<commit_message>
Add product functions and user characteristics
</commit_message>
<xml_diff>
--- a/RASD/RASD.docx
+++ b/RASD/RASD.docx
@@ -1,6 +1,6 @@
 
 <file path=word/document.xml><?xml version="1.0" encoding="utf-8"?>
-<w:document xmlns:wpc="http://schemas.microsoft.com/office/word/2010/wordprocessingCanvas" xmlns:mc="http://schemas.openxmlformats.org/markup-compatibility/2006" xmlns:o="urn:schemas-microsoft-com:office:office" xmlns:r="http://schemas.openxmlformats.org/officeDocument/2006/relationships" xmlns:m="http://schemas.openxmlformats.org/officeDocument/2006/math" xmlns:v="urn:schemas-microsoft-com:vml" xmlns:wp14="http://schemas.microsoft.com/office/word/2010/wordprocessingDrawing" xmlns:wp="http://schemas.openxmlformats.org/drawingml/2006/wordprocessingDrawing" xmlns:w10="urn:schemas-microsoft-com:office:word" xmlns:w="http://schemas.openxmlformats.org/wordprocessingml/2006/main" xmlns:w14="http://schemas.microsoft.com/office/word/2010/wordml" xmlns:w15="http://schemas.microsoft.com/office/word/2012/wordml" xmlns:wpg="http://schemas.microsoft.com/office/word/2010/wordprocessingGroup" xmlns:wpi="http://schemas.microsoft.com/office/word/2010/wordprocessingInk" xmlns:wne="http://schemas.microsoft.com/office/word/2006/wordml" xmlns:wps="http://schemas.microsoft.com/office/word/2010/wordprocessingShape" mc:Ignorable="w14 w15 wp14">
+<w:document xmlns:wpc="http://schemas.microsoft.com/office/word/2010/wordprocessingCanvas" xmlns:cx="http://schemas.microsoft.com/office/drawing/2014/chartex" xmlns:cx1="http://schemas.microsoft.com/office/drawing/2015/9/8/chartex" xmlns:cx2="http://schemas.microsoft.com/office/drawing/2015/10/21/chartex" xmlns:cx3="http://schemas.microsoft.com/office/drawing/2016/5/9/chartex" xmlns:cx4="http://schemas.microsoft.com/office/drawing/2016/5/10/chartex" xmlns:cx5="http://schemas.microsoft.com/office/drawing/2016/5/11/chartex" xmlns:cx6="http://schemas.microsoft.com/office/drawing/2016/5/12/chartex" xmlns:cx7="http://schemas.microsoft.com/office/drawing/2016/5/13/chartex" xmlns:cx8="http://schemas.microsoft.com/office/drawing/2016/5/14/chartex" xmlns:mc="http://schemas.openxmlformats.org/markup-compatibility/2006" xmlns:aink="http://schemas.microsoft.com/office/drawing/2016/ink" xmlns:am3d="http://schemas.microsoft.com/office/drawing/2017/model3d" xmlns:o="urn:schemas-microsoft-com:office:office" xmlns:r="http://schemas.openxmlformats.org/officeDocument/2006/relationships" xmlns:m="http://schemas.openxmlformats.org/officeDocument/2006/math" xmlns:v="urn:schemas-microsoft-com:vml" xmlns:wp14="http://schemas.microsoft.com/office/word/2010/wordprocessingDrawing" xmlns:wp="http://schemas.openxmlformats.org/drawingml/2006/wordprocessingDrawing" xmlns:w10="urn:schemas-microsoft-com:office:word" xmlns:w="http://schemas.openxmlformats.org/wordprocessingml/2006/main" xmlns:w14="http://schemas.microsoft.com/office/word/2010/wordml" xmlns:w15="http://schemas.microsoft.com/office/word/2012/wordml" xmlns:w16cid="http://schemas.microsoft.com/office/word/2016/wordml/cid" xmlns:w16se="http://schemas.microsoft.com/office/word/2015/wordml/symex" xmlns:wpg="http://schemas.microsoft.com/office/word/2010/wordprocessingGroup" xmlns:wpi="http://schemas.microsoft.com/office/word/2010/wordprocessingInk" xmlns:wne="http://schemas.microsoft.com/office/word/2006/wordml" xmlns:wps="http://schemas.microsoft.com/office/word/2010/wordprocessingShape" mc:Ignorable="w14 w15 w16se w16cid wp14">
   <w:body>
     <w:p>
       <w:pPr>
@@ -3288,7 +3288,27 @@
           <w:szCs w:val="20"/>
           <w:lang w:val="en-US"/>
         </w:rPr>
-        <w:t xml:space="preserve"> GPS and to manage the organization of a run the system exploit Google Maps’ APIs and the device’</w:t>
+        <w:t xml:space="preserve"> GPS and to manage the organization of a run the system </w:t>
+      </w:r>
+      <w:proofErr w:type="gramStart"/>
+      <w:r>
+        <w:rPr>
+          <w:rFonts w:cs="Times New Roman"/>
+          <w:sz w:val="22"/>
+          <w:szCs w:val="20"/>
+          <w:lang w:val="en-US"/>
+        </w:rPr>
+        <w:t>exploit</w:t>
+      </w:r>
+      <w:proofErr w:type="gramEnd"/>
+      <w:r>
+        <w:rPr>
+          <w:rFonts w:cs="Times New Roman"/>
+          <w:sz w:val="22"/>
+          <w:szCs w:val="20"/>
+          <w:lang w:val="en-US"/>
+        </w:rPr>
+        <w:t xml:space="preserve"> Google Maps’ APIs and the device’</w:t>
       </w:r>
       <w:r>
         <w:rPr>
@@ -3329,13 +3349,13 @@
     </w:p>
     <w:p>
       <w:pPr>
-        <w:jc w:val="center"/>
+        <w:ind w:right="680"/>
         <w:rPr>
           <w:rFonts w:cs="Times New Roman"/>
           <w:b/>
           <w:i/>
           <w:sz w:val="22"/>
-          <w:szCs w:val="22"/>
+          <w:szCs w:val="20"/>
           <w:lang w:val="en-US"/>
         </w:rPr>
       </w:pPr>
@@ -3345,10 +3365,10 @@
           <w:b/>
           <w:i/>
           <w:sz w:val="22"/>
-          <w:szCs w:val="22"/>
-          <w:lang w:val="en-US"/>
-        </w:rPr>
-        <w:t>3.</w:t>
+          <w:szCs w:val="20"/>
+          <w:lang w:val="en-US"/>
+        </w:rPr>
+        <w:t>2.</w:t>
       </w:r>
       <w:r>
         <w:rPr>
@@ -3356,10 +3376,10 @@
           <w:b/>
           <w:i/>
           <w:sz w:val="22"/>
-          <w:szCs w:val="22"/>
-          <w:lang w:val="en-US"/>
-        </w:rPr>
-        <w:t xml:space="preserve"> </w:t>
+          <w:szCs w:val="20"/>
+          <w:lang w:val="en-US"/>
+        </w:rPr>
+        <w:t>2</w:t>
       </w:r>
       <w:r>
         <w:rPr>
@@ -3367,10 +3387,21 @@
           <w:b/>
           <w:i/>
           <w:sz w:val="22"/>
-          <w:szCs w:val="22"/>
-          <w:lang w:val="en-US"/>
-        </w:rPr>
-        <w:t>Specific requirements</w:t>
+          <w:szCs w:val="20"/>
+          <w:lang w:val="en-US"/>
+        </w:rPr>
+        <w:t xml:space="preserve"> Product </w:t>
+      </w:r>
+      <w:r>
+        <w:rPr>
+          <w:rFonts w:cs="Times New Roman"/>
+          <w:b/>
+          <w:i/>
+          <w:sz w:val="22"/>
+          <w:szCs w:val="20"/>
+          <w:lang w:val="en-US"/>
+        </w:rPr>
+        <w:t>functions</w:t>
       </w:r>
     </w:p>
     <w:p>
@@ -3378,6 +3409,66 @@
         <w:ind w:right="680"/>
         <w:rPr>
           <w:rFonts w:cs="Times New Roman"/>
+          <w:sz w:val="22"/>
+          <w:szCs w:val="22"/>
+          <w:lang w:val="en-US"/>
+        </w:rPr>
+      </w:pPr>
+      <w:r>
+        <w:rPr>
+          <w:rFonts w:cs="Times New Roman"/>
+          <w:sz w:val="22"/>
+          <w:szCs w:val="22"/>
+          <w:lang w:val="en-US"/>
+        </w:rPr>
+        <w:t xml:space="preserve">In the following section the most important product functions of the system are reported. It’s important to underline that the </w:t>
+      </w:r>
+      <w:proofErr w:type="spellStart"/>
+      <w:r>
+        <w:rPr>
+          <w:rFonts w:cs="Times New Roman"/>
+          <w:sz w:val="22"/>
+          <w:szCs w:val="22"/>
+          <w:lang w:val="en-US"/>
+        </w:rPr>
+        <w:t>AutomatedSOS</w:t>
+      </w:r>
+      <w:proofErr w:type="spellEnd"/>
+      <w:r>
+        <w:rPr>
+          <w:rFonts w:cs="Times New Roman"/>
+          <w:sz w:val="22"/>
+          <w:szCs w:val="22"/>
+          <w:lang w:val="en-US"/>
+        </w:rPr>
+        <w:t xml:space="preserve"> and Track4Run services are built on top of Data4Help, so if the users </w:t>
+      </w:r>
+      <w:proofErr w:type="gramStart"/>
+      <w:r>
+        <w:rPr>
+          <w:rFonts w:cs="Times New Roman"/>
+          <w:sz w:val="22"/>
+          <w:szCs w:val="22"/>
+          <w:lang w:val="en-US"/>
+        </w:rPr>
+        <w:t>enables</w:t>
+      </w:r>
+      <w:proofErr w:type="gramEnd"/>
+      <w:r>
+        <w:rPr>
+          <w:rFonts w:cs="Times New Roman"/>
+          <w:sz w:val="22"/>
+          <w:szCs w:val="22"/>
+          <w:lang w:val="en-US"/>
+        </w:rPr>
+        <w:t xml:space="preserve"> one/both of them, Data4Help is still enabled. The same consideration can be given in the scope of the relative product functions.</w:t>
+      </w:r>
+    </w:p>
+    <w:p>
+      <w:pPr>
+        <w:ind w:right="680"/>
+        <w:rPr>
+          <w:rFonts w:cs="Times New Roman"/>
           <w:b/>
           <w:i/>
           <w:sz w:val="22"/>
@@ -3394,14 +3485,1403 @@
           <w:szCs w:val="22"/>
           <w:lang w:val="en-US"/>
         </w:rPr>
-        <w:t>3.1 External interface requirements</w:t>
+        <w:t>Monitoring management</w:t>
       </w:r>
     </w:p>
     <w:p>
       <w:pPr>
         <w:ind w:right="680"/>
         <w:rPr>
-          <w:rFonts w:cs="Times New Roman"/>
+          <w:rFonts w:cstheme="minorHAnsi"/>
+          <w:color w:val="000000"/>
+          <w:sz w:val="22"/>
+          <w:szCs w:val="22"/>
+        </w:rPr>
+      </w:pPr>
+      <w:r>
+        <w:rPr>
+          <w:rFonts w:cs="Times New Roman"/>
+          <w:sz w:val="22"/>
+          <w:szCs w:val="22"/>
+          <w:lang w:val="en-US"/>
+        </w:rPr>
+        <w:t xml:space="preserve">This product function is one of the most important for the system. The system will allow the user to sign up entering a username, a password and his data. Some data will be mandatory (for example the birth’s date), while some other data will not be mandatory (for example the diet).  Other data of the user will be collected by the system once a day by default, like the heartbeat and the location. </w:t>
+      </w:r>
+      <w:r>
+        <w:rPr>
+          <w:rFonts w:cstheme="minorHAnsi"/>
+          <w:color w:val="000000"/>
+          <w:sz w:val="22"/>
+          <w:szCs w:val="22"/>
+        </w:rPr>
+        <w:t xml:space="preserve">The system </w:t>
+      </w:r>
+      <w:proofErr w:type="spellStart"/>
+      <w:r>
+        <w:rPr>
+          <w:rFonts w:cstheme="minorHAnsi"/>
+          <w:color w:val="000000"/>
+          <w:sz w:val="22"/>
+          <w:szCs w:val="22"/>
+        </w:rPr>
+        <w:t>will</w:t>
+      </w:r>
+      <w:proofErr w:type="spellEnd"/>
+      <w:r>
+        <w:rPr>
+          <w:rFonts w:cstheme="minorHAnsi"/>
+          <w:color w:val="000000"/>
+          <w:sz w:val="22"/>
+          <w:szCs w:val="22"/>
+        </w:rPr>
+        <w:t xml:space="preserve"> </w:t>
+      </w:r>
+      <w:proofErr w:type="spellStart"/>
+      <w:r>
+        <w:rPr>
+          <w:rFonts w:cstheme="minorHAnsi"/>
+          <w:color w:val="000000"/>
+          <w:sz w:val="22"/>
+          <w:szCs w:val="22"/>
+        </w:rPr>
+        <w:t>have</w:t>
+      </w:r>
+      <w:proofErr w:type="spellEnd"/>
+      <w:r>
+        <w:rPr>
+          <w:rFonts w:cstheme="minorHAnsi"/>
+          <w:color w:val="000000"/>
+          <w:sz w:val="22"/>
+          <w:szCs w:val="22"/>
+        </w:rPr>
+        <w:t xml:space="preserve"> to </w:t>
+      </w:r>
+      <w:proofErr w:type="spellStart"/>
+      <w:r>
+        <w:rPr>
+          <w:rFonts w:cstheme="minorHAnsi"/>
+          <w:color w:val="000000"/>
+          <w:sz w:val="22"/>
+          <w:szCs w:val="22"/>
+        </w:rPr>
+        <w:t>allow</w:t>
+      </w:r>
+      <w:proofErr w:type="spellEnd"/>
+      <w:r>
+        <w:rPr>
+          <w:rFonts w:cstheme="minorHAnsi"/>
+          <w:color w:val="000000"/>
+          <w:sz w:val="22"/>
+          <w:szCs w:val="22"/>
+        </w:rPr>
+        <w:t xml:space="preserve"> the </w:t>
+      </w:r>
+      <w:proofErr w:type="spellStart"/>
+      <w:r>
+        <w:rPr>
+          <w:rFonts w:cstheme="minorHAnsi"/>
+          <w:color w:val="000000"/>
+          <w:sz w:val="22"/>
+          <w:szCs w:val="22"/>
+        </w:rPr>
+        <w:t>third</w:t>
+      </w:r>
+      <w:proofErr w:type="spellEnd"/>
+      <w:r>
+        <w:rPr>
+          <w:rFonts w:cstheme="minorHAnsi"/>
+          <w:color w:val="000000"/>
+          <w:sz w:val="22"/>
+          <w:szCs w:val="22"/>
+        </w:rPr>
+        <w:t xml:space="preserve"> party </w:t>
+      </w:r>
+      <w:proofErr w:type="spellStart"/>
+      <w:r>
+        <w:rPr>
+          <w:rFonts w:cstheme="minorHAnsi"/>
+          <w:color w:val="000000"/>
+          <w:sz w:val="22"/>
+          <w:szCs w:val="22"/>
+        </w:rPr>
+        <w:t>that</w:t>
+      </w:r>
+      <w:proofErr w:type="spellEnd"/>
+      <w:r>
+        <w:rPr>
+          <w:rFonts w:cstheme="minorHAnsi"/>
+          <w:color w:val="000000"/>
+          <w:sz w:val="22"/>
+          <w:szCs w:val="22"/>
+        </w:rPr>
+        <w:t xml:space="preserve"> </w:t>
+      </w:r>
+      <w:proofErr w:type="spellStart"/>
+      <w:r>
+        <w:rPr>
+          <w:rFonts w:cstheme="minorHAnsi"/>
+          <w:color w:val="000000"/>
+          <w:sz w:val="22"/>
+          <w:szCs w:val="22"/>
+        </w:rPr>
+        <w:t>wants</w:t>
+      </w:r>
+      <w:proofErr w:type="spellEnd"/>
+      <w:r>
+        <w:rPr>
+          <w:rFonts w:cstheme="minorHAnsi"/>
+          <w:color w:val="000000"/>
+          <w:sz w:val="22"/>
+          <w:szCs w:val="22"/>
+        </w:rPr>
+        <w:t xml:space="preserve"> to </w:t>
+      </w:r>
+      <w:proofErr w:type="spellStart"/>
+      <w:r>
+        <w:rPr>
+          <w:rFonts w:cstheme="minorHAnsi"/>
+          <w:color w:val="000000"/>
+          <w:sz w:val="22"/>
+          <w:szCs w:val="22"/>
+        </w:rPr>
+        <w:t>retrieve</w:t>
+      </w:r>
+      <w:proofErr w:type="spellEnd"/>
+      <w:r>
+        <w:rPr>
+          <w:rFonts w:cstheme="minorHAnsi"/>
+          <w:color w:val="000000"/>
+          <w:sz w:val="22"/>
+          <w:szCs w:val="22"/>
+        </w:rPr>
+        <w:t xml:space="preserve"> some data to </w:t>
+      </w:r>
+      <w:proofErr w:type="spellStart"/>
+      <w:r>
+        <w:rPr>
+          <w:rFonts w:cstheme="minorHAnsi"/>
+          <w:color w:val="000000"/>
+          <w:sz w:val="22"/>
+          <w:szCs w:val="22"/>
+        </w:rPr>
+        <w:t>choose</w:t>
+      </w:r>
+      <w:proofErr w:type="spellEnd"/>
+      <w:r>
+        <w:rPr>
+          <w:rFonts w:cstheme="minorHAnsi"/>
+          <w:color w:val="000000"/>
+          <w:sz w:val="22"/>
+          <w:szCs w:val="22"/>
+        </w:rPr>
+        <w:t xml:space="preserve"> </w:t>
+      </w:r>
+      <w:proofErr w:type="spellStart"/>
+      <w:r>
+        <w:rPr>
+          <w:rFonts w:cstheme="minorHAnsi"/>
+          <w:color w:val="000000"/>
+          <w:sz w:val="22"/>
+          <w:szCs w:val="22"/>
+        </w:rPr>
+        <w:t>between</w:t>
+      </w:r>
+      <w:proofErr w:type="spellEnd"/>
+      <w:r>
+        <w:rPr>
+          <w:rFonts w:cstheme="minorHAnsi"/>
+          <w:color w:val="000000"/>
+          <w:sz w:val="22"/>
+          <w:szCs w:val="22"/>
+        </w:rPr>
+        <w:t xml:space="preserve"> </w:t>
+      </w:r>
+      <w:proofErr w:type="spellStart"/>
+      <w:r>
+        <w:rPr>
+          <w:rFonts w:cstheme="minorHAnsi"/>
+          <w:color w:val="000000"/>
+          <w:sz w:val="22"/>
+          <w:szCs w:val="22"/>
+        </w:rPr>
+        <w:t>accessing</w:t>
+      </w:r>
+      <w:proofErr w:type="spellEnd"/>
+      <w:r>
+        <w:rPr>
+          <w:rFonts w:cstheme="minorHAnsi"/>
+          <w:color w:val="000000"/>
+          <w:sz w:val="22"/>
+          <w:szCs w:val="22"/>
+        </w:rPr>
+        <w:t xml:space="preserve"> the data of a </w:t>
+      </w:r>
+      <w:proofErr w:type="spellStart"/>
+      <w:r>
+        <w:rPr>
+          <w:rFonts w:cstheme="minorHAnsi"/>
+          <w:color w:val="000000"/>
+          <w:sz w:val="22"/>
+          <w:szCs w:val="22"/>
+        </w:rPr>
+        <w:t>specific</w:t>
+      </w:r>
+      <w:proofErr w:type="spellEnd"/>
+      <w:r>
+        <w:rPr>
+          <w:rFonts w:cstheme="minorHAnsi"/>
+          <w:color w:val="000000"/>
+          <w:sz w:val="22"/>
+          <w:szCs w:val="22"/>
+        </w:rPr>
+        <w:t xml:space="preserve"> </w:t>
+      </w:r>
+      <w:proofErr w:type="spellStart"/>
+      <w:r>
+        <w:rPr>
+          <w:rFonts w:cstheme="minorHAnsi"/>
+          <w:color w:val="000000"/>
+          <w:sz w:val="22"/>
+          <w:szCs w:val="22"/>
+        </w:rPr>
+        <w:t>individual</w:t>
+      </w:r>
+      <w:proofErr w:type="spellEnd"/>
+      <w:r>
+        <w:rPr>
+          <w:rFonts w:cstheme="minorHAnsi"/>
+          <w:color w:val="000000"/>
+          <w:sz w:val="22"/>
+          <w:szCs w:val="22"/>
+        </w:rPr>
+        <w:t xml:space="preserve"> or </w:t>
+      </w:r>
+      <w:proofErr w:type="spellStart"/>
+      <w:r>
+        <w:rPr>
+          <w:rFonts w:cstheme="minorHAnsi"/>
+          <w:color w:val="000000"/>
+          <w:sz w:val="22"/>
+          <w:szCs w:val="22"/>
+        </w:rPr>
+        <w:t>accessing</w:t>
+      </w:r>
+      <w:proofErr w:type="spellEnd"/>
+      <w:r>
+        <w:rPr>
+          <w:rFonts w:cstheme="minorHAnsi"/>
+          <w:color w:val="000000"/>
+          <w:sz w:val="22"/>
+          <w:szCs w:val="22"/>
+        </w:rPr>
+        <w:t xml:space="preserve"> </w:t>
+      </w:r>
+      <w:proofErr w:type="spellStart"/>
+      <w:r>
+        <w:rPr>
+          <w:rFonts w:cstheme="minorHAnsi"/>
+          <w:color w:val="000000"/>
+          <w:sz w:val="22"/>
+          <w:szCs w:val="22"/>
+        </w:rPr>
+        <w:t>anonymized</w:t>
+      </w:r>
+      <w:proofErr w:type="spellEnd"/>
+      <w:r>
+        <w:rPr>
+          <w:rFonts w:cstheme="minorHAnsi"/>
+          <w:color w:val="000000"/>
+          <w:sz w:val="22"/>
+          <w:szCs w:val="22"/>
+        </w:rPr>
+        <w:t xml:space="preserve"> data of </w:t>
+      </w:r>
+      <w:proofErr w:type="spellStart"/>
+      <w:r>
+        <w:rPr>
+          <w:rFonts w:cstheme="minorHAnsi"/>
+          <w:color w:val="000000"/>
+          <w:sz w:val="22"/>
+          <w:szCs w:val="22"/>
+        </w:rPr>
+        <w:t>groups</w:t>
+      </w:r>
+      <w:proofErr w:type="spellEnd"/>
+      <w:r>
+        <w:rPr>
+          <w:rFonts w:cstheme="minorHAnsi"/>
+          <w:color w:val="000000"/>
+          <w:sz w:val="22"/>
+          <w:szCs w:val="22"/>
+        </w:rPr>
+        <w:t xml:space="preserve"> of </w:t>
+      </w:r>
+      <w:proofErr w:type="spellStart"/>
+      <w:r>
+        <w:rPr>
+          <w:rFonts w:cstheme="minorHAnsi"/>
+          <w:color w:val="000000"/>
+          <w:sz w:val="22"/>
+          <w:szCs w:val="22"/>
+        </w:rPr>
+        <w:t>individuals</w:t>
+      </w:r>
+      <w:proofErr w:type="spellEnd"/>
+      <w:r>
+        <w:rPr>
+          <w:rFonts w:cstheme="minorHAnsi"/>
+          <w:color w:val="000000"/>
+          <w:sz w:val="22"/>
+          <w:szCs w:val="22"/>
+        </w:rPr>
+        <w:t xml:space="preserve">. In the </w:t>
+      </w:r>
+      <w:proofErr w:type="spellStart"/>
+      <w:r>
+        <w:rPr>
+          <w:rFonts w:cstheme="minorHAnsi"/>
+          <w:color w:val="000000"/>
+          <w:sz w:val="22"/>
+          <w:szCs w:val="22"/>
+        </w:rPr>
+        <w:t>former</w:t>
+      </w:r>
+      <w:proofErr w:type="spellEnd"/>
+      <w:r>
+        <w:rPr>
+          <w:rFonts w:cstheme="minorHAnsi"/>
+          <w:color w:val="000000"/>
+          <w:sz w:val="22"/>
+          <w:szCs w:val="22"/>
+        </w:rPr>
+        <w:t xml:space="preserve"> case, the </w:t>
+      </w:r>
+      <w:proofErr w:type="spellStart"/>
+      <w:r>
+        <w:rPr>
+          <w:rFonts w:cstheme="minorHAnsi"/>
+          <w:color w:val="000000"/>
+          <w:sz w:val="22"/>
+          <w:szCs w:val="22"/>
+        </w:rPr>
+        <w:t>third</w:t>
+      </w:r>
+      <w:proofErr w:type="spellEnd"/>
+      <w:r>
+        <w:rPr>
+          <w:rFonts w:cstheme="minorHAnsi"/>
+          <w:color w:val="000000"/>
+          <w:sz w:val="22"/>
+          <w:szCs w:val="22"/>
+        </w:rPr>
+        <w:t xml:space="preserve"> party </w:t>
+      </w:r>
+      <w:proofErr w:type="spellStart"/>
+      <w:r>
+        <w:rPr>
+          <w:rFonts w:cstheme="minorHAnsi"/>
+          <w:color w:val="000000"/>
+          <w:sz w:val="22"/>
+          <w:szCs w:val="22"/>
+        </w:rPr>
+        <w:t>will</w:t>
+      </w:r>
+      <w:proofErr w:type="spellEnd"/>
+      <w:r>
+        <w:rPr>
+          <w:rFonts w:cstheme="minorHAnsi"/>
+          <w:color w:val="000000"/>
+          <w:sz w:val="22"/>
+          <w:szCs w:val="22"/>
+        </w:rPr>
+        <w:t xml:space="preserve"> </w:t>
+      </w:r>
+      <w:proofErr w:type="spellStart"/>
+      <w:r>
+        <w:rPr>
+          <w:rFonts w:cstheme="minorHAnsi"/>
+          <w:color w:val="000000"/>
+          <w:sz w:val="22"/>
+          <w:szCs w:val="22"/>
+        </w:rPr>
+        <w:t>provide</w:t>
+      </w:r>
+      <w:proofErr w:type="spellEnd"/>
+      <w:r>
+        <w:rPr>
+          <w:rFonts w:cstheme="minorHAnsi"/>
+          <w:color w:val="000000"/>
+          <w:sz w:val="22"/>
+          <w:szCs w:val="22"/>
+        </w:rPr>
+        <w:t xml:space="preserve"> the security </w:t>
+      </w:r>
+      <w:proofErr w:type="spellStart"/>
+      <w:r>
+        <w:rPr>
+          <w:rFonts w:cstheme="minorHAnsi"/>
+          <w:color w:val="000000"/>
+          <w:sz w:val="22"/>
+          <w:szCs w:val="22"/>
+        </w:rPr>
+        <w:t>number</w:t>
+      </w:r>
+      <w:proofErr w:type="spellEnd"/>
+      <w:r>
+        <w:rPr>
+          <w:rFonts w:cstheme="minorHAnsi"/>
+          <w:color w:val="000000"/>
+          <w:sz w:val="22"/>
+          <w:szCs w:val="22"/>
+        </w:rPr>
+        <w:t xml:space="preserve"> (or the fiscal code, in </w:t>
+      </w:r>
+      <w:proofErr w:type="spellStart"/>
+      <w:r>
+        <w:rPr>
+          <w:rFonts w:cstheme="minorHAnsi"/>
+          <w:color w:val="000000"/>
+          <w:sz w:val="22"/>
+          <w:szCs w:val="22"/>
+        </w:rPr>
+        <w:t>Italy</w:t>
+      </w:r>
+      <w:proofErr w:type="spellEnd"/>
+      <w:r>
+        <w:rPr>
+          <w:rFonts w:cstheme="minorHAnsi"/>
+          <w:color w:val="000000"/>
+          <w:sz w:val="22"/>
+          <w:szCs w:val="22"/>
+        </w:rPr>
+        <w:t xml:space="preserve">) of the user, </w:t>
+      </w:r>
+      <w:proofErr w:type="spellStart"/>
+      <w:r>
+        <w:rPr>
+          <w:rFonts w:cstheme="minorHAnsi"/>
+          <w:color w:val="000000"/>
+          <w:sz w:val="22"/>
+          <w:szCs w:val="22"/>
+        </w:rPr>
+        <w:t>that</w:t>
+      </w:r>
+      <w:proofErr w:type="spellEnd"/>
+      <w:r>
+        <w:rPr>
+          <w:rFonts w:cstheme="minorHAnsi"/>
+          <w:color w:val="000000"/>
+          <w:sz w:val="22"/>
+          <w:szCs w:val="22"/>
+        </w:rPr>
+        <w:t xml:space="preserve"> </w:t>
+      </w:r>
+      <w:proofErr w:type="spellStart"/>
+      <w:r>
+        <w:rPr>
+          <w:rFonts w:cstheme="minorHAnsi"/>
+          <w:color w:val="000000"/>
+          <w:sz w:val="22"/>
+          <w:szCs w:val="22"/>
+        </w:rPr>
+        <w:t>will</w:t>
+      </w:r>
+      <w:proofErr w:type="spellEnd"/>
+      <w:r>
+        <w:rPr>
+          <w:rFonts w:cstheme="minorHAnsi"/>
+          <w:color w:val="000000"/>
+          <w:sz w:val="22"/>
+          <w:szCs w:val="22"/>
+        </w:rPr>
+        <w:t xml:space="preserve"> </w:t>
+      </w:r>
+      <w:proofErr w:type="spellStart"/>
+      <w:r>
+        <w:rPr>
+          <w:rFonts w:cstheme="minorHAnsi"/>
+          <w:color w:val="000000"/>
+          <w:sz w:val="22"/>
+          <w:szCs w:val="22"/>
+        </w:rPr>
+        <w:t>accept</w:t>
+      </w:r>
+      <w:proofErr w:type="spellEnd"/>
+      <w:r>
+        <w:rPr>
+          <w:rFonts w:cstheme="minorHAnsi"/>
+          <w:color w:val="000000"/>
+          <w:sz w:val="22"/>
+          <w:szCs w:val="22"/>
+        </w:rPr>
+        <w:t xml:space="preserve"> or </w:t>
+      </w:r>
+      <w:proofErr w:type="spellStart"/>
+      <w:r>
+        <w:rPr>
+          <w:rFonts w:cstheme="minorHAnsi"/>
+          <w:color w:val="000000"/>
+          <w:sz w:val="22"/>
+          <w:szCs w:val="22"/>
+        </w:rPr>
+        <w:t>refuse</w:t>
+      </w:r>
+      <w:proofErr w:type="spellEnd"/>
+      <w:r>
+        <w:rPr>
+          <w:rFonts w:cstheme="minorHAnsi"/>
+          <w:color w:val="000000"/>
+          <w:sz w:val="22"/>
+          <w:szCs w:val="22"/>
+        </w:rPr>
+        <w:t xml:space="preserve"> to </w:t>
+      </w:r>
+      <w:proofErr w:type="spellStart"/>
+      <w:r>
+        <w:rPr>
+          <w:rFonts w:cstheme="minorHAnsi"/>
+          <w:color w:val="000000"/>
+          <w:sz w:val="22"/>
+          <w:szCs w:val="22"/>
+        </w:rPr>
+        <w:t>provide</w:t>
+      </w:r>
+      <w:proofErr w:type="spellEnd"/>
+      <w:r>
+        <w:rPr>
+          <w:rFonts w:cstheme="minorHAnsi"/>
+          <w:color w:val="000000"/>
+          <w:sz w:val="22"/>
+          <w:szCs w:val="22"/>
+        </w:rPr>
+        <w:t xml:space="preserve"> </w:t>
+      </w:r>
+      <w:proofErr w:type="spellStart"/>
+      <w:r>
+        <w:rPr>
+          <w:rFonts w:cstheme="minorHAnsi"/>
+          <w:color w:val="000000"/>
+          <w:sz w:val="22"/>
+          <w:szCs w:val="22"/>
+        </w:rPr>
+        <w:t>it</w:t>
+      </w:r>
+      <w:proofErr w:type="spellEnd"/>
+      <w:r>
+        <w:rPr>
+          <w:rFonts w:cstheme="minorHAnsi"/>
+          <w:color w:val="000000"/>
+          <w:sz w:val="22"/>
+          <w:szCs w:val="22"/>
+        </w:rPr>
+        <w:t xml:space="preserve"> the data. In the last case, the </w:t>
+      </w:r>
+      <w:proofErr w:type="spellStart"/>
+      <w:r>
+        <w:rPr>
+          <w:rFonts w:cstheme="minorHAnsi"/>
+          <w:color w:val="000000"/>
+          <w:sz w:val="22"/>
+          <w:szCs w:val="22"/>
+        </w:rPr>
+        <w:t>third</w:t>
+      </w:r>
+      <w:proofErr w:type="spellEnd"/>
+      <w:r>
+        <w:rPr>
+          <w:rFonts w:cstheme="minorHAnsi"/>
+          <w:color w:val="000000"/>
+          <w:sz w:val="22"/>
+          <w:szCs w:val="22"/>
+        </w:rPr>
+        <w:t xml:space="preserve"> party </w:t>
+      </w:r>
+      <w:proofErr w:type="spellStart"/>
+      <w:r>
+        <w:rPr>
+          <w:rFonts w:cstheme="minorHAnsi"/>
+          <w:color w:val="000000"/>
+          <w:sz w:val="22"/>
+          <w:szCs w:val="22"/>
+        </w:rPr>
+        <w:t>will</w:t>
+      </w:r>
+      <w:proofErr w:type="spellEnd"/>
+      <w:r>
+        <w:rPr>
+          <w:rFonts w:cstheme="minorHAnsi"/>
+          <w:color w:val="000000"/>
+          <w:sz w:val="22"/>
+          <w:szCs w:val="22"/>
+        </w:rPr>
+        <w:t xml:space="preserve"> </w:t>
+      </w:r>
+      <w:proofErr w:type="spellStart"/>
+      <w:r>
+        <w:rPr>
+          <w:rFonts w:cstheme="minorHAnsi"/>
+          <w:color w:val="000000"/>
+          <w:sz w:val="22"/>
+          <w:szCs w:val="22"/>
+        </w:rPr>
+        <w:t>write</w:t>
+      </w:r>
+      <w:proofErr w:type="spellEnd"/>
+      <w:r>
+        <w:rPr>
+          <w:rFonts w:cstheme="minorHAnsi"/>
+          <w:color w:val="000000"/>
+          <w:sz w:val="22"/>
+          <w:szCs w:val="22"/>
+        </w:rPr>
+        <w:t xml:space="preserve"> a </w:t>
+      </w:r>
+      <w:proofErr w:type="spellStart"/>
+      <w:r>
+        <w:rPr>
+          <w:rFonts w:cstheme="minorHAnsi"/>
+          <w:color w:val="000000"/>
+          <w:sz w:val="22"/>
+          <w:szCs w:val="22"/>
+        </w:rPr>
+        <w:t>constraint</w:t>
+      </w:r>
+      <w:proofErr w:type="spellEnd"/>
+      <w:r>
+        <w:rPr>
+          <w:rFonts w:cstheme="minorHAnsi"/>
+          <w:color w:val="000000"/>
+          <w:sz w:val="22"/>
+          <w:szCs w:val="22"/>
+        </w:rPr>
+        <w:t xml:space="preserve"> </w:t>
+      </w:r>
+      <w:proofErr w:type="spellStart"/>
+      <w:r>
+        <w:rPr>
+          <w:rFonts w:cstheme="minorHAnsi"/>
+          <w:color w:val="000000"/>
+          <w:sz w:val="22"/>
+          <w:szCs w:val="22"/>
+        </w:rPr>
+        <w:t>about</w:t>
+      </w:r>
+      <w:proofErr w:type="spellEnd"/>
+      <w:r>
+        <w:rPr>
+          <w:rFonts w:cstheme="minorHAnsi"/>
+          <w:color w:val="000000"/>
+          <w:sz w:val="22"/>
+          <w:szCs w:val="22"/>
+        </w:rPr>
+        <w:t xml:space="preserve"> </w:t>
+      </w:r>
+      <w:proofErr w:type="spellStart"/>
+      <w:r>
+        <w:rPr>
+          <w:rFonts w:cstheme="minorHAnsi"/>
+          <w:color w:val="000000"/>
+          <w:sz w:val="22"/>
+          <w:szCs w:val="22"/>
+        </w:rPr>
+        <w:t>what</w:t>
+      </w:r>
+      <w:proofErr w:type="spellEnd"/>
+      <w:r>
+        <w:rPr>
+          <w:rFonts w:cstheme="minorHAnsi"/>
+          <w:color w:val="000000"/>
+          <w:sz w:val="22"/>
+          <w:szCs w:val="22"/>
+        </w:rPr>
+        <w:t xml:space="preserve"> kind of </w:t>
+      </w:r>
+      <w:proofErr w:type="spellStart"/>
+      <w:r>
+        <w:rPr>
+          <w:rFonts w:cstheme="minorHAnsi"/>
+          <w:color w:val="000000"/>
+          <w:sz w:val="22"/>
+          <w:szCs w:val="22"/>
+        </w:rPr>
+        <w:t>individuals</w:t>
+      </w:r>
+      <w:proofErr w:type="spellEnd"/>
+      <w:r>
+        <w:rPr>
+          <w:rFonts w:cstheme="minorHAnsi"/>
+          <w:color w:val="000000"/>
+          <w:sz w:val="22"/>
+          <w:szCs w:val="22"/>
+        </w:rPr>
+        <w:t xml:space="preserve"> must be in the group (for </w:t>
+      </w:r>
+      <w:proofErr w:type="spellStart"/>
+      <w:r>
+        <w:rPr>
+          <w:rFonts w:cstheme="minorHAnsi"/>
+          <w:color w:val="000000"/>
+          <w:sz w:val="22"/>
+          <w:szCs w:val="22"/>
+        </w:rPr>
+        <w:t>example</w:t>
+      </w:r>
+      <w:proofErr w:type="spellEnd"/>
+      <w:r>
+        <w:rPr>
+          <w:rFonts w:cstheme="minorHAnsi"/>
+          <w:color w:val="000000"/>
+          <w:sz w:val="22"/>
+          <w:szCs w:val="22"/>
+        </w:rPr>
+        <w:t xml:space="preserve"> the </w:t>
+      </w:r>
+      <w:proofErr w:type="spellStart"/>
+      <w:r>
+        <w:rPr>
+          <w:rFonts w:cstheme="minorHAnsi"/>
+          <w:color w:val="000000"/>
+          <w:sz w:val="22"/>
+          <w:szCs w:val="22"/>
+        </w:rPr>
+        <w:t>individuals</w:t>
+      </w:r>
+      <w:proofErr w:type="spellEnd"/>
+      <w:r>
+        <w:rPr>
+          <w:rFonts w:cstheme="minorHAnsi"/>
+          <w:color w:val="000000"/>
+          <w:sz w:val="22"/>
+          <w:szCs w:val="22"/>
+        </w:rPr>
+        <w:t xml:space="preserve"> </w:t>
+      </w:r>
+      <w:proofErr w:type="spellStart"/>
+      <w:r>
+        <w:rPr>
+          <w:rFonts w:cstheme="minorHAnsi"/>
+          <w:color w:val="000000"/>
+          <w:sz w:val="22"/>
+          <w:szCs w:val="22"/>
+        </w:rPr>
+        <w:t>whose</w:t>
+      </w:r>
+      <w:proofErr w:type="spellEnd"/>
+      <w:r>
+        <w:rPr>
+          <w:rFonts w:cstheme="minorHAnsi"/>
+          <w:color w:val="000000"/>
+          <w:sz w:val="22"/>
+          <w:szCs w:val="22"/>
+        </w:rPr>
+        <w:t xml:space="preserve"> </w:t>
+      </w:r>
+      <w:proofErr w:type="spellStart"/>
+      <w:r>
+        <w:rPr>
+          <w:rFonts w:cstheme="minorHAnsi"/>
+          <w:color w:val="000000"/>
+          <w:sz w:val="22"/>
+          <w:szCs w:val="22"/>
+        </w:rPr>
+        <w:t>age</w:t>
+      </w:r>
+      <w:proofErr w:type="spellEnd"/>
+      <w:r>
+        <w:rPr>
+          <w:rFonts w:cstheme="minorHAnsi"/>
+          <w:color w:val="000000"/>
+          <w:sz w:val="22"/>
+          <w:szCs w:val="22"/>
+        </w:rPr>
+        <w:t xml:space="preserve"> </w:t>
+      </w:r>
+      <w:proofErr w:type="spellStart"/>
+      <w:r>
+        <w:rPr>
+          <w:rFonts w:cstheme="minorHAnsi"/>
+          <w:color w:val="000000"/>
+          <w:sz w:val="22"/>
+          <w:szCs w:val="22"/>
+        </w:rPr>
+        <w:t>is</w:t>
+      </w:r>
+      <w:proofErr w:type="spellEnd"/>
+      <w:r>
+        <w:rPr>
+          <w:rFonts w:cstheme="minorHAnsi"/>
+          <w:color w:val="000000"/>
+          <w:sz w:val="22"/>
+          <w:szCs w:val="22"/>
+        </w:rPr>
+        <w:t xml:space="preserve"> </w:t>
+      </w:r>
+      <w:proofErr w:type="spellStart"/>
+      <w:r>
+        <w:rPr>
+          <w:rFonts w:cstheme="minorHAnsi"/>
+          <w:color w:val="000000"/>
+          <w:sz w:val="22"/>
+          <w:szCs w:val="22"/>
+        </w:rPr>
+        <w:t>above</w:t>
+      </w:r>
+      <w:proofErr w:type="spellEnd"/>
+      <w:r>
+        <w:rPr>
+          <w:rFonts w:cstheme="minorHAnsi"/>
+          <w:color w:val="000000"/>
+          <w:sz w:val="22"/>
+          <w:szCs w:val="22"/>
+        </w:rPr>
+        <w:t xml:space="preserve"> 50 </w:t>
+      </w:r>
+      <w:proofErr w:type="spellStart"/>
+      <w:r>
+        <w:rPr>
+          <w:rFonts w:cstheme="minorHAnsi"/>
+          <w:color w:val="000000"/>
+          <w:sz w:val="22"/>
+          <w:szCs w:val="22"/>
+        </w:rPr>
+        <w:t>years</w:t>
+      </w:r>
+      <w:proofErr w:type="spellEnd"/>
+      <w:r>
+        <w:rPr>
+          <w:rFonts w:cstheme="minorHAnsi"/>
+          <w:color w:val="000000"/>
+          <w:sz w:val="22"/>
+          <w:szCs w:val="22"/>
+        </w:rPr>
+        <w:t xml:space="preserve">). In </w:t>
+      </w:r>
+      <w:proofErr w:type="spellStart"/>
+      <w:r>
+        <w:rPr>
+          <w:rFonts w:cstheme="minorHAnsi"/>
+          <w:color w:val="000000"/>
+          <w:sz w:val="22"/>
+          <w:szCs w:val="22"/>
+        </w:rPr>
+        <w:t>order</w:t>
+      </w:r>
+      <w:proofErr w:type="spellEnd"/>
+      <w:r>
+        <w:rPr>
+          <w:rFonts w:cstheme="minorHAnsi"/>
+          <w:color w:val="000000"/>
+          <w:sz w:val="22"/>
+          <w:szCs w:val="22"/>
+        </w:rPr>
+        <w:t xml:space="preserve"> to </w:t>
+      </w:r>
+      <w:proofErr w:type="spellStart"/>
+      <w:r>
+        <w:rPr>
+          <w:rFonts w:cstheme="minorHAnsi"/>
+          <w:color w:val="000000"/>
+          <w:sz w:val="22"/>
+          <w:szCs w:val="22"/>
+        </w:rPr>
+        <w:t>protect</w:t>
+      </w:r>
+      <w:proofErr w:type="spellEnd"/>
+      <w:r>
+        <w:rPr>
+          <w:rFonts w:cstheme="minorHAnsi"/>
+          <w:color w:val="000000"/>
+          <w:sz w:val="22"/>
+          <w:szCs w:val="22"/>
+        </w:rPr>
+        <w:t xml:space="preserve"> </w:t>
+      </w:r>
+      <w:proofErr w:type="spellStart"/>
+      <w:r>
+        <w:rPr>
+          <w:rFonts w:cstheme="minorHAnsi"/>
+          <w:color w:val="000000"/>
+          <w:sz w:val="22"/>
+          <w:szCs w:val="22"/>
+        </w:rPr>
+        <w:t>teh</w:t>
+      </w:r>
+      <w:proofErr w:type="spellEnd"/>
+      <w:r>
+        <w:rPr>
+          <w:rFonts w:cstheme="minorHAnsi"/>
+          <w:color w:val="000000"/>
+          <w:sz w:val="22"/>
+          <w:szCs w:val="22"/>
+        </w:rPr>
+        <w:t xml:space="preserve"> privacy of the </w:t>
+      </w:r>
+      <w:proofErr w:type="spellStart"/>
+      <w:r>
+        <w:rPr>
+          <w:rFonts w:cstheme="minorHAnsi"/>
+          <w:color w:val="000000"/>
+          <w:sz w:val="22"/>
+          <w:szCs w:val="22"/>
+        </w:rPr>
+        <w:t>individuals</w:t>
+      </w:r>
+      <w:proofErr w:type="spellEnd"/>
+      <w:r>
+        <w:rPr>
+          <w:rFonts w:cstheme="minorHAnsi"/>
+          <w:color w:val="000000"/>
+          <w:sz w:val="22"/>
+          <w:szCs w:val="22"/>
+        </w:rPr>
+        <w:t xml:space="preserve"> and </w:t>
+      </w:r>
+      <w:proofErr w:type="spellStart"/>
+      <w:r>
+        <w:rPr>
+          <w:rFonts w:cstheme="minorHAnsi"/>
+          <w:color w:val="000000"/>
+          <w:sz w:val="22"/>
+          <w:szCs w:val="22"/>
+        </w:rPr>
+        <w:t>avoid</w:t>
+      </w:r>
+      <w:proofErr w:type="spellEnd"/>
+      <w:r>
+        <w:rPr>
+          <w:rFonts w:cstheme="minorHAnsi"/>
+          <w:color w:val="000000"/>
+          <w:sz w:val="22"/>
+          <w:szCs w:val="22"/>
+        </w:rPr>
+        <w:t xml:space="preserve"> a </w:t>
+      </w:r>
+      <w:proofErr w:type="spellStart"/>
+      <w:r>
+        <w:rPr>
+          <w:rFonts w:cstheme="minorHAnsi"/>
+          <w:color w:val="000000"/>
+          <w:sz w:val="22"/>
+          <w:szCs w:val="22"/>
+        </w:rPr>
+        <w:t>missuse</w:t>
+      </w:r>
+      <w:proofErr w:type="spellEnd"/>
+      <w:r>
+        <w:rPr>
+          <w:rFonts w:cstheme="minorHAnsi"/>
+          <w:color w:val="000000"/>
+          <w:sz w:val="22"/>
+          <w:szCs w:val="22"/>
+        </w:rPr>
+        <w:t xml:space="preserve"> of the data, the </w:t>
+      </w:r>
+      <w:proofErr w:type="spellStart"/>
+      <w:r>
+        <w:rPr>
+          <w:rFonts w:cstheme="minorHAnsi"/>
+          <w:color w:val="000000"/>
+          <w:sz w:val="22"/>
+          <w:szCs w:val="22"/>
+        </w:rPr>
+        <w:t>request</w:t>
+      </w:r>
+      <w:proofErr w:type="spellEnd"/>
+      <w:r>
+        <w:rPr>
+          <w:rFonts w:cstheme="minorHAnsi"/>
+          <w:color w:val="000000"/>
+          <w:sz w:val="22"/>
+          <w:szCs w:val="22"/>
+        </w:rPr>
+        <w:t xml:space="preserve"> </w:t>
+      </w:r>
+      <w:proofErr w:type="spellStart"/>
+      <w:r>
+        <w:rPr>
+          <w:rFonts w:cstheme="minorHAnsi"/>
+          <w:color w:val="000000"/>
+          <w:sz w:val="22"/>
+          <w:szCs w:val="22"/>
+        </w:rPr>
+        <w:t>will</w:t>
+      </w:r>
+      <w:proofErr w:type="spellEnd"/>
+      <w:r>
+        <w:rPr>
+          <w:rFonts w:cstheme="minorHAnsi"/>
+          <w:color w:val="000000"/>
+          <w:sz w:val="22"/>
+          <w:szCs w:val="22"/>
+        </w:rPr>
+        <w:t xml:space="preserve"> be </w:t>
+      </w:r>
+      <w:proofErr w:type="spellStart"/>
+      <w:r>
+        <w:rPr>
+          <w:rFonts w:cstheme="minorHAnsi"/>
+          <w:color w:val="000000"/>
+          <w:sz w:val="22"/>
+          <w:szCs w:val="22"/>
+        </w:rPr>
+        <w:t>automatically</w:t>
+      </w:r>
+      <w:proofErr w:type="spellEnd"/>
+      <w:r>
+        <w:rPr>
+          <w:rFonts w:cstheme="minorHAnsi"/>
+          <w:color w:val="000000"/>
+          <w:sz w:val="22"/>
+          <w:szCs w:val="22"/>
+        </w:rPr>
+        <w:t xml:space="preserve"> </w:t>
+      </w:r>
+      <w:proofErr w:type="spellStart"/>
+      <w:r>
+        <w:rPr>
+          <w:rFonts w:cstheme="minorHAnsi"/>
+          <w:color w:val="000000"/>
+          <w:sz w:val="22"/>
+          <w:szCs w:val="22"/>
+        </w:rPr>
+        <w:t>refused</w:t>
+      </w:r>
+      <w:proofErr w:type="spellEnd"/>
+      <w:r>
+        <w:rPr>
+          <w:rFonts w:cstheme="minorHAnsi"/>
+          <w:color w:val="000000"/>
+          <w:sz w:val="22"/>
+          <w:szCs w:val="22"/>
+        </w:rPr>
+        <w:t xml:space="preserve"> </w:t>
+      </w:r>
+      <w:proofErr w:type="spellStart"/>
+      <w:r>
+        <w:rPr>
+          <w:rFonts w:cstheme="minorHAnsi"/>
+          <w:color w:val="000000"/>
+          <w:sz w:val="22"/>
+          <w:szCs w:val="22"/>
+        </w:rPr>
+        <w:t>if</w:t>
+      </w:r>
+      <w:proofErr w:type="spellEnd"/>
+      <w:r>
+        <w:rPr>
+          <w:rFonts w:cstheme="minorHAnsi"/>
+          <w:color w:val="000000"/>
+          <w:sz w:val="22"/>
+          <w:szCs w:val="22"/>
+        </w:rPr>
+        <w:t xml:space="preserve"> the group </w:t>
+      </w:r>
+      <w:proofErr w:type="spellStart"/>
+      <w:r>
+        <w:rPr>
+          <w:rFonts w:cstheme="minorHAnsi"/>
+          <w:color w:val="000000"/>
+          <w:sz w:val="22"/>
+          <w:szCs w:val="22"/>
+        </w:rPr>
+        <w:t>has</w:t>
+      </w:r>
+      <w:proofErr w:type="spellEnd"/>
+      <w:r>
+        <w:rPr>
+          <w:rFonts w:cstheme="minorHAnsi"/>
+          <w:color w:val="000000"/>
+          <w:sz w:val="22"/>
+          <w:szCs w:val="22"/>
+        </w:rPr>
+        <w:t xml:space="preserve"> </w:t>
+      </w:r>
+      <w:proofErr w:type="spellStart"/>
+      <w:r>
+        <w:rPr>
+          <w:rFonts w:cstheme="minorHAnsi"/>
+          <w:color w:val="000000"/>
+          <w:sz w:val="22"/>
+          <w:szCs w:val="22"/>
+        </w:rPr>
+        <w:t>less</w:t>
+      </w:r>
+      <w:proofErr w:type="spellEnd"/>
+      <w:r>
+        <w:rPr>
+          <w:rFonts w:cstheme="minorHAnsi"/>
+          <w:color w:val="000000"/>
+          <w:sz w:val="22"/>
+          <w:szCs w:val="22"/>
+        </w:rPr>
+        <w:t xml:space="preserve"> </w:t>
+      </w:r>
+      <w:proofErr w:type="spellStart"/>
+      <w:r>
+        <w:rPr>
+          <w:rFonts w:cstheme="minorHAnsi"/>
+          <w:color w:val="000000"/>
+          <w:sz w:val="22"/>
+          <w:szCs w:val="22"/>
+        </w:rPr>
+        <w:t>than</w:t>
+      </w:r>
+      <w:proofErr w:type="spellEnd"/>
+      <w:r>
+        <w:rPr>
+          <w:rFonts w:cstheme="minorHAnsi"/>
+          <w:color w:val="000000"/>
+          <w:sz w:val="22"/>
+          <w:szCs w:val="22"/>
+        </w:rPr>
+        <w:t xml:space="preserve"> 1000 </w:t>
+      </w:r>
+      <w:proofErr w:type="spellStart"/>
+      <w:r>
+        <w:rPr>
+          <w:rFonts w:cstheme="minorHAnsi"/>
+          <w:color w:val="000000"/>
+          <w:sz w:val="22"/>
+          <w:szCs w:val="22"/>
+        </w:rPr>
+        <w:t>persons</w:t>
+      </w:r>
+      <w:proofErr w:type="spellEnd"/>
+      <w:r>
+        <w:rPr>
+          <w:rFonts w:cstheme="minorHAnsi"/>
+          <w:color w:val="000000"/>
+          <w:sz w:val="22"/>
+          <w:szCs w:val="22"/>
+        </w:rPr>
+        <w:t xml:space="preserve">. The system </w:t>
+      </w:r>
+      <w:proofErr w:type="spellStart"/>
+      <w:r>
+        <w:rPr>
+          <w:rFonts w:cstheme="minorHAnsi"/>
+          <w:color w:val="000000"/>
+          <w:sz w:val="22"/>
+          <w:szCs w:val="22"/>
+        </w:rPr>
+        <w:t>will</w:t>
+      </w:r>
+      <w:proofErr w:type="spellEnd"/>
+      <w:r>
+        <w:rPr>
+          <w:rFonts w:cstheme="minorHAnsi"/>
+          <w:color w:val="000000"/>
+          <w:sz w:val="22"/>
+          <w:szCs w:val="22"/>
+        </w:rPr>
+        <w:t xml:space="preserve"> </w:t>
+      </w:r>
+      <w:proofErr w:type="spellStart"/>
+      <w:r>
+        <w:rPr>
+          <w:rFonts w:cstheme="minorHAnsi"/>
+          <w:color w:val="000000"/>
+          <w:sz w:val="22"/>
+          <w:szCs w:val="22"/>
+        </w:rPr>
+        <w:t>also</w:t>
+      </w:r>
+      <w:proofErr w:type="spellEnd"/>
+      <w:r>
+        <w:rPr>
+          <w:rFonts w:cstheme="minorHAnsi"/>
+          <w:color w:val="000000"/>
+          <w:sz w:val="22"/>
+          <w:szCs w:val="22"/>
+        </w:rPr>
+        <w:t xml:space="preserve"> </w:t>
+      </w:r>
+      <w:proofErr w:type="spellStart"/>
+      <w:r>
+        <w:rPr>
+          <w:rFonts w:cstheme="minorHAnsi"/>
+          <w:color w:val="000000"/>
+          <w:sz w:val="22"/>
+          <w:szCs w:val="22"/>
+        </w:rPr>
+        <w:t>allow</w:t>
+      </w:r>
+      <w:proofErr w:type="spellEnd"/>
+      <w:r>
+        <w:rPr>
+          <w:rFonts w:cstheme="minorHAnsi"/>
+          <w:color w:val="000000"/>
+          <w:sz w:val="22"/>
+          <w:szCs w:val="22"/>
+        </w:rPr>
+        <w:t xml:space="preserve"> the </w:t>
+      </w:r>
+      <w:proofErr w:type="spellStart"/>
+      <w:r>
+        <w:rPr>
+          <w:rFonts w:cstheme="minorHAnsi"/>
+          <w:color w:val="000000"/>
+          <w:sz w:val="22"/>
+          <w:szCs w:val="22"/>
+        </w:rPr>
+        <w:t>third</w:t>
+      </w:r>
+      <w:proofErr w:type="spellEnd"/>
+      <w:r>
+        <w:rPr>
+          <w:rFonts w:cstheme="minorHAnsi"/>
+          <w:color w:val="000000"/>
+          <w:sz w:val="22"/>
+          <w:szCs w:val="22"/>
+        </w:rPr>
+        <w:t xml:space="preserve"> party to </w:t>
+      </w:r>
+      <w:proofErr w:type="spellStart"/>
+      <w:r>
+        <w:rPr>
+          <w:rFonts w:cstheme="minorHAnsi"/>
+          <w:color w:val="000000"/>
+          <w:sz w:val="22"/>
+          <w:szCs w:val="22"/>
+        </w:rPr>
+        <w:t>subscribe</w:t>
+      </w:r>
+      <w:proofErr w:type="spellEnd"/>
+      <w:r>
+        <w:rPr>
+          <w:rFonts w:cstheme="minorHAnsi"/>
+          <w:color w:val="000000"/>
+          <w:sz w:val="22"/>
+          <w:szCs w:val="22"/>
+        </w:rPr>
+        <w:t xml:space="preserve"> to new data and </w:t>
+      </w:r>
+      <w:proofErr w:type="spellStart"/>
+      <w:r>
+        <w:rPr>
+          <w:rFonts w:cstheme="minorHAnsi"/>
+          <w:color w:val="000000"/>
+          <w:sz w:val="22"/>
+          <w:szCs w:val="22"/>
+        </w:rPr>
+        <w:t>receive</w:t>
+      </w:r>
+      <w:proofErr w:type="spellEnd"/>
+      <w:r>
+        <w:rPr>
+          <w:rFonts w:cstheme="minorHAnsi"/>
+          <w:color w:val="000000"/>
+          <w:sz w:val="22"/>
+          <w:szCs w:val="22"/>
+        </w:rPr>
+        <w:t xml:space="preserve"> ita s </w:t>
+      </w:r>
+      <w:proofErr w:type="spellStart"/>
+      <w:r>
+        <w:rPr>
+          <w:rFonts w:cstheme="minorHAnsi"/>
+          <w:color w:val="000000"/>
+          <w:sz w:val="22"/>
+          <w:szCs w:val="22"/>
+        </w:rPr>
+        <w:t>soon</w:t>
+      </w:r>
+      <w:proofErr w:type="spellEnd"/>
+      <w:r>
+        <w:rPr>
+          <w:rFonts w:cstheme="minorHAnsi"/>
+          <w:color w:val="000000"/>
+          <w:sz w:val="22"/>
+          <w:szCs w:val="22"/>
+        </w:rPr>
+        <w:t xml:space="preserve"> </w:t>
+      </w:r>
+      <w:proofErr w:type="spellStart"/>
+      <w:r>
+        <w:rPr>
+          <w:rFonts w:cstheme="minorHAnsi"/>
+          <w:color w:val="000000"/>
+          <w:sz w:val="22"/>
+          <w:szCs w:val="22"/>
+        </w:rPr>
+        <w:t>as</w:t>
+      </w:r>
+      <w:proofErr w:type="spellEnd"/>
+      <w:r>
+        <w:rPr>
+          <w:rFonts w:cstheme="minorHAnsi"/>
+          <w:color w:val="000000"/>
+          <w:sz w:val="22"/>
+          <w:szCs w:val="22"/>
+        </w:rPr>
+        <w:t xml:space="preserve"> </w:t>
+      </w:r>
+      <w:proofErr w:type="spellStart"/>
+      <w:r>
+        <w:rPr>
+          <w:rFonts w:cstheme="minorHAnsi"/>
+          <w:color w:val="000000"/>
+          <w:sz w:val="22"/>
+          <w:szCs w:val="22"/>
+        </w:rPr>
+        <w:t>it</w:t>
+      </w:r>
+      <w:proofErr w:type="spellEnd"/>
+      <w:r>
+        <w:rPr>
+          <w:rFonts w:cstheme="minorHAnsi"/>
+          <w:color w:val="000000"/>
+          <w:sz w:val="22"/>
+          <w:szCs w:val="22"/>
+        </w:rPr>
+        <w:t xml:space="preserve"> </w:t>
+      </w:r>
+      <w:proofErr w:type="spellStart"/>
+      <w:r>
+        <w:rPr>
+          <w:rFonts w:cstheme="minorHAnsi"/>
+          <w:color w:val="000000"/>
+          <w:sz w:val="22"/>
+          <w:szCs w:val="22"/>
+        </w:rPr>
+        <w:t>is</w:t>
+      </w:r>
+      <w:proofErr w:type="spellEnd"/>
+      <w:r>
+        <w:rPr>
+          <w:rFonts w:cstheme="minorHAnsi"/>
+          <w:color w:val="000000"/>
+          <w:sz w:val="22"/>
+          <w:szCs w:val="22"/>
+        </w:rPr>
+        <w:t xml:space="preserve"> </w:t>
+      </w:r>
+      <w:proofErr w:type="spellStart"/>
+      <w:r>
+        <w:rPr>
+          <w:rFonts w:cstheme="minorHAnsi"/>
+          <w:color w:val="000000"/>
+          <w:sz w:val="22"/>
+          <w:szCs w:val="22"/>
+        </w:rPr>
+        <w:t>produced</w:t>
+      </w:r>
+      <w:proofErr w:type="spellEnd"/>
+      <w:r>
+        <w:rPr>
+          <w:rFonts w:cstheme="minorHAnsi"/>
+          <w:color w:val="000000"/>
+          <w:sz w:val="22"/>
+          <w:szCs w:val="22"/>
+        </w:rPr>
+        <w:t>.</w:t>
+      </w:r>
+    </w:p>
+    <w:p>
+      <w:pPr>
+        <w:ind w:right="680"/>
+        <w:rPr>
+          <w:rFonts w:cstheme="minorHAnsi"/>
           <w:b/>
           <w:i/>
           <w:sz w:val="22"/>
@@ -3411,18 +4891,1129 @@
       </w:pPr>
       <w:r>
         <w:rPr>
-          <w:rFonts w:cs="Times New Roman"/>
+          <w:rFonts w:cstheme="minorHAnsi"/>
           <w:b/>
           <w:i/>
           <w:sz w:val="22"/>
           <w:szCs w:val="22"/>
           <w:lang w:val="en-US"/>
         </w:rPr>
-        <w:t>3.2 Scenarios</w:t>
+        <w:t xml:space="preserve">SOS </w:t>
+      </w:r>
+      <w:r>
+        <w:rPr>
+          <w:rFonts w:cstheme="minorHAnsi"/>
+          <w:b/>
+          <w:i/>
+          <w:sz w:val="22"/>
+          <w:szCs w:val="22"/>
+          <w:lang w:val="en-US"/>
+        </w:rPr>
+        <w:t>m</w:t>
+      </w:r>
+      <w:r>
+        <w:rPr>
+          <w:rFonts w:cstheme="minorHAnsi"/>
+          <w:b/>
+          <w:i/>
+          <w:sz w:val="22"/>
+          <w:szCs w:val="22"/>
+          <w:lang w:val="en-US"/>
+        </w:rPr>
+        <w:t>anagement</w:t>
       </w:r>
     </w:p>
     <w:p>
       <w:pPr>
+        <w:ind w:right="680"/>
+        <w:rPr>
+          <w:rFonts w:cstheme="minorHAnsi"/>
+          <w:sz w:val="22"/>
+          <w:szCs w:val="22"/>
+          <w:lang w:val="en-US"/>
+        </w:rPr>
+      </w:pPr>
+      <w:r>
+        <w:rPr>
+          <w:rFonts w:cstheme="minorHAnsi"/>
+          <w:sz w:val="22"/>
+          <w:szCs w:val="22"/>
+          <w:lang w:val="en-US"/>
+        </w:rPr>
+        <w:t xml:space="preserve">This product function </w:t>
+      </w:r>
+      <w:proofErr w:type="gramStart"/>
+      <w:r>
+        <w:rPr>
+          <w:rFonts w:cstheme="minorHAnsi"/>
+          <w:sz w:val="22"/>
+          <w:szCs w:val="22"/>
+          <w:lang w:val="en-US"/>
+        </w:rPr>
+        <w:t>has to</w:t>
+      </w:r>
+      <w:proofErr w:type="gramEnd"/>
+      <w:r>
+        <w:rPr>
+          <w:rFonts w:cstheme="minorHAnsi"/>
+          <w:sz w:val="22"/>
+          <w:szCs w:val="22"/>
+          <w:lang w:val="en-US"/>
+        </w:rPr>
+        <w:t xml:space="preserve"> be guaranteed by the system if and only if the user enables the </w:t>
+      </w:r>
+      <w:proofErr w:type="spellStart"/>
+      <w:r>
+        <w:rPr>
+          <w:rFonts w:cstheme="minorHAnsi"/>
+          <w:sz w:val="22"/>
+          <w:szCs w:val="22"/>
+          <w:lang w:val="en-US"/>
+        </w:rPr>
+        <w:t>AutomatedSOS</w:t>
+      </w:r>
+      <w:proofErr w:type="spellEnd"/>
+      <w:r>
+        <w:rPr>
+          <w:rFonts w:cstheme="minorHAnsi"/>
+          <w:sz w:val="22"/>
+          <w:szCs w:val="22"/>
+          <w:lang w:val="en-US"/>
+        </w:rPr>
+        <w:t xml:space="preserve"> service. It is necessary that some third parties, that in this case are considered public and private hospitals, register to the system so that it can send them the parameters of the</w:t>
+      </w:r>
+      <w:r>
+        <w:rPr>
+          <w:rFonts w:cstheme="minorHAnsi"/>
+          <w:sz w:val="22"/>
+          <w:szCs w:val="22"/>
+          <w:lang w:val="en-US"/>
+        </w:rPr>
+        <w:t xml:space="preserve"> </w:t>
+      </w:r>
+      <w:r>
+        <w:rPr>
+          <w:rFonts w:cstheme="minorHAnsi"/>
+          <w:sz w:val="22"/>
+          <w:szCs w:val="22"/>
+          <w:lang w:val="en-US"/>
+        </w:rPr>
+        <w:lastRenderedPageBreak/>
+        <w:t>user in case of emergency, as it will be explained in the following. The system will monitor in real time (instead of once a day, so this requirement is more restrictive compared to the previous product function), through an appropriate device (for example a smart watch) some vital parameters of the user, like the heartbeat. As soon as those parameters are checked to be behold some thresholds, the system will send location and health status of the user to the nearest registered hospital, so that it will be able to send as soon as possible an ambulance with the appropriate equipment and medical staff.</w:t>
+      </w:r>
+    </w:p>
+    <w:p>
+      <w:pPr>
+        <w:ind w:right="680"/>
+        <w:rPr>
+          <w:rFonts w:cstheme="minorHAnsi"/>
+          <w:b/>
+          <w:i/>
+          <w:sz w:val="22"/>
+          <w:szCs w:val="22"/>
+          <w:lang w:val="en-US"/>
+        </w:rPr>
+      </w:pPr>
+      <w:r>
+        <w:rPr>
+          <w:rFonts w:cstheme="minorHAnsi"/>
+          <w:b/>
+          <w:i/>
+          <w:sz w:val="22"/>
+          <w:szCs w:val="22"/>
+          <w:lang w:val="en-US"/>
+        </w:rPr>
+        <w:t>Run management</w:t>
+      </w:r>
+    </w:p>
+    <w:p>
+      <w:pPr>
+        <w:ind w:right="680"/>
+        <w:rPr>
+          <w:rFonts w:cstheme="minorHAnsi"/>
+          <w:color w:val="000000"/>
+          <w:sz w:val="22"/>
+          <w:szCs w:val="22"/>
+        </w:rPr>
+      </w:pPr>
+      <w:r>
+        <w:rPr>
+          <w:rFonts w:cstheme="minorHAnsi"/>
+          <w:sz w:val="22"/>
+          <w:szCs w:val="22"/>
+          <w:lang w:val="en-US"/>
+        </w:rPr>
+        <w:t xml:space="preserve">This product function </w:t>
+      </w:r>
+      <w:proofErr w:type="gramStart"/>
+      <w:r>
+        <w:rPr>
+          <w:rFonts w:cstheme="minorHAnsi"/>
+          <w:sz w:val="22"/>
+          <w:szCs w:val="22"/>
+          <w:lang w:val="en-US"/>
+        </w:rPr>
+        <w:t>has to</w:t>
+      </w:r>
+      <w:proofErr w:type="gramEnd"/>
+      <w:r>
+        <w:rPr>
+          <w:rFonts w:cstheme="minorHAnsi"/>
+          <w:sz w:val="22"/>
+          <w:szCs w:val="22"/>
+          <w:lang w:val="en-US"/>
+        </w:rPr>
+        <w:t xml:space="preserve"> be guaranteed by the system if and only if the user enables the Track4Run service. In this case the third parties are considered officials sporting organizations that will to organize some runs. They will have to enter in the system a certificate that guarantees their officiality, </w:t>
+      </w:r>
+      <w:proofErr w:type="gramStart"/>
+      <w:r>
+        <w:rPr>
+          <w:rFonts w:cstheme="minorHAnsi"/>
+          <w:sz w:val="22"/>
+          <w:szCs w:val="22"/>
+          <w:lang w:val="en-US"/>
+        </w:rPr>
+        <w:t>in order to</w:t>
+      </w:r>
+      <w:proofErr w:type="gramEnd"/>
+      <w:r>
+        <w:rPr>
+          <w:rFonts w:cstheme="minorHAnsi"/>
+          <w:sz w:val="22"/>
+          <w:szCs w:val="22"/>
+          <w:lang w:val="en-US"/>
+        </w:rPr>
+        <w:t xml:space="preserve"> be authorized by it to organize runs. The authorized third parties will have the possibility to create the event of a run in the system, and will put some mandatory data about it, like the path, the starting point, the date and the starting time. </w:t>
+      </w:r>
+      <w:r>
+        <w:rPr>
+          <w:rFonts w:cstheme="minorHAnsi"/>
+          <w:color w:val="000000"/>
+          <w:sz w:val="22"/>
+          <w:szCs w:val="22"/>
+        </w:rPr>
+        <w:t xml:space="preserve">The system </w:t>
+      </w:r>
+      <w:proofErr w:type="spellStart"/>
+      <w:r>
+        <w:rPr>
+          <w:rFonts w:cstheme="minorHAnsi"/>
+          <w:color w:val="000000"/>
+          <w:sz w:val="22"/>
+          <w:szCs w:val="22"/>
+        </w:rPr>
+        <w:t>will</w:t>
+      </w:r>
+      <w:proofErr w:type="spellEnd"/>
+      <w:r>
+        <w:rPr>
+          <w:rFonts w:cstheme="minorHAnsi"/>
+          <w:color w:val="000000"/>
+          <w:sz w:val="22"/>
+          <w:szCs w:val="22"/>
+        </w:rPr>
+        <w:t xml:space="preserve"> </w:t>
+      </w:r>
+      <w:proofErr w:type="spellStart"/>
+      <w:r>
+        <w:rPr>
+          <w:rFonts w:cstheme="minorHAnsi"/>
+          <w:color w:val="000000"/>
+          <w:sz w:val="22"/>
+          <w:szCs w:val="22"/>
+        </w:rPr>
+        <w:t>allow</w:t>
+      </w:r>
+      <w:proofErr w:type="spellEnd"/>
+      <w:r>
+        <w:rPr>
+          <w:rFonts w:cstheme="minorHAnsi"/>
+          <w:color w:val="000000"/>
+          <w:sz w:val="22"/>
+          <w:szCs w:val="22"/>
+        </w:rPr>
+        <w:t xml:space="preserve"> the users </w:t>
+      </w:r>
+      <w:proofErr w:type="spellStart"/>
+      <w:r>
+        <w:rPr>
+          <w:rFonts w:cstheme="minorHAnsi"/>
+          <w:color w:val="000000"/>
+          <w:sz w:val="22"/>
+          <w:szCs w:val="22"/>
+        </w:rPr>
+        <w:t>that</w:t>
+      </w:r>
+      <w:proofErr w:type="spellEnd"/>
+      <w:r>
+        <w:rPr>
+          <w:rFonts w:cstheme="minorHAnsi"/>
+          <w:color w:val="000000"/>
+          <w:sz w:val="22"/>
+          <w:szCs w:val="22"/>
+        </w:rPr>
+        <w:t xml:space="preserve"> enabled </w:t>
+      </w:r>
+      <w:proofErr w:type="spellStart"/>
+      <w:r>
+        <w:rPr>
+          <w:rFonts w:cstheme="minorHAnsi"/>
+          <w:color w:val="000000"/>
+          <w:sz w:val="22"/>
+          <w:szCs w:val="22"/>
+        </w:rPr>
+        <w:t>this</w:t>
+      </w:r>
+      <w:proofErr w:type="spellEnd"/>
+      <w:r>
+        <w:rPr>
+          <w:rFonts w:cstheme="minorHAnsi"/>
+          <w:color w:val="000000"/>
+          <w:sz w:val="22"/>
+          <w:szCs w:val="22"/>
+        </w:rPr>
+        <w:t xml:space="preserve"> service to </w:t>
+      </w:r>
+      <w:proofErr w:type="spellStart"/>
+      <w:r>
+        <w:rPr>
+          <w:rFonts w:cstheme="minorHAnsi"/>
+          <w:color w:val="000000"/>
+          <w:sz w:val="22"/>
+          <w:szCs w:val="22"/>
+        </w:rPr>
+        <w:t>enroll</w:t>
+      </w:r>
+      <w:proofErr w:type="spellEnd"/>
+      <w:r>
+        <w:rPr>
+          <w:rFonts w:cstheme="minorHAnsi"/>
+          <w:color w:val="000000"/>
+          <w:sz w:val="22"/>
+          <w:szCs w:val="22"/>
+        </w:rPr>
+        <w:t xml:space="preserve"> for an </w:t>
+      </w:r>
+      <w:proofErr w:type="spellStart"/>
+      <w:r>
+        <w:rPr>
+          <w:rFonts w:cstheme="minorHAnsi"/>
+          <w:color w:val="000000"/>
+          <w:sz w:val="22"/>
+          <w:szCs w:val="22"/>
+        </w:rPr>
+        <w:t>organized</w:t>
+      </w:r>
+      <w:proofErr w:type="spellEnd"/>
+      <w:r>
+        <w:rPr>
+          <w:rFonts w:cstheme="minorHAnsi"/>
+          <w:color w:val="000000"/>
+          <w:sz w:val="22"/>
+          <w:szCs w:val="22"/>
+        </w:rPr>
+        <w:t xml:space="preserve"> </w:t>
+      </w:r>
+      <w:proofErr w:type="spellStart"/>
+      <w:r>
+        <w:rPr>
+          <w:rFonts w:cstheme="minorHAnsi"/>
+          <w:color w:val="000000"/>
+          <w:sz w:val="22"/>
+          <w:szCs w:val="22"/>
+        </w:rPr>
+        <w:t>run</w:t>
+      </w:r>
+      <w:proofErr w:type="spellEnd"/>
+      <w:r>
+        <w:rPr>
+          <w:rFonts w:cstheme="minorHAnsi"/>
+          <w:color w:val="000000"/>
+          <w:sz w:val="22"/>
+          <w:szCs w:val="22"/>
+        </w:rPr>
+        <w:t xml:space="preserve"> </w:t>
+      </w:r>
+      <w:proofErr w:type="spellStart"/>
+      <w:r>
+        <w:rPr>
+          <w:rFonts w:cstheme="minorHAnsi"/>
+          <w:color w:val="000000"/>
+          <w:sz w:val="22"/>
+          <w:szCs w:val="22"/>
+        </w:rPr>
+        <w:t>showing</w:t>
+      </w:r>
+      <w:proofErr w:type="spellEnd"/>
+      <w:r>
+        <w:rPr>
+          <w:rFonts w:cstheme="minorHAnsi"/>
+          <w:color w:val="000000"/>
+          <w:sz w:val="22"/>
+          <w:szCs w:val="22"/>
+        </w:rPr>
+        <w:t xml:space="preserve"> </w:t>
+      </w:r>
+      <w:proofErr w:type="spellStart"/>
+      <w:r>
+        <w:rPr>
+          <w:rFonts w:cstheme="minorHAnsi"/>
+          <w:color w:val="000000"/>
+          <w:sz w:val="22"/>
+          <w:szCs w:val="22"/>
+        </w:rPr>
+        <w:t>them</w:t>
+      </w:r>
+      <w:proofErr w:type="spellEnd"/>
+      <w:r>
+        <w:rPr>
+          <w:rFonts w:cstheme="minorHAnsi"/>
+          <w:color w:val="000000"/>
+          <w:sz w:val="22"/>
+          <w:szCs w:val="22"/>
+        </w:rPr>
+        <w:t xml:space="preserve"> the list of </w:t>
+      </w:r>
+      <w:proofErr w:type="spellStart"/>
+      <w:r>
+        <w:rPr>
+          <w:rFonts w:cstheme="minorHAnsi"/>
+          <w:color w:val="000000"/>
+          <w:sz w:val="22"/>
+          <w:szCs w:val="22"/>
+        </w:rPr>
+        <w:t>organized</w:t>
+      </w:r>
+      <w:proofErr w:type="spellEnd"/>
+      <w:r>
+        <w:rPr>
+          <w:rFonts w:cstheme="minorHAnsi"/>
+          <w:color w:val="000000"/>
+          <w:sz w:val="22"/>
+          <w:szCs w:val="22"/>
+        </w:rPr>
+        <w:t xml:space="preserve"> </w:t>
+      </w:r>
+      <w:proofErr w:type="spellStart"/>
+      <w:r>
+        <w:rPr>
+          <w:rFonts w:cstheme="minorHAnsi"/>
+          <w:color w:val="000000"/>
+          <w:sz w:val="22"/>
+          <w:szCs w:val="22"/>
+        </w:rPr>
+        <w:t>run</w:t>
+      </w:r>
+      <w:proofErr w:type="spellEnd"/>
+      <w:r>
+        <w:rPr>
+          <w:rFonts w:cstheme="minorHAnsi"/>
+          <w:color w:val="000000"/>
+          <w:sz w:val="22"/>
+          <w:szCs w:val="22"/>
+        </w:rPr>
+        <w:t xml:space="preserve"> on a </w:t>
+      </w:r>
+      <w:proofErr w:type="spellStart"/>
+      <w:r>
+        <w:rPr>
+          <w:rFonts w:cstheme="minorHAnsi"/>
+          <w:color w:val="000000"/>
+          <w:sz w:val="22"/>
+          <w:szCs w:val="22"/>
+        </w:rPr>
+        <w:t>calendar</w:t>
+      </w:r>
+      <w:proofErr w:type="spellEnd"/>
+      <w:r>
+        <w:rPr>
+          <w:rFonts w:cstheme="minorHAnsi"/>
+          <w:color w:val="000000"/>
+          <w:sz w:val="22"/>
+          <w:szCs w:val="22"/>
+        </w:rPr>
+        <w:t xml:space="preserve">. The system </w:t>
+      </w:r>
+      <w:proofErr w:type="spellStart"/>
+      <w:r>
+        <w:rPr>
+          <w:rFonts w:cstheme="minorHAnsi"/>
+          <w:color w:val="000000"/>
+          <w:sz w:val="22"/>
+          <w:szCs w:val="22"/>
+        </w:rPr>
+        <w:t>will</w:t>
+      </w:r>
+      <w:proofErr w:type="spellEnd"/>
+      <w:r>
+        <w:rPr>
+          <w:rFonts w:cstheme="minorHAnsi"/>
+          <w:color w:val="000000"/>
+          <w:sz w:val="22"/>
+          <w:szCs w:val="22"/>
+        </w:rPr>
+        <w:t xml:space="preserve"> </w:t>
+      </w:r>
+      <w:proofErr w:type="spellStart"/>
+      <w:r>
+        <w:rPr>
+          <w:rFonts w:cstheme="minorHAnsi"/>
+          <w:color w:val="000000"/>
+          <w:sz w:val="22"/>
+          <w:szCs w:val="22"/>
+        </w:rPr>
+        <w:t>also</w:t>
+      </w:r>
+      <w:proofErr w:type="spellEnd"/>
+      <w:r>
+        <w:rPr>
+          <w:rFonts w:cstheme="minorHAnsi"/>
+          <w:color w:val="000000"/>
+          <w:sz w:val="22"/>
+          <w:szCs w:val="22"/>
+        </w:rPr>
+        <w:t xml:space="preserve"> </w:t>
+      </w:r>
+      <w:proofErr w:type="spellStart"/>
+      <w:r>
+        <w:rPr>
+          <w:rFonts w:cstheme="minorHAnsi"/>
+          <w:color w:val="000000"/>
+          <w:sz w:val="22"/>
+          <w:szCs w:val="22"/>
+        </w:rPr>
+        <w:t>provide</w:t>
+      </w:r>
+      <w:proofErr w:type="spellEnd"/>
+      <w:r>
+        <w:rPr>
+          <w:rFonts w:cstheme="minorHAnsi"/>
+          <w:color w:val="000000"/>
+          <w:sz w:val="22"/>
+          <w:szCs w:val="22"/>
+        </w:rPr>
+        <w:t xml:space="preserve"> to users the </w:t>
+      </w:r>
+      <w:proofErr w:type="spellStart"/>
+      <w:r>
+        <w:rPr>
+          <w:rFonts w:cstheme="minorHAnsi"/>
+          <w:color w:val="000000"/>
+          <w:sz w:val="22"/>
+          <w:szCs w:val="22"/>
+        </w:rPr>
+        <w:t>possibility</w:t>
+      </w:r>
+      <w:proofErr w:type="spellEnd"/>
+      <w:r>
+        <w:rPr>
+          <w:rFonts w:cstheme="minorHAnsi"/>
+          <w:color w:val="000000"/>
+          <w:sz w:val="22"/>
+          <w:szCs w:val="22"/>
+        </w:rPr>
+        <w:t xml:space="preserve"> of follow the </w:t>
+      </w:r>
+      <w:proofErr w:type="spellStart"/>
+      <w:r>
+        <w:rPr>
+          <w:rFonts w:cstheme="minorHAnsi"/>
+          <w:color w:val="000000"/>
+          <w:sz w:val="22"/>
+          <w:szCs w:val="22"/>
+        </w:rPr>
+        <w:t>developing</w:t>
+      </w:r>
+      <w:proofErr w:type="spellEnd"/>
+      <w:r>
+        <w:rPr>
+          <w:rFonts w:cstheme="minorHAnsi"/>
+          <w:color w:val="000000"/>
+          <w:sz w:val="22"/>
+          <w:szCs w:val="22"/>
+        </w:rPr>
+        <w:t xml:space="preserve"> of a </w:t>
+      </w:r>
+      <w:proofErr w:type="spellStart"/>
+      <w:r>
+        <w:rPr>
+          <w:rFonts w:cstheme="minorHAnsi"/>
+          <w:color w:val="000000"/>
+          <w:sz w:val="22"/>
+          <w:szCs w:val="22"/>
+        </w:rPr>
+        <w:t>run</w:t>
+      </w:r>
+      <w:proofErr w:type="spellEnd"/>
+      <w:r>
+        <w:rPr>
+          <w:rFonts w:cstheme="minorHAnsi"/>
+          <w:color w:val="000000"/>
+          <w:sz w:val="22"/>
+          <w:szCs w:val="22"/>
+        </w:rPr>
+        <w:t xml:space="preserve"> by </w:t>
+      </w:r>
+      <w:proofErr w:type="spellStart"/>
+      <w:r>
+        <w:rPr>
+          <w:rFonts w:cstheme="minorHAnsi"/>
+          <w:color w:val="000000"/>
+          <w:sz w:val="22"/>
+          <w:szCs w:val="22"/>
+        </w:rPr>
+        <w:t>showing</w:t>
+      </w:r>
+      <w:proofErr w:type="spellEnd"/>
+      <w:r>
+        <w:rPr>
+          <w:rFonts w:cstheme="minorHAnsi"/>
+          <w:color w:val="000000"/>
+          <w:sz w:val="22"/>
+          <w:szCs w:val="22"/>
+        </w:rPr>
+        <w:t xml:space="preserve"> a </w:t>
+      </w:r>
+      <w:proofErr w:type="spellStart"/>
+      <w:r>
+        <w:rPr>
+          <w:rFonts w:cstheme="minorHAnsi"/>
+          <w:color w:val="000000"/>
+          <w:sz w:val="22"/>
+          <w:szCs w:val="22"/>
+        </w:rPr>
+        <w:t>map</w:t>
+      </w:r>
+      <w:proofErr w:type="spellEnd"/>
+      <w:r>
+        <w:rPr>
+          <w:rFonts w:cstheme="minorHAnsi"/>
+          <w:color w:val="000000"/>
+          <w:sz w:val="22"/>
+          <w:szCs w:val="22"/>
+        </w:rPr>
+        <w:t xml:space="preserve"> and the position of the runners in </w:t>
+      </w:r>
+      <w:proofErr w:type="spellStart"/>
+      <w:r>
+        <w:rPr>
+          <w:rFonts w:cstheme="minorHAnsi"/>
+          <w:color w:val="000000"/>
+          <w:sz w:val="22"/>
+          <w:szCs w:val="22"/>
+        </w:rPr>
+        <w:t>real</w:t>
+      </w:r>
+      <w:proofErr w:type="spellEnd"/>
+      <w:r>
+        <w:rPr>
+          <w:rFonts w:cstheme="minorHAnsi"/>
+          <w:color w:val="000000"/>
+          <w:sz w:val="22"/>
+          <w:szCs w:val="22"/>
+        </w:rPr>
+        <w:t xml:space="preserve"> time. So, the location of the runners </w:t>
+      </w:r>
+      <w:proofErr w:type="spellStart"/>
+      <w:r>
+        <w:rPr>
+          <w:rFonts w:cstheme="minorHAnsi"/>
+          <w:color w:val="000000"/>
+          <w:sz w:val="22"/>
+          <w:szCs w:val="22"/>
+        </w:rPr>
+        <w:t>will</w:t>
+      </w:r>
+      <w:proofErr w:type="spellEnd"/>
+      <w:r>
+        <w:rPr>
+          <w:rFonts w:cstheme="minorHAnsi"/>
+          <w:color w:val="000000"/>
+          <w:sz w:val="22"/>
+          <w:szCs w:val="22"/>
+        </w:rPr>
+        <w:t xml:space="preserve"> be </w:t>
+      </w:r>
+      <w:proofErr w:type="spellStart"/>
+      <w:r>
+        <w:rPr>
+          <w:rFonts w:cstheme="minorHAnsi"/>
+          <w:color w:val="000000"/>
+          <w:sz w:val="22"/>
+          <w:szCs w:val="22"/>
+        </w:rPr>
+        <w:t>captured</w:t>
+      </w:r>
+      <w:proofErr w:type="spellEnd"/>
+      <w:r>
+        <w:rPr>
+          <w:rFonts w:cstheme="minorHAnsi"/>
+          <w:color w:val="000000"/>
+          <w:sz w:val="22"/>
+          <w:szCs w:val="22"/>
+        </w:rPr>
+        <w:t xml:space="preserve"> by the system in </w:t>
+      </w:r>
+      <w:proofErr w:type="spellStart"/>
+      <w:r>
+        <w:rPr>
+          <w:rFonts w:cstheme="minorHAnsi"/>
+          <w:color w:val="000000"/>
+          <w:sz w:val="22"/>
+          <w:szCs w:val="22"/>
+        </w:rPr>
+        <w:t>real</w:t>
+      </w:r>
+      <w:proofErr w:type="spellEnd"/>
+      <w:r>
+        <w:rPr>
+          <w:rFonts w:cstheme="minorHAnsi"/>
+          <w:color w:val="000000"/>
+          <w:sz w:val="22"/>
+          <w:szCs w:val="22"/>
+        </w:rPr>
+        <w:t xml:space="preserve"> rime, </w:t>
+      </w:r>
+      <w:proofErr w:type="spellStart"/>
+      <w:r>
+        <w:rPr>
+          <w:rFonts w:cstheme="minorHAnsi"/>
+          <w:color w:val="000000"/>
+          <w:sz w:val="22"/>
+          <w:szCs w:val="22"/>
+        </w:rPr>
+        <w:t>using</w:t>
+      </w:r>
+      <w:proofErr w:type="spellEnd"/>
+      <w:r>
+        <w:rPr>
+          <w:rFonts w:cstheme="minorHAnsi"/>
+          <w:color w:val="000000"/>
+          <w:sz w:val="22"/>
+          <w:szCs w:val="22"/>
+        </w:rPr>
+        <w:t xml:space="preserve"> a mobile device GPS </w:t>
+      </w:r>
+      <w:proofErr w:type="spellStart"/>
+      <w:r>
+        <w:rPr>
+          <w:rFonts w:cstheme="minorHAnsi"/>
+          <w:color w:val="000000"/>
+          <w:sz w:val="22"/>
+          <w:szCs w:val="22"/>
+        </w:rPr>
+        <w:t>provided</w:t>
+      </w:r>
+      <w:proofErr w:type="spellEnd"/>
+      <w:r>
+        <w:rPr>
+          <w:rFonts w:cstheme="minorHAnsi"/>
+          <w:color w:val="000000"/>
+          <w:sz w:val="22"/>
+          <w:szCs w:val="22"/>
+        </w:rPr>
+        <w:t>.</w:t>
+      </w:r>
+    </w:p>
+    <w:p>
+      <w:pPr>
+        <w:ind w:right="680"/>
+        <w:rPr>
+          <w:rFonts w:cs="Times New Roman"/>
+          <w:b/>
+          <w:i/>
+          <w:sz w:val="22"/>
+          <w:szCs w:val="22"/>
+          <w:lang w:val="en-US"/>
+        </w:rPr>
+      </w:pPr>
+      <w:r>
+        <w:rPr>
+          <w:rFonts w:cs="Times New Roman"/>
+          <w:b/>
+          <w:i/>
+          <w:sz w:val="22"/>
+          <w:szCs w:val="22"/>
+          <w:lang w:val="en-US"/>
+        </w:rPr>
+        <w:t xml:space="preserve">2.3 </w:t>
+      </w:r>
+      <w:bookmarkStart w:id="0" w:name="_GoBack"/>
+      <w:bookmarkEnd w:id="0"/>
+      <w:r>
+        <w:rPr>
+          <w:rFonts w:cs="Times New Roman"/>
+          <w:b/>
+          <w:i/>
+          <w:sz w:val="22"/>
+          <w:szCs w:val="22"/>
+          <w:lang w:val="en-US"/>
+        </w:rPr>
+        <w:t>User characteristics</w:t>
+      </w:r>
+    </w:p>
+    <w:p>
+      <w:pPr>
+        <w:ind w:right="680"/>
+        <w:rPr>
+          <w:rFonts w:cs="Times New Roman"/>
+          <w:sz w:val="22"/>
+          <w:szCs w:val="22"/>
+          <w:lang w:val="en-US"/>
+        </w:rPr>
+      </w:pPr>
+      <w:r>
+        <w:rPr>
+          <w:rFonts w:cs="Times New Roman"/>
+          <w:sz w:val="22"/>
+          <w:szCs w:val="22"/>
+          <w:lang w:val="en-US"/>
+        </w:rPr>
+        <w:t>The actors of the application are the following users:</w:t>
+      </w:r>
+    </w:p>
+    <w:p>
+      <w:pPr>
+        <w:pStyle w:val="Paragrafoelenco"/>
+        <w:numPr>
+          <w:ilvl w:val="0"/>
+          <w:numId w:val="26"/>
+        </w:numPr>
+        <w:ind w:right="680"/>
+        <w:rPr>
+          <w:rFonts w:cs="Times New Roman"/>
+          <w:sz w:val="22"/>
+          <w:szCs w:val="22"/>
+          <w:lang w:val="en-US"/>
+        </w:rPr>
+      </w:pPr>
+      <w:r>
+        <w:rPr>
+          <w:rFonts w:cs="Times New Roman"/>
+          <w:sz w:val="22"/>
+          <w:szCs w:val="22"/>
+          <w:lang w:val="en-US"/>
+        </w:rPr>
+        <w:t xml:space="preserve">User: a person that registers to Data4Help </w:t>
+      </w:r>
+      <w:proofErr w:type="gramStart"/>
+      <w:r>
+        <w:rPr>
+          <w:rFonts w:cs="Times New Roman"/>
+          <w:sz w:val="22"/>
+          <w:szCs w:val="22"/>
+          <w:lang w:val="en-US"/>
+        </w:rPr>
+        <w:t>and also</w:t>
+      </w:r>
+      <w:proofErr w:type="gramEnd"/>
+      <w:r>
+        <w:rPr>
+          <w:rFonts w:cs="Times New Roman"/>
+          <w:sz w:val="22"/>
+          <w:szCs w:val="22"/>
+          <w:lang w:val="en-US"/>
+        </w:rPr>
+        <w:t xml:space="preserve">, eventually to </w:t>
+      </w:r>
+      <w:proofErr w:type="spellStart"/>
+      <w:r>
+        <w:rPr>
+          <w:rFonts w:cs="Times New Roman"/>
+          <w:sz w:val="22"/>
+          <w:szCs w:val="22"/>
+          <w:lang w:val="en-US"/>
+        </w:rPr>
+        <w:t>AutomatedSOS</w:t>
+      </w:r>
+      <w:proofErr w:type="spellEnd"/>
+      <w:r>
+        <w:rPr>
+          <w:rFonts w:cs="Times New Roman"/>
+          <w:sz w:val="22"/>
+          <w:szCs w:val="22"/>
+          <w:lang w:val="en-US"/>
+        </w:rPr>
+        <w:t xml:space="preserve"> and/or Track4Run. The key </w:t>
+      </w:r>
+      <w:proofErr w:type="spellStart"/>
+      <w:r>
+        <w:rPr>
+          <w:rFonts w:cs="Times New Roman"/>
+          <w:sz w:val="22"/>
+          <w:szCs w:val="22"/>
+          <w:lang w:val="en-US"/>
+        </w:rPr>
+        <w:t>distinguation</w:t>
+      </w:r>
+      <w:proofErr w:type="spellEnd"/>
+      <w:r>
+        <w:rPr>
+          <w:rFonts w:cs="Times New Roman"/>
+          <w:sz w:val="22"/>
+          <w:szCs w:val="22"/>
+          <w:lang w:val="en-US"/>
+        </w:rPr>
+        <w:t xml:space="preserve"> between the user and the third party is that the former provides his own data, that is accessed by the latest.</w:t>
+      </w:r>
+    </w:p>
+    <w:p>
+      <w:pPr>
+        <w:pStyle w:val="Paragrafoelenco"/>
+        <w:numPr>
+          <w:ilvl w:val="0"/>
+          <w:numId w:val="26"/>
+        </w:numPr>
+        <w:ind w:right="680"/>
+        <w:rPr>
+          <w:rFonts w:cs="Times New Roman"/>
+          <w:sz w:val="22"/>
+          <w:szCs w:val="22"/>
+          <w:lang w:val="en-US"/>
+        </w:rPr>
+      </w:pPr>
+      <w:r>
+        <w:rPr>
+          <w:rFonts w:cs="Times New Roman"/>
+          <w:sz w:val="22"/>
+          <w:szCs w:val="22"/>
+          <w:lang w:val="en-US"/>
+        </w:rPr>
+        <w:t>Third party: it is necessary to distinguish what the third party is depending on the service:</w:t>
+      </w:r>
+    </w:p>
+    <w:p>
+      <w:pPr>
+        <w:pStyle w:val="Paragrafoelenco"/>
+        <w:numPr>
+          <w:ilvl w:val="0"/>
+          <w:numId w:val="30"/>
+        </w:numPr>
+        <w:ind w:right="680"/>
+        <w:rPr>
+          <w:rFonts w:cs="Times New Roman"/>
+          <w:sz w:val="22"/>
+          <w:szCs w:val="22"/>
+          <w:lang w:val="en-US"/>
+        </w:rPr>
+      </w:pPr>
+      <w:r>
+        <w:rPr>
+          <w:rFonts w:cs="Times New Roman"/>
+          <w:sz w:val="22"/>
+          <w:szCs w:val="22"/>
+          <w:lang w:val="en-US"/>
+        </w:rPr>
+        <w:t xml:space="preserve">Data4Help: </w:t>
+      </w:r>
+      <w:r>
+        <w:rPr>
+          <w:rFonts w:cs="Times New Roman"/>
+          <w:sz w:val="22"/>
+          <w:szCs w:val="22"/>
+          <w:lang w:val="en-US"/>
+        </w:rPr>
+        <w:t xml:space="preserve">the third party is any organization that wants to access data of individuals. It </w:t>
+      </w:r>
+      <w:proofErr w:type="gramStart"/>
+      <w:r>
+        <w:rPr>
+          <w:rFonts w:cs="Times New Roman"/>
+          <w:sz w:val="22"/>
+          <w:szCs w:val="22"/>
+          <w:lang w:val="en-US"/>
+        </w:rPr>
+        <w:t>has to</w:t>
+      </w:r>
+      <w:proofErr w:type="gramEnd"/>
+      <w:r>
+        <w:rPr>
+          <w:rFonts w:cs="Times New Roman"/>
+          <w:sz w:val="22"/>
+          <w:szCs w:val="22"/>
+          <w:lang w:val="en-US"/>
+        </w:rPr>
+        <w:t xml:space="preserve"> register to the system in order to receive data, that has to be explicitly asked.</w:t>
+      </w:r>
+    </w:p>
+    <w:p>
+      <w:pPr>
+        <w:pStyle w:val="Paragrafoelenco"/>
+        <w:numPr>
+          <w:ilvl w:val="0"/>
+          <w:numId w:val="30"/>
+        </w:numPr>
+        <w:ind w:right="680"/>
+        <w:rPr>
+          <w:rFonts w:cs="Times New Roman"/>
+          <w:sz w:val="22"/>
+          <w:szCs w:val="22"/>
+          <w:lang w:val="en-US"/>
+        </w:rPr>
+      </w:pPr>
+      <w:proofErr w:type="spellStart"/>
+      <w:r>
+        <w:rPr>
+          <w:rFonts w:cs="Times New Roman"/>
+          <w:sz w:val="22"/>
+          <w:szCs w:val="22"/>
+          <w:lang w:val="en-US"/>
+        </w:rPr>
+        <w:t>AutomatedSOS</w:t>
+      </w:r>
+      <w:proofErr w:type="spellEnd"/>
+      <w:r>
+        <w:rPr>
+          <w:rFonts w:cs="Times New Roman"/>
+          <w:sz w:val="22"/>
+          <w:szCs w:val="22"/>
+          <w:lang w:val="en-US"/>
+        </w:rPr>
+        <w:t xml:space="preserve">: the third party, supposed to be a private or public hospital, is an organization capable of providing medical aid to the user after receiving the report from the system. It </w:t>
+      </w:r>
+      <w:proofErr w:type="gramStart"/>
+      <w:r>
+        <w:rPr>
+          <w:rFonts w:cs="Times New Roman"/>
+          <w:sz w:val="22"/>
+          <w:szCs w:val="22"/>
+          <w:lang w:val="en-US"/>
+        </w:rPr>
+        <w:t>has to</w:t>
+      </w:r>
+      <w:proofErr w:type="gramEnd"/>
+      <w:r>
+        <w:rPr>
+          <w:rFonts w:cs="Times New Roman"/>
+          <w:sz w:val="22"/>
+          <w:szCs w:val="22"/>
+          <w:lang w:val="en-US"/>
+        </w:rPr>
+        <w:t xml:space="preserve"> register to the system in order to receive the data in case of emergency.</w:t>
+      </w:r>
+    </w:p>
+    <w:p>
+      <w:pPr>
+        <w:pStyle w:val="Paragrafoelenco"/>
+        <w:numPr>
+          <w:ilvl w:val="0"/>
+          <w:numId w:val="30"/>
+        </w:numPr>
+        <w:ind w:right="680"/>
+        <w:rPr>
+          <w:rFonts w:cs="Times New Roman"/>
+          <w:sz w:val="22"/>
+          <w:szCs w:val="22"/>
+          <w:lang w:val="en-US"/>
+        </w:rPr>
+      </w:pPr>
+      <w:r>
+        <w:rPr>
+          <w:rFonts w:cs="Times New Roman"/>
+          <w:sz w:val="22"/>
+          <w:szCs w:val="22"/>
+          <w:lang w:val="en-US"/>
+        </w:rPr>
+        <w:t>Track4Run: the third party, supposed to be an official sporting organization, has not only to register to the system, but also to provide a certificate. It will be able to organize and manage runs.</w:t>
+      </w:r>
+    </w:p>
+    <w:p>
+      <w:pPr>
+        <w:jc w:val="center"/>
+        <w:rPr>
+          <w:rFonts w:cs="Times New Roman"/>
+          <w:b/>
+          <w:i/>
+          <w:sz w:val="22"/>
+          <w:szCs w:val="22"/>
+          <w:lang w:val="en-US"/>
+        </w:rPr>
+      </w:pPr>
+      <w:r>
+        <w:rPr>
+          <w:rFonts w:cs="Times New Roman"/>
+          <w:b/>
+          <w:i/>
+          <w:sz w:val="22"/>
+          <w:szCs w:val="22"/>
+          <w:lang w:val="en-US"/>
+        </w:rPr>
+        <w:lastRenderedPageBreak/>
+        <w:t>3.</w:t>
+      </w:r>
+      <w:r>
+        <w:rPr>
+          <w:rFonts w:cs="Times New Roman"/>
+          <w:b/>
+          <w:i/>
+          <w:sz w:val="22"/>
+          <w:szCs w:val="22"/>
+          <w:lang w:val="en-US"/>
+        </w:rPr>
+        <w:t xml:space="preserve"> </w:t>
+      </w:r>
+      <w:r>
+        <w:rPr>
+          <w:rFonts w:cs="Times New Roman"/>
+          <w:b/>
+          <w:i/>
+          <w:sz w:val="22"/>
+          <w:szCs w:val="22"/>
+          <w:lang w:val="en-US"/>
+        </w:rPr>
+        <w:t>Specific requirements</w:t>
+      </w:r>
+    </w:p>
+    <w:p>
+      <w:pPr>
+        <w:ind w:right="680"/>
+        <w:rPr>
+          <w:rFonts w:cs="Times New Roman"/>
+          <w:b/>
+          <w:i/>
+          <w:sz w:val="22"/>
+          <w:szCs w:val="22"/>
+          <w:lang w:val="en-US"/>
+        </w:rPr>
+      </w:pPr>
+      <w:r>
+        <w:rPr>
+          <w:rFonts w:cs="Times New Roman"/>
+          <w:b/>
+          <w:i/>
+          <w:sz w:val="22"/>
+          <w:szCs w:val="22"/>
+          <w:lang w:val="en-US"/>
+        </w:rPr>
+        <w:t>3.1 External interface requirements</w:t>
+      </w:r>
+    </w:p>
+    <w:p>
+      <w:pPr>
+        <w:ind w:right="680"/>
+        <w:rPr>
+          <w:rFonts w:cs="Times New Roman"/>
+          <w:b/>
+          <w:i/>
+          <w:sz w:val="22"/>
+          <w:szCs w:val="22"/>
+          <w:lang w:val="en-US"/>
+        </w:rPr>
+      </w:pPr>
+      <w:r>
+        <w:rPr>
+          <w:rFonts w:cs="Times New Roman"/>
+          <w:b/>
+          <w:i/>
+          <w:sz w:val="22"/>
+          <w:szCs w:val="22"/>
+          <w:lang w:val="en-US"/>
+        </w:rPr>
+        <w:t>3.2 Scenarios</w:t>
+      </w:r>
+    </w:p>
+    <w:p>
+      <w:pPr>
         <w:ind w:left="708" w:right="680" w:firstLine="28"/>
         <w:rPr>
           <w:rFonts w:cstheme="minorHAnsi"/>
@@ -3597,7 +6188,7 @@
           <w:shd w:val="clear" w:color="auto" w:fill="FFFFFF"/>
           <w:lang w:val="en-GB"/>
         </w:rPr>
-        <w:t xml:space="preserve">An emergent start-up, located in a small city, provides a food delivery service, and has the peculiarity of selling vegan food only. The company wants to know the location of vegan people in the small city, in order to do some targeted advertising. So they ask that piece of information to </w:t>
+        <w:t xml:space="preserve">An emergent start-up, located in a small city, provides a food delivery service, and has the peculiarity of selling vegan food only. The company wants to know the location of vegan people in the small city, in order to do some targeted advertising. </w:t>
       </w:r>
       <w:proofErr w:type="gramStart"/>
       <w:r>
@@ -3609,8 +6200,9 @@
           <w:shd w:val="clear" w:color="auto" w:fill="FFFFFF"/>
           <w:lang w:val="en-GB"/>
         </w:rPr>
-        <w:t>D</w:t>
-      </w:r>
+        <w:t>So</w:t>
+      </w:r>
+      <w:proofErr w:type="gramEnd"/>
       <w:r>
         <w:rPr>
           <w:rFonts w:cstheme="minorHAnsi"/>
@@ -3620,7 +6212,7 @@
           <w:shd w:val="clear" w:color="auto" w:fill="FFFFFF"/>
           <w:lang w:val="en-GB"/>
         </w:rPr>
-        <w:t xml:space="preserve">ata4Help, </w:t>
+        <w:t xml:space="preserve"> they ask that piece of information to D</w:t>
       </w:r>
       <w:r>
         <w:rPr>
@@ -3631,9 +6223,8 @@
           <w:shd w:val="clear" w:color="auto" w:fill="FFFFFF"/>
           <w:lang w:val="en-GB"/>
         </w:rPr>
-        <w:t>that</w:t>
-      </w:r>
-      <w:proofErr w:type="gramEnd"/>
+        <w:t xml:space="preserve">ata4Help, </w:t>
+      </w:r>
       <w:r>
         <w:rPr>
           <w:rFonts w:cstheme="minorHAnsi"/>
@@ -3643,7 +6234,7 @@
           <w:shd w:val="clear" w:color="auto" w:fill="FFFFFF"/>
           <w:lang w:val="en-GB"/>
         </w:rPr>
-        <w:t xml:space="preserve"> stores the eating habits of their users. Because the city is small, there are only 853 vegan people in there, so Data4Help refuses to provide the requested data in order to protect thei</w:t>
+        <w:t>that stores the eating habits of their users. Because the city is small, there are only 853 vegan people in there, so Data4Help refuses to provide the requested data in order to protect thei</w:t>
       </w:r>
       <w:r>
         <w:rPr>
@@ -3720,9 +6311,12 @@
           <w:shd w:val="clear" w:color="auto" w:fill="FFFFFF"/>
           <w:lang w:val="en-GB"/>
         </w:rPr>
-        <w:t xml:space="preserve">Giovanni suffers from heart's problems, and a private hospital is taking care of him. Going outside riding a bike has always been is passion, and this shouldn't cause any problem, but his doctors are just too afraid to let him go. The fact is that the woods are his preferred place to ride his bike, and in case any kind of injury they couldn't know where to find him. Giovanni then discovers Data4Help, and he finds out that the private hospital could request to it his location and his health status while he is riding the bike. That specific data can be requested by providing Giovanni's fiscal code, and he just has to accept that request through the application. The hospital could also do a subscription and get </w:t>
-      </w:r>
-      <w:r>
+        <w:t>Giovanni suffers from heart's problems, and a private hospital is taking care of him. Going outside riding a bike has always been is passion, and this shouldn't cause any problem, but his doctors are just too afraid to let him go. The fact is that the woods are his preferred place to ride his bike, and in case any kind of injury they couldn't know where to find him. Giovanni then discovers Data4Help, and he finds out that the private hospital could request to it his location and his health status while he is riding the bike. That specific data can be requested by providing Giovanni's fiscal code, and he just has to accept that request through the application. The hospital could also do a subscription and get the data as soon as it is produced, without any further future request. Now Giovanni can ride his bike freely in the woods, and the hospital can monitor his location and his health status in real time, avoiding any risk.</w:t>
+      </w:r>
+    </w:p>
+    <w:p>
+      <w:pPr>
+        <w:ind w:left="708" w:right="680"/>
         <w:rPr>
           <w:rFonts w:cstheme="minorHAnsi"/>
           <w:color w:val="000000"/>
@@ -3731,44 +6325,50 @@
           <w:shd w:val="clear" w:color="auto" w:fill="FFFFFF"/>
           <w:lang w:val="en-GB"/>
         </w:rPr>
-        <w:lastRenderedPageBreak/>
-        <w:t>the data as soon as it is produced, without any further future request. Now Giovanni can ride his bike freely in the woods, and the hospital can monitor his location and his health status in real time, avoiding any risk.</w:t>
+      </w:pPr>
+      <w:r>
+        <w:rPr>
+          <w:rFonts w:cstheme="minorHAnsi"/>
+          <w:color w:val="000000"/>
+          <w:sz w:val="22"/>
+          <w:szCs w:val="22"/>
+          <w:shd w:val="clear" w:color="auto" w:fill="FFFFFF"/>
+          <w:lang w:val="en-GB"/>
+        </w:rPr>
+        <w:t>3.2.4</w:t>
+      </w:r>
+      <w:r>
+        <w:rPr>
+          <w:rFonts w:cstheme="minorHAnsi"/>
+          <w:color w:val="000000"/>
+          <w:sz w:val="22"/>
+          <w:szCs w:val="22"/>
+          <w:shd w:val="clear" w:color="auto" w:fill="FFFFFF"/>
+          <w:lang w:val="en-GB"/>
+        </w:rPr>
+        <w:tab/>
+        <w:t>Scenario 4</w:t>
       </w:r>
     </w:p>
     <w:p>
       <w:pPr>
-        <w:ind w:left="708" w:right="680"/>
-        <w:rPr>
-          <w:rFonts w:cstheme="minorHAnsi"/>
-          <w:color w:val="000000"/>
-          <w:sz w:val="22"/>
-          <w:szCs w:val="22"/>
-          <w:shd w:val="clear" w:color="auto" w:fill="FFFFFF"/>
-          <w:lang w:val="en-GB"/>
-        </w:rPr>
-      </w:pPr>
-      <w:r>
-        <w:rPr>
-          <w:rFonts w:cstheme="minorHAnsi"/>
-          <w:color w:val="000000"/>
-          <w:sz w:val="22"/>
-          <w:szCs w:val="22"/>
-          <w:shd w:val="clear" w:color="auto" w:fill="FFFFFF"/>
-          <w:lang w:val="en-GB"/>
-        </w:rPr>
-        <w:t>3.2.4</w:t>
-      </w:r>
-      <w:r>
-        <w:rPr>
-          <w:rFonts w:cstheme="minorHAnsi"/>
-          <w:color w:val="000000"/>
-          <w:sz w:val="22"/>
-          <w:szCs w:val="22"/>
-          <w:shd w:val="clear" w:color="auto" w:fill="FFFFFF"/>
-          <w:lang w:val="en-GB"/>
-        </w:rPr>
-        <w:tab/>
-        <w:t>Scenario 4</w:t>
+        <w:ind w:right="680"/>
+        <w:jc w:val="both"/>
+        <w:rPr>
+          <w:rFonts w:cs="Times New Roman"/>
+          <w:sz w:val="22"/>
+          <w:szCs w:val="20"/>
+          <w:lang w:val="en-US"/>
+        </w:rPr>
+      </w:pPr>
+      <w:r>
+        <w:rPr>
+          <w:rFonts w:cs="Times New Roman"/>
+          <w:sz w:val="22"/>
+          <w:szCs w:val="20"/>
+          <w:lang w:val="en-US"/>
+        </w:rPr>
+        <w:t xml:space="preserve">Tyrion, an elderly man who lives alone, taking advantage of the sunny day, decides to fix up the yard, despite the fact that his doctor ordered him to not push himself too hard to avoid unpleasant inconveniences. </w:t>
       </w:r>
     </w:p>
     <w:p>
@@ -3789,87 +6389,67 @@
           <w:szCs w:val="20"/>
           <w:lang w:val="en-US"/>
         </w:rPr>
-        <w:t xml:space="preserve">Tyrion, an elderly man who lives alone, taking advantage of the sunny day, decides to fix up the yard, despite the fact that his doctor ordered him to not push himself too hard to avoid unpleasant inconveniences. </w:t>
+        <w:t xml:space="preserve">Indeed Tyrion should have listened to the doctor, because after a little more than one hour he starts to feel fatigued. Fortunately he is wearing a wearable devices with the </w:t>
+      </w:r>
+      <w:proofErr w:type="spellStart"/>
+      <w:r>
+        <w:rPr>
+          <w:rFonts w:cs="Times New Roman"/>
+          <w:sz w:val="22"/>
+          <w:szCs w:val="20"/>
+          <w:lang w:val="en-US"/>
+        </w:rPr>
+        <w:t>AutomatedSOS</w:t>
+      </w:r>
+      <w:proofErr w:type="spellEnd"/>
+      <w:r>
+        <w:rPr>
+          <w:rFonts w:cs="Times New Roman"/>
+          <w:sz w:val="22"/>
+          <w:szCs w:val="20"/>
+          <w:lang w:val="en-US"/>
+        </w:rPr>
+        <w:t xml:space="preserve"> service offered by the company </w:t>
+      </w:r>
+      <w:proofErr w:type="spellStart"/>
+      <w:r>
+        <w:rPr>
+          <w:rFonts w:cs="Times New Roman"/>
+          <w:sz w:val="22"/>
+          <w:szCs w:val="20"/>
+          <w:lang w:val="en-US"/>
+        </w:rPr>
+        <w:t>TrackMe</w:t>
+      </w:r>
+      <w:proofErr w:type="spellEnd"/>
+      <w:r>
+        <w:rPr>
+          <w:rFonts w:cs="Times New Roman"/>
+          <w:sz w:val="22"/>
+          <w:szCs w:val="20"/>
+          <w:lang w:val="en-US"/>
+        </w:rPr>
+        <w:t xml:space="preserve"> installed, which detects that the man's parameters are below the threshold and immediately calls an ambulance, allowing Tyrion to be still alive.</w:t>
       </w:r>
     </w:p>
     <w:p>
       <w:pPr>
         <w:ind w:right="680"/>
-        <w:jc w:val="both"/>
-        <w:rPr>
-          <w:rFonts w:cs="Times New Roman"/>
-          <w:sz w:val="22"/>
-          <w:szCs w:val="20"/>
-          <w:lang w:val="en-US"/>
-        </w:rPr>
-      </w:pPr>
-      <w:r>
-        <w:rPr>
-          <w:rFonts w:cs="Times New Roman"/>
-          <w:sz w:val="22"/>
-          <w:szCs w:val="20"/>
-          <w:lang w:val="en-US"/>
-        </w:rPr>
-        <w:t xml:space="preserve">Indeed Tyrion should have listened to the doctor, because after a little more than one hour he starts to feel fatigued. Fortunately he is wearing a wearable devices with the </w:t>
-      </w:r>
-      <w:proofErr w:type="spellStart"/>
-      <w:r>
-        <w:rPr>
-          <w:rFonts w:cs="Times New Roman"/>
-          <w:sz w:val="22"/>
-          <w:szCs w:val="20"/>
-          <w:lang w:val="en-US"/>
-        </w:rPr>
-        <w:t>AutomatedSOS</w:t>
-      </w:r>
-      <w:proofErr w:type="spellEnd"/>
-      <w:r>
-        <w:rPr>
-          <w:rFonts w:cs="Times New Roman"/>
-          <w:sz w:val="22"/>
-          <w:szCs w:val="20"/>
-          <w:lang w:val="en-US"/>
-        </w:rPr>
-        <w:t xml:space="preserve"> service offered by the company </w:t>
-      </w:r>
-      <w:proofErr w:type="spellStart"/>
-      <w:r>
-        <w:rPr>
-          <w:rFonts w:cs="Times New Roman"/>
-          <w:sz w:val="22"/>
-          <w:szCs w:val="20"/>
-          <w:lang w:val="en-US"/>
-        </w:rPr>
-        <w:t>TrackMe</w:t>
-      </w:r>
-      <w:proofErr w:type="spellEnd"/>
-      <w:r>
-        <w:rPr>
-          <w:rFonts w:cs="Times New Roman"/>
-          <w:sz w:val="22"/>
-          <w:szCs w:val="20"/>
-          <w:lang w:val="en-US"/>
-        </w:rPr>
-        <w:t xml:space="preserve"> installed, which detects that the man's parameters are below the threshold and immediately calls an ambulance, allowing Tyrion to be still alive.</w:t>
-      </w:r>
-    </w:p>
-    <w:p>
-      <w:pPr>
-        <w:ind w:right="680"/>
-        <w:rPr>
-          <w:rFonts w:cs="Times New Roman"/>
-          <w:sz w:val="22"/>
-          <w:szCs w:val="20"/>
-          <w:lang w:val="en-US"/>
-        </w:rPr>
-      </w:pPr>
-      <w:r>
-        <w:rPr>
-          <w:rFonts w:cs="Times New Roman"/>
-          <w:sz w:val="22"/>
-          <w:szCs w:val="20"/>
-          <w:lang w:val="en-US"/>
-        </w:rPr>
+        <w:rPr>
+          <w:rFonts w:cs="Times New Roman"/>
+          <w:sz w:val="22"/>
+          <w:szCs w:val="20"/>
+          <w:lang w:val="en-US"/>
+        </w:rPr>
+      </w:pPr>
+      <w:r>
+        <w:rPr>
+          <w:rFonts w:cs="Times New Roman"/>
+          <w:sz w:val="22"/>
+          <w:szCs w:val="20"/>
+          <w:lang w:val="en-US"/>
+        </w:rPr>
+        <w:lastRenderedPageBreak/>
         <w:tab/>
         <w:t>3.2.5</w:t>
       </w:r>
@@ -4421,7 +7001,6 @@
                 <w:szCs w:val="22"/>
                 <w:lang w:val="en-US"/>
               </w:rPr>
-              <w:lastRenderedPageBreak/>
               <w:t>Exceptions</w:t>
             </w:r>
           </w:p>
@@ -4626,6 +7205,7 @@
                 <w:szCs w:val="22"/>
                 <w:lang w:val="en-US"/>
               </w:rPr>
+              <w:lastRenderedPageBreak/>
               <w:t>Actor</w:t>
             </w:r>
           </w:p>
@@ -5257,7 +7837,6 @@
                 <w:szCs w:val="22"/>
                 <w:lang w:val="en-US"/>
               </w:rPr>
-              <w:lastRenderedPageBreak/>
               <w:t>The third party fills the fields with the constraints of which groups of individuals the third party is looking for</w:t>
             </w:r>
           </w:p>
@@ -5360,7 +7939,6 @@
                 <w:szCs w:val="22"/>
                 <w:lang w:val="en-US"/>
               </w:rPr>
-              <w:lastRenderedPageBreak/>
               <w:t>Exit conditions</w:t>
             </w:r>
           </w:p>
@@ -5978,7 +8556,6 @@
                 <w:szCs w:val="22"/>
                 <w:lang w:val="en-US"/>
               </w:rPr>
-              <w:lastRenderedPageBreak/>
               <w:t>Exceptions</w:t>
             </w:r>
           </w:p>
@@ -6296,6 +8873,7 @@
                 <w:szCs w:val="22"/>
                 <w:lang w:val="en-US"/>
               </w:rPr>
+              <w:lastRenderedPageBreak/>
               <w:t>Events flow</w:t>
             </w:r>
           </w:p>
@@ -6831,7 +9409,6 @@
                 <w:szCs w:val="20"/>
                 <w:lang w:val="en-US"/>
               </w:rPr>
-              <w:lastRenderedPageBreak/>
               <w:t>Exit conditions</w:t>
             </w:r>
           </w:p>
@@ -7279,6 +9856,7 @@
                 <w:szCs w:val="20"/>
                 <w:lang w:val="en-US"/>
               </w:rPr>
+              <w:lastRenderedPageBreak/>
               <w:t>The user defines the data on which the run will take place;</w:t>
             </w:r>
           </w:p>
@@ -7381,6 +9959,7 @@
                 <w:szCs w:val="20"/>
                 <w:lang w:val="en-US"/>
               </w:rPr>
+              <w:lastRenderedPageBreak/>
               <w:t>Exit conditions</w:t>
             </w:r>
           </w:p>
@@ -7537,8 +10116,6 @@
           <w:lang w:val="en-US"/>
         </w:rPr>
       </w:pPr>
-      <w:bookmarkStart w:id="0" w:name="_GoBack"/>
-      <w:bookmarkEnd w:id="0"/>
     </w:p>
     <w:p>
       <w:pPr>
@@ -7659,7 +10236,7 @@
 </file>
 
 <file path=word/numbering.xml><?xml version="1.0" encoding="utf-8"?>
-<w:numbering xmlns:wpc="http://schemas.microsoft.com/office/word/2010/wordprocessingCanvas" xmlns:mc="http://schemas.openxmlformats.org/markup-compatibility/2006" xmlns:o="urn:schemas-microsoft-com:office:office" xmlns:r="http://schemas.openxmlformats.org/officeDocument/2006/relationships" xmlns:m="http://schemas.openxmlformats.org/officeDocument/2006/math" xmlns:v="urn:schemas-microsoft-com:vml" xmlns:wp14="http://schemas.microsoft.com/office/word/2010/wordprocessingDrawing" xmlns:wp="http://schemas.openxmlformats.org/drawingml/2006/wordprocessingDrawing" xmlns:w10="urn:schemas-microsoft-com:office:word" xmlns:w="http://schemas.openxmlformats.org/wordprocessingml/2006/main" xmlns:w14="http://schemas.microsoft.com/office/word/2010/wordml" xmlns:w15="http://schemas.microsoft.com/office/word/2012/wordml" xmlns:wpg="http://schemas.microsoft.com/office/word/2010/wordprocessingGroup" xmlns:wpi="http://schemas.microsoft.com/office/word/2010/wordprocessingInk" xmlns:wne="http://schemas.microsoft.com/office/word/2006/wordml" xmlns:wps="http://schemas.microsoft.com/office/word/2010/wordprocessingShape" mc:Ignorable="w14 w15 wp14">
+<w:numbering xmlns:wpc="http://schemas.microsoft.com/office/word/2010/wordprocessingCanvas" xmlns:cx="http://schemas.microsoft.com/office/drawing/2014/chartex" xmlns:cx1="http://schemas.microsoft.com/office/drawing/2015/9/8/chartex" xmlns:cx2="http://schemas.microsoft.com/office/drawing/2015/10/21/chartex" xmlns:cx3="http://schemas.microsoft.com/office/drawing/2016/5/9/chartex" xmlns:cx4="http://schemas.microsoft.com/office/drawing/2016/5/10/chartex" xmlns:cx5="http://schemas.microsoft.com/office/drawing/2016/5/11/chartex" xmlns:cx6="http://schemas.microsoft.com/office/drawing/2016/5/12/chartex" xmlns:cx7="http://schemas.microsoft.com/office/drawing/2016/5/13/chartex" xmlns:cx8="http://schemas.microsoft.com/office/drawing/2016/5/14/chartex" xmlns:mc="http://schemas.openxmlformats.org/markup-compatibility/2006" xmlns:aink="http://schemas.microsoft.com/office/drawing/2016/ink" xmlns:am3d="http://schemas.microsoft.com/office/drawing/2017/model3d" xmlns:o="urn:schemas-microsoft-com:office:office" xmlns:r="http://schemas.openxmlformats.org/officeDocument/2006/relationships" xmlns:m="http://schemas.openxmlformats.org/officeDocument/2006/math" xmlns:v="urn:schemas-microsoft-com:vml" xmlns:wp14="http://schemas.microsoft.com/office/word/2010/wordprocessingDrawing" xmlns:wp="http://schemas.openxmlformats.org/drawingml/2006/wordprocessingDrawing" xmlns:w10="urn:schemas-microsoft-com:office:word" xmlns:w="http://schemas.openxmlformats.org/wordprocessingml/2006/main" xmlns:w14="http://schemas.microsoft.com/office/word/2010/wordml" xmlns:w15="http://schemas.microsoft.com/office/word/2012/wordml" xmlns:w16cid="http://schemas.microsoft.com/office/word/2016/wordml/cid" xmlns:w16se="http://schemas.microsoft.com/office/word/2015/wordml/symex" xmlns:wpg="http://schemas.microsoft.com/office/word/2010/wordprocessingGroup" xmlns:wpi="http://schemas.microsoft.com/office/word/2010/wordprocessingInk" xmlns:wne="http://schemas.microsoft.com/office/word/2006/wordml" xmlns:wps="http://schemas.microsoft.com/office/word/2010/wordprocessingShape" mc:Ignorable="w14 w15 w16se w16cid wp14">
   <w:abstractNum w:abstractNumId="0" w15:restartNumberingAfterBreak="0">
     <w:nsid w:val="02756910"/>
     <w:multiLevelType w:val="multilevel"/>
@@ -8234,6 +10811,119 @@
     </w:lvl>
   </w:abstractNum>
   <w:abstractNum w:abstractNumId="6" w15:restartNumberingAfterBreak="0">
+    <w:nsid w:val="1AD33FEB"/>
+    <w:multiLevelType w:val="hybridMultilevel"/>
+    <w:tmpl w:val="99246D36"/>
+    <w:lvl w:ilvl="0" w:tplc="04100001">
+      <w:start w:val="1"/>
+      <w:numFmt w:val="bullet"/>
+      <w:lvlText w:val=""/>
+      <w:lvlJc w:val="left"/>
+      <w:pPr>
+        <w:ind w:left="720" w:hanging="360"/>
+      </w:pPr>
+      <w:rPr>
+        <w:rFonts w:ascii="Symbol" w:hAnsi="Symbol" w:hint="default"/>
+      </w:rPr>
+    </w:lvl>
+    <w:lvl w:ilvl="1" w:tplc="04100003" w:tentative="1">
+      <w:start w:val="1"/>
+      <w:numFmt w:val="bullet"/>
+      <w:lvlText w:val="o"/>
+      <w:lvlJc w:val="left"/>
+      <w:pPr>
+        <w:ind w:left="1440" w:hanging="360"/>
+      </w:pPr>
+      <w:rPr>
+        <w:rFonts w:ascii="Courier New" w:hAnsi="Courier New" w:cs="Courier New" w:hint="default"/>
+      </w:rPr>
+    </w:lvl>
+    <w:lvl w:ilvl="2" w:tplc="04100005" w:tentative="1">
+      <w:start w:val="1"/>
+      <w:numFmt w:val="bullet"/>
+      <w:lvlText w:val=""/>
+      <w:lvlJc w:val="left"/>
+      <w:pPr>
+        <w:ind w:left="2160" w:hanging="360"/>
+      </w:pPr>
+      <w:rPr>
+        <w:rFonts w:ascii="Wingdings" w:hAnsi="Wingdings" w:hint="default"/>
+      </w:rPr>
+    </w:lvl>
+    <w:lvl w:ilvl="3" w:tplc="04100001" w:tentative="1">
+      <w:start w:val="1"/>
+      <w:numFmt w:val="bullet"/>
+      <w:lvlText w:val=""/>
+      <w:lvlJc w:val="left"/>
+      <w:pPr>
+        <w:ind w:left="2880" w:hanging="360"/>
+      </w:pPr>
+      <w:rPr>
+        <w:rFonts w:ascii="Symbol" w:hAnsi="Symbol" w:hint="default"/>
+      </w:rPr>
+    </w:lvl>
+    <w:lvl w:ilvl="4" w:tplc="04100003" w:tentative="1">
+      <w:start w:val="1"/>
+      <w:numFmt w:val="bullet"/>
+      <w:lvlText w:val="o"/>
+      <w:lvlJc w:val="left"/>
+      <w:pPr>
+        <w:ind w:left="3600" w:hanging="360"/>
+      </w:pPr>
+      <w:rPr>
+        <w:rFonts w:ascii="Courier New" w:hAnsi="Courier New" w:cs="Courier New" w:hint="default"/>
+      </w:rPr>
+    </w:lvl>
+    <w:lvl w:ilvl="5" w:tplc="04100005" w:tentative="1">
+      <w:start w:val="1"/>
+      <w:numFmt w:val="bullet"/>
+      <w:lvlText w:val=""/>
+      <w:lvlJc w:val="left"/>
+      <w:pPr>
+        <w:ind w:left="4320" w:hanging="360"/>
+      </w:pPr>
+      <w:rPr>
+        <w:rFonts w:ascii="Wingdings" w:hAnsi="Wingdings" w:hint="default"/>
+      </w:rPr>
+    </w:lvl>
+    <w:lvl w:ilvl="6" w:tplc="04100001" w:tentative="1">
+      <w:start w:val="1"/>
+      <w:numFmt w:val="bullet"/>
+      <w:lvlText w:val=""/>
+      <w:lvlJc w:val="left"/>
+      <w:pPr>
+        <w:ind w:left="5040" w:hanging="360"/>
+      </w:pPr>
+      <w:rPr>
+        <w:rFonts w:ascii="Symbol" w:hAnsi="Symbol" w:hint="default"/>
+      </w:rPr>
+    </w:lvl>
+    <w:lvl w:ilvl="7" w:tplc="04100003" w:tentative="1">
+      <w:start w:val="1"/>
+      <w:numFmt w:val="bullet"/>
+      <w:lvlText w:val="o"/>
+      <w:lvlJc w:val="left"/>
+      <w:pPr>
+        <w:ind w:left="5760" w:hanging="360"/>
+      </w:pPr>
+      <w:rPr>
+        <w:rFonts w:ascii="Courier New" w:hAnsi="Courier New" w:cs="Courier New" w:hint="default"/>
+      </w:rPr>
+    </w:lvl>
+    <w:lvl w:ilvl="8" w:tplc="04100005" w:tentative="1">
+      <w:start w:val="1"/>
+      <w:numFmt w:val="bullet"/>
+      <w:lvlText w:val=""/>
+      <w:lvlJc w:val="left"/>
+      <w:pPr>
+        <w:ind w:left="6480" w:hanging="360"/>
+      </w:pPr>
+      <w:rPr>
+        <w:rFonts w:ascii="Wingdings" w:hAnsi="Wingdings" w:hint="default"/>
+      </w:rPr>
+    </w:lvl>
+  </w:abstractNum>
+  <w:abstractNum w:abstractNumId="7" w15:restartNumberingAfterBreak="0">
     <w:nsid w:val="1B111043"/>
     <w:multiLevelType w:val="hybridMultilevel"/>
     <w:tmpl w:val="223A9612"/>
@@ -8319,7 +11009,7 @@
       </w:pPr>
     </w:lvl>
   </w:abstractNum>
-  <w:abstractNum w:abstractNumId="7" w15:restartNumberingAfterBreak="0">
+  <w:abstractNum w:abstractNumId="8" w15:restartNumberingAfterBreak="0">
     <w:nsid w:val="24C41AC6"/>
     <w:multiLevelType w:val="multilevel"/>
     <w:tmpl w:val="0410001F"/>
@@ -8405,7 +11095,7 @@
       </w:pPr>
     </w:lvl>
   </w:abstractNum>
-  <w:abstractNum w:abstractNumId="8" w15:restartNumberingAfterBreak="0">
+  <w:abstractNum w:abstractNumId="9" w15:restartNumberingAfterBreak="0">
     <w:nsid w:val="3518275A"/>
     <w:multiLevelType w:val="hybridMultilevel"/>
     <w:tmpl w:val="DC7AC02A"/>
@@ -8491,7 +11181,7 @@
       </w:pPr>
     </w:lvl>
   </w:abstractNum>
-  <w:abstractNum w:abstractNumId="9" w15:restartNumberingAfterBreak="0">
+  <w:abstractNum w:abstractNumId="10" w15:restartNumberingAfterBreak="0">
     <w:nsid w:val="35B51300"/>
     <w:multiLevelType w:val="hybridMultilevel"/>
     <w:tmpl w:val="54E42502"/>
@@ -8577,7 +11267,93 @@
       </w:pPr>
     </w:lvl>
   </w:abstractNum>
-  <w:abstractNum w:abstractNumId="10" w15:restartNumberingAfterBreak="0">
+  <w:abstractNum w:abstractNumId="11" w15:restartNumberingAfterBreak="0">
+    <w:nsid w:val="35B51BC9"/>
+    <w:multiLevelType w:val="hybridMultilevel"/>
+    <w:tmpl w:val="AFE2F940"/>
+    <w:lvl w:ilvl="0" w:tplc="0410000F">
+      <w:start w:val="1"/>
+      <w:numFmt w:val="decimal"/>
+      <w:lvlText w:val="%1."/>
+      <w:lvlJc w:val="left"/>
+      <w:pPr>
+        <w:ind w:left="720" w:hanging="360"/>
+      </w:pPr>
+    </w:lvl>
+    <w:lvl w:ilvl="1" w:tplc="04100019" w:tentative="1">
+      <w:start w:val="1"/>
+      <w:numFmt w:val="lowerLetter"/>
+      <w:lvlText w:val="%2."/>
+      <w:lvlJc w:val="left"/>
+      <w:pPr>
+        <w:ind w:left="1440" w:hanging="360"/>
+      </w:pPr>
+    </w:lvl>
+    <w:lvl w:ilvl="2" w:tplc="0410001B" w:tentative="1">
+      <w:start w:val="1"/>
+      <w:numFmt w:val="lowerRoman"/>
+      <w:lvlText w:val="%3."/>
+      <w:lvlJc w:val="right"/>
+      <w:pPr>
+        <w:ind w:left="2160" w:hanging="180"/>
+      </w:pPr>
+    </w:lvl>
+    <w:lvl w:ilvl="3" w:tplc="0410000F" w:tentative="1">
+      <w:start w:val="1"/>
+      <w:numFmt w:val="decimal"/>
+      <w:lvlText w:val="%4."/>
+      <w:lvlJc w:val="left"/>
+      <w:pPr>
+        <w:ind w:left="2880" w:hanging="360"/>
+      </w:pPr>
+    </w:lvl>
+    <w:lvl w:ilvl="4" w:tplc="04100019" w:tentative="1">
+      <w:start w:val="1"/>
+      <w:numFmt w:val="lowerLetter"/>
+      <w:lvlText w:val="%5."/>
+      <w:lvlJc w:val="left"/>
+      <w:pPr>
+        <w:ind w:left="3600" w:hanging="360"/>
+      </w:pPr>
+    </w:lvl>
+    <w:lvl w:ilvl="5" w:tplc="0410001B" w:tentative="1">
+      <w:start w:val="1"/>
+      <w:numFmt w:val="lowerRoman"/>
+      <w:lvlText w:val="%6."/>
+      <w:lvlJc w:val="right"/>
+      <w:pPr>
+        <w:ind w:left="4320" w:hanging="180"/>
+      </w:pPr>
+    </w:lvl>
+    <w:lvl w:ilvl="6" w:tplc="0410000F" w:tentative="1">
+      <w:start w:val="1"/>
+      <w:numFmt w:val="decimal"/>
+      <w:lvlText w:val="%7."/>
+      <w:lvlJc w:val="left"/>
+      <w:pPr>
+        <w:ind w:left="5040" w:hanging="360"/>
+      </w:pPr>
+    </w:lvl>
+    <w:lvl w:ilvl="7" w:tplc="04100019" w:tentative="1">
+      <w:start w:val="1"/>
+      <w:numFmt w:val="lowerLetter"/>
+      <w:lvlText w:val="%8."/>
+      <w:lvlJc w:val="left"/>
+      <w:pPr>
+        <w:ind w:left="5760" w:hanging="360"/>
+      </w:pPr>
+    </w:lvl>
+    <w:lvl w:ilvl="8" w:tplc="0410001B" w:tentative="1">
+      <w:start w:val="1"/>
+      <w:numFmt w:val="lowerRoman"/>
+      <w:lvlText w:val="%9."/>
+      <w:lvlJc w:val="right"/>
+      <w:pPr>
+        <w:ind w:left="6480" w:hanging="180"/>
+      </w:pPr>
+    </w:lvl>
+  </w:abstractNum>
+  <w:abstractNum w:abstractNumId="12" w15:restartNumberingAfterBreak="0">
     <w:nsid w:val="3E743ACE"/>
     <w:multiLevelType w:val="hybridMultilevel"/>
     <w:tmpl w:val="CFB25D86"/>
@@ -8666,7 +11442,7 @@
       </w:pPr>
     </w:lvl>
   </w:abstractNum>
-  <w:abstractNum w:abstractNumId="11" w15:restartNumberingAfterBreak="0">
+  <w:abstractNum w:abstractNumId="13" w15:restartNumberingAfterBreak="0">
     <w:nsid w:val="41F21AD8"/>
     <w:multiLevelType w:val="hybridMultilevel"/>
     <w:tmpl w:val="EAFEA234"/>
@@ -8752,7 +11528,7 @@
       </w:pPr>
     </w:lvl>
   </w:abstractNum>
-  <w:abstractNum w:abstractNumId="12" w15:restartNumberingAfterBreak="0">
+  <w:abstractNum w:abstractNumId="14" w15:restartNumberingAfterBreak="0">
     <w:nsid w:val="4D405568"/>
     <w:multiLevelType w:val="hybridMultilevel"/>
     <w:tmpl w:val="5F74391C"/>
@@ -8838,7 +11614,7 @@
       </w:pPr>
     </w:lvl>
   </w:abstractNum>
-  <w:abstractNum w:abstractNumId="13" w15:restartNumberingAfterBreak="0">
+  <w:abstractNum w:abstractNumId="15" w15:restartNumberingAfterBreak="0">
     <w:nsid w:val="4E886E9C"/>
     <w:multiLevelType w:val="hybridMultilevel"/>
     <w:tmpl w:val="538C7242"/>
@@ -8951,7 +11727,7 @@
       </w:rPr>
     </w:lvl>
   </w:abstractNum>
-  <w:abstractNum w:abstractNumId="14" w15:restartNumberingAfterBreak="0">
+  <w:abstractNum w:abstractNumId="16" w15:restartNumberingAfterBreak="0">
     <w:nsid w:val="518069CA"/>
     <w:multiLevelType w:val="hybridMultilevel"/>
     <w:tmpl w:val="5CE42DC0"/>
@@ -9037,7 +11813,7 @@
       </w:pPr>
     </w:lvl>
   </w:abstractNum>
-  <w:abstractNum w:abstractNumId="15" w15:restartNumberingAfterBreak="0">
+  <w:abstractNum w:abstractNumId="17" w15:restartNumberingAfterBreak="0">
     <w:nsid w:val="55D33E49"/>
     <w:multiLevelType w:val="hybridMultilevel"/>
     <w:tmpl w:val="7F7AFD0A"/>
@@ -9150,7 +11926,7 @@
       </w:rPr>
     </w:lvl>
   </w:abstractNum>
-  <w:abstractNum w:abstractNumId="16" w15:restartNumberingAfterBreak="0">
+  <w:abstractNum w:abstractNumId="18" w15:restartNumberingAfterBreak="0">
     <w:nsid w:val="56F415DC"/>
     <w:multiLevelType w:val="hybridMultilevel"/>
     <w:tmpl w:val="519C56AE"/>
@@ -9263,7 +12039,120 @@
       </w:rPr>
     </w:lvl>
   </w:abstractNum>
-  <w:abstractNum w:abstractNumId="17" w15:restartNumberingAfterBreak="0">
+  <w:abstractNum w:abstractNumId="19" w15:restartNumberingAfterBreak="0">
+    <w:nsid w:val="599500A3"/>
+    <w:multiLevelType w:val="hybridMultilevel"/>
+    <w:tmpl w:val="340E6998"/>
+    <w:lvl w:ilvl="0" w:tplc="04100001">
+      <w:start w:val="1"/>
+      <w:numFmt w:val="bullet"/>
+      <w:lvlText w:val=""/>
+      <w:lvlJc w:val="left"/>
+      <w:pPr>
+        <w:ind w:left="2160" w:hanging="360"/>
+      </w:pPr>
+      <w:rPr>
+        <w:rFonts w:ascii="Symbol" w:hAnsi="Symbol" w:hint="default"/>
+      </w:rPr>
+    </w:lvl>
+    <w:lvl w:ilvl="1" w:tplc="04100003" w:tentative="1">
+      <w:start w:val="1"/>
+      <w:numFmt w:val="bullet"/>
+      <w:lvlText w:val="o"/>
+      <w:lvlJc w:val="left"/>
+      <w:pPr>
+        <w:ind w:left="2880" w:hanging="360"/>
+      </w:pPr>
+      <w:rPr>
+        <w:rFonts w:ascii="Courier New" w:hAnsi="Courier New" w:cs="Courier New" w:hint="default"/>
+      </w:rPr>
+    </w:lvl>
+    <w:lvl w:ilvl="2" w:tplc="04100005" w:tentative="1">
+      <w:start w:val="1"/>
+      <w:numFmt w:val="bullet"/>
+      <w:lvlText w:val=""/>
+      <w:lvlJc w:val="left"/>
+      <w:pPr>
+        <w:ind w:left="3600" w:hanging="360"/>
+      </w:pPr>
+      <w:rPr>
+        <w:rFonts w:ascii="Wingdings" w:hAnsi="Wingdings" w:hint="default"/>
+      </w:rPr>
+    </w:lvl>
+    <w:lvl w:ilvl="3" w:tplc="04100001" w:tentative="1">
+      <w:start w:val="1"/>
+      <w:numFmt w:val="bullet"/>
+      <w:lvlText w:val=""/>
+      <w:lvlJc w:val="left"/>
+      <w:pPr>
+        <w:ind w:left="4320" w:hanging="360"/>
+      </w:pPr>
+      <w:rPr>
+        <w:rFonts w:ascii="Symbol" w:hAnsi="Symbol" w:hint="default"/>
+      </w:rPr>
+    </w:lvl>
+    <w:lvl w:ilvl="4" w:tplc="04100003" w:tentative="1">
+      <w:start w:val="1"/>
+      <w:numFmt w:val="bullet"/>
+      <w:lvlText w:val="o"/>
+      <w:lvlJc w:val="left"/>
+      <w:pPr>
+        <w:ind w:left="5040" w:hanging="360"/>
+      </w:pPr>
+      <w:rPr>
+        <w:rFonts w:ascii="Courier New" w:hAnsi="Courier New" w:cs="Courier New" w:hint="default"/>
+      </w:rPr>
+    </w:lvl>
+    <w:lvl w:ilvl="5" w:tplc="04100005" w:tentative="1">
+      <w:start w:val="1"/>
+      <w:numFmt w:val="bullet"/>
+      <w:lvlText w:val=""/>
+      <w:lvlJc w:val="left"/>
+      <w:pPr>
+        <w:ind w:left="5760" w:hanging="360"/>
+      </w:pPr>
+      <w:rPr>
+        <w:rFonts w:ascii="Wingdings" w:hAnsi="Wingdings" w:hint="default"/>
+      </w:rPr>
+    </w:lvl>
+    <w:lvl w:ilvl="6" w:tplc="04100001" w:tentative="1">
+      <w:start w:val="1"/>
+      <w:numFmt w:val="bullet"/>
+      <w:lvlText w:val=""/>
+      <w:lvlJc w:val="left"/>
+      <w:pPr>
+        <w:ind w:left="6480" w:hanging="360"/>
+      </w:pPr>
+      <w:rPr>
+        <w:rFonts w:ascii="Symbol" w:hAnsi="Symbol" w:hint="default"/>
+      </w:rPr>
+    </w:lvl>
+    <w:lvl w:ilvl="7" w:tplc="04100003" w:tentative="1">
+      <w:start w:val="1"/>
+      <w:numFmt w:val="bullet"/>
+      <w:lvlText w:val="o"/>
+      <w:lvlJc w:val="left"/>
+      <w:pPr>
+        <w:ind w:left="7200" w:hanging="360"/>
+      </w:pPr>
+      <w:rPr>
+        <w:rFonts w:ascii="Courier New" w:hAnsi="Courier New" w:cs="Courier New" w:hint="default"/>
+      </w:rPr>
+    </w:lvl>
+    <w:lvl w:ilvl="8" w:tplc="04100005" w:tentative="1">
+      <w:start w:val="1"/>
+      <w:numFmt w:val="bullet"/>
+      <w:lvlText w:val=""/>
+      <w:lvlJc w:val="left"/>
+      <w:pPr>
+        <w:ind w:left="7920" w:hanging="360"/>
+      </w:pPr>
+      <w:rPr>
+        <w:rFonts w:ascii="Wingdings" w:hAnsi="Wingdings" w:hint="default"/>
+      </w:rPr>
+    </w:lvl>
+  </w:abstractNum>
+  <w:abstractNum w:abstractNumId="20" w15:restartNumberingAfterBreak="0">
     <w:nsid w:val="5EE00348"/>
     <w:multiLevelType w:val="hybridMultilevel"/>
     <w:tmpl w:val="3E2A2F46"/>
@@ -9349,7 +12238,7 @@
       </w:pPr>
     </w:lvl>
   </w:abstractNum>
-  <w:abstractNum w:abstractNumId="18" w15:restartNumberingAfterBreak="0">
+  <w:abstractNum w:abstractNumId="21" w15:restartNumberingAfterBreak="0">
     <w:nsid w:val="611D6D14"/>
     <w:multiLevelType w:val="hybridMultilevel"/>
     <w:tmpl w:val="E0CED2FC"/>
@@ -9462,7 +12351,120 @@
       </w:rPr>
     </w:lvl>
   </w:abstractNum>
-  <w:abstractNum w:abstractNumId="19" w15:restartNumberingAfterBreak="0">
+  <w:abstractNum w:abstractNumId="22" w15:restartNumberingAfterBreak="0">
+    <w:nsid w:val="637725F9"/>
+    <w:multiLevelType w:val="hybridMultilevel"/>
+    <w:tmpl w:val="DB4A4C9A"/>
+    <w:lvl w:ilvl="0" w:tplc="04100001">
+      <w:start w:val="1"/>
+      <w:numFmt w:val="bullet"/>
+      <w:lvlText w:val=""/>
+      <w:lvlJc w:val="left"/>
+      <w:pPr>
+        <w:ind w:left="1440" w:hanging="360"/>
+      </w:pPr>
+      <w:rPr>
+        <w:rFonts w:ascii="Symbol" w:hAnsi="Symbol" w:hint="default"/>
+      </w:rPr>
+    </w:lvl>
+    <w:lvl w:ilvl="1" w:tplc="04100003" w:tentative="1">
+      <w:start w:val="1"/>
+      <w:numFmt w:val="bullet"/>
+      <w:lvlText w:val="o"/>
+      <w:lvlJc w:val="left"/>
+      <w:pPr>
+        <w:ind w:left="2160" w:hanging="360"/>
+      </w:pPr>
+      <w:rPr>
+        <w:rFonts w:ascii="Courier New" w:hAnsi="Courier New" w:cs="Courier New" w:hint="default"/>
+      </w:rPr>
+    </w:lvl>
+    <w:lvl w:ilvl="2" w:tplc="04100005" w:tentative="1">
+      <w:start w:val="1"/>
+      <w:numFmt w:val="bullet"/>
+      <w:lvlText w:val=""/>
+      <w:lvlJc w:val="left"/>
+      <w:pPr>
+        <w:ind w:left="2880" w:hanging="360"/>
+      </w:pPr>
+      <w:rPr>
+        <w:rFonts w:ascii="Wingdings" w:hAnsi="Wingdings" w:hint="default"/>
+      </w:rPr>
+    </w:lvl>
+    <w:lvl w:ilvl="3" w:tplc="04100001" w:tentative="1">
+      <w:start w:val="1"/>
+      <w:numFmt w:val="bullet"/>
+      <w:lvlText w:val=""/>
+      <w:lvlJc w:val="left"/>
+      <w:pPr>
+        <w:ind w:left="3600" w:hanging="360"/>
+      </w:pPr>
+      <w:rPr>
+        <w:rFonts w:ascii="Symbol" w:hAnsi="Symbol" w:hint="default"/>
+      </w:rPr>
+    </w:lvl>
+    <w:lvl w:ilvl="4" w:tplc="04100003" w:tentative="1">
+      <w:start w:val="1"/>
+      <w:numFmt w:val="bullet"/>
+      <w:lvlText w:val="o"/>
+      <w:lvlJc w:val="left"/>
+      <w:pPr>
+        <w:ind w:left="4320" w:hanging="360"/>
+      </w:pPr>
+      <w:rPr>
+        <w:rFonts w:ascii="Courier New" w:hAnsi="Courier New" w:cs="Courier New" w:hint="default"/>
+      </w:rPr>
+    </w:lvl>
+    <w:lvl w:ilvl="5" w:tplc="04100005" w:tentative="1">
+      <w:start w:val="1"/>
+      <w:numFmt w:val="bullet"/>
+      <w:lvlText w:val=""/>
+      <w:lvlJc w:val="left"/>
+      <w:pPr>
+        <w:ind w:left="5040" w:hanging="360"/>
+      </w:pPr>
+      <w:rPr>
+        <w:rFonts w:ascii="Wingdings" w:hAnsi="Wingdings" w:hint="default"/>
+      </w:rPr>
+    </w:lvl>
+    <w:lvl w:ilvl="6" w:tplc="04100001" w:tentative="1">
+      <w:start w:val="1"/>
+      <w:numFmt w:val="bullet"/>
+      <w:lvlText w:val=""/>
+      <w:lvlJc w:val="left"/>
+      <w:pPr>
+        <w:ind w:left="5760" w:hanging="360"/>
+      </w:pPr>
+      <w:rPr>
+        <w:rFonts w:ascii="Symbol" w:hAnsi="Symbol" w:hint="default"/>
+      </w:rPr>
+    </w:lvl>
+    <w:lvl w:ilvl="7" w:tplc="04100003" w:tentative="1">
+      <w:start w:val="1"/>
+      <w:numFmt w:val="bullet"/>
+      <w:lvlText w:val="o"/>
+      <w:lvlJc w:val="left"/>
+      <w:pPr>
+        <w:ind w:left="6480" w:hanging="360"/>
+      </w:pPr>
+      <w:rPr>
+        <w:rFonts w:ascii="Courier New" w:hAnsi="Courier New" w:cs="Courier New" w:hint="default"/>
+      </w:rPr>
+    </w:lvl>
+    <w:lvl w:ilvl="8" w:tplc="04100005" w:tentative="1">
+      <w:start w:val="1"/>
+      <w:numFmt w:val="bullet"/>
+      <w:lvlText w:val=""/>
+      <w:lvlJc w:val="left"/>
+      <w:pPr>
+        <w:ind w:left="7200" w:hanging="360"/>
+      </w:pPr>
+      <w:rPr>
+        <w:rFonts w:ascii="Wingdings" w:hAnsi="Wingdings" w:hint="default"/>
+      </w:rPr>
+    </w:lvl>
+  </w:abstractNum>
+  <w:abstractNum w:abstractNumId="23" w15:restartNumberingAfterBreak="0">
     <w:nsid w:val="655D7D1D"/>
     <w:multiLevelType w:val="hybridMultilevel"/>
     <w:tmpl w:val="05EA3234"/>
@@ -9551,7 +12553,233 @@
       </w:pPr>
     </w:lvl>
   </w:abstractNum>
-  <w:abstractNum w:abstractNumId="20" w15:restartNumberingAfterBreak="0">
+  <w:abstractNum w:abstractNumId="24" w15:restartNumberingAfterBreak="0">
+    <w:nsid w:val="6E770D6E"/>
+    <w:multiLevelType w:val="hybridMultilevel"/>
+    <w:tmpl w:val="F02AFEE0"/>
+    <w:lvl w:ilvl="0" w:tplc="04100001">
+      <w:start w:val="1"/>
+      <w:numFmt w:val="bullet"/>
+      <w:lvlText w:val=""/>
+      <w:lvlJc w:val="left"/>
+      <w:pPr>
+        <w:ind w:left="2120" w:hanging="360"/>
+      </w:pPr>
+      <w:rPr>
+        <w:rFonts w:ascii="Symbol" w:hAnsi="Symbol" w:hint="default"/>
+      </w:rPr>
+    </w:lvl>
+    <w:lvl w:ilvl="1" w:tplc="04100003">
+      <w:start w:val="1"/>
+      <w:numFmt w:val="bullet"/>
+      <w:lvlText w:val="o"/>
+      <w:lvlJc w:val="left"/>
+      <w:pPr>
+        <w:ind w:left="2840" w:hanging="360"/>
+      </w:pPr>
+      <w:rPr>
+        <w:rFonts w:ascii="Courier New" w:hAnsi="Courier New" w:cs="Courier New" w:hint="default"/>
+      </w:rPr>
+    </w:lvl>
+    <w:lvl w:ilvl="2" w:tplc="04100005">
+      <w:start w:val="1"/>
+      <w:numFmt w:val="bullet"/>
+      <w:lvlText w:val=""/>
+      <w:lvlJc w:val="left"/>
+      <w:pPr>
+        <w:ind w:left="3560" w:hanging="360"/>
+      </w:pPr>
+      <w:rPr>
+        <w:rFonts w:ascii="Wingdings" w:hAnsi="Wingdings" w:hint="default"/>
+      </w:rPr>
+    </w:lvl>
+    <w:lvl w:ilvl="3" w:tplc="04100001">
+      <w:start w:val="1"/>
+      <w:numFmt w:val="bullet"/>
+      <w:lvlText w:val=""/>
+      <w:lvlJc w:val="left"/>
+      <w:pPr>
+        <w:ind w:left="4280" w:hanging="360"/>
+      </w:pPr>
+      <w:rPr>
+        <w:rFonts w:ascii="Symbol" w:hAnsi="Symbol" w:hint="default"/>
+      </w:rPr>
+    </w:lvl>
+    <w:lvl w:ilvl="4" w:tplc="04100003">
+      <w:start w:val="1"/>
+      <w:numFmt w:val="bullet"/>
+      <w:lvlText w:val="o"/>
+      <w:lvlJc w:val="left"/>
+      <w:pPr>
+        <w:ind w:left="5000" w:hanging="360"/>
+      </w:pPr>
+      <w:rPr>
+        <w:rFonts w:ascii="Courier New" w:hAnsi="Courier New" w:cs="Courier New" w:hint="default"/>
+      </w:rPr>
+    </w:lvl>
+    <w:lvl w:ilvl="5" w:tplc="04100005">
+      <w:start w:val="1"/>
+      <w:numFmt w:val="bullet"/>
+      <w:lvlText w:val=""/>
+      <w:lvlJc w:val="left"/>
+      <w:pPr>
+        <w:ind w:left="5720" w:hanging="360"/>
+      </w:pPr>
+      <w:rPr>
+        <w:rFonts w:ascii="Wingdings" w:hAnsi="Wingdings" w:hint="default"/>
+      </w:rPr>
+    </w:lvl>
+    <w:lvl w:ilvl="6" w:tplc="04100001">
+      <w:start w:val="1"/>
+      <w:numFmt w:val="bullet"/>
+      <w:lvlText w:val=""/>
+      <w:lvlJc w:val="left"/>
+      <w:pPr>
+        <w:ind w:left="6440" w:hanging="360"/>
+      </w:pPr>
+      <w:rPr>
+        <w:rFonts w:ascii="Symbol" w:hAnsi="Symbol" w:hint="default"/>
+      </w:rPr>
+    </w:lvl>
+    <w:lvl w:ilvl="7" w:tplc="04100003">
+      <w:start w:val="1"/>
+      <w:numFmt w:val="bullet"/>
+      <w:lvlText w:val="o"/>
+      <w:lvlJc w:val="left"/>
+      <w:pPr>
+        <w:ind w:left="7160" w:hanging="360"/>
+      </w:pPr>
+      <w:rPr>
+        <w:rFonts w:ascii="Courier New" w:hAnsi="Courier New" w:cs="Courier New" w:hint="default"/>
+      </w:rPr>
+    </w:lvl>
+    <w:lvl w:ilvl="8" w:tplc="04100005">
+      <w:start w:val="1"/>
+      <w:numFmt w:val="bullet"/>
+      <w:lvlText w:val=""/>
+      <w:lvlJc w:val="left"/>
+      <w:pPr>
+        <w:ind w:left="7880" w:hanging="360"/>
+      </w:pPr>
+      <w:rPr>
+        <w:rFonts w:ascii="Wingdings" w:hAnsi="Wingdings" w:hint="default"/>
+      </w:rPr>
+    </w:lvl>
+  </w:abstractNum>
+  <w:abstractNum w:abstractNumId="25" w15:restartNumberingAfterBreak="0">
+    <w:nsid w:val="6EDA03A3"/>
+    <w:multiLevelType w:val="hybridMultilevel"/>
+    <w:tmpl w:val="B32C4886"/>
+    <w:lvl w:ilvl="0" w:tplc="04100001">
+      <w:start w:val="1"/>
+      <w:numFmt w:val="bullet"/>
+      <w:lvlText w:val=""/>
+      <w:lvlJc w:val="left"/>
+      <w:pPr>
+        <w:ind w:left="1440" w:hanging="360"/>
+      </w:pPr>
+      <w:rPr>
+        <w:rFonts w:ascii="Symbol" w:hAnsi="Symbol" w:hint="default"/>
+      </w:rPr>
+    </w:lvl>
+    <w:lvl w:ilvl="1" w:tplc="04100003" w:tentative="1">
+      <w:start w:val="1"/>
+      <w:numFmt w:val="bullet"/>
+      <w:lvlText w:val="o"/>
+      <w:lvlJc w:val="left"/>
+      <w:pPr>
+        <w:ind w:left="2160" w:hanging="360"/>
+      </w:pPr>
+      <w:rPr>
+        <w:rFonts w:ascii="Courier New" w:hAnsi="Courier New" w:cs="Courier New" w:hint="default"/>
+      </w:rPr>
+    </w:lvl>
+    <w:lvl w:ilvl="2" w:tplc="04100005" w:tentative="1">
+      <w:start w:val="1"/>
+      <w:numFmt w:val="bullet"/>
+      <w:lvlText w:val=""/>
+      <w:lvlJc w:val="left"/>
+      <w:pPr>
+        <w:ind w:left="2880" w:hanging="360"/>
+      </w:pPr>
+      <w:rPr>
+        <w:rFonts w:ascii="Wingdings" w:hAnsi="Wingdings" w:hint="default"/>
+      </w:rPr>
+    </w:lvl>
+    <w:lvl w:ilvl="3" w:tplc="04100001" w:tentative="1">
+      <w:start w:val="1"/>
+      <w:numFmt w:val="bullet"/>
+      <w:lvlText w:val=""/>
+      <w:lvlJc w:val="left"/>
+      <w:pPr>
+        <w:ind w:left="3600" w:hanging="360"/>
+      </w:pPr>
+      <w:rPr>
+        <w:rFonts w:ascii="Symbol" w:hAnsi="Symbol" w:hint="default"/>
+      </w:rPr>
+    </w:lvl>
+    <w:lvl w:ilvl="4" w:tplc="04100003" w:tentative="1">
+      <w:start w:val="1"/>
+      <w:numFmt w:val="bullet"/>
+      <w:lvlText w:val="o"/>
+      <w:lvlJc w:val="left"/>
+      <w:pPr>
+        <w:ind w:left="4320" w:hanging="360"/>
+      </w:pPr>
+      <w:rPr>
+        <w:rFonts w:ascii="Courier New" w:hAnsi="Courier New" w:cs="Courier New" w:hint="default"/>
+      </w:rPr>
+    </w:lvl>
+    <w:lvl w:ilvl="5" w:tplc="04100005" w:tentative="1">
+      <w:start w:val="1"/>
+      <w:numFmt w:val="bullet"/>
+      <w:lvlText w:val=""/>
+      <w:lvlJc w:val="left"/>
+      <w:pPr>
+        <w:ind w:left="5040" w:hanging="360"/>
+      </w:pPr>
+      <w:rPr>
+        <w:rFonts w:ascii="Wingdings" w:hAnsi="Wingdings" w:hint="default"/>
+      </w:rPr>
+    </w:lvl>
+    <w:lvl w:ilvl="6" w:tplc="04100001" w:tentative="1">
+      <w:start w:val="1"/>
+      <w:numFmt w:val="bullet"/>
+      <w:lvlText w:val=""/>
+      <w:lvlJc w:val="left"/>
+      <w:pPr>
+        <w:ind w:left="5760" w:hanging="360"/>
+      </w:pPr>
+      <w:rPr>
+        <w:rFonts w:ascii="Symbol" w:hAnsi="Symbol" w:hint="default"/>
+      </w:rPr>
+    </w:lvl>
+    <w:lvl w:ilvl="7" w:tplc="04100003" w:tentative="1">
+      <w:start w:val="1"/>
+      <w:numFmt w:val="bullet"/>
+      <w:lvlText w:val="o"/>
+      <w:lvlJc w:val="left"/>
+      <w:pPr>
+        <w:ind w:left="6480" w:hanging="360"/>
+      </w:pPr>
+      <w:rPr>
+        <w:rFonts w:ascii="Courier New" w:hAnsi="Courier New" w:cs="Courier New" w:hint="default"/>
+      </w:rPr>
+    </w:lvl>
+    <w:lvl w:ilvl="8" w:tplc="04100005" w:tentative="1">
+      <w:start w:val="1"/>
+      <w:numFmt w:val="bullet"/>
+      <w:lvlText w:val=""/>
+      <w:lvlJc w:val="left"/>
+      <w:pPr>
+        <w:ind w:left="7200" w:hanging="360"/>
+      </w:pPr>
+      <w:rPr>
+        <w:rFonts w:ascii="Wingdings" w:hAnsi="Wingdings" w:hint="default"/>
+      </w:rPr>
+    </w:lvl>
+  </w:abstractNum>
+  <w:abstractNum w:abstractNumId="26" w15:restartNumberingAfterBreak="0">
     <w:nsid w:val="714F30B5"/>
     <w:multiLevelType w:val="hybridMultilevel"/>
     <w:tmpl w:val="A3C4471C"/>
@@ -9664,7 +12892,93 @@
       </w:rPr>
     </w:lvl>
   </w:abstractNum>
-  <w:abstractNum w:abstractNumId="21" w15:restartNumberingAfterBreak="0">
+  <w:abstractNum w:abstractNumId="27" w15:restartNumberingAfterBreak="0">
+    <w:nsid w:val="75F34A29"/>
+    <w:multiLevelType w:val="hybridMultilevel"/>
+    <w:tmpl w:val="1D826E58"/>
+    <w:lvl w:ilvl="0" w:tplc="0410000F">
+      <w:start w:val="1"/>
+      <w:numFmt w:val="decimal"/>
+      <w:lvlText w:val="%1."/>
+      <w:lvlJc w:val="left"/>
+      <w:pPr>
+        <w:ind w:left="1400" w:hanging="360"/>
+      </w:pPr>
+    </w:lvl>
+    <w:lvl w:ilvl="1" w:tplc="04100019">
+      <w:start w:val="1"/>
+      <w:numFmt w:val="lowerLetter"/>
+      <w:lvlText w:val="%2."/>
+      <w:lvlJc w:val="left"/>
+      <w:pPr>
+        <w:ind w:left="2120" w:hanging="360"/>
+      </w:pPr>
+    </w:lvl>
+    <w:lvl w:ilvl="2" w:tplc="0410001B">
+      <w:start w:val="1"/>
+      <w:numFmt w:val="lowerRoman"/>
+      <w:lvlText w:val="%3."/>
+      <w:lvlJc w:val="right"/>
+      <w:pPr>
+        <w:ind w:left="2840" w:hanging="180"/>
+      </w:pPr>
+    </w:lvl>
+    <w:lvl w:ilvl="3" w:tplc="0410000F">
+      <w:start w:val="1"/>
+      <w:numFmt w:val="decimal"/>
+      <w:lvlText w:val="%4."/>
+      <w:lvlJc w:val="left"/>
+      <w:pPr>
+        <w:ind w:left="3560" w:hanging="360"/>
+      </w:pPr>
+    </w:lvl>
+    <w:lvl w:ilvl="4" w:tplc="04100019">
+      <w:start w:val="1"/>
+      <w:numFmt w:val="lowerLetter"/>
+      <w:lvlText w:val="%5."/>
+      <w:lvlJc w:val="left"/>
+      <w:pPr>
+        <w:ind w:left="4280" w:hanging="360"/>
+      </w:pPr>
+    </w:lvl>
+    <w:lvl w:ilvl="5" w:tplc="0410001B">
+      <w:start w:val="1"/>
+      <w:numFmt w:val="lowerRoman"/>
+      <w:lvlText w:val="%6."/>
+      <w:lvlJc w:val="right"/>
+      <w:pPr>
+        <w:ind w:left="5000" w:hanging="180"/>
+      </w:pPr>
+    </w:lvl>
+    <w:lvl w:ilvl="6" w:tplc="0410000F">
+      <w:start w:val="1"/>
+      <w:numFmt w:val="decimal"/>
+      <w:lvlText w:val="%7."/>
+      <w:lvlJc w:val="left"/>
+      <w:pPr>
+        <w:ind w:left="5720" w:hanging="360"/>
+      </w:pPr>
+    </w:lvl>
+    <w:lvl w:ilvl="7" w:tplc="04100019">
+      <w:start w:val="1"/>
+      <w:numFmt w:val="lowerLetter"/>
+      <w:lvlText w:val="%8."/>
+      <w:lvlJc w:val="left"/>
+      <w:pPr>
+        <w:ind w:left="6440" w:hanging="360"/>
+      </w:pPr>
+    </w:lvl>
+    <w:lvl w:ilvl="8" w:tplc="0410001B">
+      <w:start w:val="1"/>
+      <w:numFmt w:val="lowerRoman"/>
+      <w:lvlText w:val="%9."/>
+      <w:lvlJc w:val="right"/>
+      <w:pPr>
+        <w:ind w:left="7160" w:hanging="180"/>
+      </w:pPr>
+    </w:lvl>
+  </w:abstractNum>
+  <w:abstractNum w:abstractNumId="28" w15:restartNumberingAfterBreak="0">
     <w:nsid w:val="7B151996"/>
     <w:multiLevelType w:val="hybridMultilevel"/>
     <w:tmpl w:val="A3DCBA6E"/>
@@ -9750,7 +13064,7 @@
       </w:pPr>
     </w:lvl>
   </w:abstractNum>
-  <w:abstractNum w:abstractNumId="22" w15:restartNumberingAfterBreak="0">
+  <w:abstractNum w:abstractNumId="29" w15:restartNumberingAfterBreak="0">
     <w:nsid w:val="7DF43BBC"/>
     <w:multiLevelType w:val="hybridMultilevel"/>
     <w:tmpl w:val="A948AC5E"/>
@@ -9864,58 +13178,58 @@
     </w:lvl>
   </w:abstractNum>
   <w:num w:numId="1">
-    <w:abstractNumId w:val="22"/>
+    <w:abstractNumId w:val="29"/>
   </w:num>
   <w:num w:numId="2">
-    <w:abstractNumId w:val="20"/>
+    <w:abstractNumId w:val="26"/>
   </w:num>
   <w:num w:numId="3">
-    <w:abstractNumId w:val="9"/>
+    <w:abstractNumId w:val="10"/>
   </w:num>
   <w:num w:numId="4">
-    <w:abstractNumId w:val="15"/>
+    <w:abstractNumId w:val="17"/>
   </w:num>
   <w:num w:numId="5">
     <w:abstractNumId w:val="4"/>
   </w:num>
   <w:num w:numId="6">
-    <w:abstractNumId w:val="7"/>
+    <w:abstractNumId w:val="8"/>
   </w:num>
   <w:num w:numId="7">
     <w:abstractNumId w:val="0"/>
   </w:num>
   <w:num w:numId="8">
-    <w:abstractNumId w:val="17"/>
+    <w:abstractNumId w:val="20"/>
   </w:num>
   <w:num w:numId="9">
-    <w:abstractNumId w:val="10"/>
+    <w:abstractNumId w:val="12"/>
   </w:num>
   <w:num w:numId="10">
-    <w:abstractNumId w:val="8"/>
+    <w:abstractNumId w:val="9"/>
   </w:num>
   <w:num w:numId="11">
-    <w:abstractNumId w:val="6"/>
+    <w:abstractNumId w:val="7"/>
   </w:num>
   <w:num w:numId="12">
-    <w:abstractNumId w:val="14"/>
+    <w:abstractNumId w:val="16"/>
   </w:num>
   <w:num w:numId="13">
     <w:abstractNumId w:val="1"/>
   </w:num>
   <w:num w:numId="14">
-    <w:abstractNumId w:val="21"/>
+    <w:abstractNumId w:val="28"/>
   </w:num>
   <w:num w:numId="15">
     <w:abstractNumId w:val="5"/>
   </w:num>
   <w:num w:numId="16">
-    <w:abstractNumId w:val="12"/>
+    <w:abstractNumId w:val="14"/>
   </w:num>
   <w:num w:numId="17">
-    <w:abstractNumId w:val="11"/>
+    <w:abstractNumId w:val="13"/>
   </w:num>
   <w:num w:numId="18">
-    <w:abstractNumId w:val="18"/>
+    <w:abstractNumId w:val="21"/>
   </w:num>
   <w:num w:numId="19">
     <w:abstractNumId w:val="3"/>
@@ -9924,19 +13238,49 @@
     <w:abstractNumId w:val="2"/>
   </w:num>
   <w:num w:numId="21">
-    <w:abstractNumId w:val="13"/>
+    <w:abstractNumId w:val="15"/>
   </w:num>
   <w:num w:numId="22">
+    <w:abstractNumId w:val="23"/>
+  </w:num>
+  <w:num w:numId="23">
+    <w:abstractNumId w:val="18"/>
+  </w:num>
+  <w:num w:numId="24">
+    <w:abstractNumId w:val="27"/>
+  </w:num>
+  <w:num w:numId="25">
+    <w:abstractNumId w:val="24"/>
+    <w:lvlOverride w:ilvl="0"/>
+    <w:lvlOverride w:ilvl="1"/>
+    <w:lvlOverride w:ilvl="2"/>
+    <w:lvlOverride w:ilvl="3"/>
+    <w:lvlOverride w:ilvl="4"/>
+    <w:lvlOverride w:ilvl="5"/>
+    <w:lvlOverride w:ilvl="6"/>
+    <w:lvlOverride w:ilvl="7"/>
+    <w:lvlOverride w:ilvl="8"/>
+  </w:num>
+  <w:num w:numId="26">
+    <w:abstractNumId w:val="11"/>
+  </w:num>
+  <w:num w:numId="27">
+    <w:abstractNumId w:val="6"/>
+  </w:num>
+  <w:num w:numId="28">
+    <w:abstractNumId w:val="22"/>
+  </w:num>
+  <w:num w:numId="29">
     <w:abstractNumId w:val="19"/>
   </w:num>
-  <w:num w:numId="23">
-    <w:abstractNumId w:val="16"/>
+  <w:num w:numId="30">
+    <w:abstractNumId w:val="25"/>
   </w:num>
 </w:numbering>
 </file>
 
 <file path=word/styles.xml><?xml version="1.0" encoding="utf-8"?>
-<w:styles xmlns:mc="http://schemas.openxmlformats.org/markup-compatibility/2006" xmlns:r="http://schemas.openxmlformats.org/officeDocument/2006/relationships" xmlns:w="http://schemas.openxmlformats.org/wordprocessingml/2006/main" xmlns:w14="http://schemas.microsoft.com/office/word/2010/wordml" xmlns:w15="http://schemas.microsoft.com/office/word/2012/wordml" mc:Ignorable="w14 w15">
+<w:styles xmlns:mc="http://schemas.openxmlformats.org/markup-compatibility/2006" xmlns:r="http://schemas.openxmlformats.org/officeDocument/2006/relationships" xmlns:w="http://schemas.openxmlformats.org/wordprocessingml/2006/main" xmlns:w14="http://schemas.microsoft.com/office/word/2010/wordml" xmlns:w15="http://schemas.microsoft.com/office/word/2012/wordml" xmlns:w16cid="http://schemas.microsoft.com/office/word/2016/wordml/cid" xmlns:w16se="http://schemas.microsoft.com/office/word/2015/wordml/symex" mc:Ignorable="w14 w15 w16se w16cid">
   <w:docDefaults>
     <w:rPrDefault>
       <w:rPr>
@@ -9952,7 +13296,7 @@
       </w:pPr>
     </w:pPrDefault>
   </w:docDefaults>
-  <w:latentStyles w:defLockedState="0" w:defUIPriority="99" w:defSemiHidden="0" w:defUnhideWhenUsed="0" w:defQFormat="0" w:count="371">
+  <w:latentStyles w:defLockedState="0" w:defUIPriority="99" w:defSemiHidden="0" w:defUnhideWhenUsed="0" w:defQFormat="0" w:count="375">
     <w:lsdException w:name="Normal" w:uiPriority="0" w:qFormat="1"/>
     <w:lsdException w:name="heading 1" w:uiPriority="9" w:qFormat="1"/>
     <w:lsdException w:name="heading 2" w:semiHidden="1" w:uiPriority="9" w:unhideWhenUsed="1" w:qFormat="1"/>
@@ -10058,7 +13402,6 @@
     <w:lsdException w:name="HTML Sample" w:semiHidden="1" w:unhideWhenUsed="1"/>
     <w:lsdException w:name="HTML Typewriter" w:semiHidden="1" w:unhideWhenUsed="1"/>
     <w:lsdException w:name="HTML Variable" w:semiHidden="1" w:unhideWhenUsed="1"/>
-    <w:lsdException w:name="Normal Table" w:semiHidden="1" w:unhideWhenUsed="1"/>
     <w:lsdException w:name="annotation subject" w:semiHidden="1" w:unhideWhenUsed="1"/>
     <w:lsdException w:name="No List" w:semiHidden="1" w:unhideWhenUsed="1"/>
     <w:lsdException w:name="Outline List 1" w:semiHidden="1" w:unhideWhenUsed="1"/>
@@ -10102,10 +13445,8 @@
     <w:lsdException w:name="Table Elegant" w:semiHidden="1" w:unhideWhenUsed="1"/>
     <w:lsdException w:name="Table Professional" w:semiHidden="1" w:unhideWhenUsed="1"/>
     <w:lsdException w:name="Table Subtle 1" w:semiHidden="1" w:unhideWhenUsed="1"/>
-    <w:lsdException w:name="Table Subtle 2" w:semiHidden="1" w:unhideWhenUsed="1"/>
     <w:lsdException w:name="Table Web 1" w:semiHidden="1" w:unhideWhenUsed="1"/>
     <w:lsdException w:name="Table Web 2" w:semiHidden="1" w:unhideWhenUsed="1"/>
-    <w:lsdException w:name="Table Web 3" w:semiHidden="1" w:unhideWhenUsed="1"/>
     <w:lsdException w:name="Balloon Text" w:semiHidden="1" w:unhideWhenUsed="1"/>
     <w:lsdException w:name="Table Grid" w:uiPriority="39"/>
     <w:lsdException w:name="Table Theme" w:semiHidden="1" w:unhideWhenUsed="1"/>
@@ -10324,6 +13665,10 @@
     <w:lsdException w:name="List Table 5 Dark Accent 6" w:uiPriority="50"/>
     <w:lsdException w:name="List Table 6 Colorful Accent 6" w:uiPriority="51"/>
     <w:lsdException w:name="List Table 7 Colorful Accent 6" w:uiPriority="52"/>
+    <w:lsdException w:name="Mention" w:semiHidden="1" w:unhideWhenUsed="1"/>
+    <w:lsdException w:name="Smart Hyperlink" w:semiHidden="1" w:unhideWhenUsed="1"/>
+    <w:lsdException w:name="Hashtag" w:semiHidden="1" w:unhideWhenUsed="1"/>
+    <w:lsdException w:name="Unresolved Mention" w:semiHidden="1" w:unhideWhenUsed="1"/>
   </w:latentStyles>
   <w:style w:type="paragraph" w:default="1" w:styleId="Normale">
     <w:name w:val="Normal"/>
@@ -10655,7 +14000,7 @@
 </file>
 
 <file path=customXml/itemProps1.xml><?xml version="1.0" encoding="utf-8"?>
-<ds:datastoreItem xmlns:ds="http://schemas.openxmlformats.org/officeDocument/2006/customXml" ds:itemID="{D4590042-E13F-49EF-9B1C-236F288747E7}">
+<ds:datastoreItem xmlns:ds="http://schemas.openxmlformats.org/officeDocument/2006/customXml" ds:itemID="{7C064C8A-4D91-473A-8B17-7E37F080852D}">
   <ds:schemaRefs>
     <ds:schemaRef ds:uri="http://schemas.openxmlformats.org/officeDocument/2006/bibliography"/>
   </ds:schemaRefs>

</xml_diff>

<commit_message>
Minor fixes in section 2
</commit_message>
<xml_diff>
--- a/RASD/RASD.docx
+++ b/RASD/RASD.docx
@@ -180,7 +180,27 @@
           <w:szCs w:val="20"/>
           <w:lang w:val="en-US"/>
         </w:rPr>
-        <w:t xml:space="preserve"> wants to offer the possibility to third parties to monitor the health status and position of users through the Data4Help service. The application has to acquire the users’ data in some way (ex: through a wearable device) and offer</w:t>
+        <w:t xml:space="preserve"> wants to offer the possibility to third parties to monitor the health status and position of users through the Data4Help service. The application </w:t>
+      </w:r>
+      <w:proofErr w:type="gramStart"/>
+      <w:r>
+        <w:rPr>
+          <w:rFonts w:cs="Times New Roman"/>
+          <w:sz w:val="22"/>
+          <w:szCs w:val="20"/>
+          <w:lang w:val="en-US"/>
+        </w:rPr>
+        <w:t>has to</w:t>
+      </w:r>
+      <w:proofErr w:type="gramEnd"/>
+      <w:r>
+        <w:rPr>
+          <w:rFonts w:cs="Times New Roman"/>
+          <w:sz w:val="22"/>
+          <w:szCs w:val="20"/>
+          <w:lang w:val="en-US"/>
+        </w:rPr>
+        <w:t xml:space="preserve"> acquire the users’ data in some way (ex: through a wearable device) and offer</w:t>
       </w:r>
       <w:r>
         <w:rPr>
@@ -725,7 +745,27 @@
           <w:szCs w:val="20"/>
           <w:lang w:val="en-US"/>
         </w:rPr>
-        <w:t xml:space="preserve">The Data4Help service is offered to common users and to third parties that want to acquire data (health status and location) about them or, maybe, about their customers, so it is thought for companies that maybe don’t have the appropriate competences internally and have to be supported in the IT management: the service stands in the middle. </w:t>
+        <w:t xml:space="preserve">The Data4Help service is offered to common users and to third parties that want to acquire data (health status and location) about them or, maybe, about their customers, so it is thought for companies that maybe don’t have the appropriate competences internally and </w:t>
+      </w:r>
+      <w:proofErr w:type="gramStart"/>
+      <w:r>
+        <w:rPr>
+          <w:rFonts w:cs="Times New Roman"/>
+          <w:sz w:val="22"/>
+          <w:szCs w:val="20"/>
+          <w:lang w:val="en-US"/>
+        </w:rPr>
+        <w:t>have to</w:t>
+      </w:r>
+      <w:proofErr w:type="gramEnd"/>
+      <w:r>
+        <w:rPr>
+          <w:rFonts w:cs="Times New Roman"/>
+          <w:sz w:val="22"/>
+          <w:szCs w:val="20"/>
+          <w:lang w:val="en-US"/>
+        </w:rPr>
+        <w:t xml:space="preserve"> be supported in the IT management: the service stands in the middle. </w:t>
       </w:r>
       <w:r>
         <w:rPr>
@@ -764,7 +804,27 @@
           <w:szCs w:val="20"/>
           <w:lang w:val="en-US"/>
         </w:rPr>
-        <w:t xml:space="preserve"> request by the third party. It must be assumed that users’ devices are capable of acquiring the mentioned data (sensors + GPS).  The authorized personnel of the third party can access the data logging in on the </w:t>
+        <w:t xml:space="preserve"> request by the third party. It must be assumed that users’ devices </w:t>
+      </w:r>
+      <w:proofErr w:type="gramStart"/>
+      <w:r>
+        <w:rPr>
+          <w:rFonts w:cs="Times New Roman"/>
+          <w:sz w:val="22"/>
+          <w:szCs w:val="20"/>
+          <w:lang w:val="en-US"/>
+        </w:rPr>
+        <w:t>are capable of acquiring</w:t>
+      </w:r>
+      <w:proofErr w:type="gramEnd"/>
+      <w:r>
+        <w:rPr>
+          <w:rFonts w:cs="Times New Roman"/>
+          <w:sz w:val="22"/>
+          <w:szCs w:val="20"/>
+          <w:lang w:val="en-US"/>
+        </w:rPr>
+        <w:t xml:space="preserve"> the mentioned data (sensors + GPS).  The authorized personnel of the third party can access the data logging in on the </w:t>
       </w:r>
       <w:proofErr w:type="spellStart"/>
       <w:r>
@@ -897,7 +957,27 @@
           <w:szCs w:val="20"/>
           <w:lang w:val="en-US"/>
         </w:rPr>
-        <w:t xml:space="preserve"> data available only if the query is satisfied by at least 1000 users’ data. So, the request for data arrives to the system from the environment, but is observed by the system that provide</w:t>
+        <w:t xml:space="preserve"> data available only if the query is satisfied by at least 1000 users’ data. So, the request for data arrives to the system from the </w:t>
+      </w:r>
+      <w:proofErr w:type="gramStart"/>
+      <w:r>
+        <w:rPr>
+          <w:rFonts w:cs="Times New Roman"/>
+          <w:sz w:val="22"/>
+          <w:szCs w:val="20"/>
+          <w:lang w:val="en-US"/>
+        </w:rPr>
+        <w:t>environment, but</w:t>
+      </w:r>
+      <w:proofErr w:type="gramEnd"/>
+      <w:r>
+        <w:rPr>
+          <w:rFonts w:cs="Times New Roman"/>
+          <w:sz w:val="22"/>
+          <w:szCs w:val="20"/>
+          <w:lang w:val="en-US"/>
+        </w:rPr>
+        <w:t xml:space="preserve"> is observed by the system that provide</w:t>
       </w:r>
       <w:r>
         <w:rPr>
@@ -974,7 +1054,27 @@
           <w:szCs w:val="20"/>
           <w:lang w:val="en-US"/>
         </w:rPr>
-        <w:t xml:space="preserve"> to his data processing when adding the service (he won’t be queried every time, but will give his consent only once at the beginning). In this case the service monitors the users’ data and automatically signals the emergency to the third party that has access to the applicative when certain health’s parameters go below or over certain </w:t>
+        <w:t xml:space="preserve"> to his data processing when adding the service (he won’t be queried every </w:t>
+      </w:r>
+      <w:proofErr w:type="gramStart"/>
+      <w:r>
+        <w:rPr>
+          <w:rFonts w:cs="Times New Roman"/>
+          <w:sz w:val="22"/>
+          <w:szCs w:val="20"/>
+          <w:lang w:val="en-US"/>
+        </w:rPr>
+        <w:t>time, but</w:t>
+      </w:r>
+      <w:proofErr w:type="gramEnd"/>
+      <w:r>
+        <w:rPr>
+          <w:rFonts w:cs="Times New Roman"/>
+          <w:sz w:val="22"/>
+          <w:szCs w:val="20"/>
+          <w:lang w:val="en-US"/>
+        </w:rPr>
+        <w:t xml:space="preserve"> will give his consent only once at the beginning). In this case the service monitors the users’ data and automatically signals the emergency to the third party that has access to the applicative when certain health’s parameters go below or over certain </w:t>
       </w:r>
       <w:r>
         <w:rPr>
@@ -1194,7 +1294,27 @@
           <w:szCs w:val="20"/>
           <w:lang w:val="en-US"/>
         </w:rPr>
-        <w:t xml:space="preserve"> that the person manage to send as a reaction to the person’s health problem that belongs completely to the environment. </w:t>
+        <w:t xml:space="preserve"> that the person </w:t>
+      </w:r>
+      <w:proofErr w:type="gramStart"/>
+      <w:r>
+        <w:rPr>
+          <w:rFonts w:cs="Times New Roman"/>
+          <w:sz w:val="22"/>
+          <w:szCs w:val="20"/>
+          <w:lang w:val="en-US"/>
+        </w:rPr>
+        <w:t>manage</w:t>
+      </w:r>
+      <w:proofErr w:type="gramEnd"/>
+      <w:r>
+        <w:rPr>
+          <w:rFonts w:cs="Times New Roman"/>
+          <w:sz w:val="22"/>
+          <w:szCs w:val="20"/>
+          <w:lang w:val="en-US"/>
+        </w:rPr>
+        <w:t xml:space="preserve"> to send as a reaction to the person’s health problem that belongs completely to the environment. </w:t>
       </w:r>
       <w:r>
         <w:rPr>
@@ -1339,7 +1459,27 @@
           <w:szCs w:val="20"/>
           <w:lang w:val="en-US"/>
         </w:rPr>
-        <w:t>professional runs. Each user must authenticate himself when using the application and, if he is an organizer or a runner, he has to prove it through a certificate</w:t>
+        <w:t xml:space="preserve">professional runs. Each user must authenticate himself when using the application and, if he is an organizer or a runner, he </w:t>
+      </w:r>
+      <w:proofErr w:type="gramStart"/>
+      <w:r>
+        <w:rPr>
+          <w:rFonts w:cs="Times New Roman"/>
+          <w:sz w:val="22"/>
+          <w:szCs w:val="20"/>
+          <w:lang w:val="en-US"/>
+        </w:rPr>
+        <w:t>has to</w:t>
+      </w:r>
+      <w:proofErr w:type="gramEnd"/>
+      <w:r>
+        <w:rPr>
+          <w:rFonts w:cs="Times New Roman"/>
+          <w:sz w:val="22"/>
+          <w:szCs w:val="20"/>
+          <w:lang w:val="en-US"/>
+        </w:rPr>
+        <w:t xml:space="preserve"> prove it through a certificate</w:t>
       </w:r>
       <w:r>
         <w:rPr>
@@ -2062,8 +2202,6 @@
         </w:rPr>
         <w:t xml:space="preserve"> [TODO]</w:t>
       </w:r>
-      <w:bookmarkStart w:id="0" w:name="_GoBack"/>
-      <w:bookmarkEnd w:id="0"/>
     </w:p>
     <w:p>
       <w:pPr>
@@ -2103,7 +2241,27 @@
           <w:szCs w:val="20"/>
           <w:lang w:val="en-US"/>
         </w:rPr>
-        <w:t xml:space="preserve"> and Track4Run upon Data4Help: they are additional services that can integrate Data4Help and they can be activated also in a second moment providing some additional information. To monitor the position of its user the application exploits his device’s GPS and to manage the organization of a run the system exploit Google Maps’ APIs and the device’s Calendar app to register the event (ex: for an athlete that wants to participates to a competition or for a user that programs to follow a run programmed in the future).</w:t>
+        <w:t xml:space="preserve"> and Track4Run upon Data4Help: they are additional services that can integrate Data4Help and they can be activated also in a second moment providing some additional information. To monitor the position of its user the application exploits his device’s GPS and to manage the organization of a run the system </w:t>
+      </w:r>
+      <w:proofErr w:type="gramStart"/>
+      <w:r>
+        <w:rPr>
+          <w:rFonts w:cs="Times New Roman"/>
+          <w:sz w:val="22"/>
+          <w:szCs w:val="20"/>
+          <w:lang w:val="en-US"/>
+        </w:rPr>
+        <w:t>exploit</w:t>
+      </w:r>
+      <w:proofErr w:type="gramEnd"/>
+      <w:r>
+        <w:rPr>
+          <w:rFonts w:cs="Times New Roman"/>
+          <w:sz w:val="22"/>
+          <w:szCs w:val="20"/>
+          <w:lang w:val="en-US"/>
+        </w:rPr>
+        <w:t xml:space="preserve"> Google Maps’ APIs and the device’s Calendar app to register the event (ex: for an athlete that wants to participates to a competition or for a user that programs to follow a run programmed in the future).</w:t>
       </w:r>
     </w:p>
     <w:p>
@@ -2200,7 +2358,27 @@
           <w:szCs w:val="22"/>
           <w:lang w:val="en-US"/>
         </w:rPr>
-        <w:t xml:space="preserve"> and Track4Run services are built on top of Data4Help, so if the users enables one/both of them, Data4Help is still enabled. The same consideration can be given in the scope of the relative product functions.</w:t>
+        <w:t xml:space="preserve"> and Track4Run services are built on top of Data4Help, so if the user enables one/</w:t>
+      </w:r>
+      <w:proofErr w:type="gramStart"/>
+      <w:r>
+        <w:rPr>
+          <w:rFonts w:cs="Times New Roman"/>
+          <w:sz w:val="22"/>
+          <w:szCs w:val="22"/>
+          <w:lang w:val="en-US"/>
+        </w:rPr>
+        <w:t>both of them</w:t>
+      </w:r>
+      <w:proofErr w:type="gramEnd"/>
+      <w:r>
+        <w:rPr>
+          <w:rFonts w:cs="Times New Roman"/>
+          <w:sz w:val="22"/>
+          <w:szCs w:val="22"/>
+          <w:lang w:val="en-US"/>
+        </w:rPr>
+        <w:t xml:space="preserve">, Data4Help and its product functions are still enabled. </w:t>
       </w:r>
     </w:p>
     <w:p>
@@ -2235,27 +2413,25 @@
           <w:color w:val="000000"/>
           <w:sz w:val="22"/>
           <w:szCs w:val="22"/>
-          <w:lang w:val="en-US"/>
-        </w:rPr>
-      </w:pPr>
-      <w:r>
-        <w:rPr>
-          <w:rFonts w:cs="Times New Roman"/>
-          <w:sz w:val="22"/>
-          <w:szCs w:val="22"/>
-          <w:lang w:val="en-US"/>
-        </w:rPr>
-        <w:t xml:space="preserve">This product function is one of the most important for the system. The system will allow the user to sign up entering a username, a password and his data. Some data will be mandatory (for example the birth’s date), while some other data will not be mandatory (for example the diet).  Other data of the user will be collected by the system once a day by default, like the heartbeat and the location. </w:t>
-      </w:r>
-      <w:r>
-        <w:rPr>
-          <w:rFonts w:cstheme="minorHAnsi"/>
-          <w:color w:val="000000"/>
-          <w:sz w:val="22"/>
-          <w:szCs w:val="22"/>
-          <w:lang w:val="en-US"/>
-        </w:rPr>
-        <w:t xml:space="preserve">The system will have to allow the third party that wants to retrieve some data to choose between accessing the data of a specific individual or accessing anonymized data of groups of individuals. In the former case, the third party will provide the security number (or the fiscal code, in Italy) of the user, that will accept or refuse to provide it the data. In the last case, the third party will write a constraint about what kind of individuals must be in the group (for example the individuals whose age is above 50 years). In order to protect </w:t>
+        </w:rPr>
+      </w:pPr>
+      <w:r>
+        <w:rPr>
+          <w:rFonts w:cs="Times New Roman"/>
+          <w:sz w:val="22"/>
+          <w:szCs w:val="22"/>
+          <w:lang w:val="en-US"/>
+        </w:rPr>
+        <w:t xml:space="preserve">This product function is one of the most important for the system. The system will allow the user to sign up entering a username, a password and his data. Some data will be mandatory (for example the birth’s date), while some other data will not be mandatory (for example the diet).  Other data of the user will be collected by the system periodically, like the heartbeat and the location. </w:t>
+      </w:r>
+      <w:r>
+        <w:rPr>
+          <w:rFonts w:cstheme="minorHAnsi"/>
+          <w:color w:val="000000"/>
+          <w:sz w:val="22"/>
+          <w:szCs w:val="22"/>
+        </w:rPr>
+        <w:t xml:space="preserve">The system </w:t>
       </w:r>
       <w:proofErr w:type="spellStart"/>
       <w:r>
@@ -2264,7 +2440,886 @@
           <w:color w:val="000000"/>
           <w:sz w:val="22"/>
           <w:szCs w:val="22"/>
-          <w:lang w:val="en-US"/>
+        </w:rPr>
+        <w:t>will</w:t>
+      </w:r>
+      <w:proofErr w:type="spellEnd"/>
+      <w:r>
+        <w:rPr>
+          <w:rFonts w:cstheme="minorHAnsi"/>
+          <w:color w:val="000000"/>
+          <w:sz w:val="22"/>
+          <w:szCs w:val="22"/>
+        </w:rPr>
+        <w:t xml:space="preserve"> </w:t>
+      </w:r>
+      <w:proofErr w:type="spellStart"/>
+      <w:r>
+        <w:rPr>
+          <w:rFonts w:cstheme="minorHAnsi"/>
+          <w:color w:val="000000"/>
+          <w:sz w:val="22"/>
+          <w:szCs w:val="22"/>
+        </w:rPr>
+        <w:t>have</w:t>
+      </w:r>
+      <w:proofErr w:type="spellEnd"/>
+      <w:r>
+        <w:rPr>
+          <w:rFonts w:cstheme="minorHAnsi"/>
+          <w:color w:val="000000"/>
+          <w:sz w:val="22"/>
+          <w:szCs w:val="22"/>
+        </w:rPr>
+        <w:t xml:space="preserve"> to </w:t>
+      </w:r>
+      <w:proofErr w:type="spellStart"/>
+      <w:r>
+        <w:rPr>
+          <w:rFonts w:cstheme="minorHAnsi"/>
+          <w:color w:val="000000"/>
+          <w:sz w:val="22"/>
+          <w:szCs w:val="22"/>
+        </w:rPr>
+        <w:t>allow</w:t>
+      </w:r>
+      <w:proofErr w:type="spellEnd"/>
+      <w:r>
+        <w:rPr>
+          <w:rFonts w:cstheme="minorHAnsi"/>
+          <w:color w:val="000000"/>
+          <w:sz w:val="22"/>
+          <w:szCs w:val="22"/>
+        </w:rPr>
+        <w:t xml:space="preserve"> the </w:t>
+      </w:r>
+      <w:proofErr w:type="spellStart"/>
+      <w:r>
+        <w:rPr>
+          <w:rFonts w:cstheme="minorHAnsi"/>
+          <w:color w:val="000000"/>
+          <w:sz w:val="22"/>
+          <w:szCs w:val="22"/>
+        </w:rPr>
+        <w:t>third</w:t>
+      </w:r>
+      <w:proofErr w:type="spellEnd"/>
+      <w:r>
+        <w:rPr>
+          <w:rFonts w:cstheme="minorHAnsi"/>
+          <w:color w:val="000000"/>
+          <w:sz w:val="22"/>
+          <w:szCs w:val="22"/>
+        </w:rPr>
+        <w:t xml:space="preserve"> party </w:t>
+      </w:r>
+      <w:proofErr w:type="spellStart"/>
+      <w:r>
+        <w:rPr>
+          <w:rFonts w:cstheme="minorHAnsi"/>
+          <w:color w:val="000000"/>
+          <w:sz w:val="22"/>
+          <w:szCs w:val="22"/>
+        </w:rPr>
+        <w:t>that</w:t>
+      </w:r>
+      <w:proofErr w:type="spellEnd"/>
+      <w:r>
+        <w:rPr>
+          <w:rFonts w:cstheme="minorHAnsi"/>
+          <w:color w:val="000000"/>
+          <w:sz w:val="22"/>
+          <w:szCs w:val="22"/>
+        </w:rPr>
+        <w:t xml:space="preserve"> </w:t>
+      </w:r>
+      <w:proofErr w:type="spellStart"/>
+      <w:r>
+        <w:rPr>
+          <w:rFonts w:cstheme="minorHAnsi"/>
+          <w:color w:val="000000"/>
+          <w:sz w:val="22"/>
+          <w:szCs w:val="22"/>
+        </w:rPr>
+        <w:t>wants</w:t>
+      </w:r>
+      <w:proofErr w:type="spellEnd"/>
+      <w:r>
+        <w:rPr>
+          <w:rFonts w:cstheme="minorHAnsi"/>
+          <w:color w:val="000000"/>
+          <w:sz w:val="22"/>
+          <w:szCs w:val="22"/>
+        </w:rPr>
+        <w:t xml:space="preserve"> to </w:t>
+      </w:r>
+      <w:proofErr w:type="spellStart"/>
+      <w:r>
+        <w:rPr>
+          <w:rFonts w:cstheme="minorHAnsi"/>
+          <w:color w:val="000000"/>
+          <w:sz w:val="22"/>
+          <w:szCs w:val="22"/>
+        </w:rPr>
+        <w:t>retrieve</w:t>
+      </w:r>
+      <w:proofErr w:type="spellEnd"/>
+      <w:r>
+        <w:rPr>
+          <w:rFonts w:cstheme="minorHAnsi"/>
+          <w:color w:val="000000"/>
+          <w:sz w:val="22"/>
+          <w:szCs w:val="22"/>
+        </w:rPr>
+        <w:t xml:space="preserve"> some data to </w:t>
+      </w:r>
+      <w:proofErr w:type="spellStart"/>
+      <w:r>
+        <w:rPr>
+          <w:rFonts w:cstheme="minorHAnsi"/>
+          <w:color w:val="000000"/>
+          <w:sz w:val="22"/>
+          <w:szCs w:val="22"/>
+        </w:rPr>
+        <w:t>choose</w:t>
+      </w:r>
+      <w:proofErr w:type="spellEnd"/>
+      <w:r>
+        <w:rPr>
+          <w:rFonts w:cstheme="minorHAnsi"/>
+          <w:color w:val="000000"/>
+          <w:sz w:val="22"/>
+          <w:szCs w:val="22"/>
+        </w:rPr>
+        <w:t xml:space="preserve"> </w:t>
+      </w:r>
+      <w:proofErr w:type="spellStart"/>
+      <w:r>
+        <w:rPr>
+          <w:rFonts w:cstheme="minorHAnsi"/>
+          <w:color w:val="000000"/>
+          <w:sz w:val="22"/>
+          <w:szCs w:val="22"/>
+        </w:rPr>
+        <w:t>between</w:t>
+      </w:r>
+      <w:proofErr w:type="spellEnd"/>
+      <w:r>
+        <w:rPr>
+          <w:rFonts w:cstheme="minorHAnsi"/>
+          <w:color w:val="000000"/>
+          <w:sz w:val="22"/>
+          <w:szCs w:val="22"/>
+        </w:rPr>
+        <w:t xml:space="preserve"> </w:t>
+      </w:r>
+      <w:proofErr w:type="spellStart"/>
+      <w:r>
+        <w:rPr>
+          <w:rFonts w:cstheme="minorHAnsi"/>
+          <w:color w:val="000000"/>
+          <w:sz w:val="22"/>
+          <w:szCs w:val="22"/>
+        </w:rPr>
+        <w:t>accessing</w:t>
+      </w:r>
+      <w:proofErr w:type="spellEnd"/>
+      <w:r>
+        <w:rPr>
+          <w:rFonts w:cstheme="minorHAnsi"/>
+          <w:color w:val="000000"/>
+          <w:sz w:val="22"/>
+          <w:szCs w:val="22"/>
+        </w:rPr>
+        <w:t xml:space="preserve"> the data of a </w:t>
+      </w:r>
+      <w:proofErr w:type="spellStart"/>
+      <w:r>
+        <w:rPr>
+          <w:rFonts w:cstheme="minorHAnsi"/>
+          <w:color w:val="000000"/>
+          <w:sz w:val="22"/>
+          <w:szCs w:val="22"/>
+        </w:rPr>
+        <w:t>specific</w:t>
+      </w:r>
+      <w:proofErr w:type="spellEnd"/>
+      <w:r>
+        <w:rPr>
+          <w:rFonts w:cstheme="minorHAnsi"/>
+          <w:color w:val="000000"/>
+          <w:sz w:val="22"/>
+          <w:szCs w:val="22"/>
+        </w:rPr>
+        <w:t xml:space="preserve"> </w:t>
+      </w:r>
+      <w:proofErr w:type="spellStart"/>
+      <w:r>
+        <w:rPr>
+          <w:rFonts w:cstheme="minorHAnsi"/>
+          <w:color w:val="000000"/>
+          <w:sz w:val="22"/>
+          <w:szCs w:val="22"/>
+        </w:rPr>
+        <w:t>individual</w:t>
+      </w:r>
+      <w:proofErr w:type="spellEnd"/>
+      <w:r>
+        <w:rPr>
+          <w:rFonts w:cstheme="minorHAnsi"/>
+          <w:color w:val="000000"/>
+          <w:sz w:val="22"/>
+          <w:szCs w:val="22"/>
+        </w:rPr>
+        <w:t xml:space="preserve"> or </w:t>
+      </w:r>
+      <w:proofErr w:type="spellStart"/>
+      <w:r>
+        <w:rPr>
+          <w:rFonts w:cstheme="minorHAnsi"/>
+          <w:color w:val="000000"/>
+          <w:sz w:val="22"/>
+          <w:szCs w:val="22"/>
+        </w:rPr>
+        <w:t>accessing</w:t>
+      </w:r>
+      <w:proofErr w:type="spellEnd"/>
+      <w:r>
+        <w:rPr>
+          <w:rFonts w:cstheme="minorHAnsi"/>
+          <w:color w:val="000000"/>
+          <w:sz w:val="22"/>
+          <w:szCs w:val="22"/>
+        </w:rPr>
+        <w:t xml:space="preserve"> </w:t>
+      </w:r>
+      <w:proofErr w:type="spellStart"/>
+      <w:r>
+        <w:rPr>
+          <w:rFonts w:cstheme="minorHAnsi"/>
+          <w:color w:val="000000"/>
+          <w:sz w:val="22"/>
+          <w:szCs w:val="22"/>
+        </w:rPr>
+        <w:t>anonymized</w:t>
+      </w:r>
+      <w:proofErr w:type="spellEnd"/>
+      <w:r>
+        <w:rPr>
+          <w:rFonts w:cstheme="minorHAnsi"/>
+          <w:color w:val="000000"/>
+          <w:sz w:val="22"/>
+          <w:szCs w:val="22"/>
+        </w:rPr>
+        <w:t xml:space="preserve"> data of </w:t>
+      </w:r>
+      <w:proofErr w:type="spellStart"/>
+      <w:r>
+        <w:rPr>
+          <w:rFonts w:cstheme="minorHAnsi"/>
+          <w:color w:val="000000"/>
+          <w:sz w:val="22"/>
+          <w:szCs w:val="22"/>
+        </w:rPr>
+        <w:t>groups</w:t>
+      </w:r>
+      <w:proofErr w:type="spellEnd"/>
+      <w:r>
+        <w:rPr>
+          <w:rFonts w:cstheme="minorHAnsi"/>
+          <w:color w:val="000000"/>
+          <w:sz w:val="22"/>
+          <w:szCs w:val="22"/>
+        </w:rPr>
+        <w:t xml:space="preserve"> of </w:t>
+      </w:r>
+      <w:proofErr w:type="spellStart"/>
+      <w:r>
+        <w:rPr>
+          <w:rFonts w:cstheme="minorHAnsi"/>
+          <w:color w:val="000000"/>
+          <w:sz w:val="22"/>
+          <w:szCs w:val="22"/>
+        </w:rPr>
+        <w:t>individuals</w:t>
+      </w:r>
+      <w:proofErr w:type="spellEnd"/>
+      <w:r>
+        <w:rPr>
+          <w:rFonts w:cstheme="minorHAnsi"/>
+          <w:color w:val="000000"/>
+          <w:sz w:val="22"/>
+          <w:szCs w:val="22"/>
+        </w:rPr>
+        <w:t xml:space="preserve">. In the </w:t>
+      </w:r>
+      <w:proofErr w:type="spellStart"/>
+      <w:r>
+        <w:rPr>
+          <w:rFonts w:cstheme="minorHAnsi"/>
+          <w:color w:val="000000"/>
+          <w:sz w:val="22"/>
+          <w:szCs w:val="22"/>
+        </w:rPr>
+        <w:t>former</w:t>
+      </w:r>
+      <w:proofErr w:type="spellEnd"/>
+      <w:r>
+        <w:rPr>
+          <w:rFonts w:cstheme="minorHAnsi"/>
+          <w:color w:val="000000"/>
+          <w:sz w:val="22"/>
+          <w:szCs w:val="22"/>
+        </w:rPr>
+        <w:t xml:space="preserve"> case, the </w:t>
+      </w:r>
+      <w:proofErr w:type="spellStart"/>
+      <w:r>
+        <w:rPr>
+          <w:rFonts w:cstheme="minorHAnsi"/>
+          <w:color w:val="000000"/>
+          <w:sz w:val="22"/>
+          <w:szCs w:val="22"/>
+        </w:rPr>
+        <w:t>third</w:t>
+      </w:r>
+      <w:proofErr w:type="spellEnd"/>
+      <w:r>
+        <w:rPr>
+          <w:rFonts w:cstheme="minorHAnsi"/>
+          <w:color w:val="000000"/>
+          <w:sz w:val="22"/>
+          <w:szCs w:val="22"/>
+        </w:rPr>
+        <w:t xml:space="preserve"> party </w:t>
+      </w:r>
+      <w:proofErr w:type="spellStart"/>
+      <w:r>
+        <w:rPr>
+          <w:rFonts w:cstheme="minorHAnsi"/>
+          <w:color w:val="000000"/>
+          <w:sz w:val="22"/>
+          <w:szCs w:val="22"/>
+        </w:rPr>
+        <w:t>will</w:t>
+      </w:r>
+      <w:proofErr w:type="spellEnd"/>
+      <w:r>
+        <w:rPr>
+          <w:rFonts w:cstheme="minorHAnsi"/>
+          <w:color w:val="000000"/>
+          <w:sz w:val="22"/>
+          <w:szCs w:val="22"/>
+        </w:rPr>
+        <w:t xml:space="preserve"> </w:t>
+      </w:r>
+      <w:proofErr w:type="spellStart"/>
+      <w:r>
+        <w:rPr>
+          <w:rFonts w:cstheme="minorHAnsi"/>
+          <w:color w:val="000000"/>
+          <w:sz w:val="22"/>
+          <w:szCs w:val="22"/>
+        </w:rPr>
+        <w:t>provide</w:t>
+      </w:r>
+      <w:proofErr w:type="spellEnd"/>
+      <w:r>
+        <w:rPr>
+          <w:rFonts w:cstheme="minorHAnsi"/>
+          <w:color w:val="000000"/>
+          <w:sz w:val="22"/>
+          <w:szCs w:val="22"/>
+        </w:rPr>
+        <w:t xml:space="preserve"> the security </w:t>
+      </w:r>
+      <w:proofErr w:type="spellStart"/>
+      <w:r>
+        <w:rPr>
+          <w:rFonts w:cstheme="minorHAnsi"/>
+          <w:color w:val="000000"/>
+          <w:sz w:val="22"/>
+          <w:szCs w:val="22"/>
+        </w:rPr>
+        <w:t>number</w:t>
+      </w:r>
+      <w:proofErr w:type="spellEnd"/>
+      <w:r>
+        <w:rPr>
+          <w:rFonts w:cstheme="minorHAnsi"/>
+          <w:color w:val="000000"/>
+          <w:sz w:val="22"/>
+          <w:szCs w:val="22"/>
+        </w:rPr>
+        <w:t xml:space="preserve"> (or the fiscal code, in </w:t>
+      </w:r>
+      <w:proofErr w:type="spellStart"/>
+      <w:r>
+        <w:rPr>
+          <w:rFonts w:cstheme="minorHAnsi"/>
+          <w:color w:val="000000"/>
+          <w:sz w:val="22"/>
+          <w:szCs w:val="22"/>
+        </w:rPr>
+        <w:t>Italy</w:t>
+      </w:r>
+      <w:proofErr w:type="spellEnd"/>
+      <w:r>
+        <w:rPr>
+          <w:rFonts w:cstheme="minorHAnsi"/>
+          <w:color w:val="000000"/>
+          <w:sz w:val="22"/>
+          <w:szCs w:val="22"/>
+        </w:rPr>
+        <w:t xml:space="preserve">) of the user, </w:t>
+      </w:r>
+      <w:proofErr w:type="spellStart"/>
+      <w:r>
+        <w:rPr>
+          <w:rFonts w:cstheme="minorHAnsi"/>
+          <w:color w:val="000000"/>
+          <w:sz w:val="22"/>
+          <w:szCs w:val="22"/>
+        </w:rPr>
+        <w:t>that</w:t>
+      </w:r>
+      <w:proofErr w:type="spellEnd"/>
+      <w:r>
+        <w:rPr>
+          <w:rFonts w:cstheme="minorHAnsi"/>
+          <w:color w:val="000000"/>
+          <w:sz w:val="22"/>
+          <w:szCs w:val="22"/>
+        </w:rPr>
+        <w:t xml:space="preserve"> </w:t>
+      </w:r>
+      <w:proofErr w:type="spellStart"/>
+      <w:r>
+        <w:rPr>
+          <w:rFonts w:cstheme="minorHAnsi"/>
+          <w:color w:val="000000"/>
+          <w:sz w:val="22"/>
+          <w:szCs w:val="22"/>
+        </w:rPr>
+        <w:t>will</w:t>
+      </w:r>
+      <w:proofErr w:type="spellEnd"/>
+      <w:r>
+        <w:rPr>
+          <w:rFonts w:cstheme="minorHAnsi"/>
+          <w:color w:val="000000"/>
+          <w:sz w:val="22"/>
+          <w:szCs w:val="22"/>
+        </w:rPr>
+        <w:t xml:space="preserve"> </w:t>
+      </w:r>
+      <w:proofErr w:type="spellStart"/>
+      <w:r>
+        <w:rPr>
+          <w:rFonts w:cstheme="minorHAnsi"/>
+          <w:color w:val="000000"/>
+          <w:sz w:val="22"/>
+          <w:szCs w:val="22"/>
+        </w:rPr>
+        <w:t>accept</w:t>
+      </w:r>
+      <w:proofErr w:type="spellEnd"/>
+      <w:r>
+        <w:rPr>
+          <w:rFonts w:cstheme="minorHAnsi"/>
+          <w:color w:val="000000"/>
+          <w:sz w:val="22"/>
+          <w:szCs w:val="22"/>
+        </w:rPr>
+        <w:t xml:space="preserve"> or </w:t>
+      </w:r>
+      <w:proofErr w:type="spellStart"/>
+      <w:r>
+        <w:rPr>
+          <w:rFonts w:cstheme="minorHAnsi"/>
+          <w:color w:val="000000"/>
+          <w:sz w:val="22"/>
+          <w:szCs w:val="22"/>
+        </w:rPr>
+        <w:t>refuse</w:t>
+      </w:r>
+      <w:proofErr w:type="spellEnd"/>
+      <w:r>
+        <w:rPr>
+          <w:rFonts w:cstheme="minorHAnsi"/>
+          <w:color w:val="000000"/>
+          <w:sz w:val="22"/>
+          <w:szCs w:val="22"/>
+        </w:rPr>
+        <w:t xml:space="preserve"> to </w:t>
+      </w:r>
+      <w:proofErr w:type="spellStart"/>
+      <w:r>
+        <w:rPr>
+          <w:rFonts w:cstheme="minorHAnsi"/>
+          <w:color w:val="000000"/>
+          <w:sz w:val="22"/>
+          <w:szCs w:val="22"/>
+        </w:rPr>
+        <w:t>provide</w:t>
+      </w:r>
+      <w:proofErr w:type="spellEnd"/>
+      <w:r>
+        <w:rPr>
+          <w:rFonts w:cstheme="minorHAnsi"/>
+          <w:color w:val="000000"/>
+          <w:sz w:val="22"/>
+          <w:szCs w:val="22"/>
+        </w:rPr>
+        <w:t xml:space="preserve"> </w:t>
+      </w:r>
+      <w:proofErr w:type="spellStart"/>
+      <w:r>
+        <w:rPr>
+          <w:rFonts w:cstheme="minorHAnsi"/>
+          <w:color w:val="000000"/>
+          <w:sz w:val="22"/>
+          <w:szCs w:val="22"/>
+        </w:rPr>
+        <w:t>it</w:t>
+      </w:r>
+      <w:proofErr w:type="spellEnd"/>
+      <w:r>
+        <w:rPr>
+          <w:rFonts w:cstheme="minorHAnsi"/>
+          <w:color w:val="000000"/>
+          <w:sz w:val="22"/>
+          <w:szCs w:val="22"/>
+        </w:rPr>
+        <w:t xml:space="preserve"> the data. In the last case, the </w:t>
+      </w:r>
+      <w:proofErr w:type="spellStart"/>
+      <w:r>
+        <w:rPr>
+          <w:rFonts w:cstheme="minorHAnsi"/>
+          <w:color w:val="000000"/>
+          <w:sz w:val="22"/>
+          <w:szCs w:val="22"/>
+        </w:rPr>
+        <w:t>third</w:t>
+      </w:r>
+      <w:proofErr w:type="spellEnd"/>
+      <w:r>
+        <w:rPr>
+          <w:rFonts w:cstheme="minorHAnsi"/>
+          <w:color w:val="000000"/>
+          <w:sz w:val="22"/>
+          <w:szCs w:val="22"/>
+        </w:rPr>
+        <w:t xml:space="preserve"> party </w:t>
+      </w:r>
+      <w:proofErr w:type="spellStart"/>
+      <w:r>
+        <w:rPr>
+          <w:rFonts w:cstheme="minorHAnsi"/>
+          <w:color w:val="000000"/>
+          <w:sz w:val="22"/>
+          <w:szCs w:val="22"/>
+        </w:rPr>
+        <w:t>will</w:t>
+      </w:r>
+      <w:proofErr w:type="spellEnd"/>
+      <w:r>
+        <w:rPr>
+          <w:rFonts w:cstheme="minorHAnsi"/>
+          <w:color w:val="000000"/>
+          <w:sz w:val="22"/>
+          <w:szCs w:val="22"/>
+        </w:rPr>
+        <w:t xml:space="preserve"> </w:t>
+      </w:r>
+      <w:proofErr w:type="spellStart"/>
+      <w:r>
+        <w:rPr>
+          <w:rFonts w:cstheme="minorHAnsi"/>
+          <w:color w:val="000000"/>
+          <w:sz w:val="22"/>
+          <w:szCs w:val="22"/>
+        </w:rPr>
+        <w:t>write</w:t>
+      </w:r>
+      <w:proofErr w:type="spellEnd"/>
+      <w:r>
+        <w:rPr>
+          <w:rFonts w:cstheme="minorHAnsi"/>
+          <w:color w:val="000000"/>
+          <w:sz w:val="22"/>
+          <w:szCs w:val="22"/>
+        </w:rPr>
+        <w:t xml:space="preserve"> a </w:t>
+      </w:r>
+      <w:proofErr w:type="spellStart"/>
+      <w:r>
+        <w:rPr>
+          <w:rFonts w:cstheme="minorHAnsi"/>
+          <w:color w:val="000000"/>
+          <w:sz w:val="22"/>
+          <w:szCs w:val="22"/>
+        </w:rPr>
+        <w:t>constraint</w:t>
+      </w:r>
+      <w:proofErr w:type="spellEnd"/>
+      <w:r>
+        <w:rPr>
+          <w:rFonts w:cstheme="minorHAnsi"/>
+          <w:color w:val="000000"/>
+          <w:sz w:val="22"/>
+          <w:szCs w:val="22"/>
+        </w:rPr>
+        <w:t xml:space="preserve"> </w:t>
+      </w:r>
+      <w:proofErr w:type="spellStart"/>
+      <w:r>
+        <w:rPr>
+          <w:rFonts w:cstheme="minorHAnsi"/>
+          <w:color w:val="000000"/>
+          <w:sz w:val="22"/>
+          <w:szCs w:val="22"/>
+        </w:rPr>
+        <w:t>about</w:t>
+      </w:r>
+      <w:proofErr w:type="spellEnd"/>
+      <w:r>
+        <w:rPr>
+          <w:rFonts w:cstheme="minorHAnsi"/>
+          <w:color w:val="000000"/>
+          <w:sz w:val="22"/>
+          <w:szCs w:val="22"/>
+        </w:rPr>
+        <w:t xml:space="preserve"> </w:t>
+      </w:r>
+      <w:proofErr w:type="spellStart"/>
+      <w:r>
+        <w:rPr>
+          <w:rFonts w:cstheme="minorHAnsi"/>
+          <w:color w:val="000000"/>
+          <w:sz w:val="22"/>
+          <w:szCs w:val="22"/>
+        </w:rPr>
+        <w:t>what</w:t>
+      </w:r>
+      <w:proofErr w:type="spellEnd"/>
+      <w:r>
+        <w:rPr>
+          <w:rFonts w:cstheme="minorHAnsi"/>
+          <w:color w:val="000000"/>
+          <w:sz w:val="22"/>
+          <w:szCs w:val="22"/>
+        </w:rPr>
+        <w:t xml:space="preserve"> kind of </w:t>
+      </w:r>
+      <w:proofErr w:type="spellStart"/>
+      <w:r>
+        <w:rPr>
+          <w:rFonts w:cstheme="minorHAnsi"/>
+          <w:color w:val="000000"/>
+          <w:sz w:val="22"/>
+          <w:szCs w:val="22"/>
+        </w:rPr>
+        <w:t>individuals</w:t>
+      </w:r>
+      <w:proofErr w:type="spellEnd"/>
+      <w:r>
+        <w:rPr>
+          <w:rFonts w:cstheme="minorHAnsi"/>
+          <w:color w:val="000000"/>
+          <w:sz w:val="22"/>
+          <w:szCs w:val="22"/>
+        </w:rPr>
+        <w:t xml:space="preserve"> must be in the group (for </w:t>
+      </w:r>
+      <w:proofErr w:type="spellStart"/>
+      <w:r>
+        <w:rPr>
+          <w:rFonts w:cstheme="minorHAnsi"/>
+          <w:color w:val="000000"/>
+          <w:sz w:val="22"/>
+          <w:szCs w:val="22"/>
+        </w:rPr>
+        <w:t>example</w:t>
+      </w:r>
+      <w:proofErr w:type="spellEnd"/>
+      <w:r>
+        <w:rPr>
+          <w:rFonts w:cstheme="minorHAnsi"/>
+          <w:color w:val="000000"/>
+          <w:sz w:val="22"/>
+          <w:szCs w:val="22"/>
+        </w:rPr>
+        <w:t xml:space="preserve"> the </w:t>
+      </w:r>
+      <w:proofErr w:type="spellStart"/>
+      <w:r>
+        <w:rPr>
+          <w:rFonts w:cstheme="minorHAnsi"/>
+          <w:color w:val="000000"/>
+          <w:sz w:val="22"/>
+          <w:szCs w:val="22"/>
+        </w:rPr>
+        <w:t>individuals</w:t>
+      </w:r>
+      <w:proofErr w:type="spellEnd"/>
+      <w:r>
+        <w:rPr>
+          <w:rFonts w:cstheme="minorHAnsi"/>
+          <w:color w:val="000000"/>
+          <w:sz w:val="22"/>
+          <w:szCs w:val="22"/>
+        </w:rPr>
+        <w:t xml:space="preserve"> </w:t>
+      </w:r>
+      <w:proofErr w:type="spellStart"/>
+      <w:r>
+        <w:rPr>
+          <w:rFonts w:cstheme="minorHAnsi"/>
+          <w:color w:val="000000"/>
+          <w:sz w:val="22"/>
+          <w:szCs w:val="22"/>
+        </w:rPr>
+        <w:t>whose</w:t>
+      </w:r>
+      <w:proofErr w:type="spellEnd"/>
+      <w:r>
+        <w:rPr>
+          <w:rFonts w:cstheme="minorHAnsi"/>
+          <w:color w:val="000000"/>
+          <w:sz w:val="22"/>
+          <w:szCs w:val="22"/>
+        </w:rPr>
+        <w:t xml:space="preserve"> </w:t>
+      </w:r>
+      <w:proofErr w:type="spellStart"/>
+      <w:r>
+        <w:rPr>
+          <w:rFonts w:cstheme="minorHAnsi"/>
+          <w:color w:val="000000"/>
+          <w:sz w:val="22"/>
+          <w:szCs w:val="22"/>
+        </w:rPr>
+        <w:t>age</w:t>
+      </w:r>
+      <w:proofErr w:type="spellEnd"/>
+      <w:r>
+        <w:rPr>
+          <w:rFonts w:cstheme="minorHAnsi"/>
+          <w:color w:val="000000"/>
+          <w:sz w:val="22"/>
+          <w:szCs w:val="22"/>
+        </w:rPr>
+        <w:t xml:space="preserve"> </w:t>
+      </w:r>
+      <w:proofErr w:type="spellStart"/>
+      <w:r>
+        <w:rPr>
+          <w:rFonts w:cstheme="minorHAnsi"/>
+          <w:color w:val="000000"/>
+          <w:sz w:val="22"/>
+          <w:szCs w:val="22"/>
+        </w:rPr>
+        <w:t>is</w:t>
+      </w:r>
+      <w:proofErr w:type="spellEnd"/>
+      <w:r>
+        <w:rPr>
+          <w:rFonts w:cstheme="minorHAnsi"/>
+          <w:color w:val="000000"/>
+          <w:sz w:val="22"/>
+          <w:szCs w:val="22"/>
+        </w:rPr>
+        <w:t xml:space="preserve"> </w:t>
+      </w:r>
+      <w:proofErr w:type="spellStart"/>
+      <w:r>
+        <w:rPr>
+          <w:rFonts w:cstheme="minorHAnsi"/>
+          <w:color w:val="000000"/>
+          <w:sz w:val="22"/>
+          <w:szCs w:val="22"/>
+        </w:rPr>
+        <w:t>above</w:t>
+      </w:r>
+      <w:proofErr w:type="spellEnd"/>
+      <w:r>
+        <w:rPr>
+          <w:rFonts w:cstheme="minorHAnsi"/>
+          <w:color w:val="000000"/>
+          <w:sz w:val="22"/>
+          <w:szCs w:val="22"/>
+        </w:rPr>
+        <w:t xml:space="preserve"> 50 </w:t>
+      </w:r>
+      <w:proofErr w:type="spellStart"/>
+      <w:r>
+        <w:rPr>
+          <w:rFonts w:cstheme="minorHAnsi"/>
+          <w:color w:val="000000"/>
+          <w:sz w:val="22"/>
+          <w:szCs w:val="22"/>
+        </w:rPr>
+        <w:t>years</w:t>
+      </w:r>
+      <w:proofErr w:type="spellEnd"/>
+      <w:r>
+        <w:rPr>
+          <w:rFonts w:cstheme="minorHAnsi"/>
+          <w:color w:val="000000"/>
+          <w:sz w:val="22"/>
+          <w:szCs w:val="22"/>
+        </w:rPr>
+        <w:t xml:space="preserve">). In </w:t>
+      </w:r>
+      <w:proofErr w:type="spellStart"/>
+      <w:r>
+        <w:rPr>
+          <w:rFonts w:cstheme="minorHAnsi"/>
+          <w:color w:val="000000"/>
+          <w:sz w:val="22"/>
+          <w:szCs w:val="22"/>
+        </w:rPr>
+        <w:t>order</w:t>
+      </w:r>
+      <w:proofErr w:type="spellEnd"/>
+      <w:r>
+        <w:rPr>
+          <w:rFonts w:cstheme="minorHAnsi"/>
+          <w:color w:val="000000"/>
+          <w:sz w:val="22"/>
+          <w:szCs w:val="22"/>
+        </w:rPr>
+        <w:t xml:space="preserve"> to </w:t>
+      </w:r>
+      <w:proofErr w:type="spellStart"/>
+      <w:r>
+        <w:rPr>
+          <w:rFonts w:cstheme="minorHAnsi"/>
+          <w:color w:val="000000"/>
+          <w:sz w:val="22"/>
+          <w:szCs w:val="22"/>
+        </w:rPr>
+        <w:t>protect</w:t>
+      </w:r>
+      <w:proofErr w:type="spellEnd"/>
+      <w:r>
+        <w:rPr>
+          <w:rFonts w:cstheme="minorHAnsi"/>
+          <w:color w:val="000000"/>
+          <w:sz w:val="22"/>
+          <w:szCs w:val="22"/>
+        </w:rPr>
+        <w:t xml:space="preserve"> </w:t>
+      </w:r>
+      <w:proofErr w:type="spellStart"/>
+      <w:r>
+        <w:rPr>
+          <w:rFonts w:cstheme="minorHAnsi"/>
+          <w:color w:val="000000"/>
+          <w:sz w:val="22"/>
+          <w:szCs w:val="22"/>
         </w:rPr>
         <w:t>teh</w:t>
       </w:r>
@@ -2275,9 +3330,8 @@
           <w:color w:val="000000"/>
           <w:sz w:val="22"/>
           <w:szCs w:val="22"/>
-          <w:lang w:val="en-US"/>
-        </w:rPr>
-        <w:t xml:space="preserve"> privacy of the individuals and avoid a </w:t>
+        </w:rPr>
+        <w:t xml:space="preserve"> privacy of the </w:t>
       </w:r>
       <w:proofErr w:type="spellStart"/>
       <w:r>
@@ -2286,7 +3340,46 @@
           <w:color w:val="000000"/>
           <w:sz w:val="22"/>
           <w:szCs w:val="22"/>
-          <w:lang w:val="en-US"/>
+        </w:rPr>
+        <w:t>individuals</w:t>
+      </w:r>
+      <w:proofErr w:type="spellEnd"/>
+      <w:r>
+        <w:rPr>
+          <w:rFonts w:cstheme="minorHAnsi"/>
+          <w:color w:val="000000"/>
+          <w:sz w:val="22"/>
+          <w:szCs w:val="22"/>
+        </w:rPr>
+        <w:t xml:space="preserve"> and </w:t>
+      </w:r>
+      <w:proofErr w:type="spellStart"/>
+      <w:r>
+        <w:rPr>
+          <w:rFonts w:cstheme="minorHAnsi"/>
+          <w:color w:val="000000"/>
+          <w:sz w:val="22"/>
+          <w:szCs w:val="22"/>
+        </w:rPr>
+        <w:t>avoid</w:t>
+      </w:r>
+      <w:proofErr w:type="spellEnd"/>
+      <w:r>
+        <w:rPr>
+          <w:rFonts w:cstheme="minorHAnsi"/>
+          <w:color w:val="000000"/>
+          <w:sz w:val="22"/>
+          <w:szCs w:val="22"/>
+        </w:rPr>
+        <w:t xml:space="preserve"> a </w:t>
+      </w:r>
+      <w:proofErr w:type="spellStart"/>
+      <w:r>
+        <w:rPr>
+          <w:rFonts w:cstheme="minorHAnsi"/>
+          <w:color w:val="000000"/>
+          <w:sz w:val="22"/>
+          <w:szCs w:val="22"/>
         </w:rPr>
         <w:t>missuse</w:t>
       </w:r>
@@ -2297,9 +3390,8 @@
           <w:color w:val="000000"/>
           <w:sz w:val="22"/>
           <w:szCs w:val="22"/>
-          <w:lang w:val="en-US"/>
-        </w:rPr>
-        <w:t xml:space="preserve"> of the data, the request will be automatically refused if the group has less than 1000 persons. The system will also allow the third party to subscribe to new data and receive </w:t>
+        </w:rPr>
+        <w:t xml:space="preserve"> of the data, the </w:t>
       </w:r>
       <w:proofErr w:type="spellStart"/>
       <w:r>
@@ -2308,9 +3400,8 @@
           <w:color w:val="000000"/>
           <w:sz w:val="22"/>
           <w:szCs w:val="22"/>
-          <w:lang w:val="en-US"/>
-        </w:rPr>
-        <w:t>ita</w:t>
+        </w:rPr>
+        <w:t>request</w:t>
       </w:r>
       <w:proofErr w:type="spellEnd"/>
       <w:r>
@@ -2319,7 +3410,6 @@
           <w:color w:val="000000"/>
           <w:sz w:val="22"/>
           <w:szCs w:val="22"/>
-          <w:lang w:val="en-US"/>
         </w:rPr>
         <w:t xml:space="preserve"> </w:t>
       </w:r>
@@ -2330,9 +3420,8 @@
           <w:color w:val="000000"/>
           <w:sz w:val="22"/>
           <w:szCs w:val="22"/>
-          <w:lang w:val="en-US"/>
-        </w:rPr>
-        <w:t>s</w:t>
+        </w:rPr>
+        <w:t>will</w:t>
       </w:r>
       <w:proofErr w:type="spellEnd"/>
       <w:r>
@@ -2341,9 +3430,368 @@
           <w:color w:val="000000"/>
           <w:sz w:val="22"/>
           <w:szCs w:val="22"/>
-          <w:lang w:val="en-US"/>
-        </w:rPr>
-        <w:t xml:space="preserve"> soon as it is produced.</w:t>
+        </w:rPr>
+        <w:t xml:space="preserve"> be </w:t>
+      </w:r>
+      <w:proofErr w:type="spellStart"/>
+      <w:r>
+        <w:rPr>
+          <w:rFonts w:cstheme="minorHAnsi"/>
+          <w:color w:val="000000"/>
+          <w:sz w:val="22"/>
+          <w:szCs w:val="22"/>
+        </w:rPr>
+        <w:t>automatically</w:t>
+      </w:r>
+      <w:proofErr w:type="spellEnd"/>
+      <w:r>
+        <w:rPr>
+          <w:rFonts w:cstheme="minorHAnsi"/>
+          <w:color w:val="000000"/>
+          <w:sz w:val="22"/>
+          <w:szCs w:val="22"/>
+        </w:rPr>
+        <w:t xml:space="preserve"> </w:t>
+      </w:r>
+      <w:proofErr w:type="spellStart"/>
+      <w:r>
+        <w:rPr>
+          <w:rFonts w:cstheme="minorHAnsi"/>
+          <w:color w:val="000000"/>
+          <w:sz w:val="22"/>
+          <w:szCs w:val="22"/>
+        </w:rPr>
+        <w:t>refused</w:t>
+      </w:r>
+      <w:proofErr w:type="spellEnd"/>
+      <w:r>
+        <w:rPr>
+          <w:rFonts w:cstheme="minorHAnsi"/>
+          <w:color w:val="000000"/>
+          <w:sz w:val="22"/>
+          <w:szCs w:val="22"/>
+        </w:rPr>
+        <w:t xml:space="preserve"> </w:t>
+      </w:r>
+      <w:proofErr w:type="spellStart"/>
+      <w:r>
+        <w:rPr>
+          <w:rFonts w:cstheme="minorHAnsi"/>
+          <w:color w:val="000000"/>
+          <w:sz w:val="22"/>
+          <w:szCs w:val="22"/>
+        </w:rPr>
+        <w:t>if</w:t>
+      </w:r>
+      <w:proofErr w:type="spellEnd"/>
+      <w:r>
+        <w:rPr>
+          <w:rFonts w:cstheme="minorHAnsi"/>
+          <w:color w:val="000000"/>
+          <w:sz w:val="22"/>
+          <w:szCs w:val="22"/>
+        </w:rPr>
+        <w:t xml:space="preserve"> the group </w:t>
+      </w:r>
+      <w:proofErr w:type="spellStart"/>
+      <w:r>
+        <w:rPr>
+          <w:rFonts w:cstheme="minorHAnsi"/>
+          <w:color w:val="000000"/>
+          <w:sz w:val="22"/>
+          <w:szCs w:val="22"/>
+        </w:rPr>
+        <w:t>has</w:t>
+      </w:r>
+      <w:proofErr w:type="spellEnd"/>
+      <w:r>
+        <w:rPr>
+          <w:rFonts w:cstheme="minorHAnsi"/>
+          <w:color w:val="000000"/>
+          <w:sz w:val="22"/>
+          <w:szCs w:val="22"/>
+        </w:rPr>
+        <w:t xml:space="preserve"> </w:t>
+      </w:r>
+      <w:proofErr w:type="spellStart"/>
+      <w:r>
+        <w:rPr>
+          <w:rFonts w:cstheme="minorHAnsi"/>
+          <w:color w:val="000000"/>
+          <w:sz w:val="22"/>
+          <w:szCs w:val="22"/>
+        </w:rPr>
+        <w:t>less</w:t>
+      </w:r>
+      <w:proofErr w:type="spellEnd"/>
+      <w:r>
+        <w:rPr>
+          <w:rFonts w:cstheme="minorHAnsi"/>
+          <w:color w:val="000000"/>
+          <w:sz w:val="22"/>
+          <w:szCs w:val="22"/>
+        </w:rPr>
+        <w:t xml:space="preserve"> </w:t>
+      </w:r>
+      <w:proofErr w:type="spellStart"/>
+      <w:r>
+        <w:rPr>
+          <w:rFonts w:cstheme="minorHAnsi"/>
+          <w:color w:val="000000"/>
+          <w:sz w:val="22"/>
+          <w:szCs w:val="22"/>
+        </w:rPr>
+        <w:t>than</w:t>
+      </w:r>
+      <w:proofErr w:type="spellEnd"/>
+      <w:r>
+        <w:rPr>
+          <w:rFonts w:cstheme="minorHAnsi"/>
+          <w:color w:val="000000"/>
+          <w:sz w:val="22"/>
+          <w:szCs w:val="22"/>
+        </w:rPr>
+        <w:t xml:space="preserve"> 1000 </w:t>
+      </w:r>
+      <w:proofErr w:type="spellStart"/>
+      <w:r>
+        <w:rPr>
+          <w:rFonts w:cstheme="minorHAnsi"/>
+          <w:color w:val="000000"/>
+          <w:sz w:val="22"/>
+          <w:szCs w:val="22"/>
+        </w:rPr>
+        <w:t>persons</w:t>
+      </w:r>
+      <w:proofErr w:type="spellEnd"/>
+      <w:r>
+        <w:rPr>
+          <w:rFonts w:cstheme="minorHAnsi"/>
+          <w:color w:val="000000"/>
+          <w:sz w:val="22"/>
+          <w:szCs w:val="22"/>
+        </w:rPr>
+        <w:t xml:space="preserve">. The system </w:t>
+      </w:r>
+      <w:proofErr w:type="spellStart"/>
+      <w:r>
+        <w:rPr>
+          <w:rFonts w:cstheme="minorHAnsi"/>
+          <w:color w:val="000000"/>
+          <w:sz w:val="22"/>
+          <w:szCs w:val="22"/>
+        </w:rPr>
+        <w:t>will</w:t>
+      </w:r>
+      <w:proofErr w:type="spellEnd"/>
+      <w:r>
+        <w:rPr>
+          <w:rFonts w:cstheme="minorHAnsi"/>
+          <w:color w:val="000000"/>
+          <w:sz w:val="22"/>
+          <w:szCs w:val="22"/>
+        </w:rPr>
+        <w:t xml:space="preserve"> </w:t>
+      </w:r>
+      <w:proofErr w:type="spellStart"/>
+      <w:r>
+        <w:rPr>
+          <w:rFonts w:cstheme="minorHAnsi"/>
+          <w:color w:val="000000"/>
+          <w:sz w:val="22"/>
+          <w:szCs w:val="22"/>
+        </w:rPr>
+        <w:t>also</w:t>
+      </w:r>
+      <w:proofErr w:type="spellEnd"/>
+      <w:r>
+        <w:rPr>
+          <w:rFonts w:cstheme="minorHAnsi"/>
+          <w:color w:val="000000"/>
+          <w:sz w:val="22"/>
+          <w:szCs w:val="22"/>
+        </w:rPr>
+        <w:t xml:space="preserve"> </w:t>
+      </w:r>
+      <w:proofErr w:type="spellStart"/>
+      <w:r>
+        <w:rPr>
+          <w:rFonts w:cstheme="minorHAnsi"/>
+          <w:color w:val="000000"/>
+          <w:sz w:val="22"/>
+          <w:szCs w:val="22"/>
+        </w:rPr>
+        <w:t>allow</w:t>
+      </w:r>
+      <w:proofErr w:type="spellEnd"/>
+      <w:r>
+        <w:rPr>
+          <w:rFonts w:cstheme="minorHAnsi"/>
+          <w:color w:val="000000"/>
+          <w:sz w:val="22"/>
+          <w:szCs w:val="22"/>
+        </w:rPr>
+        <w:t xml:space="preserve"> the </w:t>
+      </w:r>
+      <w:proofErr w:type="spellStart"/>
+      <w:r>
+        <w:rPr>
+          <w:rFonts w:cstheme="minorHAnsi"/>
+          <w:color w:val="000000"/>
+          <w:sz w:val="22"/>
+          <w:szCs w:val="22"/>
+        </w:rPr>
+        <w:t>third</w:t>
+      </w:r>
+      <w:proofErr w:type="spellEnd"/>
+      <w:r>
+        <w:rPr>
+          <w:rFonts w:cstheme="minorHAnsi"/>
+          <w:color w:val="000000"/>
+          <w:sz w:val="22"/>
+          <w:szCs w:val="22"/>
+        </w:rPr>
+        <w:t xml:space="preserve"> party to </w:t>
+      </w:r>
+      <w:proofErr w:type="spellStart"/>
+      <w:r>
+        <w:rPr>
+          <w:rFonts w:cstheme="minorHAnsi"/>
+          <w:color w:val="000000"/>
+          <w:sz w:val="22"/>
+          <w:szCs w:val="22"/>
+        </w:rPr>
+        <w:t>subscribe</w:t>
+      </w:r>
+      <w:proofErr w:type="spellEnd"/>
+      <w:r>
+        <w:rPr>
+          <w:rFonts w:cstheme="minorHAnsi"/>
+          <w:color w:val="000000"/>
+          <w:sz w:val="22"/>
+          <w:szCs w:val="22"/>
+        </w:rPr>
+        <w:t xml:space="preserve"> to new data and </w:t>
+      </w:r>
+      <w:proofErr w:type="spellStart"/>
+      <w:r>
+        <w:rPr>
+          <w:rFonts w:cstheme="minorHAnsi"/>
+          <w:color w:val="000000"/>
+          <w:sz w:val="22"/>
+          <w:szCs w:val="22"/>
+        </w:rPr>
+        <w:t>receive</w:t>
+      </w:r>
+      <w:proofErr w:type="spellEnd"/>
+      <w:r>
+        <w:rPr>
+          <w:rFonts w:cstheme="minorHAnsi"/>
+          <w:color w:val="000000"/>
+          <w:sz w:val="22"/>
+          <w:szCs w:val="22"/>
+        </w:rPr>
+        <w:t xml:space="preserve"> ita s </w:t>
+      </w:r>
+      <w:proofErr w:type="spellStart"/>
+      <w:r>
+        <w:rPr>
+          <w:rFonts w:cstheme="minorHAnsi"/>
+          <w:color w:val="000000"/>
+          <w:sz w:val="22"/>
+          <w:szCs w:val="22"/>
+        </w:rPr>
+        <w:t>soon</w:t>
+      </w:r>
+      <w:proofErr w:type="spellEnd"/>
+      <w:r>
+        <w:rPr>
+          <w:rFonts w:cstheme="minorHAnsi"/>
+          <w:color w:val="000000"/>
+          <w:sz w:val="22"/>
+          <w:szCs w:val="22"/>
+        </w:rPr>
+        <w:t xml:space="preserve"> </w:t>
+      </w:r>
+      <w:proofErr w:type="spellStart"/>
+      <w:r>
+        <w:rPr>
+          <w:rFonts w:cstheme="minorHAnsi"/>
+          <w:color w:val="000000"/>
+          <w:sz w:val="22"/>
+          <w:szCs w:val="22"/>
+        </w:rPr>
+        <w:t>as</w:t>
+      </w:r>
+      <w:proofErr w:type="spellEnd"/>
+      <w:r>
+        <w:rPr>
+          <w:rFonts w:cstheme="minorHAnsi"/>
+          <w:color w:val="000000"/>
+          <w:sz w:val="22"/>
+          <w:szCs w:val="22"/>
+        </w:rPr>
+        <w:t xml:space="preserve"> </w:t>
+      </w:r>
+      <w:proofErr w:type="spellStart"/>
+      <w:r>
+        <w:rPr>
+          <w:rFonts w:cstheme="minorHAnsi"/>
+          <w:color w:val="000000"/>
+          <w:sz w:val="22"/>
+          <w:szCs w:val="22"/>
+        </w:rPr>
+        <w:t>it</w:t>
+      </w:r>
+      <w:proofErr w:type="spellEnd"/>
+      <w:r>
+        <w:rPr>
+          <w:rFonts w:cstheme="minorHAnsi"/>
+          <w:color w:val="000000"/>
+          <w:sz w:val="22"/>
+          <w:szCs w:val="22"/>
+        </w:rPr>
+        <w:t xml:space="preserve"> </w:t>
+      </w:r>
+      <w:proofErr w:type="spellStart"/>
+      <w:r>
+        <w:rPr>
+          <w:rFonts w:cstheme="minorHAnsi"/>
+          <w:color w:val="000000"/>
+          <w:sz w:val="22"/>
+          <w:szCs w:val="22"/>
+        </w:rPr>
+        <w:t>is</w:t>
+      </w:r>
+      <w:proofErr w:type="spellEnd"/>
+      <w:r>
+        <w:rPr>
+          <w:rFonts w:cstheme="minorHAnsi"/>
+          <w:color w:val="000000"/>
+          <w:sz w:val="22"/>
+          <w:szCs w:val="22"/>
+        </w:rPr>
+        <w:t xml:space="preserve"> </w:t>
+      </w:r>
+      <w:proofErr w:type="spellStart"/>
+      <w:r>
+        <w:rPr>
+          <w:rFonts w:cstheme="minorHAnsi"/>
+          <w:color w:val="000000"/>
+          <w:sz w:val="22"/>
+          <w:szCs w:val="22"/>
+        </w:rPr>
+        <w:t>produced</w:t>
+      </w:r>
+      <w:proofErr w:type="spellEnd"/>
+      <w:r>
+        <w:rPr>
+          <w:rFonts w:cstheme="minorHAnsi"/>
+          <w:color w:val="000000"/>
+          <w:sz w:val="22"/>
+          <w:szCs w:val="22"/>
+        </w:rPr>
+        <w:t>.</w:t>
       </w:r>
     </w:p>
     <w:p>
@@ -2410,7 +3858,27 @@
           <w:szCs w:val="22"/>
           <w:lang w:val="en-US"/>
         </w:rPr>
-        <w:t xml:space="preserve">This product function has to be guaranteed by the system if and only if the user enables the </w:t>
+        <w:t xml:space="preserve">This product function </w:t>
+      </w:r>
+      <w:proofErr w:type="gramStart"/>
+      <w:r>
+        <w:rPr>
+          <w:rFonts w:cstheme="minorHAnsi"/>
+          <w:sz w:val="22"/>
+          <w:szCs w:val="22"/>
+          <w:lang w:val="en-US"/>
+        </w:rPr>
+        <w:t>has to</w:t>
+      </w:r>
+      <w:proofErr w:type="gramEnd"/>
+      <w:r>
+        <w:rPr>
+          <w:rFonts w:cstheme="minorHAnsi"/>
+          <w:sz w:val="22"/>
+          <w:szCs w:val="22"/>
+          <w:lang w:val="en-US"/>
+        </w:rPr>
+        <w:t xml:space="preserve"> be guaranteed by the system if and only if the user enables the </w:t>
       </w:r>
       <w:proofErr w:type="spellStart"/>
       <w:r>
@@ -2430,7 +3898,7 @@
           <w:szCs w:val="22"/>
           <w:lang w:val="en-US"/>
         </w:rPr>
-        <w:t xml:space="preserve"> service. It is necessary that some third parties, that in this case are considered public and private hospitals, register to the system so that it can send them the parameters of the user in case of emergency, as it will be explained in the following. The system will monitor in real time (instead of once a day, so this requirement is more restrictive compared to the previous product function), through an appropriate device (for example a smart watch) some vital parameters of the user, like the heartbeat. As soon as those parameters are checked to be behold some thresholds, the system will send location and health status of the user to the nearest registered hospital, so that it will be able to send as soon as possible an ambulance with the appropriate equipment and medical staff.</w:t>
+        <w:t xml:space="preserve"> service. It is necessary that some third parties, that in this case are thought to be companies that can provide emergency services, register to the system so that it can send them the parameters of the user in case of emergency, as it will be explained in the following. The system will monitor in real time, through an appropriate device (for example a smart watch) some vital parameters of the user, like the heartbeat. As soon as those parameters are checked to be behold some thresholds, the system will send location and health status of the user to the nearest registered third party’s structure, so that it will be able to send as soon as possible an ambulance with the appropriate equipment and medical staff.</w:t>
       </w:r>
     </w:p>
     <w:p>
@@ -2465,27 +3933,65 @@
           <w:color w:val="000000"/>
           <w:sz w:val="22"/>
           <w:szCs w:val="22"/>
-          <w:lang w:val="en-US"/>
-        </w:rPr>
-      </w:pPr>
-      <w:r>
-        <w:rPr>
-          <w:rFonts w:cstheme="minorHAnsi"/>
-          <w:sz w:val="22"/>
-          <w:szCs w:val="22"/>
-          <w:lang w:val="en-US"/>
-        </w:rPr>
-        <w:t xml:space="preserve">This product function has to be guaranteed by the system if and only if the user enables the Track4Run service. In this case the third parties are considered officials sporting organizations that will to organize some runs. They will have to enter in the system a certificate that guarantees their officiality, in order to be authorized by it to organize runs. The authorized third parties will have the possibility to create the event of a run in the system, and will put some mandatory data about it, like the path, the starting point, the date and the starting time. </w:t>
-      </w:r>
-      <w:r>
-        <w:rPr>
-          <w:rFonts w:cstheme="minorHAnsi"/>
-          <w:color w:val="000000"/>
-          <w:sz w:val="22"/>
-          <w:szCs w:val="22"/>
-          <w:lang w:val="en-US"/>
-        </w:rPr>
-        <w:t xml:space="preserve">The system will allow the users that enabled this service to enroll for an organized run showing them the list of organized run on a calendar. The system will also provide to users the possibility of follow the developing of a run by showing a map and the position of the runners in real time. So, the location of the runners will be captured by the system in real </w:t>
+        </w:rPr>
+      </w:pPr>
+      <w:r>
+        <w:rPr>
+          <w:rFonts w:cstheme="minorHAnsi"/>
+          <w:sz w:val="22"/>
+          <w:szCs w:val="22"/>
+          <w:lang w:val="en-US"/>
+        </w:rPr>
+        <w:t xml:space="preserve">This product function </w:t>
+      </w:r>
+      <w:proofErr w:type="gramStart"/>
+      <w:r>
+        <w:rPr>
+          <w:rFonts w:cstheme="minorHAnsi"/>
+          <w:sz w:val="22"/>
+          <w:szCs w:val="22"/>
+          <w:lang w:val="en-US"/>
+        </w:rPr>
+        <w:t>has to</w:t>
+      </w:r>
+      <w:proofErr w:type="gramEnd"/>
+      <w:r>
+        <w:rPr>
+          <w:rFonts w:cstheme="minorHAnsi"/>
+          <w:sz w:val="22"/>
+          <w:szCs w:val="22"/>
+          <w:lang w:val="en-US"/>
+        </w:rPr>
+        <w:t xml:space="preserve"> be guaranteed by the system if and only if the user enables the Track4Run service. In this case the third parties are considered recognized bodies that will to organize some runs. They will have to enter in the system a certificate that guarantees their authority, </w:t>
+      </w:r>
+      <w:proofErr w:type="gramStart"/>
+      <w:r>
+        <w:rPr>
+          <w:rFonts w:cstheme="minorHAnsi"/>
+          <w:sz w:val="22"/>
+          <w:szCs w:val="22"/>
+          <w:lang w:val="en-US"/>
+        </w:rPr>
+        <w:t>in order to</w:t>
+      </w:r>
+      <w:proofErr w:type="gramEnd"/>
+      <w:r>
+        <w:rPr>
+          <w:rFonts w:cstheme="minorHAnsi"/>
+          <w:sz w:val="22"/>
+          <w:szCs w:val="22"/>
+          <w:lang w:val="en-US"/>
+        </w:rPr>
+        <w:t xml:space="preserve"> be allowed by it to organize runs. The authorized third parties will have the possibility to create the event of a run in the system, and will put some mandatory data about it, like the path, the starting point, the ending point, the date and the starting time. </w:t>
+      </w:r>
+      <w:r>
+        <w:rPr>
+          <w:rFonts w:cstheme="minorHAnsi"/>
+          <w:color w:val="000000"/>
+          <w:sz w:val="22"/>
+          <w:szCs w:val="22"/>
+        </w:rPr>
+        <w:t xml:space="preserve">The system </w:t>
       </w:r>
       <w:proofErr w:type="spellStart"/>
       <w:r>
@@ -2494,9 +4000,8 @@
           <w:color w:val="000000"/>
           <w:sz w:val="22"/>
           <w:szCs w:val="22"/>
-          <w:lang w:val="en-US"/>
-        </w:rPr>
-        <w:t>rime</w:t>
+        </w:rPr>
+        <w:t>will</w:t>
       </w:r>
       <w:proofErr w:type="spellEnd"/>
       <w:r>
@@ -2505,9 +4010,508 @@
           <w:color w:val="000000"/>
           <w:sz w:val="22"/>
           <w:szCs w:val="22"/>
-          <w:lang w:val="en-US"/>
-        </w:rPr>
-        <w:t>, using a mobile device GPS provided.</w:t>
+        </w:rPr>
+        <w:t xml:space="preserve"> </w:t>
+      </w:r>
+      <w:proofErr w:type="spellStart"/>
+      <w:r>
+        <w:rPr>
+          <w:rFonts w:cstheme="minorHAnsi"/>
+          <w:color w:val="000000"/>
+          <w:sz w:val="22"/>
+          <w:szCs w:val="22"/>
+        </w:rPr>
+        <w:t>allow</w:t>
+      </w:r>
+      <w:proofErr w:type="spellEnd"/>
+      <w:r>
+        <w:rPr>
+          <w:rFonts w:cstheme="minorHAnsi"/>
+          <w:color w:val="000000"/>
+          <w:sz w:val="22"/>
+          <w:szCs w:val="22"/>
+        </w:rPr>
+        <w:t xml:space="preserve"> the users </w:t>
+      </w:r>
+      <w:proofErr w:type="spellStart"/>
+      <w:r>
+        <w:rPr>
+          <w:rFonts w:cstheme="minorHAnsi"/>
+          <w:color w:val="000000"/>
+          <w:sz w:val="22"/>
+          <w:szCs w:val="22"/>
+        </w:rPr>
+        <w:t>that</w:t>
+      </w:r>
+      <w:proofErr w:type="spellEnd"/>
+      <w:r>
+        <w:rPr>
+          <w:rFonts w:cstheme="minorHAnsi"/>
+          <w:color w:val="000000"/>
+          <w:sz w:val="22"/>
+          <w:szCs w:val="22"/>
+        </w:rPr>
+        <w:t xml:space="preserve"> enabled </w:t>
+      </w:r>
+      <w:proofErr w:type="spellStart"/>
+      <w:r>
+        <w:rPr>
+          <w:rFonts w:cstheme="minorHAnsi"/>
+          <w:color w:val="000000"/>
+          <w:sz w:val="22"/>
+          <w:szCs w:val="22"/>
+        </w:rPr>
+        <w:t>this</w:t>
+      </w:r>
+      <w:proofErr w:type="spellEnd"/>
+      <w:r>
+        <w:rPr>
+          <w:rFonts w:cstheme="minorHAnsi"/>
+          <w:color w:val="000000"/>
+          <w:sz w:val="22"/>
+          <w:szCs w:val="22"/>
+        </w:rPr>
+        <w:t xml:space="preserve"> service to </w:t>
+      </w:r>
+      <w:proofErr w:type="spellStart"/>
+      <w:r>
+        <w:rPr>
+          <w:rFonts w:cstheme="minorHAnsi"/>
+          <w:color w:val="000000"/>
+          <w:sz w:val="22"/>
+          <w:szCs w:val="22"/>
+        </w:rPr>
+        <w:t>enroll</w:t>
+      </w:r>
+      <w:proofErr w:type="spellEnd"/>
+      <w:r>
+        <w:rPr>
+          <w:rFonts w:cstheme="minorHAnsi"/>
+          <w:color w:val="000000"/>
+          <w:sz w:val="22"/>
+          <w:szCs w:val="22"/>
+        </w:rPr>
+        <w:t xml:space="preserve"> for an </w:t>
+      </w:r>
+      <w:proofErr w:type="spellStart"/>
+      <w:r>
+        <w:rPr>
+          <w:rFonts w:cstheme="minorHAnsi"/>
+          <w:color w:val="000000"/>
+          <w:sz w:val="22"/>
+          <w:szCs w:val="22"/>
+        </w:rPr>
+        <w:t>organized</w:t>
+      </w:r>
+      <w:proofErr w:type="spellEnd"/>
+      <w:r>
+        <w:rPr>
+          <w:rFonts w:cstheme="minorHAnsi"/>
+          <w:color w:val="000000"/>
+          <w:sz w:val="22"/>
+          <w:szCs w:val="22"/>
+        </w:rPr>
+        <w:t xml:space="preserve"> </w:t>
+      </w:r>
+      <w:proofErr w:type="spellStart"/>
+      <w:r>
+        <w:rPr>
+          <w:rFonts w:cstheme="minorHAnsi"/>
+          <w:color w:val="000000"/>
+          <w:sz w:val="22"/>
+          <w:szCs w:val="22"/>
+        </w:rPr>
+        <w:t>run</w:t>
+      </w:r>
+      <w:proofErr w:type="spellEnd"/>
+      <w:r>
+        <w:rPr>
+          <w:rFonts w:cstheme="minorHAnsi"/>
+          <w:color w:val="000000"/>
+          <w:sz w:val="22"/>
+          <w:szCs w:val="22"/>
+        </w:rPr>
+        <w:t xml:space="preserve"> </w:t>
+      </w:r>
+      <w:proofErr w:type="spellStart"/>
+      <w:r>
+        <w:rPr>
+          <w:rFonts w:cstheme="minorHAnsi"/>
+          <w:color w:val="000000"/>
+          <w:sz w:val="22"/>
+          <w:szCs w:val="22"/>
+        </w:rPr>
+        <w:t>showing</w:t>
+      </w:r>
+      <w:proofErr w:type="spellEnd"/>
+      <w:r>
+        <w:rPr>
+          <w:rFonts w:cstheme="minorHAnsi"/>
+          <w:color w:val="000000"/>
+          <w:sz w:val="22"/>
+          <w:szCs w:val="22"/>
+        </w:rPr>
+        <w:t xml:space="preserve"> </w:t>
+      </w:r>
+      <w:proofErr w:type="spellStart"/>
+      <w:r>
+        <w:rPr>
+          <w:rFonts w:cstheme="minorHAnsi"/>
+          <w:color w:val="000000"/>
+          <w:sz w:val="22"/>
+          <w:szCs w:val="22"/>
+        </w:rPr>
+        <w:t>them</w:t>
+      </w:r>
+      <w:proofErr w:type="spellEnd"/>
+      <w:r>
+        <w:rPr>
+          <w:rFonts w:cstheme="minorHAnsi"/>
+          <w:color w:val="000000"/>
+          <w:sz w:val="22"/>
+          <w:szCs w:val="22"/>
+        </w:rPr>
+        <w:t xml:space="preserve"> the list of </w:t>
+      </w:r>
+      <w:proofErr w:type="spellStart"/>
+      <w:r>
+        <w:rPr>
+          <w:rFonts w:cstheme="minorHAnsi"/>
+          <w:color w:val="000000"/>
+          <w:sz w:val="22"/>
+          <w:szCs w:val="22"/>
+        </w:rPr>
+        <w:t>organized</w:t>
+      </w:r>
+      <w:proofErr w:type="spellEnd"/>
+      <w:r>
+        <w:rPr>
+          <w:rFonts w:cstheme="minorHAnsi"/>
+          <w:color w:val="000000"/>
+          <w:sz w:val="22"/>
+          <w:szCs w:val="22"/>
+        </w:rPr>
+        <w:t xml:space="preserve"> </w:t>
+      </w:r>
+      <w:proofErr w:type="spellStart"/>
+      <w:r>
+        <w:rPr>
+          <w:rFonts w:cstheme="minorHAnsi"/>
+          <w:color w:val="000000"/>
+          <w:sz w:val="22"/>
+          <w:szCs w:val="22"/>
+        </w:rPr>
+        <w:t>run</w:t>
+      </w:r>
+      <w:proofErr w:type="spellEnd"/>
+      <w:r>
+        <w:rPr>
+          <w:rFonts w:cstheme="minorHAnsi"/>
+          <w:color w:val="000000"/>
+          <w:sz w:val="22"/>
+          <w:szCs w:val="22"/>
+        </w:rPr>
+        <w:t xml:space="preserve"> on a </w:t>
+      </w:r>
+      <w:proofErr w:type="spellStart"/>
+      <w:r>
+        <w:rPr>
+          <w:rFonts w:cstheme="minorHAnsi"/>
+          <w:color w:val="000000"/>
+          <w:sz w:val="22"/>
+          <w:szCs w:val="22"/>
+        </w:rPr>
+        <w:t>calendar</w:t>
+      </w:r>
+      <w:proofErr w:type="spellEnd"/>
+      <w:r>
+        <w:rPr>
+          <w:rFonts w:cstheme="minorHAnsi"/>
+          <w:color w:val="000000"/>
+          <w:sz w:val="22"/>
+          <w:szCs w:val="22"/>
+        </w:rPr>
+        <w:t xml:space="preserve">. The system </w:t>
+      </w:r>
+      <w:proofErr w:type="spellStart"/>
+      <w:r>
+        <w:rPr>
+          <w:rFonts w:cstheme="minorHAnsi"/>
+          <w:color w:val="000000"/>
+          <w:sz w:val="22"/>
+          <w:szCs w:val="22"/>
+        </w:rPr>
+        <w:t>will</w:t>
+      </w:r>
+      <w:proofErr w:type="spellEnd"/>
+      <w:r>
+        <w:rPr>
+          <w:rFonts w:cstheme="minorHAnsi"/>
+          <w:color w:val="000000"/>
+          <w:sz w:val="22"/>
+          <w:szCs w:val="22"/>
+        </w:rPr>
+        <w:t xml:space="preserve"> </w:t>
+      </w:r>
+      <w:proofErr w:type="spellStart"/>
+      <w:r>
+        <w:rPr>
+          <w:rFonts w:cstheme="minorHAnsi"/>
+          <w:color w:val="000000"/>
+          <w:sz w:val="22"/>
+          <w:szCs w:val="22"/>
+        </w:rPr>
+        <w:t>also</w:t>
+      </w:r>
+      <w:proofErr w:type="spellEnd"/>
+      <w:r>
+        <w:rPr>
+          <w:rFonts w:cstheme="minorHAnsi"/>
+          <w:color w:val="000000"/>
+          <w:sz w:val="22"/>
+          <w:szCs w:val="22"/>
+        </w:rPr>
+        <w:t xml:space="preserve"> </w:t>
+      </w:r>
+      <w:proofErr w:type="spellStart"/>
+      <w:r>
+        <w:rPr>
+          <w:rFonts w:cstheme="minorHAnsi"/>
+          <w:color w:val="000000"/>
+          <w:sz w:val="22"/>
+          <w:szCs w:val="22"/>
+        </w:rPr>
+        <w:t>provide</w:t>
+      </w:r>
+      <w:proofErr w:type="spellEnd"/>
+      <w:r>
+        <w:rPr>
+          <w:rFonts w:cstheme="minorHAnsi"/>
+          <w:color w:val="000000"/>
+          <w:sz w:val="22"/>
+          <w:szCs w:val="22"/>
+        </w:rPr>
+        <w:t xml:space="preserve"> to users the </w:t>
+      </w:r>
+      <w:proofErr w:type="spellStart"/>
+      <w:r>
+        <w:rPr>
+          <w:rFonts w:cstheme="minorHAnsi"/>
+          <w:color w:val="000000"/>
+          <w:sz w:val="22"/>
+          <w:szCs w:val="22"/>
+        </w:rPr>
+        <w:t>possibility</w:t>
+      </w:r>
+      <w:proofErr w:type="spellEnd"/>
+      <w:r>
+        <w:rPr>
+          <w:rFonts w:cstheme="minorHAnsi"/>
+          <w:color w:val="000000"/>
+          <w:sz w:val="22"/>
+          <w:szCs w:val="22"/>
+        </w:rPr>
+        <w:t xml:space="preserve"> of follow the </w:t>
+      </w:r>
+      <w:proofErr w:type="spellStart"/>
+      <w:r>
+        <w:rPr>
+          <w:rFonts w:cstheme="minorHAnsi"/>
+          <w:color w:val="000000"/>
+          <w:sz w:val="22"/>
+          <w:szCs w:val="22"/>
+        </w:rPr>
+        <w:t>developing</w:t>
+      </w:r>
+      <w:proofErr w:type="spellEnd"/>
+      <w:r>
+        <w:rPr>
+          <w:rFonts w:cstheme="minorHAnsi"/>
+          <w:color w:val="000000"/>
+          <w:sz w:val="22"/>
+          <w:szCs w:val="22"/>
+        </w:rPr>
+        <w:t xml:space="preserve"> of a </w:t>
+      </w:r>
+      <w:proofErr w:type="spellStart"/>
+      <w:r>
+        <w:rPr>
+          <w:rFonts w:cstheme="minorHAnsi"/>
+          <w:color w:val="000000"/>
+          <w:sz w:val="22"/>
+          <w:szCs w:val="22"/>
+        </w:rPr>
+        <w:t>run</w:t>
+      </w:r>
+      <w:proofErr w:type="spellEnd"/>
+      <w:r>
+        <w:rPr>
+          <w:rFonts w:cstheme="minorHAnsi"/>
+          <w:color w:val="000000"/>
+          <w:sz w:val="22"/>
+          <w:szCs w:val="22"/>
+        </w:rPr>
+        <w:t xml:space="preserve"> by </w:t>
+      </w:r>
+      <w:proofErr w:type="spellStart"/>
+      <w:r>
+        <w:rPr>
+          <w:rFonts w:cstheme="minorHAnsi"/>
+          <w:color w:val="000000"/>
+          <w:sz w:val="22"/>
+          <w:szCs w:val="22"/>
+        </w:rPr>
+        <w:t>showing</w:t>
+      </w:r>
+      <w:proofErr w:type="spellEnd"/>
+      <w:r>
+        <w:rPr>
+          <w:rFonts w:cstheme="minorHAnsi"/>
+          <w:color w:val="000000"/>
+          <w:sz w:val="22"/>
+          <w:szCs w:val="22"/>
+        </w:rPr>
+        <w:t xml:space="preserve"> a </w:t>
+      </w:r>
+      <w:proofErr w:type="spellStart"/>
+      <w:r>
+        <w:rPr>
+          <w:rFonts w:cstheme="minorHAnsi"/>
+          <w:color w:val="000000"/>
+          <w:sz w:val="22"/>
+          <w:szCs w:val="22"/>
+        </w:rPr>
+        <w:t>map</w:t>
+      </w:r>
+      <w:proofErr w:type="spellEnd"/>
+      <w:r>
+        <w:rPr>
+          <w:rFonts w:cstheme="minorHAnsi"/>
+          <w:color w:val="000000"/>
+          <w:sz w:val="22"/>
+          <w:szCs w:val="22"/>
+        </w:rPr>
+        <w:t xml:space="preserve"> and the position of the runners in </w:t>
+      </w:r>
+      <w:proofErr w:type="spellStart"/>
+      <w:r>
+        <w:rPr>
+          <w:rFonts w:cstheme="minorHAnsi"/>
+          <w:color w:val="000000"/>
+          <w:sz w:val="22"/>
+          <w:szCs w:val="22"/>
+        </w:rPr>
+        <w:t>real</w:t>
+      </w:r>
+      <w:proofErr w:type="spellEnd"/>
+      <w:r>
+        <w:rPr>
+          <w:rFonts w:cstheme="minorHAnsi"/>
+          <w:color w:val="000000"/>
+          <w:sz w:val="22"/>
+          <w:szCs w:val="22"/>
+        </w:rPr>
+        <w:t xml:space="preserve"> time. So, the location of the runners </w:t>
+      </w:r>
+      <w:proofErr w:type="spellStart"/>
+      <w:r>
+        <w:rPr>
+          <w:rFonts w:cstheme="minorHAnsi"/>
+          <w:color w:val="000000"/>
+          <w:sz w:val="22"/>
+          <w:szCs w:val="22"/>
+        </w:rPr>
+        <w:t>will</w:t>
+      </w:r>
+      <w:proofErr w:type="spellEnd"/>
+      <w:r>
+        <w:rPr>
+          <w:rFonts w:cstheme="minorHAnsi"/>
+          <w:color w:val="000000"/>
+          <w:sz w:val="22"/>
+          <w:szCs w:val="22"/>
+        </w:rPr>
+        <w:t xml:space="preserve"> be </w:t>
+      </w:r>
+      <w:proofErr w:type="spellStart"/>
+      <w:r>
+        <w:rPr>
+          <w:rFonts w:cstheme="minorHAnsi"/>
+          <w:color w:val="000000"/>
+          <w:sz w:val="22"/>
+          <w:szCs w:val="22"/>
+        </w:rPr>
+        <w:t>captured</w:t>
+      </w:r>
+      <w:proofErr w:type="spellEnd"/>
+      <w:r>
+        <w:rPr>
+          <w:rFonts w:cstheme="minorHAnsi"/>
+          <w:color w:val="000000"/>
+          <w:sz w:val="22"/>
+          <w:szCs w:val="22"/>
+        </w:rPr>
+        <w:t xml:space="preserve"> by the system in </w:t>
+      </w:r>
+      <w:proofErr w:type="spellStart"/>
+      <w:r>
+        <w:rPr>
+          <w:rFonts w:cstheme="minorHAnsi"/>
+          <w:color w:val="000000"/>
+          <w:sz w:val="22"/>
+          <w:szCs w:val="22"/>
+        </w:rPr>
+        <w:t>real</w:t>
+      </w:r>
+      <w:proofErr w:type="spellEnd"/>
+      <w:r>
+        <w:rPr>
+          <w:rFonts w:cstheme="minorHAnsi"/>
+          <w:color w:val="000000"/>
+          <w:sz w:val="22"/>
+          <w:szCs w:val="22"/>
+        </w:rPr>
+        <w:t xml:space="preserve"> rime, </w:t>
+      </w:r>
+      <w:proofErr w:type="spellStart"/>
+      <w:r>
+        <w:rPr>
+          <w:rFonts w:cstheme="minorHAnsi"/>
+          <w:color w:val="000000"/>
+          <w:sz w:val="22"/>
+          <w:szCs w:val="22"/>
+        </w:rPr>
+        <w:t>using</w:t>
+      </w:r>
+      <w:proofErr w:type="spellEnd"/>
+      <w:r>
+        <w:rPr>
+          <w:rFonts w:cstheme="minorHAnsi"/>
+          <w:color w:val="000000"/>
+          <w:sz w:val="22"/>
+          <w:szCs w:val="22"/>
+        </w:rPr>
+        <w:t xml:space="preserve"> a mobile device GPS </w:t>
+      </w:r>
+      <w:proofErr w:type="spellStart"/>
+      <w:r>
+        <w:rPr>
+          <w:rFonts w:cstheme="minorHAnsi"/>
+          <w:color w:val="000000"/>
+          <w:sz w:val="22"/>
+          <w:szCs w:val="22"/>
+        </w:rPr>
+        <w:t>provided</w:t>
+      </w:r>
+      <w:proofErr w:type="spellEnd"/>
+      <w:r>
+        <w:rPr>
+          <w:rFonts w:cstheme="minorHAnsi"/>
+          <w:color w:val="000000"/>
+          <w:sz w:val="22"/>
+          <w:szCs w:val="22"/>
+        </w:rPr>
+        <w:t>.</w:t>
       </w:r>
     </w:p>
     <w:p>
@@ -2587,7 +4591,25 @@
           <w:szCs w:val="22"/>
           <w:lang w:val="en-US"/>
         </w:rPr>
-        <w:t xml:space="preserve">User: a person that registers to Data4Help and also, eventually to </w:t>
+        <w:t>User: a person that registers to Data4Help and, eventually</w:t>
+      </w:r>
+      <w:r>
+        <w:rPr>
+          <w:rFonts w:cs="Times New Roman"/>
+          <w:sz w:val="22"/>
+          <w:szCs w:val="22"/>
+          <w:lang w:val="en-US"/>
+        </w:rPr>
+        <w:t>,</w:t>
+      </w:r>
+      <w:r>
+        <w:rPr>
+          <w:rFonts w:cs="Times New Roman"/>
+          <w:sz w:val="22"/>
+          <w:szCs w:val="22"/>
+          <w:lang w:val="en-US"/>
+        </w:rPr>
+        <w:t xml:space="preserve"> to </w:t>
       </w:r>
       <w:proofErr w:type="spellStart"/>
       <w:r>
@@ -2607,8 +4629,58 @@
           <w:szCs w:val="22"/>
           <w:lang w:val="en-US"/>
         </w:rPr>
-        <w:t xml:space="preserve"> and/or Track4Run. The key </w:t>
-      </w:r>
+        <w:t xml:space="preserve"> and/or Track4Run. </w:t>
+      </w:r>
+      <w:r>
+        <w:rPr>
+          <w:rFonts w:cs="Times New Roman"/>
+          <w:sz w:val="22"/>
+          <w:szCs w:val="22"/>
+          <w:lang w:val="en-US"/>
+        </w:rPr>
+        <w:t>The user’s role will be explained better in the following distinction (depending on the service):</w:t>
+      </w:r>
+    </w:p>
+    <w:p>
+      <w:pPr>
+        <w:pStyle w:val="Paragrafoelenco"/>
+        <w:numPr>
+          <w:ilvl w:val="0"/>
+          <w:numId w:val="46"/>
+        </w:numPr>
+        <w:ind w:right="680"/>
+        <w:rPr>
+          <w:rFonts w:cs="Times New Roman"/>
+          <w:sz w:val="22"/>
+          <w:szCs w:val="22"/>
+          <w:lang w:val="en-US"/>
+        </w:rPr>
+      </w:pPr>
+      <w:r>
+        <w:rPr>
+          <w:rFonts w:cs="Times New Roman"/>
+          <w:sz w:val="22"/>
+          <w:szCs w:val="22"/>
+          <w:lang w:val="en-US"/>
+        </w:rPr>
+        <w:t>Data4Help: the user is a person that provides his data by explicitly writing it (for example his own diet) or indirectly by a device that collects the data and send it to the system (for example the location or the heartbeat. The user can see his data on the application.</w:t>
+      </w:r>
+    </w:p>
+    <w:p>
+      <w:pPr>
+        <w:pStyle w:val="Paragrafoelenco"/>
+        <w:numPr>
+          <w:ilvl w:val="0"/>
+          <w:numId w:val="46"/>
+        </w:numPr>
+        <w:ind w:right="680"/>
+        <w:rPr>
+          <w:rFonts w:cs="Times New Roman"/>
+          <w:sz w:val="22"/>
+          <w:szCs w:val="22"/>
+          <w:lang w:val="en-US"/>
+        </w:rPr>
+      </w:pPr>
       <w:proofErr w:type="spellStart"/>
       <w:r>
         <w:rPr>
@@ -2617,7 +4689,7 @@
           <w:szCs w:val="22"/>
           <w:lang w:val="en-US"/>
         </w:rPr>
-        <w:t>distinguation</w:t>
+        <w:t>AutomatedSOS</w:t>
       </w:r>
       <w:proofErr w:type="spellEnd"/>
       <w:r>
@@ -2627,7 +4699,73 @@
           <w:szCs w:val="22"/>
           <w:lang w:val="en-US"/>
         </w:rPr>
-        <w:t xml:space="preserve"> between the user and the third party is that the former provides his own data, that is accessed by the latest.</w:t>
+        <w:t xml:space="preserve">: the user is a Data4Help’s user that enables this service. He provides to the system his health status in real time, </w:t>
+      </w:r>
+      <w:proofErr w:type="gramStart"/>
+      <w:r>
+        <w:rPr>
+          <w:rFonts w:cs="Times New Roman"/>
+          <w:sz w:val="22"/>
+          <w:szCs w:val="22"/>
+          <w:lang w:val="en-US"/>
+        </w:rPr>
+        <w:t>and also</w:t>
+      </w:r>
+      <w:proofErr w:type="gramEnd"/>
+      <w:r>
+        <w:rPr>
+          <w:rFonts w:cs="Times New Roman"/>
+          <w:sz w:val="22"/>
+          <w:szCs w:val="22"/>
+          <w:lang w:val="en-US"/>
+        </w:rPr>
+        <w:t xml:space="preserve"> the location in case of health emergency (both collected and sent by his device).</w:t>
+      </w:r>
+    </w:p>
+    <w:p>
+      <w:pPr>
+        <w:pStyle w:val="Paragrafoelenco"/>
+        <w:numPr>
+          <w:ilvl w:val="0"/>
+          <w:numId w:val="46"/>
+        </w:numPr>
+        <w:ind w:right="680"/>
+        <w:rPr>
+          <w:rFonts w:cs="Times New Roman"/>
+          <w:sz w:val="22"/>
+          <w:szCs w:val="22"/>
+          <w:lang w:val="en-US"/>
+        </w:rPr>
+      </w:pPr>
+      <w:r>
+        <w:rPr>
+          <w:rFonts w:cs="Times New Roman"/>
+          <w:sz w:val="22"/>
+          <w:szCs w:val="22"/>
+          <w:lang w:val="en-US"/>
+        </w:rPr>
+        <w:lastRenderedPageBreak/>
+        <w:t xml:space="preserve">Track4Run: the user is a Data4Help’s user that enables this service. He can enroll into run competitions, providing the required data. Also, during the </w:t>
+      </w:r>
+      <w:proofErr w:type="spellStart"/>
+      <w:r>
+        <w:rPr>
+          <w:rFonts w:cs="Times New Roman"/>
+          <w:sz w:val="22"/>
+          <w:szCs w:val="22"/>
+          <w:lang w:val="en-US"/>
+        </w:rPr>
+        <w:t>competions</w:t>
+      </w:r>
+      <w:proofErr w:type="spellEnd"/>
+      <w:r>
+        <w:rPr>
+          <w:rFonts w:cs="Times New Roman"/>
+          <w:sz w:val="22"/>
+          <w:szCs w:val="22"/>
+          <w:lang w:val="en-US"/>
+        </w:rPr>
+        <w:t>, he provides his location in real time to the system, (collected and sent by his device).</w:t>
       </w:r>
     </w:p>
     <w:p>
@@ -2686,7 +4824,45 @@
           <w:szCs w:val="22"/>
           <w:lang w:val="en-US"/>
         </w:rPr>
-        <w:t>the third party is any organization that wants to access data of individuals. It has to register to the system in order to receive data, that has to be explicitly asked.</w:t>
+        <w:t xml:space="preserve">the third party is any organization that wants to access data of </w:t>
+      </w:r>
+      <w:r>
+        <w:rPr>
+          <w:rFonts w:cs="Times New Roman"/>
+          <w:sz w:val="22"/>
+          <w:szCs w:val="22"/>
+          <w:lang w:val="en-US"/>
+        </w:rPr>
+        <w:t>the users</w:t>
+      </w:r>
+      <w:r>
+        <w:rPr>
+          <w:rFonts w:cs="Times New Roman"/>
+          <w:sz w:val="22"/>
+          <w:szCs w:val="22"/>
+          <w:lang w:val="en-US"/>
+        </w:rPr>
+        <w:t xml:space="preserve">. It </w:t>
+      </w:r>
+      <w:proofErr w:type="gramStart"/>
+      <w:r>
+        <w:rPr>
+          <w:rFonts w:cs="Times New Roman"/>
+          <w:sz w:val="22"/>
+          <w:szCs w:val="22"/>
+          <w:lang w:val="en-US"/>
+        </w:rPr>
+        <w:t>has to</w:t>
+      </w:r>
+      <w:proofErr w:type="gramEnd"/>
+      <w:r>
+        <w:rPr>
+          <w:rFonts w:cs="Times New Roman"/>
+          <w:sz w:val="22"/>
+          <w:szCs w:val="22"/>
+          <w:lang w:val="en-US"/>
+        </w:rPr>
+        <w:t xml:space="preserve"> register to the system in order to receive data, that has to be explicitly asked.</w:t>
       </w:r>
     </w:p>
     <w:p>
@@ -2722,17 +4898,54 @@
           <w:szCs w:val="22"/>
           <w:lang w:val="en-US"/>
         </w:rPr>
-        <w:t xml:space="preserve">: the third party, supposed to be a private or public hospital, is an organization capable of providing medical aid to the user after receiving the report </w:t>
-      </w:r>
-      <w:r>
-        <w:rPr>
-          <w:rFonts w:cs="Times New Roman"/>
-          <w:sz w:val="22"/>
-          <w:szCs w:val="22"/>
-          <w:lang w:val="en-US"/>
-        </w:rPr>
-        <w:lastRenderedPageBreak/>
-        <w:t>from the system. It has to register to the system in order to receive the data in case of emergency.</w:t>
+        <w:t xml:space="preserve">: the third party, supposed to be </w:t>
+      </w:r>
+      <w:r>
+        <w:rPr>
+          <w:rFonts w:cs="Times New Roman"/>
+          <w:sz w:val="22"/>
+          <w:szCs w:val="22"/>
+          <w:lang w:val="en-US"/>
+        </w:rPr>
+        <w:t xml:space="preserve">a </w:t>
+      </w:r>
+      <w:r>
+        <w:rPr>
+          <w:rFonts w:cstheme="minorHAnsi"/>
+          <w:sz w:val="22"/>
+          <w:szCs w:val="22"/>
+          <w:lang w:val="en-US"/>
+        </w:rPr>
+        <w:t>company that can provide emergency services</w:t>
+      </w:r>
+      <w:r>
+        <w:rPr>
+          <w:rFonts w:cs="Times New Roman"/>
+          <w:sz w:val="22"/>
+          <w:szCs w:val="22"/>
+          <w:lang w:val="en-US"/>
+        </w:rPr>
+        <w:t xml:space="preserve">, is an organization capable of providing medical aid to the user after receiving the report from the system. It </w:t>
+      </w:r>
+      <w:proofErr w:type="gramStart"/>
+      <w:r>
+        <w:rPr>
+          <w:rFonts w:cs="Times New Roman"/>
+          <w:sz w:val="22"/>
+          <w:szCs w:val="22"/>
+          <w:lang w:val="en-US"/>
+        </w:rPr>
+        <w:t>has to</w:t>
+      </w:r>
+      <w:proofErr w:type="gramEnd"/>
+      <w:r>
+        <w:rPr>
+          <w:rFonts w:cs="Times New Roman"/>
+          <w:sz w:val="22"/>
+          <w:szCs w:val="22"/>
+          <w:lang w:val="en-US"/>
+        </w:rPr>
+        <w:t xml:space="preserve"> register to the system in order to receive the data in case of emergency.</w:t>
       </w:r>
     </w:p>
     <w:p>
@@ -2742,7 +4955,6 @@
           <w:ilvl w:val="0"/>
           <w:numId w:val="30"/>
         </w:numPr>
-        <w:spacing w:after="0"/>
         <w:ind w:right="680"/>
         <w:rPr>
           <w:rFonts w:cs="Times New Roman"/>
@@ -2758,8 +4970,28 @@
           <w:szCs w:val="22"/>
           <w:lang w:val="en-US"/>
         </w:rPr>
-        <w:t>Track4Run: the third party, supposed to be an official sporting organization, has not only to register to the system, but also to provide a certificate. It will be able to organize and manage runs.</w:t>
-      </w:r>
+        <w:t xml:space="preserve">Track4Run: the third party, supposed to be </w:t>
+      </w:r>
+      <w:r>
+        <w:rPr>
+          <w:rFonts w:cs="Times New Roman"/>
+          <w:sz w:val="22"/>
+          <w:szCs w:val="22"/>
+          <w:lang w:val="en-US"/>
+        </w:rPr>
+        <w:t>a recognized body</w:t>
+      </w:r>
+      <w:r>
+        <w:rPr>
+          <w:rFonts w:cs="Times New Roman"/>
+          <w:sz w:val="22"/>
+          <w:szCs w:val="22"/>
+          <w:lang w:val="en-US"/>
+        </w:rPr>
+        <w:t>, has not only to register to the system, but also to provide a certificate. It will be able to organize and manage runs.</w:t>
+      </w:r>
+      <w:bookmarkStart w:id="0" w:name="_GoBack"/>
+      <w:bookmarkEnd w:id="0"/>
     </w:p>
     <w:p>
       <w:pPr>
@@ -2963,7 +5195,29 @@
           <w:szCs w:val="22"/>
           <w:lang w:val="en-US" w:eastAsia="it-IT"/>
         </w:rPr>
-        <w:t>A request for data is considered to be anonymous if it is satisfied by at least 1000 individuals</w:t>
+        <w:t xml:space="preserve">A request for data </w:t>
+      </w:r>
+      <w:proofErr w:type="gramStart"/>
+      <w:r>
+        <w:rPr>
+          <w:rFonts w:eastAsia="Times New Roman" w:cs="Arial"/>
+          <w:color w:val="000000"/>
+          <w:sz w:val="22"/>
+          <w:szCs w:val="22"/>
+          <w:lang w:val="en-US" w:eastAsia="it-IT"/>
+        </w:rPr>
+        <w:t>is considered to be</w:t>
+      </w:r>
+      <w:proofErr w:type="gramEnd"/>
+      <w:r>
+        <w:rPr>
+          <w:rFonts w:eastAsia="Times New Roman" w:cs="Arial"/>
+          <w:color w:val="000000"/>
+          <w:sz w:val="22"/>
+          <w:szCs w:val="22"/>
+          <w:lang w:val="en-US" w:eastAsia="it-IT"/>
+        </w:rPr>
+        <w:t xml:space="preserve"> anonymous if it is satisfied by at least 1000 individuals</w:t>
       </w:r>
       <w:r>
         <w:rPr>
@@ -3430,6 +5684,7 @@
           <w:shd w:val="clear" w:color="auto" w:fill="FFFFFF"/>
           <w:lang w:val="en-GB"/>
         </w:rPr>
+        <w:lastRenderedPageBreak/>
         <w:t xml:space="preserve"> </w:t>
       </w:r>
       <w:r>
@@ -3452,9 +5707,9 @@
           <w:shd w:val="clear" w:color="auto" w:fill="FFFFFF"/>
           <w:lang w:val="en-GB"/>
         </w:rPr>
-        <w:t xml:space="preserve">earch activity in order to </w:t>
-      </w:r>
-      <w:proofErr w:type="spellStart"/>
+        <w:t xml:space="preserve">earch activity </w:t>
+      </w:r>
+      <w:proofErr w:type="gramStart"/>
       <w:r>
         <w:rPr>
           <w:rFonts w:cstheme="minorHAnsi"/>
@@ -3464,8 +5719,9 @@
           <w:shd w:val="clear" w:color="auto" w:fill="FFFFFF"/>
           <w:lang w:val="en-GB"/>
         </w:rPr>
-        <w:t>analy</w:t>
-      </w:r>
+        <w:t>in order to</w:t>
+      </w:r>
+      <w:proofErr w:type="gramEnd"/>
       <w:r>
         <w:rPr>
           <w:rFonts w:cstheme="minorHAnsi"/>
@@ -3475,9 +5731,9 @@
           <w:shd w:val="clear" w:color="auto" w:fill="FFFFFF"/>
           <w:lang w:val="en-GB"/>
         </w:rPr>
-        <w:t>ze</w:t>
-      </w:r>
-      <w:proofErr w:type="spellEnd"/>
+        <w:t xml:space="preserve"> </w:t>
+      </w:r>
+      <w:proofErr w:type="spellStart"/>
       <w:r>
         <w:rPr>
           <w:rFonts w:cstheme="minorHAnsi"/>
@@ -3487,7 +5743,54 @@
           <w:shd w:val="clear" w:color="auto" w:fill="FFFFFF"/>
           <w:lang w:val="en-GB"/>
         </w:rPr>
-        <w:t xml:space="preserve"> the health status of smoking people. In order to do that, it requests to the system to access the data of those who live in Milan and smoke. Specifically, ISTAT wants the heartbeat of those people. Data4Help provides this data to ISTAT.</w:t>
+        <w:t>analy</w:t>
+      </w:r>
+      <w:r>
+        <w:rPr>
+          <w:rFonts w:cstheme="minorHAnsi"/>
+          <w:color w:val="000000"/>
+          <w:sz w:val="22"/>
+          <w:szCs w:val="22"/>
+          <w:shd w:val="clear" w:color="auto" w:fill="FFFFFF"/>
+          <w:lang w:val="en-GB"/>
+        </w:rPr>
+        <w:t>ze</w:t>
+      </w:r>
+      <w:proofErr w:type="spellEnd"/>
+      <w:r>
+        <w:rPr>
+          <w:rFonts w:cstheme="minorHAnsi"/>
+          <w:color w:val="000000"/>
+          <w:sz w:val="22"/>
+          <w:szCs w:val="22"/>
+          <w:shd w:val="clear" w:color="auto" w:fill="FFFFFF"/>
+          <w:lang w:val="en-GB"/>
+        </w:rPr>
+        <w:t xml:space="preserve"> the health status of smoking people. </w:t>
+      </w:r>
+      <w:proofErr w:type="gramStart"/>
+      <w:r>
+        <w:rPr>
+          <w:rFonts w:cstheme="minorHAnsi"/>
+          <w:color w:val="000000"/>
+          <w:sz w:val="22"/>
+          <w:szCs w:val="22"/>
+          <w:shd w:val="clear" w:color="auto" w:fill="FFFFFF"/>
+          <w:lang w:val="en-GB"/>
+        </w:rPr>
+        <w:t>In order to</w:t>
+      </w:r>
+      <w:proofErr w:type="gramEnd"/>
+      <w:r>
+        <w:rPr>
+          <w:rFonts w:cstheme="minorHAnsi"/>
+          <w:color w:val="000000"/>
+          <w:sz w:val="22"/>
+          <w:szCs w:val="22"/>
+          <w:shd w:val="clear" w:color="auto" w:fill="FFFFFF"/>
+          <w:lang w:val="en-GB"/>
+        </w:rPr>
+        <w:t xml:space="preserve"> do that, it requests to the system to access the data of those who live in Milan and smoke. Specifically, ISTAT wants the heartbeat of those people. Data4Help provides this data to ISTAT.</w:t>
       </w:r>
     </w:p>
     <w:p>
@@ -3548,8 +5851,9 @@
           <w:shd w:val="clear" w:color="auto" w:fill="FFFFFF"/>
           <w:lang w:val="en-GB"/>
         </w:rPr>
-        <w:t>An emergent start-up, located in a small city, provides a food delivery service, and has the peculiarity of selling vegan food only. The company wants to know the location of vegan people in the small city, in order to do some targeted advertising. So they ask that piece of information to D</w:t>
-      </w:r>
+        <w:t xml:space="preserve">An emergent start-up, located in a small city, provides a food delivery service, and has the peculiarity of selling vegan food only. The company wants to know the location of vegan people in the small city, </w:t>
+      </w:r>
+      <w:proofErr w:type="gramStart"/>
       <w:r>
         <w:rPr>
           <w:rFonts w:cstheme="minorHAnsi"/>
@@ -3559,8 +5863,9 @@
           <w:shd w:val="clear" w:color="auto" w:fill="FFFFFF"/>
           <w:lang w:val="en-GB"/>
         </w:rPr>
-        <w:t xml:space="preserve">ata4Help, </w:t>
-      </w:r>
+        <w:t>in order to</w:t>
+      </w:r>
+      <w:proofErr w:type="gramEnd"/>
       <w:r>
         <w:rPr>
           <w:rFonts w:cstheme="minorHAnsi"/>
@@ -3570,8 +5875,9 @@
           <w:shd w:val="clear" w:color="auto" w:fill="FFFFFF"/>
           <w:lang w:val="en-GB"/>
         </w:rPr>
-        <w:t>that stores the eating habits of their users. Because the city is small, there are only 853 vegan people in there, so Data4Help refuses to provide the requested data in order to protect thei</w:t>
-      </w:r>
+        <w:t xml:space="preserve"> do some targeted advertising. </w:t>
+      </w:r>
+      <w:proofErr w:type="gramStart"/>
       <w:r>
         <w:rPr>
           <w:rFonts w:cstheme="minorHAnsi"/>
@@ -3581,8 +5887,9 @@
           <w:shd w:val="clear" w:color="auto" w:fill="FFFFFF"/>
           <w:lang w:val="en-GB"/>
         </w:rPr>
-        <w:t>r</w:t>
-      </w:r>
+        <w:t>So</w:t>
+      </w:r>
+      <w:proofErr w:type="gramEnd"/>
       <w:r>
         <w:rPr>
           <w:rFonts w:cstheme="minorHAnsi"/>
@@ -3592,6 +5899,74 @@
           <w:shd w:val="clear" w:color="auto" w:fill="FFFFFF"/>
           <w:lang w:val="en-GB"/>
         </w:rPr>
+        <w:t xml:space="preserve"> they ask that piece of information to D</w:t>
+      </w:r>
+      <w:r>
+        <w:rPr>
+          <w:rFonts w:cstheme="minorHAnsi"/>
+          <w:color w:val="000000"/>
+          <w:sz w:val="22"/>
+          <w:szCs w:val="22"/>
+          <w:shd w:val="clear" w:color="auto" w:fill="FFFFFF"/>
+          <w:lang w:val="en-GB"/>
+        </w:rPr>
+        <w:t xml:space="preserve">ata4Help, </w:t>
+      </w:r>
+      <w:r>
+        <w:rPr>
+          <w:rFonts w:cstheme="minorHAnsi"/>
+          <w:color w:val="000000"/>
+          <w:sz w:val="22"/>
+          <w:szCs w:val="22"/>
+          <w:shd w:val="clear" w:color="auto" w:fill="FFFFFF"/>
+          <w:lang w:val="en-GB"/>
+        </w:rPr>
+        <w:t xml:space="preserve">that stores the eating habits of their users. Because the city is small, there are only 853 vegan people in there, so Data4Help refuses to provide the requested data </w:t>
+      </w:r>
+      <w:proofErr w:type="gramStart"/>
+      <w:r>
+        <w:rPr>
+          <w:rFonts w:cstheme="minorHAnsi"/>
+          <w:color w:val="000000"/>
+          <w:sz w:val="22"/>
+          <w:szCs w:val="22"/>
+          <w:shd w:val="clear" w:color="auto" w:fill="FFFFFF"/>
+          <w:lang w:val="en-GB"/>
+        </w:rPr>
+        <w:t>in order to</w:t>
+      </w:r>
+      <w:proofErr w:type="gramEnd"/>
+      <w:r>
+        <w:rPr>
+          <w:rFonts w:cstheme="minorHAnsi"/>
+          <w:color w:val="000000"/>
+          <w:sz w:val="22"/>
+          <w:szCs w:val="22"/>
+          <w:shd w:val="clear" w:color="auto" w:fill="FFFFFF"/>
+          <w:lang w:val="en-GB"/>
+        </w:rPr>
+        <w:t xml:space="preserve"> protect thei</w:t>
+      </w:r>
+      <w:r>
+        <w:rPr>
+          <w:rFonts w:cstheme="minorHAnsi"/>
+          <w:color w:val="000000"/>
+          <w:sz w:val="22"/>
+          <w:szCs w:val="22"/>
+          <w:shd w:val="clear" w:color="auto" w:fill="FFFFFF"/>
+          <w:lang w:val="en-GB"/>
+        </w:rPr>
+        <w:t>r</w:t>
+      </w:r>
+      <w:r>
+        <w:rPr>
+          <w:rFonts w:cstheme="minorHAnsi"/>
+          <w:color w:val="000000"/>
+          <w:sz w:val="22"/>
+          <w:szCs w:val="22"/>
+          <w:shd w:val="clear" w:color="auto" w:fill="FFFFFF"/>
+          <w:lang w:val="en-GB"/>
+        </w:rPr>
         <w:t xml:space="preserve"> anonymity.</w:t>
       </w:r>
     </w:p>
@@ -3647,8 +6022,31 @@
           <w:shd w:val="clear" w:color="auto" w:fill="FFFFFF"/>
           <w:lang w:val="en-GB"/>
         </w:rPr>
-        <w:lastRenderedPageBreak/>
-        <w:t>Giovanni suffers from heart's problems, and a private hospital is taking care of him. Going outside riding a bike has always been is passion, and this shouldn't cause any problem, but his doctors are just too afraid to let him go. The fact is that the woods are his preferred place to ride his bike, and in case any kind of injury they couldn't know where to find him. Giovanni then discovers Data4Help, and he finds out that the private hospital could request to it his location and his health status while he is riding the bike. That specific data can be requested by providing Giovanni's fiscal code, and he just has to accept that request through the application. The hospital could also do a subscription and get the data as soon as it is produced, without any further future request. Now Giovanni can ride his bike freely in the woods, and the hospital can monitor his location and his health status in real time, avoiding any risk.</w:t>
+        <w:t xml:space="preserve">Giovanni suffers from heart's problems, and a private hospital is taking care of him. Going outside riding a bike has always been is passion, and this shouldn't cause any problem, but his doctors are just too afraid to let him go. The fact is that the woods are his preferred place to ride his bike, and in case any kind of injury they couldn't know where to find him. Giovanni then discovers Data4Help, and he finds out that the private hospital could request to it his location and his health status while he is riding the bike. That specific data can be requested by providing Giovanni's fiscal code, and he just </w:t>
+      </w:r>
+      <w:proofErr w:type="gramStart"/>
+      <w:r>
+        <w:rPr>
+          <w:rFonts w:cstheme="minorHAnsi"/>
+          <w:color w:val="000000"/>
+          <w:sz w:val="22"/>
+          <w:szCs w:val="22"/>
+          <w:shd w:val="clear" w:color="auto" w:fill="FFFFFF"/>
+          <w:lang w:val="en-GB"/>
+        </w:rPr>
+        <w:t>has to</w:t>
+      </w:r>
+      <w:proofErr w:type="gramEnd"/>
+      <w:r>
+        <w:rPr>
+          <w:rFonts w:cstheme="minorHAnsi"/>
+          <w:color w:val="000000"/>
+          <w:sz w:val="22"/>
+          <w:szCs w:val="22"/>
+          <w:shd w:val="clear" w:color="auto" w:fill="FFFFFF"/>
+          <w:lang w:val="en-GB"/>
+        </w:rPr>
+        <w:t xml:space="preserve"> accept that request through the application. The hospital could also do a subscription and get the data as soon as it is produced, without any further future request. Now Giovanni can ride his bike freely in the woods, and the hospital can monitor his location and his health status in real time, avoiding any risk.</w:t>
       </w:r>
     </w:p>
     <w:p>
@@ -3705,7 +6103,27 @@
           <w:szCs w:val="20"/>
           <w:lang w:val="en-US"/>
         </w:rPr>
-        <w:t xml:space="preserve">Tyrion, an elderly man who lives alone, taking advantage of the sunny day, decides to fix up the yard, despite the fact that his doctor ordered him to not push himself too hard to avoid unpleasant inconveniences. </w:t>
+        <w:t xml:space="preserve">Tyrion, an elderly man who lives alone, taking advantage of the sunny day, decides to fix up the yard, </w:t>
+      </w:r>
+      <w:proofErr w:type="gramStart"/>
+      <w:r>
+        <w:rPr>
+          <w:rFonts w:cs="Times New Roman"/>
+          <w:sz w:val="22"/>
+          <w:szCs w:val="20"/>
+          <w:lang w:val="en-US"/>
+        </w:rPr>
+        <w:t>despite the fact that</w:t>
+      </w:r>
+      <w:proofErr w:type="gramEnd"/>
+      <w:r>
+        <w:rPr>
+          <w:rFonts w:cs="Times New Roman"/>
+          <w:sz w:val="22"/>
+          <w:szCs w:val="20"/>
+          <w:lang w:val="en-US"/>
+        </w:rPr>
+        <w:t xml:space="preserve"> his doctor ordered him to not push himself too hard to avoid unpleasant inconveniences. </w:t>
       </w:r>
     </w:p>
     <w:p>
@@ -3719,14 +6137,45 @@
           <w:lang w:val="en-US"/>
         </w:rPr>
       </w:pPr>
-      <w:r>
-        <w:rPr>
-          <w:rFonts w:cs="Times New Roman"/>
-          <w:sz w:val="22"/>
-          <w:szCs w:val="20"/>
-          <w:lang w:val="en-US"/>
-        </w:rPr>
-        <w:t xml:space="preserve">Indeed Tyrion should have listened to the doctor, because after a little more than one hour he starts to feel fatigued. Fortunately he is wearing a wearable devices with the </w:t>
+      <w:proofErr w:type="gramStart"/>
+      <w:r>
+        <w:rPr>
+          <w:rFonts w:cs="Times New Roman"/>
+          <w:sz w:val="22"/>
+          <w:szCs w:val="20"/>
+          <w:lang w:val="en-US"/>
+        </w:rPr>
+        <w:t>Indeed</w:t>
+      </w:r>
+      <w:proofErr w:type="gramEnd"/>
+      <w:r>
+        <w:rPr>
+          <w:rFonts w:cs="Times New Roman"/>
+          <w:sz w:val="22"/>
+          <w:szCs w:val="20"/>
+          <w:lang w:val="en-US"/>
+        </w:rPr>
+        <w:t xml:space="preserve"> Tyrion should have listened to the doctor, because after a little more than one hour he starts to feel fatigued. </w:t>
+      </w:r>
+      <w:proofErr w:type="gramStart"/>
+      <w:r>
+        <w:rPr>
+          <w:rFonts w:cs="Times New Roman"/>
+          <w:sz w:val="22"/>
+          <w:szCs w:val="20"/>
+          <w:lang w:val="en-US"/>
+        </w:rPr>
+        <w:t>Fortunately</w:t>
+      </w:r>
+      <w:proofErr w:type="gramEnd"/>
+      <w:r>
+        <w:rPr>
+          <w:rFonts w:cs="Times New Roman"/>
+          <w:sz w:val="22"/>
+          <w:szCs w:val="20"/>
+          <w:lang w:val="en-US"/>
+        </w:rPr>
+        <w:t xml:space="preserve"> he is wearing a wearable devices with the </w:t>
       </w:r>
       <w:proofErr w:type="spellStart"/>
       <w:r>
@@ -3879,6 +6328,7 @@
           <w:szCs w:val="20"/>
           <w:lang w:val="en-US"/>
         </w:rPr>
+        <w:lastRenderedPageBreak/>
         <w:t>Once registered to the service, the organizers can define all the useful information to make the run enjoyable by the participants, including the path which the latter will have to travel.</w:t>
       </w:r>
     </w:p>
@@ -3988,7 +6438,6 @@
           <w:szCs w:val="22"/>
           <w:lang w:val="en-US"/>
         </w:rPr>
-        <w:lastRenderedPageBreak/>
         <w:t>3.3 Functional requirements</w:t>
       </w:r>
     </w:p>
@@ -4311,7 +6760,27 @@
                 <w:szCs w:val="22"/>
                 <w:lang w:val="en-US"/>
               </w:rPr>
-              <w:t>The systems saves the data</w:t>
+              <w:t xml:space="preserve">The systems </w:t>
+            </w:r>
+            <w:proofErr w:type="gramStart"/>
+            <w:r>
+              <w:rPr>
+                <w:rFonts w:cs="Times New Roman"/>
+                <w:sz w:val="22"/>
+                <w:szCs w:val="22"/>
+                <w:lang w:val="en-US"/>
+              </w:rPr>
+              <w:t>saves</w:t>
+            </w:r>
+            <w:proofErr w:type="gramEnd"/>
+            <w:r>
+              <w:rPr>
+                <w:rFonts w:cs="Times New Roman"/>
+                <w:sz w:val="22"/>
+                <w:szCs w:val="22"/>
+                <w:lang w:val="en-US"/>
+              </w:rPr>
+              <w:t xml:space="preserve"> the data</w:t>
             </w:r>
           </w:p>
         </w:tc>
@@ -4363,7 +6832,27 @@
                 <w:szCs w:val="22"/>
                 <w:lang w:val="en-US"/>
               </w:rPr>
-              <w:t>The user is registered and the system has his data stored</w:t>
+              <w:t xml:space="preserve">The user is </w:t>
+            </w:r>
+            <w:proofErr w:type="gramStart"/>
+            <w:r>
+              <w:rPr>
+                <w:rFonts w:cs="Times New Roman"/>
+                <w:sz w:val="22"/>
+                <w:szCs w:val="22"/>
+                <w:lang w:val="en-US"/>
+              </w:rPr>
+              <w:t>registered</w:t>
+            </w:r>
+            <w:proofErr w:type="gramEnd"/>
+            <w:r>
+              <w:rPr>
+                <w:rFonts w:cs="Times New Roman"/>
+                <w:sz w:val="22"/>
+                <w:szCs w:val="22"/>
+                <w:lang w:val="en-US"/>
+              </w:rPr>
+              <w:t xml:space="preserve"> and the system has his data stored</w:t>
             </w:r>
           </w:p>
         </w:tc>
@@ -4542,6 +7031,7 @@
                 <w:szCs w:val="22"/>
                 <w:lang w:val="en-US"/>
               </w:rPr>
+              <w:lastRenderedPageBreak/>
               <w:t>Name</w:t>
             </w:r>
           </w:p>
@@ -4887,7 +7377,6 @@
                 <w:szCs w:val="22"/>
                 <w:lang w:val="en-US"/>
               </w:rPr>
-              <w:lastRenderedPageBreak/>
               <w:t>Exceptions</w:t>
             </w:r>
           </w:p>
@@ -4963,7 +7452,27 @@
                 <w:szCs w:val="22"/>
                 <w:lang w:val="en-US"/>
               </w:rPr>
-              <w:t>In both cases, the system warns the user and notifies him which field is wrong, suggesting to correct it.</w:t>
+              <w:t xml:space="preserve">In both cases, the system warns the user and notifies him which field is wrong, suggesting </w:t>
+            </w:r>
+            <w:proofErr w:type="gramStart"/>
+            <w:r>
+              <w:rPr>
+                <w:rFonts w:cs="Times New Roman"/>
+                <w:sz w:val="22"/>
+                <w:szCs w:val="22"/>
+                <w:lang w:val="en-US"/>
+              </w:rPr>
+              <w:t>to correct</w:t>
+            </w:r>
+            <w:proofErr w:type="gramEnd"/>
+            <w:r>
+              <w:rPr>
+                <w:rFonts w:cs="Times New Roman"/>
+                <w:sz w:val="22"/>
+                <w:szCs w:val="22"/>
+                <w:lang w:val="en-US"/>
+              </w:rPr>
+              <w:t xml:space="preserve"> it.</w:t>
             </w:r>
           </w:p>
         </w:tc>
@@ -5410,7 +7919,37 @@
                 <w:szCs w:val="22"/>
                 <w:lang w:val="en-US"/>
               </w:rPr>
-              <w:t>The individuals that respect the constraints found by the system are less than 1000. In this case, the system notifies the third party that the requested data can’t be given in order to protect the anonymity of the users.</w:t>
+              <w:t xml:space="preserve">The individuals that respect the constraints found by the system are less than 1000. In this case, the system notifies the third party that the requested data can’t be given </w:t>
+            </w:r>
+            <w:proofErr w:type="gramStart"/>
+            <w:r>
+              <w:rPr>
+                <w:rFonts w:cs="Times New Roman"/>
+                <w:sz w:val="22"/>
+                <w:szCs w:val="22"/>
+                <w:lang w:val="en-US"/>
+              </w:rPr>
+              <w:t>in order to</w:t>
+            </w:r>
+            <w:proofErr w:type="gramEnd"/>
+            <w:r>
+              <w:rPr>
+                <w:rFonts w:cs="Times New Roman"/>
+                <w:sz w:val="22"/>
+                <w:szCs w:val="22"/>
+                <w:lang w:val="en-US"/>
+              </w:rPr>
+              <w:t xml:space="preserve"> </w:t>
+            </w:r>
+            <w:r>
+              <w:rPr>
+                <w:rFonts w:cs="Times New Roman"/>
+                <w:sz w:val="22"/>
+                <w:szCs w:val="22"/>
+                <w:lang w:val="en-US"/>
+              </w:rPr>
+              <w:lastRenderedPageBreak/>
+              <w:t>protect the anonymity of the users.</w:t>
             </w:r>
           </w:p>
         </w:tc>
@@ -5741,7 +8280,6 @@
                 <w:szCs w:val="22"/>
                 <w:lang w:val="en-US"/>
               </w:rPr>
-              <w:lastRenderedPageBreak/>
               <w:t>The system queries its database with the third party’s request and finds who is the user</w:t>
             </w:r>
           </w:p>
@@ -5894,7 +8432,6 @@
                 <w:szCs w:val="22"/>
                 <w:lang w:val="en-US"/>
               </w:rPr>
-              <w:lastRenderedPageBreak/>
               <w:t>Exit conditions</w:t>
             </w:r>
           </w:p>
@@ -6212,6 +8749,7 @@
                 <w:szCs w:val="22"/>
                 <w:lang w:val="en-US"/>
               </w:rPr>
+              <w:lastRenderedPageBreak/>
               <w:t>Entry conditions</w:t>
             </w:r>
           </w:p>
@@ -6319,7 +8857,27 @@
                 <w:szCs w:val="22"/>
                 <w:lang w:val="en-US"/>
               </w:rPr>
-              <w:t>The systems registers that the third party is subscripted to that data</w:t>
+              <w:t xml:space="preserve">The systems </w:t>
+            </w:r>
+            <w:proofErr w:type="gramStart"/>
+            <w:r>
+              <w:rPr>
+                <w:rFonts w:cs="Times New Roman"/>
+                <w:sz w:val="22"/>
+                <w:szCs w:val="22"/>
+                <w:lang w:val="en-US"/>
+              </w:rPr>
+              <w:t>registers</w:t>
+            </w:r>
+            <w:proofErr w:type="gramEnd"/>
+            <w:r>
+              <w:rPr>
+                <w:rFonts w:cs="Times New Roman"/>
+                <w:sz w:val="22"/>
+                <w:szCs w:val="22"/>
+                <w:lang w:val="en-US"/>
+              </w:rPr>
+              <w:t xml:space="preserve"> that the third party is subscripted to that data</w:t>
             </w:r>
           </w:p>
           <w:p>
@@ -7166,6 +9724,7 @@
                 <w:szCs w:val="20"/>
                 <w:lang w:val="en-US"/>
               </w:rPr>
+              <w:lastRenderedPageBreak/>
               <w:t>Events flow</w:t>
             </w:r>
           </w:p>
@@ -7430,17 +9989,7 @@
                 <w:szCs w:val="20"/>
                 <w:lang w:val="en-US"/>
               </w:rPr>
-              <w:t xml:space="preserve">The user enters invalid data, such an invalid name, data or number of participants for the run, or he defines an unfeasible path. A warning is showed, indicating the wrong </w:t>
-            </w:r>
-            <w:r>
-              <w:rPr>
-                <w:rFonts w:cs="Times New Roman"/>
-                <w:sz w:val="22"/>
-                <w:szCs w:val="20"/>
-                <w:lang w:val="en-US"/>
-              </w:rPr>
-              <w:lastRenderedPageBreak/>
-              <w:t>parameter</w:t>
+              <w:t>The user enters invalid data, such an invalid name, data or number of participants for the run, or he defines an unfeasible path. A warning is showed, indicating the wrong parameter</w:t>
             </w:r>
             <w:r>
               <w:rPr>
@@ -7483,7 +10032,27 @@
                 <w:szCs w:val="20"/>
                 <w:lang w:val="en-US"/>
               </w:rPr>
-              <w:t>The system fails in publishing the event. A warning is showed and the user is asked to try to commit again.</w:t>
+              <w:t xml:space="preserve">The system fails in publishing the event. A warning is </w:t>
+            </w:r>
+            <w:proofErr w:type="gramStart"/>
+            <w:r>
+              <w:rPr>
+                <w:rFonts w:cs="Times New Roman"/>
+                <w:sz w:val="22"/>
+                <w:szCs w:val="20"/>
+                <w:lang w:val="en-US"/>
+              </w:rPr>
+              <w:t>showed</w:t>
+            </w:r>
+            <w:proofErr w:type="gramEnd"/>
+            <w:r>
+              <w:rPr>
+                <w:rFonts w:cs="Times New Roman"/>
+                <w:sz w:val="22"/>
+                <w:szCs w:val="20"/>
+                <w:lang w:val="en-US"/>
+              </w:rPr>
+              <w:t xml:space="preserve"> and the user is asked to try to commit again.</w:t>
             </w:r>
           </w:p>
         </w:tc>
@@ -7696,7 +10265,29 @@
           <w:szCs w:val="22"/>
           <w:lang w:val="en-US"/>
         </w:rPr>
-        <w:t>The system has to allow the third party that wants to retrieve some data to choose between an individual request or an aggregate one</w:t>
+        <w:t xml:space="preserve">The system </w:t>
+      </w:r>
+      <w:proofErr w:type="gramStart"/>
+      <w:r>
+        <w:rPr>
+          <w:rFonts w:asciiTheme="minorHAnsi" w:hAnsiTheme="minorHAnsi" w:cs="Arial"/>
+          <w:color w:val="000000"/>
+          <w:sz w:val="22"/>
+          <w:szCs w:val="22"/>
+          <w:lang w:val="en-US"/>
+        </w:rPr>
+        <w:t>has to</w:t>
+      </w:r>
+      <w:proofErr w:type="gramEnd"/>
+      <w:r>
+        <w:rPr>
+          <w:rFonts w:asciiTheme="minorHAnsi" w:hAnsiTheme="minorHAnsi" w:cs="Arial"/>
+          <w:color w:val="000000"/>
+          <w:sz w:val="22"/>
+          <w:szCs w:val="22"/>
+          <w:lang w:val="en-US"/>
+        </w:rPr>
+        <w:t xml:space="preserve"> allow the third party that wants to retrieve some data to choose between an individual request or an aggregate one</w:t>
       </w:r>
       <w:r>
         <w:rPr>
@@ -7734,7 +10325,29 @@
           <w:szCs w:val="22"/>
           <w:lang w:val="en-US"/>
         </w:rPr>
-        <w:t xml:space="preserve">In case of a query for data of an individual the system has to ask to the third party the individual’s </w:t>
+        <w:t xml:space="preserve">In case of a query for data of an individual the system </w:t>
+      </w:r>
+      <w:proofErr w:type="gramStart"/>
+      <w:r>
+        <w:rPr>
+          <w:rFonts w:asciiTheme="minorHAnsi" w:hAnsiTheme="minorHAnsi" w:cs="Arial"/>
+          <w:color w:val="000000"/>
+          <w:sz w:val="22"/>
+          <w:szCs w:val="22"/>
+          <w:lang w:val="en-US"/>
+        </w:rPr>
+        <w:t>has to</w:t>
+      </w:r>
+      <w:proofErr w:type="gramEnd"/>
+      <w:r>
+        <w:rPr>
+          <w:rFonts w:asciiTheme="minorHAnsi" w:hAnsiTheme="minorHAnsi" w:cs="Arial"/>
+          <w:color w:val="000000"/>
+          <w:sz w:val="22"/>
+          <w:szCs w:val="22"/>
+          <w:lang w:val="en-US"/>
+        </w:rPr>
+        <w:t xml:space="preserve"> ask to the third party the individual’s </w:t>
       </w:r>
       <w:r>
         <w:rPr>
@@ -7772,7 +10385,29 @@
           <w:szCs w:val="22"/>
           <w:lang w:val="en-US"/>
         </w:rPr>
-        <w:t>In case of a query for aggregate data the system has to ask to the third party which parameters to use to filter data</w:t>
+        <w:t xml:space="preserve">In case of a query for aggregate data the system </w:t>
+      </w:r>
+      <w:proofErr w:type="gramStart"/>
+      <w:r>
+        <w:rPr>
+          <w:rFonts w:asciiTheme="minorHAnsi" w:hAnsiTheme="minorHAnsi" w:cs="Arial"/>
+          <w:color w:val="000000"/>
+          <w:sz w:val="22"/>
+          <w:szCs w:val="22"/>
+          <w:lang w:val="en-US"/>
+        </w:rPr>
+        <w:t>has to</w:t>
+      </w:r>
+      <w:proofErr w:type="gramEnd"/>
+      <w:r>
+        <w:rPr>
+          <w:rFonts w:asciiTheme="minorHAnsi" w:hAnsiTheme="minorHAnsi" w:cs="Arial"/>
+          <w:color w:val="000000"/>
+          <w:sz w:val="22"/>
+          <w:szCs w:val="22"/>
+          <w:lang w:val="en-US"/>
+        </w:rPr>
+        <w:t xml:space="preserve"> ask to the third party which parameters to use to filter data</w:t>
       </w:r>
       <w:r>
         <w:rPr>
@@ -7848,7 +10483,29 @@
           <w:szCs w:val="22"/>
           <w:lang w:val="en-US"/>
         </w:rPr>
-        <w:t>When a request for data is approved the system has to make the previously saved data available to the third party</w:t>
+        <w:t xml:space="preserve">When a request for data is approved the system </w:t>
+      </w:r>
+      <w:proofErr w:type="gramStart"/>
+      <w:r>
+        <w:rPr>
+          <w:rFonts w:asciiTheme="minorHAnsi" w:hAnsiTheme="minorHAnsi" w:cs="Arial"/>
+          <w:color w:val="000000"/>
+          <w:sz w:val="22"/>
+          <w:szCs w:val="22"/>
+          <w:lang w:val="en-US"/>
+        </w:rPr>
+        <w:t>has to</w:t>
+      </w:r>
+      <w:proofErr w:type="gramEnd"/>
+      <w:r>
+        <w:rPr>
+          <w:rFonts w:asciiTheme="minorHAnsi" w:hAnsiTheme="minorHAnsi" w:cs="Arial"/>
+          <w:color w:val="000000"/>
+          <w:sz w:val="22"/>
+          <w:szCs w:val="22"/>
+          <w:lang w:val="en-US"/>
+        </w:rPr>
+        <w:t xml:space="preserve"> make the previously saved data available to the third party</w:t>
       </w:r>
       <w:r>
         <w:rPr>
@@ -7914,6 +10571,7 @@
           <w:sz w:val="22"/>
           <w:szCs w:val="22"/>
         </w:rPr>
+        <w:lastRenderedPageBreak/>
         <w:t>[G2]</w:t>
       </w:r>
     </w:p>
@@ -8038,7 +10696,29 @@
           <w:szCs w:val="22"/>
           <w:lang w:val="en-US"/>
         </w:rPr>
-        <w:t xml:space="preserve"> is activated, must send the health parameters and location as soon as it detect that parameters are out of the defined bounds</w:t>
+        <w:t xml:space="preserve"> is activated, must send the health parameters and location as soon as it </w:t>
+      </w:r>
+      <w:proofErr w:type="gramStart"/>
+      <w:r>
+        <w:rPr>
+          <w:rFonts w:asciiTheme="minorHAnsi" w:hAnsiTheme="minorHAnsi" w:cs="Arial"/>
+          <w:color w:val="000000"/>
+          <w:sz w:val="22"/>
+          <w:szCs w:val="22"/>
+          <w:lang w:val="en-US"/>
+        </w:rPr>
+        <w:t>detect</w:t>
+      </w:r>
+      <w:proofErr w:type="gramEnd"/>
+      <w:r>
+        <w:rPr>
+          <w:rFonts w:asciiTheme="minorHAnsi" w:hAnsiTheme="minorHAnsi" w:cs="Arial"/>
+          <w:color w:val="000000"/>
+          <w:sz w:val="22"/>
+          <w:szCs w:val="22"/>
+          <w:lang w:val="en-US"/>
+        </w:rPr>
+        <w:t xml:space="preserve"> that parameters are out of the defined bounds</w:t>
       </w:r>
       <w:r>
         <w:rPr>
@@ -8112,7 +10792,29 @@
           <w:szCs w:val="22"/>
           <w:lang w:val="en-US"/>
         </w:rPr>
-        <w:t>The system has to allow organizers to schedule a run providing name,</w:t>
+        <w:t xml:space="preserve">The system </w:t>
+      </w:r>
+      <w:proofErr w:type="gramStart"/>
+      <w:r>
+        <w:rPr>
+          <w:rFonts w:asciiTheme="minorHAnsi" w:hAnsiTheme="minorHAnsi" w:cs="Arial"/>
+          <w:color w:val="000000"/>
+          <w:sz w:val="22"/>
+          <w:szCs w:val="22"/>
+          <w:lang w:val="en-US"/>
+        </w:rPr>
+        <w:t>has to</w:t>
+      </w:r>
+      <w:proofErr w:type="gramEnd"/>
+      <w:r>
+        <w:rPr>
+          <w:rFonts w:asciiTheme="minorHAnsi" w:hAnsiTheme="minorHAnsi" w:cs="Arial"/>
+          <w:color w:val="000000"/>
+          <w:sz w:val="22"/>
+          <w:szCs w:val="22"/>
+          <w:lang w:val="en-US"/>
+        </w:rPr>
+        <w:t xml:space="preserve"> allow organizers to schedule a run providing name,</w:t>
       </w:r>
       <w:r>
         <w:rPr>
@@ -8180,7 +10882,29 @@
           <w:szCs w:val="22"/>
           <w:lang w:val="en-US"/>
         </w:rPr>
-        <w:t xml:space="preserve"> third party wills to organize a professional run, the application has to provide him the possibility to upload his certificate in order to be authorized</w:t>
+        <w:t xml:space="preserve"> </w:t>
+      </w:r>
+      <w:proofErr w:type="gramStart"/>
+      <w:r>
+        <w:rPr>
+          <w:rFonts w:asciiTheme="minorHAnsi" w:hAnsiTheme="minorHAnsi" w:cs="Arial"/>
+          <w:color w:val="000000"/>
+          <w:sz w:val="22"/>
+          <w:szCs w:val="22"/>
+          <w:lang w:val="en-US"/>
+        </w:rPr>
+        <w:t>third party</w:t>
+      </w:r>
+      <w:proofErr w:type="gramEnd"/>
+      <w:r>
+        <w:rPr>
+          <w:rFonts w:asciiTheme="minorHAnsi" w:hAnsiTheme="minorHAnsi" w:cs="Arial"/>
+          <w:color w:val="000000"/>
+          <w:sz w:val="22"/>
+          <w:szCs w:val="22"/>
+          <w:lang w:val="en-US"/>
+        </w:rPr>
+        <w:t xml:space="preserve"> wills to organize a professional run, the application has to provide him the possibility to upload his certificate in order to be authorized</w:t>
       </w:r>
       <w:r>
         <w:rPr>
@@ -8254,7 +10978,29 @@
           <w:szCs w:val="22"/>
           <w:lang w:val="en-US"/>
         </w:rPr>
-        <w:t>The system has to allow users to enroll for an organized run showing them the list of organized run on a calendar.</w:t>
+        <w:t xml:space="preserve">The system has to allow users to enroll for an organized run showing them the list of organized </w:t>
+      </w:r>
+      <w:proofErr w:type="gramStart"/>
+      <w:r>
+        <w:rPr>
+          <w:rFonts w:asciiTheme="minorHAnsi" w:hAnsiTheme="minorHAnsi" w:cs="Arial"/>
+          <w:color w:val="000000"/>
+          <w:sz w:val="22"/>
+          <w:szCs w:val="22"/>
+          <w:lang w:val="en-US"/>
+        </w:rPr>
+        <w:t>run</w:t>
+      </w:r>
+      <w:proofErr w:type="gramEnd"/>
+      <w:r>
+        <w:rPr>
+          <w:rFonts w:asciiTheme="minorHAnsi" w:hAnsiTheme="minorHAnsi" w:cs="Arial"/>
+          <w:color w:val="000000"/>
+          <w:sz w:val="22"/>
+          <w:szCs w:val="22"/>
+          <w:lang w:val="en-US"/>
+        </w:rPr>
+        <w:t xml:space="preserve"> on a calendar.</w:t>
       </w:r>
     </w:p>
     <w:p>
@@ -8272,17 +11018,7 @@
           <w:sz w:val="22"/>
           <w:szCs w:val="22"/>
         </w:rPr>
-        <w:lastRenderedPageBreak/>
-        <w:t xml:space="preserve"> </w:t>
-      </w:r>
-      <w:r>
-        <w:rPr>
-          <w:rFonts w:asciiTheme="minorHAnsi" w:hAnsiTheme="minorHAnsi" w:cs="Arial"/>
-          <w:color w:val="000000"/>
-          <w:sz w:val="22"/>
-          <w:szCs w:val="22"/>
-        </w:rPr>
-        <w:t>[G</w:t>
+        <w:t xml:space="preserve"> [G</w:t>
       </w:r>
       <w:r>
         <w:rPr>
@@ -8328,7 +11064,29 @@
           <w:szCs w:val="22"/>
           <w:lang w:val="en-US"/>
         </w:rPr>
-        <w:t>The system has to allow users to follow the development of a run selecting an ongoing run within a distance range that has to be chosen by the user from a list that identify competitions by their name</w:t>
+        <w:t xml:space="preserve">The system </w:t>
+      </w:r>
+      <w:proofErr w:type="gramStart"/>
+      <w:r>
+        <w:rPr>
+          <w:rFonts w:asciiTheme="minorHAnsi" w:hAnsiTheme="minorHAnsi" w:cs="Arial"/>
+          <w:color w:val="000000"/>
+          <w:sz w:val="22"/>
+          <w:szCs w:val="22"/>
+          <w:lang w:val="en-US"/>
+        </w:rPr>
+        <w:t>has to</w:t>
+      </w:r>
+      <w:proofErr w:type="gramEnd"/>
+      <w:r>
+        <w:rPr>
+          <w:rFonts w:asciiTheme="minorHAnsi" w:hAnsiTheme="minorHAnsi" w:cs="Arial"/>
+          <w:color w:val="000000"/>
+          <w:sz w:val="22"/>
+          <w:szCs w:val="22"/>
+          <w:lang w:val="en-US"/>
+        </w:rPr>
+        <w:t xml:space="preserve"> allow users to follow the development of a run selecting an ongoing run within a distance range that has to be chosen by the user from a list that identify competitions by their name</w:t>
       </w:r>
       <w:r>
         <w:rPr>
@@ -8583,6 +11341,11 @@
         <w:docPartUnique/>
       </w:docPartObj>
     </w:sdtPr>
+    <w:sdtEndPr>
+      <w:rPr>
+        <w:rStyle w:val="Numeropagina"/>
+      </w:rPr>
+    </w:sdtEndPr>
     <w:sdtContent>
       <w:p>
         <w:pPr>
@@ -8635,6 +11398,11 @@
         <w:docPartUnique/>
       </w:docPartObj>
     </w:sdtPr>
+    <w:sdtEndPr>
+      <w:rPr>
+        <w:rStyle w:val="Numeropagina"/>
+      </w:rPr>
+    </w:sdtEndPr>
     <w:sdtContent>
       <w:p>
         <w:pPr>
@@ -9387,6 +12155,119 @@
     </w:lvl>
   </w:abstractNum>
   <w:abstractNum w:abstractNumId="6" w15:restartNumberingAfterBreak="0">
+    <w:nsid w:val="0BA31211"/>
+    <w:multiLevelType w:val="hybridMultilevel"/>
+    <w:tmpl w:val="AA9224F8"/>
+    <w:lvl w:ilvl="0" w:tplc="04100001">
+      <w:start w:val="1"/>
+      <w:numFmt w:val="bullet"/>
+      <w:lvlText w:val=""/>
+      <w:lvlJc w:val="left"/>
+      <w:pPr>
+        <w:ind w:left="1440" w:hanging="360"/>
+      </w:pPr>
+      <w:rPr>
+        <w:rFonts w:ascii="Symbol" w:hAnsi="Symbol" w:hint="default"/>
+      </w:rPr>
+    </w:lvl>
+    <w:lvl w:ilvl="1" w:tplc="04100003" w:tentative="1">
+      <w:start w:val="1"/>
+      <w:numFmt w:val="bullet"/>
+      <w:lvlText w:val="o"/>
+      <w:lvlJc w:val="left"/>
+      <w:pPr>
+        <w:ind w:left="2160" w:hanging="360"/>
+      </w:pPr>
+      <w:rPr>
+        <w:rFonts w:ascii="Courier New" w:hAnsi="Courier New" w:cs="Courier New" w:hint="default"/>
+      </w:rPr>
+    </w:lvl>
+    <w:lvl w:ilvl="2" w:tplc="04100005" w:tentative="1">
+      <w:start w:val="1"/>
+      <w:numFmt w:val="bullet"/>
+      <w:lvlText w:val=""/>
+      <w:lvlJc w:val="left"/>
+      <w:pPr>
+        <w:ind w:left="2880" w:hanging="360"/>
+      </w:pPr>
+      <w:rPr>
+        <w:rFonts w:ascii="Wingdings" w:hAnsi="Wingdings" w:hint="default"/>
+      </w:rPr>
+    </w:lvl>
+    <w:lvl w:ilvl="3" w:tplc="04100001" w:tentative="1">
+      <w:start w:val="1"/>
+      <w:numFmt w:val="bullet"/>
+      <w:lvlText w:val=""/>
+      <w:lvlJc w:val="left"/>
+      <w:pPr>
+        <w:ind w:left="3600" w:hanging="360"/>
+      </w:pPr>
+      <w:rPr>
+        <w:rFonts w:ascii="Symbol" w:hAnsi="Symbol" w:hint="default"/>
+      </w:rPr>
+    </w:lvl>
+    <w:lvl w:ilvl="4" w:tplc="04100003" w:tentative="1">
+      <w:start w:val="1"/>
+      <w:numFmt w:val="bullet"/>
+      <w:lvlText w:val="o"/>
+      <w:lvlJc w:val="left"/>
+      <w:pPr>
+        <w:ind w:left="4320" w:hanging="360"/>
+      </w:pPr>
+      <w:rPr>
+        <w:rFonts w:ascii="Courier New" w:hAnsi="Courier New" w:cs="Courier New" w:hint="default"/>
+      </w:rPr>
+    </w:lvl>
+    <w:lvl w:ilvl="5" w:tplc="04100005" w:tentative="1">
+      <w:start w:val="1"/>
+      <w:numFmt w:val="bullet"/>
+      <w:lvlText w:val=""/>
+      <w:lvlJc w:val="left"/>
+      <w:pPr>
+        <w:ind w:left="5040" w:hanging="360"/>
+      </w:pPr>
+      <w:rPr>
+        <w:rFonts w:ascii="Wingdings" w:hAnsi="Wingdings" w:hint="default"/>
+      </w:rPr>
+    </w:lvl>
+    <w:lvl w:ilvl="6" w:tplc="04100001" w:tentative="1">
+      <w:start w:val="1"/>
+      <w:numFmt w:val="bullet"/>
+      <w:lvlText w:val=""/>
+      <w:lvlJc w:val="left"/>
+      <w:pPr>
+        <w:ind w:left="5760" w:hanging="360"/>
+      </w:pPr>
+      <w:rPr>
+        <w:rFonts w:ascii="Symbol" w:hAnsi="Symbol" w:hint="default"/>
+      </w:rPr>
+    </w:lvl>
+    <w:lvl w:ilvl="7" w:tplc="04100003" w:tentative="1">
+      <w:start w:val="1"/>
+      <w:numFmt w:val="bullet"/>
+      <w:lvlText w:val="o"/>
+      <w:lvlJc w:val="left"/>
+      <w:pPr>
+        <w:ind w:left="6480" w:hanging="360"/>
+      </w:pPr>
+      <w:rPr>
+        <w:rFonts w:ascii="Courier New" w:hAnsi="Courier New" w:cs="Courier New" w:hint="default"/>
+      </w:rPr>
+    </w:lvl>
+    <w:lvl w:ilvl="8" w:tplc="04100005" w:tentative="1">
+      <w:start w:val="1"/>
+      <w:numFmt w:val="bullet"/>
+      <w:lvlText w:val=""/>
+      <w:lvlJc w:val="left"/>
+      <w:pPr>
+        <w:ind w:left="7200" w:hanging="360"/>
+      </w:pPr>
+      <w:rPr>
+        <w:rFonts w:ascii="Wingdings" w:hAnsi="Wingdings" w:hint="default"/>
+      </w:rPr>
+    </w:lvl>
+  </w:abstractNum>
+  <w:abstractNum w:abstractNumId="7" w15:restartNumberingAfterBreak="0">
     <w:nsid w:val="0CE976AC"/>
     <w:multiLevelType w:val="multilevel"/>
     <w:tmpl w:val="03CE54C0"/>
@@ -9499,7 +12380,7 @@
       </w:rPr>
     </w:lvl>
   </w:abstractNum>
-  <w:abstractNum w:abstractNumId="7" w15:restartNumberingAfterBreak="0">
+  <w:abstractNum w:abstractNumId="8" w15:restartNumberingAfterBreak="0">
     <w:nsid w:val="0F112AD2"/>
     <w:multiLevelType w:val="multilevel"/>
     <w:tmpl w:val="0FACA45A"/>
@@ -9648,7 +12529,7 @@
       </w:rPr>
     </w:lvl>
   </w:abstractNum>
-  <w:abstractNum w:abstractNumId="8" w15:restartNumberingAfterBreak="0">
+  <w:abstractNum w:abstractNumId="9" w15:restartNumberingAfterBreak="0">
     <w:nsid w:val="168F28D6"/>
     <w:multiLevelType w:val="hybridMultilevel"/>
     <w:tmpl w:val="3A8A20E8"/>
@@ -9734,7 +12615,7 @@
       </w:pPr>
     </w:lvl>
   </w:abstractNum>
-  <w:abstractNum w:abstractNumId="9" w15:restartNumberingAfterBreak="0">
+  <w:abstractNum w:abstractNumId="10" w15:restartNumberingAfterBreak="0">
     <w:nsid w:val="1AD33FEB"/>
     <w:multiLevelType w:val="hybridMultilevel"/>
     <w:tmpl w:val="99246D36"/>
@@ -9847,7 +12728,7 @@
       </w:rPr>
     </w:lvl>
   </w:abstractNum>
-  <w:abstractNum w:abstractNumId="10" w15:restartNumberingAfterBreak="0">
+  <w:abstractNum w:abstractNumId="11" w15:restartNumberingAfterBreak="0">
     <w:nsid w:val="1B111043"/>
     <w:multiLevelType w:val="hybridMultilevel"/>
     <w:tmpl w:val="223A9612"/>
@@ -9933,7 +12814,7 @@
       </w:pPr>
     </w:lvl>
   </w:abstractNum>
-  <w:abstractNum w:abstractNumId="11" w15:restartNumberingAfterBreak="0">
+  <w:abstractNum w:abstractNumId="12" w15:restartNumberingAfterBreak="0">
     <w:nsid w:val="213E105A"/>
     <w:multiLevelType w:val="multilevel"/>
     <w:tmpl w:val="DE60A5B0"/>
@@ -10082,7 +12963,7 @@
       </w:rPr>
     </w:lvl>
   </w:abstractNum>
-  <w:abstractNum w:abstractNumId="12" w15:restartNumberingAfterBreak="0">
+  <w:abstractNum w:abstractNumId="13" w15:restartNumberingAfterBreak="0">
     <w:nsid w:val="24C41AC6"/>
     <w:multiLevelType w:val="multilevel"/>
     <w:tmpl w:val="0410001F"/>
@@ -10168,7 +13049,7 @@
       </w:pPr>
     </w:lvl>
   </w:abstractNum>
-  <w:abstractNum w:abstractNumId="13" w15:restartNumberingAfterBreak="0">
+  <w:abstractNum w:abstractNumId="14" w15:restartNumberingAfterBreak="0">
     <w:nsid w:val="29240694"/>
     <w:multiLevelType w:val="multilevel"/>
     <w:tmpl w:val="D88E3B0C"/>
@@ -10281,7 +13162,7 @@
       </w:rPr>
     </w:lvl>
   </w:abstractNum>
-  <w:abstractNum w:abstractNumId="14" w15:restartNumberingAfterBreak="0">
+  <w:abstractNum w:abstractNumId="15" w15:restartNumberingAfterBreak="0">
     <w:nsid w:val="2BF6465E"/>
     <w:multiLevelType w:val="multilevel"/>
     <w:tmpl w:val="B4B40880"/>
@@ -10399,7 +13280,7 @@
       </w:rPr>
     </w:lvl>
   </w:abstractNum>
-  <w:abstractNum w:abstractNumId="15" w15:restartNumberingAfterBreak="0">
+  <w:abstractNum w:abstractNumId="16" w15:restartNumberingAfterBreak="0">
     <w:nsid w:val="3518275A"/>
     <w:multiLevelType w:val="hybridMultilevel"/>
     <w:tmpl w:val="DC7AC02A"/>
@@ -10485,7 +13366,7 @@
       </w:pPr>
     </w:lvl>
   </w:abstractNum>
-  <w:abstractNum w:abstractNumId="16" w15:restartNumberingAfterBreak="0">
+  <w:abstractNum w:abstractNumId="17" w15:restartNumberingAfterBreak="0">
     <w:nsid w:val="35B51300"/>
     <w:multiLevelType w:val="hybridMultilevel"/>
     <w:tmpl w:val="54E42502"/>
@@ -10571,7 +13452,7 @@
       </w:pPr>
     </w:lvl>
   </w:abstractNum>
-  <w:abstractNum w:abstractNumId="17" w15:restartNumberingAfterBreak="0">
+  <w:abstractNum w:abstractNumId="18" w15:restartNumberingAfterBreak="0">
     <w:nsid w:val="35B51BC9"/>
     <w:multiLevelType w:val="multilevel"/>
     <w:tmpl w:val="B4B40880"/>
@@ -10689,7 +13570,7 @@
       </w:rPr>
     </w:lvl>
   </w:abstractNum>
-  <w:abstractNum w:abstractNumId="18" w15:restartNumberingAfterBreak="0">
+  <w:abstractNum w:abstractNumId="19" w15:restartNumberingAfterBreak="0">
     <w:nsid w:val="36702946"/>
     <w:multiLevelType w:val="multilevel"/>
     <w:tmpl w:val="301ABB04"/>
@@ -10838,7 +13719,7 @@
       </w:rPr>
     </w:lvl>
   </w:abstractNum>
-  <w:abstractNum w:abstractNumId="19" w15:restartNumberingAfterBreak="0">
+  <w:abstractNum w:abstractNumId="20" w15:restartNumberingAfterBreak="0">
     <w:nsid w:val="3E743ACE"/>
     <w:multiLevelType w:val="hybridMultilevel"/>
     <w:tmpl w:val="CFB25D86"/>
@@ -10927,7 +13808,7 @@
       </w:pPr>
     </w:lvl>
   </w:abstractNum>
-  <w:abstractNum w:abstractNumId="20" w15:restartNumberingAfterBreak="0">
+  <w:abstractNum w:abstractNumId="21" w15:restartNumberingAfterBreak="0">
     <w:nsid w:val="41F21AD8"/>
     <w:multiLevelType w:val="hybridMultilevel"/>
     <w:tmpl w:val="EAFEA234"/>
@@ -11013,7 +13894,7 @@
       </w:pPr>
     </w:lvl>
   </w:abstractNum>
-  <w:abstractNum w:abstractNumId="21" w15:restartNumberingAfterBreak="0">
+  <w:abstractNum w:abstractNumId="22" w15:restartNumberingAfterBreak="0">
     <w:nsid w:val="48F80CB3"/>
     <w:multiLevelType w:val="multilevel"/>
     <w:tmpl w:val="C53871F0"/>
@@ -11162,7 +14043,7 @@
       </w:rPr>
     </w:lvl>
   </w:abstractNum>
-  <w:abstractNum w:abstractNumId="22" w15:restartNumberingAfterBreak="0">
+  <w:abstractNum w:abstractNumId="23" w15:restartNumberingAfterBreak="0">
     <w:nsid w:val="4941079F"/>
     <w:multiLevelType w:val="hybridMultilevel"/>
     <w:tmpl w:val="1772E14C"/>
@@ -11275,7 +14156,7 @@
       </w:rPr>
     </w:lvl>
   </w:abstractNum>
-  <w:abstractNum w:abstractNumId="23" w15:restartNumberingAfterBreak="0">
+  <w:abstractNum w:abstractNumId="24" w15:restartNumberingAfterBreak="0">
     <w:nsid w:val="4D405568"/>
     <w:multiLevelType w:val="hybridMultilevel"/>
     <w:tmpl w:val="5F74391C"/>
@@ -11361,7 +14242,7 @@
       </w:pPr>
     </w:lvl>
   </w:abstractNum>
-  <w:abstractNum w:abstractNumId="24" w15:restartNumberingAfterBreak="0">
+  <w:abstractNum w:abstractNumId="25" w15:restartNumberingAfterBreak="0">
     <w:nsid w:val="4E886E9C"/>
     <w:multiLevelType w:val="hybridMultilevel"/>
     <w:tmpl w:val="538C7242"/>
@@ -11474,7 +14355,7 @@
       </w:rPr>
     </w:lvl>
   </w:abstractNum>
-  <w:abstractNum w:abstractNumId="25" w15:restartNumberingAfterBreak="0">
+  <w:abstractNum w:abstractNumId="26" w15:restartNumberingAfterBreak="0">
     <w:nsid w:val="518069CA"/>
     <w:multiLevelType w:val="hybridMultilevel"/>
     <w:tmpl w:val="5CE42DC0"/>
@@ -11560,7 +14441,7 @@
       </w:pPr>
     </w:lvl>
   </w:abstractNum>
-  <w:abstractNum w:abstractNumId="26" w15:restartNumberingAfterBreak="0">
+  <w:abstractNum w:abstractNumId="27" w15:restartNumberingAfterBreak="0">
     <w:nsid w:val="52E60E09"/>
     <w:multiLevelType w:val="multilevel"/>
     <w:tmpl w:val="2EE8EC00"/>
@@ -11709,7 +14590,7 @@
       </w:rPr>
     </w:lvl>
   </w:abstractNum>
-  <w:abstractNum w:abstractNumId="27" w15:restartNumberingAfterBreak="0">
+  <w:abstractNum w:abstractNumId="28" w15:restartNumberingAfterBreak="0">
     <w:nsid w:val="55D33E49"/>
     <w:multiLevelType w:val="hybridMultilevel"/>
     <w:tmpl w:val="7F7AFD0A"/>
@@ -11822,7 +14703,7 @@
       </w:rPr>
     </w:lvl>
   </w:abstractNum>
-  <w:abstractNum w:abstractNumId="28" w15:restartNumberingAfterBreak="0">
+  <w:abstractNum w:abstractNumId="29" w15:restartNumberingAfterBreak="0">
     <w:nsid w:val="56F415DC"/>
     <w:multiLevelType w:val="hybridMultilevel"/>
     <w:tmpl w:val="519C56AE"/>
@@ -11935,7 +14816,7 @@
       </w:rPr>
     </w:lvl>
   </w:abstractNum>
-  <w:abstractNum w:abstractNumId="29" w15:restartNumberingAfterBreak="0">
+  <w:abstractNum w:abstractNumId="30" w15:restartNumberingAfterBreak="0">
     <w:nsid w:val="599500A3"/>
     <w:multiLevelType w:val="hybridMultilevel"/>
     <w:tmpl w:val="340E6998"/>
@@ -12048,7 +14929,7 @@
       </w:rPr>
     </w:lvl>
   </w:abstractNum>
-  <w:abstractNum w:abstractNumId="30" w15:restartNumberingAfterBreak="0">
+  <w:abstractNum w:abstractNumId="31" w15:restartNumberingAfterBreak="0">
     <w:nsid w:val="5EE00348"/>
     <w:multiLevelType w:val="hybridMultilevel"/>
     <w:tmpl w:val="3E2A2F46"/>
@@ -12134,7 +15015,7 @@
       </w:pPr>
     </w:lvl>
   </w:abstractNum>
-  <w:abstractNum w:abstractNumId="31" w15:restartNumberingAfterBreak="0">
+  <w:abstractNum w:abstractNumId="32" w15:restartNumberingAfterBreak="0">
     <w:nsid w:val="611D6D14"/>
     <w:multiLevelType w:val="hybridMultilevel"/>
     <w:tmpl w:val="E0CED2FC"/>
@@ -12247,7 +15128,7 @@
       </w:rPr>
     </w:lvl>
   </w:abstractNum>
-  <w:abstractNum w:abstractNumId="32" w15:restartNumberingAfterBreak="0">
+  <w:abstractNum w:abstractNumId="33" w15:restartNumberingAfterBreak="0">
     <w:nsid w:val="62CD2CD3"/>
     <w:multiLevelType w:val="multilevel"/>
     <w:tmpl w:val="8F38D4A4"/>
@@ -12396,7 +15277,7 @@
       </w:rPr>
     </w:lvl>
   </w:abstractNum>
-  <w:abstractNum w:abstractNumId="33" w15:restartNumberingAfterBreak="0">
+  <w:abstractNum w:abstractNumId="34" w15:restartNumberingAfterBreak="0">
     <w:nsid w:val="637725F9"/>
     <w:multiLevelType w:val="hybridMultilevel"/>
     <w:tmpl w:val="DB4A4C9A"/>
@@ -12509,7 +15390,7 @@
       </w:rPr>
     </w:lvl>
   </w:abstractNum>
-  <w:abstractNum w:abstractNumId="34" w15:restartNumberingAfterBreak="0">
+  <w:abstractNum w:abstractNumId="35" w15:restartNumberingAfterBreak="0">
     <w:nsid w:val="655D7D1D"/>
     <w:multiLevelType w:val="hybridMultilevel"/>
     <w:tmpl w:val="05EA3234"/>
@@ -12598,7 +15479,7 @@
       </w:pPr>
     </w:lvl>
   </w:abstractNum>
-  <w:abstractNum w:abstractNumId="35" w15:restartNumberingAfterBreak="0">
+  <w:abstractNum w:abstractNumId="36" w15:restartNumberingAfterBreak="0">
     <w:nsid w:val="66477887"/>
     <w:multiLevelType w:val="multilevel"/>
     <w:tmpl w:val="28386D00"/>
@@ -12747,7 +15628,7 @@
       </w:rPr>
     </w:lvl>
   </w:abstractNum>
-  <w:abstractNum w:abstractNumId="36" w15:restartNumberingAfterBreak="0">
+  <w:abstractNum w:abstractNumId="37" w15:restartNumberingAfterBreak="0">
     <w:nsid w:val="6DE94C54"/>
     <w:multiLevelType w:val="hybridMultilevel"/>
     <w:tmpl w:val="D88E3B0C"/>
@@ -12860,7 +15741,7 @@
       </w:rPr>
     </w:lvl>
   </w:abstractNum>
-  <w:abstractNum w:abstractNumId="37" w15:restartNumberingAfterBreak="0">
+  <w:abstractNum w:abstractNumId="38" w15:restartNumberingAfterBreak="0">
     <w:nsid w:val="6E770D6E"/>
     <w:multiLevelType w:val="hybridMultilevel"/>
     <w:tmpl w:val="F02AFEE0"/>
@@ -12973,7 +15854,7 @@
       </w:rPr>
     </w:lvl>
   </w:abstractNum>
-  <w:abstractNum w:abstractNumId="38" w15:restartNumberingAfterBreak="0">
+  <w:abstractNum w:abstractNumId="39" w15:restartNumberingAfterBreak="0">
     <w:nsid w:val="6EDA03A3"/>
     <w:multiLevelType w:val="hybridMultilevel"/>
     <w:tmpl w:val="B32C4886"/>
@@ -13086,7 +15967,7 @@
       </w:rPr>
     </w:lvl>
   </w:abstractNum>
-  <w:abstractNum w:abstractNumId="39" w15:restartNumberingAfterBreak="0">
+  <w:abstractNum w:abstractNumId="40" w15:restartNumberingAfterBreak="0">
     <w:nsid w:val="714F30B5"/>
     <w:multiLevelType w:val="hybridMultilevel"/>
     <w:tmpl w:val="A3C4471C"/>
@@ -13199,7 +16080,7 @@
       </w:rPr>
     </w:lvl>
   </w:abstractNum>
-  <w:abstractNum w:abstractNumId="40" w15:restartNumberingAfterBreak="0">
+  <w:abstractNum w:abstractNumId="41" w15:restartNumberingAfterBreak="0">
     <w:nsid w:val="75F34A29"/>
     <w:multiLevelType w:val="hybridMultilevel"/>
     <w:tmpl w:val="1D826E58"/>
@@ -13285,7 +16166,7 @@
       </w:pPr>
     </w:lvl>
   </w:abstractNum>
-  <w:abstractNum w:abstractNumId="41" w15:restartNumberingAfterBreak="0">
+  <w:abstractNum w:abstractNumId="42" w15:restartNumberingAfterBreak="0">
     <w:nsid w:val="7A654502"/>
     <w:multiLevelType w:val="multilevel"/>
     <w:tmpl w:val="454615AC"/>
@@ -13434,7 +16315,7 @@
       </w:rPr>
     </w:lvl>
   </w:abstractNum>
-  <w:abstractNum w:abstractNumId="42" w15:restartNumberingAfterBreak="0">
+  <w:abstractNum w:abstractNumId="43" w15:restartNumberingAfterBreak="0">
     <w:nsid w:val="7B151996"/>
     <w:multiLevelType w:val="hybridMultilevel"/>
     <w:tmpl w:val="A3DCBA6E"/>
@@ -13520,7 +16401,7 @@
       </w:pPr>
     </w:lvl>
   </w:abstractNum>
-  <w:abstractNum w:abstractNumId="43" w15:restartNumberingAfterBreak="0">
+  <w:abstractNum w:abstractNumId="44" w15:restartNumberingAfterBreak="0">
     <w:nsid w:val="7CA16D8E"/>
     <w:multiLevelType w:val="multilevel"/>
     <w:tmpl w:val="6EB21564"/>
@@ -13669,7 +16550,7 @@
       </w:rPr>
     </w:lvl>
   </w:abstractNum>
-  <w:abstractNum w:abstractNumId="44" w15:restartNumberingAfterBreak="0">
+  <w:abstractNum w:abstractNumId="45" w15:restartNumberingAfterBreak="0">
     <w:nsid w:val="7DF43BBC"/>
     <w:multiLevelType w:val="hybridMultilevel"/>
     <w:tmpl w:val="A948AC5E"/>
@@ -13783,58 +16664,58 @@
     </w:lvl>
   </w:abstractNum>
   <w:num w:numId="1">
-    <w:abstractNumId w:val="44"/>
+    <w:abstractNumId w:val="45"/>
   </w:num>
   <w:num w:numId="2">
-    <w:abstractNumId w:val="39"/>
+    <w:abstractNumId w:val="40"/>
   </w:num>
   <w:num w:numId="3">
-    <w:abstractNumId w:val="16"/>
+    <w:abstractNumId w:val="17"/>
   </w:num>
   <w:num w:numId="4">
-    <w:abstractNumId w:val="27"/>
+    <w:abstractNumId w:val="28"/>
   </w:num>
   <w:num w:numId="5">
-    <w:abstractNumId w:val="6"/>
+    <w:abstractNumId w:val="7"/>
   </w:num>
   <w:num w:numId="6">
-    <w:abstractNumId w:val="12"/>
+    <w:abstractNumId w:val="13"/>
   </w:num>
   <w:num w:numId="7">
     <w:abstractNumId w:val="0"/>
   </w:num>
   <w:num w:numId="8">
-    <w:abstractNumId w:val="30"/>
+    <w:abstractNumId w:val="31"/>
   </w:num>
   <w:num w:numId="9">
-    <w:abstractNumId w:val="19"/>
+    <w:abstractNumId w:val="20"/>
   </w:num>
   <w:num w:numId="10">
-    <w:abstractNumId w:val="15"/>
+    <w:abstractNumId w:val="16"/>
   </w:num>
   <w:num w:numId="11">
-    <w:abstractNumId w:val="10"/>
+    <w:abstractNumId w:val="11"/>
   </w:num>
   <w:num w:numId="12">
-    <w:abstractNumId w:val="25"/>
+    <w:abstractNumId w:val="26"/>
   </w:num>
   <w:num w:numId="13">
     <w:abstractNumId w:val="3"/>
   </w:num>
   <w:num w:numId="14">
-    <w:abstractNumId w:val="42"/>
+    <w:abstractNumId w:val="43"/>
   </w:num>
   <w:num w:numId="15">
-    <w:abstractNumId w:val="8"/>
+    <w:abstractNumId w:val="9"/>
   </w:num>
   <w:num w:numId="16">
-    <w:abstractNumId w:val="23"/>
+    <w:abstractNumId w:val="24"/>
   </w:num>
   <w:num w:numId="17">
-    <w:abstractNumId w:val="20"/>
+    <w:abstractNumId w:val="21"/>
   </w:num>
   <w:num w:numId="18">
-    <w:abstractNumId w:val="31"/>
+    <w:abstractNumId w:val="32"/>
   </w:num>
   <w:num w:numId="19">
     <w:abstractNumId w:val="5"/>
@@ -13843,49 +16724,49 @@
     <w:abstractNumId w:val="4"/>
   </w:num>
   <w:num w:numId="21">
-    <w:abstractNumId w:val="24"/>
+    <w:abstractNumId w:val="25"/>
   </w:num>
   <w:num w:numId="22">
+    <w:abstractNumId w:val="35"/>
+  </w:num>
+  <w:num w:numId="23">
+    <w:abstractNumId w:val="29"/>
+  </w:num>
+  <w:num w:numId="24">
+    <w:abstractNumId w:val="41"/>
+  </w:num>
+  <w:num w:numId="25">
+    <w:abstractNumId w:val="38"/>
+  </w:num>
+  <w:num w:numId="26">
+    <w:abstractNumId w:val="18"/>
+  </w:num>
+  <w:num w:numId="27">
+    <w:abstractNumId w:val="10"/>
+  </w:num>
+  <w:num w:numId="28">
     <w:abstractNumId w:val="34"/>
   </w:num>
-  <w:num w:numId="23">
-    <w:abstractNumId w:val="28"/>
+  <w:num w:numId="29">
+    <w:abstractNumId w:val="30"/>
   </w:num>
-  <w:num w:numId="24">
-    <w:abstractNumId w:val="40"/>
+  <w:num w:numId="30">
+    <w:abstractNumId w:val="39"/>
   </w:num>
-  <w:num w:numId="25">
+  <w:num w:numId="31">
     <w:abstractNumId w:val="37"/>
   </w:num>
-  <w:num w:numId="26">
-    <w:abstractNumId w:val="17"/>
-  </w:num>
-  <w:num w:numId="27">
-    <w:abstractNumId w:val="9"/>
-  </w:num>
-  <w:num w:numId="28">
-    <w:abstractNumId w:val="33"/>
-  </w:num>
-  <w:num w:numId="29">
-    <w:abstractNumId w:val="29"/>
-  </w:num>
-  <w:num w:numId="30">
-    <w:abstractNumId w:val="38"/>
-  </w:num>
-  <w:num w:numId="31">
-    <w:abstractNumId w:val="36"/>
-  </w:num>
   <w:num w:numId="32">
-    <w:abstractNumId w:val="14"/>
+    <w:abstractNumId w:val="15"/>
   </w:num>
   <w:num w:numId="33">
-    <w:abstractNumId w:val="21"/>
+    <w:abstractNumId w:val="22"/>
   </w:num>
   <w:num w:numId="34">
-    <w:abstractNumId w:val="26"/>
+    <w:abstractNumId w:val="27"/>
   </w:num>
   <w:num w:numId="35">
-    <w:abstractNumId w:val="18"/>
+    <w:abstractNumId w:val="19"/>
   </w:num>
   <w:num w:numId="36">
     <w:abstractNumId w:val="2"/>
@@ -13894,28 +16775,31 @@
     <w:abstractNumId w:val="1"/>
   </w:num>
   <w:num w:numId="38">
-    <w:abstractNumId w:val="22"/>
+    <w:abstractNumId w:val="23"/>
   </w:num>
   <w:num w:numId="39">
-    <w:abstractNumId w:val="13"/>
+    <w:abstractNumId w:val="14"/>
   </w:num>
   <w:num w:numId="40">
-    <w:abstractNumId w:val="11"/>
+    <w:abstractNumId w:val="12"/>
   </w:num>
   <w:num w:numId="41">
-    <w:abstractNumId w:val="35"/>
+    <w:abstractNumId w:val="36"/>
   </w:num>
   <w:num w:numId="42">
-    <w:abstractNumId w:val="43"/>
+    <w:abstractNumId w:val="44"/>
   </w:num>
   <w:num w:numId="43">
-    <w:abstractNumId w:val="41"/>
+    <w:abstractNumId w:val="42"/>
   </w:num>
   <w:num w:numId="44">
-    <w:abstractNumId w:val="32"/>
+    <w:abstractNumId w:val="33"/>
   </w:num>
   <w:num w:numId="45">
-    <w:abstractNumId w:val="7"/>
+    <w:abstractNumId w:val="8"/>
+  </w:num>
+  <w:num w:numId="46">
+    <w:abstractNumId w:val="6"/>
   </w:num>
 </w:numbering>
 </file>
@@ -14689,7 +17573,7 @@
 </file>
 
 <file path=customXml/itemProps1.xml><?xml version="1.0" encoding="utf-8"?>
-<ds:datastoreItem xmlns:ds="http://schemas.openxmlformats.org/officeDocument/2006/customXml" ds:itemID="{83D623F9-6799-FB4A-914F-8AA1F81F8E02}">
+<ds:datastoreItem xmlns:ds="http://schemas.openxmlformats.org/officeDocument/2006/customXml" ds:itemID="{B9DC9B59-E57E-4E1D-A9E2-DBD0312773CE}">
   <ds:schemaRefs>
     <ds:schemaRef ds:uri="http://schemas.openxmlformats.org/officeDocument/2006/bibliography"/>
   </ds:schemaRefs>

</xml_diff>

<commit_message>
Add Hardware and Software interfaces subsections, add Design Constraints section
</commit_message>
<xml_diff>
--- a/RASD/RASD.docx
+++ b/RASD/RASD.docx
@@ -109,14 +109,45 @@
           <w:lang w:val="en-US"/>
         </w:rPr>
       </w:pPr>
-      <w:r>
-        <w:rPr>
-          <w:rFonts w:cs="Times New Roman"/>
-          <w:sz w:val="22"/>
-          <w:szCs w:val="20"/>
-          <w:lang w:val="en-US"/>
-        </w:rPr>
-        <w:t>TrackMe is a company that wants to offer some software-based services: Data4Help, AutomatedSOS and Track4Run. The core service is Data4Help and the others are thought as possible integrations of it. This document’s purpose is to deeply describe all the proposed applications to provide a support for the stakeholders.</w:t>
+      <w:proofErr w:type="spellStart"/>
+      <w:r>
+        <w:rPr>
+          <w:rFonts w:cs="Times New Roman"/>
+          <w:sz w:val="22"/>
+          <w:szCs w:val="20"/>
+          <w:lang w:val="en-US"/>
+        </w:rPr>
+        <w:t>TrackMe</w:t>
+      </w:r>
+      <w:proofErr w:type="spellEnd"/>
+      <w:r>
+        <w:rPr>
+          <w:rFonts w:cs="Times New Roman"/>
+          <w:sz w:val="22"/>
+          <w:szCs w:val="20"/>
+          <w:lang w:val="en-US"/>
+        </w:rPr>
+        <w:t xml:space="preserve"> is a company that wants to offer some software-based services: Data4Help, </w:t>
+      </w:r>
+      <w:proofErr w:type="spellStart"/>
+      <w:r>
+        <w:rPr>
+          <w:rFonts w:cs="Times New Roman"/>
+          <w:sz w:val="22"/>
+          <w:szCs w:val="20"/>
+          <w:lang w:val="en-US"/>
+        </w:rPr>
+        <w:t>AutomatedSOS</w:t>
+      </w:r>
+      <w:proofErr w:type="spellEnd"/>
+      <w:r>
+        <w:rPr>
+          <w:rFonts w:cs="Times New Roman"/>
+          <w:sz w:val="22"/>
+          <w:szCs w:val="20"/>
+          <w:lang w:val="en-US"/>
+        </w:rPr>
+        <w:t xml:space="preserve"> and Track4Run. The core service is Data4Help and the others are thought as possible integrations of it. This document’s purpose is to deeply describe all the proposed applications to provide a support for the stakeholders.</w:t>
       </w:r>
     </w:p>
     <w:p>
@@ -131,14 +162,45 @@
           <w:lang w:val="en-US"/>
         </w:rPr>
       </w:pPr>
-      <w:r>
-        <w:rPr>
-          <w:rFonts w:cs="Times New Roman"/>
-          <w:sz w:val="22"/>
-          <w:szCs w:val="20"/>
-          <w:lang w:val="en-US"/>
-        </w:rPr>
-        <w:t>TrackMe wants to offer the possibility to third parties to monitor the health status and position of users through the Data4Help service. The application has to acquire the users’ data in some way (ex: through a wearable device) and offer</w:t>
+      <w:proofErr w:type="spellStart"/>
+      <w:r>
+        <w:rPr>
+          <w:rFonts w:cs="Times New Roman"/>
+          <w:sz w:val="22"/>
+          <w:szCs w:val="20"/>
+          <w:lang w:val="en-US"/>
+        </w:rPr>
+        <w:t>TrackMe</w:t>
+      </w:r>
+      <w:proofErr w:type="spellEnd"/>
+      <w:r>
+        <w:rPr>
+          <w:rFonts w:cs="Times New Roman"/>
+          <w:sz w:val="22"/>
+          <w:szCs w:val="20"/>
+          <w:lang w:val="en-US"/>
+        </w:rPr>
+        <w:t xml:space="preserve"> wants to offer the possibility to third parties to monitor the health status and position of users through the Data4Help service. The application </w:t>
+      </w:r>
+      <w:proofErr w:type="gramStart"/>
+      <w:r>
+        <w:rPr>
+          <w:rFonts w:cs="Times New Roman"/>
+          <w:sz w:val="22"/>
+          <w:szCs w:val="20"/>
+          <w:lang w:val="en-US"/>
+        </w:rPr>
+        <w:t>has to</w:t>
+      </w:r>
+      <w:proofErr w:type="gramEnd"/>
+      <w:r>
+        <w:rPr>
+          <w:rFonts w:cs="Times New Roman"/>
+          <w:sz w:val="22"/>
+          <w:szCs w:val="20"/>
+          <w:lang w:val="en-US"/>
+        </w:rPr>
+        <w:t xml:space="preserve"> acquire the users’ data in some way (ex: through a wearable device) and offer</w:t>
       </w:r>
       <w:r>
         <w:rPr>
@@ -156,7 +218,27 @@
           <w:szCs w:val="20"/>
           <w:lang w:val="en-US"/>
         </w:rPr>
-        <w:t xml:space="preserve"> the possibility to third parties to access them. Data can be queried in a specific way or in an aggregate way: in the first case the request must be accepted by the user. Third parties can make specific requests or ask to access to data as soon as they are recorded by the application. TrackMe wants</w:t>
+        <w:t xml:space="preserve"> the possibility to third parties to access them. Data can be queried in a specific way or in an aggregate way: in the first case the request must be accepted by the user. Third parties can make specific requests or ask to access to data as soon as they are recorded by the application. </w:t>
+      </w:r>
+      <w:proofErr w:type="spellStart"/>
+      <w:r>
+        <w:rPr>
+          <w:rFonts w:cs="Times New Roman"/>
+          <w:sz w:val="22"/>
+          <w:szCs w:val="20"/>
+          <w:lang w:val="en-US"/>
+        </w:rPr>
+        <w:t>TrackMe</w:t>
+      </w:r>
+      <w:proofErr w:type="spellEnd"/>
+      <w:r>
+        <w:rPr>
+          <w:rFonts w:cs="Times New Roman"/>
+          <w:sz w:val="22"/>
+          <w:szCs w:val="20"/>
+          <w:lang w:val="en-US"/>
+        </w:rPr>
+        <w:t xml:space="preserve"> wants</w:t>
       </w:r>
       <w:r>
         <w:rPr>
@@ -188,14 +270,45 @@
           <w:lang w:val="en-US"/>
         </w:rPr>
       </w:pPr>
-      <w:r>
-        <w:rPr>
-          <w:rFonts w:cs="Times New Roman"/>
-          <w:sz w:val="22"/>
-          <w:szCs w:val="20"/>
-          <w:lang w:val="en-US"/>
-        </w:rPr>
-        <w:t>TrackMe also wills to exploit the possibility of recording users’ data to offer another service: AutomatedSOS. Its aim is to support third parties in monitoring health status of the applications’ subscribed customers acquiring their vital signs through some device (as for Data4Help). This service is thought for elderly people and is thought to automatically activate a request for the emergency services (ex: departure of ambulance) of third parties.</w:t>
+      <w:proofErr w:type="spellStart"/>
+      <w:r>
+        <w:rPr>
+          <w:rFonts w:cs="Times New Roman"/>
+          <w:sz w:val="22"/>
+          <w:szCs w:val="20"/>
+          <w:lang w:val="en-US"/>
+        </w:rPr>
+        <w:t>TrackMe</w:t>
+      </w:r>
+      <w:proofErr w:type="spellEnd"/>
+      <w:r>
+        <w:rPr>
+          <w:rFonts w:cs="Times New Roman"/>
+          <w:sz w:val="22"/>
+          <w:szCs w:val="20"/>
+          <w:lang w:val="en-US"/>
+        </w:rPr>
+        <w:t xml:space="preserve"> also wills to exploit the possibility of recording users’ data to offer another service: </w:t>
+      </w:r>
+      <w:proofErr w:type="spellStart"/>
+      <w:r>
+        <w:rPr>
+          <w:rFonts w:cs="Times New Roman"/>
+          <w:sz w:val="22"/>
+          <w:szCs w:val="20"/>
+          <w:lang w:val="en-US"/>
+        </w:rPr>
+        <w:t>AutomatedSOS</w:t>
+      </w:r>
+      <w:proofErr w:type="spellEnd"/>
+      <w:r>
+        <w:rPr>
+          <w:rFonts w:cs="Times New Roman"/>
+          <w:sz w:val="22"/>
+          <w:szCs w:val="20"/>
+          <w:lang w:val="en-US"/>
+        </w:rPr>
+        <w:t>. Its aim is to support third parties in monitoring health status of the applications’ subscribed customers acquiring their vital signs through some device (as for Data4Help). This service is thought for elderly people and is thought to automatically activate a request for the emergency services (ex: departure of ambulance) of third parties.</w:t>
       </w:r>
     </w:p>
     <w:p>
@@ -216,7 +329,27 @@
           <w:szCs w:val="20"/>
           <w:lang w:val="en-US"/>
         </w:rPr>
-        <w:t>Finally, TrackMe wants to offer a service to track athletes participating to a run</w:t>
+        <w:t xml:space="preserve">Finally, </w:t>
+      </w:r>
+      <w:proofErr w:type="spellStart"/>
+      <w:r>
+        <w:rPr>
+          <w:rFonts w:cs="Times New Roman"/>
+          <w:sz w:val="22"/>
+          <w:szCs w:val="20"/>
+          <w:lang w:val="en-US"/>
+        </w:rPr>
+        <w:t>TrackMe</w:t>
+      </w:r>
+      <w:proofErr w:type="spellEnd"/>
+      <w:r>
+        <w:rPr>
+          <w:rFonts w:cs="Times New Roman"/>
+          <w:sz w:val="22"/>
+          <w:szCs w:val="20"/>
+          <w:lang w:val="en-US"/>
+        </w:rPr>
+        <w:t xml:space="preserve"> wants to offer a service to track athletes participating to a run</w:t>
       </w:r>
       <w:r>
         <w:rPr>
@@ -630,7 +763,27 @@
           <w:szCs w:val="20"/>
           <w:lang w:val="en-US"/>
         </w:rPr>
-        <w:t xml:space="preserve"> have the appropriate competences internally and have to be supported in the IT management: the service stands in the middle. </w:t>
+        <w:t xml:space="preserve"> have the appropriate competences internally and </w:t>
+      </w:r>
+      <w:proofErr w:type="gramStart"/>
+      <w:r>
+        <w:rPr>
+          <w:rFonts w:cs="Times New Roman"/>
+          <w:sz w:val="22"/>
+          <w:szCs w:val="20"/>
+          <w:lang w:val="en-US"/>
+        </w:rPr>
+        <w:t>have to</w:t>
+      </w:r>
+      <w:proofErr w:type="gramEnd"/>
+      <w:r>
+        <w:rPr>
+          <w:rFonts w:cs="Times New Roman"/>
+          <w:sz w:val="22"/>
+          <w:szCs w:val="20"/>
+          <w:lang w:val="en-US"/>
+        </w:rPr>
+        <w:t xml:space="preserve"> be supported in the IT management: the service stands in the middle. </w:t>
       </w:r>
       <w:r>
         <w:rPr>
@@ -666,16 +819,56 @@
           <w:szCs w:val="20"/>
           <w:lang w:val="en-US"/>
         </w:rPr>
-        <w:t>tion’s request by the third party. It must be assumed that users’ devices are capable of acquiring the mentioned data (sensors + GPS).  The authorized personnel of the third party can access the data logging in on the TrackMe</w:t>
-      </w:r>
-      <w:r>
-        <w:rPr>
-          <w:rFonts w:cs="Times New Roman"/>
-          <w:sz w:val="22"/>
-          <w:szCs w:val="20"/>
-          <w:lang w:val="en-US"/>
-        </w:rPr>
-        <w:t xml:space="preserve">’s </w:t>
+        <w:t xml:space="preserve">tion’s request by the third party. It must be assumed that users’ devices </w:t>
+      </w:r>
+      <w:proofErr w:type="gramStart"/>
+      <w:r>
+        <w:rPr>
+          <w:rFonts w:cs="Times New Roman"/>
+          <w:sz w:val="22"/>
+          <w:szCs w:val="20"/>
+          <w:lang w:val="en-US"/>
+        </w:rPr>
+        <w:t>are capable of acquiring</w:t>
+      </w:r>
+      <w:proofErr w:type="gramEnd"/>
+      <w:r>
+        <w:rPr>
+          <w:rFonts w:cs="Times New Roman"/>
+          <w:sz w:val="22"/>
+          <w:szCs w:val="20"/>
+          <w:lang w:val="en-US"/>
+        </w:rPr>
+        <w:t xml:space="preserve"> the mentioned data (sensors + GPS).  The authorized personnel of the third party can access the data logging in on the </w:t>
+      </w:r>
+      <w:proofErr w:type="spellStart"/>
+      <w:r>
+        <w:rPr>
+          <w:rFonts w:cs="Times New Roman"/>
+          <w:sz w:val="22"/>
+          <w:szCs w:val="20"/>
+          <w:lang w:val="en-US"/>
+        </w:rPr>
+        <w:t>TrackMe</w:t>
+      </w:r>
+      <w:r>
+        <w:rPr>
+          <w:rFonts w:cs="Times New Roman"/>
+          <w:sz w:val="22"/>
+          <w:szCs w:val="20"/>
+          <w:lang w:val="en-US"/>
+        </w:rPr>
+        <w:t>’s</w:t>
+      </w:r>
+      <w:proofErr w:type="spellEnd"/>
+      <w:r>
+        <w:rPr>
+          <w:rFonts w:cs="Times New Roman"/>
+          <w:sz w:val="22"/>
+          <w:szCs w:val="20"/>
+          <w:lang w:val="en-US"/>
+        </w:rPr>
+        <w:t xml:space="preserve"> </w:t>
       </w:r>
       <w:r>
         <w:rPr>
@@ -720,7 +913,27 @@
           <w:szCs w:val="20"/>
           <w:lang w:val="en-US"/>
         </w:rPr>
-        <w:t xml:space="preserve"> can also request to the system to receive users’ data in a live way, as soon as they are produced without the necessity to make a query. The request is handled directly by the Data4Help applicative that will provide data only if they can be showed in an anonymous way otherwise it will notify the third party that is impossible to satisfy the request: TrackMe make</w:t>
+        <w:t xml:space="preserve"> can also request to the system to receive users’ data in a live way, as soon as they are produced without the necessity to make a query. The request is handled directly by the Data4Help applicative that will provide data only if they can be showed in an anonymous way otherwise it will notify the third party that is impossible to satisfy the request: </w:t>
+      </w:r>
+      <w:proofErr w:type="spellStart"/>
+      <w:r>
+        <w:rPr>
+          <w:rFonts w:cs="Times New Roman"/>
+          <w:sz w:val="22"/>
+          <w:szCs w:val="20"/>
+          <w:lang w:val="en-US"/>
+        </w:rPr>
+        <w:t>TrackMe</w:t>
+      </w:r>
+      <w:proofErr w:type="spellEnd"/>
+      <w:r>
+        <w:rPr>
+          <w:rFonts w:cs="Times New Roman"/>
+          <w:sz w:val="22"/>
+          <w:szCs w:val="20"/>
+          <w:lang w:val="en-US"/>
+        </w:rPr>
+        <w:t xml:space="preserve"> make</w:t>
       </w:r>
       <w:r>
         <w:rPr>
@@ -738,7 +951,27 @@
           <w:szCs w:val="20"/>
           <w:lang w:val="en-US"/>
         </w:rPr>
-        <w:t xml:space="preserve"> data available only if the query is satisfied by at least 1000 users’ data. So, the request for data arrives to the system from the environment, but is observed by the system that provide</w:t>
+        <w:t xml:space="preserve"> data available only if the query is satisfied by at least 1000 users’ data. So, the request for data arrives to the system from the </w:t>
+      </w:r>
+      <w:proofErr w:type="gramStart"/>
+      <w:r>
+        <w:rPr>
+          <w:rFonts w:cs="Times New Roman"/>
+          <w:sz w:val="22"/>
+          <w:szCs w:val="20"/>
+          <w:lang w:val="en-US"/>
+        </w:rPr>
+        <w:t>environment, but</w:t>
+      </w:r>
+      <w:proofErr w:type="gramEnd"/>
+      <w:r>
+        <w:rPr>
+          <w:rFonts w:cs="Times New Roman"/>
+          <w:sz w:val="22"/>
+          <w:szCs w:val="20"/>
+          <w:lang w:val="en-US"/>
+        </w:rPr>
+        <w:t xml:space="preserve"> is observed by the system that provide</w:t>
       </w:r>
       <w:r>
         <w:rPr>
@@ -777,7 +1010,27 @@
           <w:szCs w:val="20"/>
           <w:lang w:val="en-US"/>
         </w:rPr>
-        <w:t>To offer the AutomatedSOS service the user directly agree</w:t>
+        <w:t xml:space="preserve">To offer the </w:t>
+      </w:r>
+      <w:proofErr w:type="spellStart"/>
+      <w:r>
+        <w:rPr>
+          <w:rFonts w:cs="Times New Roman"/>
+          <w:sz w:val="22"/>
+          <w:szCs w:val="20"/>
+          <w:lang w:val="en-US"/>
+        </w:rPr>
+        <w:t>AutomatedSOS</w:t>
+      </w:r>
+      <w:proofErr w:type="spellEnd"/>
+      <w:r>
+        <w:rPr>
+          <w:rFonts w:cs="Times New Roman"/>
+          <w:sz w:val="22"/>
+          <w:szCs w:val="20"/>
+          <w:lang w:val="en-US"/>
+        </w:rPr>
+        <w:t xml:space="preserve"> service the user directly agree</w:t>
       </w:r>
       <w:r>
         <w:rPr>
@@ -795,7 +1048,27 @@
           <w:szCs w:val="20"/>
           <w:lang w:val="en-US"/>
         </w:rPr>
-        <w:t xml:space="preserve"> to his data processing when adding the service (he won’t be queried every time, but will give his consent only once at the beginning). In this case the service monitors the users’ data and automatically signals the emergency to the third party that has access to the applicative when certain health’s parameters go below or over certain </w:t>
+        <w:t xml:space="preserve"> to his data processing when adding the service (he won’t be queried every </w:t>
+      </w:r>
+      <w:proofErr w:type="gramStart"/>
+      <w:r>
+        <w:rPr>
+          <w:rFonts w:cs="Times New Roman"/>
+          <w:sz w:val="22"/>
+          <w:szCs w:val="20"/>
+          <w:lang w:val="en-US"/>
+        </w:rPr>
+        <w:t>time, but</w:t>
+      </w:r>
+      <w:proofErr w:type="gramEnd"/>
+      <w:r>
+        <w:rPr>
+          <w:rFonts w:cs="Times New Roman"/>
+          <w:sz w:val="22"/>
+          <w:szCs w:val="20"/>
+          <w:lang w:val="en-US"/>
+        </w:rPr>
+        <w:t xml:space="preserve"> will give his consent only once at the beginning). In this case the service monitors the users’ data and automatically signals the emergency to the third party that has access to the applicative when certain health’s parameters go below or over certain </w:t>
       </w:r>
       <w:r>
         <w:rPr>
@@ -805,7 +1078,47 @@
           <w:lang w:val="en-US"/>
         </w:rPr>
         <w:lastRenderedPageBreak/>
-        <w:t>thresholds so that an ambulance can be sent to the customer’s location to help him (this responsibility is left to the third party exploiting AutomatedSOS service, AutomatedSOS has just to report the</w:t>
+        <w:t xml:space="preserve">thresholds so that an ambulance can be sent to the customer’s location to help him (this responsibility is left to the third party exploiting </w:t>
+      </w:r>
+      <w:proofErr w:type="spellStart"/>
+      <w:r>
+        <w:rPr>
+          <w:rFonts w:cs="Times New Roman"/>
+          <w:sz w:val="22"/>
+          <w:szCs w:val="20"/>
+          <w:lang w:val="en-US"/>
+        </w:rPr>
+        <w:t>AutomatedSOS</w:t>
+      </w:r>
+      <w:proofErr w:type="spellEnd"/>
+      <w:r>
+        <w:rPr>
+          <w:rFonts w:cs="Times New Roman"/>
+          <w:sz w:val="22"/>
+          <w:szCs w:val="20"/>
+          <w:lang w:val="en-US"/>
+        </w:rPr>
+        <w:t xml:space="preserve"> service, </w:t>
+      </w:r>
+      <w:proofErr w:type="spellStart"/>
+      <w:r>
+        <w:rPr>
+          <w:rFonts w:cs="Times New Roman"/>
+          <w:sz w:val="22"/>
+          <w:szCs w:val="20"/>
+          <w:lang w:val="en-US"/>
+        </w:rPr>
+        <w:t>AutomatedSOS</w:t>
+      </w:r>
+      <w:proofErr w:type="spellEnd"/>
+      <w:r>
+        <w:rPr>
+          <w:rFonts w:cs="Times New Roman"/>
+          <w:sz w:val="22"/>
+          <w:szCs w:val="20"/>
+          <w:lang w:val="en-US"/>
+        </w:rPr>
+        <w:t xml:space="preserve"> has just to report the</w:t>
       </w:r>
       <w:r>
         <w:rPr>
@@ -879,7 +1192,27 @@
           <w:szCs w:val="20"/>
           <w:lang w:val="en-US"/>
         </w:rPr>
-        <w:t>ight functioning of the service -&gt; da levare?]</w:t>
+        <w:t xml:space="preserve">ight functioning of the service -&gt; da </w:t>
+      </w:r>
+      <w:proofErr w:type="spellStart"/>
+      <w:r>
+        <w:rPr>
+          <w:rFonts w:cs="Times New Roman"/>
+          <w:sz w:val="22"/>
+          <w:szCs w:val="20"/>
+          <w:lang w:val="en-US"/>
+        </w:rPr>
+        <w:t>levare</w:t>
+      </w:r>
+      <w:proofErr w:type="spellEnd"/>
+      <w:r>
+        <w:rPr>
+          <w:rFonts w:cs="Times New Roman"/>
+          <w:sz w:val="22"/>
+          <w:szCs w:val="20"/>
+          <w:lang w:val="en-US"/>
+        </w:rPr>
+        <w:t>?]</w:t>
       </w:r>
       <w:r>
         <w:rPr>
@@ -955,7 +1288,27 @@
           <w:szCs w:val="20"/>
           <w:lang w:val="en-US"/>
         </w:rPr>
-        <w:t xml:space="preserve"> in this case TrackMe offers a service that can be exploited by an organizer of a run to arrange a run and its path, by the participants to a run to enroll for the competition and by the simple users just to follow the evolution of the run. The system offer</w:t>
+        <w:t xml:space="preserve"> in this case </w:t>
+      </w:r>
+      <w:proofErr w:type="spellStart"/>
+      <w:r>
+        <w:rPr>
+          <w:rFonts w:cs="Times New Roman"/>
+          <w:sz w:val="22"/>
+          <w:szCs w:val="20"/>
+          <w:lang w:val="en-US"/>
+        </w:rPr>
+        <w:t>TrackMe</w:t>
+      </w:r>
+      <w:proofErr w:type="spellEnd"/>
+      <w:r>
+        <w:rPr>
+          <w:rFonts w:cs="Times New Roman"/>
+          <w:sz w:val="22"/>
+          <w:szCs w:val="20"/>
+          <w:lang w:val="en-US"/>
+        </w:rPr>
+        <w:t xml:space="preserve"> offers a service that can be exploited by an organizer of a run to arrange a run and its path, by the participants to a run to enroll for the competition and by the simple users just to follow the evolution of the run. The system offer</w:t>
       </w:r>
       <w:r>
         <w:rPr>
@@ -991,7 +1344,27 @@
           <w:szCs w:val="20"/>
           <w:lang w:val="en-US"/>
         </w:rPr>
-        <w:t>professional runs. Each user must authenticate himself when using the application and, if he is an organizer or a runner, he has to prove it through a certificate</w:t>
+        <w:t xml:space="preserve">professional runs. Each user must authenticate himself when using the application and, if he is an organizer or a runner, he </w:t>
+      </w:r>
+      <w:proofErr w:type="gramStart"/>
+      <w:r>
+        <w:rPr>
+          <w:rFonts w:cs="Times New Roman"/>
+          <w:sz w:val="22"/>
+          <w:szCs w:val="20"/>
+          <w:lang w:val="en-US"/>
+        </w:rPr>
+        <w:t>has to</w:t>
+      </w:r>
+      <w:proofErr w:type="gramEnd"/>
+      <w:r>
+        <w:rPr>
+          <w:rFonts w:cs="Times New Roman"/>
+          <w:sz w:val="22"/>
+          <w:szCs w:val="20"/>
+          <w:lang w:val="en-US"/>
+        </w:rPr>
+        <w:t xml:space="preserve"> prove it through a certificate</w:t>
       </w:r>
       <w:r>
         <w:rPr>
@@ -1030,7 +1403,27 @@
           <w:szCs w:val="20"/>
           <w:lang w:val="en-US"/>
         </w:rPr>
-        <w:t>Obviously both AutomatedSOS and Track4Run rely on the assumptions made for Data4Help and exploit its features.</w:t>
+        <w:t xml:space="preserve">Obviously both </w:t>
+      </w:r>
+      <w:proofErr w:type="spellStart"/>
+      <w:r>
+        <w:rPr>
+          <w:rFonts w:cs="Times New Roman"/>
+          <w:sz w:val="22"/>
+          <w:szCs w:val="20"/>
+          <w:lang w:val="en-US"/>
+        </w:rPr>
+        <w:t>AutomatedSOS</w:t>
+      </w:r>
+      <w:proofErr w:type="spellEnd"/>
+      <w:r>
+        <w:rPr>
+          <w:rFonts w:cs="Times New Roman"/>
+          <w:sz w:val="22"/>
+          <w:szCs w:val="20"/>
+          <w:lang w:val="en-US"/>
+        </w:rPr>
+        <w:t xml:space="preserve"> and Track4Run rely on the assumptions made for Data4Help and exploit its features.</w:t>
       </w:r>
     </w:p>
     <w:p>
@@ -1339,6 +1732,7 @@
           <w:lang w:val="en-US"/>
         </w:rPr>
       </w:pPr>
+      <w:proofErr w:type="spellStart"/>
       <w:r>
         <w:rPr>
           <w:rFonts w:cs="Times New Roman"/>
@@ -1347,12 +1741,10 @@
           <w:szCs w:val="20"/>
           <w:lang w:val="en-US"/>
         </w:rPr>
-        <w:t>Gn = nth goal</w:t>
-      </w:r>
-    </w:p>
-    <w:p>
-      <w:pPr>
-        <w:ind w:left="708" w:right="680" w:firstLine="28"/>
+        <w:t>Gn</w:t>
+      </w:r>
+      <w:proofErr w:type="spellEnd"/>
+      <w:r>
         <w:rPr>
           <w:rFonts w:cs="Times New Roman"/>
           <w:i/>
@@ -1360,8 +1752,12 @@
           <w:szCs w:val="20"/>
           <w:lang w:val="en-US"/>
         </w:rPr>
-      </w:pPr>
-      <w:r>
+        <w:t xml:space="preserve"> = nth goal</w:t>
+      </w:r>
+    </w:p>
+    <w:p>
+      <w:pPr>
+        <w:ind w:left="708" w:right="680" w:firstLine="28"/>
         <w:rPr>
           <w:rFonts w:cs="Times New Roman"/>
           <w:i/>
@@ -1369,7 +1765,28 @@
           <w:szCs w:val="20"/>
           <w:lang w:val="en-US"/>
         </w:rPr>
-        <w:t>Dn = nth domain assumption</w:t>
+      </w:pPr>
+      <w:proofErr w:type="spellStart"/>
+      <w:r>
+        <w:rPr>
+          <w:rFonts w:cs="Times New Roman"/>
+          <w:i/>
+          <w:sz w:val="20"/>
+          <w:szCs w:val="20"/>
+          <w:lang w:val="en-US"/>
+        </w:rPr>
+        <w:t>Dn</w:t>
+      </w:r>
+      <w:proofErr w:type="spellEnd"/>
+      <w:r>
+        <w:rPr>
+          <w:rFonts w:cs="Times New Roman"/>
+          <w:i/>
+          <w:sz w:val="20"/>
+          <w:szCs w:val="20"/>
+          <w:lang w:val="en-US"/>
+        </w:rPr>
+        <w:t xml:space="preserve"> = nth domain assumption</w:t>
       </w:r>
     </w:p>
     <w:p>
@@ -1689,7 +2106,27 @@
           <w:szCs w:val="20"/>
           <w:lang w:val="en-US"/>
         </w:rPr>
-        <w:t>The idea is to build AutomatedSOS and Track4Run upon Data4Help: they are additional services that can integrate Data4Help and they can be activated also in a second moment providing some additional information. To monitor the position of its user</w:t>
+        <w:t xml:space="preserve">The idea is to build </w:t>
+      </w:r>
+      <w:proofErr w:type="spellStart"/>
+      <w:r>
+        <w:rPr>
+          <w:rFonts w:cs="Times New Roman"/>
+          <w:sz w:val="22"/>
+          <w:szCs w:val="20"/>
+          <w:lang w:val="en-US"/>
+        </w:rPr>
+        <w:t>AutomatedSOS</w:t>
+      </w:r>
+      <w:proofErr w:type="spellEnd"/>
+      <w:r>
+        <w:rPr>
+          <w:rFonts w:cs="Times New Roman"/>
+          <w:sz w:val="22"/>
+          <w:szCs w:val="20"/>
+          <w:lang w:val="en-US"/>
+        </w:rPr>
+        <w:t xml:space="preserve"> and Track4Run upon Data4Help: they are additional services that can integrate Data4Help and they can be activated also in a second moment providing some additional information. To monitor the position of its user</w:t>
       </w:r>
       <w:r>
         <w:rPr>
@@ -1743,7 +2180,27 @@
           <w:szCs w:val="20"/>
           <w:lang w:val="en-US"/>
         </w:rPr>
-        <w:t xml:space="preserve"> wants to participates to a competition or for a user </w:t>
+        <w:t xml:space="preserve"> wants to </w:t>
+      </w:r>
+      <w:proofErr w:type="gramStart"/>
+      <w:r>
+        <w:rPr>
+          <w:rFonts w:cs="Times New Roman"/>
+          <w:sz w:val="22"/>
+          <w:szCs w:val="20"/>
+          <w:lang w:val="en-US"/>
+        </w:rPr>
+        <w:t>participates</w:t>
+      </w:r>
+      <w:proofErr w:type="gramEnd"/>
+      <w:r>
+        <w:rPr>
+          <w:rFonts w:cs="Times New Roman"/>
+          <w:sz w:val="22"/>
+          <w:szCs w:val="20"/>
+          <w:lang w:val="en-US"/>
+        </w:rPr>
+        <w:t xml:space="preserve"> to a competition or for a user </w:t>
       </w:r>
       <w:r>
         <w:rPr>
@@ -1816,6 +2273,7 @@
         </w:rPr>
         <w:t>‘</w:t>
       </w:r>
+      <w:proofErr w:type="spellStart"/>
       <w:r>
         <w:rPr>
           <w:rFonts w:eastAsia="Times New Roman" w:cs="Arial"/>
@@ -1846,6 +2304,7 @@
         </w:rPr>
         <w:t>arty</w:t>
       </w:r>
+      <w:proofErr w:type="spellEnd"/>
       <w:r>
         <w:rPr>
           <w:rFonts w:eastAsia="Times New Roman" w:cs="Arial"/>
@@ -1904,7 +2363,29 @@
           <w:szCs w:val="22"/>
           <w:lang w:val="en-US" w:eastAsia="it-IT"/>
         </w:rPr>
-        <w:t xml:space="preserve">communicates through the system provided by TrackMe: the third party can make a query for individual or aggregate data to the system and the </w:t>
+        <w:t xml:space="preserve">communicates through the system provided by </w:t>
+      </w:r>
+      <w:proofErr w:type="spellStart"/>
+      <w:r>
+        <w:rPr>
+          <w:rFonts w:eastAsia="Times New Roman" w:cs="Arial"/>
+          <w:color w:val="000000"/>
+          <w:sz w:val="22"/>
+          <w:szCs w:val="22"/>
+          <w:lang w:val="en-US" w:eastAsia="it-IT"/>
+        </w:rPr>
+        <w:t>TrackMe</w:t>
+      </w:r>
+      <w:proofErr w:type="spellEnd"/>
+      <w:r>
+        <w:rPr>
+          <w:rFonts w:eastAsia="Times New Roman" w:cs="Arial"/>
+          <w:color w:val="000000"/>
+          <w:sz w:val="22"/>
+          <w:szCs w:val="22"/>
+          <w:lang w:val="en-US" w:eastAsia="it-IT"/>
+        </w:rPr>
+        <w:t xml:space="preserve">: the third party can make a query for individual or aggregate data to the system and the </w:t>
       </w:r>
       <w:r>
         <w:rPr>
@@ -1934,7 +2415,29 @@
           <w:szCs w:val="22"/>
           <w:lang w:val="en-US" w:eastAsia="it-IT"/>
         </w:rPr>
-        <w:t>‘ThirdParty’</w:t>
+        <w:t>‘</w:t>
+      </w:r>
+      <w:proofErr w:type="spellStart"/>
+      <w:r>
+        <w:rPr>
+          <w:rFonts w:eastAsia="Times New Roman" w:cs="Arial"/>
+          <w:color w:val="000000"/>
+          <w:sz w:val="22"/>
+          <w:szCs w:val="22"/>
+          <w:lang w:val="en-US" w:eastAsia="it-IT"/>
+        </w:rPr>
+        <w:t>ThirdParty</w:t>
+      </w:r>
+      <w:proofErr w:type="spellEnd"/>
+      <w:r>
+        <w:rPr>
+          <w:rFonts w:eastAsia="Times New Roman" w:cs="Arial"/>
+          <w:color w:val="000000"/>
+          <w:sz w:val="22"/>
+          <w:szCs w:val="22"/>
+          <w:lang w:val="en-US" w:eastAsia="it-IT"/>
+        </w:rPr>
+        <w:t>’</w:t>
       </w:r>
       <w:r>
         <w:rPr>
@@ -1976,6 +2479,7 @@
         </w:rPr>
         <w:t>‘</w:t>
       </w:r>
+      <w:proofErr w:type="spellStart"/>
       <w:r>
         <w:rPr>
           <w:rFonts w:eastAsia="Times New Roman" w:cs="Arial"/>
@@ -1986,6 +2490,7 @@
         </w:rPr>
         <w:t>HealthStatus</w:t>
       </w:r>
+      <w:proofErr w:type="spellEnd"/>
       <w:r>
         <w:rPr>
           <w:rFonts w:eastAsia="Times New Roman" w:cs="Arial"/>
@@ -2056,6 +2561,7 @@
         </w:rPr>
         <w:t>‘</w:t>
       </w:r>
+      <w:proofErr w:type="spellStart"/>
       <w:r>
         <w:rPr>
           <w:rFonts w:eastAsia="Times New Roman" w:cs="Arial"/>
@@ -2066,6 +2572,7 @@
         </w:rPr>
         <w:t>EmergencyCall</w:t>
       </w:r>
+      <w:proofErr w:type="spellEnd"/>
       <w:r>
         <w:rPr>
           <w:rFonts w:eastAsia="Times New Roman" w:cs="Arial"/>
@@ -2256,6 +2763,7 @@
         </w:rPr>
         <w:t>‘</w:t>
       </w:r>
+      <w:proofErr w:type="spellStart"/>
       <w:r>
         <w:rPr>
           <w:rFonts w:eastAsia="Times New Roman" w:cs="Arial"/>
@@ -2266,6 +2774,7 @@
         </w:rPr>
         <w:t>ThirdParty</w:t>
       </w:r>
+      <w:proofErr w:type="spellEnd"/>
       <w:r>
         <w:rPr>
           <w:rFonts w:eastAsia="Times New Roman" w:cs="Arial"/>
@@ -2647,12 +3156,21 @@
           <w:lang w:val="en-US"/>
         </w:rPr>
       </w:pPr>
-      <w:r>
-        <w:rPr>
-          <w:sz w:val="22"/>
-          <w:lang w:val="en-US"/>
-        </w:rPr>
-        <w:t>Also in this case</w:t>
+      <w:proofErr w:type="gramStart"/>
+      <w:r>
+        <w:rPr>
+          <w:sz w:val="22"/>
+          <w:lang w:val="en-US"/>
+        </w:rPr>
+        <w:t>Also</w:t>
+      </w:r>
+      <w:proofErr w:type="gramEnd"/>
+      <w:r>
+        <w:rPr>
+          <w:sz w:val="22"/>
+          <w:lang w:val="en-US"/>
+        </w:rPr>
+        <w:t xml:space="preserve"> in this case</w:t>
       </w:r>
       <w:r>
         <w:rPr>
@@ -2666,7 +3184,39 @@
           <w:sz w:val="22"/>
           <w:lang w:val="en-US"/>
         </w:rPr>
-        <w:t xml:space="preserve"> to be modeled is the request by the third party, but this time it is a request for aggregate data, so the flow is different. Indeed, at first the third party is asked to select the filters it wants to apply (age, geographic area etc.), then the evolution of the states is similar to that in the previous diagram, until the check for anonymity, which results in a positive or negative response, depending on the fact that TrackMe can guarantee the privacy of their users.</w:t>
+        <w:t xml:space="preserve"> to be modeled is the request by the third party, but this time it is a request for aggregate data, so the flow is different. Indeed, at first the third party is asked to select the filters it wants to apply (age, geographic area etc.), then the evolution of the states is </w:t>
+      </w:r>
+      <w:proofErr w:type="gramStart"/>
+      <w:r>
+        <w:rPr>
+          <w:sz w:val="22"/>
+          <w:lang w:val="en-US"/>
+        </w:rPr>
+        <w:t>similar to</w:t>
+      </w:r>
+      <w:proofErr w:type="gramEnd"/>
+      <w:r>
+        <w:rPr>
+          <w:sz w:val="22"/>
+          <w:lang w:val="en-US"/>
+        </w:rPr>
+        <w:t xml:space="preserve"> that in the previous diagram, until the check for anonymity, which results in a positive or negative response, depending on the fact that </w:t>
+      </w:r>
+      <w:proofErr w:type="spellStart"/>
+      <w:r>
+        <w:rPr>
+          <w:sz w:val="22"/>
+          <w:lang w:val="en-US"/>
+        </w:rPr>
+        <w:t>TrackMe</w:t>
+      </w:r>
+      <w:proofErr w:type="spellEnd"/>
+      <w:r>
+        <w:rPr>
+          <w:sz w:val="22"/>
+          <w:lang w:val="en-US"/>
+        </w:rPr>
+        <w:t xml:space="preserve"> can guarantee the privacy of their users.</w:t>
       </w:r>
     </w:p>
     <w:p>
@@ -2797,7 +3347,39 @@
           <w:sz w:val="22"/>
           <w:lang w:val="en-US"/>
         </w:rPr>
-        <w:t>This state diagram is inherent to the AutomatedSOS service. Indeed, it shows the evolution of the states necessary to handle an emergency, from the detection of an anomaly in the user’s parameters to the submission of the emergency with all the relevant data to the third party, so that it can send an ambulance to assist the user.</w:t>
+        <w:t xml:space="preserve">This state diagram is inherent to the </w:t>
+      </w:r>
+      <w:proofErr w:type="spellStart"/>
+      <w:r>
+        <w:rPr>
+          <w:sz w:val="22"/>
+          <w:lang w:val="en-US"/>
+        </w:rPr>
+        <w:t>AutomatedSOS</w:t>
+      </w:r>
+      <w:proofErr w:type="spellEnd"/>
+      <w:r>
+        <w:rPr>
+          <w:sz w:val="22"/>
+          <w:lang w:val="en-US"/>
+        </w:rPr>
+        <w:t xml:space="preserve"> service. Indeed, it shows the evolution of the </w:t>
+      </w:r>
+      <w:proofErr w:type="spellStart"/>
+      <w:r>
+        <w:rPr>
+          <w:sz w:val="22"/>
+          <w:lang w:val="en-US"/>
+        </w:rPr>
+        <w:t>states</w:t>
+      </w:r>
+      <w:proofErr w:type="spellEnd"/>
+      <w:r>
+        <w:rPr>
+          <w:sz w:val="22"/>
+          <w:lang w:val="en-US"/>
+        </w:rPr>
+        <w:t xml:space="preserve"> necessary to handle an emergency, from the detection of an anomaly in the user’s parameters to the submission of the emergency with all the relevant data to the third party, so that it can send an ambulance to assist the user.</w:t>
       </w:r>
     </w:p>
     <w:p>
@@ -2943,8 +3525,16 @@
         <w:rPr>
           <w:lang w:val="en-US"/>
         </w:rPr>
-        <w:t xml:space="preserve"> - Run organisation</w:t>
-      </w:r>
+        <w:t xml:space="preserve"> - Run </w:t>
+      </w:r>
+      <w:proofErr w:type="spellStart"/>
+      <w:r>
+        <w:rPr>
+          <w:lang w:val="en-US"/>
+        </w:rPr>
+        <w:t>organisation</w:t>
+      </w:r>
+      <w:proofErr w:type="spellEnd"/>
     </w:p>
     <w:p>
       <w:pPr>
@@ -2959,7 +3549,39 @@
           <w:sz w:val="22"/>
           <w:lang w:val="en-US"/>
         </w:rPr>
-        <w:t>Finally, this state diagram represents the transformation of the event (intended as run) entity. It’s important to note that ‘Data insertion’ and ‘Path selection’ are two different states. This is because the process of path definition is intendend to be subsequent to the insertion of data such as the name of the event, the date on which the run will take place etc. Indeed, it could be that some of these data can be necessary for the system to decide if the path defined by the organizer is feasible or not.</w:t>
+        <w:t xml:space="preserve">Finally, this state diagram represents the transformation of the event (intended as run) entity. It’s important to note that ‘Data insertion’ and ‘Path selection’ are two different states. This is because the process of path definition is </w:t>
+      </w:r>
+      <w:proofErr w:type="spellStart"/>
+      <w:r>
+        <w:rPr>
+          <w:sz w:val="22"/>
+          <w:lang w:val="en-US"/>
+        </w:rPr>
+        <w:t>intendend</w:t>
+      </w:r>
+      <w:proofErr w:type="spellEnd"/>
+      <w:r>
+        <w:rPr>
+          <w:sz w:val="22"/>
+          <w:lang w:val="en-US"/>
+        </w:rPr>
+        <w:t xml:space="preserve"> to be </w:t>
+      </w:r>
+      <w:proofErr w:type="gramStart"/>
+      <w:r>
+        <w:rPr>
+          <w:sz w:val="22"/>
+          <w:lang w:val="en-US"/>
+        </w:rPr>
+        <w:t>subsequent to</w:t>
+      </w:r>
+      <w:proofErr w:type="gramEnd"/>
+      <w:r>
+        <w:rPr>
+          <w:sz w:val="22"/>
+          <w:lang w:val="en-US"/>
+        </w:rPr>
+        <w:t xml:space="preserve"> the insertion of data such as the name of the event, the date on which the run will take place etc. Indeed, it could be that some of these data can be necessary for the system to decide if the path defined by the organizer is feasible or not.</w:t>
       </w:r>
     </w:p>
     <w:p>
@@ -3045,7 +3667,27 @@
           <w:szCs w:val="22"/>
           <w:lang w:val="en-US"/>
         </w:rPr>
-        <w:t>In the following section the most important product functions of the system are reported. It’s important to underline that the AutomatedSOS and Track4Run services are built on top of Data4Help,</w:t>
+        <w:t xml:space="preserve">In the following section the most important product functions of the system are reported. It’s important to underline that the </w:t>
+      </w:r>
+      <w:proofErr w:type="spellStart"/>
+      <w:r>
+        <w:rPr>
+          <w:rFonts w:cs="Times New Roman"/>
+          <w:sz w:val="22"/>
+          <w:szCs w:val="22"/>
+          <w:lang w:val="en-US"/>
+        </w:rPr>
+        <w:t>AutomatedSOS</w:t>
+      </w:r>
+      <w:proofErr w:type="spellEnd"/>
+      <w:r>
+        <w:rPr>
+          <w:rFonts w:cs="Times New Roman"/>
+          <w:sz w:val="22"/>
+          <w:szCs w:val="22"/>
+          <w:lang w:val="en-US"/>
+        </w:rPr>
+        <w:t xml:space="preserve"> and Track4Run services are built on top of Data4Help,</w:t>
       </w:r>
       <w:r>
         <w:rPr>
@@ -3056,14 +3698,25 @@
         </w:rPr>
         <w:t xml:space="preserve"> so if the user enables one or </w:t>
       </w:r>
-      <w:r>
-        <w:rPr>
-          <w:rFonts w:cs="Times New Roman"/>
-          <w:sz w:val="22"/>
-          <w:szCs w:val="22"/>
-          <w:lang w:val="en-US"/>
-        </w:rPr>
-        <w:t xml:space="preserve">both of them, Data4Help and its product functions are still enabled. </w:t>
+      <w:proofErr w:type="gramStart"/>
+      <w:r>
+        <w:rPr>
+          <w:rFonts w:cs="Times New Roman"/>
+          <w:sz w:val="22"/>
+          <w:szCs w:val="22"/>
+          <w:lang w:val="en-US"/>
+        </w:rPr>
+        <w:t>both of them</w:t>
+      </w:r>
+      <w:proofErr w:type="gramEnd"/>
+      <w:r>
+        <w:rPr>
+          <w:rFonts w:cs="Times New Roman"/>
+          <w:sz w:val="22"/>
+          <w:szCs w:val="22"/>
+          <w:lang w:val="en-US"/>
+        </w:rPr>
+        <w:t xml:space="preserve">, Data4Help and its product functions are still enabled. </w:t>
       </w:r>
     </w:p>
     <w:p>
@@ -3198,7 +3851,29 @@
           <w:szCs w:val="22"/>
           <w:lang w:val="en-US"/>
         </w:rPr>
-        <w:t xml:space="preserve"> years). In order to protect the</w:t>
+        <w:t xml:space="preserve"> years). </w:t>
+      </w:r>
+      <w:proofErr w:type="gramStart"/>
+      <w:r>
+        <w:rPr>
+          <w:rFonts w:cstheme="minorHAnsi"/>
+          <w:color w:val="000000"/>
+          <w:sz w:val="22"/>
+          <w:szCs w:val="22"/>
+          <w:lang w:val="en-US"/>
+        </w:rPr>
+        <w:t>In order to</w:t>
+      </w:r>
+      <w:proofErr w:type="gramEnd"/>
+      <w:r>
+        <w:rPr>
+          <w:rFonts w:cstheme="minorHAnsi"/>
+          <w:color w:val="000000"/>
+          <w:sz w:val="22"/>
+          <w:szCs w:val="22"/>
+          <w:lang w:val="en-US"/>
+        </w:rPr>
+        <w:t xml:space="preserve"> protect the</w:t>
       </w:r>
       <w:r>
         <w:rPr>
@@ -3373,7 +4048,27 @@
           <w:szCs w:val="22"/>
           <w:lang w:val="en-US"/>
         </w:rPr>
-        <w:t xml:space="preserve"> be guaranteed by the system if and only if the user enables the AutomatedSOS service. It is necessary that some third parties, that in this case are thought to be companies that can provide emergency services, register to the system so that it can send them the parameters of the user in case of emergency, as it will be explained in the following. The system will monitor in real time, through an appropriate device (for example a smart watch) some vital parameters of the user, like the heartbeat. As soon as those parameters are checked to be behold some thresholds, the system will send location and health status of the user to the nearest registered third party’s structure, so that it will be able to send as soon as possible an ambulance with the appropriate equipment and medical staff.</w:t>
+        <w:t xml:space="preserve"> be guaranteed by the system if and only if the user enables the </w:t>
+      </w:r>
+      <w:proofErr w:type="spellStart"/>
+      <w:r>
+        <w:rPr>
+          <w:rFonts w:cstheme="minorHAnsi"/>
+          <w:sz w:val="22"/>
+          <w:szCs w:val="22"/>
+          <w:lang w:val="en-US"/>
+        </w:rPr>
+        <w:t>AutomatedSOS</w:t>
+      </w:r>
+      <w:proofErr w:type="spellEnd"/>
+      <w:r>
+        <w:rPr>
+          <w:rFonts w:cstheme="minorHAnsi"/>
+          <w:sz w:val="22"/>
+          <w:szCs w:val="22"/>
+          <w:lang w:val="en-US"/>
+        </w:rPr>
+        <w:t xml:space="preserve"> service. It is necessary that some third parties, that in this case are thought to be companies that can provide emergency services, register to the system so that it can send them the parameters of the user in case of emergency, as it will be explained in the following. The system will monitor in real time, through an appropriate device (for example a smart watch) some vital parameters of the user, like the heartbeat. As soon as those parameters are checked to be behold some thresholds, the system will send location and health status of the user to the nearest registered third party’s structure, so that it will be able to send as soon as possible an ambulance with the appropriate equipment and medical staff.</w:t>
       </w:r>
     </w:p>
     <w:p>
@@ -3446,8 +4141,9 @@
           <w:szCs w:val="22"/>
           <w:lang w:val="en-US"/>
         </w:rPr>
-        <w:t>ty, in order to be allowed</w:t>
-      </w:r>
+        <w:t xml:space="preserve">ty, </w:t>
+      </w:r>
+      <w:proofErr w:type="gramStart"/>
       <w:r>
         <w:rPr>
           <w:rFonts w:cstheme="minorHAnsi"/>
@@ -3455,6 +4151,25 @@
           <w:szCs w:val="22"/>
           <w:lang w:val="en-US"/>
         </w:rPr>
+        <w:t>in order to</w:t>
+      </w:r>
+      <w:proofErr w:type="gramEnd"/>
+      <w:r>
+        <w:rPr>
+          <w:rFonts w:cstheme="minorHAnsi"/>
+          <w:sz w:val="22"/>
+          <w:szCs w:val="22"/>
+          <w:lang w:val="en-US"/>
+        </w:rPr>
+        <w:t xml:space="preserve"> be allowed</w:t>
+      </w:r>
+      <w:r>
+        <w:rPr>
+          <w:rFonts w:cstheme="minorHAnsi"/>
+          <w:sz w:val="22"/>
+          <w:szCs w:val="22"/>
+          <w:lang w:val="en-US"/>
+        </w:rPr>
         <w:t xml:space="preserve"> to organize runs. The authorized third parties will have the possibility to create the event of a run in the system, and will put some mandatory data about it, like the path, the starting point, the ending point, the date and the starting time. </w:t>
       </w:r>
       <w:r>
@@ -3485,7 +4200,29 @@
           <w:szCs w:val="22"/>
           <w:lang w:val="en-US"/>
         </w:rPr>
-        <w:t xml:space="preserve"> showing them the list of organized run on a calendar. The system will also provide to users the possibility of follow</w:t>
+        <w:t xml:space="preserve"> showing them the list of organized </w:t>
+      </w:r>
+      <w:proofErr w:type="gramStart"/>
+      <w:r>
+        <w:rPr>
+          <w:rFonts w:cstheme="minorHAnsi"/>
+          <w:color w:val="000000"/>
+          <w:sz w:val="22"/>
+          <w:szCs w:val="22"/>
+          <w:lang w:val="en-US"/>
+        </w:rPr>
+        <w:t>run</w:t>
+      </w:r>
+      <w:proofErr w:type="gramEnd"/>
+      <w:r>
+        <w:rPr>
+          <w:rFonts w:cstheme="minorHAnsi"/>
+          <w:color w:val="000000"/>
+          <w:sz w:val="22"/>
+          <w:szCs w:val="22"/>
+          <w:lang w:val="en-US"/>
+        </w:rPr>
+        <w:t xml:space="preserve"> on a calendar. The system will also provide to users the possibility of follow</w:t>
       </w:r>
       <w:r>
         <w:rPr>
@@ -3634,7 +4371,27 @@
           <w:szCs w:val="22"/>
           <w:lang w:val="en-US"/>
         </w:rPr>
-        <w:t xml:space="preserve"> to AutomatedSOS and/or Track4Run. </w:t>
+        <w:t xml:space="preserve"> to </w:t>
+      </w:r>
+      <w:proofErr w:type="spellStart"/>
+      <w:r>
+        <w:rPr>
+          <w:rFonts w:cs="Times New Roman"/>
+          <w:sz w:val="22"/>
+          <w:szCs w:val="22"/>
+          <w:lang w:val="en-US"/>
+        </w:rPr>
+        <w:t>AutomatedSOS</w:t>
+      </w:r>
+      <w:proofErr w:type="spellEnd"/>
+      <w:r>
+        <w:rPr>
+          <w:rFonts w:cs="Times New Roman"/>
+          <w:sz w:val="22"/>
+          <w:szCs w:val="22"/>
+          <w:lang w:val="en-US"/>
+        </w:rPr>
+        <w:t xml:space="preserve"> and/or Track4Run. </w:t>
       </w:r>
       <w:r>
         <w:rPr>
@@ -3788,14 +4545,25 @@
           <w:lang w:val="en-US"/>
         </w:rPr>
       </w:pPr>
-      <w:r>
-        <w:rPr>
-          <w:rFonts w:cs="Times New Roman"/>
-          <w:sz w:val="22"/>
-          <w:szCs w:val="22"/>
-          <w:lang w:val="en-US"/>
-        </w:rPr>
-        <w:t xml:space="preserve">AutomatedSOS: the user is a Data4Help’s user </w:t>
+      <w:proofErr w:type="spellStart"/>
+      <w:r>
+        <w:rPr>
+          <w:rFonts w:cs="Times New Roman"/>
+          <w:sz w:val="22"/>
+          <w:szCs w:val="22"/>
+          <w:lang w:val="en-US"/>
+        </w:rPr>
+        <w:t>AutomatedSOS</w:t>
+      </w:r>
+      <w:proofErr w:type="spellEnd"/>
+      <w:r>
+        <w:rPr>
+          <w:rFonts w:cs="Times New Roman"/>
+          <w:sz w:val="22"/>
+          <w:szCs w:val="22"/>
+          <w:lang w:val="en-US"/>
+        </w:rPr>
+        <w:t xml:space="preserve">: the user is a Data4Help’s user </w:t>
       </w:r>
       <w:r>
         <w:rPr>
@@ -3831,7 +4599,27 @@
           <w:szCs w:val="22"/>
           <w:lang w:val="en-US"/>
         </w:rPr>
-        <w:t xml:space="preserve"> health status in real time, and also the location in case of health emergency (both collected and sent by his</w:t>
+        <w:t xml:space="preserve"> health status in real time, </w:t>
+      </w:r>
+      <w:proofErr w:type="gramStart"/>
+      <w:r>
+        <w:rPr>
+          <w:rFonts w:cs="Times New Roman"/>
+          <w:sz w:val="22"/>
+          <w:szCs w:val="22"/>
+          <w:lang w:val="en-US"/>
+        </w:rPr>
+        <w:t>and also</w:t>
+      </w:r>
+      <w:proofErr w:type="gramEnd"/>
+      <w:r>
+        <w:rPr>
+          <w:rFonts w:cs="Times New Roman"/>
+          <w:sz w:val="22"/>
+          <w:szCs w:val="22"/>
+          <w:lang w:val="en-US"/>
+        </w:rPr>
+        <w:t xml:space="preserve"> the location in case of health emergency (both collected and sent by his</w:t>
       </w:r>
       <w:r>
         <w:rPr>
@@ -4026,7 +4814,27 @@
           <w:szCs w:val="22"/>
           <w:lang w:val="en-US"/>
         </w:rPr>
-        <w:t xml:space="preserve">. It has to register to the system in order to receive data, </w:t>
+        <w:t xml:space="preserve">. It </w:t>
+      </w:r>
+      <w:proofErr w:type="gramStart"/>
+      <w:r>
+        <w:rPr>
+          <w:rFonts w:cs="Times New Roman"/>
+          <w:sz w:val="22"/>
+          <w:szCs w:val="22"/>
+          <w:lang w:val="en-US"/>
+        </w:rPr>
+        <w:t>has to</w:t>
+      </w:r>
+      <w:proofErr w:type="gramEnd"/>
+      <w:r>
+        <w:rPr>
+          <w:rFonts w:cs="Times New Roman"/>
+          <w:sz w:val="22"/>
+          <w:szCs w:val="22"/>
+          <w:lang w:val="en-US"/>
+        </w:rPr>
+        <w:t xml:space="preserve"> register to the system in order to receive data, </w:t>
       </w:r>
       <w:r>
         <w:rPr>
@@ -4081,14 +4889,25 @@
           <w:lang w:val="en-US"/>
         </w:rPr>
       </w:pPr>
-      <w:r>
-        <w:rPr>
-          <w:rFonts w:cs="Times New Roman"/>
-          <w:sz w:val="22"/>
-          <w:szCs w:val="22"/>
-          <w:lang w:val="en-US"/>
-        </w:rPr>
-        <w:t xml:space="preserve">AutomatedSOS: the third party, supposed to be </w:t>
+      <w:proofErr w:type="spellStart"/>
+      <w:r>
+        <w:rPr>
+          <w:rFonts w:cs="Times New Roman"/>
+          <w:sz w:val="22"/>
+          <w:szCs w:val="22"/>
+          <w:lang w:val="en-US"/>
+        </w:rPr>
+        <w:t>AutomatedSOS</w:t>
+      </w:r>
+      <w:proofErr w:type="spellEnd"/>
+      <w:r>
+        <w:rPr>
+          <w:rFonts w:cs="Times New Roman"/>
+          <w:sz w:val="22"/>
+          <w:szCs w:val="22"/>
+          <w:lang w:val="en-US"/>
+        </w:rPr>
+        <w:t xml:space="preserve">: the third party, supposed to be </w:t>
       </w:r>
       <w:r>
         <w:rPr>
@@ -4106,16 +4925,36 @@
           <w:szCs w:val="22"/>
           <w:lang w:val="en-US"/>
         </w:rPr>
-        <w:t>company that can provide emergency services</w:t>
-      </w:r>
-      <w:r>
-        <w:rPr>
-          <w:rFonts w:cs="Times New Roman"/>
-          <w:sz w:val="22"/>
-          <w:szCs w:val="22"/>
-          <w:lang w:val="en-US"/>
-        </w:rPr>
-        <w:t>, is an organization capable of providing medical aid to the user</w:t>
+        <w:t xml:space="preserve">company that can provide </w:t>
+      </w:r>
+      <w:proofErr w:type="gramStart"/>
+      <w:r>
+        <w:rPr>
+          <w:rFonts w:cstheme="minorHAnsi"/>
+          <w:sz w:val="22"/>
+          <w:szCs w:val="22"/>
+          <w:lang w:val="en-US"/>
+        </w:rPr>
+        <w:t>emergency services</w:t>
+      </w:r>
+      <w:r>
+        <w:rPr>
+          <w:rFonts w:cs="Times New Roman"/>
+          <w:sz w:val="22"/>
+          <w:szCs w:val="22"/>
+          <w:lang w:val="en-US"/>
+        </w:rPr>
+        <w:t>,</w:t>
+      </w:r>
+      <w:proofErr w:type="gramEnd"/>
+      <w:r>
+        <w:rPr>
+          <w:rFonts w:cs="Times New Roman"/>
+          <w:sz w:val="22"/>
+          <w:szCs w:val="22"/>
+          <w:lang w:val="en-US"/>
+        </w:rPr>
+        <w:t xml:space="preserve"> is an organization capable of providing medical aid to the user</w:t>
       </w:r>
       <w:r>
         <w:rPr>
@@ -4133,7 +4972,27 @@
           <w:szCs w:val="22"/>
           <w:lang w:val="en-US"/>
         </w:rPr>
-        <w:t xml:space="preserve"> after receiving the report from the system. It has to register to the system in order to receive the data in case of emergency.</w:t>
+        <w:t xml:space="preserve"> after receiving the report from the system. It </w:t>
+      </w:r>
+      <w:proofErr w:type="gramStart"/>
+      <w:r>
+        <w:rPr>
+          <w:rFonts w:cs="Times New Roman"/>
+          <w:sz w:val="22"/>
+          <w:szCs w:val="22"/>
+          <w:lang w:val="en-US"/>
+        </w:rPr>
+        <w:t>has to</w:t>
+      </w:r>
+      <w:proofErr w:type="gramEnd"/>
+      <w:r>
+        <w:rPr>
+          <w:rFonts w:cs="Times New Roman"/>
+          <w:sz w:val="22"/>
+          <w:szCs w:val="22"/>
+          <w:lang w:val="en-US"/>
+        </w:rPr>
+        <w:t xml:space="preserve"> register to the system in order to receive the data in case of emergency.</w:t>
       </w:r>
     </w:p>
     <w:p>
@@ -4386,7 +5245,29 @@
           <w:szCs w:val="22"/>
           <w:lang w:val="en-US" w:eastAsia="it-IT"/>
         </w:rPr>
-        <w:t>A request for data is considered to be anonymous if it is satisfied by at least 1000 individuals</w:t>
+        <w:t xml:space="preserve">A request for data </w:t>
+      </w:r>
+      <w:proofErr w:type="gramStart"/>
+      <w:r>
+        <w:rPr>
+          <w:rFonts w:eastAsia="Times New Roman" w:cs="Arial"/>
+          <w:color w:val="000000"/>
+          <w:sz w:val="22"/>
+          <w:szCs w:val="22"/>
+          <w:lang w:val="en-US" w:eastAsia="it-IT"/>
+        </w:rPr>
+        <w:t>is considered to be</w:t>
+      </w:r>
+      <w:proofErr w:type="gramEnd"/>
+      <w:r>
+        <w:rPr>
+          <w:rFonts w:eastAsia="Times New Roman" w:cs="Arial"/>
+          <w:color w:val="000000"/>
+          <w:sz w:val="22"/>
+          <w:szCs w:val="22"/>
+          <w:lang w:val="en-US" w:eastAsia="it-IT"/>
+        </w:rPr>
+        <w:t xml:space="preserve"> anonymous if it is satisfied by at least 1000 individuals</w:t>
       </w:r>
       <w:r>
         <w:rPr>
@@ -4434,7 +5315,29 @@
           <w:szCs w:val="22"/>
           <w:lang w:val="en-US" w:eastAsia="it-IT"/>
         </w:rPr>
-        <w:t>Each user that wills to activate AutomatedSOS service always wear the device that acquires data</w:t>
+        <w:t xml:space="preserve">Each user that wills to activate </w:t>
+      </w:r>
+      <w:proofErr w:type="spellStart"/>
+      <w:r>
+        <w:rPr>
+          <w:rFonts w:eastAsia="Times New Roman" w:cs="Arial"/>
+          <w:color w:val="000000"/>
+          <w:sz w:val="22"/>
+          <w:szCs w:val="22"/>
+          <w:lang w:val="en-US" w:eastAsia="it-IT"/>
+        </w:rPr>
+        <w:t>AutomatedSOS</w:t>
+      </w:r>
+      <w:proofErr w:type="spellEnd"/>
+      <w:r>
+        <w:rPr>
+          <w:rFonts w:eastAsia="Times New Roman" w:cs="Arial"/>
+          <w:color w:val="000000"/>
+          <w:sz w:val="22"/>
+          <w:szCs w:val="22"/>
+          <w:lang w:val="en-US" w:eastAsia="it-IT"/>
+        </w:rPr>
+        <w:t xml:space="preserve"> service always wear the device that acquires data</w:t>
       </w:r>
       <w:r>
         <w:rPr>
@@ -4482,7 +5385,29 @@
           <w:szCs w:val="22"/>
           <w:lang w:val="en-US" w:eastAsia="it-IT"/>
         </w:rPr>
-        <w:t xml:space="preserve"> The device on which the service AutomatedSOS i</w:t>
+        <w:t xml:space="preserve"> The device on which the service </w:t>
+      </w:r>
+      <w:proofErr w:type="spellStart"/>
+      <w:r>
+        <w:rPr>
+          <w:rFonts w:eastAsia="Times New Roman" w:cs="Arial"/>
+          <w:color w:val="000000"/>
+          <w:sz w:val="22"/>
+          <w:szCs w:val="22"/>
+          <w:lang w:val="en-US" w:eastAsia="it-IT"/>
+        </w:rPr>
+        <w:t>AutomatedSOS</w:t>
+      </w:r>
+      <w:proofErr w:type="spellEnd"/>
+      <w:r>
+        <w:rPr>
+          <w:rFonts w:eastAsia="Times New Roman" w:cs="Arial"/>
+          <w:color w:val="000000"/>
+          <w:sz w:val="22"/>
+          <w:szCs w:val="22"/>
+          <w:lang w:val="en-US" w:eastAsia="it-IT"/>
+        </w:rPr>
+        <w:t xml:space="preserve"> i</w:t>
       </w:r>
       <w:r>
         <w:rPr>
@@ -4560,7 +5485,29 @@
           <w:szCs w:val="22"/>
           <w:lang w:val="en-US" w:eastAsia="it-IT"/>
         </w:rPr>
-        <w:t>acknowledged insitutions.</w:t>
+        <w:t xml:space="preserve">acknowledged </w:t>
+      </w:r>
+      <w:proofErr w:type="spellStart"/>
+      <w:r>
+        <w:rPr>
+          <w:rFonts w:eastAsia="Times New Roman" w:cs="Arial"/>
+          <w:color w:val="000000"/>
+          <w:sz w:val="22"/>
+          <w:szCs w:val="22"/>
+          <w:lang w:val="en-US" w:eastAsia="it-IT"/>
+        </w:rPr>
+        <w:t>insitutions</w:t>
+      </w:r>
+      <w:proofErr w:type="spellEnd"/>
+      <w:r>
+        <w:rPr>
+          <w:rFonts w:eastAsia="Times New Roman" w:cs="Arial"/>
+          <w:color w:val="000000"/>
+          <w:sz w:val="22"/>
+          <w:szCs w:val="22"/>
+          <w:lang w:val="en-US" w:eastAsia="it-IT"/>
+        </w:rPr>
+        <w:t>.</w:t>
       </w:r>
     </w:p>
     <w:p>
@@ -4678,8 +5625,6 @@
           <w:lang w:val="en-US"/>
         </w:rPr>
       </w:pPr>
-      <w:bookmarkStart w:id="0" w:name="_GoBack"/>
-      <w:bookmarkEnd w:id="0"/>
       <w:r>
         <w:rPr>
           <w:rFonts w:cs="Times New Roman"/>
@@ -4743,7 +5688,7 @@
       <w:pPr>
         <w:ind w:right="680"/>
         <w:rPr>
-          <w:rFonts w:cs="Times New Roman"/>
+          <w:rFonts w:cstheme="minorHAnsi"/>
           <w:b/>
           <w:i/>
           <w:sz w:val="22"/>
@@ -4753,13 +5698,273 @@
       </w:pPr>
       <w:r>
         <w:rPr>
-          <w:rFonts w:cs="Times New Roman"/>
+          <w:rFonts w:cstheme="minorHAnsi"/>
           <w:b/>
           <w:i/>
           <w:sz w:val="22"/>
           <w:szCs w:val="22"/>
           <w:lang w:val="en-US"/>
         </w:rPr>
+        <w:t>Hardware interfaces</w:t>
+      </w:r>
+    </w:p>
+    <w:p>
+      <w:pPr>
+        <w:ind w:right="680"/>
+        <w:rPr>
+          <w:rFonts w:cstheme="minorHAnsi"/>
+          <w:sz w:val="22"/>
+          <w:szCs w:val="22"/>
+          <w:lang w:val="en-US"/>
+        </w:rPr>
+      </w:pPr>
+      <w:r>
+        <w:rPr>
+          <w:rFonts w:cstheme="minorHAnsi"/>
+          <w:sz w:val="22"/>
+          <w:szCs w:val="22"/>
+          <w:lang w:val="en-US"/>
+        </w:rPr>
+        <w:t xml:space="preserve">The system does not use any hardware interface. Any device that can connect to internet through a browser (for example a pc, a mobile phone, a tablet, etc.) is enough for both the user and the third party to do does activity that don’t require data acquisition through device. For </w:t>
+      </w:r>
+      <w:r>
+        <w:rPr>
+          <w:rFonts w:cstheme="minorHAnsi"/>
+          <w:sz w:val="22"/>
+          <w:szCs w:val="22"/>
+          <w:lang w:val="en-US"/>
+        </w:rPr>
+        <w:t>example,</w:t>
+      </w:r>
+      <w:r>
+        <w:rPr>
+          <w:rFonts w:cstheme="minorHAnsi"/>
+          <w:sz w:val="22"/>
+          <w:szCs w:val="22"/>
+          <w:lang w:val="en-US"/>
+        </w:rPr>
+        <w:t xml:space="preserve"> signing up, logging in, organizing a run, requiring data from a user, accepting or refusing data requests from third party, and so on and so forth. However, some services offered by the system</w:t>
+      </w:r>
+      <w:r>
+        <w:rPr>
+          <w:rFonts w:cstheme="minorHAnsi"/>
+          <w:sz w:val="22"/>
+          <w:szCs w:val="22"/>
+          <w:lang w:val="en-US"/>
+        </w:rPr>
+        <w:t xml:space="preserve"> require a specific hardware: in order to locate the </w:t>
+      </w:r>
+      <w:proofErr w:type="gramStart"/>
+      <w:r>
+        <w:rPr>
+          <w:rFonts w:cstheme="minorHAnsi"/>
+          <w:sz w:val="22"/>
+          <w:szCs w:val="22"/>
+          <w:lang w:val="en-US"/>
+        </w:rPr>
+        <w:t>user</w:t>
+      </w:r>
+      <w:proofErr w:type="gramEnd"/>
+      <w:r>
+        <w:rPr>
+          <w:rFonts w:cstheme="minorHAnsi"/>
+          <w:sz w:val="22"/>
+          <w:szCs w:val="22"/>
+          <w:lang w:val="en-US"/>
+        </w:rPr>
+        <w:t xml:space="preserve"> it’s necessary for him to have a GPS device.</w:t>
+      </w:r>
+      <w:r>
+        <w:rPr>
+          <w:rFonts w:cstheme="minorHAnsi"/>
+          <w:sz w:val="22"/>
+          <w:szCs w:val="22"/>
+          <w:lang w:val="en-US"/>
+        </w:rPr>
+        <w:t xml:space="preserve"> To get the heartbeat of the user, an appropriate device must be user, such as a smartwatch.</w:t>
+      </w:r>
+      <w:r>
+        <w:rPr>
+          <w:rFonts w:cstheme="minorHAnsi"/>
+          <w:sz w:val="22"/>
+          <w:szCs w:val="22"/>
+          <w:lang w:val="en-US"/>
+        </w:rPr>
+        <w:t xml:space="preserve"> </w:t>
+      </w:r>
+      <w:r>
+        <w:rPr>
+          <w:rFonts w:cstheme="minorHAnsi"/>
+          <w:sz w:val="22"/>
+          <w:szCs w:val="22"/>
+          <w:lang w:val="en-US"/>
+        </w:rPr>
+        <w:t xml:space="preserve">Finally, it’s important to underline that </w:t>
+      </w:r>
+      <w:proofErr w:type="spellStart"/>
+      <w:r>
+        <w:rPr>
+          <w:rFonts w:cstheme="minorHAnsi"/>
+          <w:sz w:val="22"/>
+          <w:szCs w:val="22"/>
+          <w:lang w:val="en-US"/>
+        </w:rPr>
+        <w:t>AutomatedSOS</w:t>
+      </w:r>
+      <w:proofErr w:type="spellEnd"/>
+      <w:r>
+        <w:rPr>
+          <w:rFonts w:cstheme="minorHAnsi"/>
+          <w:sz w:val="22"/>
+          <w:szCs w:val="22"/>
+          <w:lang w:val="en-US"/>
+        </w:rPr>
+        <w:t xml:space="preserve"> needs the user to be constantly connected to internet, because in case of emergency the data must be sent immediately. So, a device with a 2G/3G/4G and possibly </w:t>
+      </w:r>
+      <w:proofErr w:type="spellStart"/>
+      <w:r>
+        <w:rPr>
+          <w:rFonts w:cstheme="minorHAnsi"/>
+          <w:sz w:val="22"/>
+          <w:szCs w:val="22"/>
+          <w:lang w:val="en-US"/>
+        </w:rPr>
+        <w:t>WiFi</w:t>
+      </w:r>
+      <w:proofErr w:type="spellEnd"/>
+      <w:r>
+        <w:rPr>
+          <w:rFonts w:cstheme="minorHAnsi"/>
+          <w:sz w:val="22"/>
+          <w:szCs w:val="22"/>
+          <w:lang w:val="en-US"/>
+        </w:rPr>
+        <w:t xml:space="preserve"> connection must be present on the user’s device.</w:t>
+      </w:r>
+    </w:p>
+    <w:p>
+      <w:pPr>
+        <w:ind w:right="680"/>
+        <w:rPr>
+          <w:rFonts w:cstheme="minorHAnsi"/>
+          <w:b/>
+          <w:i/>
+          <w:sz w:val="22"/>
+          <w:szCs w:val="22"/>
+          <w:lang w:val="en-US"/>
+        </w:rPr>
+      </w:pPr>
+      <w:r>
+        <w:rPr>
+          <w:rFonts w:cstheme="minorHAnsi"/>
+          <w:b/>
+          <w:i/>
+          <w:sz w:val="22"/>
+          <w:szCs w:val="22"/>
+          <w:lang w:val="en-US"/>
+        </w:rPr>
+        <w:t>Software</w:t>
+      </w:r>
+      <w:r>
+        <w:rPr>
+          <w:rFonts w:cstheme="minorHAnsi"/>
+          <w:b/>
+          <w:i/>
+          <w:sz w:val="22"/>
+          <w:szCs w:val="22"/>
+          <w:lang w:val="en-US"/>
+        </w:rPr>
+        <w:t xml:space="preserve"> interfaces</w:t>
+      </w:r>
+    </w:p>
+    <w:p>
+      <w:pPr>
+        <w:ind w:right="680"/>
+        <w:rPr>
+          <w:rFonts w:cstheme="minorHAnsi"/>
+          <w:sz w:val="22"/>
+          <w:szCs w:val="22"/>
+          <w:lang w:val="en-US"/>
+        </w:rPr>
+      </w:pPr>
+      <w:r>
+        <w:rPr>
+          <w:rFonts w:cstheme="minorHAnsi"/>
+          <w:sz w:val="22"/>
+          <w:szCs w:val="22"/>
+          <w:lang w:val="en-US"/>
+        </w:rPr>
+        <w:t xml:space="preserve">The system uses </w:t>
+      </w:r>
+      <w:r>
+        <w:rPr>
+          <w:rFonts w:cstheme="minorHAnsi"/>
+          <w:sz w:val="22"/>
+          <w:szCs w:val="22"/>
+          <w:lang w:val="en-US"/>
+        </w:rPr>
+        <w:t>an</w:t>
+      </w:r>
+      <w:r>
+        <w:rPr>
+          <w:rFonts w:cstheme="minorHAnsi"/>
+          <w:sz w:val="22"/>
+          <w:szCs w:val="22"/>
+          <w:lang w:val="en-US"/>
+        </w:rPr>
+        <w:t xml:space="preserve"> external suitable service so that its architecture is simpler. A Google </w:t>
+      </w:r>
+      <w:proofErr w:type="spellStart"/>
+      <w:r>
+        <w:rPr>
+          <w:rFonts w:cstheme="minorHAnsi"/>
+          <w:sz w:val="22"/>
+          <w:szCs w:val="22"/>
+          <w:lang w:val="en-US"/>
+        </w:rPr>
+        <w:t>Maps’s</w:t>
+      </w:r>
+      <w:proofErr w:type="spellEnd"/>
+      <w:r>
+        <w:rPr>
+          <w:rFonts w:cstheme="minorHAnsi"/>
+          <w:sz w:val="22"/>
+          <w:szCs w:val="22"/>
+          <w:lang w:val="en-US"/>
+        </w:rPr>
+        <w:t xml:space="preserve"> API is used when providing the Track4Run service</w:t>
+      </w:r>
+      <w:r>
+        <w:rPr>
+          <w:rFonts w:cstheme="minorHAnsi"/>
+          <w:sz w:val="22"/>
+          <w:szCs w:val="22"/>
+          <w:lang w:val="en-US"/>
+        </w:rPr>
+        <w:t>. The organizer will choose the path of his run by managing a map provided by the API. The user that wants to spectate a run, as well, will be provided of a map by the API.</w:t>
+      </w:r>
+    </w:p>
+    <w:p>
+      <w:pPr>
+        <w:ind w:right="680"/>
+        <w:rPr>
+          <w:rFonts w:cs="Times New Roman"/>
+          <w:b/>
+          <w:i/>
+          <w:sz w:val="22"/>
+          <w:szCs w:val="22"/>
+          <w:lang w:val="en-US"/>
+        </w:rPr>
+      </w:pPr>
+      <w:r>
+        <w:rPr>
+          <w:rFonts w:cs="Times New Roman"/>
+          <w:b/>
+          <w:i/>
+          <w:sz w:val="22"/>
+          <w:szCs w:val="22"/>
+          <w:lang w:val="en-US"/>
+        </w:rPr>
         <w:t>3.2 Scenarios</w:t>
       </w:r>
     </w:p>
@@ -4843,8 +6048,9 @@
           <w:shd w:val="clear" w:color="auto" w:fill="FFFFFF"/>
           <w:lang w:val="en-GB"/>
         </w:rPr>
-        <w:t>earch activity in order to analy</w:t>
-      </w:r>
+        <w:t xml:space="preserve">earch activity </w:t>
+      </w:r>
+      <w:proofErr w:type="gramStart"/>
       <w:r>
         <w:rPr>
           <w:rFonts w:cstheme="minorHAnsi"/>
@@ -4854,12 +6060,10 @@
           <w:shd w:val="clear" w:color="auto" w:fill="FFFFFF"/>
           <w:lang w:val="en-GB"/>
         </w:rPr>
-        <w:t>ze the health status of smoking people. In order to do that, it requests to the system to access the data of those who live in Milan and smoke. Specifically, ISTAT wants the heartbeat of those people. Data4Help provides this data to ISTAT.</w:t>
-      </w:r>
-    </w:p>
-    <w:p>
-      <w:pPr>
-        <w:ind w:left="708" w:right="680" w:firstLine="28"/>
+        <w:t>in order to</w:t>
+      </w:r>
+      <w:proofErr w:type="gramEnd"/>
+      <w:r>
         <w:rPr>
           <w:rFonts w:cstheme="minorHAnsi"/>
           <w:color w:val="000000"/>
@@ -4868,7 +6072,9 @@
           <w:shd w:val="clear" w:color="auto" w:fill="FFFFFF"/>
           <w:lang w:val="en-GB"/>
         </w:rPr>
-      </w:pPr>
+        <w:t xml:space="preserve"> </w:t>
+      </w:r>
+      <w:proofErr w:type="spellStart"/>
       <w:r>
         <w:rPr>
           <w:rFonts w:cstheme="minorHAnsi"/>
@@ -4878,7 +6084,7 @@
           <w:shd w:val="clear" w:color="auto" w:fill="FFFFFF"/>
           <w:lang w:val="en-GB"/>
         </w:rPr>
-        <w:t>3.2.2</w:t>
+        <w:t>analy</w:t>
       </w:r>
       <w:r>
         <w:rPr>
@@ -4889,6 +6095,77 @@
           <w:shd w:val="clear" w:color="auto" w:fill="FFFFFF"/>
           <w:lang w:val="en-GB"/>
         </w:rPr>
+        <w:t>ze</w:t>
+      </w:r>
+      <w:proofErr w:type="spellEnd"/>
+      <w:r>
+        <w:rPr>
+          <w:rFonts w:cstheme="minorHAnsi"/>
+          <w:color w:val="000000"/>
+          <w:sz w:val="22"/>
+          <w:szCs w:val="22"/>
+          <w:shd w:val="clear" w:color="auto" w:fill="FFFFFF"/>
+          <w:lang w:val="en-GB"/>
+        </w:rPr>
+        <w:t xml:space="preserve"> the health status of smoking people. </w:t>
+      </w:r>
+      <w:proofErr w:type="gramStart"/>
+      <w:r>
+        <w:rPr>
+          <w:rFonts w:cstheme="minorHAnsi"/>
+          <w:color w:val="000000"/>
+          <w:sz w:val="22"/>
+          <w:szCs w:val="22"/>
+          <w:shd w:val="clear" w:color="auto" w:fill="FFFFFF"/>
+          <w:lang w:val="en-GB"/>
+        </w:rPr>
+        <w:t>In order to</w:t>
+      </w:r>
+      <w:proofErr w:type="gramEnd"/>
+      <w:r>
+        <w:rPr>
+          <w:rFonts w:cstheme="minorHAnsi"/>
+          <w:color w:val="000000"/>
+          <w:sz w:val="22"/>
+          <w:szCs w:val="22"/>
+          <w:shd w:val="clear" w:color="auto" w:fill="FFFFFF"/>
+          <w:lang w:val="en-GB"/>
+        </w:rPr>
+        <w:t xml:space="preserve"> do that, it requests to the system to access the data of those who live in Milan and smoke. Specifically, ISTAT wants the heartbeat of those people. Data4Help provides this data to ISTAT.</w:t>
+      </w:r>
+    </w:p>
+    <w:p>
+      <w:pPr>
+        <w:ind w:left="708" w:right="680" w:firstLine="28"/>
+        <w:rPr>
+          <w:rFonts w:cstheme="minorHAnsi"/>
+          <w:color w:val="000000"/>
+          <w:sz w:val="22"/>
+          <w:szCs w:val="22"/>
+          <w:shd w:val="clear" w:color="auto" w:fill="FFFFFF"/>
+          <w:lang w:val="en-GB"/>
+        </w:rPr>
+      </w:pPr>
+      <w:r>
+        <w:rPr>
+          <w:rFonts w:cstheme="minorHAnsi"/>
+          <w:color w:val="000000"/>
+          <w:sz w:val="22"/>
+          <w:szCs w:val="22"/>
+          <w:shd w:val="clear" w:color="auto" w:fill="FFFFFF"/>
+          <w:lang w:val="en-GB"/>
+        </w:rPr>
+        <w:t>3.2.2</w:t>
+      </w:r>
+      <w:r>
+        <w:rPr>
+          <w:rFonts w:cstheme="minorHAnsi"/>
+          <w:color w:val="000000"/>
+          <w:sz w:val="22"/>
+          <w:szCs w:val="22"/>
+          <w:shd w:val="clear" w:color="auto" w:fill="FFFFFF"/>
+          <w:lang w:val="en-GB"/>
+        </w:rPr>
         <w:tab/>
         <w:t>Scenario 2</w:t>
       </w:r>
@@ -4915,8 +6192,9 @@
           <w:shd w:val="clear" w:color="auto" w:fill="FFFFFF"/>
           <w:lang w:val="en-GB"/>
         </w:rPr>
-        <w:t>An emergent start-up, located in a small city, provides a food delivery service, and has the peculiarity of selling vegan food only. The company wants to know the location of vegan people in the small city, in order to do some targeted advertising. So they ask that piece of information to D</w:t>
-      </w:r>
+        <w:t xml:space="preserve">An emergent start-up, located in a small city, provides a food delivery service, and has the peculiarity of selling vegan food only. The company wants to know the location of vegan people in the small city, </w:t>
+      </w:r>
+      <w:proofErr w:type="gramStart"/>
       <w:r>
         <w:rPr>
           <w:rFonts w:cstheme="minorHAnsi"/>
@@ -4926,8 +6204,9 @@
           <w:shd w:val="clear" w:color="auto" w:fill="FFFFFF"/>
           <w:lang w:val="en-GB"/>
         </w:rPr>
-        <w:t xml:space="preserve">ata4Help, </w:t>
-      </w:r>
+        <w:t>in order to</w:t>
+      </w:r>
+      <w:proofErr w:type="gramEnd"/>
       <w:r>
         <w:rPr>
           <w:rFonts w:cstheme="minorHAnsi"/>
@@ -4937,8 +6216,9 @@
           <w:shd w:val="clear" w:color="auto" w:fill="FFFFFF"/>
           <w:lang w:val="en-GB"/>
         </w:rPr>
-        <w:t>that stores the eating habits of their users. Because the city is small, there are only 853 vegan people in there, so Data4Help refuses to provide the requested data in order to protect thei</w:t>
-      </w:r>
+        <w:t xml:space="preserve"> do some targeted advertising. </w:t>
+      </w:r>
+      <w:proofErr w:type="gramStart"/>
       <w:r>
         <w:rPr>
           <w:rFonts w:cstheme="minorHAnsi"/>
@@ -4948,8 +6228,9 @@
           <w:shd w:val="clear" w:color="auto" w:fill="FFFFFF"/>
           <w:lang w:val="en-GB"/>
         </w:rPr>
-        <w:t>r</w:t>
-      </w:r>
+        <w:t>So</w:t>
+      </w:r>
+      <w:proofErr w:type="gramEnd"/>
       <w:r>
         <w:rPr>
           <w:rFonts w:cstheme="minorHAnsi"/>
@@ -4959,6 +6240,74 @@
           <w:shd w:val="clear" w:color="auto" w:fill="FFFFFF"/>
           <w:lang w:val="en-GB"/>
         </w:rPr>
+        <w:t xml:space="preserve"> they ask that piece of information to D</w:t>
+      </w:r>
+      <w:r>
+        <w:rPr>
+          <w:rFonts w:cstheme="minorHAnsi"/>
+          <w:color w:val="000000"/>
+          <w:sz w:val="22"/>
+          <w:szCs w:val="22"/>
+          <w:shd w:val="clear" w:color="auto" w:fill="FFFFFF"/>
+          <w:lang w:val="en-GB"/>
+        </w:rPr>
+        <w:t xml:space="preserve">ata4Help, </w:t>
+      </w:r>
+      <w:r>
+        <w:rPr>
+          <w:rFonts w:cstheme="minorHAnsi"/>
+          <w:color w:val="000000"/>
+          <w:sz w:val="22"/>
+          <w:szCs w:val="22"/>
+          <w:shd w:val="clear" w:color="auto" w:fill="FFFFFF"/>
+          <w:lang w:val="en-GB"/>
+        </w:rPr>
+        <w:t xml:space="preserve">that stores the eating habits of their users. Because the city is small, there are only 853 vegan people in there, so Data4Help refuses to provide the requested data </w:t>
+      </w:r>
+      <w:proofErr w:type="gramStart"/>
+      <w:r>
+        <w:rPr>
+          <w:rFonts w:cstheme="minorHAnsi"/>
+          <w:color w:val="000000"/>
+          <w:sz w:val="22"/>
+          <w:szCs w:val="22"/>
+          <w:shd w:val="clear" w:color="auto" w:fill="FFFFFF"/>
+          <w:lang w:val="en-GB"/>
+        </w:rPr>
+        <w:t>in order to</w:t>
+      </w:r>
+      <w:proofErr w:type="gramEnd"/>
+      <w:r>
+        <w:rPr>
+          <w:rFonts w:cstheme="minorHAnsi"/>
+          <w:color w:val="000000"/>
+          <w:sz w:val="22"/>
+          <w:szCs w:val="22"/>
+          <w:shd w:val="clear" w:color="auto" w:fill="FFFFFF"/>
+          <w:lang w:val="en-GB"/>
+        </w:rPr>
+        <w:t xml:space="preserve"> protect thei</w:t>
+      </w:r>
+      <w:r>
+        <w:rPr>
+          <w:rFonts w:cstheme="minorHAnsi"/>
+          <w:color w:val="000000"/>
+          <w:sz w:val="22"/>
+          <w:szCs w:val="22"/>
+          <w:shd w:val="clear" w:color="auto" w:fill="FFFFFF"/>
+          <w:lang w:val="en-GB"/>
+        </w:rPr>
+        <w:t>r</w:t>
+      </w:r>
+      <w:r>
+        <w:rPr>
+          <w:rFonts w:cstheme="minorHAnsi"/>
+          <w:color w:val="000000"/>
+          <w:sz w:val="22"/>
+          <w:szCs w:val="22"/>
+          <w:shd w:val="clear" w:color="auto" w:fill="FFFFFF"/>
+          <w:lang w:val="en-GB"/>
+        </w:rPr>
         <w:t xml:space="preserve"> anonymity.</w:t>
       </w:r>
     </w:p>
@@ -5014,7 +6363,43 @@
           <w:shd w:val="clear" w:color="auto" w:fill="FFFFFF"/>
           <w:lang w:val="en-GB"/>
         </w:rPr>
-        <w:t>Giovanni suffers from heart's problems, and a private hospital is taking care of him. Going outside riding a bike has always been is passion, and this shouldn't cause any problem, but his doctors are just too afraid to let him go. The fact is that the woods are his preferred place to ride his bike, and in case any kind of injury they couldn't know where to find him. Giovanni then discovers Data4Help, and he finds out that the private hospital could request to it his location and his health status while he is riding the bike. That specific data can be requested by providing Giovanni's fiscal code, and he just has to accept that request through the application. The hospital could also do a subscription and get the data as soon as it is produced, without any further future request. Now Giovanni can ride his bike freely in the woods, and the hospital can monitor his location and his health status in real time, avoiding any risk.</w:t>
+        <w:t xml:space="preserve">Giovanni suffers from heart's problems, and a private hospital is taking care of him. Going outside riding a bike has always been is passion, and this shouldn't cause any problem, but his doctors are </w:t>
+      </w:r>
+      <w:r>
+        <w:rPr>
+          <w:rFonts w:cstheme="minorHAnsi"/>
+          <w:color w:val="000000"/>
+          <w:sz w:val="22"/>
+          <w:szCs w:val="22"/>
+          <w:shd w:val="clear" w:color="auto" w:fill="FFFFFF"/>
+          <w:lang w:val="en-GB"/>
+        </w:rPr>
+        <w:lastRenderedPageBreak/>
+        <w:t xml:space="preserve">just too afraid to let him go. The fact is that the woods are his preferred place to ride his bike, and in case any kind of injury they couldn't know where to find him. Giovanni then discovers Data4Help, and he finds out that the private hospital could request to it his location and his health status while he is riding the bike. That specific data can be requested by providing Giovanni's fiscal code, and he just </w:t>
+      </w:r>
+      <w:proofErr w:type="gramStart"/>
+      <w:r>
+        <w:rPr>
+          <w:rFonts w:cstheme="minorHAnsi"/>
+          <w:color w:val="000000"/>
+          <w:sz w:val="22"/>
+          <w:szCs w:val="22"/>
+          <w:shd w:val="clear" w:color="auto" w:fill="FFFFFF"/>
+          <w:lang w:val="en-GB"/>
+        </w:rPr>
+        <w:t>has to</w:t>
+      </w:r>
+      <w:proofErr w:type="gramEnd"/>
+      <w:r>
+        <w:rPr>
+          <w:rFonts w:cstheme="minorHAnsi"/>
+          <w:color w:val="000000"/>
+          <w:sz w:val="22"/>
+          <w:szCs w:val="22"/>
+          <w:shd w:val="clear" w:color="auto" w:fill="FFFFFF"/>
+          <w:lang w:val="en-GB"/>
+        </w:rPr>
+        <w:t xml:space="preserve"> accept that request through the application. The hospital could also do a subscription and get the data as soon as it is produced, without any further future request. Now Giovanni can ride his bike freely in the woods, and the hospital can monitor his location and his health status in real time, avoiding any risk.</w:t>
       </w:r>
     </w:p>
     <w:p>
@@ -5113,7 +6498,27 @@
           <w:szCs w:val="20"/>
           <w:lang w:val="en-US"/>
         </w:rPr>
-        <w:t xml:space="preserve">Tyrion, an elderly man who lives alone, taking advantage of the sunny day, decides to fix up the yard, despite the fact that his doctor ordered him to not push himself too hard to avoid unpleasant inconveniences. </w:t>
+        <w:t xml:space="preserve">Tyrion, an elderly man who lives alone, taking advantage of the sunny day, decides to fix up the yard, </w:t>
+      </w:r>
+      <w:proofErr w:type="gramStart"/>
+      <w:r>
+        <w:rPr>
+          <w:rFonts w:cs="Times New Roman"/>
+          <w:sz w:val="22"/>
+          <w:szCs w:val="20"/>
+          <w:lang w:val="en-US"/>
+        </w:rPr>
+        <w:t>despite the fact that</w:t>
+      </w:r>
+      <w:proofErr w:type="gramEnd"/>
+      <w:r>
+        <w:rPr>
+          <w:rFonts w:cs="Times New Roman"/>
+          <w:sz w:val="22"/>
+          <w:szCs w:val="20"/>
+          <w:lang w:val="en-US"/>
+        </w:rPr>
+        <w:t xml:space="preserve"> his doctor ordered him to not push himself too hard to avoid unpleasant inconveniences. </w:t>
       </w:r>
     </w:p>
     <w:p>
@@ -5127,15 +6532,85 @@
           <w:lang w:val="en-US"/>
         </w:rPr>
       </w:pPr>
-      <w:r>
-        <w:rPr>
-          <w:rFonts w:cs="Times New Roman"/>
-          <w:sz w:val="22"/>
-          <w:szCs w:val="20"/>
-          <w:lang w:val="en-US"/>
-        </w:rPr>
-        <w:lastRenderedPageBreak/>
-        <w:t>Indeed Tyrion should have listened to the doctor, because after a little more than one hour he starts to feel fatigued. Fortunately he is wearing a wearable devices with the AutomatedSOS service offered by the company TrackMe installed, which detects that the man's parameters are below the threshold and immediately calls an ambulance, allowing Tyrion to be still alive.</w:t>
+      <w:proofErr w:type="gramStart"/>
+      <w:r>
+        <w:rPr>
+          <w:rFonts w:cs="Times New Roman"/>
+          <w:sz w:val="22"/>
+          <w:szCs w:val="20"/>
+          <w:lang w:val="en-US"/>
+        </w:rPr>
+        <w:t>Indeed</w:t>
+      </w:r>
+      <w:proofErr w:type="gramEnd"/>
+      <w:r>
+        <w:rPr>
+          <w:rFonts w:cs="Times New Roman"/>
+          <w:sz w:val="22"/>
+          <w:szCs w:val="20"/>
+          <w:lang w:val="en-US"/>
+        </w:rPr>
+        <w:t xml:space="preserve"> Tyrion should have listened to the doctor, because after a little more than one hour he starts to feel fatigued. </w:t>
+      </w:r>
+      <w:proofErr w:type="gramStart"/>
+      <w:r>
+        <w:rPr>
+          <w:rFonts w:cs="Times New Roman"/>
+          <w:sz w:val="22"/>
+          <w:szCs w:val="20"/>
+          <w:lang w:val="en-US"/>
+        </w:rPr>
+        <w:t>Fortunately</w:t>
+      </w:r>
+      <w:proofErr w:type="gramEnd"/>
+      <w:r>
+        <w:rPr>
+          <w:rFonts w:cs="Times New Roman"/>
+          <w:sz w:val="22"/>
+          <w:szCs w:val="20"/>
+          <w:lang w:val="en-US"/>
+        </w:rPr>
+        <w:t xml:space="preserve"> he is wearing a wearable devices with the </w:t>
+      </w:r>
+      <w:proofErr w:type="spellStart"/>
+      <w:r>
+        <w:rPr>
+          <w:rFonts w:cs="Times New Roman"/>
+          <w:sz w:val="22"/>
+          <w:szCs w:val="20"/>
+          <w:lang w:val="en-US"/>
+        </w:rPr>
+        <w:t>AutomatedSOS</w:t>
+      </w:r>
+      <w:proofErr w:type="spellEnd"/>
+      <w:r>
+        <w:rPr>
+          <w:rFonts w:cs="Times New Roman"/>
+          <w:sz w:val="22"/>
+          <w:szCs w:val="20"/>
+          <w:lang w:val="en-US"/>
+        </w:rPr>
+        <w:t xml:space="preserve"> service offered by the company </w:t>
+      </w:r>
+      <w:proofErr w:type="spellStart"/>
+      <w:r>
+        <w:rPr>
+          <w:rFonts w:cs="Times New Roman"/>
+          <w:sz w:val="22"/>
+          <w:szCs w:val="20"/>
+          <w:lang w:val="en-US"/>
+        </w:rPr>
+        <w:t>TrackMe</w:t>
+      </w:r>
+      <w:proofErr w:type="spellEnd"/>
+      <w:r>
+        <w:rPr>
+          <w:rFonts w:cs="Times New Roman"/>
+          <w:sz w:val="22"/>
+          <w:szCs w:val="20"/>
+          <w:lang w:val="en-US"/>
+        </w:rPr>
+        <w:t xml:space="preserve"> installed, which detects that the man's parameters are below the threshold and immediately calls an ambulance, allowing Tyrion to be still alive.</w:t>
       </w:r>
     </w:p>
     <w:p>
@@ -5187,7 +6662,47 @@
           <w:szCs w:val="20"/>
           <w:lang w:val="en-US"/>
         </w:rPr>
-        <w:t>Polytechnic of Milan decides to organize the annual run called PolimiRun. This time, however, it will collaborate with the INRC and for this purpose it wants to make use of a third parties service, called Track4Run, offered by the company TrackMe.</w:t>
+        <w:t xml:space="preserve">Polytechnic of Milan decides to organize the annual run called </w:t>
+      </w:r>
+      <w:proofErr w:type="spellStart"/>
+      <w:r>
+        <w:rPr>
+          <w:rFonts w:cs="Times New Roman"/>
+          <w:sz w:val="22"/>
+          <w:szCs w:val="20"/>
+          <w:lang w:val="en-US"/>
+        </w:rPr>
+        <w:t>PolimiRun</w:t>
+      </w:r>
+      <w:proofErr w:type="spellEnd"/>
+      <w:r>
+        <w:rPr>
+          <w:rFonts w:cs="Times New Roman"/>
+          <w:sz w:val="22"/>
+          <w:szCs w:val="20"/>
+          <w:lang w:val="en-US"/>
+        </w:rPr>
+        <w:t xml:space="preserve">. This time, however, it will collaborate with the INRC and for this purpose it wants to make use of a third parties service, called Track4Run, offered by the company </w:t>
+      </w:r>
+      <w:proofErr w:type="spellStart"/>
+      <w:r>
+        <w:rPr>
+          <w:rFonts w:cs="Times New Roman"/>
+          <w:sz w:val="22"/>
+          <w:szCs w:val="20"/>
+          <w:lang w:val="en-US"/>
+        </w:rPr>
+        <w:t>TrackMe</w:t>
+      </w:r>
+      <w:proofErr w:type="spellEnd"/>
+      <w:r>
+        <w:rPr>
+          <w:rFonts w:cs="Times New Roman"/>
+          <w:sz w:val="22"/>
+          <w:szCs w:val="20"/>
+          <w:lang w:val="en-US"/>
+        </w:rPr>
+        <w:t>.</w:t>
       </w:r>
     </w:p>
     <w:p>
@@ -5405,6 +6920,7 @@
                 <w:szCs w:val="22"/>
                 <w:lang w:val="en-US"/>
               </w:rPr>
+              <w:lastRenderedPageBreak/>
               <w:t>Entry conditions</w:t>
             </w:r>
           </w:p>
@@ -5587,7 +7103,27 @@
                 <w:szCs w:val="22"/>
                 <w:lang w:val="en-US"/>
               </w:rPr>
-              <w:t>The systems saves the data</w:t>
+              <w:t xml:space="preserve">The systems </w:t>
+            </w:r>
+            <w:proofErr w:type="gramStart"/>
+            <w:r>
+              <w:rPr>
+                <w:rFonts w:cs="Times New Roman"/>
+                <w:sz w:val="22"/>
+                <w:szCs w:val="22"/>
+                <w:lang w:val="en-US"/>
+              </w:rPr>
+              <w:t>saves</w:t>
+            </w:r>
+            <w:proofErr w:type="gramEnd"/>
+            <w:r>
+              <w:rPr>
+                <w:rFonts w:cs="Times New Roman"/>
+                <w:sz w:val="22"/>
+                <w:szCs w:val="22"/>
+                <w:lang w:val="en-US"/>
+              </w:rPr>
+              <w:t xml:space="preserve"> the data</w:t>
             </w:r>
           </w:p>
         </w:tc>
@@ -5639,7 +7175,27 @@
                 <w:szCs w:val="22"/>
                 <w:lang w:val="en-US"/>
               </w:rPr>
-              <w:t>The user is registered and the system has his data stored</w:t>
+              <w:t xml:space="preserve">The user is </w:t>
+            </w:r>
+            <w:proofErr w:type="gramStart"/>
+            <w:r>
+              <w:rPr>
+                <w:rFonts w:cs="Times New Roman"/>
+                <w:sz w:val="22"/>
+                <w:szCs w:val="22"/>
+                <w:lang w:val="en-US"/>
+              </w:rPr>
+              <w:t>registered</w:t>
+            </w:r>
+            <w:proofErr w:type="gramEnd"/>
+            <w:r>
+              <w:rPr>
+                <w:rFonts w:cs="Times New Roman"/>
+                <w:sz w:val="22"/>
+                <w:szCs w:val="22"/>
+                <w:lang w:val="en-US"/>
+              </w:rPr>
+              <w:t xml:space="preserve"> and the system has his data stored</w:t>
             </w:r>
           </w:p>
         </w:tc>
@@ -5766,7 +7322,6 @@
                 <w:szCs w:val="22"/>
                 <w:lang w:val="en-US"/>
               </w:rPr>
-              <w:lastRenderedPageBreak/>
               <w:t>All the below exceptions are captured by the system after the user chooses the confirmation option</w:t>
             </w:r>
           </w:p>
@@ -6239,7 +7794,28 @@
                 <w:szCs w:val="22"/>
                 <w:lang w:val="en-US"/>
               </w:rPr>
-              <w:t>In both cases, the system warns the user and notifies him which field is wrong, suggesting to correct it.</w:t>
+              <w:lastRenderedPageBreak/>
+              <w:t xml:space="preserve">In both cases, the system warns the user and notifies him which field is wrong, suggesting </w:t>
+            </w:r>
+            <w:proofErr w:type="gramStart"/>
+            <w:r>
+              <w:rPr>
+                <w:rFonts w:cs="Times New Roman"/>
+                <w:sz w:val="22"/>
+                <w:szCs w:val="22"/>
+                <w:lang w:val="en-US"/>
+              </w:rPr>
+              <w:t>to correct</w:t>
+            </w:r>
+            <w:proofErr w:type="gramEnd"/>
+            <w:r>
+              <w:rPr>
+                <w:rFonts w:cs="Times New Roman"/>
+                <w:sz w:val="22"/>
+                <w:szCs w:val="22"/>
+                <w:lang w:val="en-US"/>
+              </w:rPr>
+              <w:t xml:space="preserve"> it.</w:t>
             </w:r>
           </w:p>
         </w:tc>
@@ -6656,7 +8232,6 @@
                 <w:szCs w:val="22"/>
                 <w:lang w:val="en-US"/>
               </w:rPr>
-              <w:lastRenderedPageBreak/>
               <w:t>Exceptions</w:t>
             </w:r>
           </w:p>
@@ -6687,7 +8262,27 @@
                 <w:szCs w:val="22"/>
                 <w:lang w:val="en-US"/>
               </w:rPr>
-              <w:t>The individuals that respect the constraints found by the system are less than 1000. In this case, the system notifies the third party that the requested data can’t be given in order to protect the anonymity of the users.</w:t>
+              <w:t xml:space="preserve">The individuals that respect the constraints found by the system are less than 1000. In this case, the system notifies the third party that the requested data can’t be given </w:t>
+            </w:r>
+            <w:proofErr w:type="gramStart"/>
+            <w:r>
+              <w:rPr>
+                <w:rFonts w:cs="Times New Roman"/>
+                <w:sz w:val="22"/>
+                <w:szCs w:val="22"/>
+                <w:lang w:val="en-US"/>
+              </w:rPr>
+              <w:t>in order to</w:t>
+            </w:r>
+            <w:proofErr w:type="gramEnd"/>
+            <w:r>
+              <w:rPr>
+                <w:rFonts w:cs="Times New Roman"/>
+                <w:sz w:val="22"/>
+                <w:szCs w:val="22"/>
+                <w:lang w:val="en-US"/>
+              </w:rPr>
+              <w:t xml:space="preserve"> protect the anonymity of the users.</w:t>
             </w:r>
           </w:p>
         </w:tc>
@@ -7043,6 +8638,7 @@
                 <w:szCs w:val="22"/>
                 <w:lang w:val="en-US"/>
               </w:rPr>
+              <w:lastRenderedPageBreak/>
               <w:t>The system forwards to the user the third’s party request</w:t>
             </w:r>
           </w:p>
@@ -7170,6 +8766,7 @@
                 <w:szCs w:val="22"/>
                 <w:lang w:val="en-US"/>
               </w:rPr>
+              <w:lastRenderedPageBreak/>
               <w:t>Exit conditions</w:t>
             </w:r>
           </w:p>
@@ -7594,7 +9191,27 @@
                 <w:szCs w:val="22"/>
                 <w:lang w:val="en-US"/>
               </w:rPr>
-              <w:t>The systems registers that the third party is subscripted to that data</w:t>
+              <w:t xml:space="preserve">The systems </w:t>
+            </w:r>
+            <w:proofErr w:type="gramStart"/>
+            <w:r>
+              <w:rPr>
+                <w:rFonts w:cs="Times New Roman"/>
+                <w:sz w:val="22"/>
+                <w:szCs w:val="22"/>
+                <w:lang w:val="en-US"/>
+              </w:rPr>
+              <w:t>registers</w:t>
+            </w:r>
+            <w:proofErr w:type="gramEnd"/>
+            <w:r>
+              <w:rPr>
+                <w:rFonts w:cs="Times New Roman"/>
+                <w:sz w:val="22"/>
+                <w:szCs w:val="22"/>
+                <w:lang w:val="en-US"/>
+              </w:rPr>
+              <w:t xml:space="preserve"> that the third party is subscripted to that data</w:t>
             </w:r>
           </w:p>
           <w:p>
@@ -7843,6 +9460,7 @@
                 <w:szCs w:val="20"/>
                 <w:lang w:val="en-US"/>
               </w:rPr>
+              <w:lastRenderedPageBreak/>
               <w:t>Actor</w:t>
             </w:r>
           </w:p>
@@ -7920,7 +9538,27 @@
                 <w:szCs w:val="20"/>
                 <w:lang w:val="en-US"/>
               </w:rPr>
-              <w:t>The user is a member of the service AutomatedSOS.</w:t>
+              <w:t xml:space="preserve">The user is a member of the service </w:t>
+            </w:r>
+            <w:proofErr w:type="spellStart"/>
+            <w:r>
+              <w:rPr>
+                <w:rFonts w:cs="Times New Roman"/>
+                <w:sz w:val="22"/>
+                <w:szCs w:val="20"/>
+                <w:lang w:val="en-US"/>
+              </w:rPr>
+              <w:t>AutomatedSOS</w:t>
+            </w:r>
+            <w:proofErr w:type="spellEnd"/>
+            <w:r>
+              <w:rPr>
+                <w:rFonts w:cs="Times New Roman"/>
+                <w:sz w:val="22"/>
+                <w:szCs w:val="20"/>
+                <w:lang w:val="en-US"/>
+              </w:rPr>
+              <w:t>.</w:t>
             </w:r>
           </w:p>
         </w:tc>
@@ -8339,7 +9977,6 @@
                 <w:szCs w:val="20"/>
                 <w:lang w:val="en-US"/>
               </w:rPr>
-              <w:lastRenderedPageBreak/>
               <w:t>Entry conditions</w:t>
             </w:r>
           </w:p>
@@ -8729,7 +10366,37 @@
                 <w:szCs w:val="20"/>
                 <w:lang w:val="en-US"/>
               </w:rPr>
-              <w:t>The system fails in publishing the event. A warning is showed and the user is asked to try to commit again.</w:t>
+              <w:t xml:space="preserve">The system fails in publishing the event. A warning is </w:t>
+            </w:r>
+            <w:proofErr w:type="gramStart"/>
+            <w:r>
+              <w:rPr>
+                <w:rFonts w:cs="Times New Roman"/>
+                <w:sz w:val="22"/>
+                <w:szCs w:val="20"/>
+                <w:lang w:val="en-US"/>
+              </w:rPr>
+              <w:t>showed</w:t>
+            </w:r>
+            <w:proofErr w:type="gramEnd"/>
+            <w:r>
+              <w:rPr>
+                <w:rFonts w:cs="Times New Roman"/>
+                <w:sz w:val="22"/>
+                <w:szCs w:val="20"/>
+                <w:lang w:val="en-US"/>
+              </w:rPr>
+              <w:t xml:space="preserve"> </w:t>
+            </w:r>
+            <w:r>
+              <w:rPr>
+                <w:rFonts w:cs="Times New Roman"/>
+                <w:sz w:val="22"/>
+                <w:szCs w:val="20"/>
+                <w:lang w:val="en-US"/>
+              </w:rPr>
+              <w:lastRenderedPageBreak/>
+              <w:t>and the user is asked to try to commit again.</w:t>
             </w:r>
           </w:p>
         </w:tc>
@@ -9051,7 +10718,6 @@
           <w:szCs w:val="22"/>
           <w:lang w:val="en-US" w:eastAsia="it-IT"/>
         </w:rPr>
-        <w:lastRenderedPageBreak/>
         <w:t>R4</w:t>
       </w:r>
       <w:r>
@@ -9062,7 +10728,29 @@
           <w:szCs w:val="22"/>
           <w:lang w:val="en-US" w:eastAsia="it-IT"/>
         </w:rPr>
-        <w:t>: The system has to allow the third party that wants to retrieve some data to choose between an individual request or an aggregate one.</w:t>
+        <w:t xml:space="preserve">: The system </w:t>
+      </w:r>
+      <w:proofErr w:type="gramStart"/>
+      <w:r>
+        <w:rPr>
+          <w:rFonts w:eastAsia="Times New Roman" w:cs="Arial"/>
+          <w:color w:val="000000"/>
+          <w:sz w:val="22"/>
+          <w:szCs w:val="22"/>
+          <w:lang w:val="en-US" w:eastAsia="it-IT"/>
+        </w:rPr>
+        <w:t>has to</w:t>
+      </w:r>
+      <w:proofErr w:type="gramEnd"/>
+      <w:r>
+        <w:rPr>
+          <w:rFonts w:eastAsia="Times New Roman" w:cs="Arial"/>
+          <w:color w:val="000000"/>
+          <w:sz w:val="22"/>
+          <w:szCs w:val="22"/>
+          <w:lang w:val="en-US" w:eastAsia="it-IT"/>
+        </w:rPr>
+        <w:t xml:space="preserve"> allow the third party that wants to retrieve some data to choose between an individual request or an aggregate one.</w:t>
       </w:r>
     </w:p>
     <w:p>
@@ -9102,7 +10790,29 @@
           <w:szCs w:val="22"/>
           <w:lang w:val="en-US" w:eastAsia="it-IT"/>
         </w:rPr>
-        <w:t>: In case of a query for data of an individual the system has to ask to the third party the individual’s social security number.</w:t>
+        <w:t xml:space="preserve">: In case of a query for data of an individual the system </w:t>
+      </w:r>
+      <w:proofErr w:type="gramStart"/>
+      <w:r>
+        <w:rPr>
+          <w:rFonts w:eastAsia="Times New Roman" w:cs="Arial"/>
+          <w:color w:val="000000"/>
+          <w:sz w:val="22"/>
+          <w:szCs w:val="22"/>
+          <w:lang w:val="en-US" w:eastAsia="it-IT"/>
+        </w:rPr>
+        <w:t>has to</w:t>
+      </w:r>
+      <w:proofErr w:type="gramEnd"/>
+      <w:r>
+        <w:rPr>
+          <w:rFonts w:eastAsia="Times New Roman" w:cs="Arial"/>
+          <w:color w:val="000000"/>
+          <w:sz w:val="22"/>
+          <w:szCs w:val="22"/>
+          <w:lang w:val="en-US" w:eastAsia="it-IT"/>
+        </w:rPr>
+        <w:t xml:space="preserve"> ask to the third party the individual’s social security number.</w:t>
       </w:r>
     </w:p>
     <w:p>
@@ -9142,7 +10852,29 @@
           <w:szCs w:val="22"/>
           <w:lang w:val="en-US" w:eastAsia="it-IT"/>
         </w:rPr>
-        <w:t>: In case of a query for aggregate data the system has to ask to the third party which parameters to use to filter data.</w:t>
+        <w:t xml:space="preserve">: In case of a query for aggregate data the system </w:t>
+      </w:r>
+      <w:proofErr w:type="gramStart"/>
+      <w:r>
+        <w:rPr>
+          <w:rFonts w:eastAsia="Times New Roman" w:cs="Arial"/>
+          <w:color w:val="000000"/>
+          <w:sz w:val="22"/>
+          <w:szCs w:val="22"/>
+          <w:lang w:val="en-US" w:eastAsia="it-IT"/>
+        </w:rPr>
+        <w:t>has to</w:t>
+      </w:r>
+      <w:proofErr w:type="gramEnd"/>
+      <w:r>
+        <w:rPr>
+          <w:rFonts w:eastAsia="Times New Roman" w:cs="Arial"/>
+          <w:color w:val="000000"/>
+          <w:sz w:val="22"/>
+          <w:szCs w:val="22"/>
+          <w:lang w:val="en-US" w:eastAsia="it-IT"/>
+        </w:rPr>
+        <w:t xml:space="preserve"> ask to the third party which parameters to use to filter data.</w:t>
       </w:r>
     </w:p>
     <w:p>
@@ -9222,7 +10954,29 @@
           <w:szCs w:val="22"/>
           <w:lang w:val="en-US" w:eastAsia="it-IT"/>
         </w:rPr>
-        <w:t>: When a request for data is approved the system has to make the previously saved data available to the third party.</w:t>
+        <w:t xml:space="preserve">: When a request for data is approved the system </w:t>
+      </w:r>
+      <w:proofErr w:type="gramStart"/>
+      <w:r>
+        <w:rPr>
+          <w:rFonts w:eastAsia="Times New Roman" w:cs="Arial"/>
+          <w:color w:val="000000"/>
+          <w:sz w:val="22"/>
+          <w:szCs w:val="22"/>
+          <w:lang w:val="en-US" w:eastAsia="it-IT"/>
+        </w:rPr>
+        <w:t>has to</w:t>
+      </w:r>
+      <w:proofErr w:type="gramEnd"/>
+      <w:r>
+        <w:rPr>
+          <w:rFonts w:eastAsia="Times New Roman" w:cs="Arial"/>
+          <w:color w:val="000000"/>
+          <w:sz w:val="22"/>
+          <w:szCs w:val="22"/>
+          <w:lang w:val="en-US" w:eastAsia="it-IT"/>
+        </w:rPr>
+        <w:t xml:space="preserve"> make the previously saved data available to the third party.</w:t>
       </w:r>
     </w:p>
     <w:p>
@@ -9433,6 +11187,7 @@
           <w:szCs w:val="22"/>
           <w:lang w:val="en-US" w:eastAsia="it-IT"/>
         </w:rPr>
+        <w:lastRenderedPageBreak/>
         <w:t>R10</w:t>
       </w:r>
       <w:r>
@@ -9543,7 +11298,51 @@
           <w:szCs w:val="22"/>
           <w:lang w:val="en-US" w:eastAsia="it-IT"/>
         </w:rPr>
-        <w:t>: The application on wearable devices, if AutomatedSOS is activated, must send the health parameters and location as soon as it detect that parameters are out of the defined bounds.</w:t>
+        <w:t xml:space="preserve">: The application on wearable devices, if </w:t>
+      </w:r>
+      <w:proofErr w:type="spellStart"/>
+      <w:r>
+        <w:rPr>
+          <w:rFonts w:eastAsia="Times New Roman" w:cs="Arial"/>
+          <w:color w:val="000000"/>
+          <w:sz w:val="22"/>
+          <w:szCs w:val="22"/>
+          <w:lang w:val="en-US" w:eastAsia="it-IT"/>
+        </w:rPr>
+        <w:t>AutomatedSOS</w:t>
+      </w:r>
+      <w:proofErr w:type="spellEnd"/>
+      <w:r>
+        <w:rPr>
+          <w:rFonts w:eastAsia="Times New Roman" w:cs="Arial"/>
+          <w:color w:val="000000"/>
+          <w:sz w:val="22"/>
+          <w:szCs w:val="22"/>
+          <w:lang w:val="en-US" w:eastAsia="it-IT"/>
+        </w:rPr>
+        <w:t xml:space="preserve"> is activated, must send the health parameters and location as soon as it </w:t>
+      </w:r>
+      <w:proofErr w:type="gramStart"/>
+      <w:r>
+        <w:rPr>
+          <w:rFonts w:eastAsia="Times New Roman" w:cs="Arial"/>
+          <w:color w:val="000000"/>
+          <w:sz w:val="22"/>
+          <w:szCs w:val="22"/>
+          <w:lang w:val="en-US" w:eastAsia="it-IT"/>
+        </w:rPr>
+        <w:t>detect</w:t>
+      </w:r>
+      <w:proofErr w:type="gramEnd"/>
+      <w:r>
+        <w:rPr>
+          <w:rFonts w:eastAsia="Times New Roman" w:cs="Arial"/>
+          <w:color w:val="000000"/>
+          <w:sz w:val="22"/>
+          <w:szCs w:val="22"/>
+          <w:lang w:val="en-US" w:eastAsia="it-IT"/>
+        </w:rPr>
+        <w:t xml:space="preserve"> that parameters are out of the defined bounds.</w:t>
       </w:r>
     </w:p>
     <w:p>
@@ -9582,7 +11381,29 @@
           <w:szCs w:val="22"/>
           <w:lang w:val="en-US" w:eastAsia="it-IT"/>
         </w:rPr>
-        <w:t>: Each user that wills to activate AutomatedSOS service always wear the device that acquires data.</w:t>
+        <w:t xml:space="preserve">: Each user that wills to activate </w:t>
+      </w:r>
+      <w:proofErr w:type="spellStart"/>
+      <w:r>
+        <w:rPr>
+          <w:rFonts w:eastAsia="Times New Roman" w:cs="Arial"/>
+          <w:color w:val="000000"/>
+          <w:sz w:val="22"/>
+          <w:szCs w:val="22"/>
+          <w:lang w:val="en-US" w:eastAsia="it-IT"/>
+        </w:rPr>
+        <w:t>AutomatedSOS</w:t>
+      </w:r>
+      <w:proofErr w:type="spellEnd"/>
+      <w:r>
+        <w:rPr>
+          <w:rFonts w:eastAsia="Times New Roman" w:cs="Arial"/>
+          <w:color w:val="000000"/>
+          <w:sz w:val="22"/>
+          <w:szCs w:val="22"/>
+          <w:lang w:val="en-US" w:eastAsia="it-IT"/>
+        </w:rPr>
+        <w:t xml:space="preserve"> service always wear the device that acquires data.</w:t>
       </w:r>
     </w:p>
     <w:p>
@@ -9620,7 +11441,29 @@
           <w:szCs w:val="22"/>
           <w:lang w:val="en-US" w:eastAsia="it-IT"/>
         </w:rPr>
-        <w:t>: The device on which the service AutomatedSOS is exploited can provide real time information.</w:t>
+        <w:t xml:space="preserve">: The device on which the service </w:t>
+      </w:r>
+      <w:proofErr w:type="spellStart"/>
+      <w:r>
+        <w:rPr>
+          <w:rFonts w:eastAsia="Times New Roman" w:cs="Arial"/>
+          <w:color w:val="000000"/>
+          <w:sz w:val="22"/>
+          <w:szCs w:val="22"/>
+          <w:lang w:val="en-US" w:eastAsia="it-IT"/>
+        </w:rPr>
+        <w:t>AutomatedSOS</w:t>
+      </w:r>
+      <w:proofErr w:type="spellEnd"/>
+      <w:r>
+        <w:rPr>
+          <w:rFonts w:eastAsia="Times New Roman" w:cs="Arial"/>
+          <w:color w:val="000000"/>
+          <w:sz w:val="22"/>
+          <w:szCs w:val="22"/>
+          <w:lang w:val="en-US" w:eastAsia="it-IT"/>
+        </w:rPr>
+        <w:t xml:space="preserve"> is exploited can provide real time information.</w:t>
       </w:r>
     </w:p>
     <w:p>
@@ -9682,7 +11525,29 @@
           <w:szCs w:val="22"/>
           <w:lang w:val="en-US" w:eastAsia="it-IT"/>
         </w:rPr>
-        <w:t>: The system has to allow organizers to schedule a run providing name, starting and ending point coordinates, the path and the date of the competition.</w:t>
+        <w:t xml:space="preserve">: The system </w:t>
+      </w:r>
+      <w:proofErr w:type="gramStart"/>
+      <w:r>
+        <w:rPr>
+          <w:rFonts w:eastAsia="Times New Roman" w:cs="Arial"/>
+          <w:color w:val="000000"/>
+          <w:sz w:val="22"/>
+          <w:szCs w:val="22"/>
+          <w:lang w:val="en-US" w:eastAsia="it-IT"/>
+        </w:rPr>
+        <w:t>has to</w:t>
+      </w:r>
+      <w:proofErr w:type="gramEnd"/>
+      <w:r>
+        <w:rPr>
+          <w:rFonts w:eastAsia="Times New Roman" w:cs="Arial"/>
+          <w:color w:val="000000"/>
+          <w:sz w:val="22"/>
+          <w:szCs w:val="22"/>
+          <w:lang w:val="en-US" w:eastAsia="it-IT"/>
+        </w:rPr>
+        <w:t xml:space="preserve"> allow organizers to schedule a run providing name, starting and ending point coordinates, the path and the date of the competition.</w:t>
       </w:r>
     </w:p>
     <w:p>
@@ -9721,7 +11586,29 @@
           <w:szCs w:val="22"/>
           <w:lang w:val="en-US" w:eastAsia="it-IT"/>
         </w:rPr>
-        <w:t>: If a third party wills to organize a professional run, the application has to provide him the possibility to upload his certificate in order to be authorized. After the first organization the certificate will not be asked anymore until its expiration date.</w:t>
+        <w:t xml:space="preserve">: If a </w:t>
+      </w:r>
+      <w:proofErr w:type="gramStart"/>
+      <w:r>
+        <w:rPr>
+          <w:rFonts w:eastAsia="Times New Roman" w:cs="Arial"/>
+          <w:color w:val="000000"/>
+          <w:sz w:val="22"/>
+          <w:szCs w:val="22"/>
+          <w:lang w:val="en-US" w:eastAsia="it-IT"/>
+        </w:rPr>
+        <w:t>third party</w:t>
+      </w:r>
+      <w:proofErr w:type="gramEnd"/>
+      <w:r>
+        <w:rPr>
+          <w:rFonts w:eastAsia="Times New Roman" w:cs="Arial"/>
+          <w:color w:val="000000"/>
+          <w:sz w:val="22"/>
+          <w:szCs w:val="22"/>
+          <w:lang w:val="en-US" w:eastAsia="it-IT"/>
+        </w:rPr>
+        <w:t xml:space="preserve"> wills to organize a professional run, the application has to provide him the possibility to upload his certificate in order to be authorized. After the first organization the certificate will not be asked anymore until its expiration date.</w:t>
       </w:r>
     </w:p>
     <w:p>
@@ -9749,7 +11636,6 @@
           <w:szCs w:val="22"/>
           <w:lang w:val="en-US" w:eastAsia="it-IT"/>
         </w:rPr>
-        <w:lastRenderedPageBreak/>
         <w:t>D7</w:t>
       </w:r>
       <w:r>
@@ -9760,7 +11646,27 @@
           <w:szCs w:val="22"/>
           <w:lang w:val="en-US" w:eastAsia="it-IT"/>
         </w:rPr>
-        <w:t>: Third parties that want to organize for a professional run have a certificate to demonstrate that they are acknowledged insitutions.</w:t>
+        <w:t xml:space="preserve">: Third parties that want to organize for a professional run have a certificate to demonstrate that they are acknowledged </w:t>
+      </w:r>
+      <w:r>
+        <w:rPr>
+          <w:rFonts w:eastAsia="Times New Roman" w:cs="Arial"/>
+          <w:color w:val="000000"/>
+          <w:sz w:val="22"/>
+          <w:szCs w:val="22"/>
+          <w:lang w:val="en-US" w:eastAsia="it-IT"/>
+        </w:rPr>
+        <w:t>institutions</w:t>
+      </w:r>
+      <w:r>
+        <w:rPr>
+          <w:rFonts w:eastAsia="Times New Roman" w:cs="Arial"/>
+          <w:color w:val="000000"/>
+          <w:sz w:val="22"/>
+          <w:szCs w:val="22"/>
+          <w:lang w:val="en-US" w:eastAsia="it-IT"/>
+        </w:rPr>
+        <w:t>.</w:t>
       </w:r>
     </w:p>
     <w:p>
@@ -9821,7 +11727,29 @@
           <w:szCs w:val="22"/>
           <w:lang w:val="en-US" w:eastAsia="it-IT"/>
         </w:rPr>
-        <w:t>: The system has to allow users to enroll for an organized run showing them the list of organized run on a calendar.</w:t>
+        <w:t xml:space="preserve">: The system has to allow users to enroll for an organized run showing them the list of organized </w:t>
+      </w:r>
+      <w:proofErr w:type="gramStart"/>
+      <w:r>
+        <w:rPr>
+          <w:rFonts w:eastAsia="Times New Roman" w:cs="Arial"/>
+          <w:color w:val="000000"/>
+          <w:sz w:val="22"/>
+          <w:szCs w:val="22"/>
+          <w:lang w:val="en-US" w:eastAsia="it-IT"/>
+        </w:rPr>
+        <w:t>run</w:t>
+      </w:r>
+      <w:proofErr w:type="gramEnd"/>
+      <w:r>
+        <w:rPr>
+          <w:rFonts w:eastAsia="Times New Roman" w:cs="Arial"/>
+          <w:color w:val="000000"/>
+          <w:sz w:val="22"/>
+          <w:szCs w:val="22"/>
+          <w:lang w:val="en-US" w:eastAsia="it-IT"/>
+        </w:rPr>
+        <w:t xml:space="preserve"> on a calendar.</w:t>
       </w:r>
     </w:p>
     <w:p>
@@ -9883,7 +11811,29 @@
           <w:szCs w:val="22"/>
           <w:lang w:val="en-US" w:eastAsia="it-IT"/>
         </w:rPr>
-        <w:t>: The system has to allow users to follow the development of a run selecting an ongoing run within a distance range that has to be chosen by the user from a list that identify competitions by their name.</w:t>
+        <w:t xml:space="preserve">: The system </w:t>
+      </w:r>
+      <w:proofErr w:type="gramStart"/>
+      <w:r>
+        <w:rPr>
+          <w:rFonts w:eastAsia="Times New Roman" w:cs="Arial"/>
+          <w:color w:val="000000"/>
+          <w:sz w:val="22"/>
+          <w:szCs w:val="22"/>
+          <w:lang w:val="en-US" w:eastAsia="it-IT"/>
+        </w:rPr>
+        <w:t>has to</w:t>
+      </w:r>
+      <w:proofErr w:type="gramEnd"/>
+      <w:r>
+        <w:rPr>
+          <w:rFonts w:eastAsia="Times New Roman" w:cs="Arial"/>
+          <w:color w:val="000000"/>
+          <w:sz w:val="22"/>
+          <w:szCs w:val="22"/>
+          <w:lang w:val="en-US" w:eastAsia="it-IT"/>
+        </w:rPr>
+        <w:t xml:space="preserve"> allow users to follow the development of a run selecting an ongoing run within a distance range that has to be chosen by the user from a list that identify competitions by their name.</w:t>
       </w:r>
     </w:p>
     <w:p>
@@ -10083,14 +12033,463 @@
     </w:p>
     <w:p>
       <w:pPr>
-        <w:rPr>
-          <w:rFonts w:cs="Times New Roman"/>
+        <w:ind w:right="680"/>
+        <w:rPr>
+          <w:rFonts w:cs="Times New Roman"/>
+          <w:b/>
           <w:i/>
-          <w:sz w:val="20"/>
-          <w:szCs w:val="20"/>
-          <w:lang w:val="en-US"/>
-        </w:rPr>
-      </w:pPr>
+          <w:sz w:val="22"/>
+          <w:szCs w:val="22"/>
+          <w:lang w:val="en-US"/>
+        </w:rPr>
+      </w:pPr>
+      <w:r>
+        <w:rPr>
+          <w:rFonts w:cs="Times New Roman"/>
+          <w:b/>
+          <w:i/>
+          <w:sz w:val="22"/>
+          <w:szCs w:val="22"/>
+          <w:lang w:val="en-US"/>
+        </w:rPr>
+        <w:lastRenderedPageBreak/>
+        <w:t>Reliability</w:t>
+      </w:r>
+    </w:p>
+    <w:p>
+      <w:pPr>
+        <w:ind w:right="680"/>
+        <w:rPr>
+          <w:rFonts w:cs="Times New Roman"/>
+          <w:sz w:val="22"/>
+          <w:szCs w:val="22"/>
+          <w:lang w:val="en-US"/>
+        </w:rPr>
+      </w:pPr>
+      <w:r>
+        <w:rPr>
+          <w:rFonts w:cs="Times New Roman"/>
+          <w:sz w:val="22"/>
+          <w:szCs w:val="22"/>
+          <w:lang w:val="en-US"/>
+        </w:rPr>
+        <w:t xml:space="preserve">The system must be able to run continuously without any interruptions. </w:t>
+      </w:r>
+      <w:proofErr w:type="gramStart"/>
+      <w:r>
+        <w:rPr>
+          <w:rFonts w:cs="Times New Roman"/>
+          <w:sz w:val="22"/>
+          <w:szCs w:val="22"/>
+          <w:lang w:val="en-US"/>
+        </w:rPr>
+        <w:t>In order to</w:t>
+      </w:r>
+      <w:proofErr w:type="gramEnd"/>
+      <w:r>
+        <w:rPr>
+          <w:rFonts w:cs="Times New Roman"/>
+          <w:sz w:val="22"/>
+          <w:szCs w:val="22"/>
+          <w:lang w:val="en-US"/>
+        </w:rPr>
+        <w:t xml:space="preserve"> do that, it must be ensured that the system is fault tolerant. For example, the central server containing the data should be duplicated</w:t>
+      </w:r>
+      <w:r>
+        <w:rPr>
+          <w:rFonts w:cs="Times New Roman"/>
+          <w:sz w:val="22"/>
+          <w:szCs w:val="22"/>
+          <w:lang w:val="en-US"/>
+        </w:rPr>
+        <w:t xml:space="preserve">, </w:t>
+      </w:r>
+      <w:proofErr w:type="gramStart"/>
+      <w:r>
+        <w:rPr>
+          <w:rFonts w:cs="Times New Roman"/>
+          <w:sz w:val="22"/>
+          <w:szCs w:val="22"/>
+          <w:lang w:val="en-US"/>
+        </w:rPr>
+        <w:t>and also</w:t>
+      </w:r>
+      <w:proofErr w:type="gramEnd"/>
+      <w:r>
+        <w:rPr>
+          <w:rFonts w:cs="Times New Roman"/>
+          <w:sz w:val="22"/>
+          <w:szCs w:val="22"/>
+          <w:lang w:val="en-US"/>
+        </w:rPr>
+        <w:t xml:space="preserve"> running processes, providing the services, should be duplicated. S</w:t>
+      </w:r>
+      <w:r>
+        <w:rPr>
+          <w:rFonts w:cs="Times New Roman"/>
+          <w:sz w:val="22"/>
+          <w:szCs w:val="22"/>
+          <w:lang w:val="en-US"/>
+        </w:rPr>
+        <w:t xml:space="preserve">ome techniques, like the </w:t>
+      </w:r>
+      <w:proofErr w:type="spellStart"/>
+      <w:r>
+        <w:rPr>
+          <w:rFonts w:cs="Times New Roman"/>
+          <w:sz w:val="22"/>
+          <w:szCs w:val="22"/>
+          <w:lang w:val="en-US"/>
+        </w:rPr>
+        <w:t>FloodSet</w:t>
+      </w:r>
+      <w:proofErr w:type="spellEnd"/>
+      <w:r>
+        <w:rPr>
+          <w:rFonts w:cs="Times New Roman"/>
+          <w:sz w:val="22"/>
+          <w:szCs w:val="22"/>
+          <w:lang w:val="en-US"/>
+        </w:rPr>
+        <w:t xml:space="preserve"> algorithm,</w:t>
+      </w:r>
+      <w:r>
+        <w:rPr>
+          <w:rFonts w:cs="Times New Roman"/>
+          <w:sz w:val="22"/>
+          <w:szCs w:val="22"/>
+          <w:lang w:val="en-US"/>
+        </w:rPr>
+        <w:t xml:space="preserve"> </w:t>
+      </w:r>
+      <w:r>
+        <w:rPr>
+          <w:rFonts w:cs="Times New Roman"/>
+          <w:sz w:val="22"/>
+          <w:szCs w:val="22"/>
+          <w:lang w:val="en-US"/>
+        </w:rPr>
+        <w:t>can</w:t>
+      </w:r>
+      <w:r>
+        <w:rPr>
+          <w:rFonts w:cs="Times New Roman"/>
+          <w:sz w:val="22"/>
+          <w:szCs w:val="22"/>
+          <w:lang w:val="en-US"/>
+        </w:rPr>
+        <w:t xml:space="preserve"> be adopted to ensure the required reliability.</w:t>
+      </w:r>
+    </w:p>
+    <w:p>
+      <w:pPr>
+        <w:ind w:right="680"/>
+        <w:rPr>
+          <w:rFonts w:cs="Times New Roman"/>
+          <w:b/>
+          <w:i/>
+          <w:sz w:val="22"/>
+          <w:szCs w:val="22"/>
+          <w:lang w:val="en-US"/>
+        </w:rPr>
+      </w:pPr>
+      <w:r>
+        <w:rPr>
+          <w:rFonts w:cs="Times New Roman"/>
+          <w:b/>
+          <w:i/>
+          <w:sz w:val="22"/>
+          <w:szCs w:val="22"/>
+          <w:lang w:val="en-US"/>
+        </w:rPr>
+        <w:t>Availability</w:t>
+      </w:r>
+    </w:p>
+    <w:p>
+      <w:pPr>
+        <w:ind w:right="680"/>
+        <w:rPr>
+          <w:rFonts w:cs="Times New Roman"/>
+          <w:sz w:val="22"/>
+          <w:szCs w:val="22"/>
+          <w:lang w:val="en-US"/>
+        </w:rPr>
+      </w:pPr>
+      <w:r>
+        <w:rPr>
+          <w:rFonts w:cs="Times New Roman"/>
+          <w:sz w:val="22"/>
+          <w:szCs w:val="22"/>
+          <w:lang w:val="en-US"/>
+        </w:rPr>
+        <w:t>The system must be available every day every hour. As mentioned before, A fault tolerant architecture is needed.</w:t>
+      </w:r>
+    </w:p>
+    <w:p>
+      <w:pPr>
+        <w:ind w:right="680"/>
+        <w:rPr>
+          <w:rFonts w:cs="Times New Roman"/>
+          <w:b/>
+          <w:i/>
+          <w:sz w:val="22"/>
+          <w:szCs w:val="22"/>
+          <w:lang w:val="en-US"/>
+        </w:rPr>
+      </w:pPr>
+      <w:r>
+        <w:rPr>
+          <w:rFonts w:cs="Times New Roman"/>
+          <w:b/>
+          <w:i/>
+          <w:sz w:val="22"/>
+          <w:szCs w:val="22"/>
+          <w:lang w:val="en-US"/>
+        </w:rPr>
+        <w:t>Security</w:t>
+      </w:r>
+    </w:p>
+    <w:p>
+      <w:pPr>
+        <w:ind w:right="680"/>
+        <w:rPr>
+          <w:rFonts w:cs="Times New Roman"/>
+          <w:sz w:val="22"/>
+          <w:szCs w:val="22"/>
+          <w:lang w:val="en-US"/>
+        </w:rPr>
+      </w:pPr>
+      <w:r>
+        <w:rPr>
+          <w:rFonts w:cs="Times New Roman"/>
+          <w:sz w:val="22"/>
+          <w:szCs w:val="22"/>
+          <w:lang w:val="en-US"/>
+        </w:rPr>
+        <w:t xml:space="preserve">Data provided by the user is a very sensitive information, and it must be ensured that only those who have the permission to read it can </w:t>
+      </w:r>
+      <w:proofErr w:type="gramStart"/>
+      <w:r>
+        <w:rPr>
+          <w:rFonts w:cs="Times New Roman"/>
+          <w:sz w:val="22"/>
+          <w:szCs w:val="22"/>
+          <w:lang w:val="en-US"/>
+        </w:rPr>
+        <w:t>actually read</w:t>
+      </w:r>
+      <w:proofErr w:type="gramEnd"/>
+      <w:r>
+        <w:rPr>
+          <w:rFonts w:cs="Times New Roman"/>
+          <w:sz w:val="22"/>
+          <w:szCs w:val="22"/>
+          <w:lang w:val="en-US"/>
+        </w:rPr>
+        <w:t xml:space="preserve"> it. </w:t>
+      </w:r>
+      <w:r>
+        <w:rPr>
+          <w:rFonts w:cs="Times New Roman"/>
+          <w:sz w:val="22"/>
+          <w:szCs w:val="22"/>
+          <w:lang w:val="en-US"/>
+        </w:rPr>
+        <w:t xml:space="preserve">The encryption technique must then be used </w:t>
+      </w:r>
+      <w:proofErr w:type="gramStart"/>
+      <w:r>
+        <w:rPr>
+          <w:rFonts w:cs="Times New Roman"/>
+          <w:sz w:val="22"/>
+          <w:szCs w:val="22"/>
+          <w:lang w:val="en-US"/>
+        </w:rPr>
+        <w:t>in order to</w:t>
+      </w:r>
+      <w:proofErr w:type="gramEnd"/>
+      <w:r>
+        <w:rPr>
+          <w:rFonts w:cs="Times New Roman"/>
+          <w:sz w:val="22"/>
+          <w:szCs w:val="22"/>
+          <w:lang w:val="en-US"/>
+        </w:rPr>
+        <w:t xml:space="preserve"> guarantee this attribute.</w:t>
+      </w:r>
+    </w:p>
+    <w:p>
+      <w:pPr>
+        <w:ind w:right="680"/>
+        <w:rPr>
+          <w:rFonts w:cs="Times New Roman"/>
+          <w:b/>
+          <w:i/>
+          <w:sz w:val="22"/>
+          <w:szCs w:val="22"/>
+          <w:lang w:val="en-US"/>
+        </w:rPr>
+      </w:pPr>
+      <w:r>
+        <w:rPr>
+          <w:rFonts w:cs="Times New Roman"/>
+          <w:b/>
+          <w:i/>
+          <w:sz w:val="22"/>
+          <w:szCs w:val="22"/>
+          <w:lang w:val="en-US"/>
+        </w:rPr>
+        <w:t>Maintainability</w:t>
+      </w:r>
+    </w:p>
+    <w:p>
+      <w:pPr>
+        <w:ind w:right="680"/>
+        <w:rPr>
+          <w:rFonts w:cs="Times New Roman"/>
+          <w:sz w:val="22"/>
+          <w:szCs w:val="22"/>
+          <w:lang w:val="en-US"/>
+        </w:rPr>
+      </w:pPr>
+      <w:r>
+        <w:rPr>
+          <w:rFonts w:cs="Times New Roman"/>
+          <w:sz w:val="22"/>
+          <w:szCs w:val="22"/>
+          <w:lang w:val="en-US"/>
+        </w:rPr>
+        <w:t xml:space="preserve">The application must be easy to fix and to modify, </w:t>
+      </w:r>
+      <w:proofErr w:type="gramStart"/>
+      <w:r>
+        <w:rPr>
+          <w:rFonts w:cs="Times New Roman"/>
+          <w:sz w:val="22"/>
+          <w:szCs w:val="22"/>
+          <w:lang w:val="en-US"/>
+        </w:rPr>
+        <w:t>in order to</w:t>
+      </w:r>
+      <w:proofErr w:type="gramEnd"/>
+      <w:r>
+        <w:rPr>
+          <w:rFonts w:cs="Times New Roman"/>
+          <w:sz w:val="22"/>
+          <w:szCs w:val="22"/>
+          <w:lang w:val="en-US"/>
+        </w:rPr>
+        <w:t xml:space="preserve"> let cost of those operations be cheap.  Appropriate design patterns will be used, as it will be better explained in future documentation.</w:t>
+      </w:r>
+    </w:p>
+    <w:p>
+      <w:pPr>
+        <w:ind w:right="680"/>
+        <w:rPr>
+          <w:rFonts w:cs="Times New Roman"/>
+          <w:b/>
+          <w:i/>
+          <w:sz w:val="22"/>
+          <w:szCs w:val="22"/>
+          <w:lang w:val="en-US"/>
+        </w:rPr>
+      </w:pPr>
+      <w:r>
+        <w:rPr>
+          <w:rFonts w:cs="Times New Roman"/>
+          <w:b/>
+          <w:i/>
+          <w:sz w:val="22"/>
+          <w:szCs w:val="22"/>
+          <w:lang w:val="en-US"/>
+        </w:rPr>
+        <w:t>Compatibility</w:t>
+      </w:r>
+    </w:p>
+    <w:p>
+      <w:pPr>
+        <w:ind w:right="680"/>
+        <w:rPr>
+          <w:rFonts w:cs="Times New Roman"/>
+          <w:sz w:val="22"/>
+          <w:szCs w:val="22"/>
+          <w:lang w:val="en-US"/>
+        </w:rPr>
+      </w:pPr>
+      <w:r>
+        <w:rPr>
+          <w:rFonts w:cs="Times New Roman"/>
+          <w:sz w:val="22"/>
+          <w:szCs w:val="22"/>
+          <w:lang w:val="en-US"/>
+        </w:rPr>
+        <w:t xml:space="preserve">The application is a web application, so it must be compatible to any browser </w:t>
+      </w:r>
+      <w:r>
+        <w:rPr>
+          <w:rFonts w:cs="Times New Roman"/>
+          <w:sz w:val="22"/>
+          <w:szCs w:val="22"/>
+          <w:lang w:val="en-US"/>
+        </w:rPr>
+        <w:t>equipped</w:t>
+      </w:r>
+      <w:r>
+        <w:rPr>
+          <w:rFonts w:cs="Times New Roman"/>
+          <w:sz w:val="22"/>
+          <w:szCs w:val="22"/>
+          <w:lang w:val="en-US"/>
+        </w:rPr>
+        <w:t xml:space="preserve"> </w:t>
+      </w:r>
+      <w:r>
+        <w:rPr>
+          <w:rFonts w:cs="Times New Roman"/>
+          <w:sz w:val="22"/>
+          <w:szCs w:val="22"/>
+          <w:lang w:val="en-US"/>
+        </w:rPr>
+        <w:t xml:space="preserve">device. As explained in previous sections, some activities must be possible to do on any browser </w:t>
+      </w:r>
+      <w:r>
+        <w:rPr>
+          <w:rFonts w:cs="Times New Roman"/>
+          <w:sz w:val="22"/>
+          <w:szCs w:val="22"/>
+          <w:lang w:val="en-US"/>
+        </w:rPr>
+        <w:t>equipped</w:t>
+      </w:r>
+      <w:r>
+        <w:rPr>
+          <w:rFonts w:cs="Times New Roman"/>
+          <w:sz w:val="22"/>
+          <w:szCs w:val="22"/>
+          <w:lang w:val="en-US"/>
+        </w:rPr>
+        <w:t xml:space="preserve"> device, while others (like the localization of the user) must be possible to do on any GPS </w:t>
+      </w:r>
+      <w:r>
+        <w:rPr>
+          <w:rFonts w:cs="Times New Roman"/>
+          <w:sz w:val="22"/>
+          <w:szCs w:val="22"/>
+          <w:lang w:val="en-US"/>
+        </w:rPr>
+        <w:t>equipped</w:t>
+      </w:r>
+      <w:bookmarkStart w:id="0" w:name="_GoBack"/>
+      <w:bookmarkEnd w:id="0"/>
+      <w:r>
+        <w:rPr>
+          <w:rFonts w:cs="Times New Roman"/>
+          <w:sz w:val="22"/>
+          <w:szCs w:val="22"/>
+          <w:lang w:val="en-US"/>
+        </w:rPr>
+        <w:t xml:space="preserve"> device.</w:t>
+      </w:r>
     </w:p>
     <w:p>
       <w:pPr>
@@ -14111,7 +16510,7 @@
 </file>
 
 <file path=customXml/itemProps1.xml><?xml version="1.0" encoding="utf-8"?>
-<ds:datastoreItem xmlns:ds="http://schemas.openxmlformats.org/officeDocument/2006/customXml" ds:itemID="{34F2FFFE-2988-D349-BC92-1A99EE5FE9D1}">
+<ds:datastoreItem xmlns:ds="http://schemas.openxmlformats.org/officeDocument/2006/customXml" ds:itemID="{6BC11243-FF6E-45D0-85CD-76CB9127673A}">
   <ds:schemaRefs>
     <ds:schemaRef ds:uri="http://schemas.openxmlformats.org/officeDocument/2006/bibliography"/>
   </ds:schemaRefs>

</xml_diff>

<commit_message>
Add sequence diagrams, add Performance requirements and Design constraints sections, fixes in External interface requirements section
</commit_message>
<xml_diff>
--- a/RASD/RASD.docx
+++ b/RASD/RASD.docx
@@ -1,6 +1,6 @@
 
 <file path=word/document.xml><?xml version="1.0" encoding="utf-8"?>
-<w:document xmlns:wpc="http://schemas.microsoft.com/office/word/2010/wordprocessingCanvas" xmlns:mc="http://schemas.openxmlformats.org/markup-compatibility/2006" xmlns:o="urn:schemas-microsoft-com:office:office" xmlns:r="http://schemas.openxmlformats.org/officeDocument/2006/relationships" xmlns:m="http://schemas.openxmlformats.org/officeDocument/2006/math" xmlns:v="urn:schemas-microsoft-com:vml" xmlns:wp14="http://schemas.microsoft.com/office/word/2010/wordprocessingDrawing" xmlns:wp="http://schemas.openxmlformats.org/drawingml/2006/wordprocessingDrawing" xmlns:w10="urn:schemas-microsoft-com:office:word" xmlns:w="http://schemas.openxmlformats.org/wordprocessingml/2006/main" xmlns:w14="http://schemas.microsoft.com/office/word/2010/wordml" xmlns:w15="http://schemas.microsoft.com/office/word/2012/wordml" xmlns:wpg="http://schemas.microsoft.com/office/word/2010/wordprocessingGroup" xmlns:wpi="http://schemas.microsoft.com/office/word/2010/wordprocessingInk" xmlns:wne="http://schemas.microsoft.com/office/word/2006/wordml" xmlns:wps="http://schemas.microsoft.com/office/word/2010/wordprocessingShape" mc:Ignorable="w14 w15 wp14">
+<w:document xmlns:wpc="http://schemas.microsoft.com/office/word/2010/wordprocessingCanvas" xmlns:cx="http://schemas.microsoft.com/office/drawing/2014/chartex" xmlns:cx1="http://schemas.microsoft.com/office/drawing/2015/9/8/chartex" xmlns:cx2="http://schemas.microsoft.com/office/drawing/2015/10/21/chartex" xmlns:cx3="http://schemas.microsoft.com/office/drawing/2016/5/9/chartex" xmlns:cx4="http://schemas.microsoft.com/office/drawing/2016/5/10/chartex" xmlns:cx5="http://schemas.microsoft.com/office/drawing/2016/5/11/chartex" xmlns:cx6="http://schemas.microsoft.com/office/drawing/2016/5/12/chartex" xmlns:cx7="http://schemas.microsoft.com/office/drawing/2016/5/13/chartex" xmlns:cx8="http://schemas.microsoft.com/office/drawing/2016/5/14/chartex" xmlns:mc="http://schemas.openxmlformats.org/markup-compatibility/2006" xmlns:aink="http://schemas.microsoft.com/office/drawing/2016/ink" xmlns:am3d="http://schemas.microsoft.com/office/drawing/2017/model3d" xmlns:o="urn:schemas-microsoft-com:office:office" xmlns:r="http://schemas.openxmlformats.org/officeDocument/2006/relationships" xmlns:m="http://schemas.openxmlformats.org/officeDocument/2006/math" xmlns:v="urn:schemas-microsoft-com:vml" xmlns:wp14="http://schemas.microsoft.com/office/word/2010/wordprocessingDrawing" xmlns:wp="http://schemas.openxmlformats.org/drawingml/2006/wordprocessingDrawing" xmlns:w10="urn:schemas-microsoft-com:office:word" xmlns:w="http://schemas.openxmlformats.org/wordprocessingml/2006/main" xmlns:w14="http://schemas.microsoft.com/office/word/2010/wordml" xmlns:w15="http://schemas.microsoft.com/office/word/2012/wordml" xmlns:w16cid="http://schemas.microsoft.com/office/word/2016/wordml/cid" xmlns:w16se="http://schemas.microsoft.com/office/word/2015/wordml/symex" xmlns:wpg="http://schemas.microsoft.com/office/word/2010/wordprocessingGroup" xmlns:wpi="http://schemas.microsoft.com/office/word/2010/wordprocessingInk" xmlns:wne="http://schemas.microsoft.com/office/word/2006/wordml" xmlns:wps="http://schemas.microsoft.com/office/word/2010/wordprocessingShape" mc:Ignorable="w14 w15 w16se w16cid wp14">
   <w:body>
     <w:p>
       <w:pPr>
@@ -3361,14 +3361,12 @@
         </w:rPr>
         <w:t xml:space="preserve"> - Run </w:t>
       </w:r>
-      <w:proofErr w:type="spellStart"/>
-      <w:r>
-        <w:rPr>
-          <w:lang w:val="en-US"/>
-        </w:rPr>
-        <w:t>organisation</w:t>
-      </w:r>
-      <w:proofErr w:type="spellEnd"/>
+      <w:r>
+        <w:rPr>
+          <w:lang w:val="en-US"/>
+        </w:rPr>
+        <w:t>organization</w:t>
+      </w:r>
     </w:p>
     <w:p>
       <w:pPr>
@@ -3385,21 +3383,35 @@
         </w:rPr>
         <w:t xml:space="preserve">Finally, this state diagram represents the transformation of the event (intended as run) entity. It’s important to note that ‘Data insertion’ and ‘Path selection’ are two different states. This is because the process of path definition is </w:t>
       </w:r>
-      <w:proofErr w:type="spellStart"/>
-      <w:r>
-        <w:rPr>
-          <w:sz w:val="22"/>
-          <w:lang w:val="en-US"/>
-        </w:rPr>
-        <w:t>intendend</w:t>
-      </w:r>
-      <w:proofErr w:type="spellEnd"/>
-      <w:r>
-        <w:rPr>
-          <w:sz w:val="22"/>
-          <w:lang w:val="en-US"/>
-        </w:rPr>
-        <w:t xml:space="preserve"> to be subsequent to the insertion of data such as the name of the event, the date on which the run will take place etc. Indeed, it could be that some of these data can be necessary for the system to decide if the path defined by the organizer is feasible or not.</w:t>
+      <w:r>
+        <w:rPr>
+          <w:sz w:val="22"/>
+          <w:lang w:val="en-US"/>
+        </w:rPr>
+        <w:t>intended</w:t>
+      </w:r>
+      <w:r>
+        <w:rPr>
+          <w:sz w:val="22"/>
+          <w:lang w:val="en-US"/>
+        </w:rPr>
+        <w:t xml:space="preserve"> to be </w:t>
+      </w:r>
+      <w:proofErr w:type="gramStart"/>
+      <w:r>
+        <w:rPr>
+          <w:sz w:val="22"/>
+          <w:lang w:val="en-US"/>
+        </w:rPr>
+        <w:t>subsequent to</w:t>
+      </w:r>
+      <w:proofErr w:type="gramEnd"/>
+      <w:r>
+        <w:rPr>
+          <w:sz w:val="22"/>
+          <w:lang w:val="en-US"/>
+        </w:rPr>
+        <w:t xml:space="preserve"> the insertion of data such as the name of the event, the date on which the run will take place etc. Indeed, it could be that some of these data can be necessary for the system to decide if the path defined by the organizer is feasible or not.</w:t>
       </w:r>
     </w:p>
     <w:p>
@@ -5213,6 +5225,96 @@
     </w:p>
     <w:p>
       <w:pPr>
+        <w:ind w:right="680"/>
+        <w:rPr>
+          <w:rFonts w:cstheme="minorHAnsi"/>
+          <w:sz w:val="22"/>
+          <w:szCs w:val="22"/>
+          <w:lang w:val="en-US"/>
+        </w:rPr>
+      </w:pPr>
+      <w:r>
+        <w:rPr>
+          <w:rFonts w:cstheme="minorHAnsi"/>
+          <w:sz w:val="22"/>
+          <w:szCs w:val="22"/>
+          <w:lang w:val="en-US"/>
+        </w:rPr>
+        <w:t xml:space="preserve">The system does not use any hardware interface. Any device that can connect to internet through a browser (for example a pc, a mobile phone, a tablet, etc.) is enough for both the user and the third party to do does activity that don’t require data acquisition through device. For example, signing up, logging in, organizing a run, requiring data from a user, accepting or refusing data requests from </w:t>
+      </w:r>
+      <w:r>
+        <w:rPr>
+          <w:rFonts w:cstheme="minorHAnsi"/>
+          <w:sz w:val="22"/>
+          <w:szCs w:val="22"/>
+          <w:lang w:val="en-US"/>
+        </w:rPr>
+        <w:lastRenderedPageBreak/>
+        <w:t xml:space="preserve">third party, and so on and so forth. However, some services offered by the system require a specific hardware: in order to locate the </w:t>
+      </w:r>
+      <w:proofErr w:type="gramStart"/>
+      <w:r>
+        <w:rPr>
+          <w:rFonts w:cstheme="minorHAnsi"/>
+          <w:sz w:val="22"/>
+          <w:szCs w:val="22"/>
+          <w:lang w:val="en-US"/>
+        </w:rPr>
+        <w:t>user</w:t>
+      </w:r>
+      <w:proofErr w:type="gramEnd"/>
+      <w:r>
+        <w:rPr>
+          <w:rFonts w:cstheme="minorHAnsi"/>
+          <w:sz w:val="22"/>
+          <w:szCs w:val="22"/>
+          <w:lang w:val="en-US"/>
+        </w:rPr>
+        <w:t xml:space="preserve"> it’s necessary for him to have a GPS device. To get the heartbeat of the user, an appropriate device must be user, such as a smartwatch. Finally, it’s important to underline that </w:t>
+      </w:r>
+      <w:proofErr w:type="spellStart"/>
+      <w:r>
+        <w:rPr>
+          <w:rFonts w:cstheme="minorHAnsi"/>
+          <w:sz w:val="22"/>
+          <w:szCs w:val="22"/>
+          <w:lang w:val="en-US"/>
+        </w:rPr>
+        <w:t>AutomatedSOS</w:t>
+      </w:r>
+      <w:proofErr w:type="spellEnd"/>
+      <w:r>
+        <w:rPr>
+          <w:rFonts w:cstheme="minorHAnsi"/>
+          <w:sz w:val="22"/>
+          <w:szCs w:val="22"/>
+          <w:lang w:val="en-US"/>
+        </w:rPr>
+        <w:t xml:space="preserve"> needs the user to be constantly connected to internet, because in case of emergency the data must be sent immediately. So, a device with a 2G/3G/4G and possibly </w:t>
+      </w:r>
+      <w:proofErr w:type="spellStart"/>
+      <w:r>
+        <w:rPr>
+          <w:rFonts w:cstheme="minorHAnsi"/>
+          <w:sz w:val="22"/>
+          <w:szCs w:val="22"/>
+          <w:lang w:val="en-US"/>
+        </w:rPr>
+        <w:t>WiFi</w:t>
+      </w:r>
+      <w:proofErr w:type="spellEnd"/>
+      <w:r>
+        <w:rPr>
+          <w:rFonts w:cstheme="minorHAnsi"/>
+          <w:sz w:val="22"/>
+          <w:szCs w:val="22"/>
+          <w:lang w:val="en-US"/>
+        </w:rPr>
+        <w:t xml:space="preserve"> connection must be present on the user’s device.</w:t>
+      </w:r>
+    </w:p>
+    <w:p>
+      <w:pPr>
         <w:spacing w:after="0" w:line="240" w:lineRule="auto"/>
         <w:textAlignment w:val="baseline"/>
         <w:rPr>
@@ -5226,6 +5328,19 @@
       </w:pPr>
       <w:r>
         <w:rPr>
+          <w:rFonts w:cstheme="minorHAnsi"/>
+          <w:sz w:val="22"/>
+          <w:szCs w:val="22"/>
+          <w:lang w:val="en-US"/>
+        </w:rPr>
+        <w:t>The system uses an external suitable service so that its architecture is simpler. A Google Maps’ API is used when providing the Track4Run service. The organizer will choose the path of his run by managing a map provided by the API. The user that wants to spectate a run, as well, will be provided of a map by the API.</w:t>
+      </w:r>
+    </w:p>
+    <w:p>
+      <w:pPr>
+        <w:spacing w:after="0" w:line="240" w:lineRule="auto"/>
+        <w:textAlignment w:val="baseline"/>
+        <w:rPr>
           <w:rFonts w:eastAsia="Times New Roman" w:cs="Arial"/>
           <w:b/>
           <w:color w:val="000000"/>
@@ -5233,8 +5348,7 @@
           <w:szCs w:val="22"/>
           <w:lang w:val="en-US" w:eastAsia="it-IT"/>
         </w:rPr>
-        <w:t>TODO: dependencies and constraints</w:t>
-      </w:r>
+      </w:pPr>
     </w:p>
     <w:p>
       <w:pPr>
@@ -5252,34 +5366,6 @@
     </w:p>
     <w:p>
       <w:pPr>
-        <w:spacing w:after="0" w:line="240" w:lineRule="auto"/>
-        <w:textAlignment w:val="baseline"/>
-        <w:rPr>
-          <w:rFonts w:eastAsia="Times New Roman" w:cs="Arial"/>
-          <w:b/>
-          <w:color w:val="000000"/>
-          <w:sz w:val="22"/>
-          <w:szCs w:val="22"/>
-          <w:lang w:val="en-US" w:eastAsia="it-IT"/>
-        </w:rPr>
-      </w:pPr>
-    </w:p>
-    <w:p>
-      <w:pPr>
-        <w:spacing w:after="0" w:line="240" w:lineRule="auto"/>
-        <w:textAlignment w:val="baseline"/>
-        <w:rPr>
-          <w:rFonts w:eastAsia="Times New Roman" w:cs="Arial"/>
-          <w:b/>
-          <w:color w:val="000000"/>
-          <w:sz w:val="22"/>
-          <w:szCs w:val="22"/>
-          <w:lang w:val="en-US" w:eastAsia="it-IT"/>
-        </w:rPr>
-      </w:pPr>
-    </w:p>
-    <w:p>
-      <w:pPr>
         <w:jc w:val="center"/>
         <w:rPr>
           <w:rFonts w:cs="Times New Roman"/>
@@ -5312,7 +5398,6 @@
           <w:szCs w:val="22"/>
           <w:lang w:val="en-US"/>
         </w:rPr>
-        <w:lastRenderedPageBreak/>
         <w:t>3.</w:t>
       </w:r>
       <w:r>
@@ -5403,101 +5488,7 @@
           <w:szCs w:val="22"/>
           <w:lang w:val="en-US"/>
         </w:rPr>
-        <w:t xml:space="preserve">The system does not use any hardware interface. Any device that can connect to internet through a browser (for example a pc, a mobile phone, a tablet, etc.) is enough for both the user and the third party to do does activity that don’t require data acquisition through device. For </w:t>
-      </w:r>
-      <w:r>
-        <w:rPr>
-          <w:rFonts w:cstheme="minorHAnsi"/>
-          <w:sz w:val="22"/>
-          <w:szCs w:val="22"/>
-          <w:lang w:val="en-US"/>
-        </w:rPr>
-        <w:t>example,</w:t>
-      </w:r>
-      <w:r>
-        <w:rPr>
-          <w:rFonts w:cstheme="minorHAnsi"/>
-          <w:sz w:val="22"/>
-          <w:szCs w:val="22"/>
-          <w:lang w:val="en-US"/>
-        </w:rPr>
-        <w:t xml:space="preserve"> signing up, logging in, organizing a run, requiring data from a user, accepting or refusing data requests from third party, and so on and so forth. However, some services offered by the system</w:t>
-      </w:r>
-      <w:r>
-        <w:rPr>
-          <w:rFonts w:cstheme="minorHAnsi"/>
-          <w:sz w:val="22"/>
-          <w:szCs w:val="22"/>
-          <w:lang w:val="en-US"/>
-        </w:rPr>
-        <w:t xml:space="preserve"> require a specific hardware: in order to locate the user it’s necessary for him to have a GPS device.</w:t>
-      </w:r>
-      <w:r>
-        <w:rPr>
-          <w:rFonts w:cstheme="minorHAnsi"/>
-          <w:sz w:val="22"/>
-          <w:szCs w:val="22"/>
-          <w:lang w:val="en-US"/>
-        </w:rPr>
-        <w:t xml:space="preserve"> To get the heartbeat of the user, an appropriate device must be user, such as a smartwatch.</w:t>
-      </w:r>
-      <w:r>
-        <w:rPr>
-          <w:rFonts w:cstheme="minorHAnsi"/>
-          <w:sz w:val="22"/>
-          <w:szCs w:val="22"/>
-          <w:lang w:val="en-US"/>
-        </w:rPr>
-        <w:t xml:space="preserve"> </w:t>
-      </w:r>
-      <w:r>
-        <w:rPr>
-          <w:rFonts w:cstheme="minorHAnsi"/>
-          <w:sz w:val="22"/>
-          <w:szCs w:val="22"/>
-          <w:lang w:val="en-US"/>
-        </w:rPr>
-        <w:t xml:space="preserve">Finally, it’s important to underline that </w:t>
-      </w:r>
-      <w:proofErr w:type="spellStart"/>
-      <w:r>
-        <w:rPr>
-          <w:rFonts w:cstheme="minorHAnsi"/>
-          <w:sz w:val="22"/>
-          <w:szCs w:val="22"/>
-          <w:lang w:val="en-US"/>
-        </w:rPr>
-        <w:t>AutomatedSOS</w:t>
-      </w:r>
-      <w:proofErr w:type="spellEnd"/>
-      <w:r>
-        <w:rPr>
-          <w:rFonts w:cstheme="minorHAnsi"/>
-          <w:sz w:val="22"/>
-          <w:szCs w:val="22"/>
-          <w:lang w:val="en-US"/>
-        </w:rPr>
-        <w:t xml:space="preserve"> needs the user to be constantly connected to internet, because in case of emergency the data must be sent immediately. So, a device with a 2G/3G/4G and possibly </w:t>
-      </w:r>
-      <w:proofErr w:type="spellStart"/>
-      <w:r>
-        <w:rPr>
-          <w:rFonts w:cstheme="minorHAnsi"/>
-          <w:sz w:val="22"/>
-          <w:szCs w:val="22"/>
-          <w:lang w:val="en-US"/>
-        </w:rPr>
-        <w:t>WiFi</w:t>
-      </w:r>
-      <w:proofErr w:type="spellEnd"/>
-      <w:r>
-        <w:rPr>
-          <w:rFonts w:cstheme="minorHAnsi"/>
-          <w:sz w:val="22"/>
-          <w:szCs w:val="22"/>
-          <w:lang w:val="en-US"/>
-        </w:rPr>
-        <w:t xml:space="preserve"> connection must be present on the user’s device.</w:t>
+        <w:t>The system has no hardware interface.</w:t>
       </w:r>
     </w:p>
     <w:p>
@@ -5528,67 +5519,60 @@
       <w:pPr>
         <w:ind w:right="680"/>
         <w:rPr>
-          <w:rFonts w:cstheme="minorHAnsi"/>
-          <w:sz w:val="22"/>
-          <w:szCs w:val="22"/>
-          <w:lang w:val="en-US"/>
-        </w:rPr>
-      </w:pPr>
-      <w:r>
-        <w:rPr>
-          <w:rFonts w:cstheme="minorHAnsi"/>
-          <w:sz w:val="22"/>
-          <w:szCs w:val="22"/>
-          <w:lang w:val="en-US"/>
-        </w:rPr>
-        <w:t xml:space="preserve">The system uses </w:t>
-      </w:r>
-      <w:r>
-        <w:rPr>
-          <w:rFonts w:cstheme="minorHAnsi"/>
-          <w:sz w:val="22"/>
-          <w:szCs w:val="22"/>
-          <w:lang w:val="en-US"/>
-        </w:rPr>
-        <w:t>an</w:t>
-      </w:r>
-      <w:r>
-        <w:rPr>
-          <w:rFonts w:cstheme="minorHAnsi"/>
-          <w:sz w:val="22"/>
-          <w:szCs w:val="22"/>
-          <w:lang w:val="en-US"/>
-        </w:rPr>
-        <w:t xml:space="preserve"> external suitable service so that its architecture is simpler. A Google </w:t>
-      </w:r>
-      <w:proofErr w:type="spellStart"/>
-      <w:r>
-        <w:rPr>
-          <w:rFonts w:cstheme="minorHAnsi"/>
-          <w:sz w:val="22"/>
-          <w:szCs w:val="22"/>
-          <w:lang w:val="en-US"/>
-        </w:rPr>
-        <w:t>Maps’s</w:t>
-      </w:r>
-      <w:proofErr w:type="spellEnd"/>
-      <w:r>
-        <w:rPr>
-          <w:rFonts w:cstheme="minorHAnsi"/>
-          <w:sz w:val="22"/>
-          <w:szCs w:val="22"/>
-          <w:lang w:val="en-US"/>
-        </w:rPr>
-        <w:t xml:space="preserve"> API is used when providing the Track4Run service</w:t>
-      </w:r>
-      <w:r>
-        <w:rPr>
-          <w:rFonts w:cstheme="minorHAnsi"/>
-          <w:sz w:val="22"/>
-          <w:szCs w:val="22"/>
-          <w:lang w:val="en-US"/>
-        </w:rPr>
-        <w:t>. The organizer will choose the path of his run by managing a map provided by the API. The user that wants to spectate a run, as well, will be provided of a map by the API.</w:t>
+          <w:rFonts w:cs="Times New Roman"/>
+          <w:sz w:val="22"/>
+          <w:szCs w:val="22"/>
+          <w:lang w:val="en-US"/>
+        </w:rPr>
+      </w:pPr>
+      <w:r>
+        <w:rPr>
+          <w:rFonts w:cs="Times New Roman"/>
+          <w:sz w:val="22"/>
+          <w:szCs w:val="22"/>
+          <w:lang w:val="en-US"/>
+        </w:rPr>
+        <w:t xml:space="preserve">As mentioned before, the only external API used by the system is the Google Maps’ API, </w:t>
+      </w:r>
+      <w:proofErr w:type="gramStart"/>
+      <w:r>
+        <w:rPr>
+          <w:rFonts w:cs="Times New Roman"/>
+          <w:sz w:val="22"/>
+          <w:szCs w:val="22"/>
+          <w:lang w:val="en-US"/>
+        </w:rPr>
+        <w:t>in order to</w:t>
+      </w:r>
+      <w:proofErr w:type="gramEnd"/>
+      <w:r>
+        <w:rPr>
+          <w:rFonts w:cs="Times New Roman"/>
+          <w:sz w:val="22"/>
+          <w:szCs w:val="22"/>
+          <w:lang w:val="en-US"/>
+        </w:rPr>
+        <w:t xml:space="preserve"> provide the Track4Run service.</w:t>
+      </w:r>
+    </w:p>
+    <w:p>
+      <w:pPr>
+        <w:ind w:right="680"/>
+        <w:rPr>
+          <w:rFonts w:cs="Times New Roman"/>
+          <w:sz w:val="22"/>
+          <w:szCs w:val="22"/>
+          <w:lang w:val="en-US"/>
+        </w:rPr>
+      </w:pPr>
+      <w:r>
+        <w:rPr>
+          <w:rFonts w:cs="Times New Roman"/>
+          <w:sz w:val="22"/>
+          <w:szCs w:val="22"/>
+          <w:lang w:val="en-US"/>
+        </w:rPr>
+        <w:t>The system doesn’t provide any API.</w:t>
       </w:r>
     </w:p>
     <w:p>
@@ -5791,7 +5775,7 @@
           <w:shd w:val="clear" w:color="auto" w:fill="FFFFFF"/>
           <w:lang w:val="en-GB"/>
         </w:rPr>
-        <w:t xml:space="preserve">An emergent start-up, located in a small city, provides a food delivery service, and has the peculiarity of selling vegan food only. The company wants to know the location of vegan people in the small city, in order to do some targeted advertising. So they ask that piece of information to </w:t>
+        <w:t xml:space="preserve">An emergent start-up, located in a small city, provides a food delivery service, and has the peculiarity of selling vegan food only. The company wants to know the location of vegan people in the small city, in order to do some targeted advertising. </w:t>
       </w:r>
       <w:proofErr w:type="gramStart"/>
       <w:r>
@@ -5803,8 +5787,9 @@
           <w:shd w:val="clear" w:color="auto" w:fill="FFFFFF"/>
           <w:lang w:val="en-GB"/>
         </w:rPr>
-        <w:t>D</w:t>
-      </w:r>
+        <w:t>So</w:t>
+      </w:r>
+      <w:proofErr w:type="gramEnd"/>
       <w:r>
         <w:rPr>
           <w:rFonts w:cstheme="minorHAnsi"/>
@@ -5814,7 +5799,7 @@
           <w:shd w:val="clear" w:color="auto" w:fill="FFFFFF"/>
           <w:lang w:val="en-GB"/>
         </w:rPr>
-        <w:t xml:space="preserve">ata4Help, </w:t>
+        <w:t xml:space="preserve"> they ask that piece of information to D</w:t>
       </w:r>
       <w:r>
         <w:rPr>
@@ -5825,9 +5810,8 @@
           <w:shd w:val="clear" w:color="auto" w:fill="FFFFFF"/>
           <w:lang w:val="en-GB"/>
         </w:rPr>
-        <w:t>that</w:t>
-      </w:r>
-      <w:proofErr w:type="gramEnd"/>
+        <w:t xml:space="preserve">ata4Help, </w:t>
+      </w:r>
       <w:r>
         <w:rPr>
           <w:rFonts w:cstheme="minorHAnsi"/>
@@ -5837,7 +5821,7 @@
           <w:shd w:val="clear" w:color="auto" w:fill="FFFFFF"/>
           <w:lang w:val="en-GB"/>
         </w:rPr>
-        <w:t xml:space="preserve"> stores the eating habits of their users. Because the city is small, there are only 853 vegan people in there, so Data4Help refuses to provide the requested data in order to protect thei</w:t>
+        <w:t>that stores the eating habits of their users. Because the city is small, there are only 853 vegan people in there, so Data4Help refuses to provide the requested data in order to protect thei</w:t>
       </w:r>
       <w:r>
         <w:rPr>
@@ -5914,19 +5898,8 @@
           <w:shd w:val="clear" w:color="auto" w:fill="FFFFFF"/>
           <w:lang w:val="en-GB"/>
         </w:rPr>
-        <w:t xml:space="preserve">Giovanni suffers from heart's problems, and a private hospital is taking care of him. Going outside riding a bike has always been is passion, and this shouldn't cause any problem, but his doctors are </w:t>
-      </w:r>
-      <w:r>
-        <w:rPr>
-          <w:rFonts w:cstheme="minorHAnsi"/>
-          <w:color w:val="000000"/>
-          <w:sz w:val="22"/>
-          <w:szCs w:val="22"/>
-          <w:shd w:val="clear" w:color="auto" w:fill="FFFFFF"/>
-          <w:lang w:val="en-GB"/>
-        </w:rPr>
         <w:lastRenderedPageBreak/>
-        <w:t>just too afraid to let him go. The fact is that the woods are his preferred place to ride his bike, and in case any kind of injury they couldn't know where to find him. Giovanni then discovers Data4Help, and he finds out that the private hospital could request to it his location and his health status while he is riding the bike. That specific data can be requested by providing Giovanni's fiscal code, and he just has to accept that request through the application. The hospital could also do a subscription and get the data as soon as it is produced, without any further future request. Now Giovanni can ride his bike freely in the woods, and the hospital can monitor his location and his health status in real time, avoiding any risk.</w:t>
+        <w:t>Giovanni suffers from heart's problems, and a private hospital is taking care of him. Going outside riding a bike has always been is passion, and this shouldn't cause any problem, but his doctors are just too afraid to let him go. The fact is that the woods are his preferred place to ride his bike, and in case any kind of injury they couldn't know where to find him. Giovanni then discovers Data4Help, and he finds out that the private hospital could request to it his location and his health status while he is riding the bike. That specific data can be requested by providing Giovanni's fiscal code, and he just has to accept that request through the application. The hospital could also do a subscription and get the data as soon as it is produced, without any further future request. Now Giovanni can ride his bike freely in the woods, and the hospital can monitor his location and his health status in real time, avoiding any risk.</w:t>
       </w:r>
     </w:p>
     <w:p>
@@ -9601,18 +9574,7 @@
                 <w:szCs w:val="20"/>
                 <w:lang w:val="en-US"/>
               </w:rPr>
-              <w:t xml:space="preserve">and the </w:t>
-            </w:r>
-            <w:bookmarkStart w:id="0" w:name="_GoBack"/>
-            <w:bookmarkEnd w:id="0"/>
-            <w:r>
-              <w:rPr>
-                <w:rFonts w:cs="Times New Roman"/>
-                <w:sz w:val="22"/>
-                <w:szCs w:val="20"/>
-                <w:lang w:val="en-US"/>
-              </w:rPr>
-              <w:t xml:space="preserve">status </w:t>
+              <w:t xml:space="preserve">and the status </w:t>
             </w:r>
             <w:r>
               <w:rPr>
@@ -11521,6 +11483,17 @@
           <w:lang w:val="en-GB"/>
         </w:rPr>
         <w:t>Sequence diagram</w:t>
+      </w:r>
+      <w:r>
+        <w:rPr>
+          <w:rFonts w:cs="Times New Roman"/>
+          <w:b/>
+          <w:i/>
+          <w:sz w:val="22"/>
+          <w:szCs w:val="22"/>
+          <w:lang w:val="en-GB"/>
+        </w:rPr>
+        <w:t>s</w:t>
       </w:r>
     </w:p>
     <w:p>
@@ -11802,6 +11775,113 @@
       </w:pPr>
       <w:r>
         <w:rPr>
+          <w:noProof/>
+        </w:rPr>
+        <w:lastRenderedPageBreak/>
+        <w:drawing>
+          <wp:inline distT="0" distB="0" distL="0" distR="0">
+            <wp:extent cx="6116320" cy="6028055"/>
+            <wp:effectExtent l="0" t="0" r="0" b="0"/>
+            <wp:docPr id="9" name="Immagine 9"/>
+            <wp:cNvGraphicFramePr>
+              <a:graphicFrameLocks xmlns:a="http://schemas.openxmlformats.org/drawingml/2006/main" noChangeAspect="1"/>
+            </wp:cNvGraphicFramePr>
+            <a:graphic xmlns:a="http://schemas.openxmlformats.org/drawingml/2006/main">
+              <a:graphicData uri="http://schemas.openxmlformats.org/drawingml/2006/picture">
+                <pic:pic xmlns:pic="http://schemas.openxmlformats.org/drawingml/2006/picture">
+                  <pic:nvPicPr>
+                    <pic:cNvPr id="0" name="Picture 1"/>
+                    <pic:cNvPicPr>
+                      <a:picLocks noChangeAspect="1" noChangeArrowheads="1"/>
+                    </pic:cNvPicPr>
+                  </pic:nvPicPr>
+                  <pic:blipFill>
+                    <a:blip r:embed="rId16">
+                      <a:extLst>
+                        <a:ext uri="{28A0092B-C50C-407E-A947-70E740481C1C}">
+                          <a14:useLocalDpi xmlns:a14="http://schemas.microsoft.com/office/drawing/2010/main" val="0"/>
+                        </a:ext>
+                      </a:extLst>
+                    </a:blip>
+                    <a:srcRect/>
+                    <a:stretch>
+                      <a:fillRect/>
+                    </a:stretch>
+                  </pic:blipFill>
+                  <pic:spPr bwMode="auto">
+                    <a:xfrm>
+                      <a:off x="0" y="0"/>
+                      <a:ext cx="6116320" cy="6028055"/>
+                    </a:xfrm>
+                    <a:prstGeom prst="rect">
+                      <a:avLst/>
+                    </a:prstGeom>
+                    <a:noFill/>
+                    <a:ln>
+                      <a:noFill/>
+                    </a:ln>
+                  </pic:spPr>
+                </pic:pic>
+              </a:graphicData>
+            </a:graphic>
+          </wp:inline>
+        </w:drawing>
+      </w:r>
+    </w:p>
+    <w:p>
+      <w:pPr>
+        <w:pStyle w:val="Didascalia"/>
+        <w:jc w:val="center"/>
+        <w:rPr>
+          <w:rFonts w:cs="Times New Roman"/>
+          <w:b/>
+          <w:i w:val="0"/>
+          <w:sz w:val="22"/>
+          <w:szCs w:val="22"/>
+          <w:lang w:val="en-GB"/>
+        </w:rPr>
+      </w:pPr>
+      <w:r>
+        <w:rPr>
+          <w:lang w:val="en-US"/>
+        </w:rPr>
+        <w:t xml:space="preserve">Sequence diagram </w:t>
+      </w:r>
+      <w:r>
+        <w:rPr>
+          <w:lang w:val="en-US"/>
+        </w:rPr>
+        <w:t>3</w:t>
+      </w:r>
+      <w:r>
+        <w:rPr>
+          <w:lang w:val="en-US"/>
+        </w:rPr>
+        <w:t xml:space="preserve"> </w:t>
+      </w:r>
+      <w:r>
+        <w:rPr>
+          <w:lang w:val="en-US"/>
+        </w:rPr>
+        <w:t>–</w:t>
+      </w:r>
+      <w:r>
+        <w:rPr>
+          <w:lang w:val="en-US"/>
+        </w:rPr>
+        <w:t xml:space="preserve"> </w:t>
+      </w:r>
+      <w:r>
+        <w:rPr>
+          <w:lang w:val="en-US"/>
+        </w:rPr>
+        <w:t>Report an emergency</w:t>
+      </w:r>
+    </w:p>
+    <w:p>
+      <w:pPr>
+        <w:ind w:right="680"/>
+        <w:rPr>
           <w:rFonts w:cs="Times New Roman"/>
           <w:b/>
           <w:i/>
@@ -11809,6 +11889,162 @@
           <w:szCs w:val="22"/>
           <w:lang w:val="en-US"/>
         </w:rPr>
+      </w:pPr>
+    </w:p>
+    <w:p>
+      <w:pPr>
+        <w:ind w:right="680"/>
+        <w:rPr>
+          <w:rFonts w:cs="Times New Roman"/>
+          <w:b/>
+          <w:i/>
+          <w:sz w:val="22"/>
+          <w:szCs w:val="22"/>
+          <w:lang w:val="en-US"/>
+        </w:rPr>
+      </w:pPr>
+    </w:p>
+    <w:p>
+      <w:pPr>
+        <w:ind w:right="680"/>
+        <w:rPr>
+          <w:rFonts w:cs="Times New Roman"/>
+          <w:b/>
+          <w:i/>
+          <w:sz w:val="22"/>
+          <w:szCs w:val="22"/>
+          <w:lang w:val="en-US"/>
+        </w:rPr>
+      </w:pPr>
+      <w:r>
+        <w:rPr>
+          <w:noProof/>
+        </w:rPr>
+        <w:lastRenderedPageBreak/>
+        <w:drawing>
+          <wp:inline distT="0" distB="0" distL="0" distR="0">
+            <wp:extent cx="2739223" cy="8715375"/>
+            <wp:effectExtent l="0" t="0" r="4445" b="0"/>
+            <wp:docPr id="10" name="Immagine 10"/>
+            <wp:cNvGraphicFramePr>
+              <a:graphicFrameLocks xmlns:a="http://schemas.openxmlformats.org/drawingml/2006/main" noChangeAspect="1"/>
+            </wp:cNvGraphicFramePr>
+            <a:graphic xmlns:a="http://schemas.openxmlformats.org/drawingml/2006/main">
+              <a:graphicData uri="http://schemas.openxmlformats.org/drawingml/2006/picture">
+                <pic:pic xmlns:pic="http://schemas.openxmlformats.org/drawingml/2006/picture">
+                  <pic:nvPicPr>
+                    <pic:cNvPr id="0" name="Picture 3"/>
+                    <pic:cNvPicPr>
+                      <a:picLocks noChangeAspect="1" noChangeArrowheads="1"/>
+                    </pic:cNvPicPr>
+                  </pic:nvPicPr>
+                  <pic:blipFill>
+                    <a:blip r:embed="rId17">
+                      <a:extLst>
+                        <a:ext uri="{28A0092B-C50C-407E-A947-70E740481C1C}">
+                          <a14:useLocalDpi xmlns:a14="http://schemas.microsoft.com/office/drawing/2010/main" val="0"/>
+                        </a:ext>
+                      </a:extLst>
+                    </a:blip>
+                    <a:srcRect/>
+                    <a:stretch>
+                      <a:fillRect/>
+                    </a:stretch>
+                  </pic:blipFill>
+                  <pic:spPr bwMode="auto">
+                    <a:xfrm>
+                      <a:off x="0" y="0"/>
+                      <a:ext cx="2741552" cy="8722786"/>
+                    </a:xfrm>
+                    <a:prstGeom prst="rect">
+                      <a:avLst/>
+                    </a:prstGeom>
+                    <a:noFill/>
+                    <a:ln>
+                      <a:noFill/>
+                    </a:ln>
+                  </pic:spPr>
+                </pic:pic>
+              </a:graphicData>
+            </a:graphic>
+          </wp:inline>
+        </w:drawing>
+      </w:r>
+    </w:p>
+    <w:p>
+      <w:pPr>
+        <w:pStyle w:val="Didascalia"/>
+        <w:jc w:val="center"/>
+        <w:rPr>
+          <w:rFonts w:cs="Times New Roman"/>
+          <w:b/>
+          <w:i w:val="0"/>
+          <w:sz w:val="22"/>
+          <w:szCs w:val="22"/>
+          <w:lang w:val="en-GB"/>
+        </w:rPr>
+      </w:pPr>
+      <w:r>
+        <w:rPr>
+          <w:lang w:val="en-US"/>
+        </w:rPr>
+        <w:t xml:space="preserve">Sequence diagram </w:t>
+      </w:r>
+      <w:r>
+        <w:rPr>
+          <w:lang w:val="en-US"/>
+        </w:rPr>
+        <w:t>4</w:t>
+      </w:r>
+      <w:r>
+        <w:rPr>
+          <w:lang w:val="en-US"/>
+        </w:rPr>
+        <w:t xml:space="preserve"> </w:t>
+      </w:r>
+      <w:r>
+        <w:rPr>
+          <w:lang w:val="en-US"/>
+        </w:rPr>
+        <w:t>–</w:t>
+      </w:r>
+      <w:r>
+        <w:rPr>
+          <w:lang w:val="en-US"/>
+        </w:rPr>
+        <w:t xml:space="preserve"> </w:t>
+      </w:r>
+      <w:r>
+        <w:rPr>
+          <w:lang w:val="en-US"/>
+        </w:rPr>
+        <w:t>Organize a run</w:t>
+      </w:r>
+      <w:bookmarkStart w:id="0" w:name="_GoBack"/>
+      <w:bookmarkEnd w:id="0"/>
+    </w:p>
+    <w:p>
+      <w:pPr>
+        <w:ind w:right="680"/>
+        <w:rPr>
+          <w:rFonts w:cs="Times New Roman"/>
+          <w:b/>
+          <w:i/>
+          <w:sz w:val="22"/>
+          <w:szCs w:val="22"/>
+          <w:lang w:val="en-US"/>
+        </w:rPr>
+      </w:pPr>
+      <w:r>
+        <w:rPr>
+          <w:rFonts w:cs="Times New Roman"/>
+          <w:b/>
+          <w:i/>
+          <w:sz w:val="22"/>
+          <w:szCs w:val="22"/>
+          <w:lang w:val="en-US"/>
+        </w:rPr>
+        <w:lastRenderedPageBreak/>
         <w:t>Requirements (TODO: choose where to insert these section)</w:t>
       </w:r>
     </w:p>
@@ -12088,7 +12324,7 @@
           <w:szCs w:val="22"/>
           <w:lang w:val="en-US" w:eastAsia="it-IT"/>
         </w:rPr>
-        <w:t xml:space="preserve">: The system has to allow the third party that wants to retrieve some data to choose between an individual request </w:t>
+        <w:t xml:space="preserve">: The system </w:t>
       </w:r>
       <w:proofErr w:type="gramStart"/>
       <w:r>
@@ -12099,7 +12335,7 @@
           <w:szCs w:val="22"/>
           <w:lang w:val="en-US" w:eastAsia="it-IT"/>
         </w:rPr>
-        <w:t>or</w:t>
+        <w:t>has to</w:t>
       </w:r>
       <w:proofErr w:type="gramEnd"/>
       <w:r>
@@ -12110,7 +12346,7 @@
           <w:szCs w:val="22"/>
           <w:lang w:val="en-US" w:eastAsia="it-IT"/>
         </w:rPr>
-        <w:t xml:space="preserve"> an aggregate one.</w:t>
+        <w:t xml:space="preserve"> allow the third party that wants to retrieve some data to choose between an individual request or an aggregate one.</w:t>
       </w:r>
     </w:p>
     <w:p>
@@ -12552,6 +12788,7 @@
           <w:szCs w:val="22"/>
           <w:lang w:val="en-US" w:eastAsia="it-IT"/>
         </w:rPr>
+        <w:lastRenderedPageBreak/>
         <w:t>G3: In case of emergency, the system must guarantee a reaction time (in reporting the emergency) of less than 5 seconds from the time the parameters are below the threshold.</w:t>
       </w:r>
     </w:p>
@@ -12786,7 +13023,6 @@
           <w:szCs w:val="22"/>
           <w:lang w:val="en-US" w:eastAsia="it-IT"/>
         </w:rPr>
-        <w:lastRenderedPageBreak/>
         <w:t>R12</w:t>
       </w:r>
       <w:r>
@@ -13133,17 +13369,196 @@
         </w:rPr>
         <w:t>3.4 Performance requirements</w:t>
       </w:r>
-      <w:r>
+    </w:p>
+    <w:p>
+      <w:pPr>
+        <w:ind w:right="680"/>
+        <w:rPr>
+          <w:rFonts w:cs="Times New Roman"/>
+          <w:sz w:val="22"/>
+          <w:szCs w:val="22"/>
+          <w:lang w:val="en-US"/>
+        </w:rPr>
+      </w:pPr>
+      <w:r>
+        <w:rPr>
+          <w:rFonts w:cs="Times New Roman"/>
+          <w:sz w:val="22"/>
+          <w:szCs w:val="22"/>
+          <w:lang w:val="en-US"/>
+        </w:rPr>
+        <w:t xml:space="preserve">The system </w:t>
+      </w:r>
+      <w:proofErr w:type="gramStart"/>
+      <w:r>
+        <w:rPr>
+          <w:rFonts w:cs="Times New Roman"/>
+          <w:sz w:val="22"/>
+          <w:szCs w:val="22"/>
+          <w:lang w:val="en-US"/>
+        </w:rPr>
+        <w:t>has to</w:t>
+      </w:r>
+      <w:proofErr w:type="gramEnd"/>
+      <w:r>
+        <w:rPr>
+          <w:rFonts w:cs="Times New Roman"/>
+          <w:sz w:val="22"/>
+          <w:szCs w:val="22"/>
+          <w:lang w:val="en-US"/>
+        </w:rPr>
+        <w:t xml:space="preserve"> be able to serve a great number of users and third parties simultaneously. It </w:t>
+      </w:r>
+      <w:proofErr w:type="gramStart"/>
+      <w:r>
+        <w:rPr>
+          <w:rFonts w:cs="Times New Roman"/>
+          <w:sz w:val="22"/>
+          <w:szCs w:val="22"/>
+          <w:lang w:val="en-US"/>
+        </w:rPr>
+        <w:t>has to</w:t>
+      </w:r>
+      <w:proofErr w:type="gramEnd"/>
+      <w:r>
+        <w:rPr>
+          <w:rFonts w:cs="Times New Roman"/>
+          <w:sz w:val="22"/>
+          <w:szCs w:val="22"/>
+          <w:lang w:val="en-US"/>
+        </w:rPr>
+        <w:t xml:space="preserve"> guarantee quick, reactive and correct responses. </w:t>
+      </w:r>
+      <w:r>
+        <w:rPr>
+          <w:rFonts w:cs="Times New Roman"/>
+          <w:sz w:val="22"/>
+          <w:szCs w:val="22"/>
+          <w:lang w:val="en-US"/>
+        </w:rPr>
+        <w:t xml:space="preserve">Also, it’s important to underline that </w:t>
+      </w:r>
+      <w:proofErr w:type="spellStart"/>
+      <w:r>
+        <w:rPr>
+          <w:rFonts w:cs="Times New Roman"/>
+          <w:sz w:val="22"/>
+          <w:szCs w:val="22"/>
+          <w:lang w:val="en-US"/>
+        </w:rPr>
+        <w:t>AutomatedSOS</w:t>
+      </w:r>
+      <w:proofErr w:type="spellEnd"/>
+      <w:r>
+        <w:rPr>
+          <w:rFonts w:cs="Times New Roman"/>
+          <w:sz w:val="22"/>
+          <w:szCs w:val="22"/>
+          <w:lang w:val="en-US"/>
+        </w:rPr>
+        <w:t xml:space="preserve"> provides a critical and vital service, so it must be ensured </w:t>
+      </w:r>
+      <w:r>
+        <w:rPr>
+          <w:sz w:val="22"/>
+          <w:szCs w:val="22"/>
+        </w:rPr>
+        <w:t xml:space="preserve">a reaction time of </w:t>
+      </w:r>
+      <w:proofErr w:type="spellStart"/>
+      <w:r>
+        <w:rPr>
+          <w:sz w:val="22"/>
+          <w:szCs w:val="22"/>
+        </w:rPr>
+        <w:t>less</w:t>
+      </w:r>
+      <w:proofErr w:type="spellEnd"/>
+      <w:r>
+        <w:rPr>
+          <w:sz w:val="22"/>
+          <w:szCs w:val="22"/>
+        </w:rPr>
+        <w:t xml:space="preserve"> </w:t>
+      </w:r>
+      <w:proofErr w:type="spellStart"/>
+      <w:r>
+        <w:rPr>
+          <w:sz w:val="22"/>
+          <w:szCs w:val="22"/>
+        </w:rPr>
+        <w:t>than</w:t>
+      </w:r>
+      <w:proofErr w:type="spellEnd"/>
+      <w:r>
+        <w:rPr>
+          <w:sz w:val="22"/>
+          <w:szCs w:val="22"/>
+        </w:rPr>
+        <w:t xml:space="preserve"> 5 seconds from the time the </w:t>
+      </w:r>
+      <w:proofErr w:type="spellStart"/>
+      <w:r>
+        <w:rPr>
+          <w:sz w:val="22"/>
+          <w:szCs w:val="22"/>
+        </w:rPr>
+        <w:t>parameters</w:t>
+      </w:r>
+      <w:proofErr w:type="spellEnd"/>
+      <w:r>
+        <w:rPr>
+          <w:sz w:val="22"/>
+          <w:szCs w:val="22"/>
+        </w:rPr>
+        <w:t xml:space="preserve"> are </w:t>
+      </w:r>
+      <w:proofErr w:type="spellStart"/>
+      <w:r>
+        <w:rPr>
+          <w:sz w:val="22"/>
+          <w:szCs w:val="22"/>
+        </w:rPr>
+        <w:t>below</w:t>
+      </w:r>
+      <w:proofErr w:type="spellEnd"/>
+      <w:r>
+        <w:rPr>
+          <w:sz w:val="22"/>
+          <w:szCs w:val="22"/>
+        </w:rPr>
+        <w:t xml:space="preserve"> the </w:t>
+      </w:r>
+      <w:proofErr w:type="spellStart"/>
+      <w:r>
+        <w:rPr>
+          <w:sz w:val="22"/>
+          <w:szCs w:val="22"/>
+        </w:rPr>
+        <w:t>threshold</w:t>
+      </w:r>
+      <w:proofErr w:type="spellEnd"/>
+      <w:r>
+        <w:rPr>
+          <w:sz w:val="22"/>
+          <w:szCs w:val="22"/>
+        </w:rPr>
+        <w:t>.</w:t>
+      </w:r>
+    </w:p>
+    <w:p>
+      <w:pPr>
+        <w:ind w:right="680"/>
         <w:rPr>
           <w:rFonts w:cs="Times New Roman"/>
           <w:b/>
           <w:i/>
           <w:sz w:val="22"/>
           <w:szCs w:val="22"/>
-          <w:lang w:val="en-US"/>
-        </w:rPr>
-        <w:t xml:space="preserve"> </w:t>
-      </w:r>
+          <w:highlight w:val="yellow"/>
+          <w:lang w:val="en-US"/>
+        </w:rPr>
+      </w:pPr>
       <w:r>
         <w:rPr>
           <w:rFonts w:cs="Times New Roman"/>
@@ -13151,10 +13566,9 @@
           <w:i/>
           <w:sz w:val="22"/>
           <w:szCs w:val="22"/>
-          <w:highlight w:val="yellow"/>
-          <w:lang w:val="en-US"/>
-        </w:rPr>
-        <w:t>[TODO]</w:t>
+          <w:lang w:val="en-US"/>
+        </w:rPr>
+        <w:t>3.5 Design constraints</w:t>
       </w:r>
     </w:p>
     <w:p>
@@ -13178,9 +13592,108 @@
           <w:szCs w:val="22"/>
           <w:lang w:val="en-US"/>
         </w:rPr>
-        <w:t>3.5 Design constraints</w:t>
-      </w:r>
-      <w:r>
+        <w:t>Standards compliance</w:t>
+      </w:r>
+    </w:p>
+    <w:p>
+      <w:pPr>
+        <w:ind w:right="680"/>
+        <w:rPr>
+          <w:rFonts w:cs="Times New Roman"/>
+          <w:sz w:val="22"/>
+          <w:szCs w:val="22"/>
+          <w:lang w:val="en-US"/>
+        </w:rPr>
+      </w:pPr>
+      <w:r>
+        <w:rPr>
+          <w:rFonts w:cs="Times New Roman"/>
+          <w:sz w:val="22"/>
+          <w:szCs w:val="22"/>
+          <w:lang w:val="en-US"/>
+        </w:rPr>
+        <w:lastRenderedPageBreak/>
+        <w:t>The system adopts precise units of measure:</w:t>
+      </w:r>
+    </w:p>
+    <w:p>
+      <w:pPr>
+        <w:pStyle w:val="Paragrafoelenco"/>
+        <w:numPr>
+          <w:ilvl w:val="0"/>
+          <w:numId w:val="35"/>
+        </w:numPr>
+        <w:ind w:right="680"/>
+        <w:rPr>
+          <w:rFonts w:cs="Times New Roman"/>
+          <w:sz w:val="22"/>
+          <w:szCs w:val="22"/>
+          <w:lang w:val="en-US"/>
+        </w:rPr>
+      </w:pPr>
+      <w:r>
+        <w:rPr>
+          <w:rFonts w:cs="Times New Roman"/>
+          <w:sz w:val="22"/>
+          <w:szCs w:val="22"/>
+          <w:lang w:val="en-US"/>
+        </w:rPr>
+        <w:t>Heartbeat: [bpm]</w:t>
+      </w:r>
+    </w:p>
+    <w:p>
+      <w:pPr>
+        <w:pStyle w:val="Paragrafoelenco"/>
+        <w:numPr>
+          <w:ilvl w:val="0"/>
+          <w:numId w:val="35"/>
+        </w:numPr>
+        <w:ind w:right="680"/>
+        <w:rPr>
+          <w:rFonts w:cs="Times New Roman"/>
+          <w:sz w:val="22"/>
+          <w:szCs w:val="22"/>
+          <w:lang w:val="en-US"/>
+        </w:rPr>
+      </w:pPr>
+      <w:r>
+        <w:rPr>
+          <w:rFonts w:cs="Times New Roman"/>
+          <w:sz w:val="22"/>
+          <w:szCs w:val="22"/>
+          <w:lang w:val="en-US"/>
+        </w:rPr>
+        <w:t>Body temperature: [°C]</w:t>
+      </w:r>
+    </w:p>
+    <w:p>
+      <w:pPr>
+        <w:pStyle w:val="Paragrafoelenco"/>
+        <w:numPr>
+          <w:ilvl w:val="0"/>
+          <w:numId w:val="35"/>
+        </w:numPr>
+        <w:ind w:right="680"/>
+        <w:rPr>
+          <w:rFonts w:cs="Times New Roman"/>
+          <w:sz w:val="22"/>
+          <w:szCs w:val="22"/>
+          <w:lang w:val="en-US"/>
+        </w:rPr>
+      </w:pPr>
+      <w:r>
+        <w:rPr>
+          <w:rFonts w:cs="Times New Roman"/>
+          <w:sz w:val="22"/>
+          <w:szCs w:val="22"/>
+          <w:lang w:val="en-US"/>
+        </w:rPr>
+        <w:t>Distance: [Km]</w:t>
+      </w:r>
+    </w:p>
+    <w:p>
+      <w:pPr>
+        <w:ind w:right="680"/>
         <w:rPr>
           <w:rFonts w:cs="Times New Roman"/>
           <w:b/>
@@ -13189,8 +13702,7 @@
           <w:szCs w:val="22"/>
           <w:lang w:val="en-US"/>
         </w:rPr>
-        <w:t xml:space="preserve"> </w:t>
-      </w:r>
+      </w:pPr>
       <w:r>
         <w:rPr>
           <w:rFonts w:cs="Times New Roman"/>
@@ -13198,10 +13710,209 @@
           <w:i/>
           <w:sz w:val="22"/>
           <w:szCs w:val="22"/>
-          <w:highlight w:val="yellow"/>
-          <w:lang w:val="en-US"/>
-        </w:rPr>
-        <w:t>[TODO]</w:t>
+          <w:lang w:val="en-US"/>
+        </w:rPr>
+        <w:t>Hardware limitations</w:t>
+      </w:r>
+    </w:p>
+    <w:p>
+      <w:pPr>
+        <w:ind w:right="680"/>
+        <w:rPr>
+          <w:rFonts w:cs="Times New Roman"/>
+          <w:sz w:val="22"/>
+          <w:szCs w:val="22"/>
+          <w:lang w:val="en-US"/>
+        </w:rPr>
+      </w:pPr>
+      <w:r>
+        <w:rPr>
+          <w:rFonts w:cs="Times New Roman"/>
+          <w:sz w:val="22"/>
+          <w:szCs w:val="22"/>
+          <w:lang w:val="en-US"/>
+        </w:rPr>
+        <w:t xml:space="preserve">As specified in the “Dependencies and constraints” section, hardware requirements are present only in relation to specific functionalities. For example, every device with an internet connection is fine </w:t>
+      </w:r>
+      <w:proofErr w:type="gramStart"/>
+      <w:r>
+        <w:rPr>
+          <w:rFonts w:cs="Times New Roman"/>
+          <w:sz w:val="22"/>
+          <w:szCs w:val="22"/>
+          <w:lang w:val="en-US"/>
+        </w:rPr>
+        <w:t>in order to</w:t>
+      </w:r>
+      <w:proofErr w:type="gramEnd"/>
+      <w:r>
+        <w:rPr>
+          <w:rFonts w:cs="Times New Roman"/>
+          <w:sz w:val="22"/>
+          <w:szCs w:val="22"/>
+          <w:lang w:val="en-US"/>
+        </w:rPr>
+        <w:t xml:space="preserve"> sign up or log in, while in order to use the </w:t>
+      </w:r>
+      <w:proofErr w:type="spellStart"/>
+      <w:r>
+        <w:rPr>
+          <w:rFonts w:cs="Times New Roman"/>
+          <w:sz w:val="22"/>
+          <w:szCs w:val="22"/>
+          <w:lang w:val="en-US"/>
+        </w:rPr>
+        <w:t>AutomatedSOS</w:t>
+      </w:r>
+      <w:proofErr w:type="spellEnd"/>
+      <w:r>
+        <w:rPr>
+          <w:rFonts w:cs="Times New Roman"/>
+          <w:sz w:val="22"/>
+          <w:szCs w:val="22"/>
+          <w:lang w:val="en-US"/>
+        </w:rPr>
+        <w:t xml:space="preserve"> service, instead, the GPS is needed. </w:t>
+      </w:r>
+      <w:proofErr w:type="gramStart"/>
+      <w:r>
+        <w:rPr>
+          <w:rFonts w:cs="Times New Roman"/>
+          <w:sz w:val="22"/>
+          <w:szCs w:val="22"/>
+          <w:lang w:val="en-US"/>
+        </w:rPr>
+        <w:t>So</w:t>
+      </w:r>
+      <w:proofErr w:type="gramEnd"/>
+      <w:r>
+        <w:rPr>
+          <w:rFonts w:cs="Times New Roman"/>
+          <w:sz w:val="22"/>
+          <w:szCs w:val="22"/>
+          <w:lang w:val="en-US"/>
+        </w:rPr>
+        <w:t xml:space="preserve"> in the following, to be concise, are reported all the hardware requirements needed to use every functionality:</w:t>
+      </w:r>
+    </w:p>
+    <w:p>
+      <w:pPr>
+        <w:pStyle w:val="Paragrafoelenco"/>
+        <w:numPr>
+          <w:ilvl w:val="0"/>
+          <w:numId w:val="34"/>
+        </w:numPr>
+        <w:ind w:right="680"/>
+        <w:rPr>
+          <w:rFonts w:cs="Times New Roman"/>
+          <w:sz w:val="22"/>
+          <w:szCs w:val="22"/>
+          <w:lang w:val="en-US"/>
+        </w:rPr>
+      </w:pPr>
+      <w:r>
+        <w:rPr>
+          <w:rFonts w:cs="Times New Roman"/>
+          <w:sz w:val="22"/>
+          <w:szCs w:val="22"/>
+          <w:lang w:val="en-US"/>
+        </w:rPr>
+        <w:t>Connection to internet (</w:t>
+      </w:r>
+      <w:proofErr w:type="spellStart"/>
+      <w:r>
+        <w:rPr>
+          <w:rFonts w:cs="Times New Roman"/>
+          <w:sz w:val="22"/>
+          <w:szCs w:val="22"/>
+          <w:lang w:val="en-US"/>
+        </w:rPr>
+        <w:t>Wifi</w:t>
+      </w:r>
+      <w:proofErr w:type="spellEnd"/>
+      <w:r>
+        <w:rPr>
+          <w:rFonts w:cs="Times New Roman"/>
+          <w:sz w:val="22"/>
+          <w:szCs w:val="22"/>
+          <w:lang w:val="en-US"/>
+        </w:rPr>
+        <w:t>/4G/3G/2G)</w:t>
+      </w:r>
+    </w:p>
+    <w:p>
+      <w:pPr>
+        <w:pStyle w:val="Paragrafoelenco"/>
+        <w:numPr>
+          <w:ilvl w:val="0"/>
+          <w:numId w:val="34"/>
+        </w:numPr>
+        <w:ind w:right="680"/>
+        <w:rPr>
+          <w:rFonts w:cs="Times New Roman"/>
+          <w:sz w:val="22"/>
+          <w:szCs w:val="22"/>
+          <w:lang w:val="en-US"/>
+        </w:rPr>
+      </w:pPr>
+      <w:r>
+        <w:rPr>
+          <w:rFonts w:cs="Times New Roman"/>
+          <w:sz w:val="22"/>
+          <w:szCs w:val="22"/>
+          <w:lang w:val="en-US"/>
+        </w:rPr>
+        <w:t>GPS</w:t>
+      </w:r>
+    </w:p>
+    <w:p>
+      <w:pPr>
+        <w:pStyle w:val="Paragrafoelenco"/>
+        <w:numPr>
+          <w:ilvl w:val="0"/>
+          <w:numId w:val="34"/>
+        </w:numPr>
+        <w:ind w:right="680"/>
+        <w:rPr>
+          <w:rFonts w:cs="Times New Roman"/>
+          <w:sz w:val="22"/>
+          <w:szCs w:val="22"/>
+          <w:lang w:val="en-US"/>
+        </w:rPr>
+      </w:pPr>
+      <w:r>
+        <w:rPr>
+          <w:rFonts w:cs="Times New Roman"/>
+          <w:sz w:val="22"/>
+          <w:szCs w:val="22"/>
+          <w:lang w:val="en-US"/>
+        </w:rPr>
+        <w:t>Sensor for heartbeat monitoring</w:t>
+      </w:r>
+    </w:p>
+    <w:p>
+      <w:pPr>
+        <w:pStyle w:val="Paragrafoelenco"/>
+        <w:numPr>
+          <w:ilvl w:val="0"/>
+          <w:numId w:val="34"/>
+        </w:numPr>
+        <w:ind w:right="680"/>
+        <w:rPr>
+          <w:rFonts w:cs="Times New Roman"/>
+          <w:sz w:val="22"/>
+          <w:szCs w:val="22"/>
+          <w:lang w:val="en-US"/>
+        </w:rPr>
+      </w:pPr>
+      <w:r>
+        <w:rPr>
+          <w:rFonts w:cs="Times New Roman"/>
+          <w:sz w:val="22"/>
+          <w:szCs w:val="22"/>
+          <w:lang w:val="en-US"/>
+        </w:rPr>
+        <w:t>Sensor for body temperature monitoring</w:t>
       </w:r>
     </w:p>
     <w:p>
@@ -13225,6 +13936,502 @@
           <w:szCs w:val="22"/>
           <w:lang w:val="en-US"/>
         </w:rPr>
+        <w:t>Other constraints</w:t>
+      </w:r>
+    </w:p>
+    <w:p>
+      <w:pPr>
+        <w:ind w:right="680"/>
+        <w:rPr>
+          <w:sz w:val="22"/>
+          <w:szCs w:val="22"/>
+        </w:rPr>
+      </w:pPr>
+      <w:r>
+        <w:rPr>
+          <w:rFonts w:cs="Times New Roman"/>
+          <w:sz w:val="22"/>
+          <w:szCs w:val="22"/>
+          <w:lang w:val="en-US"/>
+        </w:rPr>
+        <w:t xml:space="preserve">The system must respect privacy policies, </w:t>
+      </w:r>
+      <w:proofErr w:type="gramStart"/>
+      <w:r>
+        <w:rPr>
+          <w:rFonts w:cs="Times New Roman"/>
+          <w:sz w:val="22"/>
+          <w:szCs w:val="22"/>
+          <w:lang w:val="en-US"/>
+        </w:rPr>
+        <w:t>in particular the</w:t>
+      </w:r>
+      <w:proofErr w:type="gramEnd"/>
+      <w:r>
+        <w:rPr>
+          <w:rFonts w:cs="Times New Roman"/>
+          <w:sz w:val="22"/>
+          <w:szCs w:val="22"/>
+          <w:lang w:val="en-US"/>
+        </w:rPr>
+        <w:t xml:space="preserve"> privacy of the users. In that sense, this is a critical aspect because third parties can request sensible data of the users. In case of a data request of a specific user, no data will be given to the third party unless the user authorizes it. Moreover, the user will see precisely what data he is asked to authorize the send. In case of a data request of a group of users, it won’t be given if the matching group has less than 1000 persons, in order to avoid a misuse of the data (</w:t>
+      </w:r>
+      <w:r>
+        <w:rPr>
+          <w:sz w:val="22"/>
+          <w:szCs w:val="22"/>
+        </w:rPr>
+        <w:t xml:space="preserve">For </w:t>
+      </w:r>
+      <w:proofErr w:type="spellStart"/>
+      <w:r>
+        <w:rPr>
+          <w:sz w:val="22"/>
+          <w:szCs w:val="22"/>
+        </w:rPr>
+        <w:t>instance</w:t>
+      </w:r>
+      <w:proofErr w:type="spellEnd"/>
+      <w:r>
+        <w:rPr>
+          <w:sz w:val="22"/>
+          <w:szCs w:val="22"/>
+        </w:rPr>
+        <w:t xml:space="preserve">, </w:t>
+      </w:r>
+      <w:proofErr w:type="spellStart"/>
+      <w:r>
+        <w:rPr>
+          <w:sz w:val="22"/>
+          <w:szCs w:val="22"/>
+        </w:rPr>
+        <w:t>if</w:t>
+      </w:r>
+      <w:proofErr w:type="spellEnd"/>
+      <w:r>
+        <w:rPr>
+          <w:sz w:val="22"/>
+          <w:szCs w:val="22"/>
+        </w:rPr>
+        <w:t xml:space="preserve"> the </w:t>
+      </w:r>
+      <w:proofErr w:type="spellStart"/>
+      <w:r>
+        <w:rPr>
+          <w:sz w:val="22"/>
+          <w:szCs w:val="22"/>
+        </w:rPr>
+        <w:t>third</w:t>
+      </w:r>
+      <w:proofErr w:type="spellEnd"/>
+      <w:r>
+        <w:rPr>
+          <w:sz w:val="22"/>
+          <w:szCs w:val="22"/>
+        </w:rPr>
+        <w:t xml:space="preserve"> party </w:t>
+      </w:r>
+      <w:proofErr w:type="spellStart"/>
+      <w:r>
+        <w:rPr>
+          <w:sz w:val="22"/>
+          <w:szCs w:val="22"/>
+        </w:rPr>
+        <w:t>is</w:t>
+      </w:r>
+      <w:proofErr w:type="spellEnd"/>
+      <w:r>
+        <w:rPr>
+          <w:sz w:val="22"/>
+          <w:szCs w:val="22"/>
+        </w:rPr>
+        <w:t xml:space="preserve"> </w:t>
+      </w:r>
+      <w:proofErr w:type="spellStart"/>
+      <w:r>
+        <w:rPr>
+          <w:sz w:val="22"/>
+          <w:szCs w:val="22"/>
+        </w:rPr>
+        <w:t>asking</w:t>
+      </w:r>
+      <w:proofErr w:type="spellEnd"/>
+      <w:r>
+        <w:rPr>
+          <w:sz w:val="22"/>
+          <w:szCs w:val="22"/>
+        </w:rPr>
+        <w:t xml:space="preserve"> for data </w:t>
+      </w:r>
+      <w:proofErr w:type="spellStart"/>
+      <w:r>
+        <w:rPr>
+          <w:sz w:val="22"/>
+          <w:szCs w:val="22"/>
+        </w:rPr>
+        <w:t>about</w:t>
+      </w:r>
+      <w:proofErr w:type="spellEnd"/>
+      <w:r>
+        <w:rPr>
+          <w:sz w:val="22"/>
+          <w:szCs w:val="22"/>
+        </w:rPr>
+        <w:t xml:space="preserve"> 10-year-old </w:t>
+      </w:r>
+      <w:proofErr w:type="spellStart"/>
+      <w:r>
+        <w:rPr>
+          <w:sz w:val="22"/>
+          <w:szCs w:val="22"/>
+        </w:rPr>
+        <w:t>children</w:t>
+      </w:r>
+      <w:proofErr w:type="spellEnd"/>
+      <w:r>
+        <w:rPr>
+          <w:sz w:val="22"/>
+          <w:szCs w:val="22"/>
+        </w:rPr>
+        <w:t xml:space="preserve"> living in a </w:t>
+      </w:r>
+      <w:proofErr w:type="spellStart"/>
+      <w:r>
+        <w:rPr>
+          <w:sz w:val="22"/>
+          <w:szCs w:val="22"/>
+        </w:rPr>
+        <w:t>certain</w:t>
+      </w:r>
+      <w:proofErr w:type="spellEnd"/>
+      <w:r>
+        <w:rPr>
+          <w:sz w:val="22"/>
+          <w:szCs w:val="22"/>
+        </w:rPr>
+        <w:t xml:space="preserve"> street in Milano and the </w:t>
+      </w:r>
+      <w:proofErr w:type="spellStart"/>
+      <w:r>
+        <w:rPr>
+          <w:sz w:val="22"/>
+          <w:szCs w:val="22"/>
+        </w:rPr>
+        <w:t>number</w:t>
+      </w:r>
+      <w:proofErr w:type="spellEnd"/>
+      <w:r>
+        <w:rPr>
+          <w:sz w:val="22"/>
+          <w:szCs w:val="22"/>
+        </w:rPr>
+        <w:t xml:space="preserve"> of </w:t>
+      </w:r>
+      <w:proofErr w:type="spellStart"/>
+      <w:r>
+        <w:rPr>
+          <w:sz w:val="22"/>
+          <w:szCs w:val="22"/>
+        </w:rPr>
+        <w:t>these</w:t>
+      </w:r>
+      <w:proofErr w:type="spellEnd"/>
+      <w:r>
+        <w:rPr>
+          <w:sz w:val="22"/>
+          <w:szCs w:val="22"/>
+        </w:rPr>
+        <w:t xml:space="preserve"> </w:t>
+      </w:r>
+      <w:proofErr w:type="spellStart"/>
+      <w:r>
+        <w:rPr>
+          <w:sz w:val="22"/>
+          <w:szCs w:val="22"/>
+        </w:rPr>
+        <w:t>children</w:t>
+      </w:r>
+      <w:proofErr w:type="spellEnd"/>
+      <w:r>
+        <w:rPr>
+          <w:sz w:val="22"/>
+          <w:szCs w:val="22"/>
+        </w:rPr>
+        <w:t xml:space="preserve"> </w:t>
+      </w:r>
+      <w:proofErr w:type="spellStart"/>
+      <w:r>
+        <w:rPr>
+          <w:sz w:val="22"/>
+          <w:szCs w:val="22"/>
+        </w:rPr>
+        <w:t>is</w:t>
+      </w:r>
+      <w:proofErr w:type="spellEnd"/>
+      <w:r>
+        <w:rPr>
+          <w:sz w:val="22"/>
+          <w:szCs w:val="22"/>
+        </w:rPr>
+        <w:t xml:space="preserve"> </w:t>
+      </w:r>
+      <w:proofErr w:type="spellStart"/>
+      <w:r>
+        <w:rPr>
+          <w:sz w:val="22"/>
+          <w:szCs w:val="22"/>
+        </w:rPr>
+        <w:t>two</w:t>
+      </w:r>
+      <w:proofErr w:type="spellEnd"/>
+      <w:r>
+        <w:rPr>
+          <w:sz w:val="22"/>
+          <w:szCs w:val="22"/>
+        </w:rPr>
+        <w:t xml:space="preserve">, </w:t>
+      </w:r>
+      <w:proofErr w:type="spellStart"/>
+      <w:r>
+        <w:rPr>
+          <w:sz w:val="22"/>
+          <w:szCs w:val="22"/>
+        </w:rPr>
+        <w:t>then</w:t>
+      </w:r>
+      <w:proofErr w:type="spellEnd"/>
+      <w:r>
+        <w:rPr>
+          <w:sz w:val="22"/>
+          <w:szCs w:val="22"/>
+        </w:rPr>
+        <w:t xml:space="preserve"> the </w:t>
+      </w:r>
+      <w:proofErr w:type="spellStart"/>
+      <w:r>
+        <w:rPr>
+          <w:sz w:val="22"/>
+          <w:szCs w:val="22"/>
+        </w:rPr>
+        <w:t>third</w:t>
+      </w:r>
+      <w:proofErr w:type="spellEnd"/>
+      <w:r>
+        <w:rPr>
+          <w:sz w:val="22"/>
+          <w:szCs w:val="22"/>
+        </w:rPr>
+        <w:t xml:space="preserve"> party </w:t>
+      </w:r>
+      <w:proofErr w:type="spellStart"/>
+      <w:r>
+        <w:rPr>
+          <w:sz w:val="22"/>
+          <w:szCs w:val="22"/>
+        </w:rPr>
+        <w:t>could</w:t>
+      </w:r>
+      <w:proofErr w:type="spellEnd"/>
+      <w:r>
+        <w:rPr>
+          <w:sz w:val="22"/>
+          <w:szCs w:val="22"/>
+        </w:rPr>
+        <w:t xml:space="preserve"> be </w:t>
+      </w:r>
+      <w:proofErr w:type="spellStart"/>
+      <w:r>
+        <w:rPr>
+          <w:sz w:val="22"/>
+          <w:szCs w:val="22"/>
+        </w:rPr>
+        <w:t>able</w:t>
+      </w:r>
+      <w:proofErr w:type="spellEnd"/>
+      <w:r>
+        <w:rPr>
+          <w:sz w:val="22"/>
+          <w:szCs w:val="22"/>
+        </w:rPr>
+        <w:t xml:space="preserve"> to derive </w:t>
+      </w:r>
+      <w:proofErr w:type="spellStart"/>
+      <w:r>
+        <w:rPr>
+          <w:sz w:val="22"/>
+          <w:szCs w:val="22"/>
+        </w:rPr>
+        <w:t>their</w:t>
+      </w:r>
+      <w:proofErr w:type="spellEnd"/>
+      <w:r>
+        <w:rPr>
+          <w:sz w:val="22"/>
+          <w:szCs w:val="22"/>
+        </w:rPr>
+        <w:t xml:space="preserve"> </w:t>
+      </w:r>
+      <w:proofErr w:type="spellStart"/>
+      <w:r>
+        <w:rPr>
+          <w:sz w:val="22"/>
+          <w:szCs w:val="22"/>
+        </w:rPr>
+        <w:t>identity</w:t>
+      </w:r>
+      <w:proofErr w:type="spellEnd"/>
+      <w:r>
+        <w:rPr>
+          <w:sz w:val="22"/>
+          <w:szCs w:val="22"/>
+        </w:rPr>
+        <w:t xml:space="preserve"> </w:t>
+      </w:r>
+      <w:proofErr w:type="spellStart"/>
+      <w:r>
+        <w:rPr>
+          <w:sz w:val="22"/>
+          <w:szCs w:val="22"/>
+        </w:rPr>
+        <w:t>simply</w:t>
+      </w:r>
+      <w:proofErr w:type="spellEnd"/>
+      <w:r>
+        <w:rPr>
+          <w:sz w:val="22"/>
+          <w:szCs w:val="22"/>
+        </w:rPr>
+        <w:t xml:space="preserve"> </w:t>
+      </w:r>
+      <w:proofErr w:type="spellStart"/>
+      <w:r>
+        <w:rPr>
+          <w:sz w:val="22"/>
+          <w:szCs w:val="22"/>
+        </w:rPr>
+        <w:t>having</w:t>
+      </w:r>
+      <w:proofErr w:type="spellEnd"/>
+      <w:r>
+        <w:rPr>
+          <w:sz w:val="22"/>
+          <w:szCs w:val="22"/>
+        </w:rPr>
+        <w:t xml:space="preserve"> </w:t>
+      </w:r>
+      <w:proofErr w:type="spellStart"/>
+      <w:r>
+        <w:rPr>
+          <w:sz w:val="22"/>
+          <w:szCs w:val="22"/>
+        </w:rPr>
+        <w:t>people</w:t>
+      </w:r>
+      <w:proofErr w:type="spellEnd"/>
+      <w:r>
+        <w:rPr>
+          <w:sz w:val="22"/>
+          <w:szCs w:val="22"/>
+        </w:rPr>
+        <w:t xml:space="preserve"> monitoring the </w:t>
+      </w:r>
+      <w:proofErr w:type="spellStart"/>
+      <w:r>
+        <w:rPr>
+          <w:sz w:val="22"/>
+          <w:szCs w:val="22"/>
+        </w:rPr>
+        <w:t>residents</w:t>
+      </w:r>
+      <w:proofErr w:type="spellEnd"/>
+      <w:r>
+        <w:rPr>
+          <w:sz w:val="22"/>
+          <w:szCs w:val="22"/>
+        </w:rPr>
+        <w:t xml:space="preserve"> of the street </w:t>
+      </w:r>
+      <w:proofErr w:type="spellStart"/>
+      <w:r>
+        <w:rPr>
+          <w:sz w:val="22"/>
+          <w:szCs w:val="22"/>
+        </w:rPr>
+        <w:t>between</w:t>
+      </w:r>
+      <w:proofErr w:type="spellEnd"/>
+      <w:r>
+        <w:rPr>
+          <w:sz w:val="22"/>
+          <w:szCs w:val="22"/>
+        </w:rPr>
+        <w:t xml:space="preserve"> 8.00 and 9.00 </w:t>
+      </w:r>
+      <w:proofErr w:type="spellStart"/>
+      <w:r>
+        <w:rPr>
+          <w:sz w:val="22"/>
+          <w:szCs w:val="22"/>
+        </w:rPr>
+        <w:t>when</w:t>
+      </w:r>
+      <w:proofErr w:type="spellEnd"/>
+      <w:r>
+        <w:rPr>
+          <w:sz w:val="22"/>
+          <w:szCs w:val="22"/>
+        </w:rPr>
+        <w:t xml:space="preserve"> kids go to school</w:t>
+      </w:r>
+      <w:r>
+        <w:rPr>
+          <w:sz w:val="22"/>
+          <w:szCs w:val="22"/>
+        </w:rPr>
+        <w:t>).</w:t>
+      </w:r>
+    </w:p>
+    <w:p>
+      <w:pPr>
+        <w:ind w:right="680"/>
+        <w:rPr>
+          <w:rFonts w:cs="Times New Roman"/>
+          <w:sz w:val="22"/>
+          <w:szCs w:val="22"/>
+          <w:lang w:val="en-US"/>
+        </w:rPr>
+      </w:pPr>
+      <w:r>
+        <w:rPr>
+          <w:rFonts w:cs="Times New Roman"/>
+          <w:sz w:val="22"/>
+          <w:szCs w:val="22"/>
+          <w:lang w:val="en-US"/>
+        </w:rPr>
+        <w:t>No data given by the user will be used for commercial uses.</w:t>
+      </w:r>
+    </w:p>
+    <w:p>
+      <w:pPr>
+        <w:ind w:right="680"/>
+        <w:rPr>
+          <w:rFonts w:cs="Times New Roman"/>
+          <w:b/>
+          <w:i/>
+          <w:sz w:val="22"/>
+          <w:szCs w:val="22"/>
+          <w:lang w:val="en-US"/>
+        </w:rPr>
+      </w:pPr>
+      <w:r>
+        <w:rPr>
+          <w:rFonts w:cs="Times New Roman"/>
+          <w:b/>
+          <w:i/>
+          <w:sz w:val="22"/>
+          <w:szCs w:val="22"/>
+          <w:lang w:val="en-US"/>
+        </w:rPr>
         <w:t>3.6 Software system attributes</w:t>
       </w:r>
     </w:p>
@@ -13512,6 +14719,7 @@
           <w:szCs w:val="22"/>
           <w:lang w:val="en-US"/>
         </w:rPr>
+        <w:lastRenderedPageBreak/>
         <w:t xml:space="preserve">As </w:t>
       </w:r>
       <w:r>
@@ -13605,7 +14813,6 @@
           <w:szCs w:val="22"/>
           <w:lang w:val="en-US"/>
         </w:rPr>
-        <w:lastRenderedPageBreak/>
         <w:t xml:space="preserve">3.6.3 </w:t>
       </w:r>
       <w:r>
@@ -13916,8 +15123,8 @@
       </w:pPr>
     </w:p>
     <w:sectPr>
-      <w:footerReference w:type="even" r:id="rId16"/>
-      <w:footerReference w:type="default" r:id="rId17"/>
+      <w:footerReference w:type="even" r:id="rId18"/>
+      <w:footerReference w:type="default" r:id="rId19"/>
       <w:pgSz w:w="11900" w:h="16840"/>
       <w:pgMar w:top="1417" w:right="1134" w:bottom="1134" w:left="1134" w:header="708" w:footer="708" w:gutter="0"/>
       <w:cols w:space="708"/>
@@ -13928,7 +15135,7 @@
 </file>
 
 <file path=word/endnotes.xml><?xml version="1.0" encoding="utf-8"?>
-<w:endnotes xmlns:wpc="http://schemas.microsoft.com/office/word/2010/wordprocessingCanvas" xmlns:mc="http://schemas.openxmlformats.org/markup-compatibility/2006" xmlns:o="urn:schemas-microsoft-com:office:office" xmlns:r="http://schemas.openxmlformats.org/officeDocument/2006/relationships" xmlns:m="http://schemas.openxmlformats.org/officeDocument/2006/math" xmlns:v="urn:schemas-microsoft-com:vml" xmlns:wp14="http://schemas.microsoft.com/office/word/2010/wordprocessingDrawing" xmlns:wp="http://schemas.openxmlformats.org/drawingml/2006/wordprocessingDrawing" xmlns:w10="urn:schemas-microsoft-com:office:word" xmlns:w="http://schemas.openxmlformats.org/wordprocessingml/2006/main" xmlns:w14="http://schemas.microsoft.com/office/word/2010/wordml" xmlns:w15="http://schemas.microsoft.com/office/word/2012/wordml" xmlns:wpg="http://schemas.microsoft.com/office/word/2010/wordprocessingGroup" xmlns:wpi="http://schemas.microsoft.com/office/word/2010/wordprocessingInk" xmlns:wne="http://schemas.microsoft.com/office/word/2006/wordml" xmlns:wps="http://schemas.microsoft.com/office/word/2010/wordprocessingShape" mc:Ignorable="w14 w15 wp14">
+<w:endnotes xmlns:wpc="http://schemas.microsoft.com/office/word/2010/wordprocessingCanvas" xmlns:cx="http://schemas.microsoft.com/office/drawing/2014/chartex" xmlns:cx1="http://schemas.microsoft.com/office/drawing/2015/9/8/chartex" xmlns:cx2="http://schemas.microsoft.com/office/drawing/2015/10/21/chartex" xmlns:cx3="http://schemas.microsoft.com/office/drawing/2016/5/9/chartex" xmlns:cx4="http://schemas.microsoft.com/office/drawing/2016/5/10/chartex" xmlns:cx5="http://schemas.microsoft.com/office/drawing/2016/5/11/chartex" xmlns:cx6="http://schemas.microsoft.com/office/drawing/2016/5/12/chartex" xmlns:cx7="http://schemas.microsoft.com/office/drawing/2016/5/13/chartex" xmlns:cx8="http://schemas.microsoft.com/office/drawing/2016/5/14/chartex" xmlns:mc="http://schemas.openxmlformats.org/markup-compatibility/2006" xmlns:aink="http://schemas.microsoft.com/office/drawing/2016/ink" xmlns:am3d="http://schemas.microsoft.com/office/drawing/2017/model3d" xmlns:o="urn:schemas-microsoft-com:office:office" xmlns:r="http://schemas.openxmlformats.org/officeDocument/2006/relationships" xmlns:m="http://schemas.openxmlformats.org/officeDocument/2006/math" xmlns:v="urn:schemas-microsoft-com:vml" xmlns:wp14="http://schemas.microsoft.com/office/word/2010/wordprocessingDrawing" xmlns:wp="http://schemas.openxmlformats.org/drawingml/2006/wordprocessingDrawing" xmlns:w10="urn:schemas-microsoft-com:office:word" xmlns:w="http://schemas.openxmlformats.org/wordprocessingml/2006/main" xmlns:w14="http://schemas.microsoft.com/office/word/2010/wordml" xmlns:w15="http://schemas.microsoft.com/office/word/2012/wordml" xmlns:w16cid="http://schemas.microsoft.com/office/word/2016/wordml/cid" xmlns:w16se="http://schemas.microsoft.com/office/word/2015/wordml/symex" xmlns:wpg="http://schemas.microsoft.com/office/word/2010/wordprocessingGroup" xmlns:wpi="http://schemas.microsoft.com/office/word/2010/wordprocessingInk" xmlns:wne="http://schemas.microsoft.com/office/word/2006/wordml" xmlns:wps="http://schemas.microsoft.com/office/word/2010/wordprocessingShape" mc:Ignorable="w14 w15 w16se w16cid wp14">
   <w:endnote w:type="separator" w:id="-1">
     <w:p>
       <w:pPr>
@@ -13953,7 +15160,7 @@
 </file>
 
 <file path=word/footer1.xml><?xml version="1.0" encoding="utf-8"?>
-<w:ftr xmlns:wpc="http://schemas.microsoft.com/office/word/2010/wordprocessingCanvas" xmlns:mc="http://schemas.openxmlformats.org/markup-compatibility/2006" xmlns:o="urn:schemas-microsoft-com:office:office" xmlns:r="http://schemas.openxmlformats.org/officeDocument/2006/relationships" xmlns:m="http://schemas.openxmlformats.org/officeDocument/2006/math" xmlns:v="urn:schemas-microsoft-com:vml" xmlns:wp14="http://schemas.microsoft.com/office/word/2010/wordprocessingDrawing" xmlns:wp="http://schemas.openxmlformats.org/drawingml/2006/wordprocessingDrawing" xmlns:w10="urn:schemas-microsoft-com:office:word" xmlns:w="http://schemas.openxmlformats.org/wordprocessingml/2006/main" xmlns:w14="http://schemas.microsoft.com/office/word/2010/wordml" xmlns:w15="http://schemas.microsoft.com/office/word/2012/wordml" xmlns:wpg="http://schemas.microsoft.com/office/word/2010/wordprocessingGroup" xmlns:wpi="http://schemas.microsoft.com/office/word/2010/wordprocessingInk" xmlns:wne="http://schemas.microsoft.com/office/word/2006/wordml" xmlns:wps="http://schemas.microsoft.com/office/word/2010/wordprocessingShape" mc:Ignorable="w14 w15 wp14">
+<w:ftr xmlns:wpc="http://schemas.microsoft.com/office/word/2010/wordprocessingCanvas" xmlns:cx="http://schemas.microsoft.com/office/drawing/2014/chartex" xmlns:cx1="http://schemas.microsoft.com/office/drawing/2015/9/8/chartex" xmlns:cx2="http://schemas.microsoft.com/office/drawing/2015/10/21/chartex" xmlns:cx3="http://schemas.microsoft.com/office/drawing/2016/5/9/chartex" xmlns:cx4="http://schemas.microsoft.com/office/drawing/2016/5/10/chartex" xmlns:cx5="http://schemas.microsoft.com/office/drawing/2016/5/11/chartex" xmlns:cx6="http://schemas.microsoft.com/office/drawing/2016/5/12/chartex" xmlns:cx7="http://schemas.microsoft.com/office/drawing/2016/5/13/chartex" xmlns:cx8="http://schemas.microsoft.com/office/drawing/2016/5/14/chartex" xmlns:mc="http://schemas.openxmlformats.org/markup-compatibility/2006" xmlns:aink="http://schemas.microsoft.com/office/drawing/2016/ink" xmlns:am3d="http://schemas.microsoft.com/office/drawing/2017/model3d" xmlns:o="urn:schemas-microsoft-com:office:office" xmlns:r="http://schemas.openxmlformats.org/officeDocument/2006/relationships" xmlns:m="http://schemas.openxmlformats.org/officeDocument/2006/math" xmlns:v="urn:schemas-microsoft-com:vml" xmlns:wp14="http://schemas.microsoft.com/office/word/2010/wordprocessingDrawing" xmlns:wp="http://schemas.openxmlformats.org/drawingml/2006/wordprocessingDrawing" xmlns:w10="urn:schemas-microsoft-com:office:word" xmlns:w="http://schemas.openxmlformats.org/wordprocessingml/2006/main" xmlns:w14="http://schemas.microsoft.com/office/word/2010/wordml" xmlns:w15="http://schemas.microsoft.com/office/word/2012/wordml" xmlns:w16cid="http://schemas.microsoft.com/office/word/2016/wordml/cid" xmlns:w16se="http://schemas.microsoft.com/office/word/2015/wordml/symex" xmlns:wpg="http://schemas.microsoft.com/office/word/2010/wordprocessingGroup" xmlns:wpi="http://schemas.microsoft.com/office/word/2010/wordprocessingInk" xmlns:wne="http://schemas.microsoft.com/office/word/2006/wordml" xmlns:wps="http://schemas.microsoft.com/office/word/2010/wordprocessingShape" mc:Ignorable="w14 w15 w16se w16cid wp14">
   <w:sdt>
     <w:sdtPr>
       <w:rPr>
@@ -14010,7 +15217,7 @@
 </file>
 
 <file path=word/footer2.xml><?xml version="1.0" encoding="utf-8"?>
-<w:ftr xmlns:wpc="http://schemas.microsoft.com/office/word/2010/wordprocessingCanvas" xmlns:mc="http://schemas.openxmlformats.org/markup-compatibility/2006" xmlns:o="urn:schemas-microsoft-com:office:office" xmlns:r="http://schemas.openxmlformats.org/officeDocument/2006/relationships" xmlns:m="http://schemas.openxmlformats.org/officeDocument/2006/math" xmlns:v="urn:schemas-microsoft-com:vml" xmlns:wp14="http://schemas.microsoft.com/office/word/2010/wordprocessingDrawing" xmlns:wp="http://schemas.openxmlformats.org/drawingml/2006/wordprocessingDrawing" xmlns:w10="urn:schemas-microsoft-com:office:word" xmlns:w="http://schemas.openxmlformats.org/wordprocessingml/2006/main" xmlns:w14="http://schemas.microsoft.com/office/word/2010/wordml" xmlns:w15="http://schemas.microsoft.com/office/word/2012/wordml" xmlns:wpg="http://schemas.microsoft.com/office/word/2010/wordprocessingGroup" xmlns:wpi="http://schemas.microsoft.com/office/word/2010/wordprocessingInk" xmlns:wne="http://schemas.microsoft.com/office/word/2006/wordml" xmlns:wps="http://schemas.microsoft.com/office/word/2010/wordprocessingShape" mc:Ignorable="w14 w15 wp14">
+<w:ftr xmlns:wpc="http://schemas.microsoft.com/office/word/2010/wordprocessingCanvas" xmlns:cx="http://schemas.microsoft.com/office/drawing/2014/chartex" xmlns:cx1="http://schemas.microsoft.com/office/drawing/2015/9/8/chartex" xmlns:cx2="http://schemas.microsoft.com/office/drawing/2015/10/21/chartex" xmlns:cx3="http://schemas.microsoft.com/office/drawing/2016/5/9/chartex" xmlns:cx4="http://schemas.microsoft.com/office/drawing/2016/5/10/chartex" xmlns:cx5="http://schemas.microsoft.com/office/drawing/2016/5/11/chartex" xmlns:cx6="http://schemas.microsoft.com/office/drawing/2016/5/12/chartex" xmlns:cx7="http://schemas.microsoft.com/office/drawing/2016/5/13/chartex" xmlns:cx8="http://schemas.microsoft.com/office/drawing/2016/5/14/chartex" xmlns:mc="http://schemas.openxmlformats.org/markup-compatibility/2006" xmlns:aink="http://schemas.microsoft.com/office/drawing/2016/ink" xmlns:am3d="http://schemas.microsoft.com/office/drawing/2017/model3d" xmlns:o="urn:schemas-microsoft-com:office:office" xmlns:r="http://schemas.openxmlformats.org/officeDocument/2006/relationships" xmlns:m="http://schemas.openxmlformats.org/officeDocument/2006/math" xmlns:v="urn:schemas-microsoft-com:vml" xmlns:wp14="http://schemas.microsoft.com/office/word/2010/wordprocessingDrawing" xmlns:wp="http://schemas.openxmlformats.org/drawingml/2006/wordprocessingDrawing" xmlns:w10="urn:schemas-microsoft-com:office:word" xmlns:w="http://schemas.openxmlformats.org/wordprocessingml/2006/main" xmlns:w14="http://schemas.microsoft.com/office/word/2010/wordml" xmlns:w15="http://schemas.microsoft.com/office/word/2012/wordml" xmlns:w16cid="http://schemas.microsoft.com/office/word/2016/wordml/cid" xmlns:w16se="http://schemas.microsoft.com/office/word/2015/wordml/symex" xmlns:wpg="http://schemas.microsoft.com/office/word/2010/wordprocessingGroup" xmlns:wpi="http://schemas.microsoft.com/office/word/2010/wordprocessingInk" xmlns:wne="http://schemas.microsoft.com/office/word/2006/wordml" xmlns:wps="http://schemas.microsoft.com/office/word/2010/wordprocessingShape" mc:Ignorable="w14 w15 w16se w16cid wp14">
   <w:sdt>
     <w:sdtPr>
       <w:rPr>
@@ -14080,7 +15287,7 @@
 </file>
 
 <file path=word/footnotes.xml><?xml version="1.0" encoding="utf-8"?>
-<w:footnotes xmlns:wpc="http://schemas.microsoft.com/office/word/2010/wordprocessingCanvas" xmlns:mc="http://schemas.openxmlformats.org/markup-compatibility/2006" xmlns:o="urn:schemas-microsoft-com:office:office" xmlns:r="http://schemas.openxmlformats.org/officeDocument/2006/relationships" xmlns:m="http://schemas.openxmlformats.org/officeDocument/2006/math" xmlns:v="urn:schemas-microsoft-com:vml" xmlns:wp14="http://schemas.microsoft.com/office/word/2010/wordprocessingDrawing" xmlns:wp="http://schemas.openxmlformats.org/drawingml/2006/wordprocessingDrawing" xmlns:w10="urn:schemas-microsoft-com:office:word" xmlns:w="http://schemas.openxmlformats.org/wordprocessingml/2006/main" xmlns:w14="http://schemas.microsoft.com/office/word/2010/wordml" xmlns:w15="http://schemas.microsoft.com/office/word/2012/wordml" xmlns:wpg="http://schemas.microsoft.com/office/word/2010/wordprocessingGroup" xmlns:wpi="http://schemas.microsoft.com/office/word/2010/wordprocessingInk" xmlns:wne="http://schemas.microsoft.com/office/word/2006/wordml" xmlns:wps="http://schemas.microsoft.com/office/word/2010/wordprocessingShape" mc:Ignorable="w14 w15 wp14">
+<w:footnotes xmlns:wpc="http://schemas.microsoft.com/office/word/2010/wordprocessingCanvas" xmlns:cx="http://schemas.microsoft.com/office/drawing/2014/chartex" xmlns:cx1="http://schemas.microsoft.com/office/drawing/2015/9/8/chartex" xmlns:cx2="http://schemas.microsoft.com/office/drawing/2015/10/21/chartex" xmlns:cx3="http://schemas.microsoft.com/office/drawing/2016/5/9/chartex" xmlns:cx4="http://schemas.microsoft.com/office/drawing/2016/5/10/chartex" xmlns:cx5="http://schemas.microsoft.com/office/drawing/2016/5/11/chartex" xmlns:cx6="http://schemas.microsoft.com/office/drawing/2016/5/12/chartex" xmlns:cx7="http://schemas.microsoft.com/office/drawing/2016/5/13/chartex" xmlns:cx8="http://schemas.microsoft.com/office/drawing/2016/5/14/chartex" xmlns:mc="http://schemas.openxmlformats.org/markup-compatibility/2006" xmlns:aink="http://schemas.microsoft.com/office/drawing/2016/ink" xmlns:am3d="http://schemas.microsoft.com/office/drawing/2017/model3d" xmlns:o="urn:schemas-microsoft-com:office:office" xmlns:r="http://schemas.openxmlformats.org/officeDocument/2006/relationships" xmlns:m="http://schemas.openxmlformats.org/officeDocument/2006/math" xmlns:v="urn:schemas-microsoft-com:vml" xmlns:wp14="http://schemas.microsoft.com/office/word/2010/wordprocessingDrawing" xmlns:wp="http://schemas.openxmlformats.org/drawingml/2006/wordprocessingDrawing" xmlns:w10="urn:schemas-microsoft-com:office:word" xmlns:w="http://schemas.openxmlformats.org/wordprocessingml/2006/main" xmlns:w14="http://schemas.microsoft.com/office/word/2010/wordml" xmlns:w15="http://schemas.microsoft.com/office/word/2012/wordml" xmlns:w16cid="http://schemas.microsoft.com/office/word/2016/wordml/cid" xmlns:w16se="http://schemas.microsoft.com/office/word/2015/wordml/symex" xmlns:wpg="http://schemas.microsoft.com/office/word/2010/wordprocessingGroup" xmlns:wpi="http://schemas.microsoft.com/office/word/2010/wordprocessingInk" xmlns:wne="http://schemas.microsoft.com/office/word/2006/wordml" xmlns:wps="http://schemas.microsoft.com/office/word/2010/wordprocessingShape" mc:Ignorable="w14 w15 w16se w16cid wp14">
   <w:footnote w:type="separator" w:id="-1">
     <w:p>
       <w:pPr>
@@ -14105,7 +15312,7 @@
 </file>
 
 <file path=word/numbering.xml><?xml version="1.0" encoding="utf-8"?>
-<w:numbering xmlns:wpc="http://schemas.microsoft.com/office/word/2010/wordprocessingCanvas" xmlns:mc="http://schemas.openxmlformats.org/markup-compatibility/2006" xmlns:o="urn:schemas-microsoft-com:office:office" xmlns:r="http://schemas.openxmlformats.org/officeDocument/2006/relationships" xmlns:m="http://schemas.openxmlformats.org/officeDocument/2006/math" xmlns:v="urn:schemas-microsoft-com:vml" xmlns:wp14="http://schemas.microsoft.com/office/word/2010/wordprocessingDrawing" xmlns:wp="http://schemas.openxmlformats.org/drawingml/2006/wordprocessingDrawing" xmlns:w10="urn:schemas-microsoft-com:office:word" xmlns:w="http://schemas.openxmlformats.org/wordprocessingml/2006/main" xmlns:w14="http://schemas.microsoft.com/office/word/2010/wordml" xmlns:w15="http://schemas.microsoft.com/office/word/2012/wordml" xmlns:wpg="http://schemas.microsoft.com/office/word/2010/wordprocessingGroup" xmlns:wpi="http://schemas.microsoft.com/office/word/2010/wordprocessingInk" xmlns:wne="http://schemas.microsoft.com/office/word/2006/wordml" xmlns:wps="http://schemas.microsoft.com/office/word/2010/wordprocessingShape" mc:Ignorable="w14 w15 wp14">
+<w:numbering xmlns:wpc="http://schemas.microsoft.com/office/word/2010/wordprocessingCanvas" xmlns:cx="http://schemas.microsoft.com/office/drawing/2014/chartex" xmlns:cx1="http://schemas.microsoft.com/office/drawing/2015/9/8/chartex" xmlns:cx2="http://schemas.microsoft.com/office/drawing/2015/10/21/chartex" xmlns:cx3="http://schemas.microsoft.com/office/drawing/2016/5/9/chartex" xmlns:cx4="http://schemas.microsoft.com/office/drawing/2016/5/10/chartex" xmlns:cx5="http://schemas.microsoft.com/office/drawing/2016/5/11/chartex" xmlns:cx6="http://schemas.microsoft.com/office/drawing/2016/5/12/chartex" xmlns:cx7="http://schemas.microsoft.com/office/drawing/2016/5/13/chartex" xmlns:cx8="http://schemas.microsoft.com/office/drawing/2016/5/14/chartex" xmlns:mc="http://schemas.openxmlformats.org/markup-compatibility/2006" xmlns:aink="http://schemas.microsoft.com/office/drawing/2016/ink" xmlns:am3d="http://schemas.microsoft.com/office/drawing/2017/model3d" xmlns:o="urn:schemas-microsoft-com:office:office" xmlns:r="http://schemas.openxmlformats.org/officeDocument/2006/relationships" xmlns:m="http://schemas.openxmlformats.org/officeDocument/2006/math" xmlns:v="urn:schemas-microsoft-com:vml" xmlns:wp14="http://schemas.microsoft.com/office/word/2010/wordprocessingDrawing" xmlns:wp="http://schemas.openxmlformats.org/drawingml/2006/wordprocessingDrawing" xmlns:w10="urn:schemas-microsoft-com:office:word" xmlns:w="http://schemas.openxmlformats.org/wordprocessingml/2006/main" xmlns:w14="http://schemas.microsoft.com/office/word/2010/wordml" xmlns:w15="http://schemas.microsoft.com/office/word/2012/wordml" xmlns:w16cid="http://schemas.microsoft.com/office/word/2016/wordml/cid" xmlns:w16se="http://schemas.microsoft.com/office/word/2015/wordml/symex" xmlns:wpg="http://schemas.microsoft.com/office/word/2010/wordprocessingGroup" xmlns:wpi="http://schemas.microsoft.com/office/word/2010/wordprocessingInk" xmlns:wne="http://schemas.microsoft.com/office/word/2006/wordml" xmlns:wps="http://schemas.microsoft.com/office/word/2010/wordprocessingShape" mc:Ignorable="w14 w15 w16se w16cid wp14">
   <w:abstractNum w:abstractNumId="0" w15:restartNumberingAfterBreak="0">
     <w:nsid w:val="02756910"/>
     <w:multiLevelType w:val="multilevel"/>
@@ -15371,6 +16578,119 @@
     </w:lvl>
   </w:abstractNum>
   <w:abstractNum w:abstractNumId="12" w15:restartNumberingAfterBreak="0">
+    <w:nsid w:val="2CE2099B"/>
+    <w:multiLevelType w:val="hybridMultilevel"/>
+    <w:tmpl w:val="3F5C3D94"/>
+    <w:lvl w:ilvl="0" w:tplc="04100001">
+      <w:start w:val="1"/>
+      <w:numFmt w:val="bullet"/>
+      <w:lvlText w:val=""/>
+      <w:lvlJc w:val="left"/>
+      <w:pPr>
+        <w:ind w:left="720" w:hanging="360"/>
+      </w:pPr>
+      <w:rPr>
+        <w:rFonts w:ascii="Symbol" w:hAnsi="Symbol" w:hint="default"/>
+      </w:rPr>
+    </w:lvl>
+    <w:lvl w:ilvl="1" w:tplc="04100003" w:tentative="1">
+      <w:start w:val="1"/>
+      <w:numFmt w:val="bullet"/>
+      <w:lvlText w:val="o"/>
+      <w:lvlJc w:val="left"/>
+      <w:pPr>
+        <w:ind w:left="1440" w:hanging="360"/>
+      </w:pPr>
+      <w:rPr>
+        <w:rFonts w:ascii="Courier New" w:hAnsi="Courier New" w:cs="Courier New" w:hint="default"/>
+      </w:rPr>
+    </w:lvl>
+    <w:lvl w:ilvl="2" w:tplc="04100005" w:tentative="1">
+      <w:start w:val="1"/>
+      <w:numFmt w:val="bullet"/>
+      <w:lvlText w:val=""/>
+      <w:lvlJc w:val="left"/>
+      <w:pPr>
+        <w:ind w:left="2160" w:hanging="360"/>
+      </w:pPr>
+      <w:rPr>
+        <w:rFonts w:ascii="Wingdings" w:hAnsi="Wingdings" w:hint="default"/>
+      </w:rPr>
+    </w:lvl>
+    <w:lvl w:ilvl="3" w:tplc="04100001" w:tentative="1">
+      <w:start w:val="1"/>
+      <w:numFmt w:val="bullet"/>
+      <w:lvlText w:val=""/>
+      <w:lvlJc w:val="left"/>
+      <w:pPr>
+        <w:ind w:left="2880" w:hanging="360"/>
+      </w:pPr>
+      <w:rPr>
+        <w:rFonts w:ascii="Symbol" w:hAnsi="Symbol" w:hint="default"/>
+      </w:rPr>
+    </w:lvl>
+    <w:lvl w:ilvl="4" w:tplc="04100003" w:tentative="1">
+      <w:start w:val="1"/>
+      <w:numFmt w:val="bullet"/>
+      <w:lvlText w:val="o"/>
+      <w:lvlJc w:val="left"/>
+      <w:pPr>
+        <w:ind w:left="3600" w:hanging="360"/>
+      </w:pPr>
+      <w:rPr>
+        <w:rFonts w:ascii="Courier New" w:hAnsi="Courier New" w:cs="Courier New" w:hint="default"/>
+      </w:rPr>
+    </w:lvl>
+    <w:lvl w:ilvl="5" w:tplc="04100005" w:tentative="1">
+      <w:start w:val="1"/>
+      <w:numFmt w:val="bullet"/>
+      <w:lvlText w:val=""/>
+      <w:lvlJc w:val="left"/>
+      <w:pPr>
+        <w:ind w:left="4320" w:hanging="360"/>
+      </w:pPr>
+      <w:rPr>
+        <w:rFonts w:ascii="Wingdings" w:hAnsi="Wingdings" w:hint="default"/>
+      </w:rPr>
+    </w:lvl>
+    <w:lvl w:ilvl="6" w:tplc="04100001" w:tentative="1">
+      <w:start w:val="1"/>
+      <w:numFmt w:val="bullet"/>
+      <w:lvlText w:val=""/>
+      <w:lvlJc w:val="left"/>
+      <w:pPr>
+        <w:ind w:left="5040" w:hanging="360"/>
+      </w:pPr>
+      <w:rPr>
+        <w:rFonts w:ascii="Symbol" w:hAnsi="Symbol" w:hint="default"/>
+      </w:rPr>
+    </w:lvl>
+    <w:lvl w:ilvl="7" w:tplc="04100003" w:tentative="1">
+      <w:start w:val="1"/>
+      <w:numFmt w:val="bullet"/>
+      <w:lvlText w:val="o"/>
+      <w:lvlJc w:val="left"/>
+      <w:pPr>
+        <w:ind w:left="5760" w:hanging="360"/>
+      </w:pPr>
+      <w:rPr>
+        <w:rFonts w:ascii="Courier New" w:hAnsi="Courier New" w:cs="Courier New" w:hint="default"/>
+      </w:rPr>
+    </w:lvl>
+    <w:lvl w:ilvl="8" w:tplc="04100005" w:tentative="1">
+      <w:start w:val="1"/>
+      <w:numFmt w:val="bullet"/>
+      <w:lvlText w:val=""/>
+      <w:lvlJc w:val="left"/>
+      <w:pPr>
+        <w:ind w:left="6480" w:hanging="360"/>
+      </w:pPr>
+      <w:rPr>
+        <w:rFonts w:ascii="Wingdings" w:hAnsi="Wingdings" w:hint="default"/>
+      </w:rPr>
+    </w:lvl>
+  </w:abstractNum>
+  <w:abstractNum w:abstractNumId="13" w15:restartNumberingAfterBreak="0">
     <w:nsid w:val="3518275A"/>
     <w:multiLevelType w:val="hybridMultilevel"/>
     <w:tmpl w:val="DC7AC02A"/>
@@ -15456,7 +16776,7 @@
       </w:pPr>
     </w:lvl>
   </w:abstractNum>
-  <w:abstractNum w:abstractNumId="13" w15:restartNumberingAfterBreak="0">
+  <w:abstractNum w:abstractNumId="14" w15:restartNumberingAfterBreak="0">
     <w:nsid w:val="35B51BC9"/>
     <w:multiLevelType w:val="multilevel"/>
     <w:tmpl w:val="B4B40880"/>
@@ -15574,7 +16894,7 @@
       </w:rPr>
     </w:lvl>
   </w:abstractNum>
-  <w:abstractNum w:abstractNumId="14" w15:restartNumberingAfterBreak="0">
+  <w:abstractNum w:abstractNumId="15" w15:restartNumberingAfterBreak="0">
     <w:nsid w:val="3E743ACE"/>
     <w:multiLevelType w:val="hybridMultilevel"/>
     <w:tmpl w:val="CFB25D86"/>
@@ -15663,7 +16983,7 @@
       </w:pPr>
     </w:lvl>
   </w:abstractNum>
-  <w:abstractNum w:abstractNumId="15" w15:restartNumberingAfterBreak="0">
+  <w:abstractNum w:abstractNumId="16" w15:restartNumberingAfterBreak="0">
     <w:nsid w:val="41F21AD8"/>
     <w:multiLevelType w:val="hybridMultilevel"/>
     <w:tmpl w:val="EAFEA234"/>
@@ -15749,7 +17069,7 @@
       </w:pPr>
     </w:lvl>
   </w:abstractNum>
-  <w:abstractNum w:abstractNumId="16" w15:restartNumberingAfterBreak="0">
+  <w:abstractNum w:abstractNumId="17" w15:restartNumberingAfterBreak="0">
     <w:nsid w:val="42B3102B"/>
     <w:multiLevelType w:val="multilevel"/>
     <w:tmpl w:val="EFC63192"/>
@@ -15898,7 +17218,7 @@
       </w:rPr>
     </w:lvl>
   </w:abstractNum>
-  <w:abstractNum w:abstractNumId="17" w15:restartNumberingAfterBreak="0">
+  <w:abstractNum w:abstractNumId="18" w15:restartNumberingAfterBreak="0">
     <w:nsid w:val="44A66703"/>
     <w:multiLevelType w:val="multilevel"/>
     <w:tmpl w:val="62D4CCB6"/>
@@ -16047,7 +17367,7 @@
       </w:rPr>
     </w:lvl>
   </w:abstractNum>
-  <w:abstractNum w:abstractNumId="18" w15:restartNumberingAfterBreak="0">
+  <w:abstractNum w:abstractNumId="19" w15:restartNumberingAfterBreak="0">
     <w:nsid w:val="4941079F"/>
     <w:multiLevelType w:val="hybridMultilevel"/>
     <w:tmpl w:val="1772E14C"/>
@@ -16160,7 +17480,7 @@
       </w:rPr>
     </w:lvl>
   </w:abstractNum>
-  <w:abstractNum w:abstractNumId="19" w15:restartNumberingAfterBreak="0">
+  <w:abstractNum w:abstractNumId="20" w15:restartNumberingAfterBreak="0">
     <w:nsid w:val="4D405568"/>
     <w:multiLevelType w:val="hybridMultilevel"/>
     <w:tmpl w:val="5F74391C"/>
@@ -16246,7 +17566,7 @@
       </w:pPr>
     </w:lvl>
   </w:abstractNum>
-  <w:abstractNum w:abstractNumId="20" w15:restartNumberingAfterBreak="0">
+  <w:abstractNum w:abstractNumId="21" w15:restartNumberingAfterBreak="0">
     <w:nsid w:val="518069CA"/>
     <w:multiLevelType w:val="hybridMultilevel"/>
     <w:tmpl w:val="5CE42DC0"/>
@@ -16332,7 +17652,7 @@
       </w:pPr>
     </w:lvl>
   </w:abstractNum>
-  <w:abstractNum w:abstractNumId="21" w15:restartNumberingAfterBreak="0">
+  <w:abstractNum w:abstractNumId="22" w15:restartNumberingAfterBreak="0">
     <w:nsid w:val="55D33E49"/>
     <w:multiLevelType w:val="hybridMultilevel"/>
     <w:tmpl w:val="7F7AFD0A"/>
@@ -16445,7 +17765,7 @@
       </w:rPr>
     </w:lvl>
   </w:abstractNum>
-  <w:abstractNum w:abstractNumId="22" w15:restartNumberingAfterBreak="0">
+  <w:abstractNum w:abstractNumId="23" w15:restartNumberingAfterBreak="0">
     <w:nsid w:val="56F415DC"/>
     <w:multiLevelType w:val="hybridMultilevel"/>
     <w:tmpl w:val="519C56AE"/>
@@ -16558,7 +17878,7 @@
       </w:rPr>
     </w:lvl>
   </w:abstractNum>
-  <w:abstractNum w:abstractNumId="23" w15:restartNumberingAfterBreak="0">
+  <w:abstractNum w:abstractNumId="24" w15:restartNumberingAfterBreak="0">
     <w:nsid w:val="5EE00348"/>
     <w:multiLevelType w:val="hybridMultilevel"/>
     <w:tmpl w:val="3E2A2F46"/>
@@ -16644,7 +17964,120 @@
       </w:pPr>
     </w:lvl>
   </w:abstractNum>
-  <w:abstractNum w:abstractNumId="24" w15:restartNumberingAfterBreak="0">
+  <w:abstractNum w:abstractNumId="25" w15:restartNumberingAfterBreak="0">
+    <w:nsid w:val="641E1E1D"/>
+    <w:multiLevelType w:val="hybridMultilevel"/>
+    <w:tmpl w:val="FBD23058"/>
+    <w:lvl w:ilvl="0" w:tplc="04100001">
+      <w:start w:val="1"/>
+      <w:numFmt w:val="bullet"/>
+      <w:lvlText w:val=""/>
+      <w:lvlJc w:val="left"/>
+      <w:pPr>
+        <w:ind w:left="720" w:hanging="360"/>
+      </w:pPr>
+      <w:rPr>
+        <w:rFonts w:ascii="Symbol" w:hAnsi="Symbol" w:hint="default"/>
+      </w:rPr>
+    </w:lvl>
+    <w:lvl w:ilvl="1" w:tplc="04100003" w:tentative="1">
+      <w:start w:val="1"/>
+      <w:numFmt w:val="bullet"/>
+      <w:lvlText w:val="o"/>
+      <w:lvlJc w:val="left"/>
+      <w:pPr>
+        <w:ind w:left="1440" w:hanging="360"/>
+      </w:pPr>
+      <w:rPr>
+        <w:rFonts w:ascii="Courier New" w:hAnsi="Courier New" w:cs="Courier New" w:hint="default"/>
+      </w:rPr>
+    </w:lvl>
+    <w:lvl w:ilvl="2" w:tplc="04100005" w:tentative="1">
+      <w:start w:val="1"/>
+      <w:numFmt w:val="bullet"/>
+      <w:lvlText w:val=""/>
+      <w:lvlJc w:val="left"/>
+      <w:pPr>
+        <w:ind w:left="2160" w:hanging="360"/>
+      </w:pPr>
+      <w:rPr>
+        <w:rFonts w:ascii="Wingdings" w:hAnsi="Wingdings" w:hint="default"/>
+      </w:rPr>
+    </w:lvl>
+    <w:lvl w:ilvl="3" w:tplc="04100001" w:tentative="1">
+      <w:start w:val="1"/>
+      <w:numFmt w:val="bullet"/>
+      <w:lvlText w:val=""/>
+      <w:lvlJc w:val="left"/>
+      <w:pPr>
+        <w:ind w:left="2880" w:hanging="360"/>
+      </w:pPr>
+      <w:rPr>
+        <w:rFonts w:ascii="Symbol" w:hAnsi="Symbol" w:hint="default"/>
+      </w:rPr>
+    </w:lvl>
+    <w:lvl w:ilvl="4" w:tplc="04100003" w:tentative="1">
+      <w:start w:val="1"/>
+      <w:numFmt w:val="bullet"/>
+      <w:lvlText w:val="o"/>
+      <w:lvlJc w:val="left"/>
+      <w:pPr>
+        <w:ind w:left="3600" w:hanging="360"/>
+      </w:pPr>
+      <w:rPr>
+        <w:rFonts w:ascii="Courier New" w:hAnsi="Courier New" w:cs="Courier New" w:hint="default"/>
+      </w:rPr>
+    </w:lvl>
+    <w:lvl w:ilvl="5" w:tplc="04100005" w:tentative="1">
+      <w:start w:val="1"/>
+      <w:numFmt w:val="bullet"/>
+      <w:lvlText w:val=""/>
+      <w:lvlJc w:val="left"/>
+      <w:pPr>
+        <w:ind w:left="4320" w:hanging="360"/>
+      </w:pPr>
+      <w:rPr>
+        <w:rFonts w:ascii="Wingdings" w:hAnsi="Wingdings" w:hint="default"/>
+      </w:rPr>
+    </w:lvl>
+    <w:lvl w:ilvl="6" w:tplc="04100001" w:tentative="1">
+      <w:start w:val="1"/>
+      <w:numFmt w:val="bullet"/>
+      <w:lvlText w:val=""/>
+      <w:lvlJc w:val="left"/>
+      <w:pPr>
+        <w:ind w:left="5040" w:hanging="360"/>
+      </w:pPr>
+      <w:rPr>
+        <w:rFonts w:ascii="Symbol" w:hAnsi="Symbol" w:hint="default"/>
+      </w:rPr>
+    </w:lvl>
+    <w:lvl w:ilvl="7" w:tplc="04100003" w:tentative="1">
+      <w:start w:val="1"/>
+      <w:numFmt w:val="bullet"/>
+      <w:lvlText w:val="o"/>
+      <w:lvlJc w:val="left"/>
+      <w:pPr>
+        <w:ind w:left="5760" w:hanging="360"/>
+      </w:pPr>
+      <w:rPr>
+        <w:rFonts w:ascii="Courier New" w:hAnsi="Courier New" w:cs="Courier New" w:hint="default"/>
+      </w:rPr>
+    </w:lvl>
+    <w:lvl w:ilvl="8" w:tplc="04100005" w:tentative="1">
+      <w:start w:val="1"/>
+      <w:numFmt w:val="bullet"/>
+      <w:lvlText w:val=""/>
+      <w:lvlJc w:val="left"/>
+      <w:pPr>
+        <w:ind w:left="6480" w:hanging="360"/>
+      </w:pPr>
+      <w:rPr>
+        <w:rFonts w:ascii="Wingdings" w:hAnsi="Wingdings" w:hint="default"/>
+      </w:rPr>
+    </w:lvl>
+  </w:abstractNum>
+  <w:abstractNum w:abstractNumId="26" w15:restartNumberingAfterBreak="0">
     <w:nsid w:val="64420416"/>
     <w:multiLevelType w:val="multilevel"/>
     <w:tmpl w:val="FA181852"/>
@@ -16793,7 +18226,7 @@
       </w:rPr>
     </w:lvl>
   </w:abstractNum>
-  <w:abstractNum w:abstractNumId="25" w15:restartNumberingAfterBreak="0">
+  <w:abstractNum w:abstractNumId="27" w15:restartNumberingAfterBreak="0">
     <w:nsid w:val="655D7D1D"/>
     <w:multiLevelType w:val="hybridMultilevel"/>
     <w:tmpl w:val="05EA3234"/>
@@ -16882,7 +18315,7 @@
       </w:pPr>
     </w:lvl>
   </w:abstractNum>
-  <w:abstractNum w:abstractNumId="26" w15:restartNumberingAfterBreak="0">
+  <w:abstractNum w:abstractNumId="28" w15:restartNumberingAfterBreak="0">
     <w:nsid w:val="6AFC0ACE"/>
     <w:multiLevelType w:val="multilevel"/>
     <w:tmpl w:val="593E3738"/>
@@ -17003,7 +18436,7 @@
       </w:rPr>
     </w:lvl>
   </w:abstractNum>
-  <w:abstractNum w:abstractNumId="27" w15:restartNumberingAfterBreak="0">
+  <w:abstractNum w:abstractNumId="29" w15:restartNumberingAfterBreak="0">
     <w:nsid w:val="6DE94C54"/>
     <w:multiLevelType w:val="hybridMultilevel"/>
     <w:tmpl w:val="D88E3B0C"/>
@@ -17116,7 +18549,7 @@
       </w:rPr>
     </w:lvl>
   </w:abstractNum>
-  <w:abstractNum w:abstractNumId="28" w15:restartNumberingAfterBreak="0">
+  <w:abstractNum w:abstractNumId="30" w15:restartNumberingAfterBreak="0">
     <w:nsid w:val="6E4A6EE9"/>
     <w:multiLevelType w:val="multilevel"/>
     <w:tmpl w:val="593E3738"/>
@@ -17237,7 +18670,7 @@
       </w:rPr>
     </w:lvl>
   </w:abstractNum>
-  <w:abstractNum w:abstractNumId="29" w15:restartNumberingAfterBreak="0">
+  <w:abstractNum w:abstractNumId="31" w15:restartNumberingAfterBreak="0">
     <w:nsid w:val="6EDA03A3"/>
     <w:multiLevelType w:val="hybridMultilevel"/>
     <w:tmpl w:val="B32C4886"/>
@@ -17350,7 +18783,7 @@
       </w:rPr>
     </w:lvl>
   </w:abstractNum>
-  <w:abstractNum w:abstractNumId="30" w15:restartNumberingAfterBreak="0">
+  <w:abstractNum w:abstractNumId="32" w15:restartNumberingAfterBreak="0">
     <w:nsid w:val="74AD6450"/>
     <w:multiLevelType w:val="multilevel"/>
     <w:tmpl w:val="593E3738"/>
@@ -17471,7 +18904,7 @@
       </w:rPr>
     </w:lvl>
   </w:abstractNum>
-  <w:abstractNum w:abstractNumId="31" w15:restartNumberingAfterBreak="0">
+  <w:abstractNum w:abstractNumId="33" w15:restartNumberingAfterBreak="0">
     <w:nsid w:val="797666FE"/>
     <w:multiLevelType w:val="multilevel"/>
     <w:tmpl w:val="EF0A150A"/>
@@ -17620,7 +19053,7 @@
       </w:rPr>
     </w:lvl>
   </w:abstractNum>
-  <w:abstractNum w:abstractNumId="32" w15:restartNumberingAfterBreak="0">
+  <w:abstractNum w:abstractNumId="34" w15:restartNumberingAfterBreak="0">
     <w:nsid w:val="7B151996"/>
     <w:multiLevelType w:val="hybridMultilevel"/>
     <w:tmpl w:val="A3DCBA6E"/>
@@ -17707,40 +19140,40 @@
     </w:lvl>
   </w:abstractNum>
   <w:num w:numId="1">
-    <w:abstractNumId w:val="21"/>
+    <w:abstractNumId w:val="22"/>
   </w:num>
   <w:num w:numId="2">
     <w:abstractNumId w:val="0"/>
   </w:num>
   <w:num w:numId="3">
-    <w:abstractNumId w:val="23"/>
+    <w:abstractNumId w:val="24"/>
   </w:num>
   <w:num w:numId="4">
-    <w:abstractNumId w:val="14"/>
+    <w:abstractNumId w:val="15"/>
   </w:num>
   <w:num w:numId="5">
-    <w:abstractNumId w:val="12"/>
+    <w:abstractNumId w:val="13"/>
   </w:num>
   <w:num w:numId="6">
     <w:abstractNumId w:val="10"/>
   </w:num>
   <w:num w:numId="7">
-    <w:abstractNumId w:val="20"/>
+    <w:abstractNumId w:val="21"/>
   </w:num>
   <w:num w:numId="8">
     <w:abstractNumId w:val="3"/>
   </w:num>
   <w:num w:numId="9">
-    <w:abstractNumId w:val="32"/>
+    <w:abstractNumId w:val="34"/>
   </w:num>
   <w:num w:numId="10">
     <w:abstractNumId w:val="8"/>
   </w:num>
   <w:num w:numId="11">
-    <w:abstractNumId w:val="19"/>
+    <w:abstractNumId w:val="20"/>
   </w:num>
   <w:num w:numId="12">
-    <w:abstractNumId w:val="15"/>
+    <w:abstractNumId w:val="16"/>
   </w:num>
   <w:num w:numId="13">
     <w:abstractNumId w:val="6"/>
@@ -17749,55 +19182,55 @@
     <w:abstractNumId w:val="5"/>
   </w:num>
   <w:num w:numId="15">
-    <w:abstractNumId w:val="25"/>
+    <w:abstractNumId w:val="27"/>
   </w:num>
   <w:num w:numId="16">
-    <w:abstractNumId w:val="22"/>
+    <w:abstractNumId w:val="23"/>
   </w:num>
   <w:num w:numId="17">
-    <w:abstractNumId w:val="13"/>
+    <w:abstractNumId w:val="14"/>
   </w:num>
   <w:num w:numId="18">
+    <w:abstractNumId w:val="31"/>
+  </w:num>
+  <w:num w:numId="19">
     <w:abstractNumId w:val="29"/>
   </w:num>
-  <w:num w:numId="19">
-    <w:abstractNumId w:val="27"/>
-  </w:num>
   <w:num w:numId="20">
-    <w:abstractNumId w:val="18"/>
+    <w:abstractNumId w:val="19"/>
   </w:num>
   <w:num w:numId="21">
     <w:abstractNumId w:val="7"/>
   </w:num>
   <w:num w:numId="22">
-    <w:abstractNumId w:val="31"/>
+    <w:abstractNumId w:val="33"/>
   </w:num>
   <w:num w:numId="23">
-    <w:abstractNumId w:val="17"/>
+    <w:abstractNumId w:val="18"/>
   </w:num>
   <w:num w:numId="24">
     <w:abstractNumId w:val="1"/>
   </w:num>
   <w:num w:numId="25">
-    <w:abstractNumId w:val="24"/>
+    <w:abstractNumId w:val="26"/>
   </w:num>
   <w:num w:numId="26">
-    <w:abstractNumId w:val="16"/>
+    <w:abstractNumId w:val="17"/>
   </w:num>
   <w:num w:numId="27">
     <w:abstractNumId w:val="9"/>
   </w:num>
   <w:num w:numId="28">
-    <w:abstractNumId w:val="28"/>
+    <w:abstractNumId w:val="30"/>
   </w:num>
   <w:num w:numId="29">
     <w:abstractNumId w:val="11"/>
   </w:num>
   <w:num w:numId="30">
-    <w:abstractNumId w:val="30"/>
+    <w:abstractNumId w:val="32"/>
   </w:num>
   <w:num w:numId="31">
-    <w:abstractNumId w:val="26"/>
+    <w:abstractNumId w:val="28"/>
   </w:num>
   <w:num w:numId="32">
     <w:abstractNumId w:val="4"/>
@@ -17805,12 +19238,18 @@
   <w:num w:numId="33">
     <w:abstractNumId w:val="2"/>
   </w:num>
+  <w:num w:numId="34">
+    <w:abstractNumId w:val="12"/>
+  </w:num>
+  <w:num w:numId="35">
+    <w:abstractNumId w:val="25"/>
+  </w:num>
   <w:numIdMacAtCleanup w:val="27"/>
 </w:numbering>
 </file>
 
 <file path=word/styles.xml><?xml version="1.0" encoding="utf-8"?>
-<w:styles xmlns:mc="http://schemas.openxmlformats.org/markup-compatibility/2006" xmlns:r="http://schemas.openxmlformats.org/officeDocument/2006/relationships" xmlns:w="http://schemas.openxmlformats.org/wordprocessingml/2006/main" xmlns:w14="http://schemas.microsoft.com/office/word/2010/wordml" xmlns:w15="http://schemas.microsoft.com/office/word/2012/wordml" mc:Ignorable="w14 w15">
+<w:styles xmlns:mc="http://schemas.openxmlformats.org/markup-compatibility/2006" xmlns:r="http://schemas.openxmlformats.org/officeDocument/2006/relationships" xmlns:w="http://schemas.openxmlformats.org/wordprocessingml/2006/main" xmlns:w14="http://schemas.microsoft.com/office/word/2010/wordml" xmlns:w15="http://schemas.microsoft.com/office/word/2012/wordml" xmlns:w16cid="http://schemas.microsoft.com/office/word/2016/wordml/cid" xmlns:w16se="http://schemas.microsoft.com/office/word/2015/wordml/symex" mc:Ignorable="w14 w15 w16se w16cid">
   <w:docDefaults>
     <w:rPrDefault>
       <w:rPr>
@@ -17826,7 +19265,7 @@
       </w:pPr>
     </w:pPrDefault>
   </w:docDefaults>
-  <w:latentStyles w:defLockedState="0" w:defUIPriority="99" w:defSemiHidden="0" w:defUnhideWhenUsed="0" w:defQFormat="0" w:count="371">
+  <w:latentStyles w:defLockedState="0" w:defUIPriority="99" w:defSemiHidden="0" w:defUnhideWhenUsed="0" w:defQFormat="0" w:count="375">
     <w:lsdException w:name="Normal" w:uiPriority="0" w:qFormat="1"/>
     <w:lsdException w:name="heading 1" w:uiPriority="9" w:qFormat="1"/>
     <w:lsdException w:name="heading 2" w:semiHidden="1" w:uiPriority="9" w:unhideWhenUsed="1" w:qFormat="1"/>
@@ -17932,7 +19371,6 @@
     <w:lsdException w:name="HTML Sample" w:semiHidden="1" w:unhideWhenUsed="1"/>
     <w:lsdException w:name="HTML Typewriter" w:semiHidden="1" w:unhideWhenUsed="1"/>
     <w:lsdException w:name="HTML Variable" w:semiHidden="1" w:unhideWhenUsed="1"/>
-    <w:lsdException w:name="Normal Table" w:semiHidden="1" w:unhideWhenUsed="1"/>
     <w:lsdException w:name="annotation subject" w:semiHidden="1" w:unhideWhenUsed="1"/>
     <w:lsdException w:name="No List" w:semiHidden="1" w:unhideWhenUsed="1"/>
     <w:lsdException w:name="Outline List 1" w:semiHidden="1" w:unhideWhenUsed="1"/>
@@ -17976,10 +19414,8 @@
     <w:lsdException w:name="Table Elegant" w:semiHidden="1" w:unhideWhenUsed="1"/>
     <w:lsdException w:name="Table Professional" w:semiHidden="1" w:unhideWhenUsed="1"/>
     <w:lsdException w:name="Table Subtle 1" w:semiHidden="1" w:unhideWhenUsed="1"/>
-    <w:lsdException w:name="Table Subtle 2" w:semiHidden="1" w:unhideWhenUsed="1"/>
     <w:lsdException w:name="Table Web 1" w:semiHidden="1" w:unhideWhenUsed="1"/>
     <w:lsdException w:name="Table Web 2" w:semiHidden="1" w:unhideWhenUsed="1"/>
-    <w:lsdException w:name="Table Web 3" w:semiHidden="1" w:unhideWhenUsed="1"/>
     <w:lsdException w:name="Balloon Text" w:semiHidden="1" w:unhideWhenUsed="1"/>
     <w:lsdException w:name="Table Grid" w:uiPriority="39"/>
     <w:lsdException w:name="Table Theme" w:semiHidden="1" w:unhideWhenUsed="1"/>
@@ -18198,6 +19634,10 @@
     <w:lsdException w:name="List Table 5 Dark Accent 6" w:uiPriority="50"/>
     <w:lsdException w:name="List Table 6 Colorful Accent 6" w:uiPriority="51"/>
     <w:lsdException w:name="List Table 7 Colorful Accent 6" w:uiPriority="52"/>
+    <w:lsdException w:name="Mention" w:semiHidden="1" w:unhideWhenUsed="1"/>
+    <w:lsdException w:name="Smart Hyperlink" w:semiHidden="1" w:unhideWhenUsed="1"/>
+    <w:lsdException w:name="Hashtag" w:semiHidden="1" w:unhideWhenUsed="1"/>
+    <w:lsdException w:name="Unresolved Mention" w:semiHidden="1" w:unhideWhenUsed="1"/>
   </w:latentStyles>
   <w:style w:type="paragraph" w:default="1" w:styleId="Normale">
     <w:name w:val="Normal"/>
@@ -18593,7 +20033,7 @@
 </file>
 
 <file path=customXml/itemProps1.xml><?xml version="1.0" encoding="utf-8"?>
-<ds:datastoreItem xmlns:ds="http://schemas.openxmlformats.org/officeDocument/2006/customXml" ds:itemID="{971D8AE1-B8A6-4DCE-9A8A-3EECF55C2301}">
+<ds:datastoreItem xmlns:ds="http://schemas.openxmlformats.org/officeDocument/2006/customXml" ds:itemID="{EE552D69-0C81-4192-8C18-67FB27423A31}">
   <ds:schemaRefs>
     <ds:schemaRef ds:uri="http://schemas.openxmlformats.org/officeDocument/2006/bibliography"/>
   </ds:schemaRefs>

</xml_diff>

<commit_message>
Add 'User Interfaces' section with mockups
</commit_message>
<xml_diff>
--- a/RASD/RASD.docx
+++ b/RASD/RASD.docx
@@ -1549,6 +1549,50 @@
         <w:ind w:left="708" w:right="680" w:firstLine="28"/>
         <w:rPr>
           <w:rFonts w:cs="Times New Roman"/>
+          <w:i/>
+          <w:sz w:val="20"/>
+          <w:szCs w:val="20"/>
+          <w:lang w:val="en-US"/>
+        </w:rPr>
+      </w:pPr>
+      <w:r>
+        <w:rPr>
+          <w:rFonts w:cs="Times New Roman"/>
+          <w:i/>
+          <w:sz w:val="20"/>
+          <w:szCs w:val="20"/>
+          <w:lang w:val="en-US"/>
+        </w:rPr>
+        <w:t>UI = User Interface</w:t>
+      </w:r>
+    </w:p>
+    <w:p>
+      <w:pPr>
+        <w:ind w:left="708" w:right="680" w:firstLine="28"/>
+        <w:rPr>
+          <w:rFonts w:cs="Times New Roman"/>
+          <w:i/>
+          <w:sz w:val="20"/>
+          <w:szCs w:val="20"/>
+          <w:lang w:val="en-US"/>
+        </w:rPr>
+      </w:pPr>
+      <w:r>
+        <w:rPr>
+          <w:rFonts w:cs="Times New Roman"/>
+          <w:i/>
+          <w:sz w:val="20"/>
+          <w:szCs w:val="20"/>
+          <w:lang w:val="en-US"/>
+        </w:rPr>
+        <w:t>TP = Third party</w:t>
+      </w:r>
+    </w:p>
+    <w:p>
+      <w:pPr>
+        <w:ind w:left="708" w:right="680" w:firstLine="28"/>
+        <w:rPr>
+          <w:rFonts w:cs="Times New Roman"/>
           <w:b/>
           <w:i/>
           <w:sz w:val="20"/>
@@ -1688,6 +1732,7 @@
           <w:szCs w:val="20"/>
           <w:lang w:val="en-US"/>
         </w:rPr>
+        <w:lastRenderedPageBreak/>
         <w:t>Rn = nth requirement</w:t>
       </w:r>
     </w:p>
@@ -1725,7 +1770,6 @@
           <w:szCs w:val="20"/>
           <w:lang w:val="en-US"/>
         </w:rPr>
-        <w:lastRenderedPageBreak/>
         <w:t>1.</w:t>
       </w:r>
       <w:r>
@@ -3395,23 +3439,7 @@
           <w:sz w:val="22"/>
           <w:lang w:val="en-US"/>
         </w:rPr>
-        <w:t xml:space="preserve"> to be </w:t>
-      </w:r>
-      <w:proofErr w:type="gramStart"/>
-      <w:r>
-        <w:rPr>
-          <w:sz w:val="22"/>
-          <w:lang w:val="en-US"/>
-        </w:rPr>
-        <w:t>subsequent to</w:t>
-      </w:r>
-      <w:proofErr w:type="gramEnd"/>
-      <w:r>
-        <w:rPr>
-          <w:sz w:val="22"/>
-          <w:lang w:val="en-US"/>
-        </w:rPr>
-        <w:t xml:space="preserve"> the insertion of data such as the name of the event, the date on which the run will take place etc. Indeed, it could be that some of these data can be necessary for the system to decide if the path defined by the organizer is feasible or not.</w:t>
+        <w:t xml:space="preserve"> to be subsequent to the insertion of data such as the name of the event, the date on which the run will take place etc. Indeed, it could be that some of these data can be necessary for the system to decide if the path defined by the organizer is feasible or not.</w:t>
       </w:r>
     </w:p>
     <w:p>
@@ -5250,27 +5278,7 @@
           <w:lang w:val="en-US"/>
         </w:rPr>
         <w:lastRenderedPageBreak/>
-        <w:t xml:space="preserve">third party, and so on and so forth. However, some services offered by the system require a specific hardware: in order to locate the </w:t>
-      </w:r>
-      <w:proofErr w:type="gramStart"/>
-      <w:r>
-        <w:rPr>
-          <w:rFonts w:cstheme="minorHAnsi"/>
-          <w:sz w:val="22"/>
-          <w:szCs w:val="22"/>
-          <w:lang w:val="en-US"/>
-        </w:rPr>
-        <w:t>user</w:t>
-      </w:r>
-      <w:proofErr w:type="gramEnd"/>
-      <w:r>
-        <w:rPr>
-          <w:rFonts w:cstheme="minorHAnsi"/>
-          <w:sz w:val="22"/>
-          <w:szCs w:val="22"/>
-          <w:lang w:val="en-US"/>
-        </w:rPr>
-        <w:t xml:space="preserve"> it’s necessary for him to have a GPS device. To get the heartbeat of the user, an appropriate device must be user, such as a smartwatch. Finally, it’s important to underline that </w:t>
+        <w:t xml:space="preserve">third party, and so on and so forth. However, some services offered by the system require a specific hardware: in order to locate the user it’s necessary for him to have a GPS device. To get the heartbeat of the user, an appropriate device must be user, such as a smartwatch. Finally, it’s important to underline that </w:t>
       </w:r>
       <w:proofErr w:type="spellStart"/>
       <w:r>
@@ -5450,46 +5458,1369 @@
     <w:p>
       <w:pPr>
         <w:ind w:right="680"/>
+        <w:rPr>
+          <w:rFonts w:cs="Times New Roman"/>
+          <w:b/>
+          <w:i/>
+          <w:sz w:val="22"/>
+          <w:szCs w:val="22"/>
+          <w:lang w:val="en-US"/>
+        </w:rPr>
+      </w:pPr>
+      <w:r>
+        <w:rPr>
+          <w:rFonts w:cs="Times New Roman"/>
+          <w:b/>
+          <w:i/>
+          <w:sz w:val="22"/>
+          <w:szCs w:val="22"/>
+          <w:lang w:val="en-US"/>
+        </w:rPr>
+        <w:t>3.1.1 User Interfaces</w:t>
+      </w:r>
+    </w:p>
+    <w:p>
+      <w:pPr>
+        <w:ind w:right="680"/>
+        <w:rPr>
+          <w:rFonts w:cs="Times New Roman"/>
+          <w:sz w:val="22"/>
+          <w:szCs w:val="22"/>
+          <w:lang w:val="en-US"/>
+        </w:rPr>
+      </w:pPr>
+      <w:r>
+        <w:rPr>
+          <w:rFonts w:cs="Times New Roman"/>
+          <w:sz w:val="22"/>
+          <w:szCs w:val="22"/>
+          <w:lang w:val="en-US"/>
+        </w:rPr>
+        <w:t>The following</w:t>
+      </w:r>
+      <w:r>
+        <w:rPr>
+          <w:rFonts w:cs="Times New Roman"/>
+          <w:sz w:val="22"/>
+          <w:szCs w:val="22"/>
+          <w:lang w:val="en-US"/>
+        </w:rPr>
+        <w:t xml:space="preserve"> mockups give an approximative idea of how the application’s interfaces should appear: some of the most important</w:t>
+      </w:r>
+      <w:bookmarkStart w:id="0" w:name="_GoBack"/>
+      <w:bookmarkEnd w:id="0"/>
+      <w:r>
+        <w:rPr>
+          <w:rFonts w:cs="Times New Roman"/>
+          <w:sz w:val="22"/>
+          <w:szCs w:val="22"/>
+          <w:lang w:val="en-US"/>
+        </w:rPr>
+        <w:t xml:space="preserve"> screenshots of the interactions between the system and each of its users (User and Third Party) are represented.</w:t>
+      </w:r>
+    </w:p>
+    <w:p>
+      <w:pPr>
+        <w:rPr>
+          <w:lang w:val="en-US"/>
+        </w:rPr>
+      </w:pPr>
+      <w:r>
+        <w:rPr>
+          <w:noProof/>
+        </w:rPr>
+        <mc:AlternateContent>
+          <mc:Choice Requires="wps">
+            <w:drawing>
+              <wp:anchor distT="0" distB="0" distL="114300" distR="114300" simplePos="0" relativeHeight="251664384" behindDoc="0" locked="0" layoutInCell="1" allowOverlap="1" wp14:anchorId="20254DE0" wp14:editId="52294ABD">
+                <wp:simplePos x="0" y="0"/>
+                <wp:positionH relativeFrom="column">
+                  <wp:posOffset>3042920</wp:posOffset>
+                </wp:positionH>
+                <wp:positionV relativeFrom="paragraph">
+                  <wp:posOffset>4067810</wp:posOffset>
+                </wp:positionV>
+                <wp:extent cx="3068320" cy="635"/>
+                <wp:effectExtent l="0" t="0" r="5080" b="12065"/>
+                <wp:wrapSquare wrapText="bothSides"/>
+                <wp:docPr id="18" name="Casella di testo 18"/>
+                <wp:cNvGraphicFramePr/>
+                <a:graphic xmlns:a="http://schemas.openxmlformats.org/drawingml/2006/main">
+                  <a:graphicData uri="http://schemas.microsoft.com/office/word/2010/wordprocessingShape">
+                    <wps:wsp>
+                      <wps:cNvSpPr txBox="1"/>
+                      <wps:spPr>
+                        <a:xfrm>
+                          <a:off x="0" y="0"/>
+                          <a:ext cx="3068320" cy="635"/>
+                        </a:xfrm>
+                        <a:prstGeom prst="rect">
+                          <a:avLst/>
+                        </a:prstGeom>
+                        <a:solidFill>
+                          <a:prstClr val="white"/>
+                        </a:solidFill>
+                        <a:ln>
+                          <a:noFill/>
+                        </a:ln>
+                      </wps:spPr>
+                      <wps:txbx>
+                        <w:txbxContent>
+                          <w:p>
+                            <w:pPr>
+                              <w:pStyle w:val="Didascalia"/>
+                              <w:jc w:val="center"/>
+                              <w:rPr>
+                                <w:b/>
+                                <w:i w:val="0"/>
+                                <w:noProof/>
+                              </w:rPr>
+                            </w:pPr>
+                            <w:r>
+                              <w:rPr>
+                                <w:b/>
+                                <w:i w:val="0"/>
+                              </w:rPr>
+                              <w:t xml:space="preserve">Figure 2 </w:t>
+                            </w:r>
+                            <w:proofErr w:type="spellStart"/>
+                            <w:r>
+                              <w:rPr>
+                                <w:b/>
+                                <w:i w:val="0"/>
+                              </w:rPr>
+                              <w:t>Mockup</w:t>
+                            </w:r>
+                            <w:proofErr w:type="spellEnd"/>
+                            <w:r>
+                              <w:rPr>
+                                <w:b/>
+                                <w:i w:val="0"/>
+                              </w:rPr>
+                              <w:t xml:space="preserve"> - </w:t>
+                            </w:r>
+                            <w:proofErr w:type="spellStart"/>
+                            <w:r>
+                              <w:rPr>
+                                <w:b/>
+                                <w:i w:val="0"/>
+                              </w:rPr>
+                              <w:t>Main</w:t>
+                            </w:r>
+                            <w:proofErr w:type="spellEnd"/>
+                            <w:r>
+                              <w:rPr>
+                                <w:b/>
+                                <w:i w:val="0"/>
+                              </w:rPr>
+                              <w:t xml:space="preserve"> menu </w:t>
+                            </w:r>
+                          </w:p>
+                        </w:txbxContent>
+                      </wps:txbx>
+                      <wps:bodyPr rot="0" spcFirstLastPara="0" vertOverflow="overflow" horzOverflow="overflow" vert="horz" wrap="square" lIns="0" tIns="0" rIns="0" bIns="0" numCol="1" spcCol="0" rtlCol="0" fromWordArt="0" anchor="t" anchorCtr="0" forceAA="0" compatLnSpc="1">
+                        <a:prstTxWarp prst="textNoShape">
+                          <a:avLst/>
+                        </a:prstTxWarp>
+                        <a:spAutoFit/>
+                      </wps:bodyPr>
+                    </wps:wsp>
+                  </a:graphicData>
+                </a:graphic>
+              </wp:anchor>
+            </w:drawing>
+          </mc:Choice>
+          <mc:Fallback>
+            <w:pict>
+              <v:shapetype w14:anchorId="20254DE0" id="_x0000_t202" coordsize="21600,21600" o:spt="202" path="m,l,21600r21600,l21600,xe">
+                <v:stroke joinstyle="miter"/>
+                <v:path gradientshapeok="t" o:connecttype="rect"/>
+              </v:shapetype>
+              <v:shape id="Casella di testo 18" o:spid="_x0000_s1026" type="#_x0000_t202" style="position:absolute;margin-left:239.6pt;margin-top:320.3pt;width:241.6pt;height:.05pt;z-index:251664384;visibility:visible;mso-wrap-style:square;mso-wrap-distance-left:9pt;mso-wrap-distance-top:0;mso-wrap-distance-right:9pt;mso-wrap-distance-bottom:0;mso-position-horizontal:absolute;mso-position-horizontal-relative:text;mso-position-vertical:absolute;mso-position-vertical-relative:text;v-text-anchor:top" o:gfxdata="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" stroked="f">
+                <v:textbox style="mso-fit-shape-to-text:t" inset="0,0,0,0">
+                  <w:txbxContent>
+                    <w:p>
+                      <w:pPr>
+                        <w:pStyle w:val="Didascalia"/>
+                        <w:jc w:val="center"/>
+                        <w:rPr>
+                          <w:b/>
+                          <w:i w:val="0"/>
+                          <w:noProof/>
+                        </w:rPr>
+                      </w:pPr>
+                      <w:r>
+                        <w:rPr>
+                          <w:b/>
+                          <w:i w:val="0"/>
+                        </w:rPr>
+                        <w:t xml:space="preserve">Figure 2 </w:t>
+                      </w:r>
+                      <w:proofErr w:type="spellStart"/>
+                      <w:r>
+                        <w:rPr>
+                          <w:b/>
+                          <w:i w:val="0"/>
+                        </w:rPr>
+                        <w:t>Mockup</w:t>
+                      </w:r>
+                      <w:proofErr w:type="spellEnd"/>
+                      <w:r>
+                        <w:rPr>
+                          <w:b/>
+                          <w:i w:val="0"/>
+                        </w:rPr>
+                        <w:t xml:space="preserve"> - </w:t>
+                      </w:r>
+                      <w:proofErr w:type="spellStart"/>
+                      <w:r>
+                        <w:rPr>
+                          <w:b/>
+                          <w:i w:val="0"/>
+                        </w:rPr>
+                        <w:t>Main</w:t>
+                      </w:r>
+                      <w:proofErr w:type="spellEnd"/>
+                      <w:r>
+                        <w:rPr>
+                          <w:b/>
+                          <w:i w:val="0"/>
+                        </w:rPr>
+                        <w:t xml:space="preserve"> menu </w:t>
+                      </w:r>
+                    </w:p>
+                  </w:txbxContent>
+                </v:textbox>
+                <w10:wrap type="square"/>
+              </v:shape>
+            </w:pict>
+          </mc:Fallback>
+        </mc:AlternateContent>
+      </w:r>
+      <w:r>
+        <w:rPr>
+          <w:noProof/>
+        </w:rPr>
+        <w:drawing>
+          <wp:anchor distT="0" distB="0" distL="114300" distR="114300" simplePos="0" relativeHeight="251660288" behindDoc="0" locked="0" layoutInCell="1" allowOverlap="1" wp14:anchorId="5899F899" wp14:editId="25E2DFCC">
+            <wp:simplePos x="0" y="0"/>
+            <wp:positionH relativeFrom="margin">
+              <wp:posOffset>3042920</wp:posOffset>
+            </wp:positionH>
+            <wp:positionV relativeFrom="margin">
+              <wp:posOffset>4854575</wp:posOffset>
+            </wp:positionV>
+            <wp:extent cx="3068320" cy="3972560"/>
+            <wp:effectExtent l="0" t="0" r="5080" b="2540"/>
+            <wp:wrapSquare wrapText="bothSides"/>
+            <wp:docPr id="15" name="Immagine 15"/>
+            <wp:cNvGraphicFramePr>
+              <a:graphicFrameLocks xmlns:a="http://schemas.openxmlformats.org/drawingml/2006/main" noChangeAspect="1"/>
+            </wp:cNvGraphicFramePr>
+            <a:graphic xmlns:a="http://schemas.openxmlformats.org/drawingml/2006/main">
+              <a:graphicData uri="http://schemas.openxmlformats.org/drawingml/2006/picture">
+                <pic:pic xmlns:pic="http://schemas.openxmlformats.org/drawingml/2006/picture">
+                  <pic:nvPicPr>
+                    <pic:cNvPr id="2" name="2.User(AndThirdParty?)InterfaceInitialMenu(v2).png"/>
+                    <pic:cNvPicPr/>
+                  </pic:nvPicPr>
+                  <pic:blipFill>
+                    <a:blip r:embed="rId13">
+                      <a:extLst>
+                        <a:ext uri="{28A0092B-C50C-407E-A947-70E740481C1C}">
+                          <a14:useLocalDpi xmlns:a14="http://schemas.microsoft.com/office/drawing/2010/main" val="0"/>
+                        </a:ext>
+                      </a:extLst>
+                    </a:blip>
+                    <a:stretch>
+                      <a:fillRect/>
+                    </a:stretch>
+                  </pic:blipFill>
+                  <pic:spPr>
+                    <a:xfrm>
+                      <a:off x="0" y="0"/>
+                      <a:ext cx="3068320" cy="3972560"/>
+                    </a:xfrm>
+                    <a:prstGeom prst="rect">
+                      <a:avLst/>
+                    </a:prstGeom>
+                  </pic:spPr>
+                </pic:pic>
+              </a:graphicData>
+            </a:graphic>
+            <wp14:sizeRelH relativeFrom="margin">
+              <wp14:pctWidth>0</wp14:pctWidth>
+            </wp14:sizeRelH>
+            <wp14:sizeRelV relativeFrom="margin">
+              <wp14:pctHeight>0</wp14:pctHeight>
+            </wp14:sizeRelV>
+          </wp:anchor>
+        </w:drawing>
+      </w:r>
+      <w:r>
+        <w:rPr>
+          <w:noProof/>
+        </w:rPr>
+        <mc:AlternateContent>
+          <mc:Choice Requires="wps">
+            <w:drawing>
+              <wp:anchor distT="0" distB="0" distL="114300" distR="114300" simplePos="0" relativeHeight="251662336" behindDoc="0" locked="0" layoutInCell="1" allowOverlap="1" wp14:anchorId="4F9EB650" wp14:editId="16C4E7DE">
+                <wp:simplePos x="0" y="0"/>
+                <wp:positionH relativeFrom="column">
+                  <wp:posOffset>0</wp:posOffset>
+                </wp:positionH>
+                <wp:positionV relativeFrom="paragraph">
+                  <wp:posOffset>4067810</wp:posOffset>
+                </wp:positionV>
+                <wp:extent cx="3139440" cy="635"/>
+                <wp:effectExtent l="0" t="0" r="0" b="12065"/>
+                <wp:wrapSquare wrapText="bothSides"/>
+                <wp:docPr id="17" name="Casella di testo 17"/>
+                <wp:cNvGraphicFramePr/>
+                <a:graphic xmlns:a="http://schemas.openxmlformats.org/drawingml/2006/main">
+                  <a:graphicData uri="http://schemas.microsoft.com/office/word/2010/wordprocessingShape">
+                    <wps:wsp>
+                      <wps:cNvSpPr txBox="1"/>
+                      <wps:spPr>
+                        <a:xfrm>
+                          <a:off x="0" y="0"/>
+                          <a:ext cx="3139440" cy="635"/>
+                        </a:xfrm>
+                        <a:prstGeom prst="rect">
+                          <a:avLst/>
+                        </a:prstGeom>
+                        <a:solidFill>
+                          <a:prstClr val="white"/>
+                        </a:solidFill>
+                        <a:ln>
+                          <a:noFill/>
+                        </a:ln>
+                      </wps:spPr>
+                      <wps:txbx>
+                        <w:txbxContent>
+                          <w:p>
+                            <w:pPr>
+                              <w:pStyle w:val="Didascalia"/>
+                              <w:jc w:val="center"/>
+                              <w:rPr>
+                                <w:b/>
+                                <w:i w:val="0"/>
+                                <w:noProof/>
+                              </w:rPr>
+                            </w:pPr>
+                            <w:r>
+                              <w:rPr>
+                                <w:b/>
+                                <w:i w:val="0"/>
+                              </w:rPr>
+                              <w:t xml:space="preserve">Figure </w:t>
+                            </w:r>
+                            <w:r>
+                              <w:rPr>
+                                <w:b/>
+                                <w:i w:val="0"/>
+                              </w:rPr>
+                              <w:fldChar w:fldCharType="begin"/>
+                            </w:r>
+                            <w:r>
+                              <w:rPr>
+                                <w:b/>
+                                <w:i w:val="0"/>
+                              </w:rPr>
+                              <w:instrText xml:space="preserve"> SEQ Figure \* ARABIC </w:instrText>
+                            </w:r>
+                            <w:r>
+                              <w:rPr>
+                                <w:b/>
+                                <w:i w:val="0"/>
+                              </w:rPr>
+                              <w:fldChar w:fldCharType="separate"/>
+                            </w:r>
+                            <w:r>
+                              <w:rPr>
+                                <w:b/>
+                                <w:i w:val="0"/>
+                                <w:noProof/>
+                              </w:rPr>
+                              <w:t>1</w:t>
+                            </w:r>
+                            <w:r>
+                              <w:rPr>
+                                <w:b/>
+                                <w:i w:val="0"/>
+                              </w:rPr>
+                              <w:fldChar w:fldCharType="end"/>
+                            </w:r>
+                            <w:r>
+                              <w:rPr>
+                                <w:b/>
+                                <w:i w:val="0"/>
+                              </w:rPr>
+                              <w:t xml:space="preserve"> </w:t>
+                            </w:r>
+                            <w:proofErr w:type="spellStart"/>
+                            <w:r>
+                              <w:rPr>
+                                <w:b/>
+                                <w:i w:val="0"/>
+                              </w:rPr>
+                              <w:t>Mockup</w:t>
+                            </w:r>
+                            <w:proofErr w:type="spellEnd"/>
+                            <w:r>
+                              <w:rPr>
+                                <w:b/>
+                                <w:i w:val="0"/>
+                              </w:rPr>
+                              <w:t xml:space="preserve"> - Login</w:t>
+                            </w:r>
+                          </w:p>
+                        </w:txbxContent>
+                      </wps:txbx>
+                      <wps:bodyPr rot="0" spcFirstLastPara="0" vertOverflow="overflow" horzOverflow="overflow" vert="horz" wrap="square" lIns="0" tIns="0" rIns="0" bIns="0" numCol="1" spcCol="0" rtlCol="0" fromWordArt="0" anchor="t" anchorCtr="0" forceAA="0" compatLnSpc="1">
+                        <a:prstTxWarp prst="textNoShape">
+                          <a:avLst/>
+                        </a:prstTxWarp>
+                        <a:spAutoFit/>
+                      </wps:bodyPr>
+                    </wps:wsp>
+                  </a:graphicData>
+                </a:graphic>
+              </wp:anchor>
+            </w:drawing>
+          </mc:Choice>
+          <mc:Fallback>
+            <w:pict>
+              <v:shape w14:anchorId="4F9EB650" id="Casella di testo 17" o:spid="_x0000_s1027" type="#_x0000_t202" style="position:absolute;margin-left:0;margin-top:320.3pt;width:247.2pt;height:.05pt;z-index:251662336;visibility:visible;mso-wrap-style:square;mso-wrap-distance-left:9pt;mso-wrap-distance-top:0;mso-wrap-distance-right:9pt;mso-wrap-distance-bottom:0;mso-position-horizontal:absolute;mso-position-horizontal-relative:text;mso-position-vertical:absolute;mso-position-vertical-relative:text;v-text-anchor:top" o:gfxdata="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" stroked="f">
+                <v:textbox style="mso-fit-shape-to-text:t" inset="0,0,0,0">
+                  <w:txbxContent>
+                    <w:p>
+                      <w:pPr>
+                        <w:pStyle w:val="Didascalia"/>
+                        <w:jc w:val="center"/>
+                        <w:rPr>
+                          <w:b/>
+                          <w:i w:val="0"/>
+                          <w:noProof/>
+                        </w:rPr>
+                      </w:pPr>
+                      <w:r>
+                        <w:rPr>
+                          <w:b/>
+                          <w:i w:val="0"/>
+                        </w:rPr>
+                        <w:t xml:space="preserve">Figure </w:t>
+                      </w:r>
+                      <w:r>
+                        <w:rPr>
+                          <w:b/>
+                          <w:i w:val="0"/>
+                        </w:rPr>
+                        <w:fldChar w:fldCharType="begin"/>
+                      </w:r>
+                      <w:r>
+                        <w:rPr>
+                          <w:b/>
+                          <w:i w:val="0"/>
+                        </w:rPr>
+                        <w:instrText xml:space="preserve"> SEQ Figure \* ARABIC </w:instrText>
+                      </w:r>
+                      <w:r>
+                        <w:rPr>
+                          <w:b/>
+                          <w:i w:val="0"/>
+                        </w:rPr>
+                        <w:fldChar w:fldCharType="separate"/>
+                      </w:r>
+                      <w:r>
+                        <w:rPr>
+                          <w:b/>
+                          <w:i w:val="0"/>
+                          <w:noProof/>
+                        </w:rPr>
+                        <w:t>1</w:t>
+                      </w:r>
+                      <w:r>
+                        <w:rPr>
+                          <w:b/>
+                          <w:i w:val="0"/>
+                        </w:rPr>
+                        <w:fldChar w:fldCharType="end"/>
+                      </w:r>
+                      <w:r>
+                        <w:rPr>
+                          <w:b/>
+                          <w:i w:val="0"/>
+                        </w:rPr>
+                        <w:t xml:space="preserve"> </w:t>
+                      </w:r>
+                      <w:proofErr w:type="spellStart"/>
+                      <w:r>
+                        <w:rPr>
+                          <w:b/>
+                          <w:i w:val="0"/>
+                        </w:rPr>
+                        <w:t>Mockup</w:t>
+                      </w:r>
+                      <w:proofErr w:type="spellEnd"/>
+                      <w:r>
+                        <w:rPr>
+                          <w:b/>
+                          <w:i w:val="0"/>
+                        </w:rPr>
+                        <w:t xml:space="preserve"> - Login</w:t>
+                      </w:r>
+                    </w:p>
+                  </w:txbxContent>
+                </v:textbox>
+                <w10:wrap type="square"/>
+              </v:shape>
+            </w:pict>
+          </mc:Fallback>
+        </mc:AlternateContent>
+      </w:r>
+      <w:r>
+        <w:rPr>
+          <w:noProof/>
+        </w:rPr>
+        <w:drawing>
+          <wp:anchor distT="0" distB="0" distL="114300" distR="114300" simplePos="0" relativeHeight="251659264" behindDoc="0" locked="0" layoutInCell="1" allowOverlap="1" wp14:anchorId="0BB06343" wp14:editId="08DCC621">
+            <wp:simplePos x="0" y="0"/>
+            <wp:positionH relativeFrom="margin">
+              <wp:posOffset>0</wp:posOffset>
+            </wp:positionH>
+            <wp:positionV relativeFrom="margin">
+              <wp:posOffset>4854575</wp:posOffset>
+            </wp:positionV>
+            <wp:extent cx="3135204" cy="3967200"/>
+            <wp:effectExtent l="0" t="0" r="1905" b="0"/>
+            <wp:wrapSquare wrapText="bothSides"/>
+            <wp:docPr id="16" name="Immagine 16"/>
+            <wp:cNvGraphicFramePr>
+              <a:graphicFrameLocks xmlns:a="http://schemas.openxmlformats.org/drawingml/2006/main" noChangeAspect="1"/>
+            </wp:cNvGraphicFramePr>
+            <a:graphic xmlns:a="http://schemas.openxmlformats.org/drawingml/2006/main">
+              <a:graphicData uri="http://schemas.openxmlformats.org/drawingml/2006/picture">
+                <pic:pic xmlns:pic="http://schemas.openxmlformats.org/drawingml/2006/picture">
+                  <pic:nvPicPr>
+                    <pic:cNvPr id="1" name="1.Login.png"/>
+                    <pic:cNvPicPr/>
+                  </pic:nvPicPr>
+                  <pic:blipFill>
+                    <a:blip r:embed="rId14">
+                      <a:extLst>
+                        <a:ext uri="{28A0092B-C50C-407E-A947-70E740481C1C}">
+                          <a14:useLocalDpi xmlns:a14="http://schemas.microsoft.com/office/drawing/2010/main" val="0"/>
+                        </a:ext>
+                      </a:extLst>
+                    </a:blip>
+                    <a:stretch>
+                      <a:fillRect/>
+                    </a:stretch>
+                  </pic:blipFill>
+                  <pic:spPr>
+                    <a:xfrm>
+                      <a:off x="0" y="0"/>
+                      <a:ext cx="3135204" cy="3967200"/>
+                    </a:xfrm>
+                    <a:prstGeom prst="rect">
+                      <a:avLst/>
+                    </a:prstGeom>
+                  </pic:spPr>
+                </pic:pic>
+              </a:graphicData>
+            </a:graphic>
+            <wp14:sizeRelV relativeFrom="margin">
+              <wp14:pctHeight>0</wp14:pctHeight>
+            </wp14:sizeRelV>
+          </wp:anchor>
+        </w:drawing>
+      </w:r>
+    </w:p>
+    <w:p>
+      <w:pPr>
+        <w:keepNext/>
+        <w:ind w:right="680"/>
+      </w:pPr>
+      <w:r>
+        <w:rPr>
+          <w:noProof/>
+        </w:rPr>
+        <w:lastRenderedPageBreak/>
+        <mc:AlternateContent>
+          <mc:Choice Requires="wps">
+            <w:drawing>
+              <wp:anchor distT="0" distB="0" distL="114300" distR="114300" simplePos="0" relativeHeight="251669504" behindDoc="0" locked="0" layoutInCell="1" allowOverlap="1" wp14:anchorId="5F085C37" wp14:editId="5EC6A23D">
+                <wp:simplePos x="0" y="0"/>
+                <wp:positionH relativeFrom="column">
+                  <wp:posOffset>3542842</wp:posOffset>
+                </wp:positionH>
+                <wp:positionV relativeFrom="paragraph">
+                  <wp:posOffset>3745230</wp:posOffset>
+                </wp:positionV>
+                <wp:extent cx="3068320" cy="361950"/>
+                <wp:effectExtent l="0" t="0" r="5080" b="6350"/>
+                <wp:wrapSquare wrapText="bothSides"/>
+                <wp:docPr id="12" name="Casella di testo 12"/>
+                <wp:cNvGraphicFramePr/>
+                <a:graphic xmlns:a="http://schemas.openxmlformats.org/drawingml/2006/main">
+                  <a:graphicData uri="http://schemas.microsoft.com/office/word/2010/wordprocessingShape">
+                    <wps:wsp>
+                      <wps:cNvSpPr txBox="1"/>
+                      <wps:spPr>
+                        <a:xfrm>
+                          <a:off x="0" y="0"/>
+                          <a:ext cx="3068320" cy="361950"/>
+                        </a:xfrm>
+                        <a:prstGeom prst="rect">
+                          <a:avLst/>
+                        </a:prstGeom>
+                        <a:solidFill>
+                          <a:prstClr val="white"/>
+                        </a:solidFill>
+                        <a:ln>
+                          <a:noFill/>
+                        </a:ln>
+                      </wps:spPr>
+                      <wps:txbx>
+                        <w:txbxContent>
+                          <w:p>
+                            <w:pPr>
+                              <w:pStyle w:val="Didascalia"/>
+                              <w:jc w:val="center"/>
+                              <w:rPr>
+                                <w:rFonts w:cs="Times New Roman"/>
+                                <w:b/>
+                                <w:i w:val="0"/>
+                                <w:noProof/>
+                                <w:sz w:val="22"/>
+                                <w:szCs w:val="22"/>
+                                <w:lang w:val="en-US"/>
+                              </w:rPr>
+                            </w:pPr>
+                            <w:r>
+                              <w:rPr>
+                                <w:b/>
+                                <w:i w:val="0"/>
+                                <w:lang w:val="en-US"/>
+                              </w:rPr>
+                              <w:t>Figure 4 Mockup – User UI</w:t>
+                            </w:r>
+                            <w:r>
+                              <w:rPr>
+                                <w:b/>
+                                <w:i w:val="0"/>
+                                <w:lang w:val="en-US"/>
+                              </w:rPr>
+                              <w:t>:</w:t>
+                            </w:r>
+                            <w:r>
+                              <w:rPr>
+                                <w:b/>
+                                <w:i w:val="0"/>
+                                <w:lang w:val="en-US"/>
+                              </w:rPr>
+                              <w:t xml:space="preserve"> </w:t>
+                            </w:r>
+                            <w:r>
+                              <w:rPr>
+                                <w:b/>
+                                <w:i w:val="0"/>
+                                <w:lang w:val="en-US"/>
+                              </w:rPr>
+                              <w:t>access</w:t>
+                            </w:r>
+                            <w:r>
+                              <w:rPr>
+                                <w:b/>
+                                <w:i w:val="0"/>
+                                <w:lang w:val="en-US"/>
+                              </w:rPr>
+                              <w:t xml:space="preserve"> to ‘Heart’ functionality</w:t>
+                            </w:r>
+                          </w:p>
+                        </w:txbxContent>
+                      </wps:txbx>
+                      <wps:bodyPr rot="0" spcFirstLastPara="0" vertOverflow="overflow" horzOverflow="overflow" vert="horz" wrap="square" lIns="0" tIns="0" rIns="0" bIns="0" numCol="1" spcCol="0" rtlCol="0" fromWordArt="0" anchor="t" anchorCtr="0" forceAA="0" compatLnSpc="1">
+                        <a:prstTxWarp prst="textNoShape">
+                          <a:avLst/>
+                        </a:prstTxWarp>
+                        <a:noAutofit/>
+                      </wps:bodyPr>
+                    </wps:wsp>
+                  </a:graphicData>
+                </a:graphic>
+                <wp14:sizeRelV relativeFrom="margin">
+                  <wp14:pctHeight>0</wp14:pctHeight>
+                </wp14:sizeRelV>
+              </wp:anchor>
+            </w:drawing>
+          </mc:Choice>
+          <mc:Fallback>
+            <w:pict>
+              <v:shapetype w14:anchorId="5F085C37" id="_x0000_t202" coordsize="21600,21600" o:spt="202" path="m,l,21600r21600,l21600,xe">
+                <v:stroke joinstyle="miter"/>
+                <v:path gradientshapeok="t" o:connecttype="rect"/>
+              </v:shapetype>
+              <v:shape id="Casella di testo 12" o:spid="_x0000_s1028" type="#_x0000_t202" style="position:absolute;margin-left:278.95pt;margin-top:294.9pt;width:241.6pt;height:28.5pt;z-index:251669504;visibility:visible;mso-wrap-style:square;mso-height-percent:0;mso-wrap-distance-left:9pt;mso-wrap-distance-top:0;mso-wrap-distance-right:9pt;mso-wrap-distance-bottom:0;mso-position-horizontal:absolute;mso-position-horizontal-relative:text;mso-position-vertical:absolute;mso-position-vertical-relative:text;mso-height-percent:0;mso-height-relative:margin;v-text-anchor:top" o:gfxdata="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" stroked="f">
+                <v:textbox inset="0,0,0,0">
+                  <w:txbxContent>
+                    <w:p>
+                      <w:pPr>
+                        <w:pStyle w:val="Didascalia"/>
+                        <w:jc w:val="center"/>
+                        <w:rPr>
+                          <w:rFonts w:cs="Times New Roman"/>
+                          <w:b/>
+                          <w:i w:val="0"/>
+                          <w:noProof/>
+                          <w:sz w:val="22"/>
+                          <w:szCs w:val="22"/>
+                          <w:lang w:val="en-US"/>
+                        </w:rPr>
+                      </w:pPr>
+                      <w:r>
+                        <w:rPr>
+                          <w:b/>
+                          <w:i w:val="0"/>
+                          <w:lang w:val="en-US"/>
+                        </w:rPr>
+                        <w:t>Figure 4 Mockup – User UI</w:t>
+                      </w:r>
+                      <w:r>
+                        <w:rPr>
+                          <w:b/>
+                          <w:i w:val="0"/>
+                          <w:lang w:val="en-US"/>
+                        </w:rPr>
+                        <w:t>:</w:t>
+                      </w:r>
+                      <w:r>
+                        <w:rPr>
+                          <w:b/>
+                          <w:i w:val="0"/>
+                          <w:lang w:val="en-US"/>
+                        </w:rPr>
+                        <w:t xml:space="preserve"> </w:t>
+                      </w:r>
+                      <w:r>
+                        <w:rPr>
+                          <w:b/>
+                          <w:i w:val="0"/>
+                          <w:lang w:val="en-US"/>
+                        </w:rPr>
+                        <w:t>access</w:t>
+                      </w:r>
+                      <w:r>
+                        <w:rPr>
+                          <w:b/>
+                          <w:i w:val="0"/>
+                          <w:lang w:val="en-US"/>
+                        </w:rPr>
+                        <w:t xml:space="preserve"> to ‘Heart’ functionality</w:t>
+                      </w:r>
+                    </w:p>
+                  </w:txbxContent>
+                </v:textbox>
+                <w10:wrap type="square"/>
+              </v:shape>
+            </w:pict>
+          </mc:Fallback>
+        </mc:AlternateContent>
+      </w:r>
+      <w:r>
+        <w:rPr>
+          <w:rFonts w:cs="Times New Roman"/>
+          <w:noProof/>
+          <w:sz w:val="22"/>
+          <w:szCs w:val="22"/>
+          <w:lang w:val="en-US"/>
+        </w:rPr>
+        <w:drawing>
+          <wp:anchor distT="0" distB="0" distL="114300" distR="114300" simplePos="0" relativeHeight="251665408" behindDoc="0" locked="0" layoutInCell="1" allowOverlap="1">
+            <wp:simplePos x="0" y="0"/>
+            <wp:positionH relativeFrom="margin">
+              <wp:posOffset>3547110</wp:posOffset>
+            </wp:positionH>
+            <wp:positionV relativeFrom="margin">
+              <wp:posOffset>-635635</wp:posOffset>
+            </wp:positionV>
+            <wp:extent cx="3068320" cy="4155440"/>
+            <wp:effectExtent l="0" t="0" r="5080" b="0"/>
+            <wp:wrapSquare wrapText="bothSides"/>
+            <wp:docPr id="20" name="Immagine 20"/>
+            <wp:cNvGraphicFramePr>
+              <a:graphicFrameLocks xmlns:a="http://schemas.openxmlformats.org/drawingml/2006/main" noChangeAspect="1"/>
+            </wp:cNvGraphicFramePr>
+            <a:graphic xmlns:a="http://schemas.openxmlformats.org/drawingml/2006/main">
+              <a:graphicData uri="http://schemas.openxmlformats.org/drawingml/2006/picture">
+                <pic:pic xmlns:pic="http://schemas.openxmlformats.org/drawingml/2006/picture">
+                  <pic:nvPicPr>
+                    <pic:cNvPr id="20" name="4.UserInterfaceAccessToHeartRate.png"/>
+                    <pic:cNvPicPr/>
+                  </pic:nvPicPr>
+                  <pic:blipFill>
+                    <a:blip r:embed="rId15">
+                      <a:extLst>
+                        <a:ext uri="{28A0092B-C50C-407E-A947-70E740481C1C}">
+                          <a14:useLocalDpi xmlns:a14="http://schemas.microsoft.com/office/drawing/2010/main" val="0"/>
+                        </a:ext>
+                      </a:extLst>
+                    </a:blip>
+                    <a:stretch>
+                      <a:fillRect/>
+                    </a:stretch>
+                  </pic:blipFill>
+                  <pic:spPr>
+                    <a:xfrm>
+                      <a:off x="0" y="0"/>
+                      <a:ext cx="3068320" cy="4155440"/>
+                    </a:xfrm>
+                    <a:prstGeom prst="rect">
+                      <a:avLst/>
+                    </a:prstGeom>
+                  </pic:spPr>
+                </pic:pic>
+              </a:graphicData>
+            </a:graphic>
+            <wp14:sizeRelH relativeFrom="margin">
+              <wp14:pctWidth>0</wp14:pctWidth>
+            </wp14:sizeRelH>
+            <wp14:sizeRelV relativeFrom="margin">
+              <wp14:pctHeight>0</wp14:pctHeight>
+            </wp14:sizeRelV>
+          </wp:anchor>
+        </w:drawing>
+      </w:r>
+      <w:r>
+        <w:rPr>
+          <w:noProof/>
+        </w:rPr>
+        <w:drawing>
+          <wp:inline distT="0" distB="0" distL="0" distR="0">
+            <wp:extent cx="3199750" cy="3444949"/>
+            <wp:effectExtent l="0" t="0" r="1270" b="0"/>
+            <wp:docPr id="11" name="Immagine 11"/>
+            <wp:cNvGraphicFramePr>
+              <a:graphicFrameLocks xmlns:a="http://schemas.openxmlformats.org/drawingml/2006/main" noChangeAspect="1"/>
+            </wp:cNvGraphicFramePr>
+            <a:graphic xmlns:a="http://schemas.openxmlformats.org/drawingml/2006/main">
+              <a:graphicData uri="http://schemas.openxmlformats.org/drawingml/2006/picture">
+                <pic:pic xmlns:pic="http://schemas.openxmlformats.org/drawingml/2006/picture">
+                  <pic:nvPicPr>
+                    <pic:cNvPr id="11" name="3.Data4HelpMenuv2.png"/>
+                    <pic:cNvPicPr/>
+                  </pic:nvPicPr>
+                  <pic:blipFill>
+                    <a:blip r:embed="rId16">
+                      <a:extLst>
+                        <a:ext uri="{28A0092B-C50C-407E-A947-70E740481C1C}">
+                          <a14:useLocalDpi xmlns:a14="http://schemas.microsoft.com/office/drawing/2010/main" val="0"/>
+                        </a:ext>
+                      </a:extLst>
+                    </a:blip>
+                    <a:stretch>
+                      <a:fillRect/>
+                    </a:stretch>
+                  </pic:blipFill>
+                  <pic:spPr>
+                    <a:xfrm>
+                      <a:off x="0" y="0"/>
+                      <a:ext cx="3236628" cy="3484653"/>
+                    </a:xfrm>
+                    <a:prstGeom prst="rect">
+                      <a:avLst/>
+                    </a:prstGeom>
+                  </pic:spPr>
+                </pic:pic>
+              </a:graphicData>
+            </a:graphic>
+          </wp:inline>
+        </w:drawing>
+      </w:r>
+    </w:p>
+    <w:p>
+      <w:pPr>
+        <w:pStyle w:val="Didascalia"/>
+        <w:jc w:val="center"/>
+        <w:rPr>
+          <w:b/>
+          <w:i w:val="0"/>
+          <w:lang w:val="en-US"/>
+        </w:rPr>
+      </w:pPr>
+      <w:r>
+        <w:rPr>
+          <w:b/>
+          <w:i w:val="0"/>
+          <w:lang w:val="en-US"/>
+        </w:rPr>
+        <w:t xml:space="preserve">Figure 3 Mockup – </w:t>
+      </w:r>
+      <w:r>
+        <w:rPr>
+          <w:b/>
+          <w:i w:val="0"/>
+          <w:lang w:val="en-US"/>
+        </w:rPr>
+        <w:t xml:space="preserve">User UI: </w:t>
+      </w:r>
+      <w:r>
+        <w:rPr>
+          <w:b/>
+          <w:i w:val="0"/>
+          <w:lang w:val="en-US"/>
+        </w:rPr>
+        <w:t>Data4Help menu</w:t>
+      </w:r>
+    </w:p>
+    <w:p>
+      <w:pPr>
+        <w:keepNext/>
+        <w:ind w:right="680"/>
+        <w:rPr>
+          <w:lang w:val="en-US"/>
+        </w:rPr>
+      </w:pPr>
+      <w:r>
+        <w:rPr>
+          <w:noProof/>
+        </w:rPr>
+        <mc:AlternateContent>
+          <mc:Choice Requires="wps">
+            <w:drawing>
+              <wp:anchor distT="0" distB="0" distL="114300" distR="114300" simplePos="0" relativeHeight="251692032" behindDoc="0" locked="0" layoutInCell="1" allowOverlap="1" wp14:anchorId="73F5D7D0" wp14:editId="396534C9">
+                <wp:simplePos x="0" y="0"/>
+                <wp:positionH relativeFrom="column">
+                  <wp:posOffset>-71755</wp:posOffset>
+                </wp:positionH>
+                <wp:positionV relativeFrom="paragraph">
+                  <wp:posOffset>4370056</wp:posOffset>
+                </wp:positionV>
+                <wp:extent cx="3476625" cy="635"/>
+                <wp:effectExtent l="0" t="0" r="3175" b="12065"/>
+                <wp:wrapSquare wrapText="bothSides"/>
+                <wp:docPr id="37" name="Casella di testo 37"/>
+                <wp:cNvGraphicFramePr/>
+                <a:graphic xmlns:a="http://schemas.openxmlformats.org/drawingml/2006/main">
+                  <a:graphicData uri="http://schemas.microsoft.com/office/word/2010/wordprocessingShape">
+                    <wps:wsp>
+                      <wps:cNvSpPr txBox="1"/>
+                      <wps:spPr>
+                        <a:xfrm>
+                          <a:off x="0" y="0"/>
+                          <a:ext cx="3476625" cy="635"/>
+                        </a:xfrm>
+                        <a:prstGeom prst="rect">
+                          <a:avLst/>
+                        </a:prstGeom>
+                        <a:solidFill>
+                          <a:prstClr val="white"/>
+                        </a:solidFill>
+                        <a:ln>
+                          <a:noFill/>
+                        </a:ln>
+                      </wps:spPr>
+                      <wps:txbx>
+                        <w:txbxContent>
+                          <w:p>
+                            <w:pPr>
+                              <w:pStyle w:val="Didascalia"/>
+                              <w:jc w:val="center"/>
+                              <w:rPr>
+                                <w:b/>
+                                <w:i w:val="0"/>
+                                <w:noProof/>
+                                <w:lang w:val="en-US"/>
+                              </w:rPr>
+                            </w:pPr>
+                            <w:r>
+                              <w:rPr>
+                                <w:b/>
+                                <w:i w:val="0"/>
+                                <w:lang w:val="en-US"/>
+                              </w:rPr>
+                              <w:t>Figure 5 Mockup – User UI Track4Run: view of days with at least one competition</w:t>
+                            </w:r>
+                          </w:p>
+                        </w:txbxContent>
+                      </wps:txbx>
+                      <wps:bodyPr rot="0" spcFirstLastPara="0" vertOverflow="overflow" horzOverflow="overflow" vert="horz" wrap="square" lIns="0" tIns="0" rIns="0" bIns="0" numCol="1" spcCol="0" rtlCol="0" fromWordArt="0" anchor="t" anchorCtr="0" forceAA="0" compatLnSpc="1">
+                        <a:prstTxWarp prst="textNoShape">
+                          <a:avLst/>
+                        </a:prstTxWarp>
+                        <a:spAutoFit/>
+                      </wps:bodyPr>
+                    </wps:wsp>
+                  </a:graphicData>
+                </a:graphic>
+              </wp:anchor>
+            </w:drawing>
+          </mc:Choice>
+          <mc:Fallback>
+            <w:pict>
+              <v:shape w14:anchorId="73F5D7D0" id="Casella di testo 37" o:spid="_x0000_s1029" type="#_x0000_t202" style="position:absolute;margin-left:-5.65pt;margin-top:344.1pt;width:273.75pt;height:.05pt;z-index:251692032;visibility:visible;mso-wrap-style:square;mso-wrap-distance-left:9pt;mso-wrap-distance-top:0;mso-wrap-distance-right:9pt;mso-wrap-distance-bottom:0;mso-position-horizontal:absolute;mso-position-horizontal-relative:text;mso-position-vertical:absolute;mso-position-vertical-relative:text;v-text-anchor:top" o:gfxdata="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" stroked="f">
+                <v:textbox style="mso-fit-shape-to-text:t" inset="0,0,0,0">
+                  <w:txbxContent>
+                    <w:p>
+                      <w:pPr>
+                        <w:pStyle w:val="Didascalia"/>
+                        <w:jc w:val="center"/>
+                        <w:rPr>
+                          <w:b/>
+                          <w:i w:val="0"/>
+                          <w:noProof/>
+                          <w:lang w:val="en-US"/>
+                        </w:rPr>
+                      </w:pPr>
+                      <w:r>
+                        <w:rPr>
+                          <w:b/>
+                          <w:i w:val="0"/>
+                          <w:lang w:val="en-US"/>
+                        </w:rPr>
+                        <w:t>Figure 5 Mockup – User UI Track4Run: view of days with at least one competition</w:t>
+                      </w:r>
+                    </w:p>
+                  </w:txbxContent>
+                </v:textbox>
+                <w10:wrap type="square"/>
+              </v:shape>
+            </w:pict>
+          </mc:Fallback>
+        </mc:AlternateContent>
+      </w:r>
+      <w:r>
+        <w:rPr>
+          <w:noProof/>
+        </w:rPr>
+        <mc:AlternateContent>
+          <mc:Choice Requires="wps">
+            <w:drawing>
+              <wp:anchor distT="0" distB="0" distL="114300" distR="114300" simplePos="0" relativeHeight="251689984" behindDoc="0" locked="0" layoutInCell="1" allowOverlap="1" wp14:anchorId="5FAA56E4" wp14:editId="24D44CB6">
+                <wp:simplePos x="0" y="0"/>
+                <wp:positionH relativeFrom="column">
+                  <wp:posOffset>3404870</wp:posOffset>
+                </wp:positionH>
+                <wp:positionV relativeFrom="paragraph">
+                  <wp:posOffset>4373880</wp:posOffset>
+                </wp:positionV>
+                <wp:extent cx="3296920" cy="191135"/>
+                <wp:effectExtent l="0" t="0" r="5080" b="0"/>
+                <wp:wrapSquare wrapText="bothSides"/>
+                <wp:docPr id="36" name="Casella di testo 36"/>
+                <wp:cNvGraphicFramePr/>
+                <a:graphic xmlns:a="http://schemas.openxmlformats.org/drawingml/2006/main">
+                  <a:graphicData uri="http://schemas.microsoft.com/office/word/2010/wordprocessingShape">
+                    <wps:wsp>
+                      <wps:cNvSpPr txBox="1"/>
+                      <wps:spPr>
+                        <a:xfrm>
+                          <a:off x="0" y="0"/>
+                          <a:ext cx="3296920" cy="191135"/>
+                        </a:xfrm>
+                        <a:prstGeom prst="rect">
+                          <a:avLst/>
+                        </a:prstGeom>
+                        <a:solidFill>
+                          <a:prstClr val="white"/>
+                        </a:solidFill>
+                        <a:ln>
+                          <a:noFill/>
+                        </a:ln>
+                      </wps:spPr>
+                      <wps:txbx>
+                        <w:txbxContent>
+                          <w:p>
+                            <w:pPr>
+                              <w:pStyle w:val="Didascalia"/>
+                              <w:jc w:val="center"/>
+                              <w:rPr>
+                                <w:rFonts w:cstheme="minorHAnsi"/>
+                                <w:b/>
+                                <w:i w:val="0"/>
+                                <w:noProof/>
+                                <w:sz w:val="22"/>
+                                <w:szCs w:val="22"/>
+                                <w:lang w:val="en-US"/>
+                              </w:rPr>
+                            </w:pPr>
+                            <w:r>
+                              <w:rPr>
+                                <w:b/>
+                                <w:i w:val="0"/>
+                                <w:lang w:val="en-US"/>
+                              </w:rPr>
+                              <w:t xml:space="preserve">Figure </w:t>
+                            </w:r>
+                            <w:r>
+                              <w:rPr>
+                                <w:b/>
+                                <w:i w:val="0"/>
+                                <w:lang w:val="en-US"/>
+                              </w:rPr>
+                              <w:t>6</w:t>
+                            </w:r>
+                            <w:r>
+                              <w:rPr>
+                                <w:b/>
+                                <w:i w:val="0"/>
+                                <w:lang w:val="en-US"/>
+                              </w:rPr>
+                              <w:t xml:space="preserve"> Mockup – User UI Track</w:t>
+                            </w:r>
+                            <w:r>
+                              <w:rPr>
+                                <w:b/>
+                                <w:i w:val="0"/>
+                                <w:lang w:val="en-US"/>
+                              </w:rPr>
+                              <w:t>4Run: list of scheduled competition</w:t>
+                            </w:r>
+                          </w:p>
+                          <w:p>
+                            <w:pPr>
+                              <w:pStyle w:val="Didascalia"/>
+                              <w:rPr>
+                                <w:rFonts w:cstheme="minorHAnsi"/>
+                                <w:b/>
+                                <w:noProof/>
+                                <w:sz w:val="22"/>
+                                <w:szCs w:val="22"/>
+                                <w:lang w:val="en-US"/>
+                              </w:rPr>
+                            </w:pPr>
+                          </w:p>
+                        </w:txbxContent>
+                      </wps:txbx>
+                      <wps:bodyPr rot="0" spcFirstLastPara="0" vertOverflow="overflow" horzOverflow="overflow" vert="horz" wrap="square" lIns="0" tIns="0" rIns="0" bIns="0" numCol="1" spcCol="0" rtlCol="0" fromWordArt="0" anchor="t" anchorCtr="0" forceAA="0" compatLnSpc="1">
+                        <a:prstTxWarp prst="textNoShape">
+                          <a:avLst/>
+                        </a:prstTxWarp>
+                        <a:noAutofit/>
+                      </wps:bodyPr>
+                    </wps:wsp>
+                  </a:graphicData>
+                </a:graphic>
+                <wp14:sizeRelV relativeFrom="margin">
+                  <wp14:pctHeight>0</wp14:pctHeight>
+                </wp14:sizeRelV>
+              </wp:anchor>
+            </w:drawing>
+          </mc:Choice>
+          <mc:Fallback>
+            <w:pict>
+              <v:shape w14:anchorId="5FAA56E4" id="Casella di testo 36" o:spid="_x0000_s1030" type="#_x0000_t202" style="position:absolute;margin-left:268.1pt;margin-top:344.4pt;width:259.6pt;height:15.05pt;z-index:251689984;visibility:visible;mso-wrap-style:square;mso-height-percent:0;mso-wrap-distance-left:9pt;mso-wrap-distance-top:0;mso-wrap-distance-right:9pt;mso-wrap-distance-bottom:0;mso-position-horizontal:absolute;mso-position-horizontal-relative:text;mso-position-vertical:absolute;mso-position-vertical-relative:text;mso-height-percent:0;mso-height-relative:margin;v-text-anchor:top" o:gfxdata="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" stroked="f">
+                <v:textbox inset="0,0,0,0">
+                  <w:txbxContent>
+                    <w:p>
+                      <w:pPr>
+                        <w:pStyle w:val="Didascalia"/>
+                        <w:jc w:val="center"/>
+                        <w:rPr>
+                          <w:rFonts w:cstheme="minorHAnsi"/>
+                          <w:b/>
+                          <w:i w:val="0"/>
+                          <w:noProof/>
+                          <w:sz w:val="22"/>
+                          <w:szCs w:val="22"/>
+                          <w:lang w:val="en-US"/>
+                        </w:rPr>
+                      </w:pPr>
+                      <w:r>
+                        <w:rPr>
+                          <w:b/>
+                          <w:i w:val="0"/>
+                          <w:lang w:val="en-US"/>
+                        </w:rPr>
+                        <w:t xml:space="preserve">Figure </w:t>
+                      </w:r>
+                      <w:r>
+                        <w:rPr>
+                          <w:b/>
+                          <w:i w:val="0"/>
+                          <w:lang w:val="en-US"/>
+                        </w:rPr>
+                        <w:t>6</w:t>
+                      </w:r>
+                      <w:r>
+                        <w:rPr>
+                          <w:b/>
+                          <w:i w:val="0"/>
+                          <w:lang w:val="en-US"/>
+                        </w:rPr>
+                        <w:t xml:space="preserve"> Mockup – User UI Track</w:t>
+                      </w:r>
+                      <w:r>
+                        <w:rPr>
+                          <w:b/>
+                          <w:i w:val="0"/>
+                          <w:lang w:val="en-US"/>
+                        </w:rPr>
+                        <w:t>4Run: list of scheduled competition</w:t>
+                      </w:r>
+                    </w:p>
+                    <w:p>
+                      <w:pPr>
+                        <w:pStyle w:val="Didascalia"/>
+                        <w:rPr>
+                          <w:rFonts w:cstheme="minorHAnsi"/>
+                          <w:b/>
+                          <w:noProof/>
+                          <w:sz w:val="22"/>
+                          <w:szCs w:val="22"/>
+                          <w:lang w:val="en-US"/>
+                        </w:rPr>
+                      </w:pPr>
+                    </w:p>
+                  </w:txbxContent>
+                </v:textbox>
+                <w10:wrap type="square"/>
+              </v:shape>
+            </w:pict>
+          </mc:Fallback>
+        </mc:AlternateContent>
+      </w:r>
+      <w:r>
         <w:rPr>
           <w:rFonts w:cstheme="minorHAnsi"/>
           <w:b/>
           <w:i/>
-          <w:sz w:val="22"/>
-          <w:szCs w:val="22"/>
-          <w:lang w:val="en-US"/>
-        </w:rPr>
-      </w:pPr>
+          <w:noProof/>
+          <w:sz w:val="22"/>
+          <w:szCs w:val="22"/>
+          <w:lang w:val="en-US"/>
+        </w:rPr>
+        <w:drawing>
+          <wp:anchor distT="0" distB="0" distL="114300" distR="114300" simplePos="0" relativeHeight="251670528" behindDoc="0" locked="0" layoutInCell="1" allowOverlap="1">
+            <wp:simplePos x="0" y="0"/>
+            <wp:positionH relativeFrom="margin">
+              <wp:posOffset>3313932</wp:posOffset>
+            </wp:positionH>
+            <wp:positionV relativeFrom="margin">
+              <wp:posOffset>4231847</wp:posOffset>
+            </wp:positionV>
+            <wp:extent cx="3296920" cy="3962400"/>
+            <wp:effectExtent l="0" t="0" r="5080" b="0"/>
+            <wp:wrapSquare wrapText="bothSides"/>
+            <wp:docPr id="13" name="Immagine 13"/>
+            <wp:cNvGraphicFramePr>
+              <a:graphicFrameLocks xmlns:a="http://schemas.openxmlformats.org/drawingml/2006/main" noChangeAspect="1"/>
+            </wp:cNvGraphicFramePr>
+            <a:graphic xmlns:a="http://schemas.openxmlformats.org/drawingml/2006/main">
+              <a:graphicData uri="http://schemas.openxmlformats.org/drawingml/2006/picture">
+                <pic:pic xmlns:pic="http://schemas.openxmlformats.org/drawingml/2006/picture">
+                  <pic:nvPicPr>
+                    <pic:cNvPr id="13" name="5.2.UserInterfaceTrack4RunList.png"/>
+                    <pic:cNvPicPr/>
+                  </pic:nvPicPr>
+                  <pic:blipFill>
+                    <a:blip r:embed="rId17">
+                      <a:extLst>
+                        <a:ext uri="{28A0092B-C50C-407E-A947-70E740481C1C}">
+                          <a14:useLocalDpi xmlns:a14="http://schemas.microsoft.com/office/drawing/2010/main" val="0"/>
+                        </a:ext>
+                      </a:extLst>
+                    </a:blip>
+                    <a:stretch>
+                      <a:fillRect/>
+                    </a:stretch>
+                  </pic:blipFill>
+                  <pic:spPr>
+                    <a:xfrm>
+                      <a:off x="0" y="0"/>
+                      <a:ext cx="3296920" cy="3962400"/>
+                    </a:xfrm>
+                    <a:prstGeom prst="rect">
+                      <a:avLst/>
+                    </a:prstGeom>
+                  </pic:spPr>
+                </pic:pic>
+              </a:graphicData>
+            </a:graphic>
+            <wp14:sizeRelH relativeFrom="margin">
+              <wp14:pctWidth>0</wp14:pctWidth>
+            </wp14:sizeRelH>
+            <wp14:sizeRelV relativeFrom="margin">
+              <wp14:pctHeight>0</wp14:pctHeight>
+            </wp14:sizeRelV>
+          </wp:anchor>
+        </w:drawing>
+      </w:r>
       <w:r>
         <w:rPr>
           <w:rFonts w:cstheme="minorHAnsi"/>
           <w:b/>
           <w:i/>
-          <w:sz w:val="22"/>
-          <w:szCs w:val="22"/>
-          <w:lang w:val="en-US"/>
-        </w:rPr>
-        <w:t>Hardware interfaces</w:t>
+          <w:noProof/>
+          <w:sz w:val="22"/>
+          <w:szCs w:val="22"/>
+          <w:lang w:val="en-US"/>
+        </w:rPr>
+        <w:drawing>
+          <wp:anchor distT="0" distB="0" distL="114300" distR="114300" simplePos="0" relativeHeight="251687936" behindDoc="0" locked="0" layoutInCell="1" allowOverlap="1">
+            <wp:simplePos x="0" y="0"/>
+            <wp:positionH relativeFrom="margin">
+              <wp:posOffset>-71947</wp:posOffset>
+            </wp:positionH>
+            <wp:positionV relativeFrom="margin">
+              <wp:posOffset>4240486</wp:posOffset>
+            </wp:positionV>
+            <wp:extent cx="3476625" cy="4095750"/>
+            <wp:effectExtent l="0" t="0" r="3175" b="6350"/>
+            <wp:wrapSquare wrapText="bothSides"/>
+            <wp:docPr id="35" name="Immagine 35"/>
+            <wp:cNvGraphicFramePr>
+              <a:graphicFrameLocks xmlns:a="http://schemas.openxmlformats.org/drawingml/2006/main" noChangeAspect="1"/>
+            </wp:cNvGraphicFramePr>
+            <a:graphic xmlns:a="http://schemas.openxmlformats.org/drawingml/2006/main">
+              <a:graphicData uri="http://schemas.openxmlformats.org/drawingml/2006/picture">
+                <pic:pic xmlns:pic="http://schemas.openxmlformats.org/drawingml/2006/picture">
+                  <pic:nvPicPr>
+                    <pic:cNvPr id="35" name="5.1.UserInterfaceTrack4Run.png"/>
+                    <pic:cNvPicPr/>
+                  </pic:nvPicPr>
+                  <pic:blipFill>
+                    <a:blip r:embed="rId18">
+                      <a:extLst>
+                        <a:ext uri="{28A0092B-C50C-407E-A947-70E740481C1C}">
+                          <a14:useLocalDpi xmlns:a14="http://schemas.microsoft.com/office/drawing/2010/main" val="0"/>
+                        </a:ext>
+                      </a:extLst>
+                    </a:blip>
+                    <a:stretch>
+                      <a:fillRect/>
+                    </a:stretch>
+                  </pic:blipFill>
+                  <pic:spPr>
+                    <a:xfrm>
+                      <a:off x="0" y="0"/>
+                      <a:ext cx="3476625" cy="4095750"/>
+                    </a:xfrm>
+                    <a:prstGeom prst="rect">
+                      <a:avLst/>
+                    </a:prstGeom>
+                  </pic:spPr>
+                </pic:pic>
+              </a:graphicData>
+            </a:graphic>
+            <wp14:sizeRelH relativeFrom="margin">
+              <wp14:pctWidth>0</wp14:pctWidth>
+            </wp14:sizeRelH>
+          </wp:anchor>
+        </w:drawing>
       </w:r>
     </w:p>
     <w:p>
       <w:pPr>
         <w:ind w:right="680"/>
         <w:rPr>
-          <w:rFonts w:cstheme="minorHAnsi"/>
-          <w:sz w:val="22"/>
-          <w:szCs w:val="22"/>
-          <w:lang w:val="en-US"/>
-        </w:rPr>
-      </w:pPr>
-      <w:r>
-        <w:rPr>
-          <w:rFonts w:cstheme="minorHAnsi"/>
-          <w:sz w:val="22"/>
-          <w:szCs w:val="22"/>
-          <w:lang w:val="en-US"/>
-        </w:rPr>
-        <w:t>The system has no hardware interface.</w:t>
-      </w:r>
+          <w:rFonts w:cs="Times New Roman"/>
+          <w:sz w:val="22"/>
+          <w:szCs w:val="22"/>
+          <w:lang w:val="en-US"/>
+        </w:rPr>
+      </w:pPr>
     </w:p>
     <w:p>
       <w:pPr>
@@ -5503,7 +6834,10 @@
           <w:lang w:val="en-US"/>
         </w:rPr>
       </w:pPr>
-      <w:r>
+    </w:p>
+    <w:p>
+      <w:pPr>
+        <w:ind w:right="680"/>
         <w:rPr>
           <w:rFonts w:cstheme="minorHAnsi"/>
           <w:b/>
@@ -5512,86 +6846,1296 @@
           <w:szCs w:val="22"/>
           <w:lang w:val="en-US"/>
         </w:rPr>
-        <w:t>Software interfaces</w:t>
-      </w:r>
-    </w:p>
-    <w:p>
-      <w:pPr>
-        <w:ind w:right="680"/>
-        <w:rPr>
-          <w:rFonts w:cs="Times New Roman"/>
-          <w:sz w:val="22"/>
-          <w:szCs w:val="22"/>
-          <w:lang w:val="en-US"/>
-        </w:rPr>
-      </w:pPr>
-      <w:r>
-        <w:rPr>
-          <w:rFonts w:cs="Times New Roman"/>
-          <w:sz w:val="22"/>
-          <w:szCs w:val="22"/>
-          <w:lang w:val="en-US"/>
-        </w:rPr>
-        <w:t xml:space="preserve">As mentioned before, the only external API used by the system is the Google Maps’ API, </w:t>
-      </w:r>
-      <w:proofErr w:type="gramStart"/>
-      <w:r>
-        <w:rPr>
-          <w:rFonts w:cs="Times New Roman"/>
-          <w:sz w:val="22"/>
-          <w:szCs w:val="22"/>
-          <w:lang w:val="en-US"/>
-        </w:rPr>
-        <w:t>in order to</w:t>
-      </w:r>
-      <w:proofErr w:type="gramEnd"/>
-      <w:r>
-        <w:rPr>
-          <w:rFonts w:cs="Times New Roman"/>
-          <w:sz w:val="22"/>
-          <w:szCs w:val="22"/>
-          <w:lang w:val="en-US"/>
-        </w:rPr>
-        <w:t xml:space="preserve"> provide the Track4Run service.</w:t>
-      </w:r>
-    </w:p>
-    <w:p>
-      <w:pPr>
-        <w:ind w:right="680"/>
-        <w:rPr>
-          <w:rFonts w:cs="Times New Roman"/>
-          <w:sz w:val="22"/>
-          <w:szCs w:val="22"/>
-          <w:lang w:val="en-US"/>
-        </w:rPr>
-      </w:pPr>
-      <w:r>
-        <w:rPr>
-          <w:rFonts w:cs="Times New Roman"/>
-          <w:sz w:val="22"/>
-          <w:szCs w:val="22"/>
-          <w:lang w:val="en-US"/>
-        </w:rPr>
-        <w:t>The system doesn’t provide any API.</w:t>
-      </w:r>
-    </w:p>
-    <w:p>
-      <w:pPr>
-        <w:ind w:right="680"/>
-        <w:rPr>
-          <w:rFonts w:cs="Times New Roman"/>
+      </w:pPr>
+      <w:r>
+        <w:rPr>
+          <w:noProof/>
+        </w:rPr>
+        <w:lastRenderedPageBreak/>
+        <mc:AlternateContent>
+          <mc:Choice Requires="wps">
+            <w:drawing>
+              <wp:anchor distT="0" distB="0" distL="114300" distR="114300" simplePos="0" relativeHeight="251684864" behindDoc="0" locked="0" layoutInCell="1" allowOverlap="1" wp14:anchorId="3EEA6B60" wp14:editId="42261858">
+                <wp:simplePos x="0" y="0"/>
+                <wp:positionH relativeFrom="column">
+                  <wp:posOffset>-124991</wp:posOffset>
+                </wp:positionH>
+                <wp:positionV relativeFrom="paragraph">
+                  <wp:posOffset>8731826</wp:posOffset>
+                </wp:positionV>
+                <wp:extent cx="3636010" cy="222885"/>
+                <wp:effectExtent l="0" t="0" r="0" b="5715"/>
+                <wp:wrapSquare wrapText="bothSides"/>
+                <wp:docPr id="32" name="Casella di testo 32"/>
+                <wp:cNvGraphicFramePr/>
+                <a:graphic xmlns:a="http://schemas.openxmlformats.org/drawingml/2006/main">
+                  <a:graphicData uri="http://schemas.microsoft.com/office/word/2010/wordprocessingShape">
+                    <wps:wsp>
+                      <wps:cNvSpPr txBox="1"/>
+                      <wps:spPr>
+                        <a:xfrm>
+                          <a:off x="0" y="0"/>
+                          <a:ext cx="3636010" cy="222885"/>
+                        </a:xfrm>
+                        <a:prstGeom prst="rect">
+                          <a:avLst/>
+                        </a:prstGeom>
+                        <a:solidFill>
+                          <a:prstClr val="white"/>
+                        </a:solidFill>
+                        <a:ln>
+                          <a:noFill/>
+                        </a:ln>
+                      </wps:spPr>
+                      <wps:txbx>
+                        <w:txbxContent>
+                          <w:p>
+                            <w:pPr>
+                              <w:pStyle w:val="Didascalia"/>
+                              <w:rPr>
+                                <w:rFonts w:cstheme="minorHAnsi"/>
+                                <w:b/>
+                                <w:i w:val="0"/>
+                                <w:noProof/>
+                                <w:sz w:val="22"/>
+                                <w:szCs w:val="22"/>
+                                <w:lang w:val="en-US"/>
+                              </w:rPr>
+                            </w:pPr>
+                            <w:r>
+                              <w:rPr>
+                                <w:b/>
+                                <w:i w:val="0"/>
+                                <w:lang w:val="en-US"/>
+                              </w:rPr>
+                              <w:t xml:space="preserve">Figure </w:t>
+                            </w:r>
+                            <w:r>
+                              <w:rPr>
+                                <w:b/>
+                                <w:i w:val="0"/>
+                                <w:lang w:val="en-US"/>
+                              </w:rPr>
+                              <w:t>9</w:t>
+                            </w:r>
+                            <w:r>
+                              <w:rPr>
+                                <w:b/>
+                                <w:i w:val="0"/>
+                                <w:lang w:val="en-US"/>
+                              </w:rPr>
+                              <w:t xml:space="preserve"> Mockup – TP UI</w:t>
+                            </w:r>
+                            <w:r>
+                              <w:rPr>
+                                <w:b/>
+                                <w:i w:val="0"/>
+                                <w:lang w:val="en-US"/>
+                              </w:rPr>
+                              <w:t xml:space="preserve"> </w:t>
+                            </w:r>
+                            <w:proofErr w:type="spellStart"/>
+                            <w:r>
+                              <w:rPr>
+                                <w:b/>
+                                <w:i w:val="0"/>
+                                <w:lang w:val="en-US"/>
+                              </w:rPr>
+                              <w:t>AutomatedSOS</w:t>
+                            </w:r>
+                            <w:proofErr w:type="spellEnd"/>
+                            <w:r>
+                              <w:rPr>
+                                <w:b/>
+                                <w:i w:val="0"/>
+                                <w:lang w:val="en-US"/>
+                              </w:rPr>
+                              <w:t>: l</w:t>
+                            </w:r>
+                            <w:r>
+                              <w:rPr>
+                                <w:b/>
+                                <w:i w:val="0"/>
+                                <w:lang w:val="en-US"/>
+                              </w:rPr>
+                              <w:t xml:space="preserve">ist of </w:t>
+                            </w:r>
+                            <w:proofErr w:type="spellStart"/>
+                            <w:r>
+                              <w:rPr>
+                                <w:b/>
+                                <w:i w:val="0"/>
+                                <w:lang w:val="en-US"/>
+                              </w:rPr>
+                              <w:t>reportings</w:t>
+                            </w:r>
+                            <w:proofErr w:type="spellEnd"/>
+                          </w:p>
+                          <w:p>
+                            <w:pPr>
+                              <w:pStyle w:val="Didascalia"/>
+                              <w:rPr>
+                                <w:rFonts w:cstheme="minorHAnsi"/>
+                                <w:b/>
+                                <w:noProof/>
+                                <w:sz w:val="22"/>
+                                <w:szCs w:val="22"/>
+                                <w:lang w:val="en-US"/>
+                              </w:rPr>
+                            </w:pPr>
+                          </w:p>
+                        </w:txbxContent>
+                      </wps:txbx>
+                      <wps:bodyPr rot="0" spcFirstLastPara="0" vertOverflow="overflow" horzOverflow="overflow" vert="horz" wrap="square" lIns="0" tIns="0" rIns="0" bIns="0" numCol="1" spcCol="0" rtlCol="0" fromWordArt="0" anchor="t" anchorCtr="0" forceAA="0" compatLnSpc="1">
+                        <a:prstTxWarp prst="textNoShape">
+                          <a:avLst/>
+                        </a:prstTxWarp>
+                        <a:noAutofit/>
+                      </wps:bodyPr>
+                    </wps:wsp>
+                  </a:graphicData>
+                </a:graphic>
+                <wp14:sizeRelV relativeFrom="margin">
+                  <wp14:pctHeight>0</wp14:pctHeight>
+                </wp14:sizeRelV>
+              </wp:anchor>
+            </w:drawing>
+          </mc:Choice>
+          <mc:Fallback>
+            <w:pict>
+              <v:shape w14:anchorId="3EEA6B60" id="Casella di testo 32" o:spid="_x0000_s1031" type="#_x0000_t202" style="position:absolute;margin-left:-9.85pt;margin-top:687.55pt;width:286.3pt;height:17.55pt;z-index:251684864;visibility:visible;mso-wrap-style:square;mso-height-percent:0;mso-wrap-distance-left:9pt;mso-wrap-distance-top:0;mso-wrap-distance-right:9pt;mso-wrap-distance-bottom:0;mso-position-horizontal:absolute;mso-position-horizontal-relative:text;mso-position-vertical:absolute;mso-position-vertical-relative:text;mso-height-percent:0;mso-height-relative:margin;v-text-anchor:top" o:gfxdata="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" stroked="f">
+                <v:textbox inset="0,0,0,0">
+                  <w:txbxContent>
+                    <w:p>
+                      <w:pPr>
+                        <w:pStyle w:val="Didascalia"/>
+                        <w:rPr>
+                          <w:rFonts w:cstheme="minorHAnsi"/>
+                          <w:b/>
+                          <w:i w:val="0"/>
+                          <w:noProof/>
+                          <w:sz w:val="22"/>
+                          <w:szCs w:val="22"/>
+                          <w:lang w:val="en-US"/>
+                        </w:rPr>
+                      </w:pPr>
+                      <w:r>
+                        <w:rPr>
+                          <w:b/>
+                          <w:i w:val="0"/>
+                          <w:lang w:val="en-US"/>
+                        </w:rPr>
+                        <w:t xml:space="preserve">Figure </w:t>
+                      </w:r>
+                      <w:r>
+                        <w:rPr>
+                          <w:b/>
+                          <w:i w:val="0"/>
+                          <w:lang w:val="en-US"/>
+                        </w:rPr>
+                        <w:t>9</w:t>
+                      </w:r>
+                      <w:r>
+                        <w:rPr>
+                          <w:b/>
+                          <w:i w:val="0"/>
+                          <w:lang w:val="en-US"/>
+                        </w:rPr>
+                        <w:t xml:space="preserve"> Mockup – TP UI</w:t>
+                      </w:r>
+                      <w:r>
+                        <w:rPr>
+                          <w:b/>
+                          <w:i w:val="0"/>
+                          <w:lang w:val="en-US"/>
+                        </w:rPr>
+                        <w:t xml:space="preserve"> </w:t>
+                      </w:r>
+                      <w:proofErr w:type="spellStart"/>
+                      <w:r>
+                        <w:rPr>
+                          <w:b/>
+                          <w:i w:val="0"/>
+                          <w:lang w:val="en-US"/>
+                        </w:rPr>
+                        <w:t>AutomatedSOS</w:t>
+                      </w:r>
+                      <w:proofErr w:type="spellEnd"/>
+                      <w:r>
+                        <w:rPr>
+                          <w:b/>
+                          <w:i w:val="0"/>
+                          <w:lang w:val="en-US"/>
+                        </w:rPr>
+                        <w:t>: l</w:t>
+                      </w:r>
+                      <w:r>
+                        <w:rPr>
+                          <w:b/>
+                          <w:i w:val="0"/>
+                          <w:lang w:val="en-US"/>
+                        </w:rPr>
+                        <w:t xml:space="preserve">ist of </w:t>
+                      </w:r>
+                      <w:proofErr w:type="spellStart"/>
+                      <w:r>
+                        <w:rPr>
+                          <w:b/>
+                          <w:i w:val="0"/>
+                          <w:lang w:val="en-US"/>
+                        </w:rPr>
+                        <w:t>reportings</w:t>
+                      </w:r>
+                      <w:proofErr w:type="spellEnd"/>
+                    </w:p>
+                    <w:p>
+                      <w:pPr>
+                        <w:pStyle w:val="Didascalia"/>
+                        <w:rPr>
+                          <w:rFonts w:cstheme="minorHAnsi"/>
+                          <w:b/>
+                          <w:noProof/>
+                          <w:sz w:val="22"/>
+                          <w:szCs w:val="22"/>
+                          <w:lang w:val="en-US"/>
+                        </w:rPr>
+                      </w:pPr>
+                    </w:p>
+                  </w:txbxContent>
+                </v:textbox>
+                <w10:wrap type="square"/>
+              </v:shape>
+            </w:pict>
+          </mc:Fallback>
+        </mc:AlternateContent>
+      </w:r>
+      <w:r>
+        <w:rPr>
+          <w:noProof/>
+        </w:rPr>
+        <mc:AlternateContent>
+          <mc:Choice Requires="wps">
+            <w:drawing>
+              <wp:anchor distT="0" distB="0" distL="114300" distR="114300" simplePos="0" relativeHeight="251686912" behindDoc="0" locked="0" layoutInCell="1" allowOverlap="1" wp14:anchorId="686C760D" wp14:editId="23F9ACF6">
+                <wp:simplePos x="0" y="0"/>
+                <wp:positionH relativeFrom="column">
+                  <wp:posOffset>3107055</wp:posOffset>
+                </wp:positionH>
+                <wp:positionV relativeFrom="paragraph">
+                  <wp:posOffset>8726170</wp:posOffset>
+                </wp:positionV>
+                <wp:extent cx="3402330" cy="635"/>
+                <wp:effectExtent l="0" t="0" r="1270" b="12065"/>
+                <wp:wrapSquare wrapText="bothSides"/>
+                <wp:docPr id="33" name="Casella di testo 33"/>
+                <wp:cNvGraphicFramePr/>
+                <a:graphic xmlns:a="http://schemas.openxmlformats.org/drawingml/2006/main">
+                  <a:graphicData uri="http://schemas.microsoft.com/office/word/2010/wordprocessingShape">
+                    <wps:wsp>
+                      <wps:cNvSpPr txBox="1"/>
+                      <wps:spPr>
+                        <a:xfrm>
+                          <a:off x="0" y="0"/>
+                          <a:ext cx="3402330" cy="635"/>
+                        </a:xfrm>
+                        <a:prstGeom prst="rect">
+                          <a:avLst/>
+                        </a:prstGeom>
+                        <a:solidFill>
+                          <a:prstClr val="white"/>
+                        </a:solidFill>
+                        <a:ln>
+                          <a:noFill/>
+                        </a:ln>
+                      </wps:spPr>
+                      <wps:txbx>
+                        <w:txbxContent>
+                          <w:p>
+                            <w:pPr>
+                              <w:pStyle w:val="Didascalia"/>
+                              <w:jc w:val="center"/>
+                              <w:rPr>
+                                <w:rFonts w:cstheme="minorHAnsi"/>
+                                <w:b/>
+                                <w:noProof/>
+                                <w:sz w:val="22"/>
+                                <w:szCs w:val="22"/>
+                                <w:lang w:val="en-US"/>
+                              </w:rPr>
+                            </w:pPr>
+                            <w:r>
+                              <w:rPr>
+                                <w:b/>
+                                <w:i w:val="0"/>
+                                <w:lang w:val="en-US"/>
+                              </w:rPr>
+                              <w:t xml:space="preserve">Figure </w:t>
+                            </w:r>
+                            <w:r>
+                              <w:rPr>
+                                <w:b/>
+                                <w:i w:val="0"/>
+                                <w:lang w:val="en-US"/>
+                              </w:rPr>
+                              <w:t>10</w:t>
+                            </w:r>
+                            <w:r>
+                              <w:rPr>
+                                <w:b/>
+                                <w:i w:val="0"/>
+                                <w:lang w:val="en-US"/>
+                              </w:rPr>
+                              <w:t xml:space="preserve"> Mockup – TP UI</w:t>
+                            </w:r>
+                            <w:r>
+                              <w:rPr>
+                                <w:b/>
+                                <w:i w:val="0"/>
+                                <w:lang w:val="en-US"/>
+                              </w:rPr>
+                              <w:t xml:space="preserve"> Track4Run:</w:t>
+                            </w:r>
+                            <w:r>
+                              <w:rPr>
+                                <w:b/>
+                                <w:i w:val="0"/>
+                                <w:lang w:val="en-US"/>
+                              </w:rPr>
+                              <w:t xml:space="preserve"> organize a run</w:t>
+                            </w:r>
+                          </w:p>
+                        </w:txbxContent>
+                      </wps:txbx>
+                      <wps:bodyPr rot="0" spcFirstLastPara="0" vertOverflow="overflow" horzOverflow="overflow" vert="horz" wrap="square" lIns="0" tIns="0" rIns="0" bIns="0" numCol="1" spcCol="0" rtlCol="0" fromWordArt="0" anchor="t" anchorCtr="0" forceAA="0" compatLnSpc="1">
+                        <a:prstTxWarp prst="textNoShape">
+                          <a:avLst/>
+                        </a:prstTxWarp>
+                        <a:spAutoFit/>
+                      </wps:bodyPr>
+                    </wps:wsp>
+                  </a:graphicData>
+                </a:graphic>
+              </wp:anchor>
+            </w:drawing>
+          </mc:Choice>
+          <mc:Fallback>
+            <w:pict>
+              <v:shape w14:anchorId="686C760D" id="Casella di testo 33" o:spid="_x0000_s1032" type="#_x0000_t202" style="position:absolute;margin-left:244.65pt;margin-top:687.1pt;width:267.9pt;height:.05pt;z-index:251686912;visibility:visible;mso-wrap-style:square;mso-wrap-distance-left:9pt;mso-wrap-distance-top:0;mso-wrap-distance-right:9pt;mso-wrap-distance-bottom:0;mso-position-horizontal:absolute;mso-position-horizontal-relative:text;mso-position-vertical:absolute;mso-position-vertical-relative:text;v-text-anchor:top" o:gfxdata="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" stroked="f">
+                <v:textbox style="mso-fit-shape-to-text:t" inset="0,0,0,0">
+                  <w:txbxContent>
+                    <w:p>
+                      <w:pPr>
+                        <w:pStyle w:val="Didascalia"/>
+                        <w:jc w:val="center"/>
+                        <w:rPr>
+                          <w:rFonts w:cstheme="minorHAnsi"/>
+                          <w:b/>
+                          <w:noProof/>
+                          <w:sz w:val="22"/>
+                          <w:szCs w:val="22"/>
+                          <w:lang w:val="en-US"/>
+                        </w:rPr>
+                      </w:pPr>
+                      <w:r>
+                        <w:rPr>
+                          <w:b/>
+                          <w:i w:val="0"/>
+                          <w:lang w:val="en-US"/>
+                        </w:rPr>
+                        <w:t xml:space="preserve">Figure </w:t>
+                      </w:r>
+                      <w:r>
+                        <w:rPr>
+                          <w:b/>
+                          <w:i w:val="0"/>
+                          <w:lang w:val="en-US"/>
+                        </w:rPr>
+                        <w:t>10</w:t>
+                      </w:r>
+                      <w:r>
+                        <w:rPr>
+                          <w:b/>
+                          <w:i w:val="0"/>
+                          <w:lang w:val="en-US"/>
+                        </w:rPr>
+                        <w:t xml:space="preserve"> Mockup – TP UI</w:t>
+                      </w:r>
+                      <w:r>
+                        <w:rPr>
+                          <w:b/>
+                          <w:i w:val="0"/>
+                          <w:lang w:val="en-US"/>
+                        </w:rPr>
+                        <w:t xml:space="preserve"> Track4Run:</w:t>
+                      </w:r>
+                      <w:r>
+                        <w:rPr>
+                          <w:b/>
+                          <w:i w:val="0"/>
+                          <w:lang w:val="en-US"/>
+                        </w:rPr>
+                        <w:t xml:space="preserve"> organize a run</w:t>
+                      </w:r>
+                    </w:p>
+                  </w:txbxContent>
+                </v:textbox>
+                <w10:wrap type="square"/>
+              </v:shape>
+            </w:pict>
+          </mc:Fallback>
+        </mc:AlternateContent>
+      </w:r>
+      <w:r>
+        <w:rPr>
+          <w:rFonts w:cstheme="minorHAnsi"/>
           <w:b/>
           <w:i/>
-          <w:sz w:val="22"/>
-          <w:szCs w:val="22"/>
-          <w:lang w:val="en-US"/>
-        </w:rPr>
-      </w:pPr>
-      <w:r>
-        <w:rPr>
-          <w:rFonts w:cs="Times New Roman"/>
+          <w:noProof/>
+          <w:sz w:val="22"/>
+          <w:szCs w:val="22"/>
+          <w:lang w:val="en-US"/>
+        </w:rPr>
+        <w:drawing>
+          <wp:anchor distT="0" distB="0" distL="114300" distR="114300" simplePos="0" relativeHeight="251682816" behindDoc="0" locked="0" layoutInCell="1" allowOverlap="1">
+            <wp:simplePos x="0" y="0"/>
+            <wp:positionH relativeFrom="margin">
+              <wp:posOffset>3107055</wp:posOffset>
+            </wp:positionH>
+            <wp:positionV relativeFrom="margin">
+              <wp:posOffset>3863340</wp:posOffset>
+            </wp:positionV>
+            <wp:extent cx="3402330" cy="4869180"/>
+            <wp:effectExtent l="0" t="0" r="1270" b="0"/>
+            <wp:wrapSquare wrapText="bothSides"/>
+            <wp:docPr id="31" name="Immagine 31"/>
+            <wp:cNvGraphicFramePr>
+              <a:graphicFrameLocks xmlns:a="http://schemas.openxmlformats.org/drawingml/2006/main" noChangeAspect="1"/>
+            </wp:cNvGraphicFramePr>
+            <a:graphic xmlns:a="http://schemas.openxmlformats.org/drawingml/2006/main">
+              <a:graphicData uri="http://schemas.openxmlformats.org/drawingml/2006/picture">
+                <pic:pic xmlns:pic="http://schemas.openxmlformats.org/drawingml/2006/picture">
+                  <pic:nvPicPr>
+                    <pic:cNvPr id="31" name="9.Track4RunOranizeARun(TPinterface).png"/>
+                    <pic:cNvPicPr/>
+                  </pic:nvPicPr>
+                  <pic:blipFill>
+                    <a:blip r:embed="rId19">
+                      <a:extLst>
+                        <a:ext uri="{28A0092B-C50C-407E-A947-70E740481C1C}">
+                          <a14:useLocalDpi xmlns:a14="http://schemas.microsoft.com/office/drawing/2010/main" val="0"/>
+                        </a:ext>
+                      </a:extLst>
+                    </a:blip>
+                    <a:stretch>
+                      <a:fillRect/>
+                    </a:stretch>
+                  </pic:blipFill>
+                  <pic:spPr>
+                    <a:xfrm>
+                      <a:off x="0" y="0"/>
+                      <a:ext cx="3402330" cy="4869180"/>
+                    </a:xfrm>
+                    <a:prstGeom prst="rect">
+                      <a:avLst/>
+                    </a:prstGeom>
+                  </pic:spPr>
+                </pic:pic>
+              </a:graphicData>
+            </a:graphic>
+            <wp14:sizeRelH relativeFrom="margin">
+              <wp14:pctWidth>0</wp14:pctWidth>
+            </wp14:sizeRelH>
+            <wp14:sizeRelV relativeFrom="margin">
+              <wp14:pctHeight>0</wp14:pctHeight>
+            </wp14:sizeRelV>
+          </wp:anchor>
+        </w:drawing>
+      </w:r>
+      <w:r>
+        <w:rPr>
+          <w:rFonts w:cstheme="minorHAnsi"/>
           <w:b/>
           <w:i/>
+          <w:noProof/>
+          <w:sz w:val="22"/>
+          <w:szCs w:val="22"/>
+          <w:lang w:val="en-US"/>
+        </w:rPr>
+        <w:drawing>
+          <wp:anchor distT="0" distB="0" distL="114300" distR="114300" simplePos="0" relativeHeight="251679744" behindDoc="0" locked="0" layoutInCell="1" allowOverlap="1">
+            <wp:simplePos x="0" y="0"/>
+            <wp:positionH relativeFrom="margin">
+              <wp:posOffset>-528955</wp:posOffset>
+            </wp:positionH>
+            <wp:positionV relativeFrom="margin">
+              <wp:posOffset>3863340</wp:posOffset>
+            </wp:positionV>
+            <wp:extent cx="3636010" cy="4926965"/>
+            <wp:effectExtent l="0" t="0" r="0" b="635"/>
+            <wp:wrapSquare wrapText="bothSides"/>
+            <wp:docPr id="28" name="Immagine 28"/>
+            <wp:cNvGraphicFramePr>
+              <a:graphicFrameLocks xmlns:a="http://schemas.openxmlformats.org/drawingml/2006/main" noChangeAspect="1"/>
+            </wp:cNvGraphicFramePr>
+            <a:graphic xmlns:a="http://schemas.openxmlformats.org/drawingml/2006/main">
+              <a:graphicData uri="http://schemas.openxmlformats.org/drawingml/2006/picture">
+                <pic:pic xmlns:pic="http://schemas.openxmlformats.org/drawingml/2006/picture">
+                  <pic:nvPicPr>
+                    <pic:cNvPr id="28" name="6.TPinterfaceAutomatedSOS.png"/>
+                    <pic:cNvPicPr/>
+                  </pic:nvPicPr>
+                  <pic:blipFill>
+                    <a:blip r:embed="rId20">
+                      <a:extLst>
+                        <a:ext uri="{28A0092B-C50C-407E-A947-70E740481C1C}">
+                          <a14:useLocalDpi xmlns:a14="http://schemas.microsoft.com/office/drawing/2010/main" val="0"/>
+                        </a:ext>
+                      </a:extLst>
+                    </a:blip>
+                    <a:stretch>
+                      <a:fillRect/>
+                    </a:stretch>
+                  </pic:blipFill>
+                  <pic:spPr>
+                    <a:xfrm>
+                      <a:off x="0" y="0"/>
+                      <a:ext cx="3636010" cy="4926965"/>
+                    </a:xfrm>
+                    <a:prstGeom prst="rect">
+                      <a:avLst/>
+                    </a:prstGeom>
+                  </pic:spPr>
+                </pic:pic>
+              </a:graphicData>
+            </a:graphic>
+            <wp14:sizeRelH relativeFrom="margin">
+              <wp14:pctWidth>0</wp14:pctWidth>
+            </wp14:sizeRelH>
+            <wp14:sizeRelV relativeFrom="margin">
+              <wp14:pctHeight>0</wp14:pctHeight>
+            </wp14:sizeRelV>
+          </wp:anchor>
+        </w:drawing>
+      </w:r>
+      <w:r>
+        <w:rPr>
+          <w:noProof/>
+        </w:rPr>
+        <mc:AlternateContent>
+          <mc:Choice Requires="wps">
+            <w:drawing>
+              <wp:anchor distT="0" distB="0" distL="114300" distR="114300" simplePos="0" relativeHeight="251678720" behindDoc="0" locked="0" layoutInCell="1" allowOverlap="1" wp14:anchorId="4D2C74A0" wp14:editId="3D830560">
+                <wp:simplePos x="0" y="0"/>
+                <wp:positionH relativeFrom="column">
+                  <wp:posOffset>3272790</wp:posOffset>
+                </wp:positionH>
+                <wp:positionV relativeFrom="paragraph">
+                  <wp:posOffset>3514791</wp:posOffset>
+                </wp:positionV>
+                <wp:extent cx="3314700" cy="635"/>
+                <wp:effectExtent l="0" t="0" r="0" b="12065"/>
+                <wp:wrapSquare wrapText="bothSides"/>
+                <wp:docPr id="24" name="Casella di testo 24"/>
+                <wp:cNvGraphicFramePr/>
+                <a:graphic xmlns:a="http://schemas.openxmlformats.org/drawingml/2006/main">
+                  <a:graphicData uri="http://schemas.microsoft.com/office/word/2010/wordprocessingShape">
+                    <wps:wsp>
+                      <wps:cNvSpPr txBox="1"/>
+                      <wps:spPr>
+                        <a:xfrm>
+                          <a:off x="0" y="0"/>
+                          <a:ext cx="3314700" cy="635"/>
+                        </a:xfrm>
+                        <a:prstGeom prst="rect">
+                          <a:avLst/>
+                        </a:prstGeom>
+                        <a:solidFill>
+                          <a:prstClr val="white"/>
+                        </a:solidFill>
+                        <a:ln>
+                          <a:noFill/>
+                        </a:ln>
+                      </wps:spPr>
+                      <wps:txbx>
+                        <w:txbxContent>
+                          <w:p>
+                            <w:pPr>
+                              <w:pStyle w:val="Didascalia"/>
+                              <w:jc w:val="center"/>
+                              <w:rPr>
+                                <w:rFonts w:cstheme="minorHAnsi"/>
+                                <w:b/>
+                                <w:i w:val="0"/>
+                                <w:noProof/>
+                                <w:sz w:val="22"/>
+                                <w:szCs w:val="22"/>
+                                <w:lang w:val="en-US"/>
+                              </w:rPr>
+                            </w:pPr>
+                            <w:r>
+                              <w:rPr>
+                                <w:b/>
+                                <w:i w:val="0"/>
+                                <w:lang w:val="en-US"/>
+                              </w:rPr>
+                              <w:t xml:space="preserve">Figure </w:t>
+                            </w:r>
+                            <w:r>
+                              <w:rPr>
+                                <w:b/>
+                                <w:i w:val="0"/>
+                                <w:lang w:val="en-US"/>
+                              </w:rPr>
+                              <w:t>8</w:t>
+                            </w:r>
+                            <w:r>
+                              <w:rPr>
+                                <w:b/>
+                                <w:i w:val="0"/>
+                                <w:lang w:val="en-US"/>
+                              </w:rPr>
+                              <w:t xml:space="preserve"> Mockup – TP UI</w:t>
+                            </w:r>
+                            <w:r>
+                              <w:rPr>
+                                <w:b/>
+                                <w:i w:val="0"/>
+                                <w:lang w:val="en-US"/>
+                              </w:rPr>
+                              <w:t xml:space="preserve"> Data4Help</w:t>
+                            </w:r>
+                            <w:r>
+                              <w:rPr>
+                                <w:b/>
+                                <w:i w:val="0"/>
+                                <w:lang w:val="en-US"/>
+                              </w:rPr>
+                              <w:t>: group request</w:t>
+                            </w:r>
+                          </w:p>
+                        </w:txbxContent>
+                      </wps:txbx>
+                      <wps:bodyPr rot="0" spcFirstLastPara="0" vertOverflow="overflow" horzOverflow="overflow" vert="horz" wrap="square" lIns="0" tIns="0" rIns="0" bIns="0" numCol="1" spcCol="0" rtlCol="0" fromWordArt="0" anchor="t" anchorCtr="0" forceAA="0" compatLnSpc="1">
+                        <a:prstTxWarp prst="textNoShape">
+                          <a:avLst/>
+                        </a:prstTxWarp>
+                        <a:spAutoFit/>
+                      </wps:bodyPr>
+                    </wps:wsp>
+                  </a:graphicData>
+                </a:graphic>
+              </wp:anchor>
+            </w:drawing>
+          </mc:Choice>
+          <mc:Fallback>
+            <w:pict>
+              <v:shape w14:anchorId="4D2C74A0" id="Casella di testo 24" o:spid="_x0000_s1033" type="#_x0000_t202" style="position:absolute;margin-left:257.7pt;margin-top:276.75pt;width:261pt;height:.05pt;z-index:251678720;visibility:visible;mso-wrap-style:square;mso-wrap-distance-left:9pt;mso-wrap-distance-top:0;mso-wrap-distance-right:9pt;mso-wrap-distance-bottom:0;mso-position-horizontal:absolute;mso-position-horizontal-relative:text;mso-position-vertical:absolute;mso-position-vertical-relative:text;v-text-anchor:top" o:gfxdata="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" stroked="f">
+                <v:textbox style="mso-fit-shape-to-text:t" inset="0,0,0,0">
+                  <w:txbxContent>
+                    <w:p>
+                      <w:pPr>
+                        <w:pStyle w:val="Didascalia"/>
+                        <w:jc w:val="center"/>
+                        <w:rPr>
+                          <w:rFonts w:cstheme="minorHAnsi"/>
+                          <w:b/>
+                          <w:i w:val="0"/>
+                          <w:noProof/>
+                          <w:sz w:val="22"/>
+                          <w:szCs w:val="22"/>
+                          <w:lang w:val="en-US"/>
+                        </w:rPr>
+                      </w:pPr>
+                      <w:r>
+                        <w:rPr>
+                          <w:b/>
+                          <w:i w:val="0"/>
+                          <w:lang w:val="en-US"/>
+                        </w:rPr>
+                        <w:t xml:space="preserve">Figure </w:t>
+                      </w:r>
+                      <w:r>
+                        <w:rPr>
+                          <w:b/>
+                          <w:i w:val="0"/>
+                          <w:lang w:val="en-US"/>
+                        </w:rPr>
+                        <w:t>8</w:t>
+                      </w:r>
+                      <w:r>
+                        <w:rPr>
+                          <w:b/>
+                          <w:i w:val="0"/>
+                          <w:lang w:val="en-US"/>
+                        </w:rPr>
+                        <w:t xml:space="preserve"> Mockup – TP UI</w:t>
+                      </w:r>
+                      <w:r>
+                        <w:rPr>
+                          <w:b/>
+                          <w:i w:val="0"/>
+                          <w:lang w:val="en-US"/>
+                        </w:rPr>
+                        <w:t xml:space="preserve"> Data4Help</w:t>
+                      </w:r>
+                      <w:r>
+                        <w:rPr>
+                          <w:b/>
+                          <w:i w:val="0"/>
+                          <w:lang w:val="en-US"/>
+                        </w:rPr>
+                        <w:t>: group request</w:t>
+                      </w:r>
+                    </w:p>
+                  </w:txbxContent>
+                </v:textbox>
+                <w10:wrap type="square"/>
+              </v:shape>
+            </w:pict>
+          </mc:Fallback>
+        </mc:AlternateContent>
+      </w:r>
+      <w:r>
+        <w:rPr>
+          <w:noProof/>
+        </w:rPr>
+        <mc:AlternateContent>
+          <mc:Choice Requires="wps">
+            <w:drawing>
+              <wp:anchor distT="0" distB="0" distL="114300" distR="114300" simplePos="0" relativeHeight="251676672" behindDoc="0" locked="0" layoutInCell="1" allowOverlap="1" wp14:anchorId="7520CC34" wp14:editId="0646D50A">
+                <wp:simplePos x="0" y="0"/>
+                <wp:positionH relativeFrom="column">
+                  <wp:posOffset>-374650</wp:posOffset>
+                </wp:positionH>
+                <wp:positionV relativeFrom="paragraph">
+                  <wp:posOffset>3529330</wp:posOffset>
+                </wp:positionV>
+                <wp:extent cx="3484880" cy="635"/>
+                <wp:effectExtent l="0" t="0" r="0" b="12065"/>
+                <wp:wrapSquare wrapText="bothSides"/>
+                <wp:docPr id="23" name="Casella di testo 23"/>
+                <wp:cNvGraphicFramePr/>
+                <a:graphic xmlns:a="http://schemas.openxmlformats.org/drawingml/2006/main">
+                  <a:graphicData uri="http://schemas.microsoft.com/office/word/2010/wordprocessingShape">
+                    <wps:wsp>
+                      <wps:cNvSpPr txBox="1"/>
+                      <wps:spPr>
+                        <a:xfrm>
+                          <a:off x="0" y="0"/>
+                          <a:ext cx="3484880" cy="635"/>
+                        </a:xfrm>
+                        <a:prstGeom prst="rect">
+                          <a:avLst/>
+                        </a:prstGeom>
+                        <a:solidFill>
+                          <a:prstClr val="white"/>
+                        </a:solidFill>
+                        <a:ln>
+                          <a:noFill/>
+                        </a:ln>
+                      </wps:spPr>
+                      <wps:txbx>
+                        <w:txbxContent>
+                          <w:p>
+                            <w:pPr>
+                              <w:pStyle w:val="Didascalia"/>
+                              <w:jc w:val="center"/>
+                              <w:rPr>
+                                <w:rFonts w:cstheme="minorHAnsi"/>
+                                <w:b/>
+                                <w:i w:val="0"/>
+                                <w:noProof/>
+                                <w:sz w:val="22"/>
+                                <w:szCs w:val="22"/>
+                                <w:lang w:val="en-US"/>
+                              </w:rPr>
+                            </w:pPr>
+                            <w:r>
+                              <w:rPr>
+                                <w:b/>
+                                <w:i w:val="0"/>
+                                <w:lang w:val="en-US"/>
+                              </w:rPr>
+                              <w:t xml:space="preserve">Figure </w:t>
+                            </w:r>
+                            <w:r>
+                              <w:rPr>
+                                <w:b/>
+                                <w:i w:val="0"/>
+                                <w:lang w:val="en-US"/>
+                              </w:rPr>
+                              <w:t xml:space="preserve">7 </w:t>
+                            </w:r>
+                            <w:r>
+                              <w:rPr>
+                                <w:b/>
+                                <w:i w:val="0"/>
+                                <w:lang w:val="en-US"/>
+                              </w:rPr>
+                              <w:t>Mockup – TP UI</w:t>
+                            </w:r>
+                            <w:r>
+                              <w:rPr>
+                                <w:b/>
+                                <w:i w:val="0"/>
+                                <w:lang w:val="en-US"/>
+                              </w:rPr>
+                              <w:t xml:space="preserve"> Data4Help</w:t>
+                            </w:r>
+                            <w:r>
+                              <w:rPr>
+                                <w:b/>
+                                <w:i w:val="0"/>
+                                <w:lang w:val="en-US"/>
+                              </w:rPr>
+                              <w:t>: individual request</w:t>
+                            </w:r>
+                          </w:p>
+                        </w:txbxContent>
+                      </wps:txbx>
+                      <wps:bodyPr rot="0" spcFirstLastPara="0" vertOverflow="overflow" horzOverflow="overflow" vert="horz" wrap="square" lIns="0" tIns="0" rIns="0" bIns="0" numCol="1" spcCol="0" rtlCol="0" fromWordArt="0" anchor="t" anchorCtr="0" forceAA="0" compatLnSpc="1">
+                        <a:prstTxWarp prst="textNoShape">
+                          <a:avLst/>
+                        </a:prstTxWarp>
+                        <a:spAutoFit/>
+                      </wps:bodyPr>
+                    </wps:wsp>
+                  </a:graphicData>
+                </a:graphic>
+              </wp:anchor>
+            </w:drawing>
+          </mc:Choice>
+          <mc:Fallback>
+            <w:pict>
+              <v:shape w14:anchorId="7520CC34" id="Casella di testo 23" o:spid="_x0000_s1034" type="#_x0000_t202" style="position:absolute;margin-left:-29.5pt;margin-top:277.9pt;width:274.4pt;height:.05pt;z-index:251676672;visibility:visible;mso-wrap-style:square;mso-wrap-distance-left:9pt;mso-wrap-distance-top:0;mso-wrap-distance-right:9pt;mso-wrap-distance-bottom:0;mso-position-horizontal:absolute;mso-position-horizontal-relative:text;mso-position-vertical:absolute;mso-position-vertical-relative:text;v-text-anchor:top" o:gfxdata="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" stroked="f">
+                <v:textbox style="mso-fit-shape-to-text:t" inset="0,0,0,0">
+                  <w:txbxContent>
+                    <w:p>
+                      <w:pPr>
+                        <w:pStyle w:val="Didascalia"/>
+                        <w:jc w:val="center"/>
+                        <w:rPr>
+                          <w:rFonts w:cstheme="minorHAnsi"/>
+                          <w:b/>
+                          <w:i w:val="0"/>
+                          <w:noProof/>
+                          <w:sz w:val="22"/>
+                          <w:szCs w:val="22"/>
+                          <w:lang w:val="en-US"/>
+                        </w:rPr>
+                      </w:pPr>
+                      <w:r>
+                        <w:rPr>
+                          <w:b/>
+                          <w:i w:val="0"/>
+                          <w:lang w:val="en-US"/>
+                        </w:rPr>
+                        <w:t xml:space="preserve">Figure </w:t>
+                      </w:r>
+                      <w:r>
+                        <w:rPr>
+                          <w:b/>
+                          <w:i w:val="0"/>
+                          <w:lang w:val="en-US"/>
+                        </w:rPr>
+                        <w:t xml:space="preserve">7 </w:t>
+                      </w:r>
+                      <w:r>
+                        <w:rPr>
+                          <w:b/>
+                          <w:i w:val="0"/>
+                          <w:lang w:val="en-US"/>
+                        </w:rPr>
+                        <w:t>Mockup – TP UI</w:t>
+                      </w:r>
+                      <w:r>
+                        <w:rPr>
+                          <w:b/>
+                          <w:i w:val="0"/>
+                          <w:lang w:val="en-US"/>
+                        </w:rPr>
+                        <w:t xml:space="preserve"> Data4Help</w:t>
+                      </w:r>
+                      <w:r>
+                        <w:rPr>
+                          <w:b/>
+                          <w:i w:val="0"/>
+                          <w:lang w:val="en-US"/>
+                        </w:rPr>
+                        <w:t>: individual request</w:t>
+                      </w:r>
+                    </w:p>
+                  </w:txbxContent>
+                </v:textbox>
+                <w10:wrap type="square"/>
+              </v:shape>
+            </w:pict>
+          </mc:Fallback>
+        </mc:AlternateContent>
+      </w:r>
+      <w:r>
+        <w:rPr>
+          <w:rFonts w:cstheme="minorHAnsi"/>
+          <w:b/>
+          <w:i/>
+          <w:noProof/>
+          <w:sz w:val="22"/>
+          <w:szCs w:val="22"/>
+          <w:lang w:val="en-US"/>
+        </w:rPr>
+        <w:drawing>
+          <wp:anchor distT="0" distB="0" distL="114300" distR="114300" simplePos="0" relativeHeight="251674624" behindDoc="0" locked="0" layoutInCell="1" allowOverlap="1">
+            <wp:simplePos x="0" y="0"/>
+            <wp:positionH relativeFrom="margin">
+              <wp:posOffset>3272790</wp:posOffset>
+            </wp:positionH>
+            <wp:positionV relativeFrom="margin">
+              <wp:posOffset>-791188</wp:posOffset>
+            </wp:positionV>
+            <wp:extent cx="3477260" cy="4318000"/>
+            <wp:effectExtent l="0" t="0" r="2540" b="0"/>
+            <wp:wrapSquare wrapText="bothSides"/>
+            <wp:docPr id="22" name="Immagine 22"/>
+            <wp:cNvGraphicFramePr>
+              <a:graphicFrameLocks xmlns:a="http://schemas.openxmlformats.org/drawingml/2006/main" noChangeAspect="1"/>
+            </wp:cNvGraphicFramePr>
+            <a:graphic xmlns:a="http://schemas.openxmlformats.org/drawingml/2006/main">
+              <a:graphicData uri="http://schemas.openxmlformats.org/drawingml/2006/picture">
+                <pic:pic xmlns:pic="http://schemas.openxmlformats.org/drawingml/2006/picture">
+                  <pic:nvPicPr>
+                    <pic:cNvPr id="22" name="8.TPInterfaceErrorAggregateRequestv2.png"/>
+                    <pic:cNvPicPr/>
+                  </pic:nvPicPr>
+                  <pic:blipFill>
+                    <a:blip r:embed="rId21">
+                      <a:extLst>
+                        <a:ext uri="{28A0092B-C50C-407E-A947-70E740481C1C}">
+                          <a14:useLocalDpi xmlns:a14="http://schemas.microsoft.com/office/drawing/2010/main" val="0"/>
+                        </a:ext>
+                      </a:extLst>
+                    </a:blip>
+                    <a:stretch>
+                      <a:fillRect/>
+                    </a:stretch>
+                  </pic:blipFill>
+                  <pic:spPr>
+                    <a:xfrm>
+                      <a:off x="0" y="0"/>
+                      <a:ext cx="3477260" cy="4318000"/>
+                    </a:xfrm>
+                    <a:prstGeom prst="rect">
+                      <a:avLst/>
+                    </a:prstGeom>
+                  </pic:spPr>
+                </pic:pic>
+              </a:graphicData>
+            </a:graphic>
+            <wp14:sizeRelH relativeFrom="margin">
+              <wp14:pctWidth>0</wp14:pctWidth>
+            </wp14:sizeRelH>
+            <wp14:sizeRelV relativeFrom="margin">
+              <wp14:pctHeight>0</wp14:pctHeight>
+            </wp14:sizeRelV>
+          </wp:anchor>
+        </w:drawing>
+      </w:r>
+      <w:r>
+        <w:rPr>
+          <w:rFonts w:cstheme="minorHAnsi"/>
+          <w:b/>
+          <w:i/>
+          <w:noProof/>
+          <w:sz w:val="22"/>
+          <w:szCs w:val="22"/>
+          <w:lang w:val="en-US"/>
+        </w:rPr>
+        <w:drawing>
+          <wp:anchor distT="0" distB="0" distL="114300" distR="114300" simplePos="0" relativeHeight="251673600" behindDoc="0" locked="0" layoutInCell="1" allowOverlap="1">
+            <wp:simplePos x="0" y="0"/>
+            <wp:positionH relativeFrom="margin">
+              <wp:posOffset>-374650</wp:posOffset>
+            </wp:positionH>
+            <wp:positionV relativeFrom="margin">
+              <wp:posOffset>-695960</wp:posOffset>
+            </wp:positionV>
+            <wp:extent cx="3484880" cy="4305300"/>
+            <wp:effectExtent l="0" t="0" r="0" b="0"/>
+            <wp:wrapSquare wrapText="bothSides"/>
+            <wp:docPr id="19" name="Immagine 19"/>
+            <wp:cNvGraphicFramePr>
+              <a:graphicFrameLocks xmlns:a="http://schemas.openxmlformats.org/drawingml/2006/main" noChangeAspect="1"/>
+            </wp:cNvGraphicFramePr>
+            <a:graphic xmlns:a="http://schemas.openxmlformats.org/drawingml/2006/main">
+              <a:graphicData uri="http://schemas.openxmlformats.org/drawingml/2006/picture">
+                <pic:pic xmlns:pic="http://schemas.openxmlformats.org/drawingml/2006/picture">
+                  <pic:nvPicPr>
+                    <pic:cNvPr id="19" name="7.TPIndividualRequestv2.png"/>
+                    <pic:cNvPicPr/>
+                  </pic:nvPicPr>
+                  <pic:blipFill>
+                    <a:blip r:embed="rId22">
+                      <a:extLst>
+                        <a:ext uri="{28A0092B-C50C-407E-A947-70E740481C1C}">
+                          <a14:useLocalDpi xmlns:a14="http://schemas.microsoft.com/office/drawing/2010/main" val="0"/>
+                        </a:ext>
+                      </a:extLst>
+                    </a:blip>
+                    <a:stretch>
+                      <a:fillRect/>
+                    </a:stretch>
+                  </pic:blipFill>
+                  <pic:spPr>
+                    <a:xfrm>
+                      <a:off x="0" y="0"/>
+                      <a:ext cx="3484880" cy="4305300"/>
+                    </a:xfrm>
+                    <a:prstGeom prst="rect">
+                      <a:avLst/>
+                    </a:prstGeom>
+                  </pic:spPr>
+                </pic:pic>
+              </a:graphicData>
+            </a:graphic>
+            <wp14:sizeRelH relativeFrom="margin">
+              <wp14:pctWidth>0</wp14:pctWidth>
+            </wp14:sizeRelH>
+            <wp14:sizeRelV relativeFrom="margin">
+              <wp14:pctHeight>0</wp14:pctHeight>
+            </wp14:sizeRelV>
+          </wp:anchor>
+        </w:drawing>
+      </w:r>
+    </w:p>
+    <w:p>
+      <w:pPr>
+        <w:ind w:right="680"/>
+        <w:rPr>
+          <w:rFonts w:cstheme="minorHAnsi"/>
+          <w:sz w:val="22"/>
+          <w:szCs w:val="22"/>
+          <w:lang w:val="en-US"/>
+        </w:rPr>
+      </w:pPr>
+      <w:r>
+        <w:rPr>
+          <w:rFonts w:cstheme="minorHAnsi"/>
+          <w:sz w:val="22"/>
+          <w:szCs w:val="22"/>
+          <w:lang w:val="en-US"/>
+        </w:rPr>
+        <w:lastRenderedPageBreak/>
+        <w:t>Figure 1 and F</w:t>
+      </w:r>
+      <w:r>
+        <w:rPr>
+          <w:rFonts w:cstheme="minorHAnsi"/>
+          <w:sz w:val="22"/>
+          <w:szCs w:val="22"/>
+          <w:lang w:val="en-US"/>
+        </w:rPr>
+        <w:t xml:space="preserve">igure 2 represent a possible login and menu interface for any kind of user (both User and Third Party) while the other mockups represent just one side of the interaction with the system offered by </w:t>
+      </w:r>
+      <w:proofErr w:type="spellStart"/>
+      <w:r>
+        <w:rPr>
+          <w:rFonts w:cstheme="minorHAnsi"/>
+          <w:sz w:val="22"/>
+          <w:szCs w:val="22"/>
+          <w:lang w:val="en-US"/>
+        </w:rPr>
+        <w:t>TrackMe</w:t>
+      </w:r>
+      <w:proofErr w:type="spellEnd"/>
+      <w:r>
+        <w:rPr>
+          <w:rFonts w:cstheme="minorHAnsi"/>
+          <w:sz w:val="22"/>
+          <w:szCs w:val="22"/>
+          <w:lang w:val="en-US"/>
+        </w:rPr>
+        <w:t xml:space="preserve"> (specified in the captions).</w:t>
+      </w:r>
+    </w:p>
+    <w:p>
+      <w:pPr>
+        <w:ind w:right="680"/>
+        <w:rPr>
+          <w:rFonts w:cstheme="minorHAnsi"/>
+          <w:b/>
+          <w:i/>
+          <w:sz w:val="22"/>
+          <w:szCs w:val="22"/>
+          <w:lang w:val="en-US"/>
+        </w:rPr>
+      </w:pPr>
+      <w:r>
+        <w:rPr>
+          <w:rFonts w:cstheme="minorHAnsi"/>
+          <w:b/>
+          <w:i/>
+          <w:sz w:val="22"/>
+          <w:szCs w:val="22"/>
+          <w:lang w:val="en-US"/>
+        </w:rPr>
+        <w:t>3.1.</w:t>
+      </w:r>
+      <w:r>
+        <w:rPr>
+          <w:rFonts w:cstheme="minorHAnsi"/>
+          <w:b/>
+          <w:i/>
+          <w:sz w:val="22"/>
+          <w:szCs w:val="22"/>
+          <w:lang w:val="en-US"/>
+        </w:rPr>
+        <w:t>2</w:t>
+      </w:r>
+      <w:r>
+        <w:rPr>
+          <w:rFonts w:cstheme="minorHAnsi"/>
+          <w:b/>
+          <w:i/>
+          <w:sz w:val="22"/>
+          <w:szCs w:val="22"/>
+          <w:lang w:val="en-US"/>
+        </w:rPr>
+        <w:t xml:space="preserve"> </w:t>
+      </w:r>
+      <w:r>
+        <w:rPr>
+          <w:rFonts w:cstheme="minorHAnsi"/>
+          <w:b/>
+          <w:i/>
+          <w:sz w:val="22"/>
+          <w:szCs w:val="22"/>
+          <w:lang w:val="en-US"/>
+        </w:rPr>
+        <w:t>Hardware interfaces</w:t>
+      </w:r>
+    </w:p>
+    <w:p>
+      <w:pPr>
+        <w:ind w:right="680"/>
+        <w:rPr>
+          <w:rFonts w:cstheme="minorHAnsi"/>
+          <w:sz w:val="22"/>
+          <w:szCs w:val="22"/>
+          <w:lang w:val="en-US"/>
+        </w:rPr>
+      </w:pPr>
+      <w:r>
+        <w:rPr>
+          <w:rFonts w:cstheme="minorHAnsi"/>
+          <w:sz w:val="22"/>
+          <w:szCs w:val="22"/>
+          <w:lang w:val="en-US"/>
+        </w:rPr>
+        <w:t>The system has no hardware interface.</w:t>
+      </w:r>
+    </w:p>
+    <w:p>
+      <w:pPr>
+        <w:ind w:right="680"/>
+        <w:rPr>
+          <w:rFonts w:cstheme="minorHAnsi"/>
+          <w:b/>
+          <w:i/>
+          <w:sz w:val="22"/>
+          <w:szCs w:val="22"/>
+          <w:lang w:val="en-US"/>
+        </w:rPr>
+      </w:pPr>
+      <w:r>
+        <w:rPr>
+          <w:rFonts w:cstheme="minorHAnsi"/>
+          <w:b/>
+          <w:i/>
+          <w:sz w:val="22"/>
+          <w:szCs w:val="22"/>
+          <w:lang w:val="en-US"/>
+        </w:rPr>
+        <w:t>3.1.</w:t>
+      </w:r>
+      <w:r>
+        <w:rPr>
+          <w:rFonts w:cstheme="minorHAnsi"/>
+          <w:b/>
+          <w:i/>
+          <w:sz w:val="22"/>
+          <w:szCs w:val="22"/>
+          <w:lang w:val="en-US"/>
+        </w:rPr>
+        <w:t xml:space="preserve">3 </w:t>
+      </w:r>
+      <w:r>
+        <w:rPr>
+          <w:rFonts w:cstheme="minorHAnsi"/>
+          <w:b/>
+          <w:i/>
+          <w:sz w:val="22"/>
+          <w:szCs w:val="22"/>
+          <w:lang w:val="en-US"/>
+        </w:rPr>
+        <w:t>Software interfaces</w:t>
+      </w:r>
+    </w:p>
+    <w:p>
+      <w:pPr>
+        <w:ind w:right="680"/>
+        <w:rPr>
+          <w:rFonts w:cs="Times New Roman"/>
+          <w:sz w:val="22"/>
+          <w:szCs w:val="22"/>
+          <w:lang w:val="en-US"/>
+        </w:rPr>
+      </w:pPr>
+      <w:r>
+        <w:rPr>
+          <w:rFonts w:cs="Times New Roman"/>
+          <w:sz w:val="22"/>
+          <w:szCs w:val="22"/>
+          <w:lang w:val="en-US"/>
+        </w:rPr>
+        <w:t>As mentioned before, the only external API used by the system is the Google Maps’ API, in order to provide the Track4Run service.</w:t>
+      </w:r>
+    </w:p>
+    <w:p>
+      <w:pPr>
+        <w:ind w:right="680"/>
+        <w:rPr>
+          <w:rFonts w:cs="Times New Roman"/>
+          <w:sz w:val="22"/>
+          <w:szCs w:val="22"/>
+          <w:lang w:val="en-US"/>
+        </w:rPr>
+      </w:pPr>
+      <w:r>
+        <w:rPr>
+          <w:rFonts w:cs="Times New Roman"/>
+          <w:sz w:val="22"/>
+          <w:szCs w:val="22"/>
+          <w:lang w:val="en-US"/>
+        </w:rPr>
+        <w:t>The system doesn’t provide any API.</w:t>
+      </w:r>
+    </w:p>
+    <w:p>
+      <w:pPr>
+        <w:ind w:right="680"/>
+        <w:rPr>
+          <w:rFonts w:cs="Times New Roman"/>
+          <w:b/>
+          <w:i/>
+          <w:sz w:val="22"/>
+          <w:szCs w:val="22"/>
+          <w:lang w:val="en-US"/>
+        </w:rPr>
+      </w:pPr>
+      <w:r>
+        <w:rPr>
+          <w:rFonts w:cs="Times New Roman"/>
+          <w:b/>
+          <w:i/>
           <w:sz w:val="22"/>
           <w:szCs w:val="22"/>
           <w:lang w:val="en-US"/>
@@ -5775,9 +8319,8 @@
           <w:shd w:val="clear" w:color="auto" w:fill="FFFFFF"/>
           <w:lang w:val="en-GB"/>
         </w:rPr>
-        <w:t xml:space="preserve">An emergent start-up, located in a small city, provides a food delivery service, and has the peculiarity of selling vegan food only. The company wants to know the location of vegan people in the small city, in order to do some targeted advertising. </w:t>
-      </w:r>
-      <w:proofErr w:type="gramStart"/>
+        <w:t>An emergent start-up, located in a small city, provides a food delivery service, and has the peculiarity of selling vegan food only. The company wants to know the location of vegan people in the small city, in order to do some targeted advertising. So they ask that piece of information to D</w:t>
+      </w:r>
       <w:r>
         <w:rPr>
           <w:rFonts w:cstheme="minorHAnsi"/>
@@ -5787,9 +8330,8 @@
           <w:shd w:val="clear" w:color="auto" w:fill="FFFFFF"/>
           <w:lang w:val="en-GB"/>
         </w:rPr>
-        <w:t>So</w:t>
-      </w:r>
-      <w:proofErr w:type="gramEnd"/>
+        <w:t xml:space="preserve">ata4Help, </w:t>
+      </w:r>
       <w:r>
         <w:rPr>
           <w:rFonts w:cstheme="minorHAnsi"/>
@@ -5799,7 +8341,7 @@
           <w:shd w:val="clear" w:color="auto" w:fill="FFFFFF"/>
           <w:lang w:val="en-GB"/>
         </w:rPr>
-        <w:t xml:space="preserve"> they ask that piece of information to D</w:t>
+        <w:t>that stores the eating habits of their users. Because the city is small, there are only 853 vegan people in there, so Data4Help refuses to provide the requested data in order to protect thei</w:t>
       </w:r>
       <w:r>
         <w:rPr>
@@ -5810,7 +8352,7 @@
           <w:shd w:val="clear" w:color="auto" w:fill="FFFFFF"/>
           <w:lang w:val="en-GB"/>
         </w:rPr>
-        <w:t xml:space="preserve">ata4Help, </w:t>
+        <w:t>r</w:t>
       </w:r>
       <w:r>
         <w:rPr>
@@ -5821,9 +8363,43 @@
           <w:shd w:val="clear" w:color="auto" w:fill="FFFFFF"/>
           <w:lang w:val="en-GB"/>
         </w:rPr>
-        <w:t>that stores the eating habits of their users. Because the city is small, there are only 853 vegan people in there, so Data4Help refuses to provide the requested data in order to protect thei</w:t>
-      </w:r>
-      <w:r>
+        <w:t xml:space="preserve"> anonymity.</w:t>
+      </w:r>
+    </w:p>
+    <w:p>
+      <w:pPr>
+        <w:ind w:left="708" w:right="680" w:firstLine="28"/>
+        <w:rPr>
+          <w:rFonts w:cstheme="minorHAnsi"/>
+          <w:sz w:val="22"/>
+          <w:szCs w:val="22"/>
+          <w:lang w:val="en-US"/>
+        </w:rPr>
+      </w:pPr>
+      <w:r>
+        <w:rPr>
+          <w:rFonts w:cstheme="minorHAnsi"/>
+          <w:sz w:val="22"/>
+          <w:szCs w:val="22"/>
+          <w:lang w:val="en-US"/>
+        </w:rPr>
+        <w:t>3.2.3</w:t>
+      </w:r>
+      <w:r>
+        <w:rPr>
+          <w:rFonts w:cstheme="minorHAnsi"/>
+          <w:sz w:val="22"/>
+          <w:szCs w:val="22"/>
+          <w:lang w:val="en-US"/>
+        </w:rPr>
+        <w:tab/>
+        <w:t>Scenario 3</w:t>
+      </w:r>
+    </w:p>
+    <w:p>
+      <w:pPr>
+        <w:ind w:right="680"/>
+        <w:jc w:val="both"/>
         <w:rPr>
           <w:rFonts w:cstheme="minorHAnsi"/>
           <w:color w:val="000000"/>
@@ -5832,8 +8408,7 @@
           <w:shd w:val="clear" w:color="auto" w:fill="FFFFFF"/>
           <w:lang w:val="en-GB"/>
         </w:rPr>
-        <w:t>r</w:t>
-      </w:r>
+      </w:pPr>
       <w:r>
         <w:rPr>
           <w:rFonts w:cstheme="minorHAnsi"/>
@@ -5843,43 +8418,12 @@
           <w:shd w:val="clear" w:color="auto" w:fill="FFFFFF"/>
           <w:lang w:val="en-GB"/>
         </w:rPr>
-        <w:t xml:space="preserve"> anonymity.</w:t>
-      </w:r>
-    </w:p>
-    <w:p>
-      <w:pPr>
-        <w:ind w:left="708" w:right="680" w:firstLine="28"/>
-        <w:rPr>
-          <w:rFonts w:cstheme="minorHAnsi"/>
-          <w:sz w:val="22"/>
-          <w:szCs w:val="22"/>
-          <w:lang w:val="en-US"/>
-        </w:rPr>
-      </w:pPr>
-      <w:r>
-        <w:rPr>
-          <w:rFonts w:cstheme="minorHAnsi"/>
-          <w:sz w:val="22"/>
-          <w:szCs w:val="22"/>
-          <w:lang w:val="en-US"/>
-        </w:rPr>
-        <w:t>3.2.3</w:t>
-      </w:r>
-      <w:r>
-        <w:rPr>
-          <w:rFonts w:cstheme="minorHAnsi"/>
-          <w:sz w:val="22"/>
-          <w:szCs w:val="22"/>
-          <w:lang w:val="en-US"/>
-        </w:rPr>
-        <w:tab/>
-        <w:t>Scenario 3</w:t>
-      </w:r>
-    </w:p>
-    <w:p>
-      <w:pPr>
-        <w:ind w:right="680"/>
-        <w:jc w:val="both"/>
+        <w:t>Giovanni suffers from heart's problems, and a private hospital is taking care of him. Going outside riding a bike has always been is passion, and this shouldn't cause any problem, but his doctors are just too afraid to let him go. The fact is that the woods are his preferred place to ride his bike, and in case any kind of injury they couldn't know where to find him. Giovanni then discovers Data4Help, and he finds out that the private hospital could request to it his location and his health status while he is riding the bike. That specific data can be requested by providing Giovanni's fiscal code, and he just has to accept that request through the application. The hospital could also do a subscription and get the data as soon as it is produced, without any further future request. Now Giovanni can ride his bike freely in the woods, and the hospital can monitor his location and his health status in real time, avoiding any risk.</w:t>
+      </w:r>
+    </w:p>
+    <w:p>
+      <w:pPr>
+        <w:ind w:left="708" w:right="680"/>
         <w:rPr>
           <w:rFonts w:cstheme="minorHAnsi"/>
           <w:color w:val="000000"/>
@@ -5899,30 +8443,6 @@
           <w:lang w:val="en-GB"/>
         </w:rPr>
         <w:lastRenderedPageBreak/>
-        <w:t>Giovanni suffers from heart's problems, and a private hospital is taking care of him. Going outside riding a bike has always been is passion, and this shouldn't cause any problem, but his doctors are just too afraid to let him go. The fact is that the woods are his preferred place to ride his bike, and in case any kind of injury they couldn't know where to find him. Giovanni then discovers Data4Help, and he finds out that the private hospital could request to it his location and his health status while he is riding the bike. That specific data can be requested by providing Giovanni's fiscal code, and he just has to accept that request through the application. The hospital could also do a subscription and get the data as soon as it is produced, without any further future request. Now Giovanni can ride his bike freely in the woods, and the hospital can monitor his location and his health status in real time, avoiding any risk.</w:t>
-      </w:r>
-    </w:p>
-    <w:p>
-      <w:pPr>
-        <w:ind w:left="708" w:right="680"/>
-        <w:rPr>
-          <w:rFonts w:cstheme="minorHAnsi"/>
-          <w:color w:val="000000"/>
-          <w:sz w:val="22"/>
-          <w:szCs w:val="22"/>
-          <w:shd w:val="clear" w:color="auto" w:fill="FFFFFF"/>
-          <w:lang w:val="en-GB"/>
-        </w:rPr>
-      </w:pPr>
-      <w:r>
-        <w:rPr>
-          <w:rFonts w:cstheme="minorHAnsi"/>
-          <w:color w:val="000000"/>
-          <w:sz w:val="22"/>
-          <w:szCs w:val="22"/>
-          <w:shd w:val="clear" w:color="auto" w:fill="FFFFFF"/>
-          <w:lang w:val="en-GB"/>
-        </w:rPr>
         <w:t>3.2.4</w:t>
       </w:r>
       <w:r>
@@ -6246,7 +8766,7 @@
                     <pic:cNvPicPr/>
                   </pic:nvPicPr>
                   <pic:blipFill>
-                    <a:blip r:embed="rId13">
+                    <a:blip r:embed="rId23">
                       <a:extLst>
                         <a:ext uri="{28A0092B-C50C-407E-A947-70E740481C1C}">
                           <a14:useLocalDpi xmlns:a14="http://schemas.microsoft.com/office/drawing/2010/main" val="0"/>
@@ -11541,7 +14061,7 @@
                     <pic:cNvPicPr/>
                   </pic:nvPicPr>
                   <pic:blipFill>
-                    <a:blip r:embed="rId14">
+                    <a:blip r:embed="rId24">
                       <a:extLst>
                         <a:ext uri="{28A0092B-C50C-407E-A947-70E740481C1C}">
                           <a14:useLocalDpi xmlns:a14="http://schemas.microsoft.com/office/drawing/2010/main" val="0"/>
@@ -11683,7 +14203,7 @@
                     <pic:cNvPicPr/>
                   </pic:nvPicPr>
                   <pic:blipFill>
-                    <a:blip r:embed="rId15">
+                    <a:blip r:embed="rId25">
                       <a:extLst>
                         <a:ext uri="{28A0092B-C50C-407E-A947-70E740481C1C}">
                           <a14:useLocalDpi xmlns:a14="http://schemas.microsoft.com/office/drawing/2010/main" val="0"/>
@@ -11796,7 +14316,7 @@
                     </pic:cNvPicPr>
                   </pic:nvPicPr>
                   <pic:blipFill>
-                    <a:blip r:embed="rId16">
+                    <a:blip r:embed="rId26">
                       <a:extLst>
                         <a:ext uri="{28A0092B-C50C-407E-A947-70E740481C1C}">
                           <a14:useLocalDpi xmlns:a14="http://schemas.microsoft.com/office/drawing/2010/main" val="0"/>
@@ -11939,7 +14459,7 @@
                     </pic:cNvPicPr>
                   </pic:nvPicPr>
                   <pic:blipFill>
-                    <a:blip r:embed="rId17">
+                    <a:blip r:embed="rId27">
                       <a:extLst>
                         <a:ext uri="{28A0092B-C50C-407E-A947-70E740481C1C}">
                           <a14:useLocalDpi xmlns:a14="http://schemas.microsoft.com/office/drawing/2010/main" val="0"/>
@@ -12020,8 +14540,6 @@
         </w:rPr>
         <w:t>Organize a run</w:t>
       </w:r>
-      <w:bookmarkStart w:id="0" w:name="_GoBack"/>
-      <w:bookmarkEnd w:id="0"/>
     </w:p>
     <w:p>
       <w:pPr>
@@ -12324,29 +14842,7 @@
           <w:szCs w:val="22"/>
           <w:lang w:val="en-US" w:eastAsia="it-IT"/>
         </w:rPr>
-        <w:t xml:space="preserve">: The system </w:t>
-      </w:r>
-      <w:proofErr w:type="gramStart"/>
-      <w:r>
-        <w:rPr>
-          <w:rFonts w:eastAsia="Times New Roman" w:cs="Arial"/>
-          <w:color w:val="000000"/>
-          <w:sz w:val="22"/>
-          <w:szCs w:val="22"/>
-          <w:lang w:val="en-US" w:eastAsia="it-IT"/>
-        </w:rPr>
-        <w:t>has to</w:t>
-      </w:r>
-      <w:proofErr w:type="gramEnd"/>
-      <w:r>
-        <w:rPr>
-          <w:rFonts w:eastAsia="Times New Roman" w:cs="Arial"/>
-          <w:color w:val="000000"/>
-          <w:sz w:val="22"/>
-          <w:szCs w:val="22"/>
-          <w:lang w:val="en-US" w:eastAsia="it-IT"/>
-        </w:rPr>
-        <w:t xml:space="preserve"> allow the third party that wants to retrieve some data to choose between an individual request or an aggregate one.</w:t>
+        <w:t>: The system has to allow the third party that wants to retrieve some data to choose between an individual request or an aggregate one.</w:t>
       </w:r>
     </w:p>
     <w:p>
@@ -13387,47 +15883,7 @@
           <w:szCs w:val="22"/>
           <w:lang w:val="en-US"/>
         </w:rPr>
-        <w:t xml:space="preserve">The system </w:t>
-      </w:r>
-      <w:proofErr w:type="gramStart"/>
-      <w:r>
-        <w:rPr>
-          <w:rFonts w:cs="Times New Roman"/>
-          <w:sz w:val="22"/>
-          <w:szCs w:val="22"/>
-          <w:lang w:val="en-US"/>
-        </w:rPr>
-        <w:t>has to</w:t>
-      </w:r>
-      <w:proofErr w:type="gramEnd"/>
-      <w:r>
-        <w:rPr>
-          <w:rFonts w:cs="Times New Roman"/>
-          <w:sz w:val="22"/>
-          <w:szCs w:val="22"/>
-          <w:lang w:val="en-US"/>
-        </w:rPr>
-        <w:t xml:space="preserve"> be able to serve a great number of users and third parties simultaneously. It </w:t>
-      </w:r>
-      <w:proofErr w:type="gramStart"/>
-      <w:r>
-        <w:rPr>
-          <w:rFonts w:cs="Times New Roman"/>
-          <w:sz w:val="22"/>
-          <w:szCs w:val="22"/>
-          <w:lang w:val="en-US"/>
-        </w:rPr>
-        <w:t>has to</w:t>
-      </w:r>
-      <w:proofErr w:type="gramEnd"/>
-      <w:r>
-        <w:rPr>
-          <w:rFonts w:cs="Times New Roman"/>
-          <w:sz w:val="22"/>
-          <w:szCs w:val="22"/>
-          <w:lang w:val="en-US"/>
-        </w:rPr>
-        <w:t xml:space="preserve"> guarantee quick, reactive and correct responses. </w:t>
+        <w:t xml:space="preserve">The system has to be able to serve a great number of users and third parties simultaneously. It has to guarantee quick, reactive and correct responses. </w:t>
       </w:r>
       <w:r>
         <w:rPr>
@@ -13462,88 +15918,9 @@
         <w:rPr>
           <w:sz w:val="22"/>
           <w:szCs w:val="22"/>
-        </w:rPr>
-        <w:t xml:space="preserve">a reaction time of </w:t>
-      </w:r>
-      <w:proofErr w:type="spellStart"/>
-      <w:r>
-        <w:rPr>
-          <w:sz w:val="22"/>
-          <w:szCs w:val="22"/>
-        </w:rPr>
-        <w:t>less</w:t>
-      </w:r>
-      <w:proofErr w:type="spellEnd"/>
-      <w:r>
-        <w:rPr>
-          <w:sz w:val="22"/>
-          <w:szCs w:val="22"/>
-        </w:rPr>
-        <w:t xml:space="preserve"> </w:t>
-      </w:r>
-      <w:proofErr w:type="spellStart"/>
-      <w:r>
-        <w:rPr>
-          <w:sz w:val="22"/>
-          <w:szCs w:val="22"/>
-        </w:rPr>
-        <w:t>than</w:t>
-      </w:r>
-      <w:proofErr w:type="spellEnd"/>
-      <w:r>
-        <w:rPr>
-          <w:sz w:val="22"/>
-          <w:szCs w:val="22"/>
-        </w:rPr>
-        <w:t xml:space="preserve"> 5 seconds from the time the </w:t>
-      </w:r>
-      <w:proofErr w:type="spellStart"/>
-      <w:r>
-        <w:rPr>
-          <w:sz w:val="22"/>
-          <w:szCs w:val="22"/>
-        </w:rPr>
-        <w:t>parameters</w:t>
-      </w:r>
-      <w:proofErr w:type="spellEnd"/>
-      <w:r>
-        <w:rPr>
-          <w:sz w:val="22"/>
-          <w:szCs w:val="22"/>
-        </w:rPr>
-        <w:t xml:space="preserve"> are </w:t>
-      </w:r>
-      <w:proofErr w:type="spellStart"/>
-      <w:r>
-        <w:rPr>
-          <w:sz w:val="22"/>
-          <w:szCs w:val="22"/>
-        </w:rPr>
-        <w:t>below</w:t>
-      </w:r>
-      <w:proofErr w:type="spellEnd"/>
-      <w:r>
-        <w:rPr>
-          <w:sz w:val="22"/>
-          <w:szCs w:val="22"/>
-        </w:rPr>
-        <w:t xml:space="preserve"> the </w:t>
-      </w:r>
-      <w:proofErr w:type="spellStart"/>
-      <w:r>
-        <w:rPr>
-          <w:sz w:val="22"/>
-          <w:szCs w:val="22"/>
-        </w:rPr>
-        <w:t>threshold</w:t>
-      </w:r>
-      <w:proofErr w:type="spellEnd"/>
-      <w:r>
-        <w:rPr>
-          <w:sz w:val="22"/>
-          <w:szCs w:val="22"/>
-        </w:rPr>
-        <w:t>.</w:t>
+          <w:lang w:val="en-US"/>
+        </w:rPr>
+        <w:t>a reaction time of less than 5 seconds from the time the parameters are below the threshold.</w:t>
       </w:r>
     </w:p>
     <w:p>
@@ -13732,27 +16109,7 @@
           <w:szCs w:val="22"/>
           <w:lang w:val="en-US"/>
         </w:rPr>
-        <w:t xml:space="preserve">As specified in the “Dependencies and constraints” section, hardware requirements are present only in relation to specific functionalities. For example, every device with an internet connection is fine </w:t>
-      </w:r>
-      <w:proofErr w:type="gramStart"/>
-      <w:r>
-        <w:rPr>
-          <w:rFonts w:cs="Times New Roman"/>
-          <w:sz w:val="22"/>
-          <w:szCs w:val="22"/>
-          <w:lang w:val="en-US"/>
-        </w:rPr>
-        <w:t>in order to</w:t>
-      </w:r>
-      <w:proofErr w:type="gramEnd"/>
-      <w:r>
-        <w:rPr>
-          <w:rFonts w:cs="Times New Roman"/>
-          <w:sz w:val="22"/>
-          <w:szCs w:val="22"/>
-          <w:lang w:val="en-US"/>
-        </w:rPr>
-        <w:t xml:space="preserve"> sign up or log in, while in order to use the </w:t>
+        <w:t xml:space="preserve">As specified in the “Dependencies and constraints” section, hardware requirements are present only in relation to specific functionalities. For example, every device with an internet connection is fine in order to sign up or log in, while in order to use the </w:t>
       </w:r>
       <w:proofErr w:type="spellStart"/>
       <w:r>
@@ -13772,27 +16129,7 @@
           <w:szCs w:val="22"/>
           <w:lang w:val="en-US"/>
         </w:rPr>
-        <w:t xml:space="preserve"> service, instead, the GPS is needed. </w:t>
-      </w:r>
-      <w:proofErr w:type="gramStart"/>
-      <w:r>
-        <w:rPr>
-          <w:rFonts w:cs="Times New Roman"/>
-          <w:sz w:val="22"/>
-          <w:szCs w:val="22"/>
-          <w:lang w:val="en-US"/>
-        </w:rPr>
-        <w:t>So</w:t>
-      </w:r>
-      <w:proofErr w:type="gramEnd"/>
-      <w:r>
-        <w:rPr>
-          <w:rFonts w:cs="Times New Roman"/>
-          <w:sz w:val="22"/>
-          <w:szCs w:val="22"/>
-          <w:lang w:val="en-US"/>
-        </w:rPr>
-        <w:t xml:space="preserve"> in the following, to be concise, are reported all the hardware requirements needed to use every functionality:</w:t>
+        <w:t xml:space="preserve"> service, instead, the GPS is needed. So in the following, to be concise, are reported all the hardware requirements needed to use every functionality:</w:t>
       </w:r>
     </w:p>
     <w:p>
@@ -13945,450 +16282,25 @@
         <w:rPr>
           <w:sz w:val="22"/>
           <w:szCs w:val="22"/>
-        </w:rPr>
-      </w:pPr>
-      <w:r>
-        <w:rPr>
-          <w:rFonts w:cs="Times New Roman"/>
-          <w:sz w:val="22"/>
-          <w:szCs w:val="22"/>
-          <w:lang w:val="en-US"/>
-        </w:rPr>
-        <w:t xml:space="preserve">The system must respect privacy policies, </w:t>
-      </w:r>
-      <w:proofErr w:type="gramStart"/>
-      <w:r>
-        <w:rPr>
-          <w:rFonts w:cs="Times New Roman"/>
-          <w:sz w:val="22"/>
-          <w:szCs w:val="22"/>
-          <w:lang w:val="en-US"/>
-        </w:rPr>
-        <w:t>in particular the</w:t>
-      </w:r>
-      <w:proofErr w:type="gramEnd"/>
-      <w:r>
-        <w:rPr>
-          <w:rFonts w:cs="Times New Roman"/>
-          <w:sz w:val="22"/>
-          <w:szCs w:val="22"/>
-          <w:lang w:val="en-US"/>
-        </w:rPr>
-        <w:t xml:space="preserve"> privacy of the users. In that sense, this is a critical aspect because third parties can request sensible data of the users. In case of a data request of a specific user, no data will be given to the third party unless the user authorizes it. Moreover, the user will see precisely what data he is asked to authorize the send. In case of a data request of a group of users, it won’t be given if the matching group has less than 1000 persons, in order to avoid a misuse of the data (</w:t>
-      </w:r>
-      <w:r>
-        <w:rPr>
-          <w:sz w:val="22"/>
-          <w:szCs w:val="22"/>
-        </w:rPr>
-        <w:t xml:space="preserve">For </w:t>
-      </w:r>
-      <w:proofErr w:type="spellStart"/>
-      <w:r>
-        <w:rPr>
-          <w:sz w:val="22"/>
-          <w:szCs w:val="22"/>
-        </w:rPr>
-        <w:t>instance</w:t>
-      </w:r>
-      <w:proofErr w:type="spellEnd"/>
-      <w:r>
-        <w:rPr>
-          <w:sz w:val="22"/>
-          <w:szCs w:val="22"/>
-        </w:rPr>
-        <w:t xml:space="preserve">, </w:t>
-      </w:r>
-      <w:proofErr w:type="spellStart"/>
-      <w:r>
-        <w:rPr>
-          <w:sz w:val="22"/>
-          <w:szCs w:val="22"/>
-        </w:rPr>
-        <w:t>if</w:t>
-      </w:r>
-      <w:proofErr w:type="spellEnd"/>
-      <w:r>
-        <w:rPr>
-          <w:sz w:val="22"/>
-          <w:szCs w:val="22"/>
-        </w:rPr>
-        <w:t xml:space="preserve"> the </w:t>
-      </w:r>
-      <w:proofErr w:type="spellStart"/>
-      <w:r>
-        <w:rPr>
-          <w:sz w:val="22"/>
-          <w:szCs w:val="22"/>
-        </w:rPr>
-        <w:t>third</w:t>
-      </w:r>
-      <w:proofErr w:type="spellEnd"/>
-      <w:r>
-        <w:rPr>
-          <w:sz w:val="22"/>
-          <w:szCs w:val="22"/>
-        </w:rPr>
-        <w:t xml:space="preserve"> party </w:t>
-      </w:r>
-      <w:proofErr w:type="spellStart"/>
-      <w:r>
-        <w:rPr>
-          <w:sz w:val="22"/>
-          <w:szCs w:val="22"/>
-        </w:rPr>
-        <w:t>is</w:t>
-      </w:r>
-      <w:proofErr w:type="spellEnd"/>
-      <w:r>
-        <w:rPr>
-          <w:sz w:val="22"/>
-          <w:szCs w:val="22"/>
-        </w:rPr>
-        <w:t xml:space="preserve"> </w:t>
-      </w:r>
-      <w:proofErr w:type="spellStart"/>
-      <w:r>
-        <w:rPr>
-          <w:sz w:val="22"/>
-          <w:szCs w:val="22"/>
-        </w:rPr>
-        <w:t>asking</w:t>
-      </w:r>
-      <w:proofErr w:type="spellEnd"/>
-      <w:r>
-        <w:rPr>
-          <w:sz w:val="22"/>
-          <w:szCs w:val="22"/>
-        </w:rPr>
-        <w:t xml:space="preserve"> for data </w:t>
-      </w:r>
-      <w:proofErr w:type="spellStart"/>
-      <w:r>
-        <w:rPr>
-          <w:sz w:val="22"/>
-          <w:szCs w:val="22"/>
-        </w:rPr>
-        <w:t>about</w:t>
-      </w:r>
-      <w:proofErr w:type="spellEnd"/>
-      <w:r>
-        <w:rPr>
-          <w:sz w:val="22"/>
-          <w:szCs w:val="22"/>
-        </w:rPr>
-        <w:t xml:space="preserve"> 10-year-old </w:t>
-      </w:r>
-      <w:proofErr w:type="spellStart"/>
-      <w:r>
-        <w:rPr>
-          <w:sz w:val="22"/>
-          <w:szCs w:val="22"/>
-        </w:rPr>
-        <w:t>children</w:t>
-      </w:r>
-      <w:proofErr w:type="spellEnd"/>
-      <w:r>
-        <w:rPr>
-          <w:sz w:val="22"/>
-          <w:szCs w:val="22"/>
-        </w:rPr>
-        <w:t xml:space="preserve"> living in a </w:t>
-      </w:r>
-      <w:proofErr w:type="spellStart"/>
-      <w:r>
-        <w:rPr>
-          <w:sz w:val="22"/>
-          <w:szCs w:val="22"/>
-        </w:rPr>
-        <w:t>certain</w:t>
-      </w:r>
-      <w:proofErr w:type="spellEnd"/>
-      <w:r>
-        <w:rPr>
-          <w:sz w:val="22"/>
-          <w:szCs w:val="22"/>
-        </w:rPr>
-        <w:t xml:space="preserve"> street in Milano and the </w:t>
-      </w:r>
-      <w:proofErr w:type="spellStart"/>
-      <w:r>
-        <w:rPr>
-          <w:sz w:val="22"/>
-          <w:szCs w:val="22"/>
-        </w:rPr>
-        <w:t>number</w:t>
-      </w:r>
-      <w:proofErr w:type="spellEnd"/>
-      <w:r>
-        <w:rPr>
-          <w:sz w:val="22"/>
-          <w:szCs w:val="22"/>
-        </w:rPr>
-        <w:t xml:space="preserve"> of </w:t>
-      </w:r>
-      <w:proofErr w:type="spellStart"/>
-      <w:r>
-        <w:rPr>
-          <w:sz w:val="22"/>
-          <w:szCs w:val="22"/>
-        </w:rPr>
-        <w:t>these</w:t>
-      </w:r>
-      <w:proofErr w:type="spellEnd"/>
-      <w:r>
-        <w:rPr>
-          <w:sz w:val="22"/>
-          <w:szCs w:val="22"/>
-        </w:rPr>
-        <w:t xml:space="preserve"> </w:t>
-      </w:r>
-      <w:proofErr w:type="spellStart"/>
-      <w:r>
-        <w:rPr>
-          <w:sz w:val="22"/>
-          <w:szCs w:val="22"/>
-        </w:rPr>
-        <w:t>children</w:t>
-      </w:r>
-      <w:proofErr w:type="spellEnd"/>
-      <w:r>
-        <w:rPr>
-          <w:sz w:val="22"/>
-          <w:szCs w:val="22"/>
-        </w:rPr>
-        <w:t xml:space="preserve"> </w:t>
-      </w:r>
-      <w:proofErr w:type="spellStart"/>
-      <w:r>
-        <w:rPr>
-          <w:sz w:val="22"/>
-          <w:szCs w:val="22"/>
-        </w:rPr>
-        <w:t>is</w:t>
-      </w:r>
-      <w:proofErr w:type="spellEnd"/>
-      <w:r>
-        <w:rPr>
-          <w:sz w:val="22"/>
-          <w:szCs w:val="22"/>
-        </w:rPr>
-        <w:t xml:space="preserve"> </w:t>
-      </w:r>
-      <w:proofErr w:type="spellStart"/>
-      <w:r>
-        <w:rPr>
-          <w:sz w:val="22"/>
-          <w:szCs w:val="22"/>
-        </w:rPr>
-        <w:t>two</w:t>
-      </w:r>
-      <w:proofErr w:type="spellEnd"/>
-      <w:r>
-        <w:rPr>
-          <w:sz w:val="22"/>
-          <w:szCs w:val="22"/>
-        </w:rPr>
-        <w:t xml:space="preserve">, </w:t>
-      </w:r>
-      <w:proofErr w:type="spellStart"/>
-      <w:r>
-        <w:rPr>
-          <w:sz w:val="22"/>
-          <w:szCs w:val="22"/>
-        </w:rPr>
-        <w:t>then</w:t>
-      </w:r>
-      <w:proofErr w:type="spellEnd"/>
-      <w:r>
-        <w:rPr>
-          <w:sz w:val="22"/>
-          <w:szCs w:val="22"/>
-        </w:rPr>
-        <w:t xml:space="preserve"> the </w:t>
-      </w:r>
-      <w:proofErr w:type="spellStart"/>
-      <w:r>
-        <w:rPr>
-          <w:sz w:val="22"/>
-          <w:szCs w:val="22"/>
-        </w:rPr>
-        <w:t>third</w:t>
-      </w:r>
-      <w:proofErr w:type="spellEnd"/>
-      <w:r>
-        <w:rPr>
-          <w:sz w:val="22"/>
-          <w:szCs w:val="22"/>
-        </w:rPr>
-        <w:t xml:space="preserve"> party </w:t>
-      </w:r>
-      <w:proofErr w:type="spellStart"/>
-      <w:r>
-        <w:rPr>
-          <w:sz w:val="22"/>
-          <w:szCs w:val="22"/>
-        </w:rPr>
-        <w:t>could</w:t>
-      </w:r>
-      <w:proofErr w:type="spellEnd"/>
-      <w:r>
-        <w:rPr>
-          <w:sz w:val="22"/>
-          <w:szCs w:val="22"/>
-        </w:rPr>
-        <w:t xml:space="preserve"> be </w:t>
-      </w:r>
-      <w:proofErr w:type="spellStart"/>
-      <w:r>
-        <w:rPr>
-          <w:sz w:val="22"/>
-          <w:szCs w:val="22"/>
-        </w:rPr>
-        <w:t>able</w:t>
-      </w:r>
-      <w:proofErr w:type="spellEnd"/>
-      <w:r>
-        <w:rPr>
-          <w:sz w:val="22"/>
-          <w:szCs w:val="22"/>
-        </w:rPr>
-        <w:t xml:space="preserve"> to derive </w:t>
-      </w:r>
-      <w:proofErr w:type="spellStart"/>
-      <w:r>
-        <w:rPr>
-          <w:sz w:val="22"/>
-          <w:szCs w:val="22"/>
-        </w:rPr>
-        <w:t>their</w:t>
-      </w:r>
-      <w:proofErr w:type="spellEnd"/>
-      <w:r>
-        <w:rPr>
-          <w:sz w:val="22"/>
-          <w:szCs w:val="22"/>
-        </w:rPr>
-        <w:t xml:space="preserve"> </w:t>
-      </w:r>
-      <w:proofErr w:type="spellStart"/>
-      <w:r>
-        <w:rPr>
-          <w:sz w:val="22"/>
-          <w:szCs w:val="22"/>
-        </w:rPr>
-        <w:t>identity</w:t>
-      </w:r>
-      <w:proofErr w:type="spellEnd"/>
-      <w:r>
-        <w:rPr>
-          <w:sz w:val="22"/>
-          <w:szCs w:val="22"/>
-        </w:rPr>
-        <w:t xml:space="preserve"> </w:t>
-      </w:r>
-      <w:proofErr w:type="spellStart"/>
-      <w:r>
-        <w:rPr>
-          <w:sz w:val="22"/>
-          <w:szCs w:val="22"/>
-        </w:rPr>
-        <w:t>simply</w:t>
-      </w:r>
-      <w:proofErr w:type="spellEnd"/>
-      <w:r>
-        <w:rPr>
-          <w:sz w:val="22"/>
-          <w:szCs w:val="22"/>
-        </w:rPr>
-        <w:t xml:space="preserve"> </w:t>
-      </w:r>
-      <w:proofErr w:type="spellStart"/>
-      <w:r>
-        <w:rPr>
-          <w:sz w:val="22"/>
-          <w:szCs w:val="22"/>
-        </w:rPr>
-        <w:t>having</w:t>
-      </w:r>
-      <w:proofErr w:type="spellEnd"/>
-      <w:r>
-        <w:rPr>
-          <w:sz w:val="22"/>
-          <w:szCs w:val="22"/>
-        </w:rPr>
-        <w:t xml:space="preserve"> </w:t>
-      </w:r>
-      <w:proofErr w:type="spellStart"/>
-      <w:r>
-        <w:rPr>
-          <w:sz w:val="22"/>
-          <w:szCs w:val="22"/>
-        </w:rPr>
-        <w:t>people</w:t>
-      </w:r>
-      <w:proofErr w:type="spellEnd"/>
-      <w:r>
-        <w:rPr>
-          <w:sz w:val="22"/>
-          <w:szCs w:val="22"/>
-        </w:rPr>
-        <w:t xml:space="preserve"> monitoring the </w:t>
-      </w:r>
-      <w:proofErr w:type="spellStart"/>
-      <w:r>
-        <w:rPr>
-          <w:sz w:val="22"/>
-          <w:szCs w:val="22"/>
-        </w:rPr>
-        <w:t>residents</w:t>
-      </w:r>
-      <w:proofErr w:type="spellEnd"/>
-      <w:r>
-        <w:rPr>
-          <w:sz w:val="22"/>
-          <w:szCs w:val="22"/>
-        </w:rPr>
-        <w:t xml:space="preserve"> of the street </w:t>
-      </w:r>
-      <w:proofErr w:type="spellStart"/>
-      <w:r>
-        <w:rPr>
-          <w:sz w:val="22"/>
-          <w:szCs w:val="22"/>
-        </w:rPr>
-        <w:t>between</w:t>
-      </w:r>
-      <w:proofErr w:type="spellEnd"/>
-      <w:r>
-        <w:rPr>
-          <w:sz w:val="22"/>
-          <w:szCs w:val="22"/>
-        </w:rPr>
-        <w:t xml:space="preserve"> 8.00 and 9.00 </w:t>
-      </w:r>
-      <w:proofErr w:type="spellStart"/>
-      <w:r>
-        <w:rPr>
-          <w:sz w:val="22"/>
-          <w:szCs w:val="22"/>
-        </w:rPr>
-        <w:t>when</w:t>
-      </w:r>
-      <w:proofErr w:type="spellEnd"/>
-      <w:r>
-        <w:rPr>
-          <w:sz w:val="22"/>
-          <w:szCs w:val="22"/>
-        </w:rPr>
-        <w:t xml:space="preserve"> kids go to school</w:t>
-      </w:r>
-      <w:r>
-        <w:rPr>
-          <w:sz w:val="22"/>
-          <w:szCs w:val="22"/>
-        </w:rPr>
-        <w:t>).</w:t>
+          <w:lang w:val="en-US"/>
+        </w:rPr>
+      </w:pPr>
+      <w:r>
+        <w:rPr>
+          <w:rFonts w:cs="Times New Roman"/>
+          <w:sz w:val="22"/>
+          <w:szCs w:val="22"/>
+          <w:lang w:val="en-US"/>
+        </w:rPr>
+        <w:t>The system must respect privacy policies, in particular the privacy of the users. In that sense, this is a critical aspect because third parties can request sensible data of the users. In case of a data request of a specific user, no data will be given to the third party unless the user authorizes it. Moreover, the user will see precisely what data he is asked to authorize the send. In case of a data request of a group of users, it won’t be given if the matching group has less than 1000 persons, in order to avoid a misuse of the data (</w:t>
+      </w:r>
+      <w:r>
+        <w:rPr>
+          <w:sz w:val="22"/>
+          <w:szCs w:val="22"/>
+          <w:lang w:val="en-US"/>
+        </w:rPr>
+        <w:t>For instance, if the third party is asking for data about 10-year-old children living in a certain street in Milano and the number of these children is two, then the third party could be able to derive their identity simply having people monitoring the residents of the street between 8.00 and 9.00 when kids go to school).</w:t>
       </w:r>
     </w:p>
     <w:p>
@@ -15123,8 +17035,8 @@
       </w:pPr>
     </w:p>
     <w:sectPr>
-      <w:footerReference w:type="even" r:id="rId18"/>
-      <w:footerReference w:type="default" r:id="rId19"/>
+      <w:footerReference w:type="even" r:id="rId28"/>
+      <w:footerReference w:type="default" r:id="rId29"/>
       <w:pgSz w:w="11900" w:h="16840"/>
       <w:pgMar w:top="1417" w:right="1134" w:bottom="1134" w:left="1134" w:header="708" w:footer="708" w:gutter="0"/>
       <w:cols w:space="708"/>
@@ -19371,6 +21283,7 @@
     <w:lsdException w:name="HTML Sample" w:semiHidden="1" w:unhideWhenUsed="1"/>
     <w:lsdException w:name="HTML Typewriter" w:semiHidden="1" w:unhideWhenUsed="1"/>
     <w:lsdException w:name="HTML Variable" w:semiHidden="1" w:unhideWhenUsed="1"/>
+    <w:lsdException w:name="Normal Table" w:semiHidden="1" w:unhideWhenUsed="1"/>
     <w:lsdException w:name="annotation subject" w:semiHidden="1" w:unhideWhenUsed="1"/>
     <w:lsdException w:name="No List" w:semiHidden="1" w:unhideWhenUsed="1"/>
     <w:lsdException w:name="Outline List 1" w:semiHidden="1" w:unhideWhenUsed="1"/>
@@ -19414,8 +21327,10 @@
     <w:lsdException w:name="Table Elegant" w:semiHidden="1" w:unhideWhenUsed="1"/>
     <w:lsdException w:name="Table Professional" w:semiHidden="1" w:unhideWhenUsed="1"/>
     <w:lsdException w:name="Table Subtle 1" w:semiHidden="1" w:unhideWhenUsed="1"/>
+    <w:lsdException w:name="Table Subtle 2" w:semiHidden="1" w:unhideWhenUsed="1"/>
     <w:lsdException w:name="Table Web 1" w:semiHidden="1" w:unhideWhenUsed="1"/>
     <w:lsdException w:name="Table Web 2" w:semiHidden="1" w:unhideWhenUsed="1"/>
+    <w:lsdException w:name="Table Web 3" w:semiHidden="1" w:unhideWhenUsed="1"/>
     <w:lsdException w:name="Balloon Text" w:semiHidden="1" w:unhideWhenUsed="1"/>
     <w:lsdException w:name="Table Grid" w:uiPriority="39"/>
     <w:lsdException w:name="Table Theme" w:semiHidden="1" w:unhideWhenUsed="1"/>
@@ -20033,7 +21948,7 @@
 </file>
 
 <file path=customXml/itemProps1.xml><?xml version="1.0" encoding="utf-8"?>
-<ds:datastoreItem xmlns:ds="http://schemas.openxmlformats.org/officeDocument/2006/customXml" ds:itemID="{EE552D69-0C81-4192-8C18-67FB27423A31}">
+<ds:datastoreItem xmlns:ds="http://schemas.openxmlformats.org/officeDocument/2006/customXml" ds:itemID="{54A52341-81F2-8B41-8239-83E5550E4CB8}">
   <ds:schemaRefs>
     <ds:schemaRef ds:uri="http://schemas.openxmlformats.org/officeDocument/2006/bibliography"/>
   </ds:schemaRefs>

</xml_diff>

<commit_message>
Splitted and fixed use case diagrams
- Now there are two use case diagrams, one for the user and one for the third party;
- Some changes in the use case diagrams;
- Added use cases "Enroll to a run" and "Visualize his/her data";
- Deleted use case "Define the path".
</commit_message>
<xml_diff>
--- a/RASD/RASD.docx
+++ b/RASD/RASD.docx
@@ -1,6 +1,6 @@
 
 <file path=word/document.xml><?xml version="1.0" encoding="utf-8"?>
-<w:document xmlns:wpc="http://schemas.microsoft.com/office/word/2010/wordprocessingCanvas" xmlns:cx="http://schemas.microsoft.com/office/drawing/2014/chartex" xmlns:cx1="http://schemas.microsoft.com/office/drawing/2015/9/8/chartex" xmlns:cx2="http://schemas.microsoft.com/office/drawing/2015/10/21/chartex" xmlns:cx3="http://schemas.microsoft.com/office/drawing/2016/5/9/chartex" xmlns:cx4="http://schemas.microsoft.com/office/drawing/2016/5/10/chartex" xmlns:cx5="http://schemas.microsoft.com/office/drawing/2016/5/11/chartex" xmlns:cx6="http://schemas.microsoft.com/office/drawing/2016/5/12/chartex" xmlns:cx7="http://schemas.microsoft.com/office/drawing/2016/5/13/chartex" xmlns:cx8="http://schemas.microsoft.com/office/drawing/2016/5/14/chartex" xmlns:mc="http://schemas.openxmlformats.org/markup-compatibility/2006" xmlns:aink="http://schemas.microsoft.com/office/drawing/2016/ink" xmlns:am3d="http://schemas.microsoft.com/office/drawing/2017/model3d" xmlns:o="urn:schemas-microsoft-com:office:office" xmlns:r="http://schemas.openxmlformats.org/officeDocument/2006/relationships" xmlns:m="http://schemas.openxmlformats.org/officeDocument/2006/math" xmlns:v="urn:schemas-microsoft-com:vml" xmlns:wp14="http://schemas.microsoft.com/office/word/2010/wordprocessingDrawing" xmlns:wp="http://schemas.openxmlformats.org/drawingml/2006/wordprocessingDrawing" xmlns:w10="urn:schemas-microsoft-com:office:word" xmlns:w="http://schemas.openxmlformats.org/wordprocessingml/2006/main" xmlns:w14="http://schemas.microsoft.com/office/word/2010/wordml" xmlns:w15="http://schemas.microsoft.com/office/word/2012/wordml" xmlns:w16cid="http://schemas.microsoft.com/office/word/2016/wordml/cid" xmlns:w16se="http://schemas.microsoft.com/office/word/2015/wordml/symex" xmlns:wpg="http://schemas.microsoft.com/office/word/2010/wordprocessingGroup" xmlns:wpi="http://schemas.microsoft.com/office/word/2010/wordprocessingInk" xmlns:wne="http://schemas.microsoft.com/office/word/2006/wordml" xmlns:wps="http://schemas.microsoft.com/office/word/2010/wordprocessingShape" mc:Ignorable="w14 w15 w16se w16cid wp14">
+<w:document xmlns:wpc="http://schemas.microsoft.com/office/word/2010/wordprocessingCanvas" xmlns:mc="http://schemas.openxmlformats.org/markup-compatibility/2006" xmlns:o="urn:schemas-microsoft-com:office:office" xmlns:r="http://schemas.openxmlformats.org/officeDocument/2006/relationships" xmlns:m="http://schemas.openxmlformats.org/officeDocument/2006/math" xmlns:v="urn:schemas-microsoft-com:vml" xmlns:wp14="http://schemas.microsoft.com/office/word/2010/wordprocessingDrawing" xmlns:wp="http://schemas.openxmlformats.org/drawingml/2006/wordprocessingDrawing" xmlns:w10="urn:schemas-microsoft-com:office:word" xmlns:w="http://schemas.openxmlformats.org/wordprocessingml/2006/main" xmlns:w14="http://schemas.microsoft.com/office/word/2010/wordml" xmlns:w15="http://schemas.microsoft.com/office/word/2012/wordml" xmlns:wpg="http://schemas.microsoft.com/office/word/2010/wordprocessingGroup" xmlns:wpi="http://schemas.microsoft.com/office/word/2010/wordprocessingInk" xmlns:wne="http://schemas.microsoft.com/office/word/2006/wordml" xmlns:wps="http://schemas.microsoft.com/office/word/2010/wordprocessingShape" mc:Ignorable="w14 w15 wp14">
   <w:body>
     <w:p>
       <w:pPr>
@@ -3657,7 +3657,29 @@
           <w:szCs w:val="22"/>
           <w:lang w:val="en-US"/>
         </w:rPr>
-        <w:t xml:space="preserve"> to choose between accessing the data of a specific individual or accessing anonymized data of groups of individuals. In the former case, the third party will provide the security number (or the fiscal code, in Italy) of the user, that wil</w:t>
+        <w:t xml:space="preserve"> to choose between accessing the data of a specific individual </w:t>
+      </w:r>
+      <w:proofErr w:type="gramStart"/>
+      <w:r>
+        <w:rPr>
+          <w:rFonts w:cstheme="minorHAnsi"/>
+          <w:color w:val="000000"/>
+          <w:sz w:val="22"/>
+          <w:szCs w:val="22"/>
+          <w:lang w:val="en-US"/>
+        </w:rPr>
+        <w:t>or</w:t>
+      </w:r>
+      <w:proofErr w:type="gramEnd"/>
+      <w:r>
+        <w:rPr>
+          <w:rFonts w:cstheme="minorHAnsi"/>
+          <w:color w:val="000000"/>
+          <w:sz w:val="22"/>
+          <w:szCs w:val="22"/>
+          <w:lang w:val="en-US"/>
+        </w:rPr>
+        <w:t xml:space="preserve"> accessing anonymized data of groups of individuals. In the former case, the third party will provide the security number (or the fiscal code, in Italy) of the user, that wil</w:t>
       </w:r>
       <w:r>
         <w:rPr>
@@ -5241,6 +5263,7 @@
     <w:p>
       <w:pPr>
         <w:spacing w:after="0" w:line="240" w:lineRule="auto"/>
+        <w:jc w:val="both"/>
         <w:textAlignment w:val="baseline"/>
         <w:rPr>
           <w:rFonts w:eastAsia="Times New Roman" w:cs="Arial"/>
@@ -5254,6 +5277,7 @@
     <w:p>
       <w:pPr>
         <w:ind w:right="680"/>
+        <w:jc w:val="both"/>
         <w:rPr>
           <w:rFonts w:cstheme="minorHAnsi"/>
           <w:sz w:val="22"/>
@@ -5268,7 +5292,7 @@
           <w:szCs w:val="22"/>
           <w:lang w:val="en-US"/>
         </w:rPr>
-        <w:t xml:space="preserve">The system does not use any hardware interface. Any device that can connect to internet through a browser (for example a pc, a mobile phone, a tablet, etc.) is enough for both the user and the third party to do does activity that don’t require data acquisition through device. For example, signing up, logging in, organizing a run, requiring data from a user, accepting or refusing data requests from </w:t>
+        <w:t xml:space="preserve">The system does not use any hardware interface. Any device that can connect to internet through a browser (for example a pc, a mobile phone, a tablet, etc.) is enough for both the user and the third party to do does activity that don’t require data acquisition through device. For example, signing up, logging in, organizing a run, requiring data from a user, accepting or refusing data requests from third </w:t>
       </w:r>
       <w:r>
         <w:rPr>
@@ -5278,7 +5302,7 @@
           <w:lang w:val="en-US"/>
         </w:rPr>
         <w:lastRenderedPageBreak/>
-        <w:t xml:space="preserve">third party, and so on and so forth. However, some services offered by the system require a specific hardware: in order to locate the user it’s necessary for him to have a GPS device. To get the heartbeat of the user, an appropriate device must be user, such as a smartwatch. Finally, it’s important to underline that </w:t>
+        <w:t xml:space="preserve">party, and so on and so forth. However, some services offered by the system require a specific hardware: in order to locate the user it’s necessary for him to have a GPS device. To get the heartbeat of the user, an appropriate device must be user, such as a smartwatch. Finally, it’s important to underline that </w:t>
       </w:r>
       <w:proofErr w:type="spellStart"/>
       <w:r>
@@ -5323,54 +5347,24 @@
     </w:p>
     <w:p>
       <w:pPr>
-        <w:spacing w:after="0" w:line="240" w:lineRule="auto"/>
-        <w:textAlignment w:val="baseline"/>
-        <w:rPr>
-          <w:rFonts w:eastAsia="Times New Roman" w:cs="Arial"/>
-          <w:b/>
-          <w:color w:val="000000"/>
-          <w:sz w:val="22"/>
-          <w:szCs w:val="22"/>
-          <w:lang w:val="en-US" w:eastAsia="it-IT"/>
-        </w:rPr>
-      </w:pPr>
-      <w:r>
+        <w:ind w:right="680"/>
+        <w:jc w:val="both"/>
         <w:rPr>
           <w:rFonts w:cstheme="minorHAnsi"/>
           <w:sz w:val="22"/>
           <w:szCs w:val="22"/>
           <w:lang w:val="en-US"/>
         </w:rPr>
+      </w:pPr>
+      <w:r>
+        <w:rPr>
+          <w:rFonts w:cstheme="minorHAnsi"/>
+          <w:sz w:val="22"/>
+          <w:szCs w:val="22"/>
+          <w:lang w:val="en-US"/>
+        </w:rPr>
         <w:t>The system uses an external suitable service so that its architecture is simpler. A Google Maps’ API is used when providing the Track4Run service. The organizer will choose the path of his run by managing a map provided by the API. The user that wants to spectate a run, as well, will be provided of a map by the API.</w:t>
       </w:r>
-    </w:p>
-    <w:p>
-      <w:pPr>
-        <w:spacing w:after="0" w:line="240" w:lineRule="auto"/>
-        <w:textAlignment w:val="baseline"/>
-        <w:rPr>
-          <w:rFonts w:eastAsia="Times New Roman" w:cs="Arial"/>
-          <w:b/>
-          <w:color w:val="000000"/>
-          <w:sz w:val="22"/>
-          <w:szCs w:val="22"/>
-          <w:lang w:val="en-US" w:eastAsia="it-IT"/>
-        </w:rPr>
-      </w:pPr>
-    </w:p>
-    <w:p>
-      <w:pPr>
-        <w:spacing w:after="0" w:line="240" w:lineRule="auto"/>
-        <w:textAlignment w:val="baseline"/>
-        <w:rPr>
-          <w:rFonts w:eastAsia="Times New Roman" w:cs="Arial"/>
-          <w:b/>
-          <w:color w:val="000000"/>
-          <w:sz w:val="22"/>
-          <w:szCs w:val="22"/>
-          <w:lang w:val="en-US" w:eastAsia="it-IT"/>
-        </w:rPr>
-      </w:pPr>
     </w:p>
     <w:p>
       <w:pPr>
@@ -5384,10 +5378,7 @@
           <w:lang w:val="en-US"/>
         </w:rPr>
       </w:pPr>
-    </w:p>
-    <w:p>
-      <w:pPr>
-        <w:jc w:val="center"/>
+      <w:r>
         <w:rPr>
           <w:rFonts w:cs="Times New Roman"/>
           <w:b/>
@@ -5396,7 +5387,8 @@
           <w:szCs w:val="22"/>
           <w:lang w:val="en-US"/>
         </w:rPr>
-      </w:pPr>
+        <w:t>3.</w:t>
+      </w:r>
       <w:r>
         <w:rPr>
           <w:rFonts w:cs="Times New Roman"/>
@@ -5406,7 +5398,7 @@
           <w:szCs w:val="22"/>
           <w:lang w:val="en-US"/>
         </w:rPr>
-        <w:t>3.</w:t>
+        <w:t xml:space="preserve"> </w:t>
       </w:r>
       <w:r>
         <w:rPr>
@@ -5417,9 +5409,12 @@
           <w:szCs w:val="22"/>
           <w:lang w:val="en-US"/>
         </w:rPr>
-        <w:t xml:space="preserve"> </w:t>
-      </w:r>
-      <w:r>
+        <w:t>Specific requirements</w:t>
+      </w:r>
+    </w:p>
+    <w:p>
+      <w:pPr>
+        <w:ind w:right="680"/>
         <w:rPr>
           <w:rFonts w:cs="Times New Roman"/>
           <w:b/>
@@ -5428,12 +5423,8 @@
           <w:szCs w:val="22"/>
           <w:lang w:val="en-US"/>
         </w:rPr>
-        <w:t>Specific requirements</w:t>
-      </w:r>
-    </w:p>
-    <w:p>
-      <w:pPr>
-        <w:ind w:right="680"/>
+      </w:pPr>
+      <w:r>
         <w:rPr>
           <w:rFonts w:cs="Times New Roman"/>
           <w:b/>
@@ -5442,8 +5433,12 @@
           <w:szCs w:val="22"/>
           <w:lang w:val="en-US"/>
         </w:rPr>
-      </w:pPr>
-      <w:r>
+        <w:t>3.1 External interface requirements</w:t>
+      </w:r>
+    </w:p>
+    <w:p>
+      <w:pPr>
+        <w:ind w:right="680"/>
         <w:rPr>
           <w:rFonts w:cs="Times New Roman"/>
           <w:b/>
@@ -5452,12 +5447,8 @@
           <w:szCs w:val="22"/>
           <w:lang w:val="en-US"/>
         </w:rPr>
-        <w:t>3.1 External interface requirements</w:t>
-      </w:r>
-    </w:p>
-    <w:p>
-      <w:pPr>
-        <w:ind w:right="680"/>
+      </w:pPr>
+      <w:r>
         <w:rPr>
           <w:rFonts w:cs="Times New Roman"/>
           <w:b/>
@@ -5466,16 +5457,6 @@
           <w:szCs w:val="22"/>
           <w:lang w:val="en-US"/>
         </w:rPr>
-      </w:pPr>
-      <w:r>
-        <w:rPr>
-          <w:rFonts w:cs="Times New Roman"/>
-          <w:b/>
-          <w:i/>
-          <w:sz w:val="22"/>
-          <w:szCs w:val="22"/>
-          <w:lang w:val="en-US"/>
-        </w:rPr>
         <w:t>3.1.1 User Interfaces</w:t>
       </w:r>
     </w:p>
@@ -5505,18 +5486,7 @@
           <w:szCs w:val="22"/>
           <w:lang w:val="en-US"/>
         </w:rPr>
-        <w:t xml:space="preserve"> mockups give an approximative idea of how the application’s interfaces should appear: some of the most important</w:t>
-      </w:r>
-      <w:bookmarkStart w:id="0" w:name="_GoBack"/>
-      <w:bookmarkEnd w:id="0"/>
-      <w:r>
-        <w:rPr>
-          <w:rFonts w:cs="Times New Roman"/>
-          <w:sz w:val="22"/>
-          <w:szCs w:val="22"/>
-          <w:lang w:val="en-US"/>
-        </w:rPr>
-        <w:t xml:space="preserve"> screenshots of the interactions between the system and each of its users (User and Third Party) are represented.</w:t>
+        <w:t xml:space="preserve"> mockups give an approximative idea of how the application’s interfaces should appear: some of the most important screenshots of the interactions between the system and each of its users (User and Third Party) are represented.</w:t>
       </w:r>
     </w:p>
     <w:p>
@@ -5528,6 +5498,7 @@
       <w:r>
         <w:rPr>
           <w:noProof/>
+          <w:lang w:eastAsia="it-IT"/>
         </w:rPr>
         <mc:AlternateContent>
           <mc:Choice Requires="wps">
@@ -5636,7 +5607,7 @@
                 <v:stroke joinstyle="miter"/>
                 <v:path gradientshapeok="t" o:connecttype="rect"/>
               </v:shapetype>
-              <v:shape id="Casella di testo 18" o:spid="_x0000_s1026" type="#_x0000_t202" style="position:absolute;margin-left:239.6pt;margin-top:320.3pt;width:241.6pt;height:.05pt;z-index:251664384;visibility:visible;mso-wrap-style:square;mso-wrap-distance-left:9pt;mso-wrap-distance-top:0;mso-wrap-distance-right:9pt;mso-wrap-distance-bottom:0;mso-position-horizontal:absolute;mso-position-horizontal-relative:text;mso-position-vertical:absolute;mso-position-vertical-relative:text;v-text-anchor:top" o:gfxdata="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" stroked="f">
+              <v:shape id="Casella di testo 18" o:spid="_x0000_s1026" type="#_x0000_t202" style="position:absolute;margin-left:239.6pt;margin-top:320.3pt;width:241.6pt;height:.05pt;z-index:251664384;visibility:visible;mso-wrap-style:square;mso-wrap-distance-left:9pt;mso-wrap-distance-top:0;mso-wrap-distance-right:9pt;mso-wrap-distance-bottom:0;mso-position-horizontal:absolute;mso-position-horizontal-relative:text;mso-position-vertical:absolute;mso-position-vertical-relative:text;v-text-anchor:top" o:gfxdata="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" stroked="f">
                 <v:textbox style="mso-fit-shape-to-text:t" inset="0,0,0,0">
                   <w:txbxContent>
                     <w:p>
@@ -5700,6 +5671,7 @@
       <w:r>
         <w:rPr>
           <w:noProof/>
+          <w:lang w:eastAsia="it-IT"/>
         </w:rPr>
         <w:drawing>
           <wp:anchor distT="0" distB="0" distL="114300" distR="114300" simplePos="0" relativeHeight="251660288" behindDoc="0" locked="0" layoutInCell="1" allowOverlap="1" wp14:anchorId="5899F899" wp14:editId="25E2DFCC">
@@ -5760,6 +5732,7 @@
       <w:r>
         <w:rPr>
           <w:noProof/>
+          <w:lang w:eastAsia="it-IT"/>
         </w:rPr>
         <mc:AlternateContent>
           <mc:Choice Requires="wps">
@@ -5891,7 +5864,7 @@
           </mc:Choice>
           <mc:Fallback>
             <w:pict>
-              <v:shape w14:anchorId="4F9EB650" id="Casella di testo 17" o:spid="_x0000_s1027" type="#_x0000_t202" style="position:absolute;margin-left:0;margin-top:320.3pt;width:247.2pt;height:.05pt;z-index:251662336;visibility:visible;mso-wrap-style:square;mso-wrap-distance-left:9pt;mso-wrap-distance-top:0;mso-wrap-distance-right:9pt;mso-wrap-distance-bottom:0;mso-position-horizontal:absolute;mso-position-horizontal-relative:text;mso-position-vertical:absolute;mso-position-vertical-relative:text;v-text-anchor:top" o:gfxdata="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" stroked="f">
+              <v:shape w14:anchorId="4F9EB650" id="Casella di testo 17" o:spid="_x0000_s1027" type="#_x0000_t202" style="position:absolute;margin-left:0;margin-top:320.3pt;width:247.2pt;height:.05pt;z-index:251662336;visibility:visible;mso-wrap-style:square;mso-wrap-distance-left:9pt;mso-wrap-distance-top:0;mso-wrap-distance-right:9pt;mso-wrap-distance-bottom:0;mso-position-horizontal:absolute;mso-position-horizontal-relative:text;mso-position-vertical:absolute;mso-position-vertical-relative:text;v-text-anchor:top" o:gfxdata="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" stroked="f">
                 <v:textbox style="mso-fit-shape-to-text:t" inset="0,0,0,0">
                   <w:txbxContent>
                     <w:p>
@@ -5982,6 +5955,7 @@
       <w:r>
         <w:rPr>
           <w:noProof/>
+          <w:lang w:eastAsia="it-IT"/>
         </w:rPr>
         <w:drawing>
           <wp:anchor distT="0" distB="0" distL="114300" distR="114300" simplePos="0" relativeHeight="251659264" behindDoc="0" locked="0" layoutInCell="1" allowOverlap="1" wp14:anchorId="0BB06343" wp14:editId="08DCC621">
@@ -6044,19 +6018,142 @@
       </w:pPr>
       <w:r>
         <w:rPr>
+          <w:rFonts w:cs="Times New Roman"/>
           <w:noProof/>
+          <w:sz w:val="22"/>
+          <w:szCs w:val="22"/>
+          <w:lang w:eastAsia="it-IT"/>
         </w:rPr>
         <w:lastRenderedPageBreak/>
+        <w:drawing>
+          <wp:anchor distT="0" distB="0" distL="114300" distR="114300" simplePos="0" relativeHeight="251665408" behindDoc="0" locked="0" layoutInCell="1" allowOverlap="1">
+            <wp:simplePos x="0" y="0"/>
+            <wp:positionH relativeFrom="margin">
+              <wp:posOffset>3547110</wp:posOffset>
+            </wp:positionH>
+            <wp:positionV relativeFrom="margin">
+              <wp:posOffset>-635635</wp:posOffset>
+            </wp:positionV>
+            <wp:extent cx="3068320" cy="4155440"/>
+            <wp:effectExtent l="0" t="0" r="5080" b="0"/>
+            <wp:wrapSquare wrapText="bothSides"/>
+            <wp:docPr id="20" name="Immagine 20"/>
+            <wp:cNvGraphicFramePr>
+              <a:graphicFrameLocks xmlns:a="http://schemas.openxmlformats.org/drawingml/2006/main" noChangeAspect="1"/>
+            </wp:cNvGraphicFramePr>
+            <a:graphic xmlns:a="http://schemas.openxmlformats.org/drawingml/2006/main">
+              <a:graphicData uri="http://schemas.openxmlformats.org/drawingml/2006/picture">
+                <pic:pic xmlns:pic="http://schemas.openxmlformats.org/drawingml/2006/picture">
+                  <pic:nvPicPr>
+                    <pic:cNvPr id="20" name="4.UserInterfaceAccessToHeartRate.png"/>
+                    <pic:cNvPicPr/>
+                  </pic:nvPicPr>
+                  <pic:blipFill>
+                    <a:blip r:embed="rId15">
+                      <a:extLst>
+                        <a:ext uri="{28A0092B-C50C-407E-A947-70E740481C1C}">
+                          <a14:useLocalDpi xmlns:a14="http://schemas.microsoft.com/office/drawing/2010/main" val="0"/>
+                        </a:ext>
+                      </a:extLst>
+                    </a:blip>
+                    <a:stretch>
+                      <a:fillRect/>
+                    </a:stretch>
+                  </pic:blipFill>
+                  <pic:spPr>
+                    <a:xfrm>
+                      <a:off x="0" y="0"/>
+                      <a:ext cx="3068320" cy="4155440"/>
+                    </a:xfrm>
+                    <a:prstGeom prst="rect">
+                      <a:avLst/>
+                    </a:prstGeom>
+                  </pic:spPr>
+                </pic:pic>
+              </a:graphicData>
+            </a:graphic>
+            <wp14:sizeRelH relativeFrom="margin">
+              <wp14:pctWidth>0</wp14:pctWidth>
+            </wp14:sizeRelH>
+            <wp14:sizeRelV relativeFrom="margin">
+              <wp14:pctHeight>0</wp14:pctHeight>
+            </wp14:sizeRelV>
+          </wp:anchor>
+        </w:drawing>
+      </w:r>
+      <w:r>
+        <w:rPr>
+          <w:noProof/>
+          <w:lang w:eastAsia="it-IT"/>
+        </w:rPr>
+        <w:drawing>
+          <wp:inline distT="0" distB="0" distL="0" distR="0">
+            <wp:extent cx="3199750" cy="3444949"/>
+            <wp:effectExtent l="0" t="0" r="1270" b="0"/>
+            <wp:docPr id="11" name="Immagine 11"/>
+            <wp:cNvGraphicFramePr>
+              <a:graphicFrameLocks xmlns:a="http://schemas.openxmlformats.org/drawingml/2006/main" noChangeAspect="1"/>
+            </wp:cNvGraphicFramePr>
+            <a:graphic xmlns:a="http://schemas.openxmlformats.org/drawingml/2006/main">
+              <a:graphicData uri="http://schemas.openxmlformats.org/drawingml/2006/picture">
+                <pic:pic xmlns:pic="http://schemas.openxmlformats.org/drawingml/2006/picture">
+                  <pic:nvPicPr>
+                    <pic:cNvPr id="11" name="3.Data4HelpMenuv2.png"/>
+                    <pic:cNvPicPr/>
+                  </pic:nvPicPr>
+                  <pic:blipFill>
+                    <a:blip r:embed="rId16">
+                      <a:extLst>
+                        <a:ext uri="{28A0092B-C50C-407E-A947-70E740481C1C}">
+                          <a14:useLocalDpi xmlns:a14="http://schemas.microsoft.com/office/drawing/2010/main" val="0"/>
+                        </a:ext>
+                      </a:extLst>
+                    </a:blip>
+                    <a:stretch>
+                      <a:fillRect/>
+                    </a:stretch>
+                  </pic:blipFill>
+                  <pic:spPr>
+                    <a:xfrm>
+                      <a:off x="0" y="0"/>
+                      <a:ext cx="3236628" cy="3484653"/>
+                    </a:xfrm>
+                    <a:prstGeom prst="rect">
+                      <a:avLst/>
+                    </a:prstGeom>
+                  </pic:spPr>
+                </pic:pic>
+              </a:graphicData>
+            </a:graphic>
+          </wp:inline>
+        </w:drawing>
+      </w:r>
+    </w:p>
+    <w:p>
+      <w:pPr>
+        <w:pStyle w:val="Didascalia"/>
+        <w:jc w:val="center"/>
+        <w:rPr>
+          <w:b/>
+          <w:i w:val="0"/>
+          <w:lang w:val="en-US"/>
+        </w:rPr>
+      </w:pPr>
+      <w:r>
+        <w:rPr>
+          <w:noProof/>
+          <w:lang w:eastAsia="it-IT"/>
+        </w:rPr>
         <mc:AlternateContent>
           <mc:Choice Requires="wps">
             <w:drawing>
               <wp:anchor distT="0" distB="0" distL="114300" distR="114300" simplePos="0" relativeHeight="251669504" behindDoc="0" locked="0" layoutInCell="1" allowOverlap="1" wp14:anchorId="5F085C37" wp14:editId="5EC6A23D">
                 <wp:simplePos x="0" y="0"/>
                 <wp:positionH relativeFrom="column">
-                  <wp:posOffset>3542842</wp:posOffset>
+                  <wp:posOffset>3542665</wp:posOffset>
                 </wp:positionH>
                 <wp:positionV relativeFrom="paragraph">
-                  <wp:posOffset>3745230</wp:posOffset>
+                  <wp:posOffset>25120</wp:posOffset>
                 </wp:positionV>
                 <wp:extent cx="3068320" cy="361950"/>
                 <wp:effectExtent l="0" t="0" r="5080" b="6350"/>
@@ -6158,11 +6255,7 @@
           </mc:Choice>
           <mc:Fallback>
             <w:pict>
-              <v:shapetype w14:anchorId="5F085C37" id="_x0000_t202" coordsize="21600,21600" o:spt="202" path="m,l,21600r21600,l21600,xe">
-                <v:stroke joinstyle="miter"/>
-                <v:path gradientshapeok="t" o:connecttype="rect"/>
-              </v:shapetype>
-              <v:shape id="Casella di testo 12" o:spid="_x0000_s1028" type="#_x0000_t202" style="position:absolute;margin-left:278.95pt;margin-top:294.9pt;width:241.6pt;height:28.5pt;z-index:251669504;visibility:visible;mso-wrap-style:square;mso-height-percent:0;mso-wrap-distance-left:9pt;mso-wrap-distance-top:0;mso-wrap-distance-right:9pt;mso-wrap-distance-bottom:0;mso-position-horizontal:absolute;mso-position-horizontal-relative:text;mso-position-vertical:absolute;mso-position-vertical-relative:text;mso-height-percent:0;mso-height-relative:margin;v-text-anchor:top" o:gfxdata="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" stroked="f">
+              <v:shape w14:anchorId="5F085C37" id="Casella di testo 12" o:spid="_x0000_s1028" type="#_x0000_t202" style="position:absolute;left:0;text-align:left;margin-left:278.95pt;margin-top:2pt;width:241.6pt;height:28.5pt;z-index:251669504;visibility:visible;mso-wrap-style:square;mso-height-percent:0;mso-wrap-distance-left:9pt;mso-wrap-distance-top:0;mso-wrap-distance-right:9pt;mso-wrap-distance-bottom:0;mso-position-horizontal:absolute;mso-position-horizontal-relative:text;mso-position-vertical:absolute;mso-position-vertical-relative:text;mso-height-percent:0;mso-height-relative:margin;v-text-anchor:top" o:gfxdata="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" stroked="f">
                 <v:textbox inset="0,0,0,0">
                   <w:txbxContent>
                     <w:p>
@@ -6230,132 +6323,19 @@
       </w:r>
       <w:r>
         <w:rPr>
-          <w:rFonts w:cs="Times New Roman"/>
-          <w:noProof/>
-          <w:sz w:val="22"/>
-          <w:szCs w:val="22"/>
-          <w:lang w:val="en-US"/>
-        </w:rPr>
-        <w:drawing>
-          <wp:anchor distT="0" distB="0" distL="114300" distR="114300" simplePos="0" relativeHeight="251665408" behindDoc="0" locked="0" layoutInCell="1" allowOverlap="1">
-            <wp:simplePos x="0" y="0"/>
-            <wp:positionH relativeFrom="margin">
-              <wp:posOffset>3547110</wp:posOffset>
-            </wp:positionH>
-            <wp:positionV relativeFrom="margin">
-              <wp:posOffset>-635635</wp:posOffset>
-            </wp:positionV>
-            <wp:extent cx="3068320" cy="4155440"/>
-            <wp:effectExtent l="0" t="0" r="5080" b="0"/>
-            <wp:wrapSquare wrapText="bothSides"/>
-            <wp:docPr id="20" name="Immagine 20"/>
-            <wp:cNvGraphicFramePr>
-              <a:graphicFrameLocks xmlns:a="http://schemas.openxmlformats.org/drawingml/2006/main" noChangeAspect="1"/>
-            </wp:cNvGraphicFramePr>
-            <a:graphic xmlns:a="http://schemas.openxmlformats.org/drawingml/2006/main">
-              <a:graphicData uri="http://schemas.openxmlformats.org/drawingml/2006/picture">
-                <pic:pic xmlns:pic="http://schemas.openxmlformats.org/drawingml/2006/picture">
-                  <pic:nvPicPr>
-                    <pic:cNvPr id="20" name="4.UserInterfaceAccessToHeartRate.png"/>
-                    <pic:cNvPicPr/>
-                  </pic:nvPicPr>
-                  <pic:blipFill>
-                    <a:blip r:embed="rId15">
-                      <a:extLst>
-                        <a:ext uri="{28A0092B-C50C-407E-A947-70E740481C1C}">
-                          <a14:useLocalDpi xmlns:a14="http://schemas.microsoft.com/office/drawing/2010/main" val="0"/>
-                        </a:ext>
-                      </a:extLst>
-                    </a:blip>
-                    <a:stretch>
-                      <a:fillRect/>
-                    </a:stretch>
-                  </pic:blipFill>
-                  <pic:spPr>
-                    <a:xfrm>
-                      <a:off x="0" y="0"/>
-                      <a:ext cx="3068320" cy="4155440"/>
-                    </a:xfrm>
-                    <a:prstGeom prst="rect">
-                      <a:avLst/>
-                    </a:prstGeom>
-                  </pic:spPr>
-                </pic:pic>
-              </a:graphicData>
-            </a:graphic>
-            <wp14:sizeRelH relativeFrom="margin">
-              <wp14:pctWidth>0</wp14:pctWidth>
-            </wp14:sizeRelH>
-            <wp14:sizeRelV relativeFrom="margin">
-              <wp14:pctHeight>0</wp14:pctHeight>
-            </wp14:sizeRelV>
-          </wp:anchor>
-        </w:drawing>
-      </w:r>
-      <w:r>
-        <w:rPr>
-          <w:noProof/>
-        </w:rPr>
-        <w:drawing>
-          <wp:inline distT="0" distB="0" distL="0" distR="0">
-            <wp:extent cx="3199750" cy="3444949"/>
-            <wp:effectExtent l="0" t="0" r="1270" b="0"/>
-            <wp:docPr id="11" name="Immagine 11"/>
-            <wp:cNvGraphicFramePr>
-              <a:graphicFrameLocks xmlns:a="http://schemas.openxmlformats.org/drawingml/2006/main" noChangeAspect="1"/>
-            </wp:cNvGraphicFramePr>
-            <a:graphic xmlns:a="http://schemas.openxmlformats.org/drawingml/2006/main">
-              <a:graphicData uri="http://schemas.openxmlformats.org/drawingml/2006/picture">
-                <pic:pic xmlns:pic="http://schemas.openxmlformats.org/drawingml/2006/picture">
-                  <pic:nvPicPr>
-                    <pic:cNvPr id="11" name="3.Data4HelpMenuv2.png"/>
-                    <pic:cNvPicPr/>
-                  </pic:nvPicPr>
-                  <pic:blipFill>
-                    <a:blip r:embed="rId16">
-                      <a:extLst>
-                        <a:ext uri="{28A0092B-C50C-407E-A947-70E740481C1C}">
-                          <a14:useLocalDpi xmlns:a14="http://schemas.microsoft.com/office/drawing/2010/main" val="0"/>
-                        </a:ext>
-                      </a:extLst>
-                    </a:blip>
-                    <a:stretch>
-                      <a:fillRect/>
-                    </a:stretch>
-                  </pic:blipFill>
-                  <pic:spPr>
-                    <a:xfrm>
-                      <a:off x="0" y="0"/>
-                      <a:ext cx="3236628" cy="3484653"/>
-                    </a:xfrm>
-                    <a:prstGeom prst="rect">
-                      <a:avLst/>
-                    </a:prstGeom>
-                  </pic:spPr>
-                </pic:pic>
-              </a:graphicData>
-            </a:graphic>
-          </wp:inline>
-        </w:drawing>
-      </w:r>
-    </w:p>
-    <w:p>
-      <w:pPr>
-        <w:pStyle w:val="Didascalia"/>
-        <w:jc w:val="center"/>
-        <w:rPr>
           <w:b/>
           <w:i w:val="0"/>
           <w:lang w:val="en-US"/>
         </w:rPr>
-      </w:pPr>
+        <w:t xml:space="preserve">Figure 3 Mockup – </w:t>
+      </w:r>
       <w:r>
         <w:rPr>
           <w:b/>
           <w:i w:val="0"/>
           <w:lang w:val="en-US"/>
         </w:rPr>
-        <w:t xml:space="preserve">Figure 3 Mockup – </w:t>
+        <w:t xml:space="preserve">User UI: </w:t>
       </w:r>
       <w:r>
         <w:rPr>
@@ -6363,14 +6343,6 @@
           <w:i w:val="0"/>
           <w:lang w:val="en-US"/>
         </w:rPr>
-        <w:t xml:space="preserve">User UI: </w:t>
-      </w:r>
-      <w:r>
-        <w:rPr>
-          <w:b/>
-          <w:i w:val="0"/>
-          <w:lang w:val="en-US"/>
-        </w:rPr>
         <w:t>Data4Help menu</w:t>
       </w:r>
     </w:p>
@@ -6385,6 +6357,7 @@
       <w:r>
         <w:rPr>
           <w:noProof/>
+          <w:lang w:eastAsia="it-IT"/>
         </w:rPr>
         <mc:AlternateContent>
           <mc:Choice Requires="wps">
@@ -6392,13 +6365,13 @@
               <wp:anchor distT="0" distB="0" distL="114300" distR="114300" simplePos="0" relativeHeight="251692032" behindDoc="0" locked="0" layoutInCell="1" allowOverlap="1" wp14:anchorId="73F5D7D0" wp14:editId="396534C9">
                 <wp:simplePos x="0" y="0"/>
                 <wp:positionH relativeFrom="column">
-                  <wp:posOffset>-71755</wp:posOffset>
+                  <wp:posOffset>224923</wp:posOffset>
                 </wp:positionH>
                 <wp:positionV relativeFrom="paragraph">
-                  <wp:posOffset>4370056</wp:posOffset>
+                  <wp:posOffset>4310084</wp:posOffset>
                 </wp:positionV>
-                <wp:extent cx="3476625" cy="635"/>
-                <wp:effectExtent l="0" t="0" r="3175" b="12065"/>
+                <wp:extent cx="2976880" cy="635"/>
+                <wp:effectExtent l="0" t="0" r="0" b="0"/>
                 <wp:wrapSquare wrapText="bothSides"/>
                 <wp:docPr id="37" name="Casella di testo 37"/>
                 <wp:cNvGraphicFramePr/>
@@ -6409,7 +6382,7 @@
                       <wps:spPr>
                         <a:xfrm>
                           <a:off x="0" y="0"/>
-                          <a:ext cx="3476625" cy="635"/>
+                          <a:ext cx="2976880" cy="635"/>
                         </a:xfrm>
                         <a:prstGeom prst="rect">
                           <a:avLst/>
@@ -6454,12 +6427,15 @@
                     </wps:wsp>
                   </a:graphicData>
                 </a:graphic>
+                <wp14:sizeRelH relativeFrom="margin">
+                  <wp14:pctWidth>0</wp14:pctWidth>
+                </wp14:sizeRelH>
               </wp:anchor>
             </w:drawing>
           </mc:Choice>
           <mc:Fallback>
             <w:pict>
-              <v:shape w14:anchorId="73F5D7D0" id="Casella di testo 37" o:spid="_x0000_s1029" type="#_x0000_t202" style="position:absolute;margin-left:-5.65pt;margin-top:344.1pt;width:273.75pt;height:.05pt;z-index:251692032;visibility:visible;mso-wrap-style:square;mso-wrap-distance-left:9pt;mso-wrap-distance-top:0;mso-wrap-distance-right:9pt;mso-wrap-distance-bottom:0;mso-position-horizontal:absolute;mso-position-horizontal-relative:text;mso-position-vertical:absolute;mso-position-vertical-relative:text;v-text-anchor:top" o:gfxdata="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" stroked="f">
+              <v:shape w14:anchorId="73F5D7D0" id="Casella di testo 37" o:spid="_x0000_s1029" type="#_x0000_t202" style="position:absolute;margin-left:17.7pt;margin-top:339.4pt;width:234.4pt;height:.05pt;z-index:251692032;visibility:visible;mso-wrap-style:square;mso-width-percent:0;mso-wrap-distance-left:9pt;mso-wrap-distance-top:0;mso-wrap-distance-right:9pt;mso-wrap-distance-bottom:0;mso-position-horizontal:absolute;mso-position-horizontal-relative:text;mso-position-vertical:absolute;mso-position-vertical-relative:text;mso-width-percent:0;mso-width-relative:margin;v-text-anchor:top" o:gfxdata="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" stroked="f">
                 <v:textbox style="mso-fit-shape-to-text:t" inset="0,0,0,0">
                   <w:txbxContent>
                     <w:p>
@@ -6493,6 +6469,7 @@
       <w:r>
         <w:rPr>
           <w:noProof/>
+          <w:lang w:eastAsia="it-IT"/>
         </w:rPr>
         <mc:AlternateContent>
           <mc:Choice Requires="wps">
@@ -6500,13 +6477,13 @@
               <wp:anchor distT="0" distB="0" distL="114300" distR="114300" simplePos="0" relativeHeight="251689984" behindDoc="0" locked="0" layoutInCell="1" allowOverlap="1" wp14:anchorId="5FAA56E4" wp14:editId="24D44CB6">
                 <wp:simplePos x="0" y="0"/>
                 <wp:positionH relativeFrom="column">
-                  <wp:posOffset>3404870</wp:posOffset>
+                  <wp:posOffset>3691949</wp:posOffset>
                 </wp:positionH>
                 <wp:positionV relativeFrom="paragraph">
-                  <wp:posOffset>4373880</wp:posOffset>
+                  <wp:posOffset>4306541</wp:posOffset>
                 </wp:positionV>
-                <wp:extent cx="3296920" cy="191135"/>
-                <wp:effectExtent l="0" t="0" r="5080" b="0"/>
+                <wp:extent cx="2583180" cy="287020"/>
+                <wp:effectExtent l="0" t="0" r="7620" b="0"/>
                 <wp:wrapSquare wrapText="bothSides"/>
                 <wp:docPr id="36" name="Casella di testo 36"/>
                 <wp:cNvGraphicFramePr/>
@@ -6517,7 +6494,7 @@
                       <wps:spPr>
                         <a:xfrm>
                           <a:off x="0" y="0"/>
-                          <a:ext cx="3296920" cy="191135"/>
+                          <a:ext cx="2583180" cy="287020"/>
                         </a:xfrm>
                         <a:prstGeom prst="rect">
                           <a:avLst/>
@@ -6602,6 +6579,9 @@
                     </wps:wsp>
                   </a:graphicData>
                 </a:graphic>
+                <wp14:sizeRelH relativeFrom="margin">
+                  <wp14:pctWidth>0</wp14:pctWidth>
+                </wp14:sizeRelH>
                 <wp14:sizeRelV relativeFrom="margin">
                   <wp14:pctHeight>0</wp14:pctHeight>
                 </wp14:sizeRelV>
@@ -6610,7 +6590,7 @@
           </mc:Choice>
           <mc:Fallback>
             <w:pict>
-              <v:shape w14:anchorId="5FAA56E4" id="Casella di testo 36" o:spid="_x0000_s1030" type="#_x0000_t202" style="position:absolute;margin-left:268.1pt;margin-top:344.4pt;width:259.6pt;height:15.05pt;z-index:251689984;visibility:visible;mso-wrap-style:square;mso-height-percent:0;mso-wrap-distance-left:9pt;mso-wrap-distance-top:0;mso-wrap-distance-right:9pt;mso-wrap-distance-bottom:0;mso-position-horizontal:absolute;mso-position-horizontal-relative:text;mso-position-vertical:absolute;mso-position-vertical-relative:text;mso-height-percent:0;mso-height-relative:margin;v-text-anchor:top" o:gfxdata="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" stroked="f">
+              <v:shape w14:anchorId="5FAA56E4" id="Casella di testo 36" o:spid="_x0000_s1030" type="#_x0000_t202" style="position:absolute;margin-left:290.7pt;margin-top:339.1pt;width:203.4pt;height:22.6pt;z-index:251689984;visibility:visible;mso-wrap-style:square;mso-width-percent:0;mso-height-percent:0;mso-wrap-distance-left:9pt;mso-wrap-distance-top:0;mso-wrap-distance-right:9pt;mso-wrap-distance-bottom:0;mso-position-horizontal:absolute;mso-position-horizontal-relative:text;mso-position-vertical:absolute;mso-position-vertical-relative:text;mso-width-percent:0;mso-height-percent:0;mso-width-relative:margin;mso-height-relative:margin;v-text-anchor:top" o:gfxdata="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" stroked="f">
                 <v:textbox inset="0,0,0,0">
                   <w:txbxContent>
                     <w:p>
@@ -6689,7 +6669,7 @@
           <w:noProof/>
           <w:sz w:val="22"/>
           <w:szCs w:val="22"/>
-          <w:lang w:val="en-US"/>
+          <w:lang w:eastAsia="it-IT"/>
         </w:rPr>
         <w:drawing>
           <wp:anchor distT="0" distB="0" distL="114300" distR="114300" simplePos="0" relativeHeight="251670528" behindDoc="0" locked="0" layoutInCell="1" allowOverlap="1">
@@ -6755,7 +6735,7 @@
           <w:noProof/>
           <w:sz w:val="22"/>
           <w:szCs w:val="22"/>
-          <w:lang w:val="en-US"/>
+          <w:lang w:eastAsia="it-IT"/>
         </w:rPr>
         <w:drawing>
           <wp:anchor distT="0" distB="0" distL="114300" distR="114300" simplePos="0" relativeHeight="251687936" behindDoc="0" locked="0" layoutInCell="1" allowOverlap="1">
@@ -6850,6 +6830,7 @@
       <w:r>
         <w:rPr>
           <w:noProof/>
+          <w:lang w:eastAsia="it-IT"/>
         </w:rPr>
         <w:lastRenderedPageBreak/>
         <mc:AlternateContent>
@@ -6858,12 +6839,12 @@
               <wp:anchor distT="0" distB="0" distL="114300" distR="114300" simplePos="0" relativeHeight="251684864" behindDoc="0" locked="0" layoutInCell="1" allowOverlap="1" wp14:anchorId="3EEA6B60" wp14:editId="42261858">
                 <wp:simplePos x="0" y="0"/>
                 <wp:positionH relativeFrom="column">
-                  <wp:posOffset>-124991</wp:posOffset>
+                  <wp:posOffset>-50800</wp:posOffset>
                 </wp:positionH>
                 <wp:positionV relativeFrom="paragraph">
-                  <wp:posOffset>8731826</wp:posOffset>
+                  <wp:posOffset>8733155</wp:posOffset>
                 </wp:positionV>
-                <wp:extent cx="3636010" cy="222885"/>
+                <wp:extent cx="2976880" cy="222885"/>
                 <wp:effectExtent l="0" t="0" r="0" b="5715"/>
                 <wp:wrapSquare wrapText="bothSides"/>
                 <wp:docPr id="32" name="Casella di testo 32"/>
@@ -6875,7 +6856,7 @@
                       <wps:spPr>
                         <a:xfrm>
                           <a:off x="0" y="0"/>
-                          <a:ext cx="3636010" cy="222885"/>
+                          <a:ext cx="2976880" cy="222885"/>
                         </a:xfrm>
                         <a:prstGeom prst="rect">
                           <a:avLst/>
@@ -6995,6 +6976,9 @@
                     </wps:wsp>
                   </a:graphicData>
                 </a:graphic>
+                <wp14:sizeRelH relativeFrom="margin">
+                  <wp14:pctWidth>0</wp14:pctWidth>
+                </wp14:sizeRelH>
                 <wp14:sizeRelV relativeFrom="margin">
                   <wp14:pctHeight>0</wp14:pctHeight>
                 </wp14:sizeRelV>
@@ -7003,7 +6987,7 @@
           </mc:Choice>
           <mc:Fallback>
             <w:pict>
-              <v:shape w14:anchorId="3EEA6B60" id="Casella di testo 32" o:spid="_x0000_s1031" type="#_x0000_t202" style="position:absolute;margin-left:-9.85pt;margin-top:687.55pt;width:286.3pt;height:17.55pt;z-index:251684864;visibility:visible;mso-wrap-style:square;mso-height-percent:0;mso-wrap-distance-left:9pt;mso-wrap-distance-top:0;mso-wrap-distance-right:9pt;mso-wrap-distance-bottom:0;mso-position-horizontal:absolute;mso-position-horizontal-relative:text;mso-position-vertical:absolute;mso-position-vertical-relative:text;mso-height-percent:0;mso-height-relative:margin;v-text-anchor:top" o:gfxdata="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" stroked="f">
+              <v:shape w14:anchorId="3EEA6B60" id="Casella di testo 32" o:spid="_x0000_s1031" type="#_x0000_t202" style="position:absolute;margin-left:-4pt;margin-top:687.65pt;width:234.4pt;height:17.55pt;z-index:251684864;visibility:visible;mso-wrap-style:square;mso-width-percent:0;mso-height-percent:0;mso-wrap-distance-left:9pt;mso-wrap-distance-top:0;mso-wrap-distance-right:9pt;mso-wrap-distance-bottom:0;mso-position-horizontal:absolute;mso-position-horizontal-relative:text;mso-position-vertical:absolute;mso-position-vertical-relative:text;mso-width-percent:0;mso-height-percent:0;mso-width-relative:margin;mso-height-relative:margin;v-text-anchor:top" o:gfxdata="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" stroked="f">
                 <v:textbox inset="0,0,0,0">
                   <w:txbxContent>
                     <w:p>
@@ -7112,6 +7096,7 @@
       <w:r>
         <w:rPr>
           <w:noProof/>
+          <w:lang w:eastAsia="it-IT"/>
         </w:rPr>
         <mc:AlternateContent>
           <mc:Choice Requires="wps">
@@ -7220,7 +7205,7 @@
           </mc:Choice>
           <mc:Fallback>
             <w:pict>
-              <v:shape w14:anchorId="686C760D" id="Casella di testo 33" o:spid="_x0000_s1032" type="#_x0000_t202" style="position:absolute;margin-left:244.65pt;margin-top:687.1pt;width:267.9pt;height:.05pt;z-index:251686912;visibility:visible;mso-wrap-style:square;mso-wrap-distance-left:9pt;mso-wrap-distance-top:0;mso-wrap-distance-right:9pt;mso-wrap-distance-bottom:0;mso-position-horizontal:absolute;mso-position-horizontal-relative:text;mso-position-vertical:absolute;mso-position-vertical-relative:text;v-text-anchor:top" o:gfxdata="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" stroked="f">
+              <v:shape w14:anchorId="686C760D" id="Casella di testo 33" o:spid="_x0000_s1032" type="#_x0000_t202" style="position:absolute;margin-left:244.65pt;margin-top:687.1pt;width:267.9pt;height:.05pt;z-index:251686912;visibility:visible;mso-wrap-style:square;mso-wrap-distance-left:9pt;mso-wrap-distance-top:0;mso-wrap-distance-right:9pt;mso-wrap-distance-bottom:0;mso-position-horizontal:absolute;mso-position-horizontal-relative:text;mso-position-vertical:absolute;mso-position-vertical-relative:text;v-text-anchor:top" o:gfxdata="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" stroked="f">
                 <v:textbox style="mso-fit-shape-to-text:t" inset="0,0,0,0">
                   <w:txbxContent>
                     <w:p>
@@ -7293,7 +7278,7 @@
           <w:noProof/>
           <w:sz w:val="22"/>
           <w:szCs w:val="22"/>
-          <w:lang w:val="en-US"/>
+          <w:lang w:eastAsia="it-IT"/>
         </w:rPr>
         <w:drawing>
           <wp:anchor distT="0" distB="0" distL="114300" distR="114300" simplePos="0" relativeHeight="251682816" behindDoc="0" locked="0" layoutInCell="1" allowOverlap="1">
@@ -7359,7 +7344,7 @@
           <w:noProof/>
           <w:sz w:val="22"/>
           <w:szCs w:val="22"/>
-          <w:lang w:val="en-US"/>
+          <w:lang w:eastAsia="it-IT"/>
         </w:rPr>
         <w:drawing>
           <wp:anchor distT="0" distB="0" distL="114300" distR="114300" simplePos="0" relativeHeight="251679744" behindDoc="0" locked="0" layoutInCell="1" allowOverlap="1">
@@ -7420,6 +7405,7 @@
       <w:r>
         <w:rPr>
           <w:noProof/>
+          <w:lang w:eastAsia="it-IT"/>
         </w:rPr>
         <mc:AlternateContent>
           <mc:Choice Requires="wps">
@@ -7529,7 +7515,7 @@
           </mc:Choice>
           <mc:Fallback>
             <w:pict>
-              <v:shape w14:anchorId="4D2C74A0" id="Casella di testo 24" o:spid="_x0000_s1033" type="#_x0000_t202" style="position:absolute;margin-left:257.7pt;margin-top:276.75pt;width:261pt;height:.05pt;z-index:251678720;visibility:visible;mso-wrap-style:square;mso-wrap-distance-left:9pt;mso-wrap-distance-top:0;mso-wrap-distance-right:9pt;mso-wrap-distance-bottom:0;mso-position-horizontal:absolute;mso-position-horizontal-relative:text;mso-position-vertical:absolute;mso-position-vertical-relative:text;v-text-anchor:top" o:gfxdata="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" stroked="f">
+              <v:shape w14:anchorId="4D2C74A0" id="Casella di testo 24" o:spid="_x0000_s1033" type="#_x0000_t202" style="position:absolute;margin-left:257.7pt;margin-top:276.75pt;width:261pt;height:.05pt;z-index:251678720;visibility:visible;mso-wrap-style:square;mso-wrap-distance-left:9pt;mso-wrap-distance-top:0;mso-wrap-distance-right:9pt;mso-wrap-distance-bottom:0;mso-position-horizontal:absolute;mso-position-horizontal-relative:text;mso-position-vertical:absolute;mso-position-vertical-relative:text;v-text-anchor:top" o:gfxdata="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" stroked="f">
                 <v:textbox style="mso-fit-shape-to-text:t" inset="0,0,0,0">
                   <w:txbxContent>
                     <w:p>
@@ -7598,6 +7584,7 @@
       <w:r>
         <w:rPr>
           <w:noProof/>
+          <w:lang w:eastAsia="it-IT"/>
         </w:rPr>
         <mc:AlternateContent>
           <mc:Choice Requires="wps">
@@ -7707,7 +7694,7 @@
           </mc:Choice>
           <mc:Fallback>
             <w:pict>
-              <v:shape w14:anchorId="7520CC34" id="Casella di testo 23" o:spid="_x0000_s1034" type="#_x0000_t202" style="position:absolute;margin-left:-29.5pt;margin-top:277.9pt;width:274.4pt;height:.05pt;z-index:251676672;visibility:visible;mso-wrap-style:square;mso-wrap-distance-left:9pt;mso-wrap-distance-top:0;mso-wrap-distance-right:9pt;mso-wrap-distance-bottom:0;mso-position-horizontal:absolute;mso-position-horizontal-relative:text;mso-position-vertical:absolute;mso-position-vertical-relative:text;v-text-anchor:top" o:gfxdata="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" stroked="f">
+              <v:shape w14:anchorId="7520CC34" id="Casella di testo 23" o:spid="_x0000_s1034" type="#_x0000_t202" style="position:absolute;margin-left:-29.5pt;margin-top:277.9pt;width:274.4pt;height:.05pt;z-index:251676672;visibility:visible;mso-wrap-style:square;mso-wrap-distance-left:9pt;mso-wrap-distance-top:0;mso-wrap-distance-right:9pt;mso-wrap-distance-bottom:0;mso-position-horizontal:absolute;mso-position-horizontal-relative:text;mso-position-vertical:absolute;mso-position-vertical-relative:text;v-text-anchor:top" o:gfxdata="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" stroked="f">
                 <v:textbox style="mso-fit-shape-to-text:t" inset="0,0,0,0">
                   <w:txbxContent>
                     <w:p>
@@ -7781,7 +7768,7 @@
           <w:noProof/>
           <w:sz w:val="22"/>
           <w:szCs w:val="22"/>
-          <w:lang w:val="en-US"/>
+          <w:lang w:eastAsia="it-IT"/>
         </w:rPr>
         <w:drawing>
           <wp:anchor distT="0" distB="0" distL="114300" distR="114300" simplePos="0" relativeHeight="251674624" behindDoc="0" locked="0" layoutInCell="1" allowOverlap="1">
@@ -7847,7 +7834,7 @@
           <w:noProof/>
           <w:sz w:val="22"/>
           <w:szCs w:val="22"/>
-          <w:lang w:val="en-US"/>
+          <w:lang w:eastAsia="it-IT"/>
         </w:rPr>
         <w:drawing>
           <wp:anchor distT="0" distB="0" distL="114300" distR="114300" simplePos="0" relativeHeight="251673600" behindDoc="0" locked="0" layoutInCell="1" allowOverlap="1">
@@ -7909,6 +7896,7 @@
     <w:p>
       <w:pPr>
         <w:ind w:right="680"/>
+        <w:jc w:val="both"/>
         <w:rPr>
           <w:rFonts w:cstheme="minorHAnsi"/>
           <w:sz w:val="22"/>
@@ -7959,6 +7947,7 @@
     <w:p>
       <w:pPr>
         <w:ind w:right="680"/>
+        <w:jc w:val="both"/>
         <w:rPr>
           <w:rFonts w:cstheme="minorHAnsi"/>
           <w:b/>
@@ -8016,6 +8005,7 @@
     <w:p>
       <w:pPr>
         <w:ind w:right="680"/>
+        <w:jc w:val="both"/>
         <w:rPr>
           <w:rFonts w:cstheme="minorHAnsi"/>
           <w:sz w:val="22"/>
@@ -8036,6 +8026,7 @@
     <w:p>
       <w:pPr>
         <w:ind w:right="680"/>
+        <w:jc w:val="both"/>
         <w:rPr>
           <w:rFonts w:cstheme="minorHAnsi"/>
           <w:b/>
@@ -8082,6 +8073,7 @@
     <w:p>
       <w:pPr>
         <w:ind w:right="680"/>
+        <w:jc w:val="both"/>
         <w:rPr>
           <w:rFonts w:cs="Times New Roman"/>
           <w:sz w:val="22"/>
@@ -8102,6 +8094,7 @@
     <w:p>
       <w:pPr>
         <w:ind w:right="680"/>
+        <w:jc w:val="both"/>
         <w:rPr>
           <w:rFonts w:cs="Times New Roman"/>
           <w:sz w:val="22"/>
@@ -8319,8 +8312,9 @@
           <w:shd w:val="clear" w:color="auto" w:fill="FFFFFF"/>
           <w:lang w:val="en-GB"/>
         </w:rPr>
-        <w:t>An emergent start-up, located in a small city, provides a food delivery service, and has the peculiarity of selling vegan food only. The company wants to know the location of vegan people in the small city, in order to do some targeted advertising. So they ask that piece of information to D</w:t>
-      </w:r>
+        <w:t xml:space="preserve">An emergent start-up, located in a small city, provides a food delivery service, and has the peculiarity of selling vegan food only. The company wants to know the location of vegan people in the small city, in order to do some targeted advertising. So they ask that piece of information to </w:t>
+      </w:r>
+      <w:proofErr w:type="gramStart"/>
       <w:r>
         <w:rPr>
           <w:rFonts w:cstheme="minorHAnsi"/>
@@ -8330,7 +8324,7 @@
           <w:shd w:val="clear" w:color="auto" w:fill="FFFFFF"/>
           <w:lang w:val="en-GB"/>
         </w:rPr>
-        <w:t xml:space="preserve">ata4Help, </w:t>
+        <w:t>D</w:t>
       </w:r>
       <w:r>
         <w:rPr>
@@ -8341,7 +8335,7 @@
           <w:shd w:val="clear" w:color="auto" w:fill="FFFFFF"/>
           <w:lang w:val="en-GB"/>
         </w:rPr>
-        <w:t>that stores the eating habits of their users. Because the city is small, there are only 853 vegan people in there, so Data4Help refuses to provide the requested data in order to protect thei</w:t>
+        <w:t xml:space="preserve">ata4Help, </w:t>
       </w:r>
       <w:r>
         <w:rPr>
@@ -8352,8 +8346,9 @@
           <w:shd w:val="clear" w:color="auto" w:fill="FFFFFF"/>
           <w:lang w:val="en-GB"/>
         </w:rPr>
-        <w:t>r</w:t>
-      </w:r>
+        <w:t>that</w:t>
+      </w:r>
+      <w:proofErr w:type="gramEnd"/>
       <w:r>
         <w:rPr>
           <w:rFonts w:cstheme="minorHAnsi"/>
@@ -8363,6 +8358,28 @@
           <w:shd w:val="clear" w:color="auto" w:fill="FFFFFF"/>
           <w:lang w:val="en-GB"/>
         </w:rPr>
+        <w:t xml:space="preserve"> stores the eating habits of their users. Because the city is small, there are only 853 vegan people in there, so Data4Help refuses to provide the requested data in order to protect thei</w:t>
+      </w:r>
+      <w:r>
+        <w:rPr>
+          <w:rFonts w:cstheme="minorHAnsi"/>
+          <w:color w:val="000000"/>
+          <w:sz w:val="22"/>
+          <w:szCs w:val="22"/>
+          <w:shd w:val="clear" w:color="auto" w:fill="FFFFFF"/>
+          <w:lang w:val="en-GB"/>
+        </w:rPr>
+        <w:t>r</w:t>
+      </w:r>
+      <w:r>
+        <w:rPr>
+          <w:rFonts w:cstheme="minorHAnsi"/>
+          <w:color w:val="000000"/>
+          <w:sz w:val="22"/>
+          <w:szCs w:val="22"/>
+          <w:shd w:val="clear" w:color="auto" w:fill="FFFFFF"/>
+          <w:lang w:val="en-GB"/>
+        </w:rPr>
         <w:t xml:space="preserve"> anonymity.</w:t>
       </w:r>
     </w:p>
@@ -8675,13 +8692,11 @@
     </w:p>
     <w:p>
       <w:pPr>
-        <w:ind w:right="680" w:firstLine="708"/>
-        <w:rPr>
-          <w:rFonts w:cs="Times New Roman"/>
-          <w:b/>
-          <w:i/>
-          <w:sz w:val="22"/>
-          <w:szCs w:val="22"/>
+        <w:ind w:right="680"/>
+        <w:jc w:val="both"/>
+        <w:rPr>
+          <w:rFonts w:cs="Times New Roman"/>
+          <w:szCs w:val="20"/>
           <w:lang w:val="en-US"/>
         </w:rPr>
       </w:pPr>
@@ -8752,8 +8767,8 @@
         <w:lastRenderedPageBreak/>
         <w:drawing>
           <wp:inline distT="0" distB="0" distL="0" distR="0">
-            <wp:extent cx="5881400" cy="4820920"/>
-            <wp:effectExtent l="0" t="0" r="5080" b="0"/>
+            <wp:extent cx="5881400" cy="4603546"/>
+            <wp:effectExtent l="0" t="0" r="5080" b="6985"/>
             <wp:docPr id="5" name="Immagine 5"/>
             <wp:cNvGraphicFramePr>
               <a:graphicFrameLocks xmlns:a="http://schemas.openxmlformats.org/drawingml/2006/main" noChangeAspect="1"/>
@@ -8780,7 +8795,7 @@
                   <pic:spPr>
                     <a:xfrm>
                       <a:off x="0" y="0"/>
-                      <a:ext cx="5881400" cy="4820920"/>
+                      <a:ext cx="5881400" cy="4603546"/>
                     </a:xfrm>
                     <a:prstGeom prst="rect">
                       <a:avLst/>
@@ -8798,22 +8813,112 @@
         <w:pStyle w:val="Didascalia"/>
         <w:jc w:val="center"/>
         <w:rPr>
-          <w:rFonts w:cs="Times New Roman"/>
-          <w:b/>
-          <w:i w:val="0"/>
-          <w:sz w:val="22"/>
-          <w:szCs w:val="22"/>
-          <w:lang w:val="en-US"/>
-        </w:rPr>
-      </w:pPr>
-      <w:r>
+          <w:sz w:val="20"/>
+        </w:rPr>
+      </w:pPr>
+      <w:r>
+        <w:rPr>
+          <w:sz w:val="20"/>
+        </w:rPr>
         <w:t xml:space="preserve">Use case </w:t>
       </w:r>
       <w:proofErr w:type="spellStart"/>
       <w:r>
+        <w:rPr>
+          <w:sz w:val="20"/>
+        </w:rPr>
         <w:t>diagram</w:t>
       </w:r>
       <w:proofErr w:type="spellEnd"/>
+      <w:r>
+        <w:rPr>
+          <w:sz w:val="20"/>
+        </w:rPr>
+        <w:t xml:space="preserve"> – Third party</w:t>
+      </w:r>
+    </w:p>
+    <w:p/>
+    <w:p>
+      <w:pPr>
+        <w:keepNext/>
+      </w:pPr>
+      <w:r>
+        <w:rPr>
+          <w:noProof/>
+          <w:lang w:eastAsia="it-IT"/>
+        </w:rPr>
+        <w:lastRenderedPageBreak/>
+        <w:drawing>
+          <wp:inline distT="0" distB="0" distL="0" distR="0">
+            <wp:extent cx="6116320" cy="5628640"/>
+            <wp:effectExtent l="0" t="0" r="0" b="0"/>
+            <wp:docPr id="14" name="Immagine 14"/>
+            <wp:cNvGraphicFramePr>
+              <a:graphicFrameLocks xmlns:a="http://schemas.openxmlformats.org/drawingml/2006/main" noChangeAspect="1"/>
+            </wp:cNvGraphicFramePr>
+            <a:graphic xmlns:a="http://schemas.openxmlformats.org/drawingml/2006/main">
+              <a:graphicData uri="http://schemas.openxmlformats.org/drawingml/2006/picture">
+                <pic:pic xmlns:pic="http://schemas.openxmlformats.org/drawingml/2006/picture">
+                  <pic:nvPicPr>
+                    <pic:cNvPr id="14" name="use_case_diagram_splitted2.png"/>
+                    <pic:cNvPicPr/>
+                  </pic:nvPicPr>
+                  <pic:blipFill>
+                    <a:blip r:embed="rId24">
+                      <a:extLst>
+                        <a:ext uri="{28A0092B-C50C-407E-A947-70E740481C1C}">
+                          <a14:useLocalDpi xmlns:a14="http://schemas.microsoft.com/office/drawing/2010/main" val="0"/>
+                        </a:ext>
+                      </a:extLst>
+                    </a:blip>
+                    <a:stretch>
+                      <a:fillRect/>
+                    </a:stretch>
+                  </pic:blipFill>
+                  <pic:spPr>
+                    <a:xfrm>
+                      <a:off x="0" y="0"/>
+                      <a:ext cx="6116320" cy="5628640"/>
+                    </a:xfrm>
+                    <a:prstGeom prst="rect">
+                      <a:avLst/>
+                    </a:prstGeom>
+                  </pic:spPr>
+                </pic:pic>
+              </a:graphicData>
+            </a:graphic>
+          </wp:inline>
+        </w:drawing>
+      </w:r>
+    </w:p>
+    <w:p>
+      <w:pPr>
+        <w:pStyle w:val="Didascalia"/>
+        <w:jc w:val="center"/>
+        <w:rPr>
+          <w:sz w:val="20"/>
+        </w:rPr>
+      </w:pPr>
+      <w:r>
+        <w:rPr>
+          <w:sz w:val="20"/>
+        </w:rPr>
+        <w:t xml:space="preserve">Use case </w:t>
+      </w:r>
+      <w:proofErr w:type="spellStart"/>
+      <w:r>
+        <w:rPr>
+          <w:sz w:val="20"/>
+        </w:rPr>
+        <w:t>diagram</w:t>
+      </w:r>
+      <w:proofErr w:type="spellEnd"/>
+      <w:r>
+        <w:rPr>
+          <w:sz w:val="20"/>
+        </w:rPr>
+        <w:t xml:space="preserve"> - User</w:t>
+      </w:r>
     </w:p>
     <w:p>
       <w:pPr>
@@ -9307,6 +9412,7 @@
                 <w:szCs w:val="22"/>
                 <w:lang w:val="en-US"/>
               </w:rPr>
+              <w:lastRenderedPageBreak/>
               <w:t>Exceptions</w:t>
             </w:r>
           </w:p>
@@ -9389,7 +9495,6 @@
                 <w:szCs w:val="22"/>
                 <w:lang w:val="en-US"/>
               </w:rPr>
-              <w:lastRenderedPageBreak/>
               <w:t>The username is already taken. In this case the system warns the user and suggests him to change the username</w:t>
             </w:r>
             <w:r>
@@ -10054,6 +10159,375 @@
         </w:rPr>
       </w:pPr>
     </w:p>
+    <w:tbl>
+      <w:tblPr>
+        <w:tblStyle w:val="Grigliatabella"/>
+        <w:tblW w:w="0" w:type="auto"/>
+        <w:tblInd w:w="704" w:type="dxa"/>
+        <w:tblLook w:val="04A0" w:firstRow="1" w:lastRow="0" w:firstColumn="1" w:lastColumn="0" w:noHBand="0" w:noVBand="1"/>
+      </w:tblPr>
+      <w:tblGrid>
+        <w:gridCol w:w="4394"/>
+        <w:gridCol w:w="4524"/>
+      </w:tblGrid>
+      <w:tr>
+        <w:tc>
+          <w:tcPr>
+            <w:tcW w:w="4394" w:type="dxa"/>
+          </w:tcPr>
+          <w:p>
+            <w:pPr>
+              <w:ind w:right="680"/>
+              <w:rPr>
+                <w:rFonts w:cs="Times New Roman"/>
+                <w:sz w:val="22"/>
+                <w:szCs w:val="20"/>
+                <w:lang w:val="en-US"/>
+              </w:rPr>
+            </w:pPr>
+            <w:r>
+              <w:rPr>
+                <w:rFonts w:cs="Times New Roman"/>
+                <w:sz w:val="22"/>
+                <w:szCs w:val="20"/>
+                <w:lang w:val="en-US"/>
+              </w:rPr>
+              <w:t>Name</w:t>
+            </w:r>
+          </w:p>
+        </w:tc>
+        <w:tc>
+          <w:tcPr>
+            <w:tcW w:w="4524" w:type="dxa"/>
+          </w:tcPr>
+          <w:p>
+            <w:pPr>
+              <w:ind w:right="680"/>
+              <w:rPr>
+                <w:rFonts w:cs="Times New Roman"/>
+                <w:sz w:val="22"/>
+                <w:szCs w:val="20"/>
+                <w:lang w:val="en-US"/>
+              </w:rPr>
+            </w:pPr>
+            <w:r>
+              <w:rPr>
+                <w:rFonts w:cs="Times New Roman"/>
+                <w:sz w:val="22"/>
+                <w:szCs w:val="20"/>
+                <w:lang w:val="en-US"/>
+              </w:rPr>
+              <w:t>Visualize his/her data</w:t>
+            </w:r>
+          </w:p>
+        </w:tc>
+      </w:tr>
+      <w:tr>
+        <w:tc>
+          <w:tcPr>
+            <w:tcW w:w="4394" w:type="dxa"/>
+          </w:tcPr>
+          <w:p>
+            <w:pPr>
+              <w:ind w:right="680"/>
+              <w:rPr>
+                <w:rFonts w:cs="Times New Roman"/>
+                <w:sz w:val="22"/>
+                <w:szCs w:val="20"/>
+                <w:lang w:val="en-US"/>
+              </w:rPr>
+            </w:pPr>
+            <w:r>
+              <w:rPr>
+                <w:rFonts w:cs="Times New Roman"/>
+                <w:sz w:val="22"/>
+                <w:szCs w:val="20"/>
+                <w:lang w:val="en-US"/>
+              </w:rPr>
+              <w:t>Actor</w:t>
+            </w:r>
+          </w:p>
+        </w:tc>
+        <w:tc>
+          <w:tcPr>
+            <w:tcW w:w="4524" w:type="dxa"/>
+          </w:tcPr>
+          <w:p>
+            <w:pPr>
+              <w:ind w:right="680"/>
+              <w:rPr>
+                <w:rFonts w:cs="Times New Roman"/>
+                <w:sz w:val="22"/>
+                <w:szCs w:val="20"/>
+                <w:lang w:val="en-US"/>
+              </w:rPr>
+            </w:pPr>
+            <w:r>
+              <w:rPr>
+                <w:rFonts w:cs="Times New Roman"/>
+                <w:sz w:val="22"/>
+                <w:szCs w:val="20"/>
+                <w:lang w:val="en-US"/>
+              </w:rPr>
+              <w:t>User</w:t>
+            </w:r>
+          </w:p>
+        </w:tc>
+      </w:tr>
+      <w:tr>
+        <w:tc>
+          <w:tcPr>
+            <w:tcW w:w="4394" w:type="dxa"/>
+          </w:tcPr>
+          <w:p>
+            <w:pPr>
+              <w:ind w:right="680"/>
+              <w:rPr>
+                <w:rFonts w:cs="Times New Roman"/>
+                <w:sz w:val="22"/>
+                <w:szCs w:val="20"/>
+                <w:lang w:val="en-US"/>
+              </w:rPr>
+            </w:pPr>
+            <w:r>
+              <w:rPr>
+                <w:rFonts w:cs="Times New Roman"/>
+                <w:sz w:val="22"/>
+                <w:szCs w:val="20"/>
+                <w:lang w:val="en-US"/>
+              </w:rPr>
+              <w:t>Entry conditions</w:t>
+            </w:r>
+          </w:p>
+        </w:tc>
+        <w:tc>
+          <w:tcPr>
+            <w:tcW w:w="4524" w:type="dxa"/>
+          </w:tcPr>
+          <w:p>
+            <w:pPr>
+              <w:pStyle w:val="Paragrafoelenco"/>
+              <w:numPr>
+                <w:ilvl w:val="0"/>
+                <w:numId w:val="39"/>
+              </w:numPr>
+              <w:ind w:right="680"/>
+              <w:rPr>
+                <w:rFonts w:cs="Times New Roman"/>
+                <w:sz w:val="22"/>
+                <w:szCs w:val="20"/>
+                <w:lang w:val="en-US"/>
+              </w:rPr>
+            </w:pPr>
+            <w:r>
+              <w:rPr>
+                <w:rFonts w:cs="Times New Roman"/>
+                <w:sz w:val="22"/>
+                <w:szCs w:val="20"/>
+                <w:lang w:val="en-US"/>
+              </w:rPr>
+              <w:t>The user has successfully logged in.</w:t>
+            </w:r>
+          </w:p>
+        </w:tc>
+      </w:tr>
+      <w:tr>
+        <w:tc>
+          <w:tcPr>
+            <w:tcW w:w="4394" w:type="dxa"/>
+          </w:tcPr>
+          <w:p>
+            <w:pPr>
+              <w:ind w:right="680"/>
+              <w:rPr>
+                <w:rFonts w:cs="Times New Roman"/>
+                <w:sz w:val="22"/>
+                <w:szCs w:val="20"/>
+                <w:lang w:val="en-US"/>
+              </w:rPr>
+            </w:pPr>
+            <w:r>
+              <w:rPr>
+                <w:rFonts w:cs="Times New Roman"/>
+                <w:sz w:val="22"/>
+                <w:szCs w:val="20"/>
+                <w:lang w:val="en-US"/>
+              </w:rPr>
+              <w:t>Events flow</w:t>
+            </w:r>
+          </w:p>
+        </w:tc>
+        <w:tc>
+          <w:tcPr>
+            <w:tcW w:w="4524" w:type="dxa"/>
+          </w:tcPr>
+          <w:p>
+            <w:pPr>
+              <w:pStyle w:val="Paragrafoelenco"/>
+              <w:numPr>
+                <w:ilvl w:val="0"/>
+                <w:numId w:val="40"/>
+              </w:numPr>
+              <w:ind w:right="680"/>
+              <w:rPr>
+                <w:rFonts w:cs="Times New Roman"/>
+                <w:sz w:val="22"/>
+                <w:szCs w:val="20"/>
+                <w:lang w:val="en-US"/>
+              </w:rPr>
+            </w:pPr>
+            <w:r>
+              <w:rPr>
+                <w:rFonts w:cs="Times New Roman"/>
+                <w:sz w:val="22"/>
+                <w:szCs w:val="20"/>
+                <w:lang w:val="en-US"/>
+              </w:rPr>
+              <w:t>The user opens the application;</w:t>
+            </w:r>
+          </w:p>
+          <w:p>
+            <w:pPr>
+              <w:pStyle w:val="Paragrafoelenco"/>
+              <w:numPr>
+                <w:ilvl w:val="0"/>
+                <w:numId w:val="40"/>
+              </w:numPr>
+              <w:ind w:right="680"/>
+              <w:rPr>
+                <w:rFonts w:cs="Times New Roman"/>
+                <w:sz w:val="22"/>
+                <w:szCs w:val="20"/>
+                <w:lang w:val="en-US"/>
+              </w:rPr>
+            </w:pPr>
+            <w:r>
+              <w:rPr>
+                <w:rFonts w:cs="Times New Roman"/>
+                <w:sz w:val="22"/>
+                <w:szCs w:val="20"/>
+                <w:lang w:val="en-US"/>
+              </w:rPr>
+              <w:t xml:space="preserve">The user </w:t>
+            </w:r>
+            <w:r>
+              <w:rPr>
+                <w:rFonts w:cs="Times New Roman"/>
+                <w:sz w:val="22"/>
+                <w:szCs w:val="20"/>
+                <w:lang w:val="en-US"/>
+              </w:rPr>
+              <w:t>can see his/her data and navigate between the related tabs.</w:t>
+            </w:r>
+          </w:p>
+        </w:tc>
+      </w:tr>
+      <w:tr>
+        <w:tc>
+          <w:tcPr>
+            <w:tcW w:w="4394" w:type="dxa"/>
+          </w:tcPr>
+          <w:p>
+            <w:pPr>
+              <w:ind w:right="680"/>
+              <w:rPr>
+                <w:rFonts w:cs="Times New Roman"/>
+                <w:sz w:val="22"/>
+                <w:szCs w:val="20"/>
+                <w:lang w:val="en-US"/>
+              </w:rPr>
+            </w:pPr>
+            <w:r>
+              <w:rPr>
+                <w:rFonts w:cs="Times New Roman"/>
+                <w:sz w:val="22"/>
+                <w:szCs w:val="20"/>
+                <w:lang w:val="en-US"/>
+              </w:rPr>
+              <w:lastRenderedPageBreak/>
+              <w:t>Exit conditions</w:t>
+            </w:r>
+          </w:p>
+        </w:tc>
+        <w:tc>
+          <w:tcPr>
+            <w:tcW w:w="4524" w:type="dxa"/>
+          </w:tcPr>
+          <w:p>
+            <w:pPr>
+              <w:ind w:right="680"/>
+              <w:rPr>
+                <w:rFonts w:cs="Times New Roman"/>
+                <w:sz w:val="22"/>
+                <w:szCs w:val="20"/>
+                <w:lang w:val="en-US"/>
+              </w:rPr>
+            </w:pPr>
+            <w:r>
+              <w:rPr>
+                <w:rFonts w:cs="Times New Roman"/>
+                <w:sz w:val="22"/>
+                <w:szCs w:val="20"/>
+                <w:lang w:val="en-US"/>
+              </w:rPr>
+              <w:t>The user has access to his/her data.</w:t>
+            </w:r>
+          </w:p>
+        </w:tc>
+      </w:tr>
+      <w:tr>
+        <w:tc>
+          <w:tcPr>
+            <w:tcW w:w="4394" w:type="dxa"/>
+          </w:tcPr>
+          <w:p>
+            <w:pPr>
+              <w:ind w:right="680"/>
+              <w:rPr>
+                <w:rFonts w:cs="Times New Roman"/>
+                <w:sz w:val="22"/>
+                <w:szCs w:val="20"/>
+                <w:lang w:val="en-US"/>
+              </w:rPr>
+            </w:pPr>
+            <w:r>
+              <w:rPr>
+                <w:rFonts w:cs="Times New Roman"/>
+                <w:sz w:val="22"/>
+                <w:szCs w:val="20"/>
+                <w:lang w:val="en-US"/>
+              </w:rPr>
+              <w:t>Exceptions</w:t>
+            </w:r>
+          </w:p>
+        </w:tc>
+        <w:tc>
+          <w:tcPr>
+            <w:tcW w:w="4524" w:type="dxa"/>
+          </w:tcPr>
+          <w:p>
+            <w:pPr>
+              <w:ind w:right="680"/>
+              <w:rPr>
+                <w:rFonts w:cs="Times New Roman"/>
+                <w:sz w:val="22"/>
+                <w:szCs w:val="20"/>
+                <w:lang w:val="en-US"/>
+              </w:rPr>
+            </w:pPr>
+            <w:r>
+              <w:rPr>
+                <w:rFonts w:cs="Times New Roman"/>
+                <w:sz w:val="22"/>
+                <w:szCs w:val="20"/>
+                <w:lang w:val="en-US"/>
+              </w:rPr>
+              <w:t>\</w:t>
+            </w:r>
+          </w:p>
+        </w:tc>
+      </w:tr>
+    </w:tbl>
     <w:p>
       <w:pPr>
         <w:ind w:right="680"/>
@@ -10329,17 +10803,7 @@
                 <w:szCs w:val="22"/>
                 <w:lang w:val="en-US"/>
               </w:rPr>
-              <w:t xml:space="preserve">The third party fills the fields with the constraints of which </w:t>
-            </w:r>
-            <w:r>
-              <w:rPr>
-                <w:rFonts w:cs="Times New Roman"/>
-                <w:sz w:val="22"/>
-                <w:szCs w:val="22"/>
-                <w:lang w:val="en-US"/>
-              </w:rPr>
-              <w:lastRenderedPageBreak/>
-              <w:t>groups of individuals the third party is looking for</w:t>
+              <w:t>The third party fills the fields with the constraints of which groups of individuals the third party is looking for</w:t>
             </w:r>
             <w:r>
               <w:rPr>
@@ -10477,7 +10941,6 @@
                 <w:szCs w:val="22"/>
                 <w:lang w:val="en-US"/>
               </w:rPr>
-              <w:lastRenderedPageBreak/>
               <w:t>Exit conditions</w:t>
             </w:r>
           </w:p>
@@ -11004,6 +11467,7 @@
                 <w:szCs w:val="22"/>
                 <w:lang w:val="en-US"/>
               </w:rPr>
+              <w:lastRenderedPageBreak/>
               <w:t>The user does the “Log in” activity</w:t>
             </w:r>
             <w:r>
@@ -11278,7 +11742,6 @@
                 <w:szCs w:val="22"/>
                 <w:lang w:val="en-US"/>
               </w:rPr>
-              <w:lastRenderedPageBreak/>
               <w:t>option</w:t>
             </w:r>
             <w:r>
@@ -11804,6 +12267,15 @@
                 <w:lang w:val="en-US"/>
               </w:rPr>
             </w:pPr>
+            <w:r>
+              <w:rPr>
+                <w:rFonts w:cs="Times New Roman"/>
+                <w:sz w:val="22"/>
+                <w:szCs w:val="22"/>
+                <w:lang w:val="en-US"/>
+              </w:rPr>
+              <w:t>\</w:t>
+            </w:r>
           </w:p>
         </w:tc>
       </w:tr>
@@ -11958,6 +12430,7 @@
                 <w:szCs w:val="20"/>
                 <w:lang w:val="en-US"/>
               </w:rPr>
+              <w:lastRenderedPageBreak/>
               <w:t>Entry conditions</w:t>
             </w:r>
           </w:p>
@@ -12155,7 +12628,6 @@
                 <w:szCs w:val="20"/>
                 <w:lang w:val="en-US"/>
               </w:rPr>
-              <w:lastRenderedPageBreak/>
               <w:t>Exit conditions</w:t>
             </w:r>
           </w:p>
@@ -12894,16 +13366,7 @@
                 <w:szCs w:val="20"/>
                 <w:lang w:val="en-US"/>
               </w:rPr>
-              <w:t xml:space="preserve">The event for the run </w:t>
-            </w:r>
-            <w:r>
-              <w:rPr>
-                <w:rFonts w:cs="Times New Roman"/>
-                <w:sz w:val="22"/>
-                <w:szCs w:val="20"/>
-                <w:lang w:val="en-US"/>
-              </w:rPr>
-              <w:t>has been created.</w:t>
+              <w:t>The event for the run is online and joinable.</w:t>
             </w:r>
           </w:p>
         </w:tc>
@@ -12996,7 +13459,16 @@
                 <w:szCs w:val="20"/>
                 <w:lang w:val="en-US"/>
               </w:rPr>
-              <w:t xml:space="preserve">data, such an invalid name or date for the run. </w:t>
+              <w:t>data, such an in</w:t>
+            </w:r>
+            <w:r>
+              <w:rPr>
+                <w:rFonts w:cs="Times New Roman"/>
+                <w:sz w:val="22"/>
+                <w:szCs w:val="20"/>
+                <w:lang w:val="en-US"/>
+              </w:rPr>
+              <w:t>valid name or date for the run, or he defines an unfeasible path.</w:t>
             </w:r>
           </w:p>
           <w:p>
@@ -13050,7 +13522,20 @@
           <w:i/>
           <w:sz w:val="22"/>
           <w:szCs w:val="22"/>
-          <w:lang w:val="en-GB"/>
+          <w:lang w:val="en-US"/>
+        </w:rPr>
+      </w:pPr>
+    </w:p>
+    <w:p>
+      <w:pPr>
+        <w:ind w:right="680"/>
+        <w:rPr>
+          <w:rFonts w:cs="Times New Roman"/>
+          <w:b/>
+          <w:i/>
+          <w:sz w:val="22"/>
+          <w:szCs w:val="22"/>
+          <w:lang w:val="en-US"/>
         </w:rPr>
       </w:pPr>
     </w:p>
@@ -13062,505 +13547,13 @@
         <w:tblLook w:val="04A0" w:firstRow="1" w:lastRow="0" w:firstColumn="1" w:lastColumn="0" w:noHBand="0" w:noVBand="1"/>
       </w:tblPr>
       <w:tblGrid>
-        <w:gridCol w:w="4394"/>
-        <w:gridCol w:w="4524"/>
-      </w:tblGrid>
-      <w:tr>
-        <w:tc>
-          <w:tcPr>
-            <w:tcW w:w="4394" w:type="dxa"/>
-          </w:tcPr>
-          <w:p>
-            <w:pPr>
-              <w:ind w:right="680"/>
-              <w:rPr>
-                <w:rFonts w:cs="Times New Roman"/>
-                <w:sz w:val="22"/>
-                <w:szCs w:val="20"/>
-                <w:lang w:val="en-US"/>
-              </w:rPr>
-            </w:pPr>
-            <w:r>
-              <w:rPr>
-                <w:rFonts w:cs="Times New Roman"/>
-                <w:sz w:val="22"/>
-                <w:szCs w:val="20"/>
-                <w:lang w:val="en-US"/>
-              </w:rPr>
-              <w:t>Name</w:t>
-            </w:r>
-          </w:p>
-        </w:tc>
-        <w:tc>
-          <w:tcPr>
-            <w:tcW w:w="4524" w:type="dxa"/>
-          </w:tcPr>
-          <w:p>
-            <w:pPr>
-              <w:ind w:right="680"/>
-              <w:rPr>
-                <w:rFonts w:cs="Times New Roman"/>
-                <w:sz w:val="22"/>
-                <w:szCs w:val="20"/>
-                <w:lang w:val="en-US"/>
-              </w:rPr>
-            </w:pPr>
-            <w:r>
-              <w:rPr>
-                <w:rFonts w:cs="Times New Roman"/>
-                <w:sz w:val="22"/>
-                <w:szCs w:val="20"/>
-                <w:lang w:val="en-US"/>
-              </w:rPr>
-              <w:t>Define the path</w:t>
-            </w:r>
-          </w:p>
-        </w:tc>
-      </w:tr>
-      <w:tr>
-        <w:tc>
-          <w:tcPr>
-            <w:tcW w:w="4394" w:type="dxa"/>
-          </w:tcPr>
-          <w:p>
-            <w:pPr>
-              <w:ind w:right="680"/>
-              <w:rPr>
-                <w:rFonts w:cs="Times New Roman"/>
-                <w:sz w:val="22"/>
-                <w:szCs w:val="20"/>
-                <w:lang w:val="en-US"/>
-              </w:rPr>
-            </w:pPr>
-            <w:r>
-              <w:rPr>
-                <w:rFonts w:cs="Times New Roman"/>
-                <w:sz w:val="22"/>
-                <w:szCs w:val="20"/>
-                <w:lang w:val="en-US"/>
-              </w:rPr>
-              <w:t>Actor</w:t>
-            </w:r>
-          </w:p>
-        </w:tc>
-        <w:tc>
-          <w:tcPr>
-            <w:tcW w:w="4524" w:type="dxa"/>
-          </w:tcPr>
-          <w:p>
-            <w:pPr>
-              <w:ind w:right="680"/>
-              <w:rPr>
-                <w:rFonts w:cs="Times New Roman"/>
-                <w:sz w:val="22"/>
-                <w:szCs w:val="20"/>
-                <w:lang w:val="en-US"/>
-              </w:rPr>
-            </w:pPr>
-            <w:r>
-              <w:rPr>
-                <w:rFonts w:cs="Times New Roman"/>
-                <w:sz w:val="22"/>
-                <w:szCs w:val="20"/>
-                <w:lang w:val="en-US"/>
-              </w:rPr>
-              <w:t>Third party, Google Maps</w:t>
-            </w:r>
-          </w:p>
-        </w:tc>
-      </w:tr>
-      <w:tr>
-        <w:tc>
-          <w:tcPr>
-            <w:tcW w:w="4394" w:type="dxa"/>
-          </w:tcPr>
-          <w:p>
-            <w:pPr>
-              <w:ind w:right="680"/>
-              <w:rPr>
-                <w:rFonts w:cs="Times New Roman"/>
-                <w:sz w:val="22"/>
-                <w:szCs w:val="20"/>
-                <w:lang w:val="en-US"/>
-              </w:rPr>
-            </w:pPr>
-            <w:r>
-              <w:rPr>
-                <w:rFonts w:cs="Times New Roman"/>
-                <w:sz w:val="22"/>
-                <w:szCs w:val="20"/>
-                <w:lang w:val="en-US"/>
-              </w:rPr>
-              <w:t>Entry conditions</w:t>
-            </w:r>
-          </w:p>
-        </w:tc>
-        <w:tc>
-          <w:tcPr>
-            <w:tcW w:w="4524" w:type="dxa"/>
-          </w:tcPr>
-          <w:p>
-            <w:pPr>
-              <w:pStyle w:val="Paragrafoelenco"/>
-              <w:numPr>
-                <w:ilvl w:val="0"/>
-                <w:numId w:val="28"/>
-              </w:numPr>
-              <w:ind w:right="680"/>
-              <w:rPr>
-                <w:rFonts w:cs="Times New Roman"/>
-                <w:sz w:val="22"/>
-                <w:szCs w:val="20"/>
-                <w:lang w:val="en-US"/>
-              </w:rPr>
-            </w:pPr>
-            <w:r>
-              <w:rPr>
-                <w:rFonts w:cs="Times New Roman"/>
-                <w:sz w:val="22"/>
-                <w:szCs w:val="20"/>
-                <w:lang w:val="en-US"/>
-              </w:rPr>
-              <w:t xml:space="preserve">The third party </w:t>
-            </w:r>
-            <w:r>
-              <w:rPr>
-                <w:rFonts w:cs="Times New Roman"/>
-                <w:sz w:val="22"/>
-                <w:szCs w:val="20"/>
-                <w:lang w:val="en-US"/>
-              </w:rPr>
-              <w:t>has successfully logged in;</w:t>
-            </w:r>
-          </w:p>
-          <w:p>
-            <w:pPr>
-              <w:pStyle w:val="Paragrafoelenco"/>
-              <w:numPr>
-                <w:ilvl w:val="0"/>
-                <w:numId w:val="28"/>
-              </w:numPr>
-              <w:ind w:right="680"/>
-              <w:rPr>
-                <w:rFonts w:cs="Times New Roman"/>
-                <w:sz w:val="22"/>
-                <w:szCs w:val="20"/>
-                <w:lang w:val="en-US"/>
-              </w:rPr>
-            </w:pPr>
-            <w:r>
-              <w:rPr>
-                <w:rFonts w:cs="Times New Roman"/>
-                <w:sz w:val="22"/>
-                <w:szCs w:val="20"/>
-                <w:lang w:val="en-US"/>
-              </w:rPr>
-              <w:t>The third party has created an event.</w:t>
-            </w:r>
-          </w:p>
-        </w:tc>
-      </w:tr>
-      <w:tr>
-        <w:tc>
-          <w:tcPr>
-            <w:tcW w:w="4394" w:type="dxa"/>
-          </w:tcPr>
-          <w:p>
-            <w:pPr>
-              <w:ind w:right="680"/>
-              <w:rPr>
-                <w:rFonts w:cs="Times New Roman"/>
-                <w:sz w:val="22"/>
-                <w:szCs w:val="20"/>
-                <w:lang w:val="en-US"/>
-              </w:rPr>
-            </w:pPr>
-            <w:r>
-              <w:rPr>
-                <w:rFonts w:cs="Times New Roman"/>
-                <w:sz w:val="22"/>
-                <w:szCs w:val="20"/>
-                <w:lang w:val="en-US"/>
-              </w:rPr>
-              <w:t>Events flow</w:t>
-            </w:r>
-          </w:p>
-        </w:tc>
-        <w:tc>
-          <w:tcPr>
-            <w:tcW w:w="4524" w:type="dxa"/>
-          </w:tcPr>
-          <w:p>
-            <w:pPr>
-              <w:pStyle w:val="Paragrafoelenco"/>
-              <w:numPr>
-                <w:ilvl w:val="0"/>
-                <w:numId w:val="29"/>
-              </w:numPr>
-              <w:ind w:right="680"/>
-              <w:rPr>
-                <w:rFonts w:cs="Times New Roman"/>
-                <w:sz w:val="22"/>
-                <w:szCs w:val="20"/>
-                <w:lang w:val="en-US"/>
-              </w:rPr>
-            </w:pPr>
-            <w:r>
-              <w:rPr>
-                <w:rFonts w:cs="Times New Roman"/>
-                <w:sz w:val="22"/>
-                <w:szCs w:val="20"/>
-                <w:lang w:val="en-US"/>
-              </w:rPr>
-              <w:t>The third party</w:t>
-            </w:r>
-            <w:r>
-              <w:rPr>
-                <w:rFonts w:cs="Times New Roman"/>
-                <w:sz w:val="22"/>
-                <w:szCs w:val="20"/>
-                <w:lang w:val="en-US"/>
-              </w:rPr>
-              <w:t xml:space="preserve"> draws the path on the map, following the suggestions provided by the Google Maps API;</w:t>
-            </w:r>
-            <w:r>
-              <w:rPr>
-                <w:rFonts w:cs="Times New Roman"/>
-                <w:sz w:val="22"/>
-                <w:szCs w:val="20"/>
-                <w:lang w:val="en-US"/>
-              </w:rPr>
-              <w:t xml:space="preserve"> </w:t>
-            </w:r>
-          </w:p>
-          <w:p>
-            <w:pPr>
-              <w:pStyle w:val="Paragrafoelenco"/>
-              <w:numPr>
-                <w:ilvl w:val="0"/>
-                <w:numId w:val="29"/>
-              </w:numPr>
-              <w:ind w:right="680"/>
-              <w:rPr>
-                <w:rFonts w:cs="Times New Roman"/>
-                <w:sz w:val="22"/>
-                <w:szCs w:val="20"/>
-                <w:lang w:val="en-US"/>
-              </w:rPr>
-            </w:pPr>
-            <w:r>
-              <w:rPr>
-                <w:rFonts w:cs="Times New Roman"/>
-                <w:sz w:val="22"/>
-                <w:szCs w:val="20"/>
-                <w:lang w:val="en-US"/>
-              </w:rPr>
-              <w:t xml:space="preserve">The </w:t>
-            </w:r>
-            <w:r>
-              <w:rPr>
-                <w:rFonts w:cs="Times New Roman"/>
-                <w:sz w:val="22"/>
-                <w:szCs w:val="20"/>
-                <w:lang w:val="en-US"/>
-              </w:rPr>
-              <w:t xml:space="preserve">third party </w:t>
-            </w:r>
-            <w:r>
-              <w:rPr>
-                <w:rFonts w:cs="Times New Roman"/>
-                <w:sz w:val="22"/>
-                <w:szCs w:val="20"/>
-                <w:lang w:val="en-US"/>
-              </w:rPr>
-              <w:t>publishes the event.</w:t>
-            </w:r>
-          </w:p>
-        </w:tc>
-      </w:tr>
-      <w:tr>
-        <w:tc>
-          <w:tcPr>
-            <w:tcW w:w="4394" w:type="dxa"/>
-          </w:tcPr>
-          <w:p>
-            <w:pPr>
-              <w:ind w:right="680"/>
-              <w:rPr>
-                <w:rFonts w:cs="Times New Roman"/>
-                <w:sz w:val="22"/>
-                <w:szCs w:val="20"/>
-                <w:lang w:val="en-US"/>
-              </w:rPr>
-            </w:pPr>
-            <w:r>
-              <w:rPr>
-                <w:rFonts w:cs="Times New Roman"/>
-                <w:sz w:val="22"/>
-                <w:szCs w:val="20"/>
-                <w:lang w:val="en-US"/>
-              </w:rPr>
-              <w:t>Exit conditions</w:t>
-            </w:r>
-          </w:p>
-        </w:tc>
-        <w:tc>
-          <w:tcPr>
-            <w:tcW w:w="4524" w:type="dxa"/>
-          </w:tcPr>
-          <w:p>
-            <w:pPr>
-              <w:ind w:right="680"/>
-              <w:rPr>
-                <w:rFonts w:cs="Times New Roman"/>
-                <w:sz w:val="22"/>
-                <w:szCs w:val="20"/>
-                <w:lang w:val="en-US"/>
-              </w:rPr>
-            </w:pPr>
-            <w:r>
-              <w:rPr>
-                <w:rFonts w:cs="Times New Roman"/>
-                <w:sz w:val="22"/>
-                <w:szCs w:val="20"/>
-                <w:lang w:val="en-US"/>
-              </w:rPr>
-              <w:t>The event for the run is online and joinable.</w:t>
-            </w:r>
-          </w:p>
-        </w:tc>
-      </w:tr>
-      <w:tr>
-        <w:tc>
-          <w:tcPr>
-            <w:tcW w:w="4394" w:type="dxa"/>
-          </w:tcPr>
-          <w:p>
-            <w:pPr>
-              <w:ind w:right="680"/>
-              <w:rPr>
-                <w:rFonts w:cs="Times New Roman"/>
-                <w:sz w:val="22"/>
-                <w:szCs w:val="20"/>
-                <w:lang w:val="en-US"/>
-              </w:rPr>
-            </w:pPr>
-            <w:r>
-              <w:rPr>
-                <w:rFonts w:cs="Times New Roman"/>
-                <w:sz w:val="22"/>
-                <w:szCs w:val="20"/>
-                <w:lang w:val="en-US"/>
-              </w:rPr>
-              <w:t>Exceptions</w:t>
-            </w:r>
-          </w:p>
-        </w:tc>
-        <w:tc>
-          <w:tcPr>
-            <w:tcW w:w="4524" w:type="dxa"/>
-          </w:tcPr>
-          <w:p>
-            <w:pPr>
-              <w:pStyle w:val="Paragrafoelenco"/>
-              <w:numPr>
-                <w:ilvl w:val="0"/>
-                <w:numId w:val="30"/>
-              </w:numPr>
-              <w:ind w:right="680"/>
-              <w:rPr>
-                <w:rFonts w:cs="Times New Roman"/>
-                <w:sz w:val="22"/>
-                <w:szCs w:val="20"/>
-                <w:lang w:val="en-US"/>
-              </w:rPr>
-            </w:pPr>
-            <w:r>
-              <w:rPr>
-                <w:rFonts w:cs="Times New Roman"/>
-                <w:sz w:val="22"/>
-                <w:szCs w:val="20"/>
-                <w:lang w:val="en-US"/>
-              </w:rPr>
-              <w:t xml:space="preserve">The </w:t>
-            </w:r>
-            <w:r>
-              <w:rPr>
-                <w:rFonts w:cs="Times New Roman"/>
-                <w:sz w:val="22"/>
-                <w:szCs w:val="20"/>
-                <w:lang w:val="en-US"/>
-              </w:rPr>
-              <w:t xml:space="preserve">third party </w:t>
-            </w:r>
-            <w:r>
-              <w:rPr>
-                <w:rFonts w:cs="Times New Roman"/>
-                <w:sz w:val="22"/>
-                <w:szCs w:val="20"/>
-                <w:lang w:val="en-US"/>
-              </w:rPr>
-              <w:t xml:space="preserve">defines an unfeasible path. A warning </w:t>
-            </w:r>
-            <w:r>
-              <w:rPr>
-                <w:rFonts w:cs="Times New Roman"/>
-                <w:sz w:val="22"/>
-                <w:szCs w:val="20"/>
-                <w:lang w:val="en-US"/>
-              </w:rPr>
-              <w:t xml:space="preserve">is </w:t>
-            </w:r>
-            <w:r>
-              <w:rPr>
-                <w:rFonts w:cs="Times New Roman"/>
-                <w:sz w:val="22"/>
-                <w:szCs w:val="20"/>
-                <w:lang w:val="en-US"/>
-              </w:rPr>
-              <w:lastRenderedPageBreak/>
-              <w:t xml:space="preserve">showed, indicating </w:t>
-            </w:r>
-            <w:r>
-              <w:rPr>
-                <w:rFonts w:cs="Times New Roman"/>
-                <w:sz w:val="22"/>
-                <w:szCs w:val="20"/>
-                <w:lang w:val="en-US"/>
-              </w:rPr>
-              <w:t>the motivation.</w:t>
-            </w:r>
-          </w:p>
-        </w:tc>
-      </w:tr>
-    </w:tbl>
-    <w:p>
-      <w:pPr>
-        <w:ind w:right="680"/>
-        <w:rPr>
-          <w:rFonts w:cs="Times New Roman"/>
-          <w:b/>
-          <w:i/>
-          <w:sz w:val="22"/>
-          <w:szCs w:val="22"/>
-          <w:lang w:val="en-US"/>
-        </w:rPr>
-      </w:pPr>
-    </w:p>
-    <w:tbl>
-      <w:tblPr>
-        <w:tblStyle w:val="Grigliatabella"/>
-        <w:tblW w:w="0" w:type="auto"/>
-        <w:tblLook w:val="04A0" w:firstRow="1" w:lastRow="0" w:firstColumn="1" w:lastColumn="0" w:noHBand="0" w:noVBand="1"/>
-      </w:tblPr>
-      <w:tblGrid>
-        <w:gridCol w:w="4811"/>
+        <w:gridCol w:w="4107"/>
         <w:gridCol w:w="4811"/>
       </w:tblGrid>
       <w:tr>
         <w:tc>
           <w:tcPr>
-            <w:tcW w:w="4811" w:type="dxa"/>
+            <w:tcW w:w="4107" w:type="dxa"/>
           </w:tcPr>
           <w:p>
             <w:pPr>
@@ -13579,6 +13572,7 @@
                 <w:szCs w:val="20"/>
                 <w:lang w:val="en-US"/>
               </w:rPr>
+              <w:lastRenderedPageBreak/>
               <w:t>Name</w:t>
             </w:r>
           </w:p>
@@ -13612,7 +13606,7 @@
       <w:tr>
         <w:tc>
           <w:tcPr>
-            <w:tcW w:w="4811" w:type="dxa"/>
+            <w:tcW w:w="4107" w:type="dxa"/>
           </w:tcPr>
           <w:p>
             <w:pPr>
@@ -13664,7 +13658,7 @@
       <w:tr>
         <w:tc>
           <w:tcPr>
-            <w:tcW w:w="4811" w:type="dxa"/>
+            <w:tcW w:w="4107" w:type="dxa"/>
           </w:tcPr>
           <w:p>
             <w:pPr>
@@ -13782,7 +13776,7 @@
       <w:tr>
         <w:tc>
           <w:tcPr>
-            <w:tcW w:w="4811" w:type="dxa"/>
+            <w:tcW w:w="4107" w:type="dxa"/>
           </w:tcPr>
           <w:p>
             <w:pPr>
@@ -13839,7 +13833,7 @@
       <w:tr>
         <w:tc>
           <w:tcPr>
-            <w:tcW w:w="4811" w:type="dxa"/>
+            <w:tcW w:w="4107" w:type="dxa"/>
           </w:tcPr>
           <w:p>
             <w:pPr>
@@ -13900,7 +13894,7 @@
       <w:tr>
         <w:tc>
           <w:tcPr>
-            <w:tcW w:w="4811" w:type="dxa"/>
+            <w:tcW w:w="4107" w:type="dxa"/>
           </w:tcPr>
           <w:p>
             <w:pPr>
@@ -13959,10 +13953,480 @@
           <w:i/>
           <w:sz w:val="22"/>
           <w:szCs w:val="22"/>
-          <w:lang w:val="en-US"/>
-        </w:rPr>
-      </w:pPr>
-    </w:p>
+          <w:lang w:val="en-GB"/>
+        </w:rPr>
+      </w:pPr>
+    </w:p>
+    <w:tbl>
+      <w:tblPr>
+        <w:tblStyle w:val="Grigliatabella"/>
+        <w:tblW w:w="0" w:type="auto"/>
+        <w:tblInd w:w="704" w:type="dxa"/>
+        <w:tblLook w:val="04A0" w:firstRow="1" w:lastRow="0" w:firstColumn="1" w:lastColumn="0" w:noHBand="0" w:noVBand="1"/>
+      </w:tblPr>
+      <w:tblGrid>
+        <w:gridCol w:w="4107"/>
+        <w:gridCol w:w="4811"/>
+      </w:tblGrid>
+      <w:tr>
+        <w:tc>
+          <w:tcPr>
+            <w:tcW w:w="4107" w:type="dxa"/>
+          </w:tcPr>
+          <w:p>
+            <w:pPr>
+              <w:ind w:right="680"/>
+              <w:rPr>
+                <w:rFonts w:cs="Times New Roman"/>
+                <w:sz w:val="22"/>
+                <w:szCs w:val="20"/>
+                <w:lang w:val="en-US"/>
+              </w:rPr>
+            </w:pPr>
+            <w:r>
+              <w:rPr>
+                <w:rFonts w:cs="Times New Roman"/>
+                <w:sz w:val="22"/>
+                <w:szCs w:val="20"/>
+                <w:lang w:val="en-US"/>
+              </w:rPr>
+              <w:t>Name</w:t>
+            </w:r>
+          </w:p>
+        </w:tc>
+        <w:tc>
+          <w:tcPr>
+            <w:tcW w:w="4811" w:type="dxa"/>
+          </w:tcPr>
+          <w:p>
+            <w:pPr>
+              <w:ind w:right="680"/>
+              <w:rPr>
+                <w:rFonts w:cs="Times New Roman"/>
+                <w:sz w:val="22"/>
+                <w:szCs w:val="20"/>
+                <w:lang w:val="en-US"/>
+              </w:rPr>
+            </w:pPr>
+            <w:r>
+              <w:rPr>
+                <w:rFonts w:cs="Times New Roman"/>
+                <w:sz w:val="22"/>
+                <w:szCs w:val="20"/>
+                <w:lang w:val="en-US"/>
+              </w:rPr>
+              <w:t>Enroll to a run</w:t>
+            </w:r>
+          </w:p>
+        </w:tc>
+      </w:tr>
+      <w:tr>
+        <w:tc>
+          <w:tcPr>
+            <w:tcW w:w="4107" w:type="dxa"/>
+          </w:tcPr>
+          <w:p>
+            <w:pPr>
+              <w:ind w:right="680"/>
+              <w:rPr>
+                <w:rFonts w:cs="Times New Roman"/>
+                <w:sz w:val="22"/>
+                <w:szCs w:val="20"/>
+                <w:lang w:val="en-US"/>
+              </w:rPr>
+            </w:pPr>
+            <w:r>
+              <w:rPr>
+                <w:rFonts w:cs="Times New Roman"/>
+                <w:sz w:val="22"/>
+                <w:szCs w:val="20"/>
+                <w:lang w:val="en-US"/>
+              </w:rPr>
+              <w:t>Actor</w:t>
+            </w:r>
+          </w:p>
+        </w:tc>
+        <w:tc>
+          <w:tcPr>
+            <w:tcW w:w="4811" w:type="dxa"/>
+          </w:tcPr>
+          <w:p>
+            <w:pPr>
+              <w:ind w:right="680"/>
+              <w:rPr>
+                <w:rFonts w:cs="Times New Roman"/>
+                <w:sz w:val="22"/>
+                <w:szCs w:val="20"/>
+                <w:lang w:val="en-US"/>
+              </w:rPr>
+            </w:pPr>
+            <w:r>
+              <w:rPr>
+                <w:rFonts w:cs="Times New Roman"/>
+                <w:sz w:val="22"/>
+                <w:szCs w:val="20"/>
+                <w:lang w:val="en-US"/>
+              </w:rPr>
+              <w:t>User</w:t>
+            </w:r>
+          </w:p>
+        </w:tc>
+      </w:tr>
+      <w:tr>
+        <w:tc>
+          <w:tcPr>
+            <w:tcW w:w="4107" w:type="dxa"/>
+          </w:tcPr>
+          <w:p>
+            <w:pPr>
+              <w:ind w:right="680"/>
+              <w:rPr>
+                <w:rFonts w:cs="Times New Roman"/>
+                <w:sz w:val="22"/>
+                <w:szCs w:val="20"/>
+                <w:lang w:val="en-US"/>
+              </w:rPr>
+            </w:pPr>
+            <w:r>
+              <w:rPr>
+                <w:rFonts w:cs="Times New Roman"/>
+                <w:sz w:val="22"/>
+                <w:szCs w:val="20"/>
+                <w:lang w:val="en-US"/>
+              </w:rPr>
+              <w:t>Entry conditions</w:t>
+            </w:r>
+          </w:p>
+        </w:tc>
+        <w:tc>
+          <w:tcPr>
+            <w:tcW w:w="4811" w:type="dxa"/>
+          </w:tcPr>
+          <w:p>
+            <w:pPr>
+              <w:pStyle w:val="Paragrafoelenco"/>
+              <w:numPr>
+                <w:ilvl w:val="0"/>
+                <w:numId w:val="37"/>
+              </w:numPr>
+              <w:ind w:right="680"/>
+              <w:rPr>
+                <w:rFonts w:cs="Times New Roman"/>
+                <w:sz w:val="22"/>
+                <w:szCs w:val="20"/>
+                <w:lang w:val="en-US"/>
+              </w:rPr>
+            </w:pPr>
+            <w:r>
+              <w:rPr>
+                <w:rFonts w:cs="Times New Roman"/>
+                <w:sz w:val="22"/>
+                <w:szCs w:val="20"/>
+                <w:lang w:val="en-US"/>
+              </w:rPr>
+              <w:t xml:space="preserve">The </w:t>
+            </w:r>
+            <w:r>
+              <w:rPr>
+                <w:rFonts w:cs="Times New Roman"/>
+                <w:sz w:val="22"/>
+                <w:szCs w:val="20"/>
+                <w:lang w:val="en-US"/>
+              </w:rPr>
+              <w:t>user</w:t>
+            </w:r>
+            <w:r>
+              <w:rPr>
+                <w:rFonts w:cs="Times New Roman"/>
+                <w:sz w:val="22"/>
+                <w:szCs w:val="20"/>
+                <w:lang w:val="en-US"/>
+              </w:rPr>
+              <w:t xml:space="preserve"> has activated the service Track4Run;</w:t>
+            </w:r>
+          </w:p>
+          <w:p>
+            <w:pPr>
+              <w:pStyle w:val="Paragrafoelenco"/>
+              <w:numPr>
+                <w:ilvl w:val="0"/>
+                <w:numId w:val="37"/>
+              </w:numPr>
+              <w:ind w:right="680"/>
+              <w:rPr>
+                <w:rFonts w:cs="Times New Roman"/>
+                <w:sz w:val="22"/>
+                <w:szCs w:val="20"/>
+                <w:lang w:val="en-US"/>
+              </w:rPr>
+            </w:pPr>
+            <w:r>
+              <w:rPr>
+                <w:rFonts w:cs="Times New Roman"/>
+                <w:sz w:val="22"/>
+                <w:szCs w:val="20"/>
+                <w:lang w:val="en-US"/>
+              </w:rPr>
+              <w:t xml:space="preserve">The </w:t>
+            </w:r>
+            <w:r>
+              <w:rPr>
+                <w:rFonts w:cs="Times New Roman"/>
+                <w:sz w:val="22"/>
+                <w:szCs w:val="20"/>
+                <w:lang w:val="en-US"/>
+              </w:rPr>
+              <w:t>user</w:t>
+            </w:r>
+            <w:r>
+              <w:rPr>
+                <w:rFonts w:cs="Times New Roman"/>
+                <w:sz w:val="22"/>
+                <w:szCs w:val="20"/>
+                <w:lang w:val="en-US"/>
+              </w:rPr>
+              <w:t xml:space="preserve"> has successfully logged in.</w:t>
+            </w:r>
+          </w:p>
+        </w:tc>
+      </w:tr>
+      <w:tr>
+        <w:tc>
+          <w:tcPr>
+            <w:tcW w:w="4107" w:type="dxa"/>
+          </w:tcPr>
+          <w:p>
+            <w:pPr>
+              <w:ind w:right="680"/>
+              <w:rPr>
+                <w:rFonts w:cs="Times New Roman"/>
+                <w:sz w:val="22"/>
+                <w:szCs w:val="20"/>
+                <w:lang w:val="en-US"/>
+              </w:rPr>
+            </w:pPr>
+            <w:r>
+              <w:rPr>
+                <w:rFonts w:cs="Times New Roman"/>
+                <w:sz w:val="22"/>
+                <w:szCs w:val="20"/>
+                <w:lang w:val="en-US"/>
+              </w:rPr>
+              <w:t>Events flow</w:t>
+            </w:r>
+          </w:p>
+        </w:tc>
+        <w:tc>
+          <w:tcPr>
+            <w:tcW w:w="4811" w:type="dxa"/>
+          </w:tcPr>
+          <w:p>
+            <w:pPr>
+              <w:pStyle w:val="Paragrafoelenco"/>
+              <w:numPr>
+                <w:ilvl w:val="0"/>
+                <w:numId w:val="38"/>
+              </w:numPr>
+              <w:ind w:right="680"/>
+              <w:rPr>
+                <w:rFonts w:cs="Times New Roman"/>
+                <w:sz w:val="22"/>
+                <w:szCs w:val="20"/>
+                <w:lang w:val="en-US"/>
+              </w:rPr>
+            </w:pPr>
+            <w:r>
+              <w:rPr>
+                <w:rFonts w:cs="Times New Roman"/>
+                <w:sz w:val="22"/>
+                <w:szCs w:val="20"/>
+                <w:lang w:val="en-US"/>
+              </w:rPr>
+              <w:t>The user opens the service Track4Run;</w:t>
+            </w:r>
+          </w:p>
+          <w:p>
+            <w:pPr>
+              <w:pStyle w:val="Paragrafoelenco"/>
+              <w:numPr>
+                <w:ilvl w:val="0"/>
+                <w:numId w:val="38"/>
+              </w:numPr>
+              <w:ind w:right="680"/>
+              <w:rPr>
+                <w:rFonts w:cs="Times New Roman"/>
+                <w:sz w:val="22"/>
+                <w:szCs w:val="20"/>
+                <w:lang w:val="en-US"/>
+              </w:rPr>
+            </w:pPr>
+            <w:r>
+              <w:rPr>
+                <w:rFonts w:cs="Times New Roman"/>
+                <w:sz w:val="22"/>
+                <w:szCs w:val="20"/>
+                <w:lang w:val="en-US"/>
+              </w:rPr>
+              <w:t>The user selects the run he wants to enroll to;</w:t>
+            </w:r>
+          </w:p>
+          <w:p>
+            <w:pPr>
+              <w:pStyle w:val="Paragrafoelenco"/>
+              <w:numPr>
+                <w:ilvl w:val="0"/>
+                <w:numId w:val="38"/>
+              </w:numPr>
+              <w:ind w:right="680"/>
+              <w:rPr>
+                <w:rFonts w:cs="Times New Roman"/>
+                <w:sz w:val="22"/>
+                <w:szCs w:val="20"/>
+                <w:lang w:val="en-US"/>
+              </w:rPr>
+            </w:pPr>
+            <w:r>
+              <w:rPr>
+                <w:rFonts w:cs="Times New Roman"/>
+                <w:sz w:val="22"/>
+                <w:szCs w:val="20"/>
+                <w:lang w:val="en-US"/>
+              </w:rPr>
+              <w:t>The user sees a recap of the information about the run and his/her id;</w:t>
+            </w:r>
+          </w:p>
+          <w:p>
+            <w:pPr>
+              <w:pStyle w:val="Paragrafoelenco"/>
+              <w:numPr>
+                <w:ilvl w:val="0"/>
+                <w:numId w:val="38"/>
+              </w:numPr>
+              <w:ind w:right="680"/>
+              <w:rPr>
+                <w:rFonts w:cs="Times New Roman"/>
+                <w:sz w:val="22"/>
+                <w:szCs w:val="20"/>
+                <w:lang w:val="en-US"/>
+              </w:rPr>
+            </w:pPr>
+            <w:r>
+              <w:rPr>
+                <w:rFonts w:cs="Times New Roman"/>
+                <w:sz w:val="22"/>
+                <w:szCs w:val="20"/>
+                <w:lang w:val="en-US"/>
+              </w:rPr>
+              <w:t>The user confirms the participation.</w:t>
+            </w:r>
+          </w:p>
+        </w:tc>
+      </w:tr>
+      <w:tr>
+        <w:tc>
+          <w:tcPr>
+            <w:tcW w:w="4107" w:type="dxa"/>
+          </w:tcPr>
+          <w:p>
+            <w:pPr>
+              <w:ind w:right="680"/>
+              <w:rPr>
+                <w:rFonts w:cs="Times New Roman"/>
+                <w:sz w:val="22"/>
+                <w:szCs w:val="20"/>
+                <w:lang w:val="en-US"/>
+              </w:rPr>
+            </w:pPr>
+            <w:r>
+              <w:rPr>
+                <w:rFonts w:cs="Times New Roman"/>
+                <w:sz w:val="22"/>
+                <w:szCs w:val="20"/>
+                <w:lang w:val="en-US"/>
+              </w:rPr>
+              <w:t>Exit conditions</w:t>
+            </w:r>
+          </w:p>
+        </w:tc>
+        <w:tc>
+          <w:tcPr>
+            <w:tcW w:w="4811" w:type="dxa"/>
+          </w:tcPr>
+          <w:p>
+            <w:pPr>
+              <w:ind w:right="680"/>
+              <w:rPr>
+                <w:rFonts w:cs="Times New Roman"/>
+                <w:sz w:val="22"/>
+                <w:szCs w:val="20"/>
+                <w:lang w:val="en-US"/>
+              </w:rPr>
+            </w:pPr>
+            <w:r>
+              <w:rPr>
+                <w:rFonts w:cs="Times New Roman"/>
+                <w:sz w:val="22"/>
+                <w:szCs w:val="20"/>
+                <w:lang w:val="en-US"/>
+              </w:rPr>
+              <w:t>The user is regularly registered to the run.</w:t>
+            </w:r>
+          </w:p>
+        </w:tc>
+      </w:tr>
+      <w:tr>
+        <w:tc>
+          <w:tcPr>
+            <w:tcW w:w="4107" w:type="dxa"/>
+          </w:tcPr>
+          <w:p>
+            <w:pPr>
+              <w:ind w:right="680"/>
+              <w:rPr>
+                <w:rFonts w:cs="Times New Roman"/>
+                <w:sz w:val="22"/>
+                <w:szCs w:val="20"/>
+                <w:lang w:val="en-US"/>
+              </w:rPr>
+            </w:pPr>
+            <w:r>
+              <w:rPr>
+                <w:rFonts w:cs="Times New Roman"/>
+                <w:sz w:val="22"/>
+                <w:szCs w:val="20"/>
+                <w:lang w:val="en-US"/>
+              </w:rPr>
+              <w:t>Exceptions</w:t>
+            </w:r>
+          </w:p>
+        </w:tc>
+        <w:tc>
+          <w:tcPr>
+            <w:tcW w:w="4811" w:type="dxa"/>
+          </w:tcPr>
+          <w:p>
+            <w:pPr>
+              <w:ind w:right="680"/>
+              <w:rPr>
+                <w:rFonts w:cs="Times New Roman"/>
+                <w:sz w:val="22"/>
+                <w:szCs w:val="20"/>
+                <w:lang w:val="en-US"/>
+              </w:rPr>
+            </w:pPr>
+            <w:r>
+              <w:rPr>
+                <w:rFonts w:cs="Times New Roman"/>
+                <w:sz w:val="22"/>
+                <w:szCs w:val="20"/>
+                <w:lang w:val="en-US"/>
+              </w:rPr>
+              <w:t>\</w:t>
+            </w:r>
+          </w:p>
+        </w:tc>
+      </w:tr>
+    </w:tbl>
     <w:p>
       <w:pPr>
         <w:ind w:right="680"/>
@@ -14061,7 +14525,7 @@
                     <pic:cNvPicPr/>
                   </pic:nvPicPr>
                   <pic:blipFill>
-                    <a:blip r:embed="rId24">
+                    <a:blip r:embed="rId25">
                       <a:extLst>
                         <a:ext uri="{28A0092B-C50C-407E-A947-70E740481C1C}">
                           <a14:useLocalDpi xmlns:a14="http://schemas.microsoft.com/office/drawing/2010/main" val="0"/>
@@ -14096,28 +14560,17 @@
           <w:rFonts w:cs="Times New Roman"/>
           <w:b/>
           <w:i w:val="0"/>
-          <w:sz w:val="22"/>
+          <w:sz w:val="24"/>
           <w:szCs w:val="22"/>
           <w:lang w:val="en-GB"/>
         </w:rPr>
       </w:pPr>
       <w:r>
         <w:rPr>
-          <w:lang w:val="en-US"/>
-        </w:rPr>
-        <w:t xml:space="preserve">Sequence diagram 1 - </w:t>
-      </w:r>
-      <w:r>
-        <w:rPr>
-          <w:lang w:val="en-US"/>
-        </w:rPr>
-        <w:t xml:space="preserve">Request data of </w:t>
-      </w:r>
-      <w:r>
-        <w:rPr>
-          <w:lang w:val="en-US"/>
-        </w:rPr>
-        <w:t>an individual</w:t>
+          <w:sz w:val="20"/>
+          <w:lang w:val="en-US"/>
+        </w:rPr>
+        <w:t>Sequence diagram 1 - Request data of an individual</w:t>
       </w:r>
     </w:p>
     <w:p>
@@ -14203,7 +14656,7 @@
                     <pic:cNvPicPr/>
                   </pic:nvPicPr>
                   <pic:blipFill>
-                    <a:blip r:embed="rId25">
+                    <a:blip r:embed="rId26">
                       <a:extLst>
                         <a:ext uri="{28A0092B-C50C-407E-A947-70E740481C1C}">
                           <a14:useLocalDpi xmlns:a14="http://schemas.microsoft.com/office/drawing/2010/main" val="0"/>
@@ -14238,34 +14691,17 @@
           <w:rFonts w:cs="Times New Roman"/>
           <w:b/>
           <w:i w:val="0"/>
-          <w:sz w:val="22"/>
+          <w:sz w:val="24"/>
           <w:szCs w:val="22"/>
           <w:lang w:val="en-GB"/>
         </w:rPr>
       </w:pPr>
       <w:r>
         <w:rPr>
-          <w:lang w:val="en-US"/>
-        </w:rPr>
-        <w:t xml:space="preserve">Sequence diagram </w:t>
-      </w:r>
-      <w:r>
-        <w:rPr>
-          <w:lang w:val="en-US"/>
-        </w:rPr>
-        <w:t>2</w:t>
-      </w:r>
-      <w:r>
-        <w:rPr>
-          <w:lang w:val="en-US"/>
-        </w:rPr>
-        <w:t xml:space="preserve"> - </w:t>
-      </w:r>
-      <w:r>
-        <w:rPr>
-          <w:lang w:val="en-US"/>
-        </w:rPr>
-        <w:t>Request data of a group</w:t>
+          <w:sz w:val="20"/>
+          <w:lang w:val="en-US"/>
+        </w:rPr>
+        <w:t>Sequence diagram 2 - Request data of a group</w:t>
       </w:r>
     </w:p>
     <w:p>
@@ -14296,6 +14732,7 @@
       <w:r>
         <w:rPr>
           <w:noProof/>
+          <w:lang w:eastAsia="it-IT"/>
         </w:rPr>
         <w:lastRenderedPageBreak/>
         <w:drawing>
@@ -14316,7 +14753,7 @@
                     </pic:cNvPicPr>
                   </pic:nvPicPr>
                   <pic:blipFill>
-                    <a:blip r:embed="rId26">
+                    <a:blip r:embed="rId27">
                       <a:extLst>
                         <a:ext uri="{28A0092B-C50C-407E-A947-70E740481C1C}">
                           <a14:useLocalDpi xmlns:a14="http://schemas.microsoft.com/office/drawing/2010/main" val="0"/>
@@ -14356,46 +14793,17 @@
           <w:rFonts w:cs="Times New Roman"/>
           <w:b/>
           <w:i w:val="0"/>
-          <w:sz w:val="22"/>
+          <w:sz w:val="24"/>
           <w:szCs w:val="22"/>
           <w:lang w:val="en-GB"/>
         </w:rPr>
       </w:pPr>
       <w:r>
         <w:rPr>
-          <w:lang w:val="en-US"/>
-        </w:rPr>
-        <w:t xml:space="preserve">Sequence diagram </w:t>
-      </w:r>
-      <w:r>
-        <w:rPr>
-          <w:lang w:val="en-US"/>
-        </w:rPr>
-        <w:t>3</w:t>
-      </w:r>
-      <w:r>
-        <w:rPr>
-          <w:lang w:val="en-US"/>
-        </w:rPr>
-        <w:t xml:space="preserve"> </w:t>
-      </w:r>
-      <w:r>
-        <w:rPr>
-          <w:lang w:val="en-US"/>
-        </w:rPr>
-        <w:t>–</w:t>
-      </w:r>
-      <w:r>
-        <w:rPr>
-          <w:lang w:val="en-US"/>
-        </w:rPr>
-        <w:t xml:space="preserve"> </w:t>
-      </w:r>
-      <w:r>
-        <w:rPr>
-          <w:lang w:val="en-US"/>
-        </w:rPr>
-        <w:t>Report an emergency</w:t>
+          <w:sz w:val="20"/>
+          <w:lang w:val="en-US"/>
+        </w:rPr>
+        <w:t>Sequence diagram 3 – Report an emergency</w:t>
       </w:r>
     </w:p>
     <w:p>
@@ -14439,6 +14847,7 @@
       <w:r>
         <w:rPr>
           <w:noProof/>
+          <w:lang w:eastAsia="it-IT"/>
         </w:rPr>
         <w:lastRenderedPageBreak/>
         <w:drawing>
@@ -14459,7 +14868,7 @@
                     </pic:cNvPicPr>
                   </pic:nvPicPr>
                   <pic:blipFill>
-                    <a:blip r:embed="rId27">
+                    <a:blip r:embed="rId28">
                       <a:extLst>
                         <a:ext uri="{28A0092B-C50C-407E-A947-70E740481C1C}">
                           <a14:useLocalDpi xmlns:a14="http://schemas.microsoft.com/office/drawing/2010/main" val="0"/>
@@ -14474,7 +14883,7 @@
                   <pic:spPr bwMode="auto">
                     <a:xfrm>
                       <a:off x="0" y="0"/>
-                      <a:ext cx="2741552" cy="8722786"/>
+                      <a:ext cx="2739223" cy="8715375"/>
                     </a:xfrm>
                     <a:prstGeom prst="rect">
                       <a:avLst/>
@@ -14499,46 +14908,17 @@
           <w:rFonts w:cs="Times New Roman"/>
           <w:b/>
           <w:i w:val="0"/>
-          <w:sz w:val="22"/>
+          <w:sz w:val="24"/>
           <w:szCs w:val="22"/>
           <w:lang w:val="en-GB"/>
         </w:rPr>
       </w:pPr>
       <w:r>
         <w:rPr>
-          <w:lang w:val="en-US"/>
-        </w:rPr>
-        <w:t xml:space="preserve">Sequence diagram </w:t>
-      </w:r>
-      <w:r>
-        <w:rPr>
-          <w:lang w:val="en-US"/>
-        </w:rPr>
-        <w:t>4</w:t>
-      </w:r>
-      <w:r>
-        <w:rPr>
-          <w:lang w:val="en-US"/>
-        </w:rPr>
-        <w:t xml:space="preserve"> </w:t>
-      </w:r>
-      <w:r>
-        <w:rPr>
-          <w:lang w:val="en-US"/>
-        </w:rPr>
-        <w:t>–</w:t>
-      </w:r>
-      <w:r>
-        <w:rPr>
-          <w:lang w:val="en-US"/>
-        </w:rPr>
-        <w:t xml:space="preserve"> </w:t>
-      </w:r>
-      <w:r>
-        <w:rPr>
-          <w:lang w:val="en-US"/>
-        </w:rPr>
-        <w:t>Organize a run</w:t>
+          <w:sz w:val="20"/>
+          <w:lang w:val="en-US"/>
+        </w:rPr>
+        <w:t>Sequence diagram 4 – Organize a run</w:t>
       </w:r>
     </w:p>
     <w:p>
@@ -14694,6 +15074,7 @@
           <w:lang w:val="en-US" w:eastAsia="it-IT"/>
         </w:rPr>
       </w:pPr>
+      <w:proofErr w:type="gramStart"/>
       <w:r>
         <w:rPr>
           <w:rFonts w:eastAsia="Times New Roman" w:cs="Arial"/>
@@ -14702,7 +15083,18 @@
           <w:szCs w:val="22"/>
           <w:lang w:val="en-US" w:eastAsia="it-IT"/>
         </w:rPr>
-        <w:t>services specifying a username, a password and filling at least the mandatory fields.</w:t>
+        <w:t>services</w:t>
+      </w:r>
+      <w:proofErr w:type="gramEnd"/>
+      <w:r>
+        <w:rPr>
+          <w:rFonts w:eastAsia="Times New Roman" w:cs="Arial"/>
+          <w:color w:val="000000"/>
+          <w:sz w:val="22"/>
+          <w:szCs w:val="22"/>
+          <w:lang w:val="en-US" w:eastAsia="it-IT"/>
+        </w:rPr>
+        <w:t xml:space="preserve"> specifying a username, a password and filling at least the mandatory fields.</w:t>
       </w:r>
     </w:p>
     <w:p>
@@ -14842,7 +15234,29 @@
           <w:szCs w:val="22"/>
           <w:lang w:val="en-US" w:eastAsia="it-IT"/>
         </w:rPr>
-        <w:t>: The system has to allow the third party that wants to retrieve some data to choose between an individual request or an aggregate one.</w:t>
+        <w:t xml:space="preserve">: The system has to allow the third party that wants to retrieve some data to choose between an individual request </w:t>
+      </w:r>
+      <w:proofErr w:type="gramStart"/>
+      <w:r>
+        <w:rPr>
+          <w:rFonts w:eastAsia="Times New Roman" w:cs="Arial"/>
+          <w:color w:val="000000"/>
+          <w:sz w:val="22"/>
+          <w:szCs w:val="22"/>
+          <w:lang w:val="en-US" w:eastAsia="it-IT"/>
+        </w:rPr>
+        <w:t>or</w:t>
+      </w:r>
+      <w:proofErr w:type="gramEnd"/>
+      <w:r>
+        <w:rPr>
+          <w:rFonts w:eastAsia="Times New Roman" w:cs="Arial"/>
+          <w:color w:val="000000"/>
+          <w:sz w:val="22"/>
+          <w:szCs w:val="22"/>
+          <w:lang w:val="en-US" w:eastAsia="it-IT"/>
+        </w:rPr>
+        <w:t xml:space="preserve"> an aggregate one.</w:t>
       </w:r>
     </w:p>
     <w:p>
@@ -15960,7 +16374,10 @@
           <w:lang w:val="en-US"/>
         </w:rPr>
       </w:pPr>
-      <w:r>
+    </w:p>
+    <w:p>
+      <w:pPr>
+        <w:ind w:right="680"/>
         <w:rPr>
           <w:rFonts w:cs="Times New Roman"/>
           <w:b/>
@@ -15969,6 +16386,17 @@
           <w:szCs w:val="22"/>
           <w:lang w:val="en-US"/>
         </w:rPr>
+      </w:pPr>
+      <w:r>
+        <w:rPr>
+          <w:rFonts w:cs="Times New Roman"/>
+          <w:b/>
+          <w:i/>
+          <w:sz w:val="22"/>
+          <w:szCs w:val="22"/>
+          <w:lang w:val="en-US"/>
+        </w:rPr>
+        <w:lastRenderedPageBreak/>
         <w:t>Standards compliance</w:t>
       </w:r>
     </w:p>
@@ -15989,7 +16417,6 @@
           <w:szCs w:val="22"/>
           <w:lang w:val="en-US"/>
         </w:rPr>
-        <w:lastRenderedPageBreak/>
         <w:t>The system adopts precise units of measure:</w:t>
       </w:r>
     </w:p>
@@ -16156,17 +16583,15 @@
         </w:rPr>
         <w:t>Connection to internet (</w:t>
       </w:r>
-      <w:proofErr w:type="spellStart"/>
-      <w:r>
-        <w:rPr>
-          <w:rFonts w:cs="Times New Roman"/>
-          <w:sz w:val="22"/>
-          <w:szCs w:val="22"/>
-          <w:lang w:val="en-US"/>
-        </w:rPr>
-        <w:t>Wifi</w:t>
-      </w:r>
-      <w:proofErr w:type="spellEnd"/>
+      <w:r>
+        <w:rPr>
+          <w:rFonts w:cs="Times New Roman"/>
+          <w:sz w:val="22"/>
+          <w:szCs w:val="22"/>
+          <w:lang w:val="en-US"/>
+        </w:rPr>
+        <w:t>Wi-Fi</w:t>
+      </w:r>
       <w:r>
         <w:rPr>
           <w:rFonts w:cs="Times New Roman"/>
@@ -16590,6 +17015,8 @@
           <w:lang w:val="en-US"/>
         </w:rPr>
       </w:pPr>
+      <w:bookmarkStart w:id="0" w:name="_GoBack"/>
+      <w:bookmarkEnd w:id="0"/>
       <w:r>
         <w:rPr>
           <w:rFonts w:cs="Times New Roman"/>
@@ -16599,6 +17026,7 @@
           <w:szCs w:val="22"/>
           <w:lang w:val="en-US"/>
         </w:rPr>
+        <w:lastRenderedPageBreak/>
         <w:t xml:space="preserve">3.6.2 </w:t>
       </w:r>
       <w:r>
@@ -16631,7 +17059,6 @@
           <w:szCs w:val="22"/>
           <w:lang w:val="en-US"/>
         </w:rPr>
-        <w:lastRenderedPageBreak/>
         <w:t xml:space="preserve">As </w:t>
       </w:r>
       <w:r>
@@ -16680,27 +17107,6 @@
           <w:lang w:val="en-US"/>
         </w:rPr>
         <w:t xml:space="preserve"> contains some critical aspects tied to the nature of the service itself. That’s why it is expected to have an availability of 99.999%.</w:t>
-      </w:r>
-    </w:p>
-    <w:p>
-      <w:pPr>
-        <w:ind w:right="680"/>
-        <w:jc w:val="both"/>
-        <w:rPr>
-          <w:rFonts w:cs="Times New Roman"/>
-          <w:sz w:val="22"/>
-          <w:szCs w:val="22"/>
-          <w:lang w:val="en-US"/>
-        </w:rPr>
-      </w:pPr>
-      <w:r>
-        <w:rPr>
-          <w:rFonts w:cs="Times New Roman"/>
-          <w:sz w:val="22"/>
-          <w:szCs w:val="22"/>
-          <w:lang w:val="en-US"/>
-        </w:rPr>
-        <w:t xml:space="preserve"> </w:t>
       </w:r>
     </w:p>
     <w:p>
@@ -17035,8 +17441,8 @@
       </w:pPr>
     </w:p>
     <w:sectPr>
-      <w:footerReference w:type="even" r:id="rId28"/>
-      <w:footerReference w:type="default" r:id="rId29"/>
+      <w:footerReference w:type="even" r:id="rId29"/>
+      <w:footerReference w:type="default" r:id="rId30"/>
       <w:pgSz w:w="11900" w:h="16840"/>
       <w:pgMar w:top="1417" w:right="1134" w:bottom="1134" w:left="1134" w:header="708" w:footer="708" w:gutter="0"/>
       <w:cols w:space="708"/>
@@ -17047,7 +17453,7 @@
 </file>
 
 <file path=word/endnotes.xml><?xml version="1.0" encoding="utf-8"?>
-<w:endnotes xmlns:wpc="http://schemas.microsoft.com/office/word/2010/wordprocessingCanvas" xmlns:cx="http://schemas.microsoft.com/office/drawing/2014/chartex" xmlns:cx1="http://schemas.microsoft.com/office/drawing/2015/9/8/chartex" xmlns:cx2="http://schemas.microsoft.com/office/drawing/2015/10/21/chartex" xmlns:cx3="http://schemas.microsoft.com/office/drawing/2016/5/9/chartex" xmlns:cx4="http://schemas.microsoft.com/office/drawing/2016/5/10/chartex" xmlns:cx5="http://schemas.microsoft.com/office/drawing/2016/5/11/chartex" xmlns:cx6="http://schemas.microsoft.com/office/drawing/2016/5/12/chartex" xmlns:cx7="http://schemas.microsoft.com/office/drawing/2016/5/13/chartex" xmlns:cx8="http://schemas.microsoft.com/office/drawing/2016/5/14/chartex" xmlns:mc="http://schemas.openxmlformats.org/markup-compatibility/2006" xmlns:aink="http://schemas.microsoft.com/office/drawing/2016/ink" xmlns:am3d="http://schemas.microsoft.com/office/drawing/2017/model3d" xmlns:o="urn:schemas-microsoft-com:office:office" xmlns:r="http://schemas.openxmlformats.org/officeDocument/2006/relationships" xmlns:m="http://schemas.openxmlformats.org/officeDocument/2006/math" xmlns:v="urn:schemas-microsoft-com:vml" xmlns:wp14="http://schemas.microsoft.com/office/word/2010/wordprocessingDrawing" xmlns:wp="http://schemas.openxmlformats.org/drawingml/2006/wordprocessingDrawing" xmlns:w10="urn:schemas-microsoft-com:office:word" xmlns:w="http://schemas.openxmlformats.org/wordprocessingml/2006/main" xmlns:w14="http://schemas.microsoft.com/office/word/2010/wordml" xmlns:w15="http://schemas.microsoft.com/office/word/2012/wordml" xmlns:w16cid="http://schemas.microsoft.com/office/word/2016/wordml/cid" xmlns:w16se="http://schemas.microsoft.com/office/word/2015/wordml/symex" xmlns:wpg="http://schemas.microsoft.com/office/word/2010/wordprocessingGroup" xmlns:wpi="http://schemas.microsoft.com/office/word/2010/wordprocessingInk" xmlns:wne="http://schemas.microsoft.com/office/word/2006/wordml" xmlns:wps="http://schemas.microsoft.com/office/word/2010/wordprocessingShape" mc:Ignorable="w14 w15 w16se w16cid wp14">
+<w:endnotes xmlns:wpc="http://schemas.microsoft.com/office/word/2010/wordprocessingCanvas" xmlns:mc="http://schemas.openxmlformats.org/markup-compatibility/2006" xmlns:o="urn:schemas-microsoft-com:office:office" xmlns:r="http://schemas.openxmlformats.org/officeDocument/2006/relationships" xmlns:m="http://schemas.openxmlformats.org/officeDocument/2006/math" xmlns:v="urn:schemas-microsoft-com:vml" xmlns:wp14="http://schemas.microsoft.com/office/word/2010/wordprocessingDrawing" xmlns:wp="http://schemas.openxmlformats.org/drawingml/2006/wordprocessingDrawing" xmlns:w10="urn:schemas-microsoft-com:office:word" xmlns:w="http://schemas.openxmlformats.org/wordprocessingml/2006/main" xmlns:w14="http://schemas.microsoft.com/office/word/2010/wordml" xmlns:w15="http://schemas.microsoft.com/office/word/2012/wordml" xmlns:wpg="http://schemas.microsoft.com/office/word/2010/wordprocessingGroup" xmlns:wpi="http://schemas.microsoft.com/office/word/2010/wordprocessingInk" xmlns:wne="http://schemas.microsoft.com/office/word/2006/wordml" xmlns:wps="http://schemas.microsoft.com/office/word/2010/wordprocessingShape" mc:Ignorable="w14 w15 wp14">
   <w:endnote w:type="separator" w:id="-1">
     <w:p>
       <w:pPr>
@@ -17072,7 +17478,7 @@
 </file>
 
 <file path=word/footer1.xml><?xml version="1.0" encoding="utf-8"?>
-<w:ftr xmlns:wpc="http://schemas.microsoft.com/office/word/2010/wordprocessingCanvas" xmlns:cx="http://schemas.microsoft.com/office/drawing/2014/chartex" xmlns:cx1="http://schemas.microsoft.com/office/drawing/2015/9/8/chartex" xmlns:cx2="http://schemas.microsoft.com/office/drawing/2015/10/21/chartex" xmlns:cx3="http://schemas.microsoft.com/office/drawing/2016/5/9/chartex" xmlns:cx4="http://schemas.microsoft.com/office/drawing/2016/5/10/chartex" xmlns:cx5="http://schemas.microsoft.com/office/drawing/2016/5/11/chartex" xmlns:cx6="http://schemas.microsoft.com/office/drawing/2016/5/12/chartex" xmlns:cx7="http://schemas.microsoft.com/office/drawing/2016/5/13/chartex" xmlns:cx8="http://schemas.microsoft.com/office/drawing/2016/5/14/chartex" xmlns:mc="http://schemas.openxmlformats.org/markup-compatibility/2006" xmlns:aink="http://schemas.microsoft.com/office/drawing/2016/ink" xmlns:am3d="http://schemas.microsoft.com/office/drawing/2017/model3d" xmlns:o="urn:schemas-microsoft-com:office:office" xmlns:r="http://schemas.openxmlformats.org/officeDocument/2006/relationships" xmlns:m="http://schemas.openxmlformats.org/officeDocument/2006/math" xmlns:v="urn:schemas-microsoft-com:vml" xmlns:wp14="http://schemas.microsoft.com/office/word/2010/wordprocessingDrawing" xmlns:wp="http://schemas.openxmlformats.org/drawingml/2006/wordprocessingDrawing" xmlns:w10="urn:schemas-microsoft-com:office:word" xmlns:w="http://schemas.openxmlformats.org/wordprocessingml/2006/main" xmlns:w14="http://schemas.microsoft.com/office/word/2010/wordml" xmlns:w15="http://schemas.microsoft.com/office/word/2012/wordml" xmlns:w16cid="http://schemas.microsoft.com/office/word/2016/wordml/cid" xmlns:w16se="http://schemas.microsoft.com/office/word/2015/wordml/symex" xmlns:wpg="http://schemas.microsoft.com/office/word/2010/wordprocessingGroup" xmlns:wpi="http://schemas.microsoft.com/office/word/2010/wordprocessingInk" xmlns:wne="http://schemas.microsoft.com/office/word/2006/wordml" xmlns:wps="http://schemas.microsoft.com/office/word/2010/wordprocessingShape" mc:Ignorable="w14 w15 w16se w16cid wp14">
+<w:ftr xmlns:wpc="http://schemas.microsoft.com/office/word/2010/wordprocessingCanvas" xmlns:mc="http://schemas.openxmlformats.org/markup-compatibility/2006" xmlns:o="urn:schemas-microsoft-com:office:office" xmlns:r="http://schemas.openxmlformats.org/officeDocument/2006/relationships" xmlns:m="http://schemas.openxmlformats.org/officeDocument/2006/math" xmlns:v="urn:schemas-microsoft-com:vml" xmlns:wp14="http://schemas.microsoft.com/office/word/2010/wordprocessingDrawing" xmlns:wp="http://schemas.openxmlformats.org/drawingml/2006/wordprocessingDrawing" xmlns:w10="urn:schemas-microsoft-com:office:word" xmlns:w="http://schemas.openxmlformats.org/wordprocessingml/2006/main" xmlns:w14="http://schemas.microsoft.com/office/word/2010/wordml" xmlns:w15="http://schemas.microsoft.com/office/word/2012/wordml" xmlns:wpg="http://schemas.microsoft.com/office/word/2010/wordprocessingGroup" xmlns:wpi="http://schemas.microsoft.com/office/word/2010/wordprocessingInk" xmlns:wne="http://schemas.microsoft.com/office/word/2006/wordml" xmlns:wps="http://schemas.microsoft.com/office/word/2010/wordprocessingShape" mc:Ignorable="w14 w15 wp14">
   <w:sdt>
     <w:sdtPr>
       <w:rPr>
@@ -17129,7 +17535,7 @@
 </file>
 
 <file path=word/footer2.xml><?xml version="1.0" encoding="utf-8"?>
-<w:ftr xmlns:wpc="http://schemas.microsoft.com/office/word/2010/wordprocessingCanvas" xmlns:cx="http://schemas.microsoft.com/office/drawing/2014/chartex" xmlns:cx1="http://schemas.microsoft.com/office/drawing/2015/9/8/chartex" xmlns:cx2="http://schemas.microsoft.com/office/drawing/2015/10/21/chartex" xmlns:cx3="http://schemas.microsoft.com/office/drawing/2016/5/9/chartex" xmlns:cx4="http://schemas.microsoft.com/office/drawing/2016/5/10/chartex" xmlns:cx5="http://schemas.microsoft.com/office/drawing/2016/5/11/chartex" xmlns:cx6="http://schemas.microsoft.com/office/drawing/2016/5/12/chartex" xmlns:cx7="http://schemas.microsoft.com/office/drawing/2016/5/13/chartex" xmlns:cx8="http://schemas.microsoft.com/office/drawing/2016/5/14/chartex" xmlns:mc="http://schemas.openxmlformats.org/markup-compatibility/2006" xmlns:aink="http://schemas.microsoft.com/office/drawing/2016/ink" xmlns:am3d="http://schemas.microsoft.com/office/drawing/2017/model3d" xmlns:o="urn:schemas-microsoft-com:office:office" xmlns:r="http://schemas.openxmlformats.org/officeDocument/2006/relationships" xmlns:m="http://schemas.openxmlformats.org/officeDocument/2006/math" xmlns:v="urn:schemas-microsoft-com:vml" xmlns:wp14="http://schemas.microsoft.com/office/word/2010/wordprocessingDrawing" xmlns:wp="http://schemas.openxmlformats.org/drawingml/2006/wordprocessingDrawing" xmlns:w10="urn:schemas-microsoft-com:office:word" xmlns:w="http://schemas.openxmlformats.org/wordprocessingml/2006/main" xmlns:w14="http://schemas.microsoft.com/office/word/2010/wordml" xmlns:w15="http://schemas.microsoft.com/office/word/2012/wordml" xmlns:w16cid="http://schemas.microsoft.com/office/word/2016/wordml/cid" xmlns:w16se="http://schemas.microsoft.com/office/word/2015/wordml/symex" xmlns:wpg="http://schemas.microsoft.com/office/word/2010/wordprocessingGroup" xmlns:wpi="http://schemas.microsoft.com/office/word/2010/wordprocessingInk" xmlns:wne="http://schemas.microsoft.com/office/word/2006/wordml" xmlns:wps="http://schemas.microsoft.com/office/word/2010/wordprocessingShape" mc:Ignorable="w14 w15 w16se w16cid wp14">
+<w:ftr xmlns:wpc="http://schemas.microsoft.com/office/word/2010/wordprocessingCanvas" xmlns:mc="http://schemas.openxmlformats.org/markup-compatibility/2006" xmlns:o="urn:schemas-microsoft-com:office:office" xmlns:r="http://schemas.openxmlformats.org/officeDocument/2006/relationships" xmlns:m="http://schemas.openxmlformats.org/officeDocument/2006/math" xmlns:v="urn:schemas-microsoft-com:vml" xmlns:wp14="http://schemas.microsoft.com/office/word/2010/wordprocessingDrawing" xmlns:wp="http://schemas.openxmlformats.org/drawingml/2006/wordprocessingDrawing" xmlns:w10="urn:schemas-microsoft-com:office:word" xmlns:w="http://schemas.openxmlformats.org/wordprocessingml/2006/main" xmlns:w14="http://schemas.microsoft.com/office/word/2010/wordml" xmlns:w15="http://schemas.microsoft.com/office/word/2012/wordml" xmlns:wpg="http://schemas.microsoft.com/office/word/2010/wordprocessingGroup" xmlns:wpi="http://schemas.microsoft.com/office/word/2010/wordprocessingInk" xmlns:wne="http://schemas.microsoft.com/office/word/2006/wordml" xmlns:wps="http://schemas.microsoft.com/office/word/2010/wordprocessingShape" mc:Ignorable="w14 w15 wp14">
   <w:sdt>
     <w:sdtPr>
       <w:rPr>
@@ -17178,7 +17584,7 @@
             <w:rStyle w:val="Numeropagina"/>
             <w:noProof/>
           </w:rPr>
-          <w:t>18</w:t>
+          <w:t>29</w:t>
         </w:r>
         <w:r>
           <w:rPr>
@@ -17199,7 +17605,7 @@
 </file>
 
 <file path=word/footnotes.xml><?xml version="1.0" encoding="utf-8"?>
-<w:footnotes xmlns:wpc="http://schemas.microsoft.com/office/word/2010/wordprocessingCanvas" xmlns:cx="http://schemas.microsoft.com/office/drawing/2014/chartex" xmlns:cx1="http://schemas.microsoft.com/office/drawing/2015/9/8/chartex" xmlns:cx2="http://schemas.microsoft.com/office/drawing/2015/10/21/chartex" xmlns:cx3="http://schemas.microsoft.com/office/drawing/2016/5/9/chartex" xmlns:cx4="http://schemas.microsoft.com/office/drawing/2016/5/10/chartex" xmlns:cx5="http://schemas.microsoft.com/office/drawing/2016/5/11/chartex" xmlns:cx6="http://schemas.microsoft.com/office/drawing/2016/5/12/chartex" xmlns:cx7="http://schemas.microsoft.com/office/drawing/2016/5/13/chartex" xmlns:cx8="http://schemas.microsoft.com/office/drawing/2016/5/14/chartex" xmlns:mc="http://schemas.openxmlformats.org/markup-compatibility/2006" xmlns:aink="http://schemas.microsoft.com/office/drawing/2016/ink" xmlns:am3d="http://schemas.microsoft.com/office/drawing/2017/model3d" xmlns:o="urn:schemas-microsoft-com:office:office" xmlns:r="http://schemas.openxmlformats.org/officeDocument/2006/relationships" xmlns:m="http://schemas.openxmlformats.org/officeDocument/2006/math" xmlns:v="urn:schemas-microsoft-com:vml" xmlns:wp14="http://schemas.microsoft.com/office/word/2010/wordprocessingDrawing" xmlns:wp="http://schemas.openxmlformats.org/drawingml/2006/wordprocessingDrawing" xmlns:w10="urn:schemas-microsoft-com:office:word" xmlns:w="http://schemas.openxmlformats.org/wordprocessingml/2006/main" xmlns:w14="http://schemas.microsoft.com/office/word/2010/wordml" xmlns:w15="http://schemas.microsoft.com/office/word/2012/wordml" xmlns:w16cid="http://schemas.microsoft.com/office/word/2016/wordml/cid" xmlns:w16se="http://schemas.microsoft.com/office/word/2015/wordml/symex" xmlns:wpg="http://schemas.microsoft.com/office/word/2010/wordprocessingGroup" xmlns:wpi="http://schemas.microsoft.com/office/word/2010/wordprocessingInk" xmlns:wne="http://schemas.microsoft.com/office/word/2006/wordml" xmlns:wps="http://schemas.microsoft.com/office/word/2010/wordprocessingShape" mc:Ignorable="w14 w15 w16se w16cid wp14">
+<w:footnotes xmlns:wpc="http://schemas.microsoft.com/office/word/2010/wordprocessingCanvas" xmlns:mc="http://schemas.openxmlformats.org/markup-compatibility/2006" xmlns:o="urn:schemas-microsoft-com:office:office" xmlns:r="http://schemas.openxmlformats.org/officeDocument/2006/relationships" xmlns:m="http://schemas.openxmlformats.org/officeDocument/2006/math" xmlns:v="urn:schemas-microsoft-com:vml" xmlns:wp14="http://schemas.microsoft.com/office/word/2010/wordprocessingDrawing" xmlns:wp="http://schemas.openxmlformats.org/drawingml/2006/wordprocessingDrawing" xmlns:w10="urn:schemas-microsoft-com:office:word" xmlns:w="http://schemas.openxmlformats.org/wordprocessingml/2006/main" xmlns:w14="http://schemas.microsoft.com/office/word/2010/wordml" xmlns:w15="http://schemas.microsoft.com/office/word/2012/wordml" xmlns:wpg="http://schemas.microsoft.com/office/word/2010/wordprocessingGroup" xmlns:wpi="http://schemas.microsoft.com/office/word/2010/wordprocessingInk" xmlns:wne="http://schemas.microsoft.com/office/word/2006/wordml" xmlns:wps="http://schemas.microsoft.com/office/word/2010/wordprocessingShape" mc:Ignorable="w14 w15 wp14">
   <w:footnote w:type="separator" w:id="-1">
     <w:p>
       <w:pPr>
@@ -17224,7 +17630,7 @@
 </file>
 
 <file path=word/numbering.xml><?xml version="1.0" encoding="utf-8"?>
-<w:numbering xmlns:wpc="http://schemas.microsoft.com/office/word/2010/wordprocessingCanvas" xmlns:cx="http://schemas.microsoft.com/office/drawing/2014/chartex" xmlns:cx1="http://schemas.microsoft.com/office/drawing/2015/9/8/chartex" xmlns:cx2="http://schemas.microsoft.com/office/drawing/2015/10/21/chartex" xmlns:cx3="http://schemas.microsoft.com/office/drawing/2016/5/9/chartex" xmlns:cx4="http://schemas.microsoft.com/office/drawing/2016/5/10/chartex" xmlns:cx5="http://schemas.microsoft.com/office/drawing/2016/5/11/chartex" xmlns:cx6="http://schemas.microsoft.com/office/drawing/2016/5/12/chartex" xmlns:cx7="http://schemas.microsoft.com/office/drawing/2016/5/13/chartex" xmlns:cx8="http://schemas.microsoft.com/office/drawing/2016/5/14/chartex" xmlns:mc="http://schemas.openxmlformats.org/markup-compatibility/2006" xmlns:aink="http://schemas.microsoft.com/office/drawing/2016/ink" xmlns:am3d="http://schemas.microsoft.com/office/drawing/2017/model3d" xmlns:o="urn:schemas-microsoft-com:office:office" xmlns:r="http://schemas.openxmlformats.org/officeDocument/2006/relationships" xmlns:m="http://schemas.openxmlformats.org/officeDocument/2006/math" xmlns:v="urn:schemas-microsoft-com:vml" xmlns:wp14="http://schemas.microsoft.com/office/word/2010/wordprocessingDrawing" xmlns:wp="http://schemas.openxmlformats.org/drawingml/2006/wordprocessingDrawing" xmlns:w10="urn:schemas-microsoft-com:office:word" xmlns:w="http://schemas.openxmlformats.org/wordprocessingml/2006/main" xmlns:w14="http://schemas.microsoft.com/office/word/2010/wordml" xmlns:w15="http://schemas.microsoft.com/office/word/2012/wordml" xmlns:w16cid="http://schemas.microsoft.com/office/word/2016/wordml/cid" xmlns:w16se="http://schemas.microsoft.com/office/word/2015/wordml/symex" xmlns:wpg="http://schemas.microsoft.com/office/word/2010/wordprocessingGroup" xmlns:wpi="http://schemas.microsoft.com/office/word/2010/wordprocessingInk" xmlns:wne="http://schemas.microsoft.com/office/word/2006/wordml" xmlns:wps="http://schemas.microsoft.com/office/word/2010/wordprocessingShape" mc:Ignorable="w14 w15 w16se w16cid wp14">
+<w:numbering xmlns:wpc="http://schemas.microsoft.com/office/word/2010/wordprocessingCanvas" xmlns:mc="http://schemas.openxmlformats.org/markup-compatibility/2006" xmlns:o="urn:schemas-microsoft-com:office:office" xmlns:r="http://schemas.openxmlformats.org/officeDocument/2006/relationships" xmlns:m="http://schemas.openxmlformats.org/officeDocument/2006/math" xmlns:v="urn:schemas-microsoft-com:vml" xmlns:wp14="http://schemas.microsoft.com/office/word/2010/wordprocessingDrawing" xmlns:wp="http://schemas.openxmlformats.org/drawingml/2006/wordprocessingDrawing" xmlns:w10="urn:schemas-microsoft-com:office:word" xmlns:w="http://schemas.openxmlformats.org/wordprocessingml/2006/main" xmlns:w14="http://schemas.microsoft.com/office/word/2010/wordml" xmlns:w15="http://schemas.microsoft.com/office/word/2012/wordml" xmlns:wpg="http://schemas.microsoft.com/office/word/2010/wordprocessingGroup" xmlns:wpi="http://schemas.microsoft.com/office/word/2010/wordprocessingInk" xmlns:wne="http://schemas.microsoft.com/office/word/2006/wordml" xmlns:wps="http://schemas.microsoft.com/office/word/2010/wordprocessingShape" mc:Ignorable="w14 w15 wp14">
   <w:abstractNum w:abstractNumId="0" w15:restartNumberingAfterBreak="0">
     <w:nsid w:val="02756910"/>
     <w:multiLevelType w:val="multilevel"/>
@@ -17463,7 +17869,7 @@
   <w:abstractNum w:abstractNumId="2" w15:restartNumberingAfterBreak="0">
     <w:nsid w:val="05512273"/>
     <w:multiLevelType w:val="hybridMultilevel"/>
-    <w:tmpl w:val="EA903004"/>
+    <w:tmpl w:val="8620E152"/>
     <w:lvl w:ilvl="0" w:tplc="0410000F">
       <w:start w:val="1"/>
       <w:numFmt w:val="decimal"/>
@@ -17814,7 +18220,7 @@
     </w:lvl>
   </w:abstractNum>
   <w:abstractNum w:abstractNumId="6" w15:restartNumberingAfterBreak="0">
-    <w:nsid w:val="09455297"/>
+    <w:nsid w:val="08BF2FF0"/>
     <w:multiLevelType w:val="multilevel"/>
     <w:tmpl w:val="593E3738"/>
     <w:lvl w:ilvl="0">
@@ -17826,7 +18232,7 @@
         <w:ind w:left="720" w:hanging="360"/>
       </w:pPr>
       <w:rPr>
-        <w:rFonts w:asciiTheme="minorHAnsi" w:eastAsiaTheme="minorHAnsi" w:hAnsiTheme="minorHAnsi" w:cs="Times New Roman"/>
+        <w:rFonts w:asciiTheme="minorHAnsi" w:eastAsiaTheme="minorHAnsi" w:hAnsiTheme="minorHAnsi" w:cs="Times New Roman" w:hint="default"/>
       </w:rPr>
     </w:lvl>
     <w:lvl w:ilvl="1">
@@ -17935,441 +18341,7 @@
     </w:lvl>
   </w:abstractNum>
   <w:abstractNum w:abstractNumId="7" w15:restartNumberingAfterBreak="0">
-    <w:nsid w:val="0BA31211"/>
-    <w:multiLevelType w:val="hybridMultilevel"/>
-    <w:tmpl w:val="AA9224F8"/>
-    <w:lvl w:ilvl="0" w:tplc="04100001">
-      <w:start w:val="1"/>
-      <w:numFmt w:val="bullet"/>
-      <w:lvlText w:val=""/>
-      <w:lvlJc w:val="left"/>
-      <w:pPr>
-        <w:ind w:left="1440" w:hanging="360"/>
-      </w:pPr>
-      <w:rPr>
-        <w:rFonts w:ascii="Symbol" w:hAnsi="Symbol" w:hint="default"/>
-      </w:rPr>
-    </w:lvl>
-    <w:lvl w:ilvl="1" w:tplc="04100003" w:tentative="1">
-      <w:start w:val="1"/>
-      <w:numFmt w:val="bullet"/>
-      <w:lvlText w:val="o"/>
-      <w:lvlJc w:val="left"/>
-      <w:pPr>
-        <w:ind w:left="2160" w:hanging="360"/>
-      </w:pPr>
-      <w:rPr>
-        <w:rFonts w:ascii="Courier New" w:hAnsi="Courier New" w:cs="Courier New" w:hint="default"/>
-      </w:rPr>
-    </w:lvl>
-    <w:lvl w:ilvl="2" w:tplc="04100005" w:tentative="1">
-      <w:start w:val="1"/>
-      <w:numFmt w:val="bullet"/>
-      <w:lvlText w:val=""/>
-      <w:lvlJc w:val="left"/>
-      <w:pPr>
-        <w:ind w:left="2880" w:hanging="360"/>
-      </w:pPr>
-      <w:rPr>
-        <w:rFonts w:ascii="Wingdings" w:hAnsi="Wingdings" w:hint="default"/>
-      </w:rPr>
-    </w:lvl>
-    <w:lvl w:ilvl="3" w:tplc="04100001" w:tentative="1">
-      <w:start w:val="1"/>
-      <w:numFmt w:val="bullet"/>
-      <w:lvlText w:val=""/>
-      <w:lvlJc w:val="left"/>
-      <w:pPr>
-        <w:ind w:left="3600" w:hanging="360"/>
-      </w:pPr>
-      <w:rPr>
-        <w:rFonts w:ascii="Symbol" w:hAnsi="Symbol" w:hint="default"/>
-      </w:rPr>
-    </w:lvl>
-    <w:lvl w:ilvl="4" w:tplc="04100003" w:tentative="1">
-      <w:start w:val="1"/>
-      <w:numFmt w:val="bullet"/>
-      <w:lvlText w:val="o"/>
-      <w:lvlJc w:val="left"/>
-      <w:pPr>
-        <w:ind w:left="4320" w:hanging="360"/>
-      </w:pPr>
-      <w:rPr>
-        <w:rFonts w:ascii="Courier New" w:hAnsi="Courier New" w:cs="Courier New" w:hint="default"/>
-      </w:rPr>
-    </w:lvl>
-    <w:lvl w:ilvl="5" w:tplc="04100005" w:tentative="1">
-      <w:start w:val="1"/>
-      <w:numFmt w:val="bullet"/>
-      <w:lvlText w:val=""/>
-      <w:lvlJc w:val="left"/>
-      <w:pPr>
-        <w:ind w:left="5040" w:hanging="360"/>
-      </w:pPr>
-      <w:rPr>
-        <w:rFonts w:ascii="Wingdings" w:hAnsi="Wingdings" w:hint="default"/>
-      </w:rPr>
-    </w:lvl>
-    <w:lvl w:ilvl="6" w:tplc="04100001" w:tentative="1">
-      <w:start w:val="1"/>
-      <w:numFmt w:val="bullet"/>
-      <w:lvlText w:val=""/>
-      <w:lvlJc w:val="left"/>
-      <w:pPr>
-        <w:ind w:left="5760" w:hanging="360"/>
-      </w:pPr>
-      <w:rPr>
-        <w:rFonts w:ascii="Symbol" w:hAnsi="Symbol" w:hint="default"/>
-      </w:rPr>
-    </w:lvl>
-    <w:lvl w:ilvl="7" w:tplc="04100003" w:tentative="1">
-      <w:start w:val="1"/>
-      <w:numFmt w:val="bullet"/>
-      <w:lvlText w:val="o"/>
-      <w:lvlJc w:val="left"/>
-      <w:pPr>
-        <w:ind w:left="6480" w:hanging="360"/>
-      </w:pPr>
-      <w:rPr>
-        <w:rFonts w:ascii="Courier New" w:hAnsi="Courier New" w:cs="Courier New" w:hint="default"/>
-      </w:rPr>
-    </w:lvl>
-    <w:lvl w:ilvl="8" w:tplc="04100005" w:tentative="1">
-      <w:start w:val="1"/>
-      <w:numFmt w:val="bullet"/>
-      <w:lvlText w:val=""/>
-      <w:lvlJc w:val="left"/>
-      <w:pPr>
-        <w:ind w:left="7200" w:hanging="360"/>
-      </w:pPr>
-      <w:rPr>
-        <w:rFonts w:ascii="Wingdings" w:hAnsi="Wingdings" w:hint="default"/>
-      </w:rPr>
-    </w:lvl>
-  </w:abstractNum>
-  <w:abstractNum w:abstractNumId="8" w15:restartNumberingAfterBreak="0">
-    <w:nsid w:val="168F28D6"/>
-    <w:multiLevelType w:val="hybridMultilevel"/>
-    <w:tmpl w:val="3A8A20E8"/>
-    <w:lvl w:ilvl="0" w:tplc="0410000F">
-      <w:start w:val="1"/>
-      <w:numFmt w:val="decimal"/>
-      <w:lvlText w:val="%1."/>
-      <w:lvlJc w:val="left"/>
-      <w:pPr>
-        <w:ind w:left="720" w:hanging="360"/>
-      </w:pPr>
-    </w:lvl>
-    <w:lvl w:ilvl="1" w:tplc="04100019" w:tentative="1">
-      <w:start w:val="1"/>
-      <w:numFmt w:val="lowerLetter"/>
-      <w:lvlText w:val="%2."/>
-      <w:lvlJc w:val="left"/>
-      <w:pPr>
-        <w:ind w:left="1440" w:hanging="360"/>
-      </w:pPr>
-    </w:lvl>
-    <w:lvl w:ilvl="2" w:tplc="0410001B" w:tentative="1">
-      <w:start w:val="1"/>
-      <w:numFmt w:val="lowerRoman"/>
-      <w:lvlText w:val="%3."/>
-      <w:lvlJc w:val="right"/>
-      <w:pPr>
-        <w:ind w:left="2160" w:hanging="180"/>
-      </w:pPr>
-    </w:lvl>
-    <w:lvl w:ilvl="3" w:tplc="0410000F" w:tentative="1">
-      <w:start w:val="1"/>
-      <w:numFmt w:val="decimal"/>
-      <w:lvlText w:val="%4."/>
-      <w:lvlJc w:val="left"/>
-      <w:pPr>
-        <w:ind w:left="2880" w:hanging="360"/>
-      </w:pPr>
-    </w:lvl>
-    <w:lvl w:ilvl="4" w:tplc="04100019" w:tentative="1">
-      <w:start w:val="1"/>
-      <w:numFmt w:val="lowerLetter"/>
-      <w:lvlText w:val="%5."/>
-      <w:lvlJc w:val="left"/>
-      <w:pPr>
-        <w:ind w:left="3600" w:hanging="360"/>
-      </w:pPr>
-    </w:lvl>
-    <w:lvl w:ilvl="5" w:tplc="0410001B" w:tentative="1">
-      <w:start w:val="1"/>
-      <w:numFmt w:val="lowerRoman"/>
-      <w:lvlText w:val="%6."/>
-      <w:lvlJc w:val="right"/>
-      <w:pPr>
-        <w:ind w:left="4320" w:hanging="180"/>
-      </w:pPr>
-    </w:lvl>
-    <w:lvl w:ilvl="6" w:tplc="0410000F" w:tentative="1">
-      <w:start w:val="1"/>
-      <w:numFmt w:val="decimal"/>
-      <w:lvlText w:val="%7."/>
-      <w:lvlJc w:val="left"/>
-      <w:pPr>
-        <w:ind w:left="5040" w:hanging="360"/>
-      </w:pPr>
-    </w:lvl>
-    <w:lvl w:ilvl="7" w:tplc="04100019" w:tentative="1">
-      <w:start w:val="1"/>
-      <w:numFmt w:val="lowerLetter"/>
-      <w:lvlText w:val="%8."/>
-      <w:lvlJc w:val="left"/>
-      <w:pPr>
-        <w:ind w:left="5760" w:hanging="360"/>
-      </w:pPr>
-    </w:lvl>
-    <w:lvl w:ilvl="8" w:tplc="0410001B" w:tentative="1">
-      <w:start w:val="1"/>
-      <w:numFmt w:val="lowerRoman"/>
-      <w:lvlText w:val="%9."/>
-      <w:lvlJc w:val="right"/>
-      <w:pPr>
-        <w:ind w:left="6480" w:hanging="180"/>
-      </w:pPr>
-    </w:lvl>
-  </w:abstractNum>
-  <w:abstractNum w:abstractNumId="9" w15:restartNumberingAfterBreak="0">
-    <w:nsid w:val="1A6B2C37"/>
-    <w:multiLevelType w:val="multilevel"/>
-    <w:tmpl w:val="E7C06132"/>
-    <w:lvl w:ilvl="0">
-      <w:start w:val="1"/>
-      <w:numFmt w:val="bullet"/>
-      <w:lvlText w:val=""/>
-      <w:lvlJc w:val="left"/>
-      <w:pPr>
-        <w:tabs>
-          <w:tab w:val="num" w:pos="720"/>
-        </w:tabs>
-        <w:ind w:left="720" w:hanging="360"/>
-      </w:pPr>
-      <w:rPr>
-        <w:rFonts w:ascii="Symbol" w:hAnsi="Symbol" w:hint="default"/>
-        <w:sz w:val="20"/>
-      </w:rPr>
-    </w:lvl>
-    <w:lvl w:ilvl="1" w:tentative="1">
-      <w:start w:val="1"/>
-      <w:numFmt w:val="bullet"/>
-      <w:lvlText w:val="o"/>
-      <w:lvlJc w:val="left"/>
-      <w:pPr>
-        <w:tabs>
-          <w:tab w:val="num" w:pos="1440"/>
-        </w:tabs>
-        <w:ind w:left="1440" w:hanging="360"/>
-      </w:pPr>
-      <w:rPr>
-        <w:rFonts w:ascii="Courier New" w:hAnsi="Courier New" w:hint="default"/>
-        <w:sz w:val="20"/>
-      </w:rPr>
-    </w:lvl>
-    <w:lvl w:ilvl="2" w:tentative="1">
-      <w:start w:val="1"/>
-      <w:numFmt w:val="bullet"/>
-      <w:lvlText w:val=""/>
-      <w:lvlJc w:val="left"/>
-      <w:pPr>
-        <w:tabs>
-          <w:tab w:val="num" w:pos="2160"/>
-        </w:tabs>
-        <w:ind w:left="2160" w:hanging="360"/>
-      </w:pPr>
-      <w:rPr>
-        <w:rFonts w:ascii="Wingdings" w:hAnsi="Wingdings" w:hint="default"/>
-        <w:sz w:val="20"/>
-      </w:rPr>
-    </w:lvl>
-    <w:lvl w:ilvl="3" w:tentative="1">
-      <w:start w:val="1"/>
-      <w:numFmt w:val="bullet"/>
-      <w:lvlText w:val=""/>
-      <w:lvlJc w:val="left"/>
-      <w:pPr>
-        <w:tabs>
-          <w:tab w:val="num" w:pos="2880"/>
-        </w:tabs>
-        <w:ind w:left="2880" w:hanging="360"/>
-      </w:pPr>
-      <w:rPr>
-        <w:rFonts w:ascii="Wingdings" w:hAnsi="Wingdings" w:hint="default"/>
-        <w:sz w:val="20"/>
-      </w:rPr>
-    </w:lvl>
-    <w:lvl w:ilvl="4" w:tentative="1">
-      <w:start w:val="1"/>
-      <w:numFmt w:val="bullet"/>
-      <w:lvlText w:val=""/>
-      <w:lvlJc w:val="left"/>
-      <w:pPr>
-        <w:tabs>
-          <w:tab w:val="num" w:pos="3600"/>
-        </w:tabs>
-        <w:ind w:left="3600" w:hanging="360"/>
-      </w:pPr>
-      <w:rPr>
-        <w:rFonts w:ascii="Wingdings" w:hAnsi="Wingdings" w:hint="default"/>
-        <w:sz w:val="20"/>
-      </w:rPr>
-    </w:lvl>
-    <w:lvl w:ilvl="5" w:tentative="1">
-      <w:start w:val="1"/>
-      <w:numFmt w:val="bullet"/>
-      <w:lvlText w:val=""/>
-      <w:lvlJc w:val="left"/>
-      <w:pPr>
-        <w:tabs>
-          <w:tab w:val="num" w:pos="4320"/>
-        </w:tabs>
-        <w:ind w:left="4320" w:hanging="360"/>
-      </w:pPr>
-      <w:rPr>
-        <w:rFonts w:ascii="Wingdings" w:hAnsi="Wingdings" w:hint="default"/>
-        <w:sz w:val="20"/>
-      </w:rPr>
-    </w:lvl>
-    <w:lvl w:ilvl="6" w:tentative="1">
-      <w:start w:val="1"/>
-      <w:numFmt w:val="bullet"/>
-      <w:lvlText w:val=""/>
-      <w:lvlJc w:val="left"/>
-      <w:pPr>
-        <w:tabs>
-          <w:tab w:val="num" w:pos="5040"/>
-        </w:tabs>
-        <w:ind w:left="5040" w:hanging="360"/>
-      </w:pPr>
-      <w:rPr>
-        <w:rFonts w:ascii="Wingdings" w:hAnsi="Wingdings" w:hint="default"/>
-        <w:sz w:val="20"/>
-      </w:rPr>
-    </w:lvl>
-    <w:lvl w:ilvl="7" w:tentative="1">
-      <w:start w:val="1"/>
-      <w:numFmt w:val="bullet"/>
-      <w:lvlText w:val=""/>
-      <w:lvlJc w:val="left"/>
-      <w:pPr>
-        <w:tabs>
-          <w:tab w:val="num" w:pos="5760"/>
-        </w:tabs>
-        <w:ind w:left="5760" w:hanging="360"/>
-      </w:pPr>
-      <w:rPr>
-        <w:rFonts w:ascii="Wingdings" w:hAnsi="Wingdings" w:hint="default"/>
-        <w:sz w:val="20"/>
-      </w:rPr>
-    </w:lvl>
-    <w:lvl w:ilvl="8" w:tentative="1">
-      <w:start w:val="1"/>
-      <w:numFmt w:val="bullet"/>
-      <w:lvlText w:val=""/>
-      <w:lvlJc w:val="left"/>
-      <w:pPr>
-        <w:tabs>
-          <w:tab w:val="num" w:pos="6480"/>
-        </w:tabs>
-        <w:ind w:left="6480" w:hanging="360"/>
-      </w:pPr>
-      <w:rPr>
-        <w:rFonts w:ascii="Wingdings" w:hAnsi="Wingdings" w:hint="default"/>
-        <w:sz w:val="20"/>
-      </w:rPr>
-    </w:lvl>
-  </w:abstractNum>
-  <w:abstractNum w:abstractNumId="10" w15:restartNumberingAfterBreak="0">
-    <w:nsid w:val="1B111043"/>
-    <w:multiLevelType w:val="hybridMultilevel"/>
-    <w:tmpl w:val="223A9612"/>
-    <w:lvl w:ilvl="0" w:tplc="0410000F">
-      <w:start w:val="1"/>
-      <w:numFmt w:val="decimal"/>
-      <w:lvlText w:val="%1."/>
-      <w:lvlJc w:val="left"/>
-      <w:pPr>
-        <w:ind w:left="720" w:hanging="360"/>
-      </w:pPr>
-    </w:lvl>
-    <w:lvl w:ilvl="1" w:tplc="04100019" w:tentative="1">
-      <w:start w:val="1"/>
-      <w:numFmt w:val="lowerLetter"/>
-      <w:lvlText w:val="%2."/>
-      <w:lvlJc w:val="left"/>
-      <w:pPr>
-        <w:ind w:left="1440" w:hanging="360"/>
-      </w:pPr>
-    </w:lvl>
-    <w:lvl w:ilvl="2" w:tplc="0410001B" w:tentative="1">
-      <w:start w:val="1"/>
-      <w:numFmt w:val="lowerRoman"/>
-      <w:lvlText w:val="%3."/>
-      <w:lvlJc w:val="right"/>
-      <w:pPr>
-        <w:ind w:left="2160" w:hanging="180"/>
-      </w:pPr>
-    </w:lvl>
-    <w:lvl w:ilvl="3" w:tplc="0410000F" w:tentative="1">
-      <w:start w:val="1"/>
-      <w:numFmt w:val="decimal"/>
-      <w:lvlText w:val="%4."/>
-      <w:lvlJc w:val="left"/>
-      <w:pPr>
-        <w:ind w:left="2880" w:hanging="360"/>
-      </w:pPr>
-    </w:lvl>
-    <w:lvl w:ilvl="4" w:tplc="04100019" w:tentative="1">
-      <w:start w:val="1"/>
-      <w:numFmt w:val="lowerLetter"/>
-      <w:lvlText w:val="%5."/>
-      <w:lvlJc w:val="left"/>
-      <w:pPr>
-        <w:ind w:left="3600" w:hanging="360"/>
-      </w:pPr>
-    </w:lvl>
-    <w:lvl w:ilvl="5" w:tplc="0410001B" w:tentative="1">
-      <w:start w:val="1"/>
-      <w:numFmt w:val="lowerRoman"/>
-      <w:lvlText w:val="%6."/>
-      <w:lvlJc w:val="right"/>
-      <w:pPr>
-        <w:ind w:left="4320" w:hanging="180"/>
-      </w:pPr>
-    </w:lvl>
-    <w:lvl w:ilvl="6" w:tplc="0410000F" w:tentative="1">
-      <w:start w:val="1"/>
-      <w:numFmt w:val="decimal"/>
-      <w:lvlText w:val="%7."/>
-      <w:lvlJc w:val="left"/>
-      <w:pPr>
-        <w:ind w:left="5040" w:hanging="360"/>
-      </w:pPr>
-    </w:lvl>
-    <w:lvl w:ilvl="7" w:tplc="04100019" w:tentative="1">
-      <w:start w:val="1"/>
-      <w:numFmt w:val="lowerLetter"/>
-      <w:lvlText w:val="%8."/>
-      <w:lvlJc w:val="left"/>
-      <w:pPr>
-        <w:ind w:left="5760" w:hanging="360"/>
-      </w:pPr>
-    </w:lvl>
-    <w:lvl w:ilvl="8" w:tplc="0410001B" w:tentative="1">
-      <w:start w:val="1"/>
-      <w:numFmt w:val="lowerRoman"/>
-      <w:lvlText w:val="%9."/>
-      <w:lvlJc w:val="right"/>
-      <w:pPr>
-        <w:ind w:left="6480" w:hanging="180"/>
-      </w:pPr>
-    </w:lvl>
-  </w:abstractNum>
-  <w:abstractNum w:abstractNumId="11" w15:restartNumberingAfterBreak="0">
-    <w:nsid w:val="2BEA647B"/>
+    <w:nsid w:val="09455297"/>
     <w:multiLevelType w:val="multilevel"/>
     <w:tmpl w:val="593E3738"/>
     <w:lvl w:ilvl="0">
@@ -18489,7 +18461,562 @@
       </w:rPr>
     </w:lvl>
   </w:abstractNum>
+  <w:abstractNum w:abstractNumId="8" w15:restartNumberingAfterBreak="0">
+    <w:nsid w:val="0BA31211"/>
+    <w:multiLevelType w:val="hybridMultilevel"/>
+    <w:tmpl w:val="AA9224F8"/>
+    <w:lvl w:ilvl="0" w:tplc="04100001">
+      <w:start w:val="1"/>
+      <w:numFmt w:val="bullet"/>
+      <w:lvlText w:val=""/>
+      <w:lvlJc w:val="left"/>
+      <w:pPr>
+        <w:ind w:left="1440" w:hanging="360"/>
+      </w:pPr>
+      <w:rPr>
+        <w:rFonts w:ascii="Symbol" w:hAnsi="Symbol" w:hint="default"/>
+      </w:rPr>
+    </w:lvl>
+    <w:lvl w:ilvl="1" w:tplc="04100003" w:tentative="1">
+      <w:start w:val="1"/>
+      <w:numFmt w:val="bullet"/>
+      <w:lvlText w:val="o"/>
+      <w:lvlJc w:val="left"/>
+      <w:pPr>
+        <w:ind w:left="2160" w:hanging="360"/>
+      </w:pPr>
+      <w:rPr>
+        <w:rFonts w:ascii="Courier New" w:hAnsi="Courier New" w:cs="Courier New" w:hint="default"/>
+      </w:rPr>
+    </w:lvl>
+    <w:lvl w:ilvl="2" w:tplc="04100005" w:tentative="1">
+      <w:start w:val="1"/>
+      <w:numFmt w:val="bullet"/>
+      <w:lvlText w:val=""/>
+      <w:lvlJc w:val="left"/>
+      <w:pPr>
+        <w:ind w:left="2880" w:hanging="360"/>
+      </w:pPr>
+      <w:rPr>
+        <w:rFonts w:ascii="Wingdings" w:hAnsi="Wingdings" w:hint="default"/>
+      </w:rPr>
+    </w:lvl>
+    <w:lvl w:ilvl="3" w:tplc="04100001" w:tentative="1">
+      <w:start w:val="1"/>
+      <w:numFmt w:val="bullet"/>
+      <w:lvlText w:val=""/>
+      <w:lvlJc w:val="left"/>
+      <w:pPr>
+        <w:ind w:left="3600" w:hanging="360"/>
+      </w:pPr>
+      <w:rPr>
+        <w:rFonts w:ascii="Symbol" w:hAnsi="Symbol" w:hint="default"/>
+      </w:rPr>
+    </w:lvl>
+    <w:lvl w:ilvl="4" w:tplc="04100003" w:tentative="1">
+      <w:start w:val="1"/>
+      <w:numFmt w:val="bullet"/>
+      <w:lvlText w:val="o"/>
+      <w:lvlJc w:val="left"/>
+      <w:pPr>
+        <w:ind w:left="4320" w:hanging="360"/>
+      </w:pPr>
+      <w:rPr>
+        <w:rFonts w:ascii="Courier New" w:hAnsi="Courier New" w:cs="Courier New" w:hint="default"/>
+      </w:rPr>
+    </w:lvl>
+    <w:lvl w:ilvl="5" w:tplc="04100005" w:tentative="1">
+      <w:start w:val="1"/>
+      <w:numFmt w:val="bullet"/>
+      <w:lvlText w:val=""/>
+      <w:lvlJc w:val="left"/>
+      <w:pPr>
+        <w:ind w:left="5040" w:hanging="360"/>
+      </w:pPr>
+      <w:rPr>
+        <w:rFonts w:ascii="Wingdings" w:hAnsi="Wingdings" w:hint="default"/>
+      </w:rPr>
+    </w:lvl>
+    <w:lvl w:ilvl="6" w:tplc="04100001" w:tentative="1">
+      <w:start w:val="1"/>
+      <w:numFmt w:val="bullet"/>
+      <w:lvlText w:val=""/>
+      <w:lvlJc w:val="left"/>
+      <w:pPr>
+        <w:ind w:left="5760" w:hanging="360"/>
+      </w:pPr>
+      <w:rPr>
+        <w:rFonts w:ascii="Symbol" w:hAnsi="Symbol" w:hint="default"/>
+      </w:rPr>
+    </w:lvl>
+    <w:lvl w:ilvl="7" w:tplc="04100003" w:tentative="1">
+      <w:start w:val="1"/>
+      <w:numFmt w:val="bullet"/>
+      <w:lvlText w:val="o"/>
+      <w:lvlJc w:val="left"/>
+      <w:pPr>
+        <w:ind w:left="6480" w:hanging="360"/>
+      </w:pPr>
+      <w:rPr>
+        <w:rFonts w:ascii="Courier New" w:hAnsi="Courier New" w:cs="Courier New" w:hint="default"/>
+      </w:rPr>
+    </w:lvl>
+    <w:lvl w:ilvl="8" w:tplc="04100005" w:tentative="1">
+      <w:start w:val="1"/>
+      <w:numFmt w:val="bullet"/>
+      <w:lvlText w:val=""/>
+      <w:lvlJc w:val="left"/>
+      <w:pPr>
+        <w:ind w:left="7200" w:hanging="360"/>
+      </w:pPr>
+      <w:rPr>
+        <w:rFonts w:ascii="Wingdings" w:hAnsi="Wingdings" w:hint="default"/>
+      </w:rPr>
+    </w:lvl>
+  </w:abstractNum>
+  <w:abstractNum w:abstractNumId="9" w15:restartNumberingAfterBreak="0">
+    <w:nsid w:val="168F28D6"/>
+    <w:multiLevelType w:val="hybridMultilevel"/>
+    <w:tmpl w:val="3A8A20E8"/>
+    <w:lvl w:ilvl="0" w:tplc="0410000F">
+      <w:start w:val="1"/>
+      <w:numFmt w:val="decimal"/>
+      <w:lvlText w:val="%1."/>
+      <w:lvlJc w:val="left"/>
+      <w:pPr>
+        <w:ind w:left="720" w:hanging="360"/>
+      </w:pPr>
+    </w:lvl>
+    <w:lvl w:ilvl="1" w:tplc="04100019" w:tentative="1">
+      <w:start w:val="1"/>
+      <w:numFmt w:val="lowerLetter"/>
+      <w:lvlText w:val="%2."/>
+      <w:lvlJc w:val="left"/>
+      <w:pPr>
+        <w:ind w:left="1440" w:hanging="360"/>
+      </w:pPr>
+    </w:lvl>
+    <w:lvl w:ilvl="2" w:tplc="0410001B" w:tentative="1">
+      <w:start w:val="1"/>
+      <w:numFmt w:val="lowerRoman"/>
+      <w:lvlText w:val="%3."/>
+      <w:lvlJc w:val="right"/>
+      <w:pPr>
+        <w:ind w:left="2160" w:hanging="180"/>
+      </w:pPr>
+    </w:lvl>
+    <w:lvl w:ilvl="3" w:tplc="0410000F" w:tentative="1">
+      <w:start w:val="1"/>
+      <w:numFmt w:val="decimal"/>
+      <w:lvlText w:val="%4."/>
+      <w:lvlJc w:val="left"/>
+      <w:pPr>
+        <w:ind w:left="2880" w:hanging="360"/>
+      </w:pPr>
+    </w:lvl>
+    <w:lvl w:ilvl="4" w:tplc="04100019" w:tentative="1">
+      <w:start w:val="1"/>
+      <w:numFmt w:val="lowerLetter"/>
+      <w:lvlText w:val="%5."/>
+      <w:lvlJc w:val="left"/>
+      <w:pPr>
+        <w:ind w:left="3600" w:hanging="360"/>
+      </w:pPr>
+    </w:lvl>
+    <w:lvl w:ilvl="5" w:tplc="0410001B" w:tentative="1">
+      <w:start w:val="1"/>
+      <w:numFmt w:val="lowerRoman"/>
+      <w:lvlText w:val="%6."/>
+      <w:lvlJc w:val="right"/>
+      <w:pPr>
+        <w:ind w:left="4320" w:hanging="180"/>
+      </w:pPr>
+    </w:lvl>
+    <w:lvl w:ilvl="6" w:tplc="0410000F" w:tentative="1">
+      <w:start w:val="1"/>
+      <w:numFmt w:val="decimal"/>
+      <w:lvlText w:val="%7."/>
+      <w:lvlJc w:val="left"/>
+      <w:pPr>
+        <w:ind w:left="5040" w:hanging="360"/>
+      </w:pPr>
+    </w:lvl>
+    <w:lvl w:ilvl="7" w:tplc="04100019" w:tentative="1">
+      <w:start w:val="1"/>
+      <w:numFmt w:val="lowerLetter"/>
+      <w:lvlText w:val="%8."/>
+      <w:lvlJc w:val="left"/>
+      <w:pPr>
+        <w:ind w:left="5760" w:hanging="360"/>
+      </w:pPr>
+    </w:lvl>
+    <w:lvl w:ilvl="8" w:tplc="0410001B" w:tentative="1">
+      <w:start w:val="1"/>
+      <w:numFmt w:val="lowerRoman"/>
+      <w:lvlText w:val="%9."/>
+      <w:lvlJc w:val="right"/>
+      <w:pPr>
+        <w:ind w:left="6480" w:hanging="180"/>
+      </w:pPr>
+    </w:lvl>
+  </w:abstractNum>
+  <w:abstractNum w:abstractNumId="10" w15:restartNumberingAfterBreak="0">
+    <w:nsid w:val="1A6B2C37"/>
+    <w:multiLevelType w:val="multilevel"/>
+    <w:tmpl w:val="E7C06132"/>
+    <w:lvl w:ilvl="0">
+      <w:start w:val="1"/>
+      <w:numFmt w:val="bullet"/>
+      <w:lvlText w:val=""/>
+      <w:lvlJc w:val="left"/>
+      <w:pPr>
+        <w:tabs>
+          <w:tab w:val="num" w:pos="720"/>
+        </w:tabs>
+        <w:ind w:left="720" w:hanging="360"/>
+      </w:pPr>
+      <w:rPr>
+        <w:rFonts w:ascii="Symbol" w:hAnsi="Symbol" w:hint="default"/>
+        <w:sz w:val="20"/>
+      </w:rPr>
+    </w:lvl>
+    <w:lvl w:ilvl="1" w:tentative="1">
+      <w:start w:val="1"/>
+      <w:numFmt w:val="bullet"/>
+      <w:lvlText w:val="o"/>
+      <w:lvlJc w:val="left"/>
+      <w:pPr>
+        <w:tabs>
+          <w:tab w:val="num" w:pos="1440"/>
+        </w:tabs>
+        <w:ind w:left="1440" w:hanging="360"/>
+      </w:pPr>
+      <w:rPr>
+        <w:rFonts w:ascii="Courier New" w:hAnsi="Courier New" w:hint="default"/>
+        <w:sz w:val="20"/>
+      </w:rPr>
+    </w:lvl>
+    <w:lvl w:ilvl="2" w:tentative="1">
+      <w:start w:val="1"/>
+      <w:numFmt w:val="bullet"/>
+      <w:lvlText w:val=""/>
+      <w:lvlJc w:val="left"/>
+      <w:pPr>
+        <w:tabs>
+          <w:tab w:val="num" w:pos="2160"/>
+        </w:tabs>
+        <w:ind w:left="2160" w:hanging="360"/>
+      </w:pPr>
+      <w:rPr>
+        <w:rFonts w:ascii="Wingdings" w:hAnsi="Wingdings" w:hint="default"/>
+        <w:sz w:val="20"/>
+      </w:rPr>
+    </w:lvl>
+    <w:lvl w:ilvl="3" w:tentative="1">
+      <w:start w:val="1"/>
+      <w:numFmt w:val="bullet"/>
+      <w:lvlText w:val=""/>
+      <w:lvlJc w:val="left"/>
+      <w:pPr>
+        <w:tabs>
+          <w:tab w:val="num" w:pos="2880"/>
+        </w:tabs>
+        <w:ind w:left="2880" w:hanging="360"/>
+      </w:pPr>
+      <w:rPr>
+        <w:rFonts w:ascii="Wingdings" w:hAnsi="Wingdings" w:hint="default"/>
+        <w:sz w:val="20"/>
+      </w:rPr>
+    </w:lvl>
+    <w:lvl w:ilvl="4" w:tentative="1">
+      <w:start w:val="1"/>
+      <w:numFmt w:val="bullet"/>
+      <w:lvlText w:val=""/>
+      <w:lvlJc w:val="left"/>
+      <w:pPr>
+        <w:tabs>
+          <w:tab w:val="num" w:pos="3600"/>
+        </w:tabs>
+        <w:ind w:left="3600" w:hanging="360"/>
+      </w:pPr>
+      <w:rPr>
+        <w:rFonts w:ascii="Wingdings" w:hAnsi="Wingdings" w:hint="default"/>
+        <w:sz w:val="20"/>
+      </w:rPr>
+    </w:lvl>
+    <w:lvl w:ilvl="5" w:tentative="1">
+      <w:start w:val="1"/>
+      <w:numFmt w:val="bullet"/>
+      <w:lvlText w:val=""/>
+      <w:lvlJc w:val="left"/>
+      <w:pPr>
+        <w:tabs>
+          <w:tab w:val="num" w:pos="4320"/>
+        </w:tabs>
+        <w:ind w:left="4320" w:hanging="360"/>
+      </w:pPr>
+      <w:rPr>
+        <w:rFonts w:ascii="Wingdings" w:hAnsi="Wingdings" w:hint="default"/>
+        <w:sz w:val="20"/>
+      </w:rPr>
+    </w:lvl>
+    <w:lvl w:ilvl="6" w:tentative="1">
+      <w:start w:val="1"/>
+      <w:numFmt w:val="bullet"/>
+      <w:lvlText w:val=""/>
+      <w:lvlJc w:val="left"/>
+      <w:pPr>
+        <w:tabs>
+          <w:tab w:val="num" w:pos="5040"/>
+        </w:tabs>
+        <w:ind w:left="5040" w:hanging="360"/>
+      </w:pPr>
+      <w:rPr>
+        <w:rFonts w:ascii="Wingdings" w:hAnsi="Wingdings" w:hint="default"/>
+        <w:sz w:val="20"/>
+      </w:rPr>
+    </w:lvl>
+    <w:lvl w:ilvl="7" w:tentative="1">
+      <w:start w:val="1"/>
+      <w:numFmt w:val="bullet"/>
+      <w:lvlText w:val=""/>
+      <w:lvlJc w:val="left"/>
+      <w:pPr>
+        <w:tabs>
+          <w:tab w:val="num" w:pos="5760"/>
+        </w:tabs>
+        <w:ind w:left="5760" w:hanging="360"/>
+      </w:pPr>
+      <w:rPr>
+        <w:rFonts w:ascii="Wingdings" w:hAnsi="Wingdings" w:hint="default"/>
+        <w:sz w:val="20"/>
+      </w:rPr>
+    </w:lvl>
+    <w:lvl w:ilvl="8" w:tentative="1">
+      <w:start w:val="1"/>
+      <w:numFmt w:val="bullet"/>
+      <w:lvlText w:val=""/>
+      <w:lvlJc w:val="left"/>
+      <w:pPr>
+        <w:tabs>
+          <w:tab w:val="num" w:pos="6480"/>
+        </w:tabs>
+        <w:ind w:left="6480" w:hanging="360"/>
+      </w:pPr>
+      <w:rPr>
+        <w:rFonts w:ascii="Wingdings" w:hAnsi="Wingdings" w:hint="default"/>
+        <w:sz w:val="20"/>
+      </w:rPr>
+    </w:lvl>
+  </w:abstractNum>
+  <w:abstractNum w:abstractNumId="11" w15:restartNumberingAfterBreak="0">
+    <w:nsid w:val="1B111043"/>
+    <w:multiLevelType w:val="hybridMultilevel"/>
+    <w:tmpl w:val="223A9612"/>
+    <w:lvl w:ilvl="0" w:tplc="0410000F">
+      <w:start w:val="1"/>
+      <w:numFmt w:val="decimal"/>
+      <w:lvlText w:val="%1."/>
+      <w:lvlJc w:val="left"/>
+      <w:pPr>
+        <w:ind w:left="720" w:hanging="360"/>
+      </w:pPr>
+    </w:lvl>
+    <w:lvl w:ilvl="1" w:tplc="04100019" w:tentative="1">
+      <w:start w:val="1"/>
+      <w:numFmt w:val="lowerLetter"/>
+      <w:lvlText w:val="%2."/>
+      <w:lvlJc w:val="left"/>
+      <w:pPr>
+        <w:ind w:left="1440" w:hanging="360"/>
+      </w:pPr>
+    </w:lvl>
+    <w:lvl w:ilvl="2" w:tplc="0410001B" w:tentative="1">
+      <w:start w:val="1"/>
+      <w:numFmt w:val="lowerRoman"/>
+      <w:lvlText w:val="%3."/>
+      <w:lvlJc w:val="right"/>
+      <w:pPr>
+        <w:ind w:left="2160" w:hanging="180"/>
+      </w:pPr>
+    </w:lvl>
+    <w:lvl w:ilvl="3" w:tplc="0410000F" w:tentative="1">
+      <w:start w:val="1"/>
+      <w:numFmt w:val="decimal"/>
+      <w:lvlText w:val="%4."/>
+      <w:lvlJc w:val="left"/>
+      <w:pPr>
+        <w:ind w:left="2880" w:hanging="360"/>
+      </w:pPr>
+    </w:lvl>
+    <w:lvl w:ilvl="4" w:tplc="04100019" w:tentative="1">
+      <w:start w:val="1"/>
+      <w:numFmt w:val="lowerLetter"/>
+      <w:lvlText w:val="%5."/>
+      <w:lvlJc w:val="left"/>
+      <w:pPr>
+        <w:ind w:left="3600" w:hanging="360"/>
+      </w:pPr>
+    </w:lvl>
+    <w:lvl w:ilvl="5" w:tplc="0410001B" w:tentative="1">
+      <w:start w:val="1"/>
+      <w:numFmt w:val="lowerRoman"/>
+      <w:lvlText w:val="%6."/>
+      <w:lvlJc w:val="right"/>
+      <w:pPr>
+        <w:ind w:left="4320" w:hanging="180"/>
+      </w:pPr>
+    </w:lvl>
+    <w:lvl w:ilvl="6" w:tplc="0410000F" w:tentative="1">
+      <w:start w:val="1"/>
+      <w:numFmt w:val="decimal"/>
+      <w:lvlText w:val="%7."/>
+      <w:lvlJc w:val="left"/>
+      <w:pPr>
+        <w:ind w:left="5040" w:hanging="360"/>
+      </w:pPr>
+    </w:lvl>
+    <w:lvl w:ilvl="7" w:tplc="04100019" w:tentative="1">
+      <w:start w:val="1"/>
+      <w:numFmt w:val="lowerLetter"/>
+      <w:lvlText w:val="%8."/>
+      <w:lvlJc w:val="left"/>
+      <w:pPr>
+        <w:ind w:left="5760" w:hanging="360"/>
+      </w:pPr>
+    </w:lvl>
+    <w:lvl w:ilvl="8" w:tplc="0410001B" w:tentative="1">
+      <w:start w:val="1"/>
+      <w:numFmt w:val="lowerRoman"/>
+      <w:lvlText w:val="%9."/>
+      <w:lvlJc w:val="right"/>
+      <w:pPr>
+        <w:ind w:left="6480" w:hanging="180"/>
+      </w:pPr>
+    </w:lvl>
+  </w:abstractNum>
   <w:abstractNum w:abstractNumId="12" w15:restartNumberingAfterBreak="0">
+    <w:nsid w:val="2BEA647B"/>
+    <w:multiLevelType w:val="multilevel"/>
+    <w:tmpl w:val="593E3738"/>
+    <w:lvl w:ilvl="0">
+      <w:start w:val="1"/>
+      <w:numFmt w:val="decimal"/>
+      <w:lvlText w:val="%1."/>
+      <w:lvlJc w:val="left"/>
+      <w:pPr>
+        <w:ind w:left="720" w:hanging="360"/>
+      </w:pPr>
+      <w:rPr>
+        <w:rFonts w:asciiTheme="minorHAnsi" w:eastAsiaTheme="minorHAnsi" w:hAnsiTheme="minorHAnsi" w:cs="Times New Roman"/>
+      </w:rPr>
+    </w:lvl>
+    <w:lvl w:ilvl="1">
+      <w:start w:val="3"/>
+      <w:numFmt w:val="decimal"/>
+      <w:isLgl/>
+      <w:lvlText w:val="%1.%2"/>
+      <w:lvlJc w:val="left"/>
+      <w:pPr>
+        <w:ind w:left="1027" w:hanging="495"/>
+      </w:pPr>
+      <w:rPr>
+        <w:rFonts w:hint="default"/>
+      </w:rPr>
+    </w:lvl>
+    <w:lvl w:ilvl="2">
+      <w:start w:val="2"/>
+      <w:numFmt w:val="decimal"/>
+      <w:isLgl/>
+      <w:lvlText w:val="%1.%2.%3"/>
+      <w:lvlJc w:val="left"/>
+      <w:pPr>
+        <w:ind w:left="1424" w:hanging="720"/>
+      </w:pPr>
+      <w:rPr>
+        <w:rFonts w:hint="default"/>
+      </w:rPr>
+    </w:lvl>
+    <w:lvl w:ilvl="3">
+      <w:start w:val="1"/>
+      <w:numFmt w:val="decimal"/>
+      <w:isLgl/>
+      <w:lvlText w:val="%1.%2.%3.%4"/>
+      <w:lvlJc w:val="left"/>
+      <w:pPr>
+        <w:ind w:left="1596" w:hanging="720"/>
+      </w:pPr>
+      <w:rPr>
+        <w:rFonts w:hint="default"/>
+      </w:rPr>
+    </w:lvl>
+    <w:lvl w:ilvl="4">
+      <w:start w:val="1"/>
+      <w:numFmt w:val="decimal"/>
+      <w:isLgl/>
+      <w:lvlText w:val="%1.%2.%3.%4.%5"/>
+      <w:lvlJc w:val="left"/>
+      <w:pPr>
+        <w:ind w:left="2128" w:hanging="1080"/>
+      </w:pPr>
+      <w:rPr>
+        <w:rFonts w:hint="default"/>
+      </w:rPr>
+    </w:lvl>
+    <w:lvl w:ilvl="5">
+      <w:start w:val="1"/>
+      <w:numFmt w:val="decimal"/>
+      <w:isLgl/>
+      <w:lvlText w:val="%1.%2.%3.%4.%5.%6"/>
+      <w:lvlJc w:val="left"/>
+      <w:pPr>
+        <w:ind w:left="2300" w:hanging="1080"/>
+      </w:pPr>
+      <w:rPr>
+        <w:rFonts w:hint="default"/>
+      </w:rPr>
+    </w:lvl>
+    <w:lvl w:ilvl="6">
+      <w:start w:val="1"/>
+      <w:numFmt w:val="decimal"/>
+      <w:isLgl/>
+      <w:lvlText w:val="%1.%2.%3.%4.%5.%6.%7"/>
+      <w:lvlJc w:val="left"/>
+      <w:pPr>
+        <w:ind w:left="2832" w:hanging="1440"/>
+      </w:pPr>
+      <w:rPr>
+        <w:rFonts w:hint="default"/>
+      </w:rPr>
+    </w:lvl>
+    <w:lvl w:ilvl="7">
+      <w:start w:val="1"/>
+      <w:numFmt w:val="decimal"/>
+      <w:isLgl/>
+      <w:lvlText w:val="%1.%2.%3.%4.%5.%6.%7.%8"/>
+      <w:lvlJc w:val="left"/>
+      <w:pPr>
+        <w:ind w:left="3004" w:hanging="1440"/>
+      </w:pPr>
+      <w:rPr>
+        <w:rFonts w:hint="default"/>
+      </w:rPr>
+    </w:lvl>
+    <w:lvl w:ilvl="8">
+      <w:start w:val="1"/>
+      <w:numFmt w:val="decimal"/>
+      <w:isLgl/>
+      <w:lvlText w:val="%1.%2.%3.%4.%5.%6.%7.%8.%9"/>
+      <w:lvlJc w:val="left"/>
+      <w:pPr>
+        <w:ind w:left="3536" w:hanging="1800"/>
+      </w:pPr>
+      <w:rPr>
+        <w:rFonts w:hint="default"/>
+      </w:rPr>
+    </w:lvl>
+  </w:abstractNum>
+  <w:abstractNum w:abstractNumId="13" w15:restartNumberingAfterBreak="0">
     <w:nsid w:val="2CE2099B"/>
     <w:multiLevelType w:val="hybridMultilevel"/>
     <w:tmpl w:val="3F5C3D94"/>
@@ -18602,7 +19129,7 @@
       </w:rPr>
     </w:lvl>
   </w:abstractNum>
-  <w:abstractNum w:abstractNumId="13" w15:restartNumberingAfterBreak="0">
+  <w:abstractNum w:abstractNumId="14" w15:restartNumberingAfterBreak="0">
     <w:nsid w:val="3518275A"/>
     <w:multiLevelType w:val="hybridMultilevel"/>
     <w:tmpl w:val="DC7AC02A"/>
@@ -18688,7 +19215,7 @@
       </w:pPr>
     </w:lvl>
   </w:abstractNum>
-  <w:abstractNum w:abstractNumId="14" w15:restartNumberingAfterBreak="0">
+  <w:abstractNum w:abstractNumId="15" w15:restartNumberingAfterBreak="0">
     <w:nsid w:val="35B51BC9"/>
     <w:multiLevelType w:val="multilevel"/>
     <w:tmpl w:val="B4B40880"/>
@@ -18806,7 +19333,7 @@
       </w:rPr>
     </w:lvl>
   </w:abstractNum>
-  <w:abstractNum w:abstractNumId="15" w15:restartNumberingAfterBreak="0">
+  <w:abstractNum w:abstractNumId="16" w15:restartNumberingAfterBreak="0">
     <w:nsid w:val="3E743ACE"/>
     <w:multiLevelType w:val="hybridMultilevel"/>
     <w:tmpl w:val="CFB25D86"/>
@@ -18895,7 +19422,7 @@
       </w:pPr>
     </w:lvl>
   </w:abstractNum>
-  <w:abstractNum w:abstractNumId="16" w15:restartNumberingAfterBreak="0">
+  <w:abstractNum w:abstractNumId="17" w15:restartNumberingAfterBreak="0">
     <w:nsid w:val="41F21AD8"/>
     <w:multiLevelType w:val="hybridMultilevel"/>
     <w:tmpl w:val="EAFEA234"/>
@@ -18981,7 +19508,7 @@
       </w:pPr>
     </w:lvl>
   </w:abstractNum>
-  <w:abstractNum w:abstractNumId="17" w15:restartNumberingAfterBreak="0">
+  <w:abstractNum w:abstractNumId="18" w15:restartNumberingAfterBreak="0">
     <w:nsid w:val="42B3102B"/>
     <w:multiLevelType w:val="multilevel"/>
     <w:tmpl w:val="EFC63192"/>
@@ -19130,7 +19657,96 @@
       </w:rPr>
     </w:lvl>
   </w:abstractNum>
-  <w:abstractNum w:abstractNumId="18" w15:restartNumberingAfterBreak="0">
+  <w:abstractNum w:abstractNumId="19" w15:restartNumberingAfterBreak="0">
+    <w:nsid w:val="43281ADA"/>
+    <w:multiLevelType w:val="hybridMultilevel"/>
+    <w:tmpl w:val="DEAC2B76"/>
+    <w:lvl w:ilvl="0" w:tplc="0410000F">
+      <w:start w:val="1"/>
+      <w:numFmt w:val="decimal"/>
+      <w:lvlText w:val="%1."/>
+      <w:lvlJc w:val="left"/>
+      <w:pPr>
+        <w:ind w:left="720" w:hanging="360"/>
+      </w:pPr>
+      <w:rPr>
+        <w:rFonts w:hint="default"/>
+      </w:rPr>
+    </w:lvl>
+    <w:lvl w:ilvl="1" w:tplc="04100019" w:tentative="1">
+      <w:start w:val="1"/>
+      <w:numFmt w:val="lowerLetter"/>
+      <w:lvlText w:val="%2."/>
+      <w:lvlJc w:val="left"/>
+      <w:pPr>
+        <w:ind w:left="1440" w:hanging="360"/>
+      </w:pPr>
+    </w:lvl>
+    <w:lvl w:ilvl="2" w:tplc="0410001B" w:tentative="1">
+      <w:start w:val="1"/>
+      <w:numFmt w:val="lowerRoman"/>
+      <w:lvlText w:val="%3."/>
+      <w:lvlJc w:val="right"/>
+      <w:pPr>
+        <w:ind w:left="2160" w:hanging="180"/>
+      </w:pPr>
+    </w:lvl>
+    <w:lvl w:ilvl="3" w:tplc="0410000F" w:tentative="1">
+      <w:start w:val="1"/>
+      <w:numFmt w:val="decimal"/>
+      <w:lvlText w:val="%4."/>
+      <w:lvlJc w:val="left"/>
+      <w:pPr>
+        <w:ind w:left="2880" w:hanging="360"/>
+      </w:pPr>
+    </w:lvl>
+    <w:lvl w:ilvl="4" w:tplc="04100019" w:tentative="1">
+      <w:start w:val="1"/>
+      <w:numFmt w:val="lowerLetter"/>
+      <w:lvlText w:val="%5."/>
+      <w:lvlJc w:val="left"/>
+      <w:pPr>
+        <w:ind w:left="3600" w:hanging="360"/>
+      </w:pPr>
+    </w:lvl>
+    <w:lvl w:ilvl="5" w:tplc="0410001B" w:tentative="1">
+      <w:start w:val="1"/>
+      <w:numFmt w:val="lowerRoman"/>
+      <w:lvlText w:val="%6."/>
+      <w:lvlJc w:val="right"/>
+      <w:pPr>
+        <w:ind w:left="4320" w:hanging="180"/>
+      </w:pPr>
+    </w:lvl>
+    <w:lvl w:ilvl="6" w:tplc="0410000F" w:tentative="1">
+      <w:start w:val="1"/>
+      <w:numFmt w:val="decimal"/>
+      <w:lvlText w:val="%7."/>
+      <w:lvlJc w:val="left"/>
+      <w:pPr>
+        <w:ind w:left="5040" w:hanging="360"/>
+      </w:pPr>
+    </w:lvl>
+    <w:lvl w:ilvl="7" w:tplc="04100019" w:tentative="1">
+      <w:start w:val="1"/>
+      <w:numFmt w:val="lowerLetter"/>
+      <w:lvlText w:val="%8."/>
+      <w:lvlJc w:val="left"/>
+      <w:pPr>
+        <w:ind w:left="5760" w:hanging="360"/>
+      </w:pPr>
+    </w:lvl>
+    <w:lvl w:ilvl="8" w:tplc="0410001B" w:tentative="1">
+      <w:start w:val="1"/>
+      <w:numFmt w:val="lowerRoman"/>
+      <w:lvlText w:val="%9."/>
+      <w:lvlJc w:val="right"/>
+      <w:pPr>
+        <w:ind w:left="6480" w:hanging="180"/>
+      </w:pPr>
+    </w:lvl>
+  </w:abstractNum>
+  <w:abstractNum w:abstractNumId="20" w15:restartNumberingAfterBreak="0">
     <w:nsid w:val="44A66703"/>
     <w:multiLevelType w:val="multilevel"/>
     <w:tmpl w:val="62D4CCB6"/>
@@ -19279,7 +19895,7 @@
       </w:rPr>
     </w:lvl>
   </w:abstractNum>
-  <w:abstractNum w:abstractNumId="19" w15:restartNumberingAfterBreak="0">
+  <w:abstractNum w:abstractNumId="21" w15:restartNumberingAfterBreak="0">
     <w:nsid w:val="4941079F"/>
     <w:multiLevelType w:val="hybridMultilevel"/>
     <w:tmpl w:val="1772E14C"/>
@@ -19392,7 +20008,7 @@
       </w:rPr>
     </w:lvl>
   </w:abstractNum>
-  <w:abstractNum w:abstractNumId="20" w15:restartNumberingAfterBreak="0">
+  <w:abstractNum w:abstractNumId="22" w15:restartNumberingAfterBreak="0">
     <w:nsid w:val="4D405568"/>
     <w:multiLevelType w:val="hybridMultilevel"/>
     <w:tmpl w:val="5F74391C"/>
@@ -19478,7 +20094,96 @@
       </w:pPr>
     </w:lvl>
   </w:abstractNum>
-  <w:abstractNum w:abstractNumId="21" w15:restartNumberingAfterBreak="0">
+  <w:abstractNum w:abstractNumId="23" w15:restartNumberingAfterBreak="0">
+    <w:nsid w:val="4ED92360"/>
+    <w:multiLevelType w:val="hybridMultilevel"/>
+    <w:tmpl w:val="DDF47430"/>
+    <w:lvl w:ilvl="0" w:tplc="0410000F">
+      <w:start w:val="1"/>
+      <w:numFmt w:val="decimal"/>
+      <w:lvlText w:val="%1."/>
+      <w:lvlJc w:val="left"/>
+      <w:pPr>
+        <w:ind w:left="720" w:hanging="360"/>
+      </w:pPr>
+      <w:rPr>
+        <w:rFonts w:hint="default"/>
+      </w:rPr>
+    </w:lvl>
+    <w:lvl w:ilvl="1" w:tplc="04100019" w:tentative="1">
+      <w:start w:val="1"/>
+      <w:numFmt w:val="lowerLetter"/>
+      <w:lvlText w:val="%2."/>
+      <w:lvlJc w:val="left"/>
+      <w:pPr>
+        <w:ind w:left="1440" w:hanging="360"/>
+      </w:pPr>
+    </w:lvl>
+    <w:lvl w:ilvl="2" w:tplc="0410001B" w:tentative="1">
+      <w:start w:val="1"/>
+      <w:numFmt w:val="lowerRoman"/>
+      <w:lvlText w:val="%3."/>
+      <w:lvlJc w:val="right"/>
+      <w:pPr>
+        <w:ind w:left="2160" w:hanging="180"/>
+      </w:pPr>
+    </w:lvl>
+    <w:lvl w:ilvl="3" w:tplc="0410000F" w:tentative="1">
+      <w:start w:val="1"/>
+      <w:numFmt w:val="decimal"/>
+      <w:lvlText w:val="%4."/>
+      <w:lvlJc w:val="left"/>
+      <w:pPr>
+        <w:ind w:left="2880" w:hanging="360"/>
+      </w:pPr>
+    </w:lvl>
+    <w:lvl w:ilvl="4" w:tplc="04100019" w:tentative="1">
+      <w:start w:val="1"/>
+      <w:numFmt w:val="lowerLetter"/>
+      <w:lvlText w:val="%5."/>
+      <w:lvlJc w:val="left"/>
+      <w:pPr>
+        <w:ind w:left="3600" w:hanging="360"/>
+      </w:pPr>
+    </w:lvl>
+    <w:lvl w:ilvl="5" w:tplc="0410001B" w:tentative="1">
+      <w:start w:val="1"/>
+      <w:numFmt w:val="lowerRoman"/>
+      <w:lvlText w:val="%6."/>
+      <w:lvlJc w:val="right"/>
+      <w:pPr>
+        <w:ind w:left="4320" w:hanging="180"/>
+      </w:pPr>
+    </w:lvl>
+    <w:lvl w:ilvl="6" w:tplc="0410000F" w:tentative="1">
+      <w:start w:val="1"/>
+      <w:numFmt w:val="decimal"/>
+      <w:lvlText w:val="%7."/>
+      <w:lvlJc w:val="left"/>
+      <w:pPr>
+        <w:ind w:left="5040" w:hanging="360"/>
+      </w:pPr>
+    </w:lvl>
+    <w:lvl w:ilvl="7" w:tplc="04100019" w:tentative="1">
+      <w:start w:val="1"/>
+      <w:numFmt w:val="lowerLetter"/>
+      <w:lvlText w:val="%8."/>
+      <w:lvlJc w:val="left"/>
+      <w:pPr>
+        <w:ind w:left="5760" w:hanging="360"/>
+      </w:pPr>
+    </w:lvl>
+    <w:lvl w:ilvl="8" w:tplc="0410001B" w:tentative="1">
+      <w:start w:val="1"/>
+      <w:numFmt w:val="lowerRoman"/>
+      <w:lvlText w:val="%9."/>
+      <w:lvlJc w:val="right"/>
+      <w:pPr>
+        <w:ind w:left="6480" w:hanging="180"/>
+      </w:pPr>
+    </w:lvl>
+  </w:abstractNum>
+  <w:abstractNum w:abstractNumId="24" w15:restartNumberingAfterBreak="0">
     <w:nsid w:val="518069CA"/>
     <w:multiLevelType w:val="hybridMultilevel"/>
     <w:tmpl w:val="5CE42DC0"/>
@@ -19564,7 +20269,7 @@
       </w:pPr>
     </w:lvl>
   </w:abstractNum>
-  <w:abstractNum w:abstractNumId="22" w15:restartNumberingAfterBreak="0">
+  <w:abstractNum w:abstractNumId="25" w15:restartNumberingAfterBreak="0">
     <w:nsid w:val="55D33E49"/>
     <w:multiLevelType w:val="hybridMultilevel"/>
     <w:tmpl w:val="7F7AFD0A"/>
@@ -19677,7 +20382,7 @@
       </w:rPr>
     </w:lvl>
   </w:abstractNum>
-  <w:abstractNum w:abstractNumId="23" w15:restartNumberingAfterBreak="0">
+  <w:abstractNum w:abstractNumId="26" w15:restartNumberingAfterBreak="0">
     <w:nsid w:val="56F415DC"/>
     <w:multiLevelType w:val="hybridMultilevel"/>
     <w:tmpl w:val="519C56AE"/>
@@ -19790,7 +20495,7 @@
       </w:rPr>
     </w:lvl>
   </w:abstractNum>
-  <w:abstractNum w:abstractNumId="24" w15:restartNumberingAfterBreak="0">
+  <w:abstractNum w:abstractNumId="27" w15:restartNumberingAfterBreak="0">
     <w:nsid w:val="5EE00348"/>
     <w:multiLevelType w:val="hybridMultilevel"/>
     <w:tmpl w:val="3E2A2F46"/>
@@ -19876,7 +20581,185 @@
       </w:pPr>
     </w:lvl>
   </w:abstractNum>
-  <w:abstractNum w:abstractNumId="25" w15:restartNumberingAfterBreak="0">
+  <w:abstractNum w:abstractNumId="28" w15:restartNumberingAfterBreak="0">
+    <w:nsid w:val="6009024C"/>
+    <w:multiLevelType w:val="hybridMultilevel"/>
+    <w:tmpl w:val="8738E0A0"/>
+    <w:lvl w:ilvl="0" w:tplc="0410000F">
+      <w:start w:val="1"/>
+      <w:numFmt w:val="decimal"/>
+      <w:lvlText w:val="%1."/>
+      <w:lvlJc w:val="left"/>
+      <w:pPr>
+        <w:ind w:left="720" w:hanging="360"/>
+      </w:pPr>
+      <w:rPr>
+        <w:rFonts w:hint="default"/>
+      </w:rPr>
+    </w:lvl>
+    <w:lvl w:ilvl="1" w:tplc="04100019" w:tentative="1">
+      <w:start w:val="1"/>
+      <w:numFmt w:val="lowerLetter"/>
+      <w:lvlText w:val="%2."/>
+      <w:lvlJc w:val="left"/>
+      <w:pPr>
+        <w:ind w:left="1440" w:hanging="360"/>
+      </w:pPr>
+    </w:lvl>
+    <w:lvl w:ilvl="2" w:tplc="0410001B" w:tentative="1">
+      <w:start w:val="1"/>
+      <w:numFmt w:val="lowerRoman"/>
+      <w:lvlText w:val="%3."/>
+      <w:lvlJc w:val="right"/>
+      <w:pPr>
+        <w:ind w:left="2160" w:hanging="180"/>
+      </w:pPr>
+    </w:lvl>
+    <w:lvl w:ilvl="3" w:tplc="0410000F" w:tentative="1">
+      <w:start w:val="1"/>
+      <w:numFmt w:val="decimal"/>
+      <w:lvlText w:val="%4."/>
+      <w:lvlJc w:val="left"/>
+      <w:pPr>
+        <w:ind w:left="2880" w:hanging="360"/>
+      </w:pPr>
+    </w:lvl>
+    <w:lvl w:ilvl="4" w:tplc="04100019" w:tentative="1">
+      <w:start w:val="1"/>
+      <w:numFmt w:val="lowerLetter"/>
+      <w:lvlText w:val="%5."/>
+      <w:lvlJc w:val="left"/>
+      <w:pPr>
+        <w:ind w:left="3600" w:hanging="360"/>
+      </w:pPr>
+    </w:lvl>
+    <w:lvl w:ilvl="5" w:tplc="0410001B" w:tentative="1">
+      <w:start w:val="1"/>
+      <w:numFmt w:val="lowerRoman"/>
+      <w:lvlText w:val="%6."/>
+      <w:lvlJc w:val="right"/>
+      <w:pPr>
+        <w:ind w:left="4320" w:hanging="180"/>
+      </w:pPr>
+    </w:lvl>
+    <w:lvl w:ilvl="6" w:tplc="0410000F" w:tentative="1">
+      <w:start w:val="1"/>
+      <w:numFmt w:val="decimal"/>
+      <w:lvlText w:val="%7."/>
+      <w:lvlJc w:val="left"/>
+      <w:pPr>
+        <w:ind w:left="5040" w:hanging="360"/>
+      </w:pPr>
+    </w:lvl>
+    <w:lvl w:ilvl="7" w:tplc="04100019" w:tentative="1">
+      <w:start w:val="1"/>
+      <w:numFmt w:val="lowerLetter"/>
+      <w:lvlText w:val="%8."/>
+      <w:lvlJc w:val="left"/>
+      <w:pPr>
+        <w:ind w:left="5760" w:hanging="360"/>
+      </w:pPr>
+    </w:lvl>
+    <w:lvl w:ilvl="8" w:tplc="0410001B" w:tentative="1">
+      <w:start w:val="1"/>
+      <w:numFmt w:val="lowerRoman"/>
+      <w:lvlText w:val="%9."/>
+      <w:lvlJc w:val="right"/>
+      <w:pPr>
+        <w:ind w:left="6480" w:hanging="180"/>
+      </w:pPr>
+    </w:lvl>
+  </w:abstractNum>
+  <w:abstractNum w:abstractNumId="29" w15:restartNumberingAfterBreak="0">
+    <w:nsid w:val="63C07E37"/>
+    <w:multiLevelType w:val="hybridMultilevel"/>
+    <w:tmpl w:val="F79A9268"/>
+    <w:lvl w:ilvl="0" w:tplc="0410000F">
+      <w:start w:val="1"/>
+      <w:numFmt w:val="decimal"/>
+      <w:lvlText w:val="%1."/>
+      <w:lvlJc w:val="left"/>
+      <w:pPr>
+        <w:ind w:left="720" w:hanging="360"/>
+      </w:pPr>
+      <w:rPr>
+        <w:rFonts w:hint="default"/>
+      </w:rPr>
+    </w:lvl>
+    <w:lvl w:ilvl="1" w:tplc="04100019" w:tentative="1">
+      <w:start w:val="1"/>
+      <w:numFmt w:val="lowerLetter"/>
+      <w:lvlText w:val="%2."/>
+      <w:lvlJc w:val="left"/>
+      <w:pPr>
+        <w:ind w:left="1440" w:hanging="360"/>
+      </w:pPr>
+    </w:lvl>
+    <w:lvl w:ilvl="2" w:tplc="0410001B" w:tentative="1">
+      <w:start w:val="1"/>
+      <w:numFmt w:val="lowerRoman"/>
+      <w:lvlText w:val="%3."/>
+      <w:lvlJc w:val="right"/>
+      <w:pPr>
+        <w:ind w:left="2160" w:hanging="180"/>
+      </w:pPr>
+    </w:lvl>
+    <w:lvl w:ilvl="3" w:tplc="0410000F" w:tentative="1">
+      <w:start w:val="1"/>
+      <w:numFmt w:val="decimal"/>
+      <w:lvlText w:val="%4."/>
+      <w:lvlJc w:val="left"/>
+      <w:pPr>
+        <w:ind w:left="2880" w:hanging="360"/>
+      </w:pPr>
+    </w:lvl>
+    <w:lvl w:ilvl="4" w:tplc="04100019" w:tentative="1">
+      <w:start w:val="1"/>
+      <w:numFmt w:val="lowerLetter"/>
+      <w:lvlText w:val="%5."/>
+      <w:lvlJc w:val="left"/>
+      <w:pPr>
+        <w:ind w:left="3600" w:hanging="360"/>
+      </w:pPr>
+    </w:lvl>
+    <w:lvl w:ilvl="5" w:tplc="0410001B" w:tentative="1">
+      <w:start w:val="1"/>
+      <w:numFmt w:val="lowerRoman"/>
+      <w:lvlText w:val="%6."/>
+      <w:lvlJc w:val="right"/>
+      <w:pPr>
+        <w:ind w:left="4320" w:hanging="180"/>
+      </w:pPr>
+    </w:lvl>
+    <w:lvl w:ilvl="6" w:tplc="0410000F" w:tentative="1">
+      <w:start w:val="1"/>
+      <w:numFmt w:val="decimal"/>
+      <w:lvlText w:val="%7."/>
+      <w:lvlJc w:val="left"/>
+      <w:pPr>
+        <w:ind w:left="5040" w:hanging="360"/>
+      </w:pPr>
+    </w:lvl>
+    <w:lvl w:ilvl="7" w:tplc="04100019" w:tentative="1">
+      <w:start w:val="1"/>
+      <w:numFmt w:val="lowerLetter"/>
+      <w:lvlText w:val="%8."/>
+      <w:lvlJc w:val="left"/>
+      <w:pPr>
+        <w:ind w:left="5760" w:hanging="360"/>
+      </w:pPr>
+    </w:lvl>
+    <w:lvl w:ilvl="8" w:tplc="0410001B" w:tentative="1">
+      <w:start w:val="1"/>
+      <w:numFmt w:val="lowerRoman"/>
+      <w:lvlText w:val="%9."/>
+      <w:lvlJc w:val="right"/>
+      <w:pPr>
+        <w:ind w:left="6480" w:hanging="180"/>
+      </w:pPr>
+    </w:lvl>
+  </w:abstractNum>
+  <w:abstractNum w:abstractNumId="30" w15:restartNumberingAfterBreak="0">
     <w:nsid w:val="641E1E1D"/>
     <w:multiLevelType w:val="hybridMultilevel"/>
     <w:tmpl w:val="FBD23058"/>
@@ -19989,7 +20872,7 @@
       </w:rPr>
     </w:lvl>
   </w:abstractNum>
-  <w:abstractNum w:abstractNumId="26" w15:restartNumberingAfterBreak="0">
+  <w:abstractNum w:abstractNumId="31" w15:restartNumberingAfterBreak="0">
     <w:nsid w:val="64420416"/>
     <w:multiLevelType w:val="multilevel"/>
     <w:tmpl w:val="FA181852"/>
@@ -20138,7 +21021,7 @@
       </w:rPr>
     </w:lvl>
   </w:abstractNum>
-  <w:abstractNum w:abstractNumId="27" w15:restartNumberingAfterBreak="0">
+  <w:abstractNum w:abstractNumId="32" w15:restartNumberingAfterBreak="0">
     <w:nsid w:val="655D7D1D"/>
     <w:multiLevelType w:val="hybridMultilevel"/>
     <w:tmpl w:val="05EA3234"/>
@@ -20227,7 +21110,7 @@
       </w:pPr>
     </w:lvl>
   </w:abstractNum>
-  <w:abstractNum w:abstractNumId="28" w15:restartNumberingAfterBreak="0">
+  <w:abstractNum w:abstractNumId="33" w15:restartNumberingAfterBreak="0">
     <w:nsid w:val="6AFC0ACE"/>
     <w:multiLevelType w:val="multilevel"/>
     <w:tmpl w:val="593E3738"/>
@@ -20348,7 +21231,7 @@
       </w:rPr>
     </w:lvl>
   </w:abstractNum>
-  <w:abstractNum w:abstractNumId="29" w15:restartNumberingAfterBreak="0">
+  <w:abstractNum w:abstractNumId="34" w15:restartNumberingAfterBreak="0">
     <w:nsid w:val="6DE94C54"/>
     <w:multiLevelType w:val="hybridMultilevel"/>
     <w:tmpl w:val="D88E3B0C"/>
@@ -20461,7 +21344,7 @@
       </w:rPr>
     </w:lvl>
   </w:abstractNum>
-  <w:abstractNum w:abstractNumId="30" w15:restartNumberingAfterBreak="0">
+  <w:abstractNum w:abstractNumId="35" w15:restartNumberingAfterBreak="0">
     <w:nsid w:val="6E4A6EE9"/>
     <w:multiLevelType w:val="multilevel"/>
     <w:tmpl w:val="593E3738"/>
@@ -20582,7 +21465,7 @@
       </w:rPr>
     </w:lvl>
   </w:abstractNum>
-  <w:abstractNum w:abstractNumId="31" w15:restartNumberingAfterBreak="0">
+  <w:abstractNum w:abstractNumId="36" w15:restartNumberingAfterBreak="0">
     <w:nsid w:val="6EDA03A3"/>
     <w:multiLevelType w:val="hybridMultilevel"/>
     <w:tmpl w:val="B32C4886"/>
@@ -20695,7 +21578,7 @@
       </w:rPr>
     </w:lvl>
   </w:abstractNum>
-  <w:abstractNum w:abstractNumId="32" w15:restartNumberingAfterBreak="0">
+  <w:abstractNum w:abstractNumId="37" w15:restartNumberingAfterBreak="0">
     <w:nsid w:val="74AD6450"/>
     <w:multiLevelType w:val="multilevel"/>
     <w:tmpl w:val="593E3738"/>
@@ -20816,7 +21699,7 @@
       </w:rPr>
     </w:lvl>
   </w:abstractNum>
-  <w:abstractNum w:abstractNumId="33" w15:restartNumberingAfterBreak="0">
+  <w:abstractNum w:abstractNumId="38" w15:restartNumberingAfterBreak="0">
     <w:nsid w:val="797666FE"/>
     <w:multiLevelType w:val="multilevel"/>
     <w:tmpl w:val="EF0A150A"/>
@@ -20965,7 +21848,7 @@
       </w:rPr>
     </w:lvl>
   </w:abstractNum>
-  <w:abstractNum w:abstractNumId="34" w15:restartNumberingAfterBreak="0">
+  <w:abstractNum w:abstractNumId="39" w15:restartNumberingAfterBreak="0">
     <w:nsid w:val="7B151996"/>
     <w:multiLevelType w:val="hybridMultilevel"/>
     <w:tmpl w:val="A3DCBA6E"/>
@@ -21052,97 +21935,97 @@
     </w:lvl>
   </w:abstractNum>
   <w:num w:numId="1">
-    <w:abstractNumId w:val="22"/>
+    <w:abstractNumId w:val="25"/>
   </w:num>
   <w:num w:numId="2">
     <w:abstractNumId w:val="0"/>
   </w:num>
   <w:num w:numId="3">
-    <w:abstractNumId w:val="24"/>
+    <w:abstractNumId w:val="27"/>
   </w:num>
   <w:num w:numId="4">
-    <w:abstractNumId w:val="15"/>
+    <w:abstractNumId w:val="16"/>
   </w:num>
   <w:num w:numId="5">
-    <w:abstractNumId w:val="13"/>
+    <w:abstractNumId w:val="14"/>
   </w:num>
   <w:num w:numId="6">
-    <w:abstractNumId w:val="10"/>
+    <w:abstractNumId w:val="11"/>
   </w:num>
   <w:num w:numId="7">
-    <w:abstractNumId w:val="21"/>
+    <w:abstractNumId w:val="24"/>
   </w:num>
   <w:num w:numId="8">
     <w:abstractNumId w:val="3"/>
   </w:num>
   <w:num w:numId="9">
-    <w:abstractNumId w:val="34"/>
+    <w:abstractNumId w:val="39"/>
   </w:num>
   <w:num w:numId="10">
-    <w:abstractNumId w:val="8"/>
+    <w:abstractNumId w:val="9"/>
   </w:num>
   <w:num w:numId="11">
-    <w:abstractNumId w:val="20"/>
+    <w:abstractNumId w:val="22"/>
   </w:num>
   <w:num w:numId="12">
-    <w:abstractNumId w:val="16"/>
+    <w:abstractNumId w:val="17"/>
   </w:num>
   <w:num w:numId="13">
-    <w:abstractNumId w:val="6"/>
+    <w:abstractNumId w:val="7"/>
   </w:num>
   <w:num w:numId="14">
     <w:abstractNumId w:val="5"/>
   </w:num>
   <w:num w:numId="15">
-    <w:abstractNumId w:val="27"/>
+    <w:abstractNumId w:val="32"/>
   </w:num>
   <w:num w:numId="16">
-    <w:abstractNumId w:val="23"/>
+    <w:abstractNumId w:val="26"/>
   </w:num>
   <w:num w:numId="17">
-    <w:abstractNumId w:val="14"/>
+    <w:abstractNumId w:val="15"/>
   </w:num>
   <w:num w:numId="18">
-    <w:abstractNumId w:val="31"/>
+    <w:abstractNumId w:val="36"/>
   </w:num>
   <w:num w:numId="19">
-    <w:abstractNumId w:val="29"/>
+    <w:abstractNumId w:val="34"/>
   </w:num>
   <w:num w:numId="20">
-    <w:abstractNumId w:val="19"/>
+    <w:abstractNumId w:val="21"/>
   </w:num>
   <w:num w:numId="21">
-    <w:abstractNumId w:val="7"/>
+    <w:abstractNumId w:val="8"/>
   </w:num>
   <w:num w:numId="22">
-    <w:abstractNumId w:val="33"/>
+    <w:abstractNumId w:val="38"/>
   </w:num>
   <w:num w:numId="23">
-    <w:abstractNumId w:val="18"/>
+    <w:abstractNumId w:val="20"/>
   </w:num>
   <w:num w:numId="24">
     <w:abstractNumId w:val="1"/>
   </w:num>
   <w:num w:numId="25">
-    <w:abstractNumId w:val="26"/>
+    <w:abstractNumId w:val="31"/>
   </w:num>
   <w:num w:numId="26">
-    <w:abstractNumId w:val="17"/>
+    <w:abstractNumId w:val="18"/>
   </w:num>
   <w:num w:numId="27">
-    <w:abstractNumId w:val="9"/>
+    <w:abstractNumId w:val="10"/>
   </w:num>
   <w:num w:numId="28">
-    <w:abstractNumId w:val="30"/>
+    <w:abstractNumId w:val="35"/>
   </w:num>
   <w:num w:numId="29">
-    <w:abstractNumId w:val="11"/>
+    <w:abstractNumId w:val="12"/>
   </w:num>
   <w:num w:numId="30">
-    <w:abstractNumId w:val="32"/>
+    <w:abstractNumId w:val="37"/>
   </w:num>
   <w:num w:numId="31">
-    <w:abstractNumId w:val="28"/>
+    <w:abstractNumId w:val="33"/>
   </w:num>
   <w:num w:numId="32">
     <w:abstractNumId w:val="4"/>
@@ -21151,17 +22034,32 @@
     <w:abstractNumId w:val="2"/>
   </w:num>
   <w:num w:numId="34">
-    <w:abstractNumId w:val="12"/>
+    <w:abstractNumId w:val="13"/>
   </w:num>
   <w:num w:numId="35">
-    <w:abstractNumId w:val="25"/>
+    <w:abstractNumId w:val="30"/>
+  </w:num>
+  <w:num w:numId="36">
+    <w:abstractNumId w:val="23"/>
+  </w:num>
+  <w:num w:numId="37">
+    <w:abstractNumId w:val="6"/>
+  </w:num>
+  <w:num w:numId="38">
+    <w:abstractNumId w:val="19"/>
+  </w:num>
+  <w:num w:numId="39">
+    <w:abstractNumId w:val="29"/>
+  </w:num>
+  <w:num w:numId="40">
+    <w:abstractNumId w:val="28"/>
   </w:num>
   <w:numIdMacAtCleanup w:val="27"/>
 </w:numbering>
 </file>
 
 <file path=word/styles.xml><?xml version="1.0" encoding="utf-8"?>
-<w:styles xmlns:mc="http://schemas.openxmlformats.org/markup-compatibility/2006" xmlns:r="http://schemas.openxmlformats.org/officeDocument/2006/relationships" xmlns:w="http://schemas.openxmlformats.org/wordprocessingml/2006/main" xmlns:w14="http://schemas.microsoft.com/office/word/2010/wordml" xmlns:w15="http://schemas.microsoft.com/office/word/2012/wordml" xmlns:w16cid="http://schemas.microsoft.com/office/word/2016/wordml/cid" xmlns:w16se="http://schemas.microsoft.com/office/word/2015/wordml/symex" mc:Ignorable="w14 w15 w16se w16cid">
+<w:styles xmlns:mc="http://schemas.openxmlformats.org/markup-compatibility/2006" xmlns:r="http://schemas.openxmlformats.org/officeDocument/2006/relationships" xmlns:w="http://schemas.openxmlformats.org/wordprocessingml/2006/main" xmlns:w14="http://schemas.microsoft.com/office/word/2010/wordml" xmlns:w15="http://schemas.microsoft.com/office/word/2012/wordml" mc:Ignorable="w14 w15">
   <w:docDefaults>
     <w:rPrDefault>
       <w:rPr>
@@ -21177,7 +22075,7 @@
       </w:pPr>
     </w:pPrDefault>
   </w:docDefaults>
-  <w:latentStyles w:defLockedState="0" w:defUIPriority="99" w:defSemiHidden="0" w:defUnhideWhenUsed="0" w:defQFormat="0" w:count="375">
+  <w:latentStyles w:defLockedState="0" w:defUIPriority="99" w:defSemiHidden="0" w:defUnhideWhenUsed="0" w:defQFormat="0" w:count="371">
     <w:lsdException w:name="Normal" w:uiPriority="0" w:qFormat="1"/>
     <w:lsdException w:name="heading 1" w:uiPriority="9" w:qFormat="1"/>
     <w:lsdException w:name="heading 2" w:semiHidden="1" w:uiPriority="9" w:unhideWhenUsed="1" w:qFormat="1"/>
@@ -21549,10 +22447,6 @@
     <w:lsdException w:name="List Table 5 Dark Accent 6" w:uiPriority="50"/>
     <w:lsdException w:name="List Table 6 Colorful Accent 6" w:uiPriority="51"/>
     <w:lsdException w:name="List Table 7 Colorful Accent 6" w:uiPriority="52"/>
-    <w:lsdException w:name="Mention" w:semiHidden="1" w:unhideWhenUsed="1"/>
-    <w:lsdException w:name="Smart Hyperlink" w:semiHidden="1" w:unhideWhenUsed="1"/>
-    <w:lsdException w:name="Hashtag" w:semiHidden="1" w:unhideWhenUsed="1"/>
-    <w:lsdException w:name="Unresolved Mention" w:semiHidden="1" w:unhideWhenUsed="1"/>
   </w:latentStyles>
   <w:style w:type="paragraph" w:default="1" w:styleId="Normale">
     <w:name w:val="Normal"/>
@@ -21948,7 +22842,7 @@
 </file>
 
 <file path=customXml/itemProps1.xml><?xml version="1.0" encoding="utf-8"?>
-<ds:datastoreItem xmlns:ds="http://schemas.openxmlformats.org/officeDocument/2006/customXml" ds:itemID="{54A52341-81F2-8B41-8239-83E5550E4CB8}">
+<ds:datastoreItem xmlns:ds="http://schemas.openxmlformats.org/officeDocument/2006/customXml" ds:itemID="{DFBEFFA7-E39D-4CCE-AABD-C3567776F93C}">
   <ds:schemaRefs>
     <ds:schemaRef ds:uri="http://schemas.openxmlformats.org/officeDocument/2006/bibliography"/>
   </ds:schemaRefs>

</xml_diff>

<commit_message>
Add a goal and a domain assumption
A goal about the possibility for users to consult 
their own data has been added as well as a domain
assumption about the internet connection. The requirements
have been updated consequently
</commit_message>
<xml_diff>
--- a/RASD/RASD.docx
+++ b/RASD/RASD.docx
@@ -1,6 +1,6 @@
 
 <file path=word/document.xml><?xml version="1.0" encoding="utf-8"?>
-<w:document xmlns:wpc="http://schemas.microsoft.com/office/word/2010/wordprocessingCanvas" xmlns:mc="http://schemas.openxmlformats.org/markup-compatibility/2006" xmlns:o="urn:schemas-microsoft-com:office:office" xmlns:r="http://schemas.openxmlformats.org/officeDocument/2006/relationships" xmlns:m="http://schemas.openxmlformats.org/officeDocument/2006/math" xmlns:v="urn:schemas-microsoft-com:vml" xmlns:wp14="http://schemas.microsoft.com/office/word/2010/wordprocessingDrawing" xmlns:wp="http://schemas.openxmlformats.org/drawingml/2006/wordprocessingDrawing" xmlns:w10="urn:schemas-microsoft-com:office:word" xmlns:w="http://schemas.openxmlformats.org/wordprocessingml/2006/main" xmlns:w14="http://schemas.microsoft.com/office/word/2010/wordml" xmlns:w15="http://schemas.microsoft.com/office/word/2012/wordml" xmlns:wpg="http://schemas.microsoft.com/office/word/2010/wordprocessingGroup" xmlns:wpi="http://schemas.microsoft.com/office/word/2010/wordprocessingInk" xmlns:wne="http://schemas.microsoft.com/office/word/2006/wordml" xmlns:wps="http://schemas.microsoft.com/office/word/2010/wordprocessingShape" mc:Ignorable="w14 w15 wp14">
+<w:document xmlns:wpc="http://schemas.microsoft.com/office/word/2010/wordprocessingCanvas" xmlns:cx="http://schemas.microsoft.com/office/drawing/2014/chartex" xmlns:cx1="http://schemas.microsoft.com/office/drawing/2015/9/8/chartex" xmlns:cx2="http://schemas.microsoft.com/office/drawing/2015/10/21/chartex" xmlns:cx3="http://schemas.microsoft.com/office/drawing/2016/5/9/chartex" xmlns:cx4="http://schemas.microsoft.com/office/drawing/2016/5/10/chartex" xmlns:cx5="http://schemas.microsoft.com/office/drawing/2016/5/11/chartex" xmlns:cx6="http://schemas.microsoft.com/office/drawing/2016/5/12/chartex" xmlns:cx7="http://schemas.microsoft.com/office/drawing/2016/5/13/chartex" xmlns:cx8="http://schemas.microsoft.com/office/drawing/2016/5/14/chartex" xmlns:mc="http://schemas.openxmlformats.org/markup-compatibility/2006" xmlns:aink="http://schemas.microsoft.com/office/drawing/2016/ink" xmlns:am3d="http://schemas.microsoft.com/office/drawing/2017/model3d" xmlns:o="urn:schemas-microsoft-com:office:office" xmlns:r="http://schemas.openxmlformats.org/officeDocument/2006/relationships" xmlns:m="http://schemas.openxmlformats.org/officeDocument/2006/math" xmlns:v="urn:schemas-microsoft-com:vml" xmlns:wp14="http://schemas.microsoft.com/office/word/2010/wordprocessingDrawing" xmlns:wp="http://schemas.openxmlformats.org/drawingml/2006/wordprocessingDrawing" xmlns:w10="urn:schemas-microsoft-com:office:word" xmlns:w="http://schemas.openxmlformats.org/wordprocessingml/2006/main" xmlns:w14="http://schemas.microsoft.com/office/word/2010/wordml" xmlns:w15="http://schemas.microsoft.com/office/word/2012/wordml" xmlns:w16cid="http://schemas.microsoft.com/office/word/2016/wordml/cid" xmlns:w16se="http://schemas.microsoft.com/office/word/2015/wordml/symex" xmlns:wpg="http://schemas.microsoft.com/office/word/2010/wordprocessingGroup" xmlns:wpi="http://schemas.microsoft.com/office/word/2010/wordprocessingInk" xmlns:wne="http://schemas.microsoft.com/office/word/2006/wordml" xmlns:wps="http://schemas.microsoft.com/office/word/2010/wordprocessingShape" mc:Ignorable="w14 w15 w16se w16cid wp14">
   <w:body>
     <w:p>
       <w:pPr>
@@ -21,7 +21,6 @@
           <w:rFonts w:cs="Times New Roman"/>
           <w:sz w:val="22"/>
           <w:szCs w:val="20"/>
-          <w:lang w:val="en-US"/>
         </w:rPr>
       </w:pPr>
       <w:r>
@@ -29,7 +28,6 @@
           <w:rFonts w:cs="Times New Roman"/>
           <w:sz w:val="22"/>
           <w:szCs w:val="20"/>
-          <w:lang w:val="en-US"/>
         </w:rPr>
         <w:t>Politecnico di Milano</w:t>
       </w:r>
@@ -41,7 +39,6 @@
           <w:rFonts w:cs="Times New Roman"/>
           <w:sz w:val="22"/>
           <w:szCs w:val="20"/>
-          <w:lang w:val="en-US"/>
         </w:rPr>
       </w:pPr>
       <w:r>
@@ -49,7 +46,6 @@
           <w:rFonts w:cs="Times New Roman"/>
           <w:sz w:val="22"/>
           <w:szCs w:val="20"/>
-          <w:lang w:val="en-US"/>
         </w:rPr>
         <w:t>AA 2018/2019</w:t>
       </w:r>
@@ -63,7 +59,6 @@
           <w:i/>
           <w:sz w:val="22"/>
           <w:szCs w:val="20"/>
-          <w:lang w:val="en-US"/>
         </w:rPr>
       </w:pPr>
       <w:r>
@@ -140,7 +135,6 @@
           <w:i/>
           <w:sz w:val="22"/>
           <w:szCs w:val="20"/>
-          <w:lang w:val="en-US"/>
         </w:rPr>
       </w:pPr>
     </w:p>
@@ -153,7 +147,6 @@
           <w:i/>
           <w:sz w:val="22"/>
           <w:szCs w:val="20"/>
-          <w:lang w:val="en-US"/>
         </w:rPr>
       </w:pPr>
     </w:p>
@@ -166,7 +159,6 @@
           <w:i/>
           <w:sz w:val="22"/>
           <w:szCs w:val="20"/>
-          <w:lang w:val="en-US"/>
         </w:rPr>
       </w:pPr>
     </w:p>
@@ -179,7 +171,6 @@
           <w:i/>
           <w:sz w:val="22"/>
           <w:szCs w:val="20"/>
-          <w:lang w:val="en-US"/>
         </w:rPr>
       </w:pPr>
     </w:p>
@@ -192,7 +183,6 @@
           <w:i/>
           <w:sz w:val="22"/>
           <w:szCs w:val="20"/>
-          <w:lang w:val="en-US"/>
         </w:rPr>
       </w:pPr>
     </w:p>
@@ -205,7 +195,6 @@
           <w:i/>
           <w:sz w:val="22"/>
           <w:szCs w:val="20"/>
-          <w:lang w:val="en-US"/>
         </w:rPr>
       </w:pPr>
     </w:p>
@@ -218,7 +207,6 @@
           <w:i/>
           <w:sz w:val="22"/>
           <w:szCs w:val="20"/>
-          <w:lang w:val="en-US"/>
         </w:rPr>
       </w:pPr>
     </w:p>
@@ -226,42 +214,48 @@
       <w:pPr>
         <w:pStyle w:val="Titolo"/>
         <w:jc w:val="center"/>
-        <w:rPr>
-          <w:lang w:val="en-US"/>
-        </w:rPr>
-      </w:pPr>
-      <w:r>
-        <w:rPr>
-          <w:lang w:val="en-US"/>
-        </w:rPr>
-        <w:t>RASD – Requirement Analysis and Specification Document</w:t>
-      </w:r>
+      </w:pPr>
+      <w:r>
+        <w:t xml:space="preserve">RASD – </w:t>
+      </w:r>
+      <w:proofErr w:type="spellStart"/>
+      <w:r>
+        <w:t>Requirement</w:t>
+      </w:r>
+      <w:proofErr w:type="spellEnd"/>
+      <w:r>
+        <w:t xml:space="preserve"> Analysis and </w:t>
+      </w:r>
+      <w:proofErr w:type="spellStart"/>
+      <w:r>
+        <w:t>Specification</w:t>
+      </w:r>
+      <w:proofErr w:type="spellEnd"/>
+      <w:r>
+        <w:t xml:space="preserve"> </w:t>
+      </w:r>
+      <w:proofErr w:type="spellStart"/>
+      <w:r>
+        <w:t>Document</w:t>
+      </w:r>
+      <w:proofErr w:type="spellEnd"/>
     </w:p>
     <w:p>
       <w:pPr>
         <w:pStyle w:val="Titolo"/>
         <w:jc w:val="center"/>
-        <w:rPr>
-          <w:lang w:val="en-US"/>
-        </w:rPr>
       </w:pPr>
     </w:p>
     <w:p>
       <w:pPr>
         <w:pStyle w:val="Titolo"/>
         <w:jc w:val="center"/>
-        <w:rPr>
-          <w:lang w:val="en-US"/>
-        </w:rPr>
       </w:pPr>
     </w:p>
     <w:p>
       <w:pPr>
         <w:pStyle w:val="Titolo"/>
         <w:jc w:val="center"/>
-        <w:rPr>
-          <w:lang w:val="en-US"/>
-        </w:rPr>
       </w:pPr>
     </w:p>
     <w:p>
@@ -270,11 +264,19 @@
           <w:i/>
         </w:rPr>
       </w:pPr>
+      <w:proofErr w:type="spellStart"/>
       <w:r>
         <w:rPr>
           <w:i/>
         </w:rPr>
-        <w:t>Authors:</w:t>
+        <w:t>Authors</w:t>
+      </w:r>
+      <w:proofErr w:type="spellEnd"/>
+      <w:r>
+        <w:rPr>
+          <w:i/>
+        </w:rPr>
+        <w:t>:</w:t>
       </w:r>
       <w:r>
         <w:rPr>
@@ -696,7 +698,7 @@
     </w:p>
     <w:p>
       <w:pPr>
-        <w:ind w:right="680"/>
+        <w:ind w:right="-7"/>
         <w:jc w:val="both"/>
         <w:rPr>
           <w:rFonts w:cs="Times New Roman"/>
@@ -784,17 +786,36 @@
         <w:ind w:right="680"/>
         <w:rPr>
           <w:rFonts w:cs="Times New Roman"/>
-          <w:szCs w:val="20"/>
-          <w:lang w:val="en-US"/>
-        </w:rPr>
-      </w:pPr>
-      <w:r>
-        <w:rPr>
-          <w:rFonts w:cs="Times New Roman"/>
-          <w:szCs w:val="20"/>
-          <w:lang w:val="en-US"/>
-        </w:rPr>
-        <w:t>G3: In case of emergency, must guarantee a reaction time (in reporting the emergency) of less than 5 seconds from the time the parameters are below the threshold.</w:t>
+          <w:lang w:val="en-US"/>
+        </w:rPr>
+      </w:pPr>
+      <w:r>
+        <w:rPr>
+          <w:rFonts w:cs="Times New Roman"/>
+          <w:lang w:val="en-US"/>
+        </w:rPr>
+        <w:t xml:space="preserve">G3: Shall allow users to consult its </w:t>
+      </w:r>
+      <w:r>
+        <w:rPr>
+          <w:rFonts w:cs="Times New Roman"/>
+          <w:lang w:val="en-US"/>
+        </w:rPr>
+        <w:t xml:space="preserve">correctly </w:t>
+      </w:r>
+      <w:r>
+        <w:rPr>
+          <w:rFonts w:cs="Times New Roman"/>
+          <w:lang w:val="en-US"/>
+        </w:rPr>
+        <w:t xml:space="preserve">registered </w:t>
+      </w:r>
+      <w:r>
+        <w:rPr>
+          <w:rFonts w:cs="Times New Roman"/>
+          <w:lang w:val="en-US"/>
+        </w:rPr>
+        <w:t>stats and data</w:t>
       </w:r>
     </w:p>
     <w:p>
@@ -817,7 +838,15 @@
           <w:szCs w:val="20"/>
           <w:lang w:val="en-US"/>
         </w:rPr>
-        <w:t xml:space="preserve">G4: Must allow users who want to organize a run to define its path </w:t>
+        <w:t>G4</w:t>
+      </w:r>
+      <w:r>
+        <w:rPr>
+          <w:rFonts w:cs="Times New Roman"/>
+          <w:szCs w:val="20"/>
+          <w:lang w:val="en-US"/>
+        </w:rPr>
+        <w:t>: In case of emergency, must guarantee a reaction time (in reporting the emergency) of less than 5 seconds from the time the parameters are below the threshold.</w:t>
       </w:r>
     </w:p>
     <w:p>
@@ -840,7 +869,15 @@
           <w:szCs w:val="20"/>
           <w:lang w:val="en-US"/>
         </w:rPr>
-        <w:t>G5: Must allow participants to enroll to an organized run</w:t>
+        <w:t>G5</w:t>
+      </w:r>
+      <w:r>
+        <w:rPr>
+          <w:rFonts w:cs="Times New Roman"/>
+          <w:szCs w:val="20"/>
+          <w:lang w:val="en-US"/>
+        </w:rPr>
+        <w:t xml:space="preserve">: Must allow users who want to organize a run to define its path </w:t>
       </w:r>
     </w:p>
     <w:p>
@@ -853,6 +890,37 @@
         <w:ind w:right="680"/>
         <w:rPr>
           <w:rFonts w:cs="Times New Roman"/>
+          <w:szCs w:val="20"/>
+          <w:lang w:val="en-US"/>
+        </w:rPr>
+      </w:pPr>
+      <w:r>
+        <w:rPr>
+          <w:rFonts w:cs="Times New Roman"/>
+          <w:szCs w:val="20"/>
+          <w:lang w:val="en-US"/>
+        </w:rPr>
+        <w:t>G6</w:t>
+      </w:r>
+      <w:r>
+        <w:rPr>
+          <w:rFonts w:cs="Times New Roman"/>
+          <w:szCs w:val="20"/>
+          <w:lang w:val="en-US"/>
+        </w:rPr>
+        <w:t>: Must allow participants to enroll to an organized run</w:t>
+      </w:r>
+    </w:p>
+    <w:p>
+      <w:pPr>
+        <w:pStyle w:val="Paragrafoelenco"/>
+        <w:numPr>
+          <w:ilvl w:val="0"/>
+          <w:numId w:val="1"/>
+        </w:numPr>
+        <w:ind w:right="680"/>
+        <w:rPr>
+          <w:rFonts w:cs="Times New Roman"/>
           <w:sz w:val="22"/>
           <w:szCs w:val="20"/>
           <w:lang w:val="en-US"/>
@@ -864,7 +932,15 @@
           <w:szCs w:val="20"/>
           <w:lang w:val="en-US"/>
         </w:rPr>
-        <w:t>G6: Shall allow spectators to see on a map the position of all runners during a run</w:t>
+        <w:t>G7</w:t>
+      </w:r>
+      <w:r>
+        <w:rPr>
+          <w:rFonts w:cs="Times New Roman"/>
+          <w:szCs w:val="20"/>
+          <w:lang w:val="en-US"/>
+        </w:rPr>
+        <w:t>: Shall allow spectators to see on a map the position of all runners during a run</w:t>
       </w:r>
     </w:p>
     <w:p>
@@ -3584,27 +3660,7 @@
           <w:szCs w:val="22"/>
           <w:lang w:val="en-US"/>
         </w:rPr>
-        <w:t xml:space="preserve"> to choose between accessing the data of a specific individual </w:t>
-      </w:r>
-      <w:proofErr w:type="gramStart"/>
-      <w:r>
-        <w:rPr>
-          <w:rFonts w:cstheme="minorHAnsi"/>
-          <w:color w:val="000000"/>
-          <w:szCs w:val="22"/>
-          <w:lang w:val="en-US"/>
-        </w:rPr>
-        <w:t>or</w:t>
-      </w:r>
-      <w:proofErr w:type="gramEnd"/>
-      <w:r>
-        <w:rPr>
-          <w:rFonts w:cstheme="minorHAnsi"/>
-          <w:color w:val="000000"/>
-          <w:szCs w:val="22"/>
-          <w:lang w:val="en-US"/>
-        </w:rPr>
-        <w:t xml:space="preserve"> accessing anonymized data of groups of individuals. In the former case, the third party will provide the security number (or the fiscal code, in Italy) of the user, that wil</w:t>
+        <w:t xml:space="preserve"> to choose between accessing the data of a specific individual or accessing anonymized data of groups of individuals. In the former case, the third party will provide the security number (or the fiscal code, in Italy) of the user, that wil</w:t>
       </w:r>
       <w:r>
         <w:rPr>
@@ -4633,7 +4689,34 @@
           <w:szCs w:val="22"/>
           <w:lang w:val="en-US" w:eastAsia="it-IT"/>
         </w:rPr>
-        <w:t>Each social security number is unique</w:t>
+        <w:t>Each social security number is uni</w:t>
+      </w:r>
+      <w:r>
+        <w:rPr>
+          <w:rFonts w:eastAsia="Times New Roman" w:cs="Arial"/>
+          <w:color w:val="000000"/>
+          <w:szCs w:val="22"/>
+          <w:lang w:val="en-US" w:eastAsia="it-IT"/>
+        </w:rPr>
+        <w:softHyphen/>
+      </w:r>
+      <w:r>
+        <w:rPr>
+          <w:rFonts w:eastAsia="Times New Roman" w:cs="Arial"/>
+          <w:color w:val="000000"/>
+          <w:szCs w:val="22"/>
+          <w:lang w:val="en-US" w:eastAsia="it-IT"/>
+        </w:rPr>
+        <w:softHyphen/>
+      </w:r>
+      <w:r>
+        <w:rPr>
+          <w:rFonts w:eastAsia="Times New Roman" w:cs="Arial"/>
+          <w:color w:val="000000"/>
+          <w:szCs w:val="22"/>
+          <w:lang w:val="en-US" w:eastAsia="it-IT"/>
+        </w:rPr>
+        <w:t>que</w:t>
       </w:r>
       <w:r>
         <w:rPr>
@@ -4932,6 +5015,41 @@
           <w:lang w:val="en-US" w:eastAsia="it-IT"/>
         </w:rPr>
         <w:t>Each user that participates to a run wears the device acquiring data during the whole competition</w:t>
+      </w:r>
+      <w:r>
+        <w:rPr>
+          <w:rFonts w:eastAsia="Times New Roman" w:cs="Arial"/>
+          <w:color w:val="000000"/>
+          <w:szCs w:val="22"/>
+          <w:lang w:val="en-US" w:eastAsia="it-IT"/>
+        </w:rPr>
+        <w:t>.</w:t>
+      </w:r>
+    </w:p>
+    <w:p>
+      <w:pPr>
+        <w:numPr>
+          <w:ilvl w:val="0"/>
+          <w:numId w:val="20"/>
+        </w:numPr>
+        <w:spacing w:after="115" w:line="240" w:lineRule="auto"/>
+        <w:jc w:val="both"/>
+        <w:textAlignment w:val="baseline"/>
+        <w:rPr>
+          <w:rFonts w:eastAsia="Times New Roman" w:cs="Arial"/>
+          <w:color w:val="000000"/>
+          <w:szCs w:val="22"/>
+          <w:lang w:val="en-US" w:eastAsia="it-IT"/>
+        </w:rPr>
+      </w:pPr>
+      <w:r>
+        <w:rPr>
+          <w:rFonts w:eastAsia="Times New Roman" w:cs="Arial"/>
+          <w:color w:val="000000"/>
+          <w:szCs w:val="22"/>
+          <w:lang w:val="en-US" w:eastAsia="it-IT"/>
+        </w:rPr>
+        <w:t>D9: The internet connection works properly without failure.</w:t>
       </w:r>
     </w:p>
     <w:p>
@@ -5548,35 +5666,7 @@
                               <w:rPr>
                                 <w:sz w:val="22"/>
                               </w:rPr>
-                              <w:t xml:space="preserve">Figure 2 </w:t>
-                            </w:r>
-                            <w:proofErr w:type="spellStart"/>
-                            <w:r>
-                              <w:rPr>
-                                <w:sz w:val="22"/>
-                              </w:rPr>
-                              <w:t>Mockup</w:t>
-                            </w:r>
-                            <w:proofErr w:type="spellEnd"/>
-                            <w:r>
-                              <w:rPr>
-                                <w:sz w:val="22"/>
-                              </w:rPr>
-                              <w:t xml:space="preserve"> - </w:t>
-                            </w:r>
-                            <w:proofErr w:type="spellStart"/>
-                            <w:r>
-                              <w:rPr>
-                                <w:sz w:val="22"/>
-                              </w:rPr>
-                              <w:t>Main</w:t>
-                            </w:r>
-                            <w:proofErr w:type="spellEnd"/>
-                            <w:r>
-                              <w:rPr>
-                                <w:sz w:val="22"/>
-                              </w:rPr>
-                              <w:t xml:space="preserve"> menu </w:t>
+                              <w:t xml:space="preserve">Figure 2 Mockup - Main menu </w:t>
                             </w:r>
                           </w:p>
                         </w:txbxContent>
@@ -5599,7 +5689,7 @@
                 <v:stroke joinstyle="miter"/>
                 <v:path gradientshapeok="t" o:connecttype="rect"/>
               </v:shapetype>
-              <v:shape id="Casella di testo 18" o:spid="_x0000_s1026" type="#_x0000_t202" style="position:absolute;left:0;text-align:left;margin-left:243.25pt;margin-top:25.25pt;width:241.6pt;height:.05pt;z-index:251664384;visibility:visible;mso-wrap-style:square;mso-wrap-distance-left:9pt;mso-wrap-distance-top:0;mso-wrap-distance-right:9pt;mso-wrap-distance-bottom:0;mso-position-horizontal:absolute;mso-position-horizontal-relative:text;mso-position-vertical:absolute;mso-position-vertical-relative:text;v-text-anchor:top" o:gfxdata="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" filled="f" stroked="f">
+              <v:shape id="Casella di testo 18" o:spid="_x0000_s1026" type="#_x0000_t202" style="position:absolute;left:0;text-align:left;margin-left:243.25pt;margin-top:25.25pt;width:241.6pt;height:.05pt;z-index:251664384;visibility:visible;mso-wrap-style:square;mso-wrap-distance-left:9pt;mso-wrap-distance-top:0;mso-wrap-distance-right:9pt;mso-wrap-distance-bottom:0;mso-position-horizontal:absolute;mso-position-horizontal-relative:text;mso-position-vertical:absolute;mso-position-vertical-relative:text;v-text-anchor:top" o:gfxdata="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" filled="f" stroked="f">
                 <v:textbox style="mso-fit-shape-to-text:t" inset="0,0,0,0">
                   <w:txbxContent>
                     <w:p>
@@ -5743,21 +5833,7 @@
                               <w:rPr>
                                 <w:sz w:val="22"/>
                               </w:rPr>
-                              <w:t xml:space="preserve"> </w:t>
-                            </w:r>
-                            <w:proofErr w:type="spellStart"/>
-                            <w:r>
-                              <w:rPr>
-                                <w:sz w:val="22"/>
-                              </w:rPr>
-                              <w:t>Mockup</w:t>
-                            </w:r>
-                            <w:proofErr w:type="spellEnd"/>
-                            <w:r>
-                              <w:rPr>
-                                <w:sz w:val="22"/>
-                              </w:rPr>
-                              <w:t xml:space="preserve"> - Login</w:t>
+                              <w:t xml:space="preserve"> Mockup - Login</w:t>
                             </w:r>
                           </w:p>
                         </w:txbxContent>
@@ -5779,7 +5855,7 @@
           </mc:Choice>
           <mc:Fallback>
             <w:pict>
-              <v:shape w14:anchorId="4F9EB650" id="Casella di testo 17" o:spid="_x0000_s1027" type="#_x0000_t202" style="position:absolute;left:0;text-align:left;margin-left:11.15pt;margin-top:23.5pt;width:201.95pt;height:.05pt;z-index:251662336;visibility:visible;mso-wrap-style:square;mso-width-percent:0;mso-wrap-distance-left:9pt;mso-wrap-distance-top:0;mso-wrap-distance-right:9pt;mso-wrap-distance-bottom:0;mso-position-horizontal:absolute;mso-position-horizontal-relative:text;mso-position-vertical:absolute;mso-position-vertical-relative:text;mso-width-percent:0;mso-width-relative:margin;v-text-anchor:top" o:gfxdata="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" filled="f" stroked="f">
+              <v:shape w14:anchorId="4F9EB650" id="Casella di testo 17" o:spid="_x0000_s1027" type="#_x0000_t202" style="position:absolute;left:0;text-align:left;margin-left:11.15pt;margin-top:23.5pt;width:201.95pt;height:.05pt;z-index:251662336;visibility:visible;mso-wrap-style:square;mso-width-percent:0;mso-wrap-distance-left:9pt;mso-wrap-distance-top:0;mso-wrap-distance-right:9pt;mso-wrap-distance-bottom:0;mso-position-horizontal:absolute;mso-position-horizontal-relative:text;mso-position-vertical:absolute;mso-position-vertical-relative:text;mso-width-percent:0;mso-width-relative:margin;v-text-anchor:top" o:gfxdata="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" filled="f" stroked="f">
                 <v:textbox style="mso-fit-shape-to-text:t" inset="0,0,0,0">
                   <w:txbxContent>
                     <w:p>
@@ -6275,7 +6351,7 @@
           </mc:Choice>
           <mc:Fallback>
             <w:pict>
-              <v:shape w14:anchorId="4A56E514" id="Casella di testo 27" o:spid="_x0000_s1028" type="#_x0000_t202" style="position:absolute;left:0;text-align:left;margin-left:17.85pt;margin-top:5.65pt;width:206.95pt;height:23.45pt;z-index:251697152;visibility:visible;mso-wrap-style:square;mso-width-percent:0;mso-height-percent:0;mso-wrap-distance-left:9pt;mso-wrap-distance-top:0;mso-wrap-distance-right:9pt;mso-wrap-distance-bottom:0;mso-position-horizontal:absolute;mso-position-horizontal-relative:text;mso-position-vertical:absolute;mso-position-vertical-relative:text;mso-width-percent:0;mso-height-percent:0;mso-width-relative:margin;mso-height-relative:margin;v-text-anchor:top" o:gfxdata="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" filled="f" stroked="f">
+              <v:shape w14:anchorId="4A56E514" id="Casella di testo 27" o:spid="_x0000_s1028" type="#_x0000_t202" style="position:absolute;left:0;text-align:left;margin-left:17.85pt;margin-top:5.65pt;width:206.95pt;height:23.45pt;z-index:251697152;visibility:visible;mso-wrap-style:square;mso-width-percent:0;mso-height-percent:0;mso-wrap-distance-left:9pt;mso-wrap-distance-top:0;mso-wrap-distance-right:9pt;mso-wrap-distance-bottom:0;mso-position-horizontal:absolute;mso-position-horizontal-relative:text;mso-position-vertical:absolute;mso-position-vertical-relative:text;mso-width-percent:0;mso-height-percent:0;mso-width-relative:margin;mso-height-relative:margin;v-text-anchor:top" o:gfxdata="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" filled="f" stroked="f">
                 <v:textbox inset="0,0,0,0">
                   <w:txbxContent>
                     <w:p>
@@ -6394,7 +6470,7 @@
           </mc:Choice>
           <mc:Fallback>
             <w:pict>
-              <v:shape w14:anchorId="5F085C37" id="Casella di testo 12" o:spid="_x0000_s1029" type="#_x0000_t202" style="position:absolute;left:0;text-align:left;margin-left:252.25pt;margin-top:26pt;width:241.6pt;height:28.5pt;z-index:251669504;visibility:visible;mso-wrap-style:square;mso-height-percent:0;mso-wrap-distance-left:9pt;mso-wrap-distance-top:0;mso-wrap-distance-right:9pt;mso-wrap-distance-bottom:0;mso-position-horizontal:absolute;mso-position-horizontal-relative:text;mso-position-vertical:absolute;mso-position-vertical-relative:text;mso-height-percent:0;mso-height-relative:margin;v-text-anchor:top" o:gfxdata="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" filled="f" stroked="f">
+              <v:shape w14:anchorId="5F085C37" id="Casella di testo 12" o:spid="_x0000_s1029" type="#_x0000_t202" style="position:absolute;left:0;text-align:left;margin-left:252.25pt;margin-top:26pt;width:241.6pt;height:28.5pt;z-index:251669504;visibility:visible;mso-wrap-style:square;mso-height-percent:0;mso-wrap-distance-left:9pt;mso-wrap-distance-top:0;mso-wrap-distance-right:9pt;mso-wrap-distance-bottom:0;mso-position-horizontal:absolute;mso-position-horizontal-relative:text;mso-position-vertical:absolute;mso-position-vertical-relative:text;mso-height-percent:0;mso-height-relative:margin;v-text-anchor:top" o:gfxdata="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" filled="f" stroked="f">
                 <v:textbox inset="0,0,0,0">
                   <w:txbxContent>
                     <w:p>
@@ -6797,7 +6873,7 @@
           </mc:Choice>
           <mc:Fallback>
             <w:pict>
-              <v:shape w14:anchorId="5FAA56E4" id="Casella di testo 36" o:spid="_x0000_s1030" type="#_x0000_t202" style="position:absolute;left:0;text-align:left;margin-left:263.95pt;margin-top:23.6pt;width:198.8pt;height:30.3pt;z-index:251689984;visibility:visible;mso-wrap-style:square;mso-width-percent:0;mso-height-percent:0;mso-wrap-distance-left:9pt;mso-wrap-distance-top:0;mso-wrap-distance-right:9pt;mso-wrap-distance-bottom:0;mso-position-horizontal:absolute;mso-position-horizontal-relative:text;mso-position-vertical:absolute;mso-position-vertical-relative:text;mso-width-percent:0;mso-height-percent:0;mso-width-relative:margin;mso-height-relative:margin;v-text-anchor:top" o:gfxdata="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" filled="f" stroked="f">
+              <v:shape w14:anchorId="5FAA56E4" id="Casella di testo 36" o:spid="_x0000_s1030" type="#_x0000_t202" style="position:absolute;left:0;text-align:left;margin-left:263.95pt;margin-top:23.6pt;width:198.8pt;height:30.3pt;z-index:251689984;visibility:visible;mso-wrap-style:square;mso-width-percent:0;mso-height-percent:0;mso-wrap-distance-left:9pt;mso-wrap-distance-top:0;mso-wrap-distance-right:9pt;mso-wrap-distance-bottom:0;mso-position-horizontal:absolute;mso-position-horizontal-relative:text;mso-position-vertical:absolute;mso-position-vertical-relative:text;mso-width-percent:0;mso-height-percent:0;mso-width-relative:margin;mso-height-relative:margin;v-text-anchor:top" o:gfxdata="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" filled="f" stroked="f">
                 <v:textbox inset="0,0,0,0">
                   <w:txbxContent>
                     <w:p>
@@ -6918,7 +6994,7 @@
           </mc:Choice>
           <mc:Fallback>
             <w:pict>
-              <v:shape w14:anchorId="73F5D7D0" id="Casella di testo 37" o:spid="_x0000_s1031" type="#_x0000_t202" style="position:absolute;left:0;text-align:left;margin-left:13.55pt;margin-top:2pt;width:192.8pt;height:.05pt;z-index:251692032;visibility:visible;mso-wrap-style:square;mso-width-percent:0;mso-wrap-distance-left:9pt;mso-wrap-distance-top:0;mso-wrap-distance-right:9pt;mso-wrap-distance-bottom:0;mso-position-horizontal:absolute;mso-position-horizontal-relative:text;mso-position-vertical:absolute;mso-position-vertical-relative:text;mso-width-percent:0;mso-width-relative:margin;v-text-anchor:top" o:gfxdata="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" filled="f" stroked="f">
+              <v:shape w14:anchorId="73F5D7D0" id="Casella di testo 37" o:spid="_x0000_s1031" type="#_x0000_t202" style="position:absolute;left:0;text-align:left;margin-left:13.55pt;margin-top:2pt;width:192.8pt;height:.05pt;z-index:251692032;visibility:visible;mso-wrap-style:square;mso-width-percent:0;mso-wrap-distance-left:9pt;mso-wrap-distance-top:0;mso-wrap-distance-right:9pt;mso-wrap-distance-bottom:0;mso-position-horizontal:absolute;mso-position-horizontal-relative:text;mso-position-vertical:absolute;mso-position-vertical-relative:text;mso-width-percent:0;mso-width-relative:margin;v-text-anchor:top" o:gfxdata="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" filled="f" stroked="f">
                 <v:textbox style="mso-fit-shape-to-text:t" inset="0,0,0,0">
                   <w:txbxContent>
                     <w:p>
@@ -7330,7 +7406,7 @@
           </mc:Choice>
           <mc:Fallback>
             <w:pict>
-              <v:shape w14:anchorId="4D2C74A0" id="Casella di testo 24" o:spid="_x0000_s1032" type="#_x0000_t202" style="position:absolute;left:0;text-align:left;margin-left:255.3pt;margin-top:15.4pt;width:230.7pt;height:25.15pt;z-index:251678720;visibility:visible;mso-wrap-style:square;mso-width-percent:0;mso-height-percent:0;mso-wrap-distance-left:9pt;mso-wrap-distance-top:0;mso-wrap-distance-right:9pt;mso-wrap-distance-bottom:0;mso-position-horizontal:absolute;mso-position-horizontal-relative:text;mso-position-vertical:absolute;mso-position-vertical-relative:text;mso-width-percent:0;mso-height-percent:0;mso-width-relative:margin;mso-height-relative:margin;v-text-anchor:top" o:gfxdata="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" filled="f" stroked="f">
+              <v:shape w14:anchorId="4D2C74A0" id="Casella di testo 24" o:spid="_x0000_s1032" type="#_x0000_t202" style="position:absolute;left:0;text-align:left;margin-left:255.3pt;margin-top:15.4pt;width:230.7pt;height:25.15pt;z-index:251678720;visibility:visible;mso-wrap-style:square;mso-width-percent:0;mso-height-percent:0;mso-wrap-distance-left:9pt;mso-wrap-distance-top:0;mso-wrap-distance-right:9pt;mso-wrap-distance-bottom:0;mso-position-horizontal:absolute;mso-position-horizontal-relative:text;mso-position-vertical:absolute;mso-position-vertical-relative:text;mso-width-percent:0;mso-height-percent:0;mso-width-relative:margin;mso-height-relative:margin;v-text-anchor:top" o:gfxdata="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" filled="f" stroked="f">
                 <v:textbox inset="0,0,0,0">
                   <w:txbxContent>
                     <w:p>
@@ -7436,7 +7512,7 @@
           </mc:Choice>
           <mc:Fallback>
             <w:pict>
-              <v:shape w14:anchorId="7520CC34" id="Casella di testo 23" o:spid="_x0000_s1033" type="#_x0000_t202" style="position:absolute;left:0;text-align:left;margin-left:-9.6pt;margin-top:15.1pt;width:274.4pt;height:.05pt;z-index:251676672;visibility:visible;mso-wrap-style:square;mso-wrap-distance-left:9pt;mso-wrap-distance-top:0;mso-wrap-distance-right:9pt;mso-wrap-distance-bottom:0;mso-position-horizontal:absolute;mso-position-horizontal-relative:text;mso-position-vertical:absolute;mso-position-vertical-relative:text;v-text-anchor:top" o:gfxdata="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" filled="f" stroked="f">
+              <v:shape w14:anchorId="7520CC34" id="Casella di testo 23" o:spid="_x0000_s1033" type="#_x0000_t202" style="position:absolute;left:0;text-align:left;margin-left:-9.6pt;margin-top:15.1pt;width:274.4pt;height:.05pt;z-index:251676672;visibility:visible;mso-wrap-style:square;mso-wrap-distance-left:9pt;mso-wrap-distance-top:0;mso-wrap-distance-right:9pt;mso-wrap-distance-bottom:0;mso-position-horizontal:absolute;mso-position-horizontal-relative:text;mso-position-vertical:absolute;mso-position-vertical-relative:text;v-text-anchor:top" o:gfxdata="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" filled="f" stroked="f">
                 <v:textbox style="mso-fit-shape-to-text:t" inset="0,0,0,0">
                   <w:txbxContent>
                     <w:p>
@@ -7841,7 +7917,7 @@
           </mc:Choice>
           <mc:Fallback>
             <w:pict>
-              <v:shape w14:anchorId="686C760D" id="Casella di testo 33" o:spid="_x0000_s1034" type="#_x0000_t202" style="position:absolute;left:0;text-align:left;margin-left:246.75pt;margin-top:14.65pt;width:234pt;height:.05pt;z-index:251686912;visibility:visible;mso-wrap-style:square;mso-width-percent:0;mso-wrap-distance-left:9pt;mso-wrap-distance-top:0;mso-wrap-distance-right:9pt;mso-wrap-distance-bottom:0;mso-position-horizontal:absolute;mso-position-horizontal-relative:text;mso-position-vertical:absolute;mso-position-vertical-relative:text;mso-width-percent:0;mso-width-relative:margin;v-text-anchor:top" o:gfxdata="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" filled="f" stroked="f">
+              <v:shape w14:anchorId="686C760D" id="Casella di testo 33" o:spid="_x0000_s1034" type="#_x0000_t202" style="position:absolute;left:0;text-align:left;margin-left:246.75pt;margin-top:14.65pt;width:234pt;height:.05pt;z-index:251686912;visibility:visible;mso-wrap-style:square;mso-width-percent:0;mso-wrap-distance-left:9pt;mso-wrap-distance-top:0;mso-wrap-distance-right:9pt;mso-wrap-distance-bottom:0;mso-position-horizontal:absolute;mso-position-horizontal-relative:text;mso-position-vertical:absolute;mso-position-vertical-relative:text;mso-width-percent:0;mso-width-relative:margin;v-text-anchor:top" o:gfxdata="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" filled="f" stroked="f">
                 <v:textbox style="mso-fit-shape-to-text:t" inset="0,0,0,0">
                   <w:txbxContent>
                     <w:p>
@@ -7923,33 +7999,8 @@
                                 <w:sz w:val="22"/>
                                 <w:lang w:val="en-US"/>
                               </w:rPr>
-                              <w:t xml:space="preserve">Figure 9 Mockup – TP UI </w:t>
+                              <w:t>Figure 9 Mockup – TP UI AutomatedSOS: list of reportings</w:t>
                             </w:r>
-                            <w:proofErr w:type="spellStart"/>
-                            <w:r>
-                              <w:rPr>
-                                <w:sz w:val="22"/>
-                                <w:lang w:val="en-US"/>
-                              </w:rPr>
-                              <w:t>AutomatedSOS</w:t>
-                            </w:r>
-                            <w:proofErr w:type="spellEnd"/>
-                            <w:r>
-                              <w:rPr>
-                                <w:sz w:val="22"/>
-                                <w:lang w:val="en-US"/>
-                              </w:rPr>
-                              <w:t xml:space="preserve">: list of </w:t>
-                            </w:r>
-                            <w:proofErr w:type="spellStart"/>
-                            <w:r>
-                              <w:rPr>
-                                <w:sz w:val="22"/>
-                                <w:lang w:val="en-US"/>
-                              </w:rPr>
-                              <w:t>reportings</w:t>
-                            </w:r>
-                            <w:proofErr w:type="spellEnd"/>
                           </w:p>
                           <w:p>
                             <w:pPr>
@@ -7986,7 +8037,7 @@
           </mc:Choice>
           <mc:Fallback>
             <w:pict>
-              <v:shape w14:anchorId="3EEA6B60" id="Casella di testo 32" o:spid="_x0000_s1035" type="#_x0000_t202" style="position:absolute;left:0;text-align:left;margin-left:28.4pt;margin-top:13.8pt;width:202.9pt;height:34.6pt;z-index:251684864;visibility:visible;mso-wrap-style:square;mso-width-percent:0;mso-height-percent:0;mso-wrap-distance-left:9pt;mso-wrap-distance-top:0;mso-wrap-distance-right:9pt;mso-wrap-distance-bottom:0;mso-position-horizontal:absolute;mso-position-horizontal-relative:text;mso-position-vertical:absolute;mso-position-vertical-relative:text;mso-width-percent:0;mso-height-percent:0;mso-width-relative:margin;mso-height-relative:margin;v-text-anchor:top" o:gfxdata="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" filled="f" stroked="f">
+              <v:shape w14:anchorId="3EEA6B60" id="Casella di testo 32" o:spid="_x0000_s1035" type="#_x0000_t202" style="position:absolute;left:0;text-align:left;margin-left:28.4pt;margin-top:13.8pt;width:202.9pt;height:34.6pt;z-index:251684864;visibility:visible;mso-wrap-style:square;mso-width-percent:0;mso-height-percent:0;mso-wrap-distance-left:9pt;mso-wrap-distance-top:0;mso-wrap-distance-right:9pt;mso-wrap-distance-bottom:0;mso-position-horizontal:absolute;mso-position-horizontal-relative:text;mso-position-vertical:absolute;mso-position-vertical-relative:text;mso-width-percent:0;mso-height-percent:0;mso-width-relative:margin;mso-height-relative:margin;v-text-anchor:top" o:gfxdata="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" filled="f" stroked="f">
                 <v:textbox inset="0,0,0,0">
                   <w:txbxContent>
                     <w:p>
@@ -8375,9 +8426,8 @@
           <w:shd w:val="clear" w:color="auto" w:fill="FFFFFF"/>
           <w:lang w:val="en-GB"/>
         </w:rPr>
-        <w:t xml:space="preserve">An emergent start-up, located in a small city, provides a food delivery service, and has the peculiarity of selling vegan food only. The company wants to know the location of vegan people in the small city, in order to do some targeted advertising. So they ask that piece of information to </w:t>
-      </w:r>
-      <w:proofErr w:type="gramStart"/>
+        <w:t>An emergent start-up, located in a small city, provides a food delivery service, and has the peculiarity of selling vegan food only. The company wants to know the location of vegan people in the small city, in order to do some targeted advertising. So they ask that piece of information to D</w:t>
+      </w:r>
       <w:r>
         <w:rPr>
           <w:rFonts w:cstheme="minorHAnsi"/>
@@ -8386,7 +8436,7 @@
           <w:shd w:val="clear" w:color="auto" w:fill="FFFFFF"/>
           <w:lang w:val="en-GB"/>
         </w:rPr>
-        <w:t>D</w:t>
+        <w:t xml:space="preserve">ata4Help, </w:t>
       </w:r>
       <w:r>
         <w:rPr>
@@ -8396,7 +8446,7 @@
           <w:shd w:val="clear" w:color="auto" w:fill="FFFFFF"/>
           <w:lang w:val="en-GB"/>
         </w:rPr>
-        <w:t xml:space="preserve">ata4Help, </w:t>
+        <w:t>that stores the eating habits of their users. Because the city is small, there are only 853 vegan people in there, so Data4Help refuses to provide the requested data in order to protect thei</w:t>
       </w:r>
       <w:r>
         <w:rPr>
@@ -8406,9 +8456,8 @@
           <w:shd w:val="clear" w:color="auto" w:fill="FFFFFF"/>
           <w:lang w:val="en-GB"/>
         </w:rPr>
-        <w:t>that</w:t>
-      </w:r>
-      <w:proofErr w:type="gramEnd"/>
+        <w:t>r</w:t>
+      </w:r>
       <w:r>
         <w:rPr>
           <w:rFonts w:cstheme="minorHAnsi"/>
@@ -8417,18 +8466,52 @@
           <w:shd w:val="clear" w:color="auto" w:fill="FFFFFF"/>
           <w:lang w:val="en-GB"/>
         </w:rPr>
-        <w:t xml:space="preserve"> stores the eating habits of their users. Because the city is small, there are only 853 vegan people in there, so Data4Help refuses to provide the requested data in order to protect thei</w:t>
-      </w:r>
-      <w:r>
+        <w:t xml:space="preserve"> anonymity.</w:t>
+      </w:r>
+    </w:p>
+    <w:p>
+      <w:pPr>
+        <w:ind w:right="680"/>
+        <w:rPr>
+          <w:rFonts w:cs="Times New Roman"/>
+          <w:sz w:val="26"/>
+          <w:szCs w:val="26"/>
+          <w:lang w:val="en-US"/>
+        </w:rPr>
+      </w:pPr>
+      <w:r>
+        <w:rPr>
+          <w:rFonts w:cs="Times New Roman"/>
+          <w:sz w:val="26"/>
+          <w:szCs w:val="26"/>
+          <w:lang w:val="en-US"/>
+        </w:rPr>
+        <w:t>3.2.3</w:t>
+      </w:r>
+      <w:r>
+        <w:rPr>
+          <w:rFonts w:cs="Times New Roman"/>
+          <w:sz w:val="26"/>
+          <w:szCs w:val="26"/>
+          <w:lang w:val="en-US"/>
+        </w:rPr>
+        <w:tab/>
+        <w:t>Scenario 3</w:t>
+      </w:r>
+    </w:p>
+    <w:p>
+      <w:pPr>
+        <w:ind w:right="-7"/>
+        <w:jc w:val="both"/>
         <w:rPr>
           <w:rFonts w:cstheme="minorHAnsi"/>
           <w:color w:val="000000"/>
+          <w:sz w:val="22"/>
           <w:szCs w:val="22"/>
           <w:shd w:val="clear" w:color="auto" w:fill="FFFFFF"/>
           <w:lang w:val="en-GB"/>
         </w:rPr>
-        <w:t>r</w:t>
-      </w:r>
+      </w:pPr>
       <w:r>
         <w:rPr>
           <w:rFonts w:cstheme="minorHAnsi"/>
@@ -8437,73 +8520,7 @@
           <w:shd w:val="clear" w:color="auto" w:fill="FFFFFF"/>
           <w:lang w:val="en-GB"/>
         </w:rPr>
-        <w:t xml:space="preserve"> anonymity.</w:t>
-      </w:r>
-    </w:p>
-    <w:p>
-      <w:pPr>
-        <w:ind w:right="680"/>
-        <w:rPr>
-          <w:rFonts w:cs="Times New Roman"/>
-          <w:sz w:val="26"/>
-          <w:szCs w:val="26"/>
-          <w:lang w:val="en-US"/>
-        </w:rPr>
-      </w:pPr>
-      <w:r>
-        <w:rPr>
-          <w:rFonts w:cs="Times New Roman"/>
-          <w:sz w:val="26"/>
-          <w:szCs w:val="26"/>
-          <w:lang w:val="en-US"/>
-        </w:rPr>
-        <w:t>3.2.3</w:t>
-      </w:r>
-      <w:r>
-        <w:rPr>
-          <w:rFonts w:cs="Times New Roman"/>
-          <w:sz w:val="26"/>
-          <w:szCs w:val="26"/>
-          <w:lang w:val="en-US"/>
-        </w:rPr>
-        <w:tab/>
-        <w:t>Scenario 3</w:t>
-      </w:r>
-    </w:p>
-    <w:p>
-      <w:pPr>
-        <w:ind w:right="-7"/>
-        <w:jc w:val="both"/>
-        <w:rPr>
-          <w:rFonts w:cstheme="minorHAnsi"/>
-          <w:color w:val="000000"/>
-          <w:sz w:val="22"/>
-          <w:szCs w:val="22"/>
-          <w:shd w:val="clear" w:color="auto" w:fill="FFFFFF"/>
-          <w:lang w:val="en-GB"/>
-        </w:rPr>
-      </w:pPr>
-      <w:r>
-        <w:rPr>
-          <w:rFonts w:cstheme="minorHAnsi"/>
-          <w:color w:val="000000"/>
-          <w:szCs w:val="22"/>
-          <w:shd w:val="clear" w:color="auto" w:fill="FFFFFF"/>
-          <w:lang w:val="en-GB"/>
-        </w:rPr>
-        <w:t>Giovanni suffers from heart's problems, and a private hospital is taking care of him. Going outside riding a bike has always been is passion, and this shouldn't cause any problem, but his doctors are just too afraid to let him go. The fact is that the woods are his preferred place to ride his bike, and in case any kind of injury they couldn't know where to find him. Giovanni then discovers Data4Help, and he finds out that the private hospital could request to it his location and his health status while he is riding the bike. Tha</w:t>
-      </w:r>
-      <w:bookmarkStart w:id="0" w:name="_GoBack"/>
-      <w:bookmarkEnd w:id="0"/>
-      <w:r>
-        <w:rPr>
-          <w:rFonts w:cstheme="minorHAnsi"/>
-          <w:color w:val="000000"/>
-          <w:szCs w:val="22"/>
-          <w:shd w:val="clear" w:color="auto" w:fill="FFFFFF"/>
-          <w:lang w:val="en-GB"/>
-        </w:rPr>
-        <w:t xml:space="preserve">t specific data can be requested by providing Giovanni's fiscal code, and he just has to accept that request through the application. The hospital could also do a subscription </w:t>
+        <w:t xml:space="preserve">Giovanni suffers from heart's problems, and a private hospital is taking care of him. Going outside riding a bike has always been is passion, and this shouldn't cause any problem, but his doctors are just too afraid to let him go. The fact is that the woods are his preferred place to ride his bike, and in case any kind of injury they couldn't know where to find him. Giovanni then discovers Data4Help, and he finds out that the private hospital could request to it his location and his health status while he is riding the bike. That specific data can be requested by providing Giovanni's fiscal code, and he just has to accept that request through the application. The hospital could also do a subscription </w:t>
       </w:r>
       <w:r>
         <w:rPr>
@@ -14915,27 +14932,7 @@
           <w:szCs w:val="22"/>
           <w:lang w:val="en-US" w:eastAsia="it-IT"/>
         </w:rPr>
-        <w:t xml:space="preserve">: The system has to allow the third party that wants to retrieve some data to choose between an individual request </w:t>
-      </w:r>
-      <w:proofErr w:type="gramStart"/>
-      <w:r>
-        <w:rPr>
-          <w:rFonts w:eastAsia="Times New Roman" w:cs="Arial"/>
-          <w:color w:val="000000"/>
-          <w:szCs w:val="22"/>
-          <w:lang w:val="en-US" w:eastAsia="it-IT"/>
-        </w:rPr>
-        <w:t>or</w:t>
-      </w:r>
-      <w:proofErr w:type="gramEnd"/>
-      <w:r>
-        <w:rPr>
-          <w:rFonts w:eastAsia="Times New Roman" w:cs="Arial"/>
-          <w:color w:val="000000"/>
-          <w:szCs w:val="22"/>
-          <w:lang w:val="en-US" w:eastAsia="it-IT"/>
-        </w:rPr>
-        <w:t xml:space="preserve"> an aggregate one.</w:t>
+        <w:t>: The system has to allow the third party that wants to retrieve some data to choose between an individual request or an aggregate one.</w:t>
       </w:r>
     </w:p>
     <w:p>
@@ -15235,7 +15232,21 @@
     </w:p>
     <w:p>
       <w:pPr>
+        <w:numPr>
+          <w:ilvl w:val="0"/>
+          <w:numId w:val="45"/>
+        </w:numPr>
+        <w:spacing w:after="115" w:line="240" w:lineRule="auto"/>
         <w:jc w:val="both"/>
+        <w:textAlignment w:val="baseline"/>
+        <w:rPr>
+          <w:rFonts w:eastAsia="Times New Roman" w:cs="Arial"/>
+          <w:color w:val="000000"/>
+          <w:szCs w:val="22"/>
+          <w:lang w:val="en-US" w:eastAsia="it-IT"/>
+        </w:rPr>
+      </w:pPr>
+      <w:r>
         <w:rPr>
           <w:rFonts w:eastAsia="Times New Roman" w:cs="Arial"/>
           <w:b/>
@@ -15243,6 +15254,42 @@
           <w:szCs w:val="22"/>
           <w:lang w:val="en-US" w:eastAsia="it-IT"/>
         </w:rPr>
+        <w:t>D9</w:t>
+      </w:r>
+      <w:r>
+        <w:rPr>
+          <w:rFonts w:eastAsia="Times New Roman" w:cs="Arial"/>
+          <w:color w:val="000000"/>
+          <w:szCs w:val="22"/>
+          <w:lang w:val="en-US" w:eastAsia="it-IT"/>
+        </w:rPr>
+        <w:t>: The internet connection works properly without failure.</w:t>
+      </w:r>
+    </w:p>
+    <w:p>
+      <w:pPr>
+        <w:pStyle w:val="Paragrafoelenco"/>
+        <w:ind w:left="1080"/>
+        <w:jc w:val="both"/>
+        <w:textAlignment w:val="baseline"/>
+        <w:rPr>
+          <w:rFonts w:eastAsia="Times New Roman" w:cs="Arial"/>
+          <w:color w:val="000000"/>
+          <w:szCs w:val="22"/>
+          <w:lang w:val="en-US" w:eastAsia="it-IT"/>
+        </w:rPr>
+      </w:pPr>
+    </w:p>
+    <w:p>
+      <w:pPr>
+        <w:jc w:val="both"/>
+        <w:rPr>
+          <w:rFonts w:eastAsia="Times New Roman" w:cs="Arial"/>
+          <w:b/>
+          <w:color w:val="000000"/>
+          <w:szCs w:val="22"/>
+          <w:lang w:val="en-US" w:eastAsia="it-IT"/>
+        </w:rPr>
       </w:pPr>
     </w:p>
     <w:p>
@@ -15263,7 +15310,6 @@
           <w:szCs w:val="22"/>
           <w:lang w:val="en-US" w:eastAsia="it-IT"/>
         </w:rPr>
-        <w:lastRenderedPageBreak/>
         <w:t>G2: The data related to the users must be anonymized by the system in case of aggregate queries.</w:t>
       </w:r>
     </w:p>
@@ -15337,6 +15383,408 @@
         </w:rPr>
         <w:t>: The sensors of devices that acquire users’ health parameters provide correct enough information.</w:t>
       </w:r>
+      <w:r>
+        <w:rPr>
+          <w:rFonts w:eastAsia="Times New Roman" w:cs="Arial"/>
+          <w:color w:val="000000"/>
+          <w:szCs w:val="22"/>
+          <w:lang w:val="en-US" w:eastAsia="it-IT"/>
+        </w:rPr>
+        <w:t xml:space="preserve"> [?TODO]</w:t>
+      </w:r>
+    </w:p>
+    <w:p>
+      <w:pPr>
+        <w:numPr>
+          <w:ilvl w:val="0"/>
+          <w:numId w:val="23"/>
+        </w:numPr>
+        <w:spacing w:after="115" w:line="240" w:lineRule="auto"/>
+        <w:jc w:val="both"/>
+        <w:textAlignment w:val="baseline"/>
+        <w:rPr>
+          <w:rFonts w:eastAsia="Times New Roman" w:cs="Arial"/>
+          <w:color w:val="000000"/>
+          <w:szCs w:val="22"/>
+          <w:lang w:val="en-US" w:eastAsia="it-IT"/>
+        </w:rPr>
+      </w:pPr>
+      <w:r>
+        <w:rPr>
+          <w:rFonts w:eastAsia="Times New Roman" w:cs="Arial"/>
+          <w:b/>
+          <w:color w:val="000000"/>
+          <w:szCs w:val="22"/>
+          <w:lang w:val="en-US" w:eastAsia="it-IT"/>
+        </w:rPr>
+        <w:t>D9</w:t>
+      </w:r>
+      <w:r>
+        <w:rPr>
+          <w:rFonts w:eastAsia="Times New Roman" w:cs="Arial"/>
+          <w:color w:val="000000"/>
+          <w:szCs w:val="22"/>
+          <w:lang w:val="en-US" w:eastAsia="it-IT"/>
+        </w:rPr>
+        <w:t>: The internet connection works properly without failure.</w:t>
+      </w:r>
+      <w:r>
+        <w:rPr>
+          <w:rFonts w:eastAsia="Times New Roman" w:cs="Arial"/>
+          <w:color w:val="000000"/>
+          <w:szCs w:val="22"/>
+          <w:lang w:val="en-US" w:eastAsia="it-IT"/>
+        </w:rPr>
+        <w:t xml:space="preserve"> [?TODO]</w:t>
+      </w:r>
+    </w:p>
+    <w:p>
+      <w:pPr>
+        <w:ind w:left="1068"/>
+        <w:jc w:val="both"/>
+        <w:textAlignment w:val="baseline"/>
+        <w:rPr>
+          <w:rFonts w:eastAsia="Times New Roman" w:cs="Arial"/>
+          <w:color w:val="000000"/>
+          <w:szCs w:val="22"/>
+          <w:lang w:val="en-US" w:eastAsia="it-IT"/>
+        </w:rPr>
+      </w:pPr>
+    </w:p>
+    <w:p>
+      <w:pPr>
+        <w:ind w:right="680"/>
+        <w:jc w:val="both"/>
+        <w:rPr>
+          <w:rFonts w:cs="Times New Roman"/>
+          <w:b/>
+          <w:lang w:val="en-US"/>
+        </w:rPr>
+      </w:pPr>
+      <w:r>
+        <w:rPr>
+          <w:rFonts w:cs="Times New Roman"/>
+          <w:b/>
+          <w:lang w:val="en-US"/>
+        </w:rPr>
+        <w:t xml:space="preserve">G3: Shall allow users to consult its </w:t>
+      </w:r>
+      <w:r>
+        <w:rPr>
+          <w:rFonts w:cs="Times New Roman"/>
+          <w:b/>
+          <w:lang w:val="en-US"/>
+        </w:rPr>
+        <w:t xml:space="preserve">correctly </w:t>
+      </w:r>
+      <w:r>
+        <w:rPr>
+          <w:rFonts w:cs="Times New Roman"/>
+          <w:b/>
+          <w:lang w:val="en-US"/>
+        </w:rPr>
+        <w:softHyphen/>
+      </w:r>
+      <w:r>
+        <w:rPr>
+          <w:rFonts w:cs="Times New Roman"/>
+          <w:b/>
+          <w:lang w:val="en-US"/>
+        </w:rPr>
+        <w:t xml:space="preserve">registered </w:t>
+      </w:r>
+      <w:r>
+        <w:rPr>
+          <w:rFonts w:cs="Times New Roman"/>
+          <w:b/>
+          <w:lang w:val="en-US"/>
+        </w:rPr>
+        <w:t>stats and data</w:t>
+      </w:r>
+      <w:r>
+        <w:rPr>
+          <w:rFonts w:cs="Times New Roman"/>
+          <w:b/>
+          <w:lang w:val="en-US"/>
+        </w:rPr>
+        <w:tab/>
+      </w:r>
+    </w:p>
+    <w:p>
+      <w:pPr>
+        <w:pStyle w:val="Paragrafoelenco"/>
+        <w:numPr>
+          <w:ilvl w:val="0"/>
+          <w:numId w:val="46"/>
+        </w:numPr>
+        <w:spacing w:after="0"/>
+        <w:jc w:val="both"/>
+        <w:textAlignment w:val="baseline"/>
+        <w:rPr>
+          <w:rFonts w:eastAsia="Times New Roman" w:cs="Arial"/>
+          <w:color w:val="000000"/>
+          <w:szCs w:val="22"/>
+          <w:lang w:val="en-US" w:eastAsia="it-IT"/>
+        </w:rPr>
+      </w:pPr>
+      <w:r>
+        <w:rPr>
+          <w:rFonts w:eastAsia="Times New Roman" w:cs="Arial"/>
+          <w:b/>
+          <w:color w:val="000000"/>
+          <w:szCs w:val="22"/>
+          <w:lang w:val="en-US" w:eastAsia="it-IT"/>
+        </w:rPr>
+        <w:t>R1</w:t>
+      </w:r>
+      <w:r>
+        <w:rPr>
+          <w:rFonts w:eastAsia="Times New Roman" w:cs="Arial"/>
+          <w:color w:val="000000"/>
+          <w:szCs w:val="22"/>
+          <w:lang w:val="en-US" w:eastAsia="it-IT"/>
+        </w:rPr>
+        <w:t>: The system must allow to all the customers to sign up to the desired services specifying a username, a password and filling at least the mandatory fields.</w:t>
+      </w:r>
+    </w:p>
+    <w:p>
+      <w:pPr>
+        <w:pStyle w:val="Paragrafoelenco"/>
+        <w:numPr>
+          <w:ilvl w:val="0"/>
+          <w:numId w:val="46"/>
+        </w:numPr>
+        <w:spacing w:after="0"/>
+        <w:jc w:val="both"/>
+        <w:textAlignment w:val="baseline"/>
+        <w:rPr>
+          <w:rFonts w:eastAsia="Times New Roman" w:cs="Arial"/>
+          <w:color w:val="000000"/>
+          <w:szCs w:val="22"/>
+          <w:lang w:val="en-US" w:eastAsia="it-IT"/>
+        </w:rPr>
+      </w:pPr>
+      <w:r>
+        <w:rPr>
+          <w:rFonts w:eastAsia="Times New Roman" w:cs="Arial"/>
+          <w:b/>
+          <w:color w:val="000000"/>
+          <w:szCs w:val="22"/>
+          <w:lang w:val="en-US" w:eastAsia="it-IT"/>
+        </w:rPr>
+        <w:t>R2</w:t>
+      </w:r>
+      <w:r>
+        <w:rPr>
+          <w:rFonts w:eastAsia="Times New Roman" w:cs="Arial"/>
+          <w:color w:val="000000"/>
+          <w:szCs w:val="22"/>
+          <w:lang w:val="en-US" w:eastAsia="it-IT"/>
+        </w:rPr>
+        <w:t>: The system must allow to all the customers to log in to the desired services through username and password.</w:t>
+      </w:r>
+    </w:p>
+    <w:p>
+      <w:pPr>
+        <w:pStyle w:val="Paragrafoelenco"/>
+        <w:numPr>
+          <w:ilvl w:val="0"/>
+          <w:numId w:val="46"/>
+        </w:numPr>
+        <w:spacing w:after="0"/>
+        <w:jc w:val="both"/>
+        <w:textAlignment w:val="baseline"/>
+        <w:rPr>
+          <w:rFonts w:eastAsia="Times New Roman" w:cs="Arial"/>
+          <w:color w:val="000000"/>
+          <w:szCs w:val="22"/>
+          <w:lang w:val="en-US" w:eastAsia="it-IT"/>
+        </w:rPr>
+      </w:pPr>
+      <w:r>
+        <w:rPr>
+          <w:rFonts w:eastAsia="Times New Roman" w:cs="Arial"/>
+          <w:b/>
+          <w:color w:val="000000"/>
+          <w:szCs w:val="22"/>
+          <w:lang w:val="en-US" w:eastAsia="it-IT"/>
+        </w:rPr>
+        <w:t>R3</w:t>
+      </w:r>
+      <w:r>
+        <w:rPr>
+          <w:rFonts w:eastAsia="Times New Roman" w:cs="Arial"/>
+          <w:color w:val="000000"/>
+          <w:szCs w:val="22"/>
+          <w:lang w:val="en-US" w:eastAsia="it-IT"/>
+        </w:rPr>
+        <w:t>: The system must collect d</w:t>
+      </w:r>
+      <w:bookmarkStart w:id="0" w:name="_GoBack"/>
+      <w:bookmarkEnd w:id="0"/>
+      <w:r>
+        <w:rPr>
+          <w:rFonts w:eastAsia="Times New Roman" w:cs="Arial"/>
+          <w:color w:val="000000"/>
+          <w:szCs w:val="22"/>
+          <w:lang w:val="en-US" w:eastAsia="it-IT"/>
+        </w:rPr>
+        <w:t>ata of users registered for Data4Help periodically.</w:t>
+      </w:r>
+      <w:r>
+        <w:rPr>
+          <w:rFonts w:eastAsia="Times New Roman" w:cs="Arial"/>
+          <w:color w:val="000000"/>
+          <w:szCs w:val="22"/>
+          <w:lang w:val="en-US" w:eastAsia="it-IT"/>
+        </w:rPr>
+        <w:t xml:space="preserve"> [? TODO]</w:t>
+      </w:r>
+    </w:p>
+    <w:p>
+      <w:pPr>
+        <w:pStyle w:val="Paragrafoelenco"/>
+        <w:numPr>
+          <w:ilvl w:val="0"/>
+          <w:numId w:val="46"/>
+        </w:numPr>
+        <w:ind w:right="680"/>
+        <w:jc w:val="both"/>
+        <w:rPr>
+          <w:rFonts w:cs="Times New Roman"/>
+          <w:b/>
+          <w:lang w:val="en-US"/>
+        </w:rPr>
+      </w:pPr>
+      <w:r>
+        <w:rPr>
+          <w:rFonts w:cs="Times New Roman"/>
+          <w:b/>
+          <w:lang w:val="en-US"/>
+        </w:rPr>
+        <w:t>R11</w:t>
+      </w:r>
+      <w:r>
+        <w:rPr>
+          <w:rFonts w:cs="Times New Roman"/>
+          <w:lang w:val="en-US"/>
+        </w:rPr>
+        <w:t>: The system must allow the User to analyze its own data and stats providing him a way to access to all registered data and stats and giving him the possibility to consult both their aggregate (ex: daily average) values and precise measurements.</w:t>
+      </w:r>
+    </w:p>
+    <w:p>
+      <w:pPr>
+        <w:pStyle w:val="Paragrafoelenco"/>
+        <w:numPr>
+          <w:ilvl w:val="0"/>
+          <w:numId w:val="46"/>
+        </w:numPr>
+        <w:ind w:right="680"/>
+        <w:jc w:val="both"/>
+        <w:rPr>
+          <w:rFonts w:cs="Times New Roman"/>
+          <w:b/>
+          <w:lang w:val="en-US"/>
+        </w:rPr>
+      </w:pPr>
+      <w:r>
+        <w:rPr>
+          <w:rFonts w:cs="Times New Roman"/>
+          <w:b/>
+          <w:lang w:val="en-US"/>
+        </w:rPr>
+        <w:t>D1</w:t>
+      </w:r>
+      <w:r>
+        <w:rPr>
+          <w:rFonts w:cs="Times New Roman"/>
+          <w:lang w:val="en-US"/>
+        </w:rPr>
+        <w:t>:</w:t>
+      </w:r>
+      <w:r>
+        <w:rPr>
+          <w:rFonts w:cs="Times New Roman"/>
+          <w:lang w:val="en-US"/>
+        </w:rPr>
+        <w:t xml:space="preserve"> </w:t>
+      </w:r>
+      <w:r>
+        <w:rPr>
+          <w:rFonts w:eastAsia="Times New Roman" w:cs="Arial"/>
+          <w:color w:val="000000"/>
+          <w:szCs w:val="22"/>
+          <w:lang w:val="en-US" w:eastAsia="it-IT"/>
+        </w:rPr>
+        <w:t>The devices that acquire users’ position provide correct enough location.</w:t>
+      </w:r>
+    </w:p>
+    <w:p>
+      <w:pPr>
+        <w:numPr>
+          <w:ilvl w:val="0"/>
+          <w:numId w:val="23"/>
+        </w:numPr>
+        <w:jc w:val="both"/>
+        <w:textAlignment w:val="baseline"/>
+        <w:rPr>
+          <w:rFonts w:eastAsia="Times New Roman" w:cs="Arial"/>
+          <w:color w:val="000000"/>
+          <w:szCs w:val="22"/>
+          <w:lang w:val="en-US" w:eastAsia="it-IT"/>
+        </w:rPr>
+      </w:pPr>
+      <w:r>
+        <w:rPr>
+          <w:rFonts w:cs="Times New Roman"/>
+          <w:b/>
+          <w:lang w:val="en-US"/>
+        </w:rPr>
+        <w:t>D2</w:t>
+      </w:r>
+      <w:r>
+        <w:rPr>
+          <w:rFonts w:cs="Times New Roman"/>
+          <w:lang w:val="en-US"/>
+        </w:rPr>
+        <w:t>:</w:t>
+      </w:r>
+      <w:r>
+        <w:rPr>
+          <w:rFonts w:cs="Times New Roman"/>
+          <w:b/>
+          <w:lang w:val="en-US"/>
+        </w:rPr>
+        <w:t xml:space="preserve"> </w:t>
+      </w:r>
+      <w:r>
+        <w:rPr>
+          <w:rFonts w:eastAsia="Times New Roman" w:cs="Arial"/>
+          <w:color w:val="000000"/>
+          <w:szCs w:val="22"/>
+          <w:lang w:val="en-US" w:eastAsia="it-IT"/>
+        </w:rPr>
+        <w:t>The sensors of devices that acquire users’ health parameters provide correct enough information.</w:t>
+      </w:r>
+    </w:p>
+    <w:p>
+      <w:pPr>
+        <w:ind w:right="680"/>
+        <w:jc w:val="both"/>
+        <w:rPr>
+          <w:rFonts w:cs="Times New Roman"/>
+          <w:b/>
+          <w:lang w:val="en-US"/>
+        </w:rPr>
+      </w:pPr>
+      <w:r>
+        <w:rPr>
+          <w:rFonts w:cs="Times New Roman"/>
+          <w:b/>
+          <w:lang w:val="en-US"/>
+        </w:rPr>
+        <w:tab/>
+      </w:r>
     </w:p>
     <w:p>
       <w:pPr>
@@ -15356,7 +15804,27 @@
           <w:szCs w:val="22"/>
           <w:lang w:val="en-US" w:eastAsia="it-IT"/>
         </w:rPr>
-        <w:t>G3: In case of emergency, the system must guarantee a reaction time (in reporting the emergency) of less than 5 seconds from the time the parameters are below the threshold.</w:t>
+        <w:t>G</w:t>
+      </w:r>
+      <w:r>
+        <w:rPr>
+          <w:rFonts w:eastAsia="Times New Roman" w:cs="Arial"/>
+          <w:b/>
+          <w:color w:val="000000"/>
+          <w:szCs w:val="22"/>
+          <w:lang w:val="en-US" w:eastAsia="it-IT"/>
+        </w:rPr>
+        <w:t>4</w:t>
+      </w:r>
+      <w:r>
+        <w:rPr>
+          <w:rFonts w:eastAsia="Times New Roman" w:cs="Arial"/>
+          <w:b/>
+          <w:color w:val="000000"/>
+          <w:szCs w:val="22"/>
+          <w:lang w:val="en-US" w:eastAsia="it-IT"/>
+        </w:rPr>
+        <w:t>: In case of emergency, the system must guarantee a reaction time (in reporting the emergency) of less than 5 seconds from the time the parameters are below the threshold.</w:t>
       </w:r>
     </w:p>
     <w:p>
@@ -15383,7 +15851,17 @@
           <w:szCs w:val="22"/>
           <w:lang w:val="en-US" w:eastAsia="it-IT"/>
         </w:rPr>
-        <w:t>R11</w:t>
+        <w:t>R1</w:t>
+      </w:r>
+      <w:r>
+        <w:rPr>
+          <w:rFonts w:eastAsia="Times New Roman" w:cs="Arial"/>
+          <w:b/>
+          <w:color w:val="000000"/>
+          <w:szCs w:val="22"/>
+          <w:lang w:val="en-US" w:eastAsia="it-IT"/>
+        </w:rPr>
+        <w:t>2</w:t>
       </w:r>
       <w:r>
         <w:rPr>
@@ -15494,6 +15972,7 @@
           <w:szCs w:val="22"/>
           <w:lang w:val="en-US" w:eastAsia="it-IT"/>
         </w:rPr>
+        <w:lastRenderedPageBreak/>
         <w:t>D6</w:t>
       </w:r>
       <w:r>
@@ -15525,6 +16004,55 @@
         </w:rPr>
         <w:t xml:space="preserve"> is exploited can provide real time information.</w:t>
       </w:r>
+    </w:p>
+    <w:p>
+      <w:pPr>
+        <w:numPr>
+          <w:ilvl w:val="0"/>
+          <w:numId w:val="24"/>
+        </w:numPr>
+        <w:spacing w:after="115" w:line="240" w:lineRule="auto"/>
+        <w:jc w:val="both"/>
+        <w:textAlignment w:val="baseline"/>
+        <w:rPr>
+          <w:rFonts w:eastAsia="Times New Roman" w:cs="Arial"/>
+          <w:color w:val="000000"/>
+          <w:szCs w:val="22"/>
+          <w:lang w:val="en-US" w:eastAsia="it-IT"/>
+        </w:rPr>
+      </w:pPr>
+      <w:r>
+        <w:rPr>
+          <w:rFonts w:eastAsia="Times New Roman" w:cs="Arial"/>
+          <w:b/>
+          <w:color w:val="000000"/>
+          <w:szCs w:val="22"/>
+          <w:lang w:val="en-US" w:eastAsia="it-IT"/>
+        </w:rPr>
+        <w:t>D9</w:t>
+      </w:r>
+      <w:r>
+        <w:rPr>
+          <w:rFonts w:eastAsia="Times New Roman" w:cs="Arial"/>
+          <w:color w:val="000000"/>
+          <w:szCs w:val="22"/>
+          <w:lang w:val="en-US" w:eastAsia="it-IT"/>
+        </w:rPr>
+        <w:t>: The internet connection works properly without failure.</w:t>
+      </w:r>
+    </w:p>
+    <w:p>
+      <w:pPr>
+        <w:ind w:left="720"/>
+        <w:jc w:val="both"/>
+        <w:textAlignment w:val="baseline"/>
+        <w:rPr>
+          <w:rFonts w:eastAsia="Times New Roman" w:cs="Arial"/>
+          <w:color w:val="000000"/>
+          <w:szCs w:val="22"/>
+          <w:lang w:val="en-US" w:eastAsia="it-IT"/>
+        </w:rPr>
+      </w:pPr>
     </w:p>
     <w:p>
       <w:pPr>
@@ -15544,7 +16072,27 @@
           <w:szCs w:val="22"/>
           <w:lang w:val="en-US" w:eastAsia="it-IT"/>
         </w:rPr>
-        <w:t>G4: The system must allow users who want to organize a run to define its path</w:t>
+        <w:t>G</w:t>
+      </w:r>
+      <w:r>
+        <w:rPr>
+          <w:rFonts w:eastAsia="Times New Roman" w:cs="Arial"/>
+          <w:b/>
+          <w:color w:val="000000"/>
+          <w:szCs w:val="22"/>
+          <w:lang w:val="en-US" w:eastAsia="it-IT"/>
+        </w:rPr>
+        <w:t>5</w:t>
+      </w:r>
+      <w:r>
+        <w:rPr>
+          <w:rFonts w:eastAsia="Times New Roman" w:cs="Arial"/>
+          <w:b/>
+          <w:color w:val="000000"/>
+          <w:szCs w:val="22"/>
+          <w:lang w:val="en-US" w:eastAsia="it-IT"/>
+        </w:rPr>
+        <w:t>: The system must allow users who want to organize a run to define its path</w:t>
       </w:r>
     </w:p>
     <w:p>
@@ -15571,7 +16119,17 @@
           <w:szCs w:val="22"/>
           <w:lang w:val="en-US" w:eastAsia="it-IT"/>
         </w:rPr>
-        <w:t>R12</w:t>
+        <w:t>R1</w:t>
+      </w:r>
+      <w:r>
+        <w:rPr>
+          <w:rFonts w:eastAsia="Times New Roman" w:cs="Arial"/>
+          <w:b/>
+          <w:color w:val="000000"/>
+          <w:szCs w:val="22"/>
+          <w:lang w:val="en-US" w:eastAsia="it-IT"/>
+        </w:rPr>
+        <w:t>3</w:t>
       </w:r>
       <w:r>
         <w:rPr>
@@ -15607,7 +16165,17 @@
           <w:szCs w:val="22"/>
           <w:lang w:val="en-US" w:eastAsia="it-IT"/>
         </w:rPr>
-        <w:t>R13</w:t>
+        <w:t>R1</w:t>
+      </w:r>
+      <w:r>
+        <w:rPr>
+          <w:rFonts w:eastAsia="Times New Roman" w:cs="Arial"/>
+          <w:b/>
+          <w:color w:val="000000"/>
+          <w:szCs w:val="22"/>
+          <w:lang w:val="en-US" w:eastAsia="it-IT"/>
+        </w:rPr>
+        <w:t>4</w:t>
       </w:r>
       <w:r>
         <w:rPr>
@@ -15674,6 +16242,56 @@
     </w:p>
     <w:p>
       <w:pPr>
+        <w:numPr>
+          <w:ilvl w:val="0"/>
+          <w:numId w:val="25"/>
+        </w:numPr>
+        <w:spacing w:after="115" w:line="240" w:lineRule="auto"/>
+        <w:jc w:val="both"/>
+        <w:textAlignment w:val="baseline"/>
+        <w:rPr>
+          <w:rFonts w:eastAsia="Times New Roman" w:cs="Arial"/>
+          <w:color w:val="000000"/>
+          <w:szCs w:val="22"/>
+          <w:lang w:val="en-US" w:eastAsia="it-IT"/>
+        </w:rPr>
+      </w:pPr>
+      <w:r>
+        <w:rPr>
+          <w:rFonts w:eastAsia="Times New Roman" w:cs="Arial"/>
+          <w:b/>
+          <w:color w:val="000000"/>
+          <w:szCs w:val="22"/>
+          <w:lang w:val="en-US" w:eastAsia="it-IT"/>
+        </w:rPr>
+        <w:t>D9</w:t>
+      </w:r>
+      <w:r>
+        <w:rPr>
+          <w:rFonts w:eastAsia="Times New Roman" w:cs="Arial"/>
+          <w:color w:val="000000"/>
+          <w:szCs w:val="22"/>
+          <w:lang w:val="en-US" w:eastAsia="it-IT"/>
+        </w:rPr>
+        <w:t>: The internet connection works properly without failure.</w:t>
+      </w:r>
+    </w:p>
+    <w:p>
+      <w:pPr>
+        <w:spacing w:after="115" w:line="240" w:lineRule="auto"/>
+        <w:ind w:left="720"/>
+        <w:jc w:val="both"/>
+        <w:textAlignment w:val="baseline"/>
+        <w:rPr>
+          <w:rFonts w:eastAsia="Times New Roman" w:cs="Arial"/>
+          <w:color w:val="000000"/>
+          <w:szCs w:val="22"/>
+          <w:lang w:val="en-US" w:eastAsia="it-IT"/>
+        </w:rPr>
+      </w:pPr>
+    </w:p>
+    <w:p>
+      <w:pPr>
         <w:jc w:val="both"/>
         <w:rPr>
           <w:rFonts w:eastAsia="Times New Roman" w:cs="Times New Roman"/>
@@ -15690,7 +16308,27 @@
           <w:szCs w:val="22"/>
           <w:lang w:val="en-US" w:eastAsia="it-IT"/>
         </w:rPr>
-        <w:t>G5: The system must allow participants to enroll to an organized run</w:t>
+        <w:t>G</w:t>
+      </w:r>
+      <w:r>
+        <w:rPr>
+          <w:rFonts w:eastAsia="Times New Roman" w:cs="Arial"/>
+          <w:b/>
+          <w:color w:val="000000"/>
+          <w:szCs w:val="22"/>
+          <w:lang w:val="en-US" w:eastAsia="it-IT"/>
+        </w:rPr>
+        <w:t>6</w:t>
+      </w:r>
+      <w:r>
+        <w:rPr>
+          <w:rFonts w:eastAsia="Times New Roman" w:cs="Arial"/>
+          <w:b/>
+          <w:color w:val="000000"/>
+          <w:szCs w:val="22"/>
+          <w:lang w:val="en-US" w:eastAsia="it-IT"/>
+        </w:rPr>
+        <w:t>: The system must allow participants to enroll to an organized run</w:t>
       </w:r>
     </w:p>
     <w:p>
@@ -15716,17 +16354,76 @@
           <w:szCs w:val="22"/>
           <w:lang w:val="en-US" w:eastAsia="it-IT"/>
         </w:rPr>
-        <w:t>R14</w:t>
+        <w:t>R1</w:t>
       </w:r>
       <w:r>
         <w:rPr>
           <w:rFonts w:eastAsia="Times New Roman" w:cs="Arial"/>
+          <w:b/>
+          <w:color w:val="000000"/>
+          <w:szCs w:val="22"/>
+          <w:lang w:val="en-US" w:eastAsia="it-IT"/>
+        </w:rPr>
+        <w:t>5</w:t>
+      </w:r>
+      <w:r>
+        <w:rPr>
+          <w:rFonts w:eastAsia="Times New Roman" w:cs="Arial"/>
           <w:color w:val="000000"/>
           <w:szCs w:val="22"/>
           <w:lang w:val="en-US" w:eastAsia="it-IT"/>
         </w:rPr>
         <w:t>: The system has to allow users to enroll for an organized run showing them the list of organized run on a calendar.</w:t>
       </w:r>
+    </w:p>
+    <w:p>
+      <w:pPr>
+        <w:numPr>
+          <w:ilvl w:val="0"/>
+          <w:numId w:val="26"/>
+        </w:numPr>
+        <w:spacing w:after="115" w:line="240" w:lineRule="auto"/>
+        <w:jc w:val="both"/>
+        <w:textAlignment w:val="baseline"/>
+        <w:rPr>
+          <w:rFonts w:eastAsia="Times New Roman" w:cs="Arial"/>
+          <w:color w:val="000000"/>
+          <w:szCs w:val="22"/>
+          <w:lang w:val="en-US" w:eastAsia="it-IT"/>
+        </w:rPr>
+      </w:pPr>
+      <w:r>
+        <w:rPr>
+          <w:rFonts w:eastAsia="Times New Roman" w:cs="Arial"/>
+          <w:b/>
+          <w:color w:val="000000"/>
+          <w:szCs w:val="22"/>
+          <w:lang w:val="en-US" w:eastAsia="it-IT"/>
+        </w:rPr>
+        <w:t>D9</w:t>
+      </w:r>
+      <w:r>
+        <w:rPr>
+          <w:rFonts w:eastAsia="Times New Roman" w:cs="Arial"/>
+          <w:color w:val="000000"/>
+          <w:szCs w:val="22"/>
+          <w:lang w:val="en-US" w:eastAsia="it-IT"/>
+        </w:rPr>
+        <w:t>: The internet connection works properly without failure.</w:t>
+      </w:r>
+    </w:p>
+    <w:p>
+      <w:pPr>
+        <w:ind w:left="720"/>
+        <w:jc w:val="both"/>
+        <w:textAlignment w:val="baseline"/>
+        <w:rPr>
+          <w:rFonts w:eastAsia="Times New Roman" w:cs="Arial"/>
+          <w:color w:val="000000"/>
+          <w:szCs w:val="22"/>
+          <w:lang w:val="en-US" w:eastAsia="it-IT"/>
+        </w:rPr>
+      </w:pPr>
     </w:p>
     <w:p>
       <w:pPr>
@@ -15746,7 +16443,27 @@
           <w:szCs w:val="22"/>
           <w:lang w:val="en-US" w:eastAsia="it-IT"/>
         </w:rPr>
-        <w:t>G6: The system shall allow spectators to see on a map the position of all runners during a run</w:t>
+        <w:t>G</w:t>
+      </w:r>
+      <w:r>
+        <w:rPr>
+          <w:rFonts w:eastAsia="Times New Roman" w:cs="Arial"/>
+          <w:b/>
+          <w:color w:val="000000"/>
+          <w:szCs w:val="22"/>
+          <w:lang w:val="en-US" w:eastAsia="it-IT"/>
+        </w:rPr>
+        <w:t>7</w:t>
+      </w:r>
+      <w:r>
+        <w:rPr>
+          <w:rFonts w:eastAsia="Times New Roman" w:cs="Arial"/>
+          <w:b/>
+          <w:color w:val="000000"/>
+          <w:szCs w:val="22"/>
+          <w:lang w:val="en-US" w:eastAsia="it-IT"/>
+        </w:rPr>
+        <w:t>: The system shall allow spectators to see on a map the position of all runners during a run</w:t>
       </w:r>
     </w:p>
     <w:p>
@@ -15773,7 +16490,17 @@
           <w:szCs w:val="22"/>
           <w:lang w:val="en-US" w:eastAsia="it-IT"/>
         </w:rPr>
-        <w:t>R15</w:t>
+        <w:t>R1</w:t>
+      </w:r>
+      <w:r>
+        <w:rPr>
+          <w:rFonts w:eastAsia="Times New Roman" w:cs="Arial"/>
+          <w:b/>
+          <w:color w:val="000000"/>
+          <w:szCs w:val="22"/>
+          <w:lang w:val="en-US" w:eastAsia="it-IT"/>
+        </w:rPr>
+        <w:t>6</w:t>
       </w:r>
       <w:r>
         <w:rPr>
@@ -15809,7 +16536,17 @@
           <w:szCs w:val="22"/>
           <w:lang w:val="en-US" w:eastAsia="it-IT"/>
         </w:rPr>
-        <w:t>R16</w:t>
+        <w:t>R1</w:t>
+      </w:r>
+      <w:r>
+        <w:rPr>
+          <w:rFonts w:eastAsia="Times New Roman" w:cs="Arial"/>
+          <w:b/>
+          <w:color w:val="000000"/>
+          <w:szCs w:val="22"/>
+          <w:lang w:val="en-US" w:eastAsia="it-IT"/>
+        </w:rPr>
+        <w:t>7</w:t>
       </w:r>
       <w:r>
         <w:rPr>
@@ -15844,7 +16581,6 @@
           <w:szCs w:val="22"/>
           <w:lang w:val="en-US" w:eastAsia="it-IT"/>
         </w:rPr>
-        <w:lastRenderedPageBreak/>
         <w:t>D8</w:t>
       </w:r>
       <w:r>
@@ -15855,6 +16591,42 @@
           <w:lang w:val="en-US" w:eastAsia="it-IT"/>
         </w:rPr>
         <w:t>: Each user that participates to a run wears the device acquiring data during the whole competition</w:t>
+      </w:r>
+    </w:p>
+    <w:p>
+      <w:pPr>
+        <w:numPr>
+          <w:ilvl w:val="0"/>
+          <w:numId w:val="27"/>
+        </w:numPr>
+        <w:spacing w:after="115" w:line="240" w:lineRule="auto"/>
+        <w:jc w:val="both"/>
+        <w:textAlignment w:val="baseline"/>
+        <w:rPr>
+          <w:rFonts w:eastAsia="Times New Roman" w:cs="Arial"/>
+          <w:color w:val="000000"/>
+          <w:szCs w:val="22"/>
+          <w:lang w:val="en-US" w:eastAsia="it-IT"/>
+        </w:rPr>
+      </w:pPr>
+      <w:r>
+        <w:rPr>
+          <w:rFonts w:eastAsia="Times New Roman" w:cs="Arial"/>
+          <w:b/>
+          <w:color w:val="000000"/>
+          <w:szCs w:val="22"/>
+          <w:lang w:val="en-US" w:eastAsia="it-IT"/>
+        </w:rPr>
+        <w:t>D9</w:t>
+      </w:r>
+      <w:r>
+        <w:rPr>
+          <w:rFonts w:eastAsia="Times New Roman" w:cs="Arial"/>
+          <w:color w:val="000000"/>
+          <w:szCs w:val="22"/>
+          <w:lang w:val="en-US" w:eastAsia="it-IT"/>
+        </w:rPr>
+        <w:t>: The internet connection works properly without failure.</w:t>
       </w:r>
     </w:p>
     <w:p>
@@ -15904,6 +16676,7 @@
           <w:szCs w:val="22"/>
           <w:lang w:val="en-US"/>
         </w:rPr>
+        <w:lastRenderedPageBreak/>
         <w:t xml:space="preserve">The system has to be able to serve a great number of users and third parties simultaneously. It has to guarantee quick, reactive and correct responses. Also, it’s important to underline that </w:t>
       </w:r>
       <w:proofErr w:type="spellStart"/>
@@ -16036,30 +16809,6 @@
           <w:szCs w:val="22"/>
           <w:lang w:val="en-US"/>
         </w:rPr>
-        <w:t>Body temperature: [°C]</w:t>
-      </w:r>
-    </w:p>
-    <w:p>
-      <w:pPr>
-        <w:pStyle w:val="Paragrafoelenco"/>
-        <w:numPr>
-          <w:ilvl w:val="0"/>
-          <w:numId w:val="35"/>
-        </w:numPr>
-        <w:ind w:right="680"/>
-        <w:jc w:val="both"/>
-        <w:rPr>
-          <w:rFonts w:cs="Times New Roman"/>
-          <w:szCs w:val="22"/>
-          <w:lang w:val="en-US"/>
-        </w:rPr>
-      </w:pPr>
-      <w:r>
-        <w:rPr>
-          <w:rFonts w:cs="Times New Roman"/>
-          <w:szCs w:val="22"/>
-          <w:lang w:val="en-US"/>
-        </w:rPr>
         <w:t>Distance: [Km]</w:t>
       </w:r>
     </w:p>
@@ -16211,26 +16960,48 @@
     </w:p>
     <w:p>
       <w:pPr>
-        <w:pStyle w:val="Paragrafoelenco"/>
-        <w:numPr>
-          <w:ilvl w:val="0"/>
-          <w:numId w:val="34"/>
-        </w:numPr>
         <w:ind w:right="680"/>
         <w:jc w:val="both"/>
         <w:rPr>
           <w:rFonts w:cs="Times New Roman"/>
-          <w:szCs w:val="22"/>
-          <w:lang w:val="en-US"/>
-        </w:rPr>
-      </w:pPr>
-      <w:r>
-        <w:rPr>
-          <w:rFonts w:cs="Times New Roman"/>
-          <w:szCs w:val="22"/>
-          <w:lang w:val="en-US"/>
-        </w:rPr>
-        <w:t>Sensor for body temperature monitoring</w:t>
+          <w:b/>
+          <w:szCs w:val="22"/>
+          <w:lang w:val="en-US"/>
+        </w:rPr>
+      </w:pPr>
+      <w:r>
+        <w:rPr>
+          <w:rFonts w:cs="Times New Roman"/>
+          <w:b/>
+          <w:szCs w:val="22"/>
+          <w:lang w:val="en-US"/>
+        </w:rPr>
+        <w:t>Other constraints</w:t>
+      </w:r>
+    </w:p>
+    <w:p>
+      <w:pPr>
+        <w:ind w:right="-7"/>
+        <w:jc w:val="both"/>
+        <w:rPr>
+          <w:szCs w:val="22"/>
+          <w:lang w:val="en-US"/>
+        </w:rPr>
+      </w:pPr>
+      <w:r>
+        <w:rPr>
+          <w:rFonts w:cs="Times New Roman"/>
+          <w:szCs w:val="22"/>
+          <w:lang w:val="en-US"/>
+        </w:rPr>
+        <w:t>The system must respect privacy policies, in particular the privacy of the users. In that sense, this is a critical aspect because third parties can request sensible data of the users. In case of a data request of a specific user, no data will be given to the third party unless the user authorizes it. Moreover, the user will see precisely what data he is asked to authorize the send. In case of a data request of a group of users, it won’t be given if the matching group has less than 1000 persons, in order to avoid a misuse of the data (</w:t>
+      </w:r>
+      <w:r>
+        <w:rPr>
+          <w:szCs w:val="22"/>
+          <w:lang w:val="en-US"/>
+        </w:rPr>
+        <w:t>For instance, if the third party is asking for data about 10-year-old children living in a certain street in Milano and the number of these children is two, then the third party could be able to derive their identity simply having people monitoring the residents of the street between 8.00 and 9.00 when kids go to school).</w:t>
       </w:r>
     </w:p>
     <w:p>
@@ -16239,19 +17010,68 @@
         <w:jc w:val="both"/>
         <w:rPr>
           <w:rFonts w:cs="Times New Roman"/>
-          <w:b/>
-          <w:szCs w:val="22"/>
-          <w:lang w:val="en-US"/>
-        </w:rPr>
-      </w:pPr>
-      <w:r>
-        <w:rPr>
-          <w:rFonts w:cs="Times New Roman"/>
-          <w:b/>
-          <w:szCs w:val="22"/>
-          <w:lang w:val="en-US"/>
-        </w:rPr>
-        <w:t>Other constraints</w:t>
+          <w:szCs w:val="22"/>
+          <w:lang w:val="en-US"/>
+        </w:rPr>
+      </w:pPr>
+      <w:r>
+        <w:rPr>
+          <w:rFonts w:cs="Times New Roman"/>
+          <w:szCs w:val="22"/>
+          <w:lang w:val="en-US"/>
+        </w:rPr>
+        <w:t>No data given by the user will be used for commercial uses.</w:t>
+      </w:r>
+    </w:p>
+    <w:p>
+      <w:pPr>
+        <w:ind w:right="680"/>
+        <w:rPr>
+          <w:rFonts w:cs="Times New Roman"/>
+          <w:sz w:val="30"/>
+          <w:szCs w:val="30"/>
+          <w:lang w:val="en-US"/>
+        </w:rPr>
+      </w:pPr>
+      <w:r>
+        <w:rPr>
+          <w:rFonts w:cs="Times New Roman"/>
+          <w:sz w:val="30"/>
+          <w:szCs w:val="30"/>
+          <w:lang w:val="en-US"/>
+        </w:rPr>
+        <w:lastRenderedPageBreak/>
+        <w:t>3.6 Software system attributes</w:t>
+      </w:r>
+    </w:p>
+    <w:p>
+      <w:pPr>
+        <w:ind w:right="680"/>
+        <w:jc w:val="both"/>
+        <w:rPr>
+          <w:rFonts w:cs="Times New Roman"/>
+          <w:sz w:val="26"/>
+          <w:szCs w:val="26"/>
+          <w:lang w:val="en-US"/>
+        </w:rPr>
+      </w:pPr>
+      <w:r>
+        <w:rPr>
+          <w:rFonts w:cs="Times New Roman"/>
+          <w:sz w:val="26"/>
+          <w:szCs w:val="26"/>
+          <w:lang w:val="en-US"/>
+        </w:rPr>
+        <w:t xml:space="preserve">3.6.1 </w:t>
+      </w:r>
+      <w:r>
+        <w:rPr>
+          <w:rFonts w:cs="Times New Roman"/>
+          <w:sz w:val="26"/>
+          <w:szCs w:val="26"/>
+          <w:lang w:val="en-US"/>
+        </w:rPr>
+        <w:t>Reliability</w:t>
       </w:r>
     </w:p>
     <w:p>
@@ -16259,33 +17079,172 @@
         <w:ind w:right="-7"/>
         <w:jc w:val="both"/>
         <w:rPr>
-          <w:szCs w:val="22"/>
-          <w:lang w:val="en-US"/>
-        </w:rPr>
-      </w:pPr>
-      <w:r>
-        <w:rPr>
-          <w:rFonts w:cs="Times New Roman"/>
-          <w:szCs w:val="22"/>
-          <w:lang w:val="en-US"/>
-        </w:rPr>
-        <w:t xml:space="preserve">The system must respect privacy policies, in particular the privacy of the users. In that sense, this is a critical aspect because third parties can request sensible data of the users. In case of a data request of a specific user, no data will be given to the third party unless the user authorizes it. Moreover, </w:t>
-      </w:r>
-      <w:r>
-        <w:rPr>
-          <w:rFonts w:cs="Times New Roman"/>
-          <w:szCs w:val="22"/>
-          <w:lang w:val="en-US"/>
-        </w:rPr>
-        <w:lastRenderedPageBreak/>
-        <w:t>the user will see precisely what data he is asked to authorize the send. In case of a data request of a group of users, it won’t be given if the matching group has less than 1000 persons, in order to avoid a misuse of the data (</w:t>
-      </w:r>
-      <w:r>
-        <w:rPr>
-          <w:szCs w:val="22"/>
-          <w:lang w:val="en-US"/>
-        </w:rPr>
-        <w:t>For instance, if the third party is asking for data about 10-year-old children living in a certain street in Milano and the number of these children is two, then the third party could be able to derive their identity simply having people monitoring the residents of the street between 8.00 and 9.00 when kids go to school).</w:t>
+          <w:rFonts w:cs="Times New Roman"/>
+          <w:szCs w:val="22"/>
+          <w:lang w:val="en-US"/>
+        </w:rPr>
+      </w:pPr>
+      <w:r>
+        <w:rPr>
+          <w:rFonts w:cs="Times New Roman"/>
+          <w:szCs w:val="22"/>
+          <w:lang w:val="en-US"/>
+        </w:rPr>
+        <w:t>The system must be able to run continuously without any interruptions. In order to do that, it must be ensured that the system is fault tolerant. For example, the central server</w:t>
+      </w:r>
+      <w:r>
+        <w:rPr>
+          <w:rFonts w:cs="Times New Roman"/>
+          <w:szCs w:val="22"/>
+          <w:lang w:val="en-US"/>
+        </w:rPr>
+        <w:t>,</w:t>
+      </w:r>
+      <w:r>
+        <w:rPr>
+          <w:rFonts w:cs="Times New Roman"/>
+          <w:szCs w:val="22"/>
+          <w:lang w:val="en-US"/>
+        </w:rPr>
+        <w:t xml:space="preserve"> </w:t>
+      </w:r>
+      <w:r>
+        <w:rPr>
+          <w:rFonts w:cs="Times New Roman"/>
+          <w:szCs w:val="22"/>
+          <w:lang w:val="en-US"/>
+        </w:rPr>
+        <w:t>which contains</w:t>
+      </w:r>
+      <w:r>
+        <w:rPr>
+          <w:rFonts w:cs="Times New Roman"/>
+          <w:szCs w:val="22"/>
+          <w:lang w:val="en-US"/>
+        </w:rPr>
+        <w:t xml:space="preserve"> the data</w:t>
+      </w:r>
+      <w:r>
+        <w:rPr>
+          <w:rFonts w:cs="Times New Roman"/>
+          <w:szCs w:val="22"/>
+          <w:lang w:val="en-US"/>
+        </w:rPr>
+        <w:t>,</w:t>
+      </w:r>
+      <w:r>
+        <w:rPr>
+          <w:rFonts w:cs="Times New Roman"/>
+          <w:szCs w:val="22"/>
+          <w:lang w:val="en-US"/>
+        </w:rPr>
+        <w:t xml:space="preserve"> should be duplicated</w:t>
+      </w:r>
+      <w:r>
+        <w:rPr>
+          <w:rFonts w:cs="Times New Roman"/>
+          <w:szCs w:val="22"/>
+          <w:lang w:val="en-US"/>
+        </w:rPr>
+        <w:t xml:space="preserve">, </w:t>
+      </w:r>
+      <w:r>
+        <w:rPr>
+          <w:rFonts w:cs="Times New Roman"/>
+          <w:szCs w:val="22"/>
+          <w:lang w:val="en-US"/>
+        </w:rPr>
+        <w:t>just like the</w:t>
+      </w:r>
+      <w:r>
+        <w:rPr>
+          <w:rFonts w:cs="Times New Roman"/>
+          <w:szCs w:val="22"/>
+          <w:lang w:val="en-US"/>
+        </w:rPr>
+        <w:t xml:space="preserve"> running processes, </w:t>
+      </w:r>
+      <w:r>
+        <w:rPr>
+          <w:rFonts w:cs="Times New Roman"/>
+          <w:szCs w:val="22"/>
+          <w:lang w:val="en-US"/>
+        </w:rPr>
+        <w:t>which provide</w:t>
+      </w:r>
+      <w:r>
+        <w:rPr>
+          <w:rFonts w:cs="Times New Roman"/>
+          <w:szCs w:val="22"/>
+          <w:lang w:val="en-US"/>
+        </w:rPr>
+        <w:t xml:space="preserve"> the services</w:t>
+      </w:r>
+      <w:r>
+        <w:rPr>
+          <w:rFonts w:cs="Times New Roman"/>
+          <w:szCs w:val="22"/>
+          <w:lang w:val="en-US"/>
+        </w:rPr>
+        <w:t>.</w:t>
+      </w:r>
+      <w:r>
+        <w:rPr>
+          <w:rFonts w:cs="Times New Roman"/>
+          <w:szCs w:val="22"/>
+          <w:lang w:val="en-US"/>
+        </w:rPr>
+        <w:t xml:space="preserve"> S</w:t>
+      </w:r>
+      <w:r>
+        <w:rPr>
+          <w:rFonts w:cs="Times New Roman"/>
+          <w:szCs w:val="22"/>
+          <w:lang w:val="en-US"/>
+        </w:rPr>
+        <w:t xml:space="preserve">ome techniques, like the </w:t>
+      </w:r>
+      <w:proofErr w:type="spellStart"/>
+      <w:r>
+        <w:rPr>
+          <w:rFonts w:cs="Times New Roman"/>
+          <w:szCs w:val="22"/>
+          <w:lang w:val="en-US"/>
+        </w:rPr>
+        <w:t>FloodSet</w:t>
+      </w:r>
+      <w:proofErr w:type="spellEnd"/>
+      <w:r>
+        <w:rPr>
+          <w:rFonts w:cs="Times New Roman"/>
+          <w:szCs w:val="22"/>
+          <w:lang w:val="en-US"/>
+        </w:rPr>
+        <w:t xml:space="preserve"> algorithm,</w:t>
+      </w:r>
+      <w:r>
+        <w:rPr>
+          <w:rFonts w:cs="Times New Roman"/>
+          <w:szCs w:val="22"/>
+          <w:lang w:val="en-US"/>
+        </w:rPr>
+        <w:t xml:space="preserve"> </w:t>
+      </w:r>
+      <w:r>
+        <w:rPr>
+          <w:rFonts w:cs="Times New Roman"/>
+          <w:szCs w:val="22"/>
+          <w:lang w:val="en-US"/>
+        </w:rPr>
+        <w:t>can</w:t>
+      </w:r>
+      <w:r>
+        <w:rPr>
+          <w:rFonts w:cs="Times New Roman"/>
+          <w:szCs w:val="22"/>
+          <w:lang w:val="en-US"/>
+        </w:rPr>
+        <w:t xml:space="preserve"> be adopted to ensure the required reliability.</w:t>
       </w:r>
     </w:p>
     <w:p>
@@ -16294,37 +17253,89 @@
         <w:jc w:val="both"/>
         <w:rPr>
           <w:rFonts w:cs="Times New Roman"/>
-          <w:szCs w:val="22"/>
-          <w:lang w:val="en-US"/>
-        </w:rPr>
-      </w:pPr>
-      <w:r>
-        <w:rPr>
-          <w:rFonts w:cs="Times New Roman"/>
-          <w:szCs w:val="22"/>
-          <w:lang w:val="en-US"/>
-        </w:rPr>
-        <w:t>No data given by the user will be used for commercial uses.</w:t>
-      </w:r>
-    </w:p>
-    <w:p>
-      <w:pPr>
-        <w:ind w:right="680"/>
-        <w:rPr>
-          <w:rFonts w:cs="Times New Roman"/>
-          <w:sz w:val="30"/>
-          <w:szCs w:val="30"/>
-          <w:lang w:val="en-US"/>
-        </w:rPr>
-      </w:pPr>
-      <w:r>
-        <w:rPr>
-          <w:rFonts w:cs="Times New Roman"/>
-          <w:sz w:val="30"/>
-          <w:szCs w:val="30"/>
-          <w:lang w:val="en-US"/>
-        </w:rPr>
-        <w:t>3.6 Software system attributes</w:t>
+          <w:sz w:val="26"/>
+          <w:szCs w:val="26"/>
+          <w:lang w:val="en-US"/>
+        </w:rPr>
+      </w:pPr>
+      <w:r>
+        <w:rPr>
+          <w:rFonts w:cs="Times New Roman"/>
+          <w:sz w:val="26"/>
+          <w:szCs w:val="26"/>
+          <w:lang w:val="en-US"/>
+        </w:rPr>
+        <w:t xml:space="preserve">3.6.2 </w:t>
+      </w:r>
+      <w:r>
+        <w:rPr>
+          <w:rFonts w:cs="Times New Roman"/>
+          <w:sz w:val="26"/>
+          <w:szCs w:val="26"/>
+          <w:lang w:val="en-US"/>
+        </w:rPr>
+        <w:t>Availability</w:t>
+      </w:r>
+    </w:p>
+    <w:p>
+      <w:pPr>
+        <w:ind w:right="-7"/>
+        <w:jc w:val="both"/>
+        <w:rPr>
+          <w:rFonts w:cs="Times New Roman"/>
+          <w:szCs w:val="22"/>
+          <w:lang w:val="en-US"/>
+        </w:rPr>
+      </w:pPr>
+      <w:r>
+        <w:rPr>
+          <w:rFonts w:cs="Times New Roman"/>
+          <w:szCs w:val="22"/>
+          <w:lang w:val="en-US"/>
+        </w:rPr>
+        <w:t xml:space="preserve">As </w:t>
+      </w:r>
+      <w:r>
+        <w:rPr>
+          <w:rFonts w:cs="Times New Roman"/>
+          <w:szCs w:val="22"/>
+          <w:lang w:val="en-US"/>
+        </w:rPr>
+        <w:t>mentioned before, a</w:t>
+      </w:r>
+      <w:r>
+        <w:rPr>
+          <w:rFonts w:cs="Times New Roman"/>
+          <w:szCs w:val="22"/>
+          <w:lang w:val="en-US"/>
+        </w:rPr>
+        <w:t xml:space="preserve"> fault tolerant architecture is needed.</w:t>
+      </w:r>
+      <w:r>
+        <w:rPr>
+          <w:rFonts w:cs="Times New Roman"/>
+          <w:szCs w:val="22"/>
+          <w:lang w:val="en-US"/>
+        </w:rPr>
+        <w:t xml:space="preserve"> It’s important to make different assumptions for each one of the services. Indeed, if Data4Help and Track4Run can be expected to be available 99.9% of the time, </w:t>
+      </w:r>
+      <w:proofErr w:type="spellStart"/>
+      <w:r>
+        <w:rPr>
+          <w:rFonts w:cs="Times New Roman"/>
+          <w:szCs w:val="22"/>
+          <w:lang w:val="en-US"/>
+        </w:rPr>
+        <w:t>AutomatedSOS</w:t>
+      </w:r>
+      <w:proofErr w:type="spellEnd"/>
+      <w:r>
+        <w:rPr>
+          <w:rFonts w:cs="Times New Roman"/>
+          <w:szCs w:val="22"/>
+          <w:lang w:val="en-US"/>
+        </w:rPr>
+        <w:t xml:space="preserve"> contains some critical aspects tied to the nature of the service itself. That’s why it is expected to have an availability of 99.999%.</w:t>
       </w:r>
     </w:p>
     <w:p>
@@ -16345,7 +17356,7 @@
           <w:szCs w:val="26"/>
           <w:lang w:val="en-US"/>
         </w:rPr>
-        <w:t xml:space="preserve">3.6.1 </w:t>
+        <w:t xml:space="preserve">3.6.3 </w:t>
       </w:r>
       <w:r>
         <w:rPr>
@@ -16354,7 +17365,7 @@
           <w:szCs w:val="26"/>
           <w:lang w:val="en-US"/>
         </w:rPr>
-        <w:t>Reliability</w:t>
+        <w:t>Security</w:t>
       </w:r>
     </w:p>
     <w:p>
@@ -16373,161 +17384,39 @@
           <w:szCs w:val="22"/>
           <w:lang w:val="en-US"/>
         </w:rPr>
-        <w:t>The system must be able to run continuously without any interruptions. In order to do that, it must be ensured that the system is fault tolerant. For example, the central server</w:t>
-      </w:r>
-      <w:r>
-        <w:rPr>
-          <w:rFonts w:cs="Times New Roman"/>
-          <w:szCs w:val="22"/>
-          <w:lang w:val="en-US"/>
-        </w:rPr>
-        <w:t>,</w:t>
-      </w:r>
-      <w:r>
-        <w:rPr>
-          <w:rFonts w:cs="Times New Roman"/>
-          <w:szCs w:val="22"/>
-          <w:lang w:val="en-US"/>
-        </w:rPr>
-        <w:t xml:space="preserve"> </w:t>
-      </w:r>
-      <w:r>
-        <w:rPr>
-          <w:rFonts w:cs="Times New Roman"/>
-          <w:szCs w:val="22"/>
-          <w:lang w:val="en-US"/>
-        </w:rPr>
-        <w:t>which contains</w:t>
-      </w:r>
-      <w:r>
-        <w:rPr>
-          <w:rFonts w:cs="Times New Roman"/>
-          <w:szCs w:val="22"/>
-          <w:lang w:val="en-US"/>
-        </w:rPr>
-        <w:t xml:space="preserve"> the data</w:t>
-      </w:r>
-      <w:r>
-        <w:rPr>
-          <w:rFonts w:cs="Times New Roman"/>
-          <w:szCs w:val="22"/>
-          <w:lang w:val="en-US"/>
-        </w:rPr>
-        <w:t>,</w:t>
-      </w:r>
-      <w:r>
-        <w:rPr>
-          <w:rFonts w:cs="Times New Roman"/>
-          <w:szCs w:val="22"/>
-          <w:lang w:val="en-US"/>
-        </w:rPr>
-        <w:t xml:space="preserve"> should be duplicated</w:t>
-      </w:r>
-      <w:r>
-        <w:rPr>
-          <w:rFonts w:cs="Times New Roman"/>
-          <w:szCs w:val="22"/>
-          <w:lang w:val="en-US"/>
-        </w:rPr>
-        <w:t xml:space="preserve">, </w:t>
-      </w:r>
-      <w:r>
-        <w:rPr>
-          <w:rFonts w:cs="Times New Roman"/>
-          <w:szCs w:val="22"/>
-          <w:lang w:val="en-US"/>
-        </w:rPr>
-        <w:t>just like the</w:t>
-      </w:r>
-      <w:r>
-        <w:rPr>
-          <w:rFonts w:cs="Times New Roman"/>
-          <w:szCs w:val="22"/>
-          <w:lang w:val="en-US"/>
-        </w:rPr>
-        <w:t xml:space="preserve"> running processes, </w:t>
-      </w:r>
-      <w:r>
-        <w:rPr>
-          <w:rFonts w:cs="Times New Roman"/>
-          <w:szCs w:val="22"/>
-          <w:lang w:val="en-US"/>
-        </w:rPr>
-        <w:t>which provide</w:t>
-      </w:r>
-      <w:r>
-        <w:rPr>
-          <w:rFonts w:cs="Times New Roman"/>
-          <w:szCs w:val="22"/>
-          <w:lang w:val="en-US"/>
-        </w:rPr>
-        <w:t xml:space="preserve"> the services</w:t>
-      </w:r>
-      <w:r>
-        <w:rPr>
-          <w:rFonts w:cs="Times New Roman"/>
-          <w:szCs w:val="22"/>
-          <w:lang w:val="en-US"/>
-        </w:rPr>
-        <w:t>.</w:t>
-      </w:r>
-      <w:r>
-        <w:rPr>
-          <w:rFonts w:cs="Times New Roman"/>
-          <w:szCs w:val="22"/>
-          <w:lang w:val="en-US"/>
-        </w:rPr>
-        <w:t xml:space="preserve"> S</w:t>
-      </w:r>
-      <w:r>
-        <w:rPr>
-          <w:rFonts w:cs="Times New Roman"/>
-          <w:szCs w:val="22"/>
-          <w:lang w:val="en-US"/>
-        </w:rPr>
-        <w:t xml:space="preserve">ome techniques, like the </w:t>
-      </w:r>
-      <w:proofErr w:type="spellStart"/>
-      <w:r>
-        <w:rPr>
-          <w:rFonts w:cs="Times New Roman"/>
-          <w:szCs w:val="22"/>
-          <w:lang w:val="en-US"/>
-        </w:rPr>
-        <w:t>FloodSet</w:t>
-      </w:r>
-      <w:proofErr w:type="spellEnd"/>
-      <w:r>
-        <w:rPr>
-          <w:rFonts w:cs="Times New Roman"/>
-          <w:szCs w:val="22"/>
-          <w:lang w:val="en-US"/>
-        </w:rPr>
-        <w:t xml:space="preserve"> algorithm,</w:t>
-      </w:r>
-      <w:r>
-        <w:rPr>
-          <w:rFonts w:cs="Times New Roman"/>
-          <w:szCs w:val="22"/>
-          <w:lang w:val="en-US"/>
-        </w:rPr>
-        <w:t xml:space="preserve"> </w:t>
-      </w:r>
-      <w:r>
-        <w:rPr>
-          <w:rFonts w:cs="Times New Roman"/>
-          <w:szCs w:val="22"/>
-          <w:lang w:val="en-US"/>
-        </w:rPr>
-        <w:t>can</w:t>
-      </w:r>
-      <w:r>
-        <w:rPr>
-          <w:rFonts w:cs="Times New Roman"/>
-          <w:szCs w:val="22"/>
-          <w:lang w:val="en-US"/>
-        </w:rPr>
-        <w:t xml:space="preserve"> be adopted to ensure the required reliability.</w:t>
+        <w:t>The data provided by the user contains</w:t>
+      </w:r>
+      <w:r>
+        <w:rPr>
+          <w:rFonts w:cs="Times New Roman"/>
+          <w:szCs w:val="22"/>
+          <w:lang w:val="en-US"/>
+        </w:rPr>
+        <w:t xml:space="preserve"> sensitive information, </w:t>
+      </w:r>
+      <w:r>
+        <w:rPr>
+          <w:rFonts w:cs="Times New Roman"/>
+          <w:szCs w:val="22"/>
+          <w:lang w:val="en-US"/>
+        </w:rPr>
+        <w:t>so the security aspect is of primary importance. The central database on which the data reside must be protect by all the necessary measures to avoid any external and internal attack and also to handle malfunctions of the hardware. For the purpose of sending the data,</w:t>
+      </w:r>
+      <w:r>
+        <w:rPr>
+          <w:rFonts w:cs="Times New Roman"/>
+          <w:szCs w:val="22"/>
+          <w:lang w:val="en-US"/>
+        </w:rPr>
+        <w:t xml:space="preserve"> encryption technique must be </w:t>
+      </w:r>
+      <w:r>
+        <w:rPr>
+          <w:rFonts w:cs="Times New Roman"/>
+          <w:szCs w:val="22"/>
+          <w:lang w:val="en-US"/>
+        </w:rPr>
+        <w:t>used in order to guarantee privacy and consistency.</w:t>
       </w:r>
     </w:p>
     <w:p>
@@ -16548,7 +17437,7 @@
           <w:szCs w:val="26"/>
           <w:lang w:val="en-US"/>
         </w:rPr>
-        <w:t xml:space="preserve">3.6.2 </w:t>
+        <w:t xml:space="preserve">3.6.4 </w:t>
       </w:r>
       <w:r>
         <w:rPr>
@@ -16557,7 +17446,7 @@
           <w:szCs w:val="26"/>
           <w:lang w:val="en-US"/>
         </w:rPr>
-        <w:t>Availability</w:t>
+        <w:t>Maintainability</w:t>
       </w:r>
     </w:p>
     <w:p>
@@ -16576,49 +17465,71 @@
           <w:szCs w:val="22"/>
           <w:lang w:val="en-US"/>
         </w:rPr>
-        <w:t xml:space="preserve">As </w:t>
-      </w:r>
-      <w:r>
-        <w:rPr>
-          <w:rFonts w:cs="Times New Roman"/>
-          <w:szCs w:val="22"/>
-          <w:lang w:val="en-US"/>
-        </w:rPr>
-        <w:t>mentioned before, a</w:t>
-      </w:r>
-      <w:r>
-        <w:rPr>
-          <w:rFonts w:cs="Times New Roman"/>
-          <w:szCs w:val="22"/>
-          <w:lang w:val="en-US"/>
-        </w:rPr>
-        <w:t xml:space="preserve"> fault tolerant architecture is needed.</w:t>
-      </w:r>
-      <w:r>
-        <w:rPr>
-          <w:rFonts w:cs="Times New Roman"/>
-          <w:szCs w:val="22"/>
-          <w:lang w:val="en-US"/>
-        </w:rPr>
-        <w:t xml:space="preserve"> It’s important to make different assumptions for each one of the services. Indeed, if Data4Help and Track4Run can be expected to be available 99.9% of the time, </w:t>
-      </w:r>
-      <w:proofErr w:type="spellStart"/>
-      <w:r>
-        <w:rPr>
-          <w:rFonts w:cs="Times New Roman"/>
-          <w:szCs w:val="22"/>
-          <w:lang w:val="en-US"/>
-        </w:rPr>
-        <w:t>AutomatedSOS</w:t>
-      </w:r>
-      <w:proofErr w:type="spellEnd"/>
-      <w:r>
-        <w:rPr>
-          <w:rFonts w:cs="Times New Roman"/>
-          <w:szCs w:val="22"/>
-          <w:lang w:val="en-US"/>
-        </w:rPr>
-        <w:t xml:space="preserve"> contains some critical aspects tied to the nature of the service itself. That’s why it is expected to have an availability of 99.999%.</w:t>
+        <w:t xml:space="preserve">The </w:t>
+      </w:r>
+      <w:r>
+        <w:rPr>
+          <w:rFonts w:cs="Times New Roman"/>
+          <w:szCs w:val="22"/>
+          <w:lang w:val="en-US"/>
+        </w:rPr>
+        <w:t>development of the application must be done so that in the future it will be easy to fix and</w:t>
+      </w:r>
+      <w:r>
+        <w:rPr>
+          <w:rFonts w:cs="Times New Roman"/>
+          <w:szCs w:val="22"/>
+          <w:lang w:val="en-US"/>
+        </w:rPr>
+        <w:t xml:space="preserve"> modify</w:t>
+      </w:r>
+      <w:r>
+        <w:rPr>
+          <w:rFonts w:cs="Times New Roman"/>
+          <w:szCs w:val="22"/>
+          <w:lang w:val="en-US"/>
+        </w:rPr>
+        <w:t xml:space="preserve"> it, according to the circumstances, and also </w:t>
+      </w:r>
+      <w:r>
+        <w:rPr>
+          <w:rFonts w:cs="Times New Roman"/>
+          <w:szCs w:val="22"/>
+          <w:lang w:val="en-US"/>
+        </w:rPr>
+        <w:t xml:space="preserve">in order to let cost of those operations be cheap.  Appropriate design patterns will be used, as it will be better explained in </w:t>
+      </w:r>
+      <w:r>
+        <w:rPr>
+          <w:rFonts w:cs="Times New Roman"/>
+          <w:szCs w:val="22"/>
+          <w:lang w:val="en-US"/>
+        </w:rPr>
+        <w:t>a further</w:t>
+      </w:r>
+      <w:r>
+        <w:rPr>
+          <w:rFonts w:cs="Times New Roman"/>
+          <w:szCs w:val="22"/>
+          <w:lang w:val="en-US"/>
+        </w:rPr>
+        <w:t xml:space="preserve"> </w:t>
+      </w:r>
+      <w:r>
+        <w:rPr>
+          <w:rFonts w:cs="Times New Roman"/>
+          <w:szCs w:val="22"/>
+          <w:lang w:val="en-US"/>
+        </w:rPr>
+        <w:t>document</w:t>
+      </w:r>
+      <w:r>
+        <w:rPr>
+          <w:rFonts w:cs="Times New Roman"/>
+          <w:szCs w:val="22"/>
+          <w:lang w:val="en-US"/>
+        </w:rPr>
+        <w:t>.</w:t>
       </w:r>
     </w:p>
     <w:p>
@@ -16639,7 +17550,7 @@
           <w:szCs w:val="26"/>
           <w:lang w:val="en-US"/>
         </w:rPr>
-        <w:t xml:space="preserve">3.6.3 </w:t>
+        <w:t xml:space="preserve">3.6.5 </w:t>
       </w:r>
       <w:r>
         <w:rPr>
@@ -16648,7 +17559,7 @@
           <w:szCs w:val="26"/>
           <w:lang w:val="en-US"/>
         </w:rPr>
-        <w:t>Security</w:t>
+        <w:t>Compatibility</w:t>
       </w:r>
     </w:p>
     <w:p>
@@ -16667,201 +17578,6 @@
           <w:szCs w:val="22"/>
           <w:lang w:val="en-US"/>
         </w:rPr>
-        <w:t>The data provided by the user contains</w:t>
-      </w:r>
-      <w:r>
-        <w:rPr>
-          <w:rFonts w:cs="Times New Roman"/>
-          <w:szCs w:val="22"/>
-          <w:lang w:val="en-US"/>
-        </w:rPr>
-        <w:t xml:space="preserve"> sensitive information, </w:t>
-      </w:r>
-      <w:r>
-        <w:rPr>
-          <w:rFonts w:cs="Times New Roman"/>
-          <w:szCs w:val="22"/>
-          <w:lang w:val="en-US"/>
-        </w:rPr>
-        <w:t>so the security aspect is of primary importance. The central database on which the data reside must be protect by all the necessary measures to avoid any external and internal attack and also to handle malfunctions of the hardware. For the purpose of sending the data,</w:t>
-      </w:r>
-      <w:r>
-        <w:rPr>
-          <w:rFonts w:cs="Times New Roman"/>
-          <w:szCs w:val="22"/>
-          <w:lang w:val="en-US"/>
-        </w:rPr>
-        <w:t xml:space="preserve"> encryption technique must be </w:t>
-      </w:r>
-      <w:r>
-        <w:rPr>
-          <w:rFonts w:cs="Times New Roman"/>
-          <w:szCs w:val="22"/>
-          <w:lang w:val="en-US"/>
-        </w:rPr>
-        <w:t>used in order to guarantee privacy and consistency.</w:t>
-      </w:r>
-    </w:p>
-    <w:p>
-      <w:pPr>
-        <w:ind w:right="680"/>
-        <w:jc w:val="both"/>
-        <w:rPr>
-          <w:rFonts w:cs="Times New Roman"/>
-          <w:sz w:val="26"/>
-          <w:szCs w:val="26"/>
-          <w:lang w:val="en-US"/>
-        </w:rPr>
-      </w:pPr>
-      <w:r>
-        <w:rPr>
-          <w:rFonts w:cs="Times New Roman"/>
-          <w:sz w:val="26"/>
-          <w:szCs w:val="26"/>
-          <w:lang w:val="en-US"/>
-        </w:rPr>
-        <w:t xml:space="preserve">3.6.4 </w:t>
-      </w:r>
-      <w:r>
-        <w:rPr>
-          <w:rFonts w:cs="Times New Roman"/>
-          <w:sz w:val="26"/>
-          <w:szCs w:val="26"/>
-          <w:lang w:val="en-US"/>
-        </w:rPr>
-        <w:t>Maintainability</w:t>
-      </w:r>
-    </w:p>
-    <w:p>
-      <w:pPr>
-        <w:ind w:right="-7"/>
-        <w:jc w:val="both"/>
-        <w:rPr>
-          <w:rFonts w:cs="Times New Roman"/>
-          <w:szCs w:val="22"/>
-          <w:lang w:val="en-US"/>
-        </w:rPr>
-      </w:pPr>
-      <w:r>
-        <w:rPr>
-          <w:rFonts w:cs="Times New Roman"/>
-          <w:szCs w:val="22"/>
-          <w:lang w:val="en-US"/>
-        </w:rPr>
-        <w:t xml:space="preserve">The </w:t>
-      </w:r>
-      <w:r>
-        <w:rPr>
-          <w:rFonts w:cs="Times New Roman"/>
-          <w:szCs w:val="22"/>
-          <w:lang w:val="en-US"/>
-        </w:rPr>
-        <w:t>development of the application must be done so that in the future it will be easy to fix and</w:t>
-      </w:r>
-      <w:r>
-        <w:rPr>
-          <w:rFonts w:cs="Times New Roman"/>
-          <w:szCs w:val="22"/>
-          <w:lang w:val="en-US"/>
-        </w:rPr>
-        <w:t xml:space="preserve"> modify</w:t>
-      </w:r>
-      <w:r>
-        <w:rPr>
-          <w:rFonts w:cs="Times New Roman"/>
-          <w:szCs w:val="22"/>
-          <w:lang w:val="en-US"/>
-        </w:rPr>
-        <w:t xml:space="preserve"> it, according to the circumstances, and also </w:t>
-      </w:r>
-      <w:r>
-        <w:rPr>
-          <w:rFonts w:cs="Times New Roman"/>
-          <w:szCs w:val="22"/>
-          <w:lang w:val="en-US"/>
-        </w:rPr>
-        <w:t xml:space="preserve">in order to let cost of those operations be cheap.  Appropriate design patterns will be used, as it will be better explained in </w:t>
-      </w:r>
-      <w:r>
-        <w:rPr>
-          <w:rFonts w:cs="Times New Roman"/>
-          <w:szCs w:val="22"/>
-          <w:lang w:val="en-US"/>
-        </w:rPr>
-        <w:t>a further</w:t>
-      </w:r>
-      <w:r>
-        <w:rPr>
-          <w:rFonts w:cs="Times New Roman"/>
-          <w:szCs w:val="22"/>
-          <w:lang w:val="en-US"/>
-        </w:rPr>
-        <w:t xml:space="preserve"> </w:t>
-      </w:r>
-      <w:r>
-        <w:rPr>
-          <w:rFonts w:cs="Times New Roman"/>
-          <w:szCs w:val="22"/>
-          <w:lang w:val="en-US"/>
-        </w:rPr>
-        <w:t>document</w:t>
-      </w:r>
-      <w:r>
-        <w:rPr>
-          <w:rFonts w:cs="Times New Roman"/>
-          <w:szCs w:val="22"/>
-          <w:lang w:val="en-US"/>
-        </w:rPr>
-        <w:t>.</w:t>
-      </w:r>
-    </w:p>
-    <w:p>
-      <w:pPr>
-        <w:ind w:right="680"/>
-        <w:jc w:val="both"/>
-        <w:rPr>
-          <w:rFonts w:cs="Times New Roman"/>
-          <w:sz w:val="26"/>
-          <w:szCs w:val="26"/>
-          <w:lang w:val="en-US"/>
-        </w:rPr>
-      </w:pPr>
-      <w:r>
-        <w:rPr>
-          <w:rFonts w:cs="Times New Roman"/>
-          <w:sz w:val="26"/>
-          <w:szCs w:val="26"/>
-          <w:lang w:val="en-US"/>
-        </w:rPr>
-        <w:t xml:space="preserve">3.6.5 </w:t>
-      </w:r>
-      <w:r>
-        <w:rPr>
-          <w:rFonts w:cs="Times New Roman"/>
-          <w:sz w:val="26"/>
-          <w:szCs w:val="26"/>
-          <w:lang w:val="en-US"/>
-        </w:rPr>
-        <w:t>Compatibility</w:t>
-      </w:r>
-    </w:p>
-    <w:p>
-      <w:pPr>
-        <w:ind w:right="-7"/>
-        <w:jc w:val="both"/>
-        <w:rPr>
-          <w:rFonts w:cs="Times New Roman"/>
-          <w:szCs w:val="22"/>
-          <w:lang w:val="en-US"/>
-        </w:rPr>
-      </w:pPr>
-      <w:r>
-        <w:rPr>
-          <w:rFonts w:cs="Times New Roman"/>
-          <w:szCs w:val="22"/>
-          <w:lang w:val="en-US"/>
-        </w:rPr>
-        <w:lastRenderedPageBreak/>
         <w:t xml:space="preserve">The application </w:t>
       </w:r>
       <w:r>
@@ -16927,7 +17643,7 @@
 </file>
 
 <file path=word/endnotes.xml><?xml version="1.0" encoding="utf-8"?>
-<w:endnotes xmlns:wpc="http://schemas.microsoft.com/office/word/2010/wordprocessingCanvas" xmlns:mc="http://schemas.openxmlformats.org/markup-compatibility/2006" xmlns:o="urn:schemas-microsoft-com:office:office" xmlns:r="http://schemas.openxmlformats.org/officeDocument/2006/relationships" xmlns:m="http://schemas.openxmlformats.org/officeDocument/2006/math" xmlns:v="urn:schemas-microsoft-com:vml" xmlns:wp14="http://schemas.microsoft.com/office/word/2010/wordprocessingDrawing" xmlns:wp="http://schemas.openxmlformats.org/drawingml/2006/wordprocessingDrawing" xmlns:w10="urn:schemas-microsoft-com:office:word" xmlns:w="http://schemas.openxmlformats.org/wordprocessingml/2006/main" xmlns:w14="http://schemas.microsoft.com/office/word/2010/wordml" xmlns:w15="http://schemas.microsoft.com/office/word/2012/wordml" xmlns:wpg="http://schemas.microsoft.com/office/word/2010/wordprocessingGroup" xmlns:wpi="http://schemas.microsoft.com/office/word/2010/wordprocessingInk" xmlns:wne="http://schemas.microsoft.com/office/word/2006/wordml" xmlns:wps="http://schemas.microsoft.com/office/word/2010/wordprocessingShape" mc:Ignorable="w14 w15 wp14">
+<w:endnotes xmlns:wpc="http://schemas.microsoft.com/office/word/2010/wordprocessingCanvas" xmlns:cx="http://schemas.microsoft.com/office/drawing/2014/chartex" xmlns:cx1="http://schemas.microsoft.com/office/drawing/2015/9/8/chartex" xmlns:cx2="http://schemas.microsoft.com/office/drawing/2015/10/21/chartex" xmlns:cx3="http://schemas.microsoft.com/office/drawing/2016/5/9/chartex" xmlns:cx4="http://schemas.microsoft.com/office/drawing/2016/5/10/chartex" xmlns:cx5="http://schemas.microsoft.com/office/drawing/2016/5/11/chartex" xmlns:cx6="http://schemas.microsoft.com/office/drawing/2016/5/12/chartex" xmlns:cx7="http://schemas.microsoft.com/office/drawing/2016/5/13/chartex" xmlns:cx8="http://schemas.microsoft.com/office/drawing/2016/5/14/chartex" xmlns:mc="http://schemas.openxmlformats.org/markup-compatibility/2006" xmlns:aink="http://schemas.microsoft.com/office/drawing/2016/ink" xmlns:am3d="http://schemas.microsoft.com/office/drawing/2017/model3d" xmlns:o="urn:schemas-microsoft-com:office:office" xmlns:r="http://schemas.openxmlformats.org/officeDocument/2006/relationships" xmlns:m="http://schemas.openxmlformats.org/officeDocument/2006/math" xmlns:v="urn:schemas-microsoft-com:vml" xmlns:wp14="http://schemas.microsoft.com/office/word/2010/wordprocessingDrawing" xmlns:wp="http://schemas.openxmlformats.org/drawingml/2006/wordprocessingDrawing" xmlns:w10="urn:schemas-microsoft-com:office:word" xmlns:w="http://schemas.openxmlformats.org/wordprocessingml/2006/main" xmlns:w14="http://schemas.microsoft.com/office/word/2010/wordml" xmlns:w15="http://schemas.microsoft.com/office/word/2012/wordml" xmlns:w16cid="http://schemas.microsoft.com/office/word/2016/wordml/cid" xmlns:w16se="http://schemas.microsoft.com/office/word/2015/wordml/symex" xmlns:wpg="http://schemas.microsoft.com/office/word/2010/wordprocessingGroup" xmlns:wpi="http://schemas.microsoft.com/office/word/2010/wordprocessingInk" xmlns:wne="http://schemas.microsoft.com/office/word/2006/wordml" xmlns:wps="http://schemas.microsoft.com/office/word/2010/wordprocessingShape" mc:Ignorable="w14 w15 w16se w16cid wp14">
   <w:endnote w:type="separator" w:id="-1">
     <w:p>
       <w:pPr>
@@ -16952,7 +17668,7 @@
 </file>
 
 <file path=word/footer1.xml><?xml version="1.0" encoding="utf-8"?>
-<w:ftr xmlns:wpc="http://schemas.microsoft.com/office/word/2010/wordprocessingCanvas" xmlns:mc="http://schemas.openxmlformats.org/markup-compatibility/2006" xmlns:o="urn:schemas-microsoft-com:office:office" xmlns:r="http://schemas.openxmlformats.org/officeDocument/2006/relationships" xmlns:m="http://schemas.openxmlformats.org/officeDocument/2006/math" xmlns:v="urn:schemas-microsoft-com:vml" xmlns:wp14="http://schemas.microsoft.com/office/word/2010/wordprocessingDrawing" xmlns:wp="http://schemas.openxmlformats.org/drawingml/2006/wordprocessingDrawing" xmlns:w10="urn:schemas-microsoft-com:office:word" xmlns:w="http://schemas.openxmlformats.org/wordprocessingml/2006/main" xmlns:w14="http://schemas.microsoft.com/office/word/2010/wordml" xmlns:w15="http://schemas.microsoft.com/office/word/2012/wordml" xmlns:wpg="http://schemas.microsoft.com/office/word/2010/wordprocessingGroup" xmlns:wpi="http://schemas.microsoft.com/office/word/2010/wordprocessingInk" xmlns:wne="http://schemas.microsoft.com/office/word/2006/wordml" xmlns:wps="http://schemas.microsoft.com/office/word/2010/wordprocessingShape" mc:Ignorable="w14 w15 wp14">
+<w:ftr xmlns:wpc="http://schemas.microsoft.com/office/word/2010/wordprocessingCanvas" xmlns:cx="http://schemas.microsoft.com/office/drawing/2014/chartex" xmlns:cx1="http://schemas.microsoft.com/office/drawing/2015/9/8/chartex" xmlns:cx2="http://schemas.microsoft.com/office/drawing/2015/10/21/chartex" xmlns:cx3="http://schemas.microsoft.com/office/drawing/2016/5/9/chartex" xmlns:cx4="http://schemas.microsoft.com/office/drawing/2016/5/10/chartex" xmlns:cx5="http://schemas.microsoft.com/office/drawing/2016/5/11/chartex" xmlns:cx6="http://schemas.microsoft.com/office/drawing/2016/5/12/chartex" xmlns:cx7="http://schemas.microsoft.com/office/drawing/2016/5/13/chartex" xmlns:cx8="http://schemas.microsoft.com/office/drawing/2016/5/14/chartex" xmlns:mc="http://schemas.openxmlformats.org/markup-compatibility/2006" xmlns:aink="http://schemas.microsoft.com/office/drawing/2016/ink" xmlns:am3d="http://schemas.microsoft.com/office/drawing/2017/model3d" xmlns:o="urn:schemas-microsoft-com:office:office" xmlns:r="http://schemas.openxmlformats.org/officeDocument/2006/relationships" xmlns:m="http://schemas.openxmlformats.org/officeDocument/2006/math" xmlns:v="urn:schemas-microsoft-com:vml" xmlns:wp14="http://schemas.microsoft.com/office/word/2010/wordprocessingDrawing" xmlns:wp="http://schemas.openxmlformats.org/drawingml/2006/wordprocessingDrawing" xmlns:w10="urn:schemas-microsoft-com:office:word" xmlns:w="http://schemas.openxmlformats.org/wordprocessingml/2006/main" xmlns:w14="http://schemas.microsoft.com/office/word/2010/wordml" xmlns:w15="http://schemas.microsoft.com/office/word/2012/wordml" xmlns:w16cid="http://schemas.microsoft.com/office/word/2016/wordml/cid" xmlns:w16se="http://schemas.microsoft.com/office/word/2015/wordml/symex" xmlns:wpg="http://schemas.microsoft.com/office/word/2010/wordprocessingGroup" xmlns:wpi="http://schemas.microsoft.com/office/word/2010/wordprocessingInk" xmlns:wne="http://schemas.microsoft.com/office/word/2006/wordml" xmlns:wps="http://schemas.microsoft.com/office/word/2010/wordprocessingShape" mc:Ignorable="w14 w15 w16se w16cid wp14">
   <w:sdt>
     <w:sdtPr>
       <w:rPr>
@@ -17009,7 +17725,7 @@
 </file>
 
 <file path=word/footer2.xml><?xml version="1.0" encoding="utf-8"?>
-<w:ftr xmlns:wpc="http://schemas.microsoft.com/office/word/2010/wordprocessingCanvas" xmlns:mc="http://schemas.openxmlformats.org/markup-compatibility/2006" xmlns:o="urn:schemas-microsoft-com:office:office" xmlns:r="http://schemas.openxmlformats.org/officeDocument/2006/relationships" xmlns:m="http://schemas.openxmlformats.org/officeDocument/2006/math" xmlns:v="urn:schemas-microsoft-com:vml" xmlns:wp14="http://schemas.microsoft.com/office/word/2010/wordprocessingDrawing" xmlns:wp="http://schemas.openxmlformats.org/drawingml/2006/wordprocessingDrawing" xmlns:w10="urn:schemas-microsoft-com:office:word" xmlns:w="http://schemas.openxmlformats.org/wordprocessingml/2006/main" xmlns:w14="http://schemas.microsoft.com/office/word/2010/wordml" xmlns:w15="http://schemas.microsoft.com/office/word/2012/wordml" xmlns:wpg="http://schemas.microsoft.com/office/word/2010/wordprocessingGroup" xmlns:wpi="http://schemas.microsoft.com/office/word/2010/wordprocessingInk" xmlns:wne="http://schemas.microsoft.com/office/word/2006/wordml" xmlns:wps="http://schemas.microsoft.com/office/word/2010/wordprocessingShape" mc:Ignorable="w14 w15 wp14">
+<w:ftr xmlns:wpc="http://schemas.microsoft.com/office/word/2010/wordprocessingCanvas" xmlns:cx="http://schemas.microsoft.com/office/drawing/2014/chartex" xmlns:cx1="http://schemas.microsoft.com/office/drawing/2015/9/8/chartex" xmlns:cx2="http://schemas.microsoft.com/office/drawing/2015/10/21/chartex" xmlns:cx3="http://schemas.microsoft.com/office/drawing/2016/5/9/chartex" xmlns:cx4="http://schemas.microsoft.com/office/drawing/2016/5/10/chartex" xmlns:cx5="http://schemas.microsoft.com/office/drawing/2016/5/11/chartex" xmlns:cx6="http://schemas.microsoft.com/office/drawing/2016/5/12/chartex" xmlns:cx7="http://schemas.microsoft.com/office/drawing/2016/5/13/chartex" xmlns:cx8="http://schemas.microsoft.com/office/drawing/2016/5/14/chartex" xmlns:mc="http://schemas.openxmlformats.org/markup-compatibility/2006" xmlns:aink="http://schemas.microsoft.com/office/drawing/2016/ink" xmlns:am3d="http://schemas.microsoft.com/office/drawing/2017/model3d" xmlns:o="urn:schemas-microsoft-com:office:office" xmlns:r="http://schemas.openxmlformats.org/officeDocument/2006/relationships" xmlns:m="http://schemas.openxmlformats.org/officeDocument/2006/math" xmlns:v="urn:schemas-microsoft-com:vml" xmlns:wp14="http://schemas.microsoft.com/office/word/2010/wordprocessingDrawing" xmlns:wp="http://schemas.openxmlformats.org/drawingml/2006/wordprocessingDrawing" xmlns:w10="urn:schemas-microsoft-com:office:word" xmlns:w="http://schemas.openxmlformats.org/wordprocessingml/2006/main" xmlns:w14="http://schemas.microsoft.com/office/word/2010/wordml" xmlns:w15="http://schemas.microsoft.com/office/word/2012/wordml" xmlns:w16cid="http://schemas.microsoft.com/office/word/2016/wordml/cid" xmlns:w16se="http://schemas.microsoft.com/office/word/2015/wordml/symex" xmlns:wpg="http://schemas.microsoft.com/office/word/2010/wordprocessingGroup" xmlns:wpi="http://schemas.microsoft.com/office/word/2010/wordprocessingInk" xmlns:wne="http://schemas.microsoft.com/office/word/2006/wordml" xmlns:wps="http://schemas.microsoft.com/office/word/2010/wordprocessingShape" mc:Ignorable="w14 w15 w16se w16cid wp14">
   <w:sdt>
     <w:sdtPr>
       <w:rPr>
@@ -17079,7 +17795,7 @@
 </file>
 
 <file path=word/footnotes.xml><?xml version="1.0" encoding="utf-8"?>
-<w:footnotes xmlns:wpc="http://schemas.microsoft.com/office/word/2010/wordprocessingCanvas" xmlns:mc="http://schemas.openxmlformats.org/markup-compatibility/2006" xmlns:o="urn:schemas-microsoft-com:office:office" xmlns:r="http://schemas.openxmlformats.org/officeDocument/2006/relationships" xmlns:m="http://schemas.openxmlformats.org/officeDocument/2006/math" xmlns:v="urn:schemas-microsoft-com:vml" xmlns:wp14="http://schemas.microsoft.com/office/word/2010/wordprocessingDrawing" xmlns:wp="http://schemas.openxmlformats.org/drawingml/2006/wordprocessingDrawing" xmlns:w10="urn:schemas-microsoft-com:office:word" xmlns:w="http://schemas.openxmlformats.org/wordprocessingml/2006/main" xmlns:w14="http://schemas.microsoft.com/office/word/2010/wordml" xmlns:w15="http://schemas.microsoft.com/office/word/2012/wordml" xmlns:wpg="http://schemas.microsoft.com/office/word/2010/wordprocessingGroup" xmlns:wpi="http://schemas.microsoft.com/office/word/2010/wordprocessingInk" xmlns:wne="http://schemas.microsoft.com/office/word/2006/wordml" xmlns:wps="http://schemas.microsoft.com/office/word/2010/wordprocessingShape" mc:Ignorable="w14 w15 wp14">
+<w:footnotes xmlns:wpc="http://schemas.microsoft.com/office/word/2010/wordprocessingCanvas" xmlns:cx="http://schemas.microsoft.com/office/drawing/2014/chartex" xmlns:cx1="http://schemas.microsoft.com/office/drawing/2015/9/8/chartex" xmlns:cx2="http://schemas.microsoft.com/office/drawing/2015/10/21/chartex" xmlns:cx3="http://schemas.microsoft.com/office/drawing/2016/5/9/chartex" xmlns:cx4="http://schemas.microsoft.com/office/drawing/2016/5/10/chartex" xmlns:cx5="http://schemas.microsoft.com/office/drawing/2016/5/11/chartex" xmlns:cx6="http://schemas.microsoft.com/office/drawing/2016/5/12/chartex" xmlns:cx7="http://schemas.microsoft.com/office/drawing/2016/5/13/chartex" xmlns:cx8="http://schemas.microsoft.com/office/drawing/2016/5/14/chartex" xmlns:mc="http://schemas.openxmlformats.org/markup-compatibility/2006" xmlns:aink="http://schemas.microsoft.com/office/drawing/2016/ink" xmlns:am3d="http://schemas.microsoft.com/office/drawing/2017/model3d" xmlns:o="urn:schemas-microsoft-com:office:office" xmlns:r="http://schemas.openxmlformats.org/officeDocument/2006/relationships" xmlns:m="http://schemas.openxmlformats.org/officeDocument/2006/math" xmlns:v="urn:schemas-microsoft-com:vml" xmlns:wp14="http://schemas.microsoft.com/office/word/2010/wordprocessingDrawing" xmlns:wp="http://schemas.openxmlformats.org/drawingml/2006/wordprocessingDrawing" xmlns:w10="urn:schemas-microsoft-com:office:word" xmlns:w="http://schemas.openxmlformats.org/wordprocessingml/2006/main" xmlns:w14="http://schemas.microsoft.com/office/word/2010/wordml" xmlns:w15="http://schemas.microsoft.com/office/word/2012/wordml" xmlns:w16cid="http://schemas.microsoft.com/office/word/2016/wordml/cid" xmlns:w16se="http://schemas.microsoft.com/office/word/2015/wordml/symex" xmlns:wpg="http://schemas.microsoft.com/office/word/2010/wordprocessingGroup" xmlns:wpi="http://schemas.microsoft.com/office/word/2010/wordprocessingInk" xmlns:wne="http://schemas.microsoft.com/office/word/2006/wordml" xmlns:wps="http://schemas.microsoft.com/office/word/2010/wordprocessingShape" mc:Ignorable="w14 w15 w16se w16cid wp14">
   <w:footnote w:type="separator" w:id="-1">
     <w:p>
       <w:pPr>
@@ -17104,7 +17820,7 @@
 </file>
 
 <file path=word/numbering.xml><?xml version="1.0" encoding="utf-8"?>
-<w:numbering xmlns:wpc="http://schemas.microsoft.com/office/word/2010/wordprocessingCanvas" xmlns:mc="http://schemas.openxmlformats.org/markup-compatibility/2006" xmlns:o="urn:schemas-microsoft-com:office:office" xmlns:r="http://schemas.openxmlformats.org/officeDocument/2006/relationships" xmlns:m="http://schemas.openxmlformats.org/officeDocument/2006/math" xmlns:v="urn:schemas-microsoft-com:vml" xmlns:wp14="http://schemas.microsoft.com/office/word/2010/wordprocessingDrawing" xmlns:wp="http://schemas.openxmlformats.org/drawingml/2006/wordprocessingDrawing" xmlns:w10="urn:schemas-microsoft-com:office:word" xmlns:w="http://schemas.openxmlformats.org/wordprocessingml/2006/main" xmlns:w14="http://schemas.microsoft.com/office/word/2010/wordml" xmlns:w15="http://schemas.microsoft.com/office/word/2012/wordml" xmlns:wpg="http://schemas.microsoft.com/office/word/2010/wordprocessingGroup" xmlns:wpi="http://schemas.microsoft.com/office/word/2010/wordprocessingInk" xmlns:wne="http://schemas.microsoft.com/office/word/2006/wordml" xmlns:wps="http://schemas.microsoft.com/office/word/2010/wordprocessingShape" mc:Ignorable="w14 w15 wp14">
+<w:numbering xmlns:wpc="http://schemas.microsoft.com/office/word/2010/wordprocessingCanvas" xmlns:cx="http://schemas.microsoft.com/office/drawing/2014/chartex" xmlns:cx1="http://schemas.microsoft.com/office/drawing/2015/9/8/chartex" xmlns:cx2="http://schemas.microsoft.com/office/drawing/2015/10/21/chartex" xmlns:cx3="http://schemas.microsoft.com/office/drawing/2016/5/9/chartex" xmlns:cx4="http://schemas.microsoft.com/office/drawing/2016/5/10/chartex" xmlns:cx5="http://schemas.microsoft.com/office/drawing/2016/5/11/chartex" xmlns:cx6="http://schemas.microsoft.com/office/drawing/2016/5/12/chartex" xmlns:cx7="http://schemas.microsoft.com/office/drawing/2016/5/13/chartex" xmlns:cx8="http://schemas.microsoft.com/office/drawing/2016/5/14/chartex" xmlns:mc="http://schemas.openxmlformats.org/markup-compatibility/2006" xmlns:aink="http://schemas.microsoft.com/office/drawing/2016/ink" xmlns:am3d="http://schemas.microsoft.com/office/drawing/2017/model3d" xmlns:o="urn:schemas-microsoft-com:office:office" xmlns:r="http://schemas.openxmlformats.org/officeDocument/2006/relationships" xmlns:m="http://schemas.openxmlformats.org/officeDocument/2006/math" xmlns:v="urn:schemas-microsoft-com:vml" xmlns:wp14="http://schemas.microsoft.com/office/word/2010/wordprocessingDrawing" xmlns:wp="http://schemas.openxmlformats.org/drawingml/2006/wordprocessingDrawing" xmlns:w10="urn:schemas-microsoft-com:office:word" xmlns:w="http://schemas.openxmlformats.org/wordprocessingml/2006/main" xmlns:w14="http://schemas.microsoft.com/office/word/2010/wordml" xmlns:w15="http://schemas.microsoft.com/office/word/2012/wordml" xmlns:w16cid="http://schemas.microsoft.com/office/word/2016/wordml/cid" xmlns:w16se="http://schemas.microsoft.com/office/word/2015/wordml/symex" xmlns:wpg="http://schemas.microsoft.com/office/word/2010/wordprocessingGroup" xmlns:wpi="http://schemas.microsoft.com/office/word/2010/wordprocessingInk" xmlns:wne="http://schemas.microsoft.com/office/word/2006/wordml" xmlns:wps="http://schemas.microsoft.com/office/word/2010/wordprocessingShape" mc:Ignorable="w14 w15 w16se w16cid wp14">
   <w:abstractNum w:abstractNumId="0" w15:restartNumberingAfterBreak="0">
     <w:nsid w:val="02756910"/>
     <w:multiLevelType w:val="multilevel"/>
@@ -17202,9 +17918,9 @@
       <w:lvlJc w:val="left"/>
       <w:pPr>
         <w:tabs>
-          <w:tab w:val="num" w:pos="720"/>
+          <w:tab w:val="num" w:pos="1068"/>
         </w:tabs>
-        <w:ind w:left="720" w:hanging="360"/>
+        <w:ind w:left="1068" w:hanging="360"/>
       </w:pPr>
       <w:rPr>
         <w:rFonts w:ascii="Symbol" w:hAnsi="Symbol" w:hint="default"/>
@@ -17218,9 +17934,9 @@
       <w:lvlJc w:val="left"/>
       <w:pPr>
         <w:tabs>
-          <w:tab w:val="num" w:pos="1440"/>
+          <w:tab w:val="num" w:pos="1788"/>
         </w:tabs>
-        <w:ind w:left="1440" w:hanging="360"/>
+        <w:ind w:left="1788" w:hanging="360"/>
       </w:pPr>
       <w:rPr>
         <w:rFonts w:ascii="Courier New" w:hAnsi="Courier New" w:hint="default"/>
@@ -17234,9 +17950,9 @@
       <w:lvlJc w:val="left"/>
       <w:pPr>
         <w:tabs>
-          <w:tab w:val="num" w:pos="2160"/>
+          <w:tab w:val="num" w:pos="2508"/>
         </w:tabs>
-        <w:ind w:left="2160" w:hanging="360"/>
+        <w:ind w:left="2508" w:hanging="360"/>
       </w:pPr>
       <w:rPr>
         <w:rFonts w:ascii="Wingdings" w:hAnsi="Wingdings" w:hint="default"/>
@@ -17250,9 +17966,9 @@
       <w:lvlJc w:val="left"/>
       <w:pPr>
         <w:tabs>
-          <w:tab w:val="num" w:pos="2880"/>
+          <w:tab w:val="num" w:pos="3228"/>
         </w:tabs>
-        <w:ind w:left="2880" w:hanging="360"/>
+        <w:ind w:left="3228" w:hanging="360"/>
       </w:pPr>
       <w:rPr>
         <w:rFonts w:ascii="Wingdings" w:hAnsi="Wingdings" w:hint="default"/>
@@ -17266,9 +17982,9 @@
       <w:lvlJc w:val="left"/>
       <w:pPr>
         <w:tabs>
-          <w:tab w:val="num" w:pos="3600"/>
+          <w:tab w:val="num" w:pos="3948"/>
         </w:tabs>
-        <w:ind w:left="3600" w:hanging="360"/>
+        <w:ind w:left="3948" w:hanging="360"/>
       </w:pPr>
       <w:rPr>
         <w:rFonts w:ascii="Wingdings" w:hAnsi="Wingdings" w:hint="default"/>
@@ -17282,9 +17998,9 @@
       <w:lvlJc w:val="left"/>
       <w:pPr>
         <w:tabs>
-          <w:tab w:val="num" w:pos="4320"/>
+          <w:tab w:val="num" w:pos="4668"/>
         </w:tabs>
-        <w:ind w:left="4320" w:hanging="360"/>
+        <w:ind w:left="4668" w:hanging="360"/>
       </w:pPr>
       <w:rPr>
         <w:rFonts w:ascii="Wingdings" w:hAnsi="Wingdings" w:hint="default"/>
@@ -17298,9 +18014,9 @@
       <w:lvlJc w:val="left"/>
       <w:pPr>
         <w:tabs>
-          <w:tab w:val="num" w:pos="5040"/>
+          <w:tab w:val="num" w:pos="5388"/>
         </w:tabs>
-        <w:ind w:left="5040" w:hanging="360"/>
+        <w:ind w:left="5388" w:hanging="360"/>
       </w:pPr>
       <w:rPr>
         <w:rFonts w:ascii="Wingdings" w:hAnsi="Wingdings" w:hint="default"/>
@@ -17314,9 +18030,9 @@
       <w:lvlJc w:val="left"/>
       <w:pPr>
         <w:tabs>
-          <w:tab w:val="num" w:pos="5760"/>
+          <w:tab w:val="num" w:pos="6108"/>
         </w:tabs>
-        <w:ind w:left="5760" w:hanging="360"/>
+        <w:ind w:left="6108" w:hanging="360"/>
       </w:pPr>
       <w:rPr>
         <w:rFonts w:ascii="Wingdings" w:hAnsi="Wingdings" w:hint="default"/>
@@ -17330,9 +18046,9 @@
       <w:lvlJc w:val="left"/>
       <w:pPr>
         <w:tabs>
-          <w:tab w:val="num" w:pos="6480"/>
+          <w:tab w:val="num" w:pos="6828"/>
         </w:tabs>
-        <w:ind w:left="6480" w:hanging="360"/>
+        <w:ind w:left="6828" w:hanging="360"/>
       </w:pPr>
       <w:rPr>
         <w:rFonts w:ascii="Wingdings" w:hAnsi="Wingdings" w:hint="default"/>
@@ -18049,6 +18765,119 @@
     </w:lvl>
   </w:abstractNum>
   <w:abstractNum w:abstractNumId="9" w15:restartNumberingAfterBreak="0">
+    <w:nsid w:val="0F0A29C7"/>
+    <w:multiLevelType w:val="hybridMultilevel"/>
+    <w:tmpl w:val="DA823366"/>
+    <w:lvl w:ilvl="0" w:tplc="04100001">
+      <w:start w:val="1"/>
+      <w:numFmt w:val="bullet"/>
+      <w:lvlText w:val=""/>
+      <w:lvlJc w:val="left"/>
+      <w:pPr>
+        <w:ind w:left="1068" w:hanging="360"/>
+      </w:pPr>
+      <w:rPr>
+        <w:rFonts w:ascii="Symbol" w:hAnsi="Symbol" w:hint="default"/>
+      </w:rPr>
+    </w:lvl>
+    <w:lvl w:ilvl="1" w:tplc="04100003" w:tentative="1">
+      <w:start w:val="1"/>
+      <w:numFmt w:val="bullet"/>
+      <w:lvlText w:val="o"/>
+      <w:lvlJc w:val="left"/>
+      <w:pPr>
+        <w:ind w:left="1788" w:hanging="360"/>
+      </w:pPr>
+      <w:rPr>
+        <w:rFonts w:ascii="Courier New" w:hAnsi="Courier New" w:cs="Courier New" w:hint="default"/>
+      </w:rPr>
+    </w:lvl>
+    <w:lvl w:ilvl="2" w:tplc="04100005" w:tentative="1">
+      <w:start w:val="1"/>
+      <w:numFmt w:val="bullet"/>
+      <w:lvlText w:val=""/>
+      <w:lvlJc w:val="left"/>
+      <w:pPr>
+        <w:ind w:left="2508" w:hanging="360"/>
+      </w:pPr>
+      <w:rPr>
+        <w:rFonts w:ascii="Wingdings" w:hAnsi="Wingdings" w:hint="default"/>
+      </w:rPr>
+    </w:lvl>
+    <w:lvl w:ilvl="3" w:tplc="04100001" w:tentative="1">
+      <w:start w:val="1"/>
+      <w:numFmt w:val="bullet"/>
+      <w:lvlText w:val=""/>
+      <w:lvlJc w:val="left"/>
+      <w:pPr>
+        <w:ind w:left="3228" w:hanging="360"/>
+      </w:pPr>
+      <w:rPr>
+        <w:rFonts w:ascii="Symbol" w:hAnsi="Symbol" w:hint="default"/>
+      </w:rPr>
+    </w:lvl>
+    <w:lvl w:ilvl="4" w:tplc="04100003" w:tentative="1">
+      <w:start w:val="1"/>
+      <w:numFmt w:val="bullet"/>
+      <w:lvlText w:val="o"/>
+      <w:lvlJc w:val="left"/>
+      <w:pPr>
+        <w:ind w:left="3948" w:hanging="360"/>
+      </w:pPr>
+      <w:rPr>
+        <w:rFonts w:ascii="Courier New" w:hAnsi="Courier New" w:cs="Courier New" w:hint="default"/>
+      </w:rPr>
+    </w:lvl>
+    <w:lvl w:ilvl="5" w:tplc="04100005" w:tentative="1">
+      <w:start w:val="1"/>
+      <w:numFmt w:val="bullet"/>
+      <w:lvlText w:val=""/>
+      <w:lvlJc w:val="left"/>
+      <w:pPr>
+        <w:ind w:left="4668" w:hanging="360"/>
+      </w:pPr>
+      <w:rPr>
+        <w:rFonts w:ascii="Wingdings" w:hAnsi="Wingdings" w:hint="default"/>
+      </w:rPr>
+    </w:lvl>
+    <w:lvl w:ilvl="6" w:tplc="04100001" w:tentative="1">
+      <w:start w:val="1"/>
+      <w:numFmt w:val="bullet"/>
+      <w:lvlText w:val=""/>
+      <w:lvlJc w:val="left"/>
+      <w:pPr>
+        <w:ind w:left="5388" w:hanging="360"/>
+      </w:pPr>
+      <w:rPr>
+        <w:rFonts w:ascii="Symbol" w:hAnsi="Symbol" w:hint="default"/>
+      </w:rPr>
+    </w:lvl>
+    <w:lvl w:ilvl="7" w:tplc="04100003" w:tentative="1">
+      <w:start w:val="1"/>
+      <w:numFmt w:val="bullet"/>
+      <w:lvlText w:val="o"/>
+      <w:lvlJc w:val="left"/>
+      <w:pPr>
+        <w:ind w:left="6108" w:hanging="360"/>
+      </w:pPr>
+      <w:rPr>
+        <w:rFonts w:ascii="Courier New" w:hAnsi="Courier New" w:cs="Courier New" w:hint="default"/>
+      </w:rPr>
+    </w:lvl>
+    <w:lvl w:ilvl="8" w:tplc="04100005" w:tentative="1">
+      <w:start w:val="1"/>
+      <w:numFmt w:val="bullet"/>
+      <w:lvlText w:val=""/>
+      <w:lvlJc w:val="left"/>
+      <w:pPr>
+        <w:ind w:left="6828" w:hanging="360"/>
+      </w:pPr>
+      <w:rPr>
+        <w:rFonts w:ascii="Wingdings" w:hAnsi="Wingdings" w:hint="default"/>
+      </w:rPr>
+    </w:lvl>
+  </w:abstractNum>
+  <w:abstractNum w:abstractNumId="10" w15:restartNumberingAfterBreak="0">
     <w:nsid w:val="168F28D6"/>
     <w:multiLevelType w:val="hybridMultilevel"/>
     <w:tmpl w:val="3A8A20E8"/>
@@ -18134,7 +18963,7 @@
       </w:pPr>
     </w:lvl>
   </w:abstractNum>
-  <w:abstractNum w:abstractNumId="10" w15:restartNumberingAfterBreak="0">
+  <w:abstractNum w:abstractNumId="11" w15:restartNumberingAfterBreak="0">
     <w:nsid w:val="1A6B2C37"/>
     <w:multiLevelType w:val="multilevel"/>
     <w:tmpl w:val="E7C06132"/>
@@ -18283,7 +19112,7 @@
       </w:rPr>
     </w:lvl>
   </w:abstractNum>
-  <w:abstractNum w:abstractNumId="11" w15:restartNumberingAfterBreak="0">
+  <w:abstractNum w:abstractNumId="12" w15:restartNumberingAfterBreak="0">
     <w:nsid w:val="1B111043"/>
     <w:multiLevelType w:val="hybridMultilevel"/>
     <w:tmpl w:val="223A9612"/>
@@ -18369,7 +19198,7 @@
       </w:pPr>
     </w:lvl>
   </w:abstractNum>
-  <w:abstractNum w:abstractNumId="12" w15:restartNumberingAfterBreak="0">
+  <w:abstractNum w:abstractNumId="13" w15:restartNumberingAfterBreak="0">
     <w:nsid w:val="1E6B26BF"/>
     <w:multiLevelType w:val="hybridMultilevel"/>
     <w:tmpl w:val="61CC426E"/>
@@ -18483,7 +19312,7 @@
       </w:rPr>
     </w:lvl>
   </w:abstractNum>
-  <w:abstractNum w:abstractNumId="13" w15:restartNumberingAfterBreak="0">
+  <w:abstractNum w:abstractNumId="14" w15:restartNumberingAfterBreak="0">
     <w:nsid w:val="209C38B7"/>
     <w:multiLevelType w:val="hybridMultilevel"/>
     <w:tmpl w:val="2006F376"/>
@@ -18597,7 +19426,7 @@
       </w:rPr>
     </w:lvl>
   </w:abstractNum>
-  <w:abstractNum w:abstractNumId="14" w15:restartNumberingAfterBreak="0">
+  <w:abstractNum w:abstractNumId="15" w15:restartNumberingAfterBreak="0">
     <w:nsid w:val="2BEA647B"/>
     <w:multiLevelType w:val="multilevel"/>
     <w:tmpl w:val="593E3738"/>
@@ -18718,7 +19547,7 @@
       </w:rPr>
     </w:lvl>
   </w:abstractNum>
-  <w:abstractNum w:abstractNumId="15" w15:restartNumberingAfterBreak="0">
+  <w:abstractNum w:abstractNumId="16" w15:restartNumberingAfterBreak="0">
     <w:nsid w:val="2CE2099B"/>
     <w:multiLevelType w:val="hybridMultilevel"/>
     <w:tmpl w:val="3F5C3D94"/>
@@ -18831,7 +19660,7 @@
       </w:rPr>
     </w:lvl>
   </w:abstractNum>
-  <w:abstractNum w:abstractNumId="16" w15:restartNumberingAfterBreak="0">
+  <w:abstractNum w:abstractNumId="17" w15:restartNumberingAfterBreak="0">
     <w:nsid w:val="2E676A37"/>
     <w:multiLevelType w:val="multilevel"/>
     <w:tmpl w:val="097058E8"/>
@@ -18944,7 +19773,7 @@
       </w:rPr>
     </w:lvl>
   </w:abstractNum>
-  <w:abstractNum w:abstractNumId="17" w15:restartNumberingAfterBreak="0">
+  <w:abstractNum w:abstractNumId="18" w15:restartNumberingAfterBreak="0">
     <w:nsid w:val="3518275A"/>
     <w:multiLevelType w:val="hybridMultilevel"/>
     <w:tmpl w:val="DC7AC02A"/>
@@ -19030,7 +19859,7 @@
       </w:pPr>
     </w:lvl>
   </w:abstractNum>
-  <w:abstractNum w:abstractNumId="18" w15:restartNumberingAfterBreak="0">
+  <w:abstractNum w:abstractNumId="19" w15:restartNumberingAfterBreak="0">
     <w:nsid w:val="35B51BC9"/>
     <w:multiLevelType w:val="multilevel"/>
     <w:tmpl w:val="B4B40880"/>
@@ -19148,7 +19977,7 @@
       </w:rPr>
     </w:lvl>
   </w:abstractNum>
-  <w:abstractNum w:abstractNumId="19" w15:restartNumberingAfterBreak="0">
+  <w:abstractNum w:abstractNumId="20" w15:restartNumberingAfterBreak="0">
     <w:nsid w:val="3E743ACE"/>
     <w:multiLevelType w:val="hybridMultilevel"/>
     <w:tmpl w:val="CFB25D86"/>
@@ -19237,7 +20066,7 @@
       </w:pPr>
     </w:lvl>
   </w:abstractNum>
-  <w:abstractNum w:abstractNumId="20" w15:restartNumberingAfterBreak="0">
+  <w:abstractNum w:abstractNumId="21" w15:restartNumberingAfterBreak="0">
     <w:nsid w:val="41F21AD8"/>
     <w:multiLevelType w:val="hybridMultilevel"/>
     <w:tmpl w:val="EAFEA234"/>
@@ -19323,7 +20152,7 @@
       </w:pPr>
     </w:lvl>
   </w:abstractNum>
-  <w:abstractNum w:abstractNumId="21" w15:restartNumberingAfterBreak="0">
+  <w:abstractNum w:abstractNumId="22" w15:restartNumberingAfterBreak="0">
     <w:nsid w:val="42B3102B"/>
     <w:multiLevelType w:val="multilevel"/>
     <w:tmpl w:val="EFC63192"/>
@@ -19472,7 +20301,7 @@
       </w:rPr>
     </w:lvl>
   </w:abstractNum>
-  <w:abstractNum w:abstractNumId="22" w15:restartNumberingAfterBreak="0">
+  <w:abstractNum w:abstractNumId="23" w15:restartNumberingAfterBreak="0">
     <w:nsid w:val="43281ADA"/>
     <w:multiLevelType w:val="hybridMultilevel"/>
     <w:tmpl w:val="DEAC2B76"/>
@@ -19561,7 +20390,7 @@
       </w:pPr>
     </w:lvl>
   </w:abstractNum>
-  <w:abstractNum w:abstractNumId="23" w15:restartNumberingAfterBreak="0">
+  <w:abstractNum w:abstractNumId="24" w15:restartNumberingAfterBreak="0">
     <w:nsid w:val="44A66703"/>
     <w:multiLevelType w:val="multilevel"/>
     <w:tmpl w:val="62D4CCB6"/>
@@ -19710,7 +20539,7 @@
       </w:rPr>
     </w:lvl>
   </w:abstractNum>
-  <w:abstractNum w:abstractNumId="24" w15:restartNumberingAfterBreak="0">
+  <w:abstractNum w:abstractNumId="25" w15:restartNumberingAfterBreak="0">
     <w:nsid w:val="4941079F"/>
     <w:multiLevelType w:val="hybridMultilevel"/>
     <w:tmpl w:val="1772E14C"/>
@@ -19823,7 +20652,7 @@
       </w:rPr>
     </w:lvl>
   </w:abstractNum>
-  <w:abstractNum w:abstractNumId="25" w15:restartNumberingAfterBreak="0">
+  <w:abstractNum w:abstractNumId="26" w15:restartNumberingAfterBreak="0">
     <w:nsid w:val="4D405568"/>
     <w:multiLevelType w:val="hybridMultilevel"/>
     <w:tmpl w:val="5F74391C"/>
@@ -19909,7 +20738,7 @@
       </w:pPr>
     </w:lvl>
   </w:abstractNum>
-  <w:abstractNum w:abstractNumId="26" w15:restartNumberingAfterBreak="0">
+  <w:abstractNum w:abstractNumId="27" w15:restartNumberingAfterBreak="0">
     <w:nsid w:val="4D8D64AC"/>
     <w:multiLevelType w:val="multilevel"/>
     <w:tmpl w:val="B73C1C02"/>
@@ -20022,7 +20851,7 @@
       </w:rPr>
     </w:lvl>
   </w:abstractNum>
-  <w:abstractNum w:abstractNumId="27" w15:restartNumberingAfterBreak="0">
+  <w:abstractNum w:abstractNumId="28" w15:restartNumberingAfterBreak="0">
     <w:nsid w:val="4ED92360"/>
     <w:multiLevelType w:val="hybridMultilevel"/>
     <w:tmpl w:val="DDF47430"/>
@@ -20111,7 +20940,7 @@
       </w:pPr>
     </w:lvl>
   </w:abstractNum>
-  <w:abstractNum w:abstractNumId="28" w15:restartNumberingAfterBreak="0">
+  <w:abstractNum w:abstractNumId="29" w15:restartNumberingAfterBreak="0">
     <w:nsid w:val="518069CA"/>
     <w:multiLevelType w:val="hybridMultilevel"/>
     <w:tmpl w:val="5CE42DC0"/>
@@ -20197,7 +21026,7 @@
       </w:pPr>
     </w:lvl>
   </w:abstractNum>
-  <w:abstractNum w:abstractNumId="29" w15:restartNumberingAfterBreak="0">
+  <w:abstractNum w:abstractNumId="30" w15:restartNumberingAfterBreak="0">
     <w:nsid w:val="55D33E49"/>
     <w:multiLevelType w:val="hybridMultilevel"/>
     <w:tmpl w:val="7F7AFD0A"/>
@@ -20310,7 +21139,7 @@
       </w:rPr>
     </w:lvl>
   </w:abstractNum>
-  <w:abstractNum w:abstractNumId="30" w15:restartNumberingAfterBreak="0">
+  <w:abstractNum w:abstractNumId="31" w15:restartNumberingAfterBreak="0">
     <w:nsid w:val="56F415DC"/>
     <w:multiLevelType w:val="hybridMultilevel"/>
     <w:tmpl w:val="519C56AE"/>
@@ -20423,7 +21252,7 @@
       </w:rPr>
     </w:lvl>
   </w:abstractNum>
-  <w:abstractNum w:abstractNumId="31" w15:restartNumberingAfterBreak="0">
+  <w:abstractNum w:abstractNumId="32" w15:restartNumberingAfterBreak="0">
     <w:nsid w:val="5EE00348"/>
     <w:multiLevelType w:val="hybridMultilevel"/>
     <w:tmpl w:val="3E2A2F46"/>
@@ -20509,7 +21338,7 @@
       </w:pPr>
     </w:lvl>
   </w:abstractNum>
-  <w:abstractNum w:abstractNumId="32" w15:restartNumberingAfterBreak="0">
+  <w:abstractNum w:abstractNumId="33" w15:restartNumberingAfterBreak="0">
     <w:nsid w:val="6009024C"/>
     <w:multiLevelType w:val="hybridMultilevel"/>
     <w:tmpl w:val="8738E0A0"/>
@@ -20598,7 +21427,7 @@
       </w:pPr>
     </w:lvl>
   </w:abstractNum>
-  <w:abstractNum w:abstractNumId="33" w15:restartNumberingAfterBreak="0">
+  <w:abstractNum w:abstractNumId="34" w15:restartNumberingAfterBreak="0">
     <w:nsid w:val="63C07E37"/>
     <w:multiLevelType w:val="hybridMultilevel"/>
     <w:tmpl w:val="F79A9268"/>
@@ -20687,7 +21516,7 @@
       </w:pPr>
     </w:lvl>
   </w:abstractNum>
-  <w:abstractNum w:abstractNumId="34" w15:restartNumberingAfterBreak="0">
+  <w:abstractNum w:abstractNumId="35" w15:restartNumberingAfterBreak="0">
     <w:nsid w:val="641E1E1D"/>
     <w:multiLevelType w:val="hybridMultilevel"/>
     <w:tmpl w:val="FBD23058"/>
@@ -20800,7 +21629,7 @@
       </w:rPr>
     </w:lvl>
   </w:abstractNum>
-  <w:abstractNum w:abstractNumId="35" w15:restartNumberingAfterBreak="0">
+  <w:abstractNum w:abstractNumId="36" w15:restartNumberingAfterBreak="0">
     <w:nsid w:val="64420416"/>
     <w:multiLevelType w:val="multilevel"/>
     <w:tmpl w:val="FA181852"/>
@@ -20949,7 +21778,7 @@
       </w:rPr>
     </w:lvl>
   </w:abstractNum>
-  <w:abstractNum w:abstractNumId="36" w15:restartNumberingAfterBreak="0">
+  <w:abstractNum w:abstractNumId="37" w15:restartNumberingAfterBreak="0">
     <w:nsid w:val="655D7D1D"/>
     <w:multiLevelType w:val="hybridMultilevel"/>
     <w:tmpl w:val="05EA3234"/>
@@ -21038,7 +21867,7 @@
       </w:pPr>
     </w:lvl>
   </w:abstractNum>
-  <w:abstractNum w:abstractNumId="37" w15:restartNumberingAfterBreak="0">
+  <w:abstractNum w:abstractNumId="38" w15:restartNumberingAfterBreak="0">
     <w:nsid w:val="6AFC0ACE"/>
     <w:multiLevelType w:val="multilevel"/>
     <w:tmpl w:val="593E3738"/>
@@ -21159,7 +21988,7 @@
       </w:rPr>
     </w:lvl>
   </w:abstractNum>
-  <w:abstractNum w:abstractNumId="38" w15:restartNumberingAfterBreak="0">
+  <w:abstractNum w:abstractNumId="39" w15:restartNumberingAfterBreak="0">
     <w:nsid w:val="6DE94C54"/>
     <w:multiLevelType w:val="hybridMultilevel"/>
     <w:tmpl w:val="D88E3B0C"/>
@@ -21272,7 +22101,7 @@
       </w:rPr>
     </w:lvl>
   </w:abstractNum>
-  <w:abstractNum w:abstractNumId="39" w15:restartNumberingAfterBreak="0">
+  <w:abstractNum w:abstractNumId="40" w15:restartNumberingAfterBreak="0">
     <w:nsid w:val="6E4A6EE9"/>
     <w:multiLevelType w:val="multilevel"/>
     <w:tmpl w:val="593E3738"/>
@@ -21393,7 +22222,7 @@
       </w:rPr>
     </w:lvl>
   </w:abstractNum>
-  <w:abstractNum w:abstractNumId="40" w15:restartNumberingAfterBreak="0">
+  <w:abstractNum w:abstractNumId="41" w15:restartNumberingAfterBreak="0">
     <w:nsid w:val="6EDA03A3"/>
     <w:multiLevelType w:val="hybridMultilevel"/>
     <w:tmpl w:val="B32C4886"/>
@@ -21506,7 +22335,7 @@
       </w:rPr>
     </w:lvl>
   </w:abstractNum>
-  <w:abstractNum w:abstractNumId="41" w15:restartNumberingAfterBreak="0">
+  <w:abstractNum w:abstractNumId="42" w15:restartNumberingAfterBreak="0">
     <w:nsid w:val="74AD6450"/>
     <w:multiLevelType w:val="multilevel"/>
     <w:tmpl w:val="593E3738"/>
@@ -21627,7 +22456,7 @@
       </w:rPr>
     </w:lvl>
   </w:abstractNum>
-  <w:abstractNum w:abstractNumId="42" w15:restartNumberingAfterBreak="0">
+  <w:abstractNum w:abstractNumId="43" w15:restartNumberingAfterBreak="0">
     <w:nsid w:val="7698695A"/>
     <w:multiLevelType w:val="hybridMultilevel"/>
     <w:tmpl w:val="F7F8929A"/>
@@ -21741,7 +22570,7 @@
       </w:rPr>
     </w:lvl>
   </w:abstractNum>
-  <w:abstractNum w:abstractNumId="43" w15:restartNumberingAfterBreak="0">
+  <w:abstractNum w:abstractNumId="44" w15:restartNumberingAfterBreak="0">
     <w:nsid w:val="797666FE"/>
     <w:multiLevelType w:val="multilevel"/>
     <w:tmpl w:val="EF0A150A"/>
@@ -21890,7 +22719,7 @@
       </w:rPr>
     </w:lvl>
   </w:abstractNum>
-  <w:abstractNum w:abstractNumId="44" w15:restartNumberingAfterBreak="0">
+  <w:abstractNum w:abstractNumId="45" w15:restartNumberingAfterBreak="0">
     <w:nsid w:val="7B151996"/>
     <w:multiLevelType w:val="hybridMultilevel"/>
     <w:tmpl w:val="A3DCBA6E"/>
@@ -21977,40 +22806,40 @@
     </w:lvl>
   </w:abstractNum>
   <w:num w:numId="1">
-    <w:abstractNumId w:val="29"/>
+    <w:abstractNumId w:val="30"/>
   </w:num>
   <w:num w:numId="2">
     <w:abstractNumId w:val="0"/>
   </w:num>
   <w:num w:numId="3">
-    <w:abstractNumId w:val="31"/>
+    <w:abstractNumId w:val="32"/>
   </w:num>
   <w:num w:numId="4">
-    <w:abstractNumId w:val="19"/>
+    <w:abstractNumId w:val="20"/>
   </w:num>
   <w:num w:numId="5">
-    <w:abstractNumId w:val="17"/>
+    <w:abstractNumId w:val="18"/>
   </w:num>
   <w:num w:numId="6">
-    <w:abstractNumId w:val="11"/>
+    <w:abstractNumId w:val="12"/>
   </w:num>
   <w:num w:numId="7">
-    <w:abstractNumId w:val="28"/>
+    <w:abstractNumId w:val="29"/>
   </w:num>
   <w:num w:numId="8">
     <w:abstractNumId w:val="3"/>
   </w:num>
   <w:num w:numId="9">
-    <w:abstractNumId w:val="44"/>
+    <w:abstractNumId w:val="45"/>
   </w:num>
   <w:num w:numId="10">
-    <w:abstractNumId w:val="9"/>
+    <w:abstractNumId w:val="10"/>
   </w:num>
   <w:num w:numId="11">
-    <w:abstractNumId w:val="25"/>
+    <w:abstractNumId w:val="26"/>
   </w:num>
   <w:num w:numId="12">
-    <w:abstractNumId w:val="20"/>
+    <w:abstractNumId w:val="21"/>
   </w:num>
   <w:num w:numId="13">
     <w:abstractNumId w:val="7"/>
@@ -22019,55 +22848,55 @@
     <w:abstractNumId w:val="5"/>
   </w:num>
   <w:num w:numId="15">
-    <w:abstractNumId w:val="36"/>
+    <w:abstractNumId w:val="37"/>
   </w:num>
   <w:num w:numId="16">
-    <w:abstractNumId w:val="30"/>
+    <w:abstractNumId w:val="31"/>
   </w:num>
   <w:num w:numId="17">
-    <w:abstractNumId w:val="18"/>
+    <w:abstractNumId w:val="19"/>
   </w:num>
   <w:num w:numId="18">
-    <w:abstractNumId w:val="40"/>
+    <w:abstractNumId w:val="41"/>
   </w:num>
   <w:num w:numId="19">
-    <w:abstractNumId w:val="38"/>
+    <w:abstractNumId w:val="39"/>
   </w:num>
   <w:num w:numId="20">
-    <w:abstractNumId w:val="24"/>
+    <w:abstractNumId w:val="25"/>
   </w:num>
   <w:num w:numId="21">
     <w:abstractNumId w:val="8"/>
   </w:num>
   <w:num w:numId="22">
-    <w:abstractNumId w:val="43"/>
+    <w:abstractNumId w:val="44"/>
   </w:num>
   <w:num w:numId="23">
-    <w:abstractNumId w:val="23"/>
+    <w:abstractNumId w:val="24"/>
   </w:num>
   <w:num w:numId="24">
     <w:abstractNumId w:val="1"/>
   </w:num>
   <w:num w:numId="25">
-    <w:abstractNumId w:val="35"/>
+    <w:abstractNumId w:val="36"/>
   </w:num>
   <w:num w:numId="26">
-    <w:abstractNumId w:val="21"/>
+    <w:abstractNumId w:val="22"/>
   </w:num>
   <w:num w:numId="27">
-    <w:abstractNumId w:val="10"/>
+    <w:abstractNumId w:val="11"/>
   </w:num>
   <w:num w:numId="28">
-    <w:abstractNumId w:val="39"/>
+    <w:abstractNumId w:val="40"/>
   </w:num>
   <w:num w:numId="29">
-    <w:abstractNumId w:val="14"/>
+    <w:abstractNumId w:val="15"/>
   </w:num>
   <w:num w:numId="30">
-    <w:abstractNumId w:val="41"/>
+    <w:abstractNumId w:val="42"/>
   </w:num>
   <w:num w:numId="31">
-    <w:abstractNumId w:val="37"/>
+    <w:abstractNumId w:val="38"/>
   </w:num>
   <w:num w:numId="32">
     <w:abstractNumId w:val="4"/>
@@ -22076,47 +22905,50 @@
     <w:abstractNumId w:val="2"/>
   </w:num>
   <w:num w:numId="34">
-    <w:abstractNumId w:val="15"/>
+    <w:abstractNumId w:val="16"/>
   </w:num>
   <w:num w:numId="35">
-    <w:abstractNumId w:val="34"/>
+    <w:abstractNumId w:val="35"/>
   </w:num>
   <w:num w:numId="36">
-    <w:abstractNumId w:val="27"/>
+    <w:abstractNumId w:val="28"/>
   </w:num>
   <w:num w:numId="37">
     <w:abstractNumId w:val="6"/>
   </w:num>
   <w:num w:numId="38">
-    <w:abstractNumId w:val="22"/>
+    <w:abstractNumId w:val="23"/>
   </w:num>
   <w:num w:numId="39">
+    <w:abstractNumId w:val="34"/>
+  </w:num>
+  <w:num w:numId="40">
     <w:abstractNumId w:val="33"/>
   </w:num>
-  <w:num w:numId="40">
-    <w:abstractNumId w:val="32"/>
-  </w:num>
   <w:num w:numId="41">
-    <w:abstractNumId w:val="26"/>
+    <w:abstractNumId w:val="27"/>
   </w:num>
   <w:num w:numId="42">
-    <w:abstractNumId w:val="16"/>
+    <w:abstractNumId w:val="17"/>
   </w:num>
   <w:num w:numId="43">
-    <w:abstractNumId w:val="42"/>
+    <w:abstractNumId w:val="43"/>
   </w:num>
   <w:num w:numId="44">
-    <w:abstractNumId w:val="12"/>
+    <w:abstractNumId w:val="13"/>
   </w:num>
   <w:num w:numId="45">
-    <w:abstractNumId w:val="13"/>
+    <w:abstractNumId w:val="14"/>
+  </w:num>
+  <w:num w:numId="46">
+    <w:abstractNumId w:val="9"/>
   </w:num>
   <w:numIdMacAtCleanup w:val="27"/>
 </w:numbering>
 </file>
 
 <file path=word/styles.xml><?xml version="1.0" encoding="utf-8"?>
-<w:styles xmlns:mc="http://schemas.openxmlformats.org/markup-compatibility/2006" xmlns:r="http://schemas.openxmlformats.org/officeDocument/2006/relationships" xmlns:w="http://schemas.openxmlformats.org/wordprocessingml/2006/main" xmlns:w14="http://schemas.microsoft.com/office/word/2010/wordml" xmlns:w15="http://schemas.microsoft.com/office/word/2012/wordml" mc:Ignorable="w14 w15">
+<w:styles xmlns:mc="http://schemas.openxmlformats.org/markup-compatibility/2006" xmlns:r="http://schemas.openxmlformats.org/officeDocument/2006/relationships" xmlns:w="http://schemas.openxmlformats.org/wordprocessingml/2006/main" xmlns:w14="http://schemas.microsoft.com/office/word/2010/wordml" xmlns:w15="http://schemas.microsoft.com/office/word/2012/wordml" xmlns:w16cid="http://schemas.microsoft.com/office/word/2016/wordml/cid" xmlns:w16se="http://schemas.microsoft.com/office/word/2015/wordml/symex" mc:Ignorable="w14 w15 w16se w16cid">
   <w:docDefaults>
     <w:rPrDefault>
       <w:rPr>
@@ -22132,7 +22964,7 @@
       </w:pPr>
     </w:pPrDefault>
   </w:docDefaults>
-  <w:latentStyles w:defLockedState="0" w:defUIPriority="99" w:defSemiHidden="0" w:defUnhideWhenUsed="0" w:defQFormat="0" w:count="371">
+  <w:latentStyles w:defLockedState="0" w:defUIPriority="99" w:defSemiHidden="0" w:defUnhideWhenUsed="0" w:defQFormat="0" w:count="375">
     <w:lsdException w:name="Normal" w:uiPriority="0" w:qFormat="1"/>
     <w:lsdException w:name="heading 1" w:uiPriority="9" w:qFormat="1"/>
     <w:lsdException w:name="heading 2" w:semiHidden="1" w:uiPriority="9" w:unhideWhenUsed="1" w:qFormat="1"/>
@@ -22504,6 +23336,10 @@
     <w:lsdException w:name="List Table 5 Dark Accent 6" w:uiPriority="50"/>
     <w:lsdException w:name="List Table 6 Colorful Accent 6" w:uiPriority="51"/>
     <w:lsdException w:name="List Table 7 Colorful Accent 6" w:uiPriority="52"/>
+    <w:lsdException w:name="Mention" w:semiHidden="1" w:unhideWhenUsed="1"/>
+    <w:lsdException w:name="Smart Hyperlink" w:semiHidden="1" w:unhideWhenUsed="1"/>
+    <w:lsdException w:name="Hashtag" w:semiHidden="1" w:unhideWhenUsed="1"/>
+    <w:lsdException w:name="Unresolved Mention" w:semiHidden="1" w:unhideWhenUsed="1"/>
   </w:latentStyles>
   <w:style w:type="paragraph" w:default="1" w:styleId="Normale">
     <w:name w:val="Normal"/>
@@ -22933,7 +23769,7 @@
 </file>
 
 <file path=customXml/itemProps1.xml><?xml version="1.0" encoding="utf-8"?>
-<ds:datastoreItem xmlns:ds="http://schemas.openxmlformats.org/officeDocument/2006/customXml" ds:itemID="{30E159FC-6519-411E-BC91-51D0F9801BEB}">
+<ds:datastoreItem xmlns:ds="http://schemas.openxmlformats.org/officeDocument/2006/customXml" ds:itemID="{0E08859C-C427-0946-977C-DDD29FC55231}">
   <ds:schemaRefs>
     <ds:schemaRef ds:uri="http://schemas.openxmlformats.org/officeDocument/2006/bibliography"/>
   </ds:schemaRefs>

</xml_diff>

<commit_message>
Add a relevant comment for G4 in section 1
</commit_message>
<xml_diff>
--- a/RASD/RASD.docx
+++ b/RASD/RASD.docx
@@ -4788,13 +4788,69 @@
     </w:p>
     <w:p>
       <w:pPr>
+        <w:jc w:val="both"/>
+        <w:rPr>
+          <w:rFonts w:eastAsia="Times New Roman" w:cs="Times New Roman"/>
+          <w:szCs w:val="22"/>
+          <w:lang w:val="en-US" w:eastAsia="it-IT"/>
+        </w:rPr>
+      </w:pPr>
+      <w:r>
+        <w:rPr>
+          <w:rFonts w:eastAsia="Times New Roman" w:cs="Times New Roman"/>
+          <w:szCs w:val="22"/>
+          <w:lang w:val="en-US" w:eastAsia="it-IT"/>
+        </w:rPr>
+        <w:t xml:space="preserve">It is worth noting that the use of the ‘must’ verb points out that each goal </w:t>
+      </w:r>
+      <w:proofErr w:type="gramStart"/>
+      <w:r>
+        <w:rPr>
+          <w:rFonts w:eastAsia="Times New Roman" w:cs="Times New Roman"/>
+          <w:szCs w:val="22"/>
+          <w:lang w:val="en-US" w:eastAsia="it-IT"/>
+        </w:rPr>
+        <w:t>represent</w:t>
+      </w:r>
+      <w:proofErr w:type="gramEnd"/>
+      <w:r>
+        <w:rPr>
+          <w:rFonts w:eastAsia="Times New Roman" w:cs="Times New Roman"/>
+          <w:szCs w:val="22"/>
+          <w:lang w:val="en-US" w:eastAsia="it-IT"/>
+        </w:rPr>
+        <w:t xml:space="preserve"> a mandatory objective of the system. However, for what concerns G4, this definition is not so rigorous since that objective is clearly something to aim for, but that, in so</w:t>
+      </w:r>
+      <w:bookmarkStart w:id="4" w:name="_GoBack"/>
+      <w:bookmarkEnd w:id="4"/>
+      <w:r>
+        <w:rPr>
+          <w:rFonts w:eastAsia="Times New Roman" w:cs="Times New Roman"/>
+          <w:szCs w:val="22"/>
+          <w:lang w:val="en-US" w:eastAsia="it-IT"/>
+        </w:rPr>
+        <w:t xml:space="preserve">me cases, will not be possible to enforce due to technological limitations. </w:t>
+      </w:r>
+    </w:p>
+    <w:p>
+      <w:pPr>
+        <w:jc w:val="both"/>
+        <w:rPr>
+          <w:rFonts w:eastAsia="Times New Roman" w:cs="Times New Roman"/>
+          <w:szCs w:val="22"/>
+          <w:lang w:val="en-US" w:eastAsia="it-IT"/>
+        </w:rPr>
+      </w:pPr>
+    </w:p>
+    <w:p>
+      <w:pPr>
         <w:pStyle w:val="ForIndex2"/>
       </w:pPr>
-      <w:bookmarkStart w:id="4" w:name="_Toc532415227"/>
+      <w:bookmarkStart w:id="5" w:name="_Toc532415227"/>
       <w:r>
         <w:t>1.2 Scope</w:t>
       </w:r>
-      <w:bookmarkEnd w:id="4"/>
+      <w:bookmarkEnd w:id="5"/>
     </w:p>
     <w:p>
       <w:pPr>
@@ -4868,6 +4924,7 @@
         <w:rPr>
           <w:noProof/>
         </w:rPr>
+        <w:lastRenderedPageBreak/>
         <w:drawing>
           <wp:inline distT="0" distB="0" distL="0" distR="0">
             <wp:extent cx="6116320" cy="2001520"/>
@@ -4970,522 +5027,530 @@
           <w:szCs w:val="20"/>
           <w:lang w:val="en-US"/>
         </w:rPr>
+        <w:t xml:space="preserve"> </w:t>
+      </w:r>
+      <w:r>
+        <w:rPr>
+          <w:rFonts w:cs="Times New Roman"/>
+          <w:szCs w:val="20"/>
+          <w:lang w:val="en-US"/>
+        </w:rPr>
+        <w:t xml:space="preserve">The S2B will give to the user the possibility to insert </w:t>
+      </w:r>
+      <w:r>
+        <w:rPr>
+          <w:rFonts w:cs="Times New Roman"/>
+          <w:szCs w:val="20"/>
+          <w:lang w:val="en-US"/>
+        </w:rPr>
+        <w:t>his</w:t>
+      </w:r>
+      <w:r>
+        <w:rPr>
+          <w:rFonts w:cs="Times New Roman"/>
+          <w:szCs w:val="20"/>
+          <w:lang w:val="en-US"/>
+        </w:rPr>
+        <w:t xml:space="preserve"> own body measurements</w:t>
+      </w:r>
+      <w:r>
+        <w:rPr>
+          <w:rFonts w:cs="Times New Roman"/>
+          <w:szCs w:val="20"/>
+          <w:lang w:val="en-US"/>
+        </w:rPr>
+        <w:t xml:space="preserve">, </w:t>
+      </w:r>
+      <w:r>
+        <w:rPr>
+          <w:rFonts w:cs="Times New Roman"/>
+          <w:szCs w:val="20"/>
+          <w:lang w:val="en-US"/>
+        </w:rPr>
+        <w:t>possible pathologies</w:t>
+      </w:r>
+      <w:r>
+        <w:rPr>
+          <w:rFonts w:cs="Times New Roman"/>
+          <w:szCs w:val="20"/>
+          <w:lang w:val="en-US"/>
+        </w:rPr>
+        <w:t xml:space="preserve"> and eating habits (it’s not mandatory to insert </w:t>
+      </w:r>
+      <w:r>
+        <w:rPr>
+          <w:rFonts w:cs="Times New Roman"/>
+          <w:szCs w:val="20"/>
+          <w:lang w:val="en-US"/>
+        </w:rPr>
+        <w:t>these data</w:t>
+      </w:r>
+      <w:r>
+        <w:rPr>
+          <w:rFonts w:cs="Times New Roman"/>
+          <w:szCs w:val="20"/>
+          <w:lang w:val="en-US"/>
+        </w:rPr>
+        <w:t xml:space="preserve">) </w:t>
+      </w:r>
+      <w:r>
+        <w:rPr>
+          <w:rFonts w:cs="Times New Roman"/>
+          <w:szCs w:val="20"/>
+          <w:lang w:val="en-US"/>
+        </w:rPr>
+        <w:t>and will monitor and register his heartbeat, his position, his body temperature, his walking/running covered distance and his energy consumed.</w:t>
+      </w:r>
+      <w:r>
+        <w:rPr>
+          <w:rFonts w:cs="Times New Roman"/>
+          <w:szCs w:val="20"/>
+          <w:lang w:val="en-US"/>
+        </w:rPr>
+        <w:t xml:space="preserve"> The system will also </w:t>
+      </w:r>
+      <w:r>
+        <w:rPr>
+          <w:rFonts w:cs="Times New Roman"/>
+          <w:szCs w:val="20"/>
+          <w:lang w:val="en-US"/>
+        </w:rPr>
+        <w:t>allow</w:t>
+      </w:r>
+      <w:r>
+        <w:rPr>
+          <w:rFonts w:cs="Times New Roman"/>
+          <w:szCs w:val="20"/>
+          <w:lang w:val="en-US"/>
+        </w:rPr>
+        <w:t xml:space="preserve"> the user to choose which data to register and which not.</w:t>
+      </w:r>
+      <w:r>
+        <w:rPr>
+          <w:rFonts w:cs="Times New Roman"/>
+          <w:szCs w:val="20"/>
+          <w:lang w:val="en-US"/>
+        </w:rPr>
+        <w:t xml:space="preserve"> </w:t>
+      </w:r>
+      <w:r>
+        <w:rPr>
+          <w:rFonts w:cs="Times New Roman"/>
+          <w:szCs w:val="20"/>
+          <w:lang w:val="en-US"/>
+        </w:rPr>
+        <w:t xml:space="preserve"> </w:t>
+      </w:r>
+      <w:r>
+        <w:rPr>
+          <w:rFonts w:cs="Times New Roman"/>
+          <w:szCs w:val="20"/>
+          <w:lang w:val="en-US"/>
+        </w:rPr>
+        <w:t>Data4Help, besides helping users to monitor their health and position statistics</w:t>
+      </w:r>
+      <w:r>
+        <w:rPr>
+          <w:rFonts w:cs="Times New Roman"/>
+          <w:szCs w:val="20"/>
+          <w:lang w:val="en-US"/>
+        </w:rPr>
+        <w:t xml:space="preserve"> </w:t>
+      </w:r>
+      <w:r>
+        <w:rPr>
+          <w:rFonts w:cs="Times New Roman"/>
+          <w:szCs w:val="20"/>
+          <w:lang w:val="en-US"/>
+        </w:rPr>
+        <w:t>and</w:t>
+      </w:r>
+      <w:r>
+        <w:rPr>
+          <w:rFonts w:cs="Times New Roman"/>
+          <w:szCs w:val="20"/>
+          <w:lang w:val="en-US"/>
+        </w:rPr>
+        <w:t xml:space="preserve"> to</w:t>
+      </w:r>
+      <w:r>
+        <w:rPr>
+          <w:rFonts w:cs="Times New Roman"/>
+          <w:szCs w:val="20"/>
+          <w:lang w:val="en-US"/>
+        </w:rPr>
+        <w:t xml:space="preserve"> consult their inserted data</w:t>
+      </w:r>
+      <w:r>
+        <w:rPr>
+          <w:rFonts w:cs="Times New Roman"/>
+          <w:szCs w:val="20"/>
+          <w:lang w:val="en-US"/>
+        </w:rPr>
+        <w:t>, supports companies in the analysis of the mentioned types of users’ data and allow</w:t>
+      </w:r>
+      <w:r>
+        <w:rPr>
+          <w:rFonts w:cs="Times New Roman"/>
+          <w:szCs w:val="20"/>
+          <w:lang w:val="en-US"/>
+        </w:rPr>
+        <w:t>s</w:t>
+      </w:r>
+      <w:r>
+        <w:rPr>
+          <w:rFonts w:cs="Times New Roman"/>
+          <w:szCs w:val="20"/>
+          <w:lang w:val="en-US"/>
+        </w:rPr>
+        <w:t xml:space="preserve"> them, for example, to fragment their clients according to their </w:t>
+      </w:r>
+      <w:r>
+        <w:rPr>
+          <w:rFonts w:cs="Times New Roman"/>
+          <w:szCs w:val="20"/>
+          <w:lang w:val="en-US"/>
+        </w:rPr>
+        <w:t>age</w:t>
+      </w:r>
+      <w:r>
+        <w:rPr>
+          <w:rFonts w:cs="Times New Roman"/>
+          <w:szCs w:val="20"/>
+          <w:lang w:val="en-US"/>
+        </w:rPr>
+        <w:t>, their mobility, the places they visit etc. The user can, obviously, accept or refuse the data acquis</w:t>
+      </w:r>
+      <w:r>
+        <w:rPr>
+          <w:rFonts w:cs="Times New Roman"/>
+          <w:szCs w:val="20"/>
+          <w:lang w:val="en-US"/>
+        </w:rPr>
+        <w:t>i</w:t>
+      </w:r>
+      <w:r>
+        <w:rPr>
+          <w:rFonts w:cs="Times New Roman"/>
+          <w:szCs w:val="20"/>
+          <w:lang w:val="en-US"/>
+        </w:rPr>
+        <w:t>tion’s request by the third party. It must be assumed that users’ devices are capable of acquiring the mentioned data (sensors + GPS)</w:t>
+      </w:r>
+      <w:r>
+        <w:rPr>
+          <w:rFonts w:cs="Times New Roman"/>
+          <w:szCs w:val="20"/>
+          <w:lang w:val="en-US"/>
+        </w:rPr>
+        <w:t xml:space="preserve">: </w:t>
+      </w:r>
+      <w:r>
+        <w:rPr>
+          <w:rFonts w:cs="Times New Roman"/>
+          <w:szCs w:val="20"/>
+          <w:lang w:val="en-US"/>
+        </w:rPr>
+        <w:t>if a sensor for some kind of data is not present</w:t>
+      </w:r>
+      <w:r>
+        <w:rPr>
+          <w:rFonts w:cs="Times New Roman"/>
+          <w:szCs w:val="20"/>
+          <w:lang w:val="en-US"/>
+        </w:rPr>
+        <w:t>,</w:t>
+      </w:r>
+      <w:r>
+        <w:rPr>
+          <w:rFonts w:cs="Times New Roman"/>
+          <w:szCs w:val="20"/>
+          <w:lang w:val="en-US"/>
+        </w:rPr>
+        <w:t xml:space="preserve"> that data won’t be available</w:t>
+      </w:r>
+      <w:r>
+        <w:rPr>
+          <w:rFonts w:cs="Times New Roman"/>
+          <w:szCs w:val="20"/>
+          <w:lang w:val="en-US"/>
+        </w:rPr>
+        <w:t xml:space="preserve">.  The authorized personnel of the third party can access the data logging in </w:t>
+      </w:r>
+      <w:r>
+        <w:rPr>
+          <w:rFonts w:cs="Times New Roman"/>
+          <w:szCs w:val="20"/>
+          <w:lang w:val="en-US"/>
+        </w:rPr>
+        <w:t>and querying</w:t>
+      </w:r>
+      <w:r>
+        <w:rPr>
+          <w:rFonts w:cs="Times New Roman"/>
+          <w:szCs w:val="20"/>
+          <w:lang w:val="en-US"/>
+        </w:rPr>
+        <w:t xml:space="preserve"> </w:t>
+      </w:r>
+      <w:r>
+        <w:rPr>
+          <w:rFonts w:cs="Times New Roman"/>
+          <w:szCs w:val="20"/>
+          <w:lang w:val="en-US"/>
+        </w:rPr>
+        <w:t xml:space="preserve">the </w:t>
+      </w:r>
+      <w:proofErr w:type="spellStart"/>
+      <w:r>
+        <w:rPr>
+          <w:rFonts w:cs="Times New Roman"/>
+          <w:szCs w:val="20"/>
+          <w:lang w:val="en-US"/>
+        </w:rPr>
+        <w:t>TrackMe</w:t>
+      </w:r>
+      <w:proofErr w:type="spellEnd"/>
+      <w:r>
+        <w:rPr>
+          <w:rFonts w:cs="Times New Roman"/>
+          <w:szCs w:val="20"/>
+          <w:lang w:val="en-US"/>
+        </w:rPr>
+        <w:t xml:space="preserve"> platform on the computer systems of the company (both users and third parties have first to register to the system). The system relies on the fact that all the users can be identified with a unique key (their </w:t>
+      </w:r>
+      <w:r>
+        <w:rPr>
+          <w:rFonts w:cs="Times New Roman"/>
+          <w:szCs w:val="20"/>
+          <w:lang w:val="en-US"/>
+        </w:rPr>
+        <w:t>fiscal code</w:t>
+      </w:r>
+      <w:r>
+        <w:rPr>
+          <w:rFonts w:cs="Times New Roman"/>
+          <w:szCs w:val="20"/>
+          <w:lang w:val="en-US"/>
+        </w:rPr>
+        <w:t xml:space="preserve">) and so the third party can </w:t>
+      </w:r>
+      <w:r>
+        <w:rPr>
+          <w:rFonts w:cs="Times New Roman"/>
+          <w:szCs w:val="20"/>
+          <w:lang w:val="en-US"/>
+        </w:rPr>
+        <w:t>ask to access</w:t>
+      </w:r>
+      <w:r>
+        <w:rPr>
+          <w:rFonts w:cs="Times New Roman"/>
+          <w:szCs w:val="20"/>
+          <w:lang w:val="en-US"/>
+        </w:rPr>
+        <w:t xml:space="preserve"> </w:t>
+      </w:r>
+      <w:r>
+        <w:rPr>
+          <w:rFonts w:cs="Times New Roman"/>
+          <w:szCs w:val="20"/>
+          <w:lang w:val="en-US"/>
+        </w:rPr>
+        <w:t xml:space="preserve">their data through it. Data can be queried in two ways: the third part can make a request to the system to retrieve health status’ or location’s data of a single customer or </w:t>
+      </w:r>
+      <w:r>
+        <w:rPr>
+          <w:rFonts w:cs="Times New Roman"/>
+          <w:szCs w:val="20"/>
+          <w:lang w:val="en-US"/>
+        </w:rPr>
+        <w:t>it</w:t>
+      </w:r>
+      <w:r>
+        <w:rPr>
+          <w:rFonts w:cs="Times New Roman"/>
+          <w:szCs w:val="20"/>
+          <w:lang w:val="en-US"/>
+        </w:rPr>
+        <w:t xml:space="preserve"> can ask for aggregate data on the base of some parameter (ex: data of all </w:t>
+      </w:r>
+      <w:r>
+        <w:rPr>
+          <w:rFonts w:cs="Times New Roman"/>
+          <w:szCs w:val="20"/>
+          <w:lang w:val="en-US"/>
+        </w:rPr>
+        <w:t>users</w:t>
+      </w:r>
+      <w:r>
+        <w:rPr>
+          <w:rFonts w:cs="Times New Roman"/>
+          <w:szCs w:val="20"/>
+          <w:lang w:val="en-US"/>
+        </w:rPr>
+        <w:t xml:space="preserve"> with a certain age, with certain body measures, of all </w:t>
+      </w:r>
+      <w:r>
+        <w:rPr>
+          <w:rFonts w:cs="Times New Roman"/>
+          <w:szCs w:val="20"/>
+          <w:lang w:val="en-US"/>
+        </w:rPr>
+        <w:t>users</w:t>
+      </w:r>
+      <w:r>
+        <w:rPr>
+          <w:rFonts w:cs="Times New Roman"/>
+          <w:szCs w:val="20"/>
+          <w:lang w:val="en-US"/>
+        </w:rPr>
+        <w:t xml:space="preserve"> that work in a certain area etc.). The third party can also request to the system to receive users’ data in a live way, as soon as they are produced without the necessity to make a query</w:t>
+      </w:r>
+      <w:r>
+        <w:rPr>
+          <w:rFonts w:cs="Times New Roman"/>
+          <w:szCs w:val="20"/>
+          <w:lang w:val="en-US"/>
+        </w:rPr>
+        <w:t xml:space="preserve">. </w:t>
+      </w:r>
+      <w:r>
+        <w:rPr>
+          <w:rFonts w:cs="Times New Roman"/>
+          <w:szCs w:val="20"/>
+          <w:lang w:val="en-US"/>
+        </w:rPr>
+        <w:t xml:space="preserve">Users will be notified of individual requests and will have the possibility to accept or refuse them. </w:t>
+      </w:r>
+      <w:r>
+        <w:rPr>
+          <w:rFonts w:cs="Times New Roman"/>
+          <w:szCs w:val="20"/>
+          <w:lang w:val="en-US"/>
+        </w:rPr>
+        <w:t>Individual requests may also represent</w:t>
+      </w:r>
+      <w:r>
+        <w:rPr>
+          <w:rFonts w:cs="Times New Roman"/>
+          <w:szCs w:val="20"/>
+          <w:lang w:val="en-US"/>
+        </w:rPr>
+        <w:t xml:space="preserve"> </w:t>
+      </w:r>
+      <w:r>
+        <w:rPr>
+          <w:rFonts w:cs="Times New Roman"/>
+          <w:szCs w:val="20"/>
+          <w:lang w:val="en-US"/>
+        </w:rPr>
+        <w:t>requests</w:t>
+      </w:r>
+      <w:r>
+        <w:rPr>
+          <w:rFonts w:cs="Times New Roman"/>
+          <w:szCs w:val="20"/>
+          <w:lang w:val="en-US"/>
+        </w:rPr>
+        <w:t xml:space="preserve"> of subscription to user’s data</w:t>
+      </w:r>
+      <w:r>
+        <w:rPr>
+          <w:rFonts w:cs="Times New Roman"/>
+          <w:szCs w:val="20"/>
+          <w:lang w:val="en-US"/>
+        </w:rPr>
+        <w:t xml:space="preserve"> and, also in this case,</w:t>
+      </w:r>
+      <w:r>
+        <w:rPr>
+          <w:rFonts w:cs="Times New Roman"/>
+          <w:szCs w:val="20"/>
+          <w:lang w:val="en-US"/>
+        </w:rPr>
+        <w:t xml:space="preserve"> </w:t>
+      </w:r>
+      <w:r>
+        <w:rPr>
+          <w:rFonts w:cs="Times New Roman"/>
+          <w:szCs w:val="20"/>
+          <w:lang w:val="en-US"/>
+        </w:rPr>
+        <w:t>users</w:t>
+      </w:r>
+      <w:r>
+        <w:rPr>
+          <w:rFonts w:cs="Times New Roman"/>
+          <w:szCs w:val="20"/>
+          <w:lang w:val="en-US"/>
+        </w:rPr>
+        <w:t xml:space="preserve"> will have the possibility to accept or refuse </w:t>
+      </w:r>
+      <w:r>
+        <w:rPr>
+          <w:rFonts w:cs="Times New Roman"/>
+          <w:szCs w:val="20"/>
+          <w:lang w:val="en-US"/>
+        </w:rPr>
+        <w:t>them</w:t>
+      </w:r>
+      <w:r>
+        <w:rPr>
+          <w:rFonts w:cs="Times New Roman"/>
+          <w:szCs w:val="20"/>
+          <w:lang w:val="en-US"/>
+        </w:rPr>
+        <w:t>. I</w:t>
+      </w:r>
+      <w:r>
+        <w:rPr>
+          <w:rFonts w:cs="Times New Roman"/>
+          <w:szCs w:val="20"/>
+          <w:lang w:val="en-US"/>
+        </w:rPr>
+        <w:t xml:space="preserve">n case of acceptance, </w:t>
+      </w:r>
+      <w:r>
+        <w:rPr>
+          <w:rFonts w:cs="Times New Roman"/>
+          <w:szCs w:val="20"/>
+          <w:lang w:val="en-US"/>
+        </w:rPr>
+        <w:t>they</w:t>
+      </w:r>
+      <w:r>
+        <w:rPr>
+          <w:rFonts w:cs="Times New Roman"/>
+          <w:szCs w:val="20"/>
+          <w:lang w:val="en-US"/>
+        </w:rPr>
+        <w:t xml:space="preserve"> will be then allowed to remove </w:t>
+      </w:r>
+      <w:r>
+        <w:rPr>
+          <w:rFonts w:cs="Times New Roman"/>
+          <w:szCs w:val="20"/>
+          <w:lang w:val="en-US"/>
+        </w:rPr>
+        <w:t>their</w:t>
+      </w:r>
+      <w:r>
+        <w:rPr>
+          <w:rFonts w:cs="Times New Roman"/>
+          <w:szCs w:val="20"/>
+          <w:lang w:val="en-US"/>
+        </w:rPr>
+        <w:t xml:space="preserve"> subscription at any </w:t>
+      </w:r>
+      <w:r>
+        <w:rPr>
+          <w:rFonts w:cs="Times New Roman"/>
+          <w:szCs w:val="20"/>
+          <w:lang w:val="en-US"/>
+        </w:rPr>
         <w:lastRenderedPageBreak/>
-        <w:t xml:space="preserve"> </w:t>
-      </w:r>
-      <w:r>
-        <w:rPr>
-          <w:rFonts w:cs="Times New Roman"/>
-          <w:szCs w:val="20"/>
-          <w:lang w:val="en-US"/>
-        </w:rPr>
-        <w:t xml:space="preserve">The S2B will give to the user the possibility to insert </w:t>
-      </w:r>
-      <w:r>
-        <w:rPr>
-          <w:rFonts w:cs="Times New Roman"/>
-          <w:szCs w:val="20"/>
-          <w:lang w:val="en-US"/>
-        </w:rPr>
-        <w:t>his</w:t>
-      </w:r>
-      <w:r>
-        <w:rPr>
-          <w:rFonts w:cs="Times New Roman"/>
-          <w:szCs w:val="20"/>
-          <w:lang w:val="en-US"/>
-        </w:rPr>
-        <w:t xml:space="preserve"> own body measurements</w:t>
-      </w:r>
-      <w:r>
-        <w:rPr>
-          <w:rFonts w:cs="Times New Roman"/>
-          <w:szCs w:val="20"/>
-          <w:lang w:val="en-US"/>
-        </w:rPr>
-        <w:t xml:space="preserve">, </w:t>
-      </w:r>
-      <w:r>
-        <w:rPr>
-          <w:rFonts w:cs="Times New Roman"/>
-          <w:szCs w:val="20"/>
-          <w:lang w:val="en-US"/>
-        </w:rPr>
-        <w:t>possible pathologies</w:t>
-      </w:r>
-      <w:r>
-        <w:rPr>
-          <w:rFonts w:cs="Times New Roman"/>
-          <w:szCs w:val="20"/>
-          <w:lang w:val="en-US"/>
-        </w:rPr>
-        <w:t xml:space="preserve"> and eating habits (it’s not mandatory to insert </w:t>
-      </w:r>
-      <w:r>
-        <w:rPr>
-          <w:rFonts w:cs="Times New Roman"/>
-          <w:szCs w:val="20"/>
-          <w:lang w:val="en-US"/>
-        </w:rPr>
-        <w:t>these data</w:t>
-      </w:r>
-      <w:r>
-        <w:rPr>
-          <w:rFonts w:cs="Times New Roman"/>
-          <w:szCs w:val="20"/>
-          <w:lang w:val="en-US"/>
-        </w:rPr>
-        <w:t xml:space="preserve">) </w:t>
-      </w:r>
-      <w:r>
-        <w:rPr>
-          <w:rFonts w:cs="Times New Roman"/>
-          <w:szCs w:val="20"/>
-          <w:lang w:val="en-US"/>
-        </w:rPr>
-        <w:t>and will monitor and register his heartbeat, his position, his body temperature, his walking/running covered distance and his energy consumed.</w:t>
-      </w:r>
-      <w:r>
-        <w:rPr>
-          <w:rFonts w:cs="Times New Roman"/>
-          <w:szCs w:val="20"/>
-          <w:lang w:val="en-US"/>
-        </w:rPr>
-        <w:t xml:space="preserve"> The system will also </w:t>
-      </w:r>
-      <w:r>
-        <w:rPr>
-          <w:rFonts w:cs="Times New Roman"/>
-          <w:szCs w:val="20"/>
-          <w:lang w:val="en-US"/>
-        </w:rPr>
-        <w:t>allow</w:t>
-      </w:r>
-      <w:r>
-        <w:rPr>
-          <w:rFonts w:cs="Times New Roman"/>
-          <w:szCs w:val="20"/>
-          <w:lang w:val="en-US"/>
-        </w:rPr>
-        <w:t xml:space="preserve"> the user to choose which data to register and which not.</w:t>
-      </w:r>
-      <w:r>
-        <w:rPr>
-          <w:rFonts w:cs="Times New Roman"/>
-          <w:szCs w:val="20"/>
-          <w:lang w:val="en-US"/>
-        </w:rPr>
-        <w:t xml:space="preserve"> </w:t>
-      </w:r>
-      <w:r>
-        <w:rPr>
-          <w:rFonts w:cs="Times New Roman"/>
-          <w:szCs w:val="20"/>
-          <w:lang w:val="en-US"/>
-        </w:rPr>
-        <w:t xml:space="preserve"> </w:t>
-      </w:r>
-      <w:r>
-        <w:rPr>
-          <w:rFonts w:cs="Times New Roman"/>
-          <w:szCs w:val="20"/>
-          <w:lang w:val="en-US"/>
-        </w:rPr>
-        <w:t>Data4Help, besides helping users to monitor their health and position statistics</w:t>
-      </w:r>
-      <w:r>
-        <w:rPr>
-          <w:rFonts w:cs="Times New Roman"/>
-          <w:szCs w:val="20"/>
-          <w:lang w:val="en-US"/>
-        </w:rPr>
-        <w:t xml:space="preserve"> </w:t>
-      </w:r>
-      <w:r>
-        <w:rPr>
-          <w:rFonts w:cs="Times New Roman"/>
-          <w:szCs w:val="20"/>
-          <w:lang w:val="en-US"/>
-        </w:rPr>
-        <w:t>and</w:t>
-      </w:r>
-      <w:r>
-        <w:rPr>
-          <w:rFonts w:cs="Times New Roman"/>
-          <w:szCs w:val="20"/>
-          <w:lang w:val="en-US"/>
-        </w:rPr>
-        <w:t xml:space="preserve"> to</w:t>
-      </w:r>
-      <w:r>
-        <w:rPr>
-          <w:rFonts w:cs="Times New Roman"/>
-          <w:szCs w:val="20"/>
-          <w:lang w:val="en-US"/>
-        </w:rPr>
-        <w:t xml:space="preserve"> consult their inserted data</w:t>
-      </w:r>
-      <w:r>
-        <w:rPr>
-          <w:rFonts w:cs="Times New Roman"/>
-          <w:szCs w:val="20"/>
-          <w:lang w:val="en-US"/>
-        </w:rPr>
-        <w:t>, supports companies in the analysis of the mentioned types of users’ data and allow</w:t>
-      </w:r>
-      <w:r>
-        <w:rPr>
-          <w:rFonts w:cs="Times New Roman"/>
-          <w:szCs w:val="20"/>
-          <w:lang w:val="en-US"/>
-        </w:rPr>
-        <w:t>s</w:t>
-      </w:r>
-      <w:r>
-        <w:rPr>
-          <w:rFonts w:cs="Times New Roman"/>
-          <w:szCs w:val="20"/>
-          <w:lang w:val="en-US"/>
-        </w:rPr>
-        <w:t xml:space="preserve"> them, for example, to fragment their clients according to their </w:t>
-      </w:r>
-      <w:r>
-        <w:rPr>
-          <w:rFonts w:cs="Times New Roman"/>
-          <w:szCs w:val="20"/>
-          <w:lang w:val="en-US"/>
-        </w:rPr>
-        <w:t>age</w:t>
-      </w:r>
-      <w:r>
-        <w:rPr>
-          <w:rFonts w:cs="Times New Roman"/>
-          <w:szCs w:val="20"/>
-          <w:lang w:val="en-US"/>
-        </w:rPr>
-        <w:t>, their mobility, the places they visit etc. The user can, obviously, accept or refuse the data acquis</w:t>
-      </w:r>
-      <w:r>
-        <w:rPr>
-          <w:rFonts w:cs="Times New Roman"/>
-          <w:szCs w:val="20"/>
-          <w:lang w:val="en-US"/>
-        </w:rPr>
-        <w:t>i</w:t>
-      </w:r>
-      <w:r>
-        <w:rPr>
-          <w:rFonts w:cs="Times New Roman"/>
-          <w:szCs w:val="20"/>
-          <w:lang w:val="en-US"/>
-        </w:rPr>
-        <w:t>tion’s request by the third party. It must be assumed that users’ devices are capable of acquiring the mentioned data (sensors + GPS)</w:t>
-      </w:r>
-      <w:r>
-        <w:rPr>
-          <w:rFonts w:cs="Times New Roman"/>
-          <w:szCs w:val="20"/>
-          <w:lang w:val="en-US"/>
-        </w:rPr>
-        <w:t xml:space="preserve">: </w:t>
-      </w:r>
-      <w:r>
-        <w:rPr>
-          <w:rFonts w:cs="Times New Roman"/>
-          <w:szCs w:val="20"/>
-          <w:lang w:val="en-US"/>
-        </w:rPr>
-        <w:t>if a sensor for some kind of data is not present</w:t>
-      </w:r>
-      <w:r>
-        <w:rPr>
-          <w:rFonts w:cs="Times New Roman"/>
-          <w:szCs w:val="20"/>
-          <w:lang w:val="en-US"/>
-        </w:rPr>
-        <w:t>,</w:t>
-      </w:r>
-      <w:r>
-        <w:rPr>
-          <w:rFonts w:cs="Times New Roman"/>
-          <w:szCs w:val="20"/>
-          <w:lang w:val="en-US"/>
-        </w:rPr>
-        <w:t xml:space="preserve"> that data won’t be available</w:t>
-      </w:r>
-      <w:r>
-        <w:rPr>
-          <w:rFonts w:cs="Times New Roman"/>
-          <w:szCs w:val="20"/>
-          <w:lang w:val="en-US"/>
-        </w:rPr>
-        <w:t xml:space="preserve">.  The authorized personnel of the third party can access the data logging in </w:t>
-      </w:r>
-      <w:r>
-        <w:rPr>
-          <w:rFonts w:cs="Times New Roman"/>
-          <w:szCs w:val="20"/>
-          <w:lang w:val="en-US"/>
-        </w:rPr>
-        <w:t>and querying</w:t>
-      </w:r>
-      <w:r>
-        <w:rPr>
-          <w:rFonts w:cs="Times New Roman"/>
-          <w:szCs w:val="20"/>
-          <w:lang w:val="en-US"/>
-        </w:rPr>
-        <w:t xml:space="preserve"> </w:t>
-      </w:r>
-      <w:r>
-        <w:rPr>
-          <w:rFonts w:cs="Times New Roman"/>
-          <w:szCs w:val="20"/>
-          <w:lang w:val="en-US"/>
-        </w:rPr>
-        <w:t xml:space="preserve">the </w:t>
-      </w:r>
-      <w:proofErr w:type="spellStart"/>
-      <w:r>
-        <w:rPr>
-          <w:rFonts w:cs="Times New Roman"/>
-          <w:szCs w:val="20"/>
-          <w:lang w:val="en-US"/>
-        </w:rPr>
-        <w:t>TrackMe</w:t>
-      </w:r>
-      <w:proofErr w:type="spellEnd"/>
-      <w:r>
-        <w:rPr>
-          <w:rFonts w:cs="Times New Roman"/>
-          <w:szCs w:val="20"/>
-          <w:lang w:val="en-US"/>
-        </w:rPr>
-        <w:t xml:space="preserve"> platform on the computer systems of the company (both users and third parties have first to register to the system). The system relies on the fact that all the users can be identified with a unique key (their </w:t>
-      </w:r>
-      <w:r>
-        <w:rPr>
-          <w:rFonts w:cs="Times New Roman"/>
-          <w:szCs w:val="20"/>
-          <w:lang w:val="en-US"/>
-        </w:rPr>
-        <w:t>fiscal code</w:t>
-      </w:r>
-      <w:r>
-        <w:rPr>
-          <w:rFonts w:cs="Times New Roman"/>
-          <w:szCs w:val="20"/>
-          <w:lang w:val="en-US"/>
-        </w:rPr>
-        <w:t xml:space="preserve">) and so the third party can </w:t>
-      </w:r>
-      <w:r>
-        <w:rPr>
-          <w:rFonts w:cs="Times New Roman"/>
-          <w:szCs w:val="20"/>
-          <w:lang w:val="en-US"/>
-        </w:rPr>
-        <w:t>ask to access</w:t>
-      </w:r>
-      <w:r>
-        <w:rPr>
-          <w:rFonts w:cs="Times New Roman"/>
-          <w:szCs w:val="20"/>
-          <w:lang w:val="en-US"/>
-        </w:rPr>
-        <w:t xml:space="preserve"> </w:t>
-      </w:r>
-      <w:r>
-        <w:rPr>
-          <w:rFonts w:cs="Times New Roman"/>
-          <w:szCs w:val="20"/>
-          <w:lang w:val="en-US"/>
-        </w:rPr>
-        <w:t xml:space="preserve">their data through it. Data can be queried in two ways: the third part can make a request to the system to retrieve health status’ or location’s data of a single customer or </w:t>
-      </w:r>
-      <w:r>
-        <w:rPr>
-          <w:rFonts w:cs="Times New Roman"/>
-          <w:szCs w:val="20"/>
-          <w:lang w:val="en-US"/>
-        </w:rPr>
-        <w:t>it</w:t>
-      </w:r>
-      <w:r>
-        <w:rPr>
-          <w:rFonts w:cs="Times New Roman"/>
-          <w:szCs w:val="20"/>
-          <w:lang w:val="en-US"/>
-        </w:rPr>
-        <w:t xml:space="preserve"> can ask for aggregate data on the base of some parameter (ex: data of all </w:t>
-      </w:r>
-      <w:r>
-        <w:rPr>
-          <w:rFonts w:cs="Times New Roman"/>
-          <w:szCs w:val="20"/>
-          <w:lang w:val="en-US"/>
-        </w:rPr>
-        <w:t>users</w:t>
-      </w:r>
-      <w:r>
-        <w:rPr>
-          <w:rFonts w:cs="Times New Roman"/>
-          <w:szCs w:val="20"/>
-          <w:lang w:val="en-US"/>
-        </w:rPr>
-        <w:t xml:space="preserve"> with a certain age, with certain body measures, of all </w:t>
-      </w:r>
-      <w:r>
-        <w:rPr>
-          <w:rFonts w:cs="Times New Roman"/>
-          <w:szCs w:val="20"/>
-          <w:lang w:val="en-US"/>
-        </w:rPr>
-        <w:t>users</w:t>
-      </w:r>
-      <w:r>
-        <w:rPr>
-          <w:rFonts w:cs="Times New Roman"/>
-          <w:szCs w:val="20"/>
-          <w:lang w:val="en-US"/>
-        </w:rPr>
-        <w:t xml:space="preserve"> that work in a certain area etc.). The third party can also request to the system to receive users’ data in a live way, as soon as they are produced without the necessity to make a query</w:t>
-      </w:r>
-      <w:r>
-        <w:rPr>
-          <w:rFonts w:cs="Times New Roman"/>
-          <w:szCs w:val="20"/>
-          <w:lang w:val="en-US"/>
-        </w:rPr>
-        <w:t xml:space="preserve">. </w:t>
-      </w:r>
-      <w:r>
-        <w:rPr>
-          <w:rFonts w:cs="Times New Roman"/>
-          <w:szCs w:val="20"/>
-          <w:lang w:val="en-US"/>
-        </w:rPr>
-        <w:t xml:space="preserve">Users will be notified of individual requests and will have the possibility to accept or refuse them. </w:t>
-      </w:r>
-      <w:r>
-        <w:rPr>
-          <w:rFonts w:cs="Times New Roman"/>
-          <w:szCs w:val="20"/>
-          <w:lang w:val="en-US"/>
-        </w:rPr>
-        <w:t>Individual requests may also represent</w:t>
-      </w:r>
-      <w:r>
-        <w:rPr>
-          <w:rFonts w:cs="Times New Roman"/>
-          <w:szCs w:val="20"/>
-          <w:lang w:val="en-US"/>
-        </w:rPr>
-        <w:t xml:space="preserve"> </w:t>
-      </w:r>
-      <w:r>
-        <w:rPr>
-          <w:rFonts w:cs="Times New Roman"/>
-          <w:szCs w:val="20"/>
-          <w:lang w:val="en-US"/>
-        </w:rPr>
-        <w:t>requests</w:t>
-      </w:r>
-      <w:r>
-        <w:rPr>
-          <w:rFonts w:cs="Times New Roman"/>
-          <w:szCs w:val="20"/>
-          <w:lang w:val="en-US"/>
-        </w:rPr>
-        <w:t xml:space="preserve"> of subscription to user’s data</w:t>
-      </w:r>
-      <w:r>
-        <w:rPr>
-          <w:rFonts w:cs="Times New Roman"/>
-          <w:szCs w:val="20"/>
-          <w:lang w:val="en-US"/>
-        </w:rPr>
-        <w:t xml:space="preserve"> and, also in this case,</w:t>
-      </w:r>
-      <w:r>
-        <w:rPr>
-          <w:rFonts w:cs="Times New Roman"/>
-          <w:szCs w:val="20"/>
-          <w:lang w:val="en-US"/>
-        </w:rPr>
-        <w:t xml:space="preserve"> </w:t>
-      </w:r>
-      <w:r>
-        <w:rPr>
-          <w:rFonts w:cs="Times New Roman"/>
-          <w:szCs w:val="20"/>
-          <w:lang w:val="en-US"/>
-        </w:rPr>
-        <w:t>users</w:t>
-      </w:r>
-      <w:r>
-        <w:rPr>
-          <w:rFonts w:cs="Times New Roman"/>
-          <w:szCs w:val="20"/>
-          <w:lang w:val="en-US"/>
-        </w:rPr>
-        <w:t xml:space="preserve"> will have the possibility to accept or refuse </w:t>
-      </w:r>
-      <w:r>
-        <w:rPr>
-          <w:rFonts w:cs="Times New Roman"/>
-          <w:szCs w:val="20"/>
-          <w:lang w:val="en-US"/>
-        </w:rPr>
-        <w:t>them</w:t>
-      </w:r>
-      <w:r>
-        <w:rPr>
-          <w:rFonts w:cs="Times New Roman"/>
-          <w:szCs w:val="20"/>
-          <w:lang w:val="en-US"/>
-        </w:rPr>
-        <w:t>. I</w:t>
-      </w:r>
-      <w:r>
-        <w:rPr>
-          <w:rFonts w:cs="Times New Roman"/>
-          <w:szCs w:val="20"/>
-          <w:lang w:val="en-US"/>
-        </w:rPr>
-        <w:t xml:space="preserve">n case of acceptance, </w:t>
-      </w:r>
-      <w:r>
-        <w:rPr>
-          <w:rFonts w:cs="Times New Roman"/>
-          <w:szCs w:val="20"/>
-          <w:lang w:val="en-US"/>
-        </w:rPr>
-        <w:t>they</w:t>
-      </w:r>
-      <w:r>
-        <w:rPr>
-          <w:rFonts w:cs="Times New Roman"/>
-          <w:szCs w:val="20"/>
-          <w:lang w:val="en-US"/>
-        </w:rPr>
-        <w:t xml:space="preserve"> will be then allowed to remove </w:t>
-      </w:r>
-      <w:r>
-        <w:rPr>
-          <w:rFonts w:cs="Times New Roman"/>
-          <w:szCs w:val="20"/>
-          <w:lang w:val="en-US"/>
-        </w:rPr>
-        <w:t>their</w:t>
-      </w:r>
-      <w:r>
-        <w:rPr>
-          <w:rFonts w:cs="Times New Roman"/>
-          <w:szCs w:val="20"/>
-          <w:lang w:val="en-US"/>
-        </w:rPr>
-        <w:t xml:space="preserve"> subscription at any time.</w:t>
+        <w:t>time.</w:t>
       </w:r>
       <w:r>
         <w:rPr>
@@ -5793,7 +5858,6 @@
           <w:szCs w:val="20"/>
           <w:lang w:val="en-US"/>
         </w:rPr>
-        <w:lastRenderedPageBreak/>
         <w:t>emergency</w:t>
       </w:r>
       <w:r>
@@ -6097,7 +6161,7 @@
       <w:pPr>
         <w:pStyle w:val="ForIndex2"/>
       </w:pPr>
-      <w:bookmarkStart w:id="5" w:name="_Toc532415228"/>
+      <w:bookmarkStart w:id="6" w:name="_Toc532415228"/>
       <w:r>
         <w:t xml:space="preserve">1.3 Definitions, </w:t>
       </w:r>
@@ -6122,17 +6186,17 @@
       <w:r>
         <w:t>s</w:t>
       </w:r>
-      <w:bookmarkEnd w:id="5"/>
+      <w:bookmarkEnd w:id="6"/>
     </w:p>
     <w:p>
       <w:pPr>
         <w:pStyle w:val="ForIndex3"/>
       </w:pPr>
-      <w:bookmarkStart w:id="6" w:name="_Toc532415229"/>
+      <w:bookmarkStart w:id="7" w:name="_Toc532415229"/>
       <w:r>
         <w:t>1.3.1 Definitions</w:t>
       </w:r>
-      <w:bookmarkEnd w:id="6"/>
+      <w:bookmarkEnd w:id="7"/>
     </w:p>
     <w:p>
       <w:pPr>
@@ -6239,6 +6303,7 @@
           <w:szCs w:val="20"/>
           <w:lang w:val="en-US"/>
         </w:rPr>
+        <w:lastRenderedPageBreak/>
         <w:t xml:space="preserve">Third party: </w:t>
       </w:r>
       <w:r>
@@ -6607,12 +6672,11 @@
       <w:pPr>
         <w:pStyle w:val="ForIndex3"/>
       </w:pPr>
-      <w:bookmarkStart w:id="7" w:name="_Toc532415230"/>
-      <w:r>
-        <w:lastRenderedPageBreak/>
+      <w:bookmarkStart w:id="8" w:name="_Toc532415230"/>
+      <w:r>
         <w:t>1.3.2 Acronyms</w:t>
       </w:r>
-      <w:bookmarkEnd w:id="7"/>
+      <w:bookmarkEnd w:id="8"/>
     </w:p>
     <w:p>
       <w:pPr>
@@ -6752,14 +6816,14 @@
       <w:pPr>
         <w:pStyle w:val="ForIndex3"/>
       </w:pPr>
-      <w:bookmarkStart w:id="8" w:name="_Toc532415231"/>
+      <w:bookmarkStart w:id="9" w:name="_Toc532415231"/>
       <w:r>
         <w:t>1.3.3 Abbreviation</w:t>
       </w:r>
       <w:r>
         <w:t>s</w:t>
       </w:r>
-      <w:bookmarkEnd w:id="8"/>
+      <w:bookmarkEnd w:id="9"/>
     </w:p>
     <w:p>
       <w:pPr>
@@ -6866,7 +6930,7 @@
       <w:pPr>
         <w:pStyle w:val="ForIndex2"/>
       </w:pPr>
-      <w:bookmarkStart w:id="9" w:name="_Toc532415232"/>
+      <w:bookmarkStart w:id="10" w:name="_Toc532415232"/>
       <w:r>
         <w:t xml:space="preserve">1.4 Revision </w:t>
       </w:r>
@@ -6876,7 +6940,7 @@
       <w:r>
         <w:t>istory</w:t>
       </w:r>
-      <w:bookmarkEnd w:id="9"/>
+      <w:bookmarkEnd w:id="10"/>
     </w:p>
     <w:p>
       <w:pPr>
@@ -6945,7 +7009,7 @@
       <w:pPr>
         <w:pStyle w:val="ForIndex2"/>
       </w:pPr>
-      <w:bookmarkStart w:id="10" w:name="_Toc532415233"/>
+      <w:bookmarkStart w:id="11" w:name="_Toc532415233"/>
       <w:r>
         <w:t xml:space="preserve">1.5 Reference </w:t>
       </w:r>
@@ -6955,7 +7019,7 @@
       <w:r>
         <w:t>ocuments</w:t>
       </w:r>
-      <w:bookmarkEnd w:id="10"/>
+      <w:bookmarkEnd w:id="11"/>
     </w:p>
     <w:p>
       <w:pPr>
@@ -7123,7 +7187,7 @@
       <w:pPr>
         <w:pStyle w:val="ForIndex2"/>
       </w:pPr>
-      <w:bookmarkStart w:id="11" w:name="_Toc532415234"/>
+      <w:bookmarkStart w:id="12" w:name="_Toc532415234"/>
       <w:r>
         <w:t xml:space="preserve">1.6 Document </w:t>
       </w:r>
@@ -7133,7 +7197,7 @@
       <w:r>
         <w:t>tructure</w:t>
       </w:r>
-      <w:bookmarkEnd w:id="11"/>
+      <w:bookmarkEnd w:id="12"/>
     </w:p>
     <w:p>
       <w:pPr>
@@ -7321,14 +7385,7 @@
         <w:rPr>
           <w:lang w:val="en-US"/>
         </w:rPr>
-        <w:t xml:space="preserve">the actors involved in the application’s usage lifecycle are identified and the boundaries of the project are defined, listing all the necessary </w:t>
-      </w:r>
-      <w:r>
-        <w:rPr>
-          <w:lang w:val="en-US"/>
-        </w:rPr>
-        <w:lastRenderedPageBreak/>
-        <w:t xml:space="preserve">assumptions. Furthermore, a class diagram is provided, aid to better understanding the general structure of the project, with all the related entities. Then some state diagrams are listed to make the evolution of the crucial objects clear. Finally, </w:t>
+        <w:t xml:space="preserve">the actors involved in the application’s usage lifecycle are identified and the boundaries of the project are defined, listing all the necessary assumptions. Furthermore, a class diagram is provided, aid to better understanding the general structure of the project, with all the related entities. Then some state diagrams are listed to make the evolution of the crucial objects clear. Finally, </w:t>
       </w:r>
       <w:r>
         <w:rPr>
@@ -7485,17 +7542,17 @@
       <w:pPr>
         <w:pStyle w:val="ForIndex1"/>
       </w:pPr>
-      <w:bookmarkStart w:id="12" w:name="_Toc532415235"/>
+      <w:bookmarkStart w:id="13" w:name="_Toc532415235"/>
       <w:r>
         <w:t>Overall Description</w:t>
       </w:r>
-      <w:bookmarkEnd w:id="12"/>
+      <w:bookmarkEnd w:id="13"/>
     </w:p>
     <w:p>
       <w:pPr>
         <w:pStyle w:val="ForIndex2"/>
       </w:pPr>
-      <w:bookmarkStart w:id="13" w:name="_Toc532415236"/>
+      <w:bookmarkStart w:id="14" w:name="_Toc532415236"/>
       <w:r>
         <w:t xml:space="preserve">2.1 Product </w:t>
       </w:r>
@@ -7505,7 +7562,7 @@
       <w:r>
         <w:t>erspective</w:t>
       </w:r>
-      <w:bookmarkEnd w:id="13"/>
+      <w:bookmarkEnd w:id="14"/>
       <w:r>
         <w:t xml:space="preserve"> </w:t>
       </w:r>
@@ -7563,7 +7620,16 @@
           <w:szCs w:val="20"/>
           <w:lang w:val="en-US"/>
         </w:rPr>
-        <w:t xml:space="preserve"> providing some additional information. To monitor the position </w:t>
+        <w:t xml:space="preserve"> providing some </w:t>
+      </w:r>
+      <w:r>
+        <w:rPr>
+          <w:rFonts w:cs="Times New Roman"/>
+          <w:szCs w:val="20"/>
+          <w:lang w:val="en-US"/>
+        </w:rPr>
+        <w:lastRenderedPageBreak/>
+        <w:t xml:space="preserve">additional information. To monitor the position </w:t>
       </w:r>
       <w:r>
         <w:rPr>
@@ -7891,17 +7957,7 @@
           <w:szCs w:val="22"/>
           <w:lang w:val="en-US" w:eastAsia="it-IT"/>
         </w:rPr>
-        <w:t xml:space="preserve">: the third party can make a query for individual or aggregate data to </w:t>
-      </w:r>
-      <w:r>
-        <w:rPr>
-          <w:rFonts w:eastAsia="Times New Roman" w:cs="Arial"/>
-          <w:color w:val="000000"/>
-          <w:szCs w:val="22"/>
-          <w:lang w:val="en-US" w:eastAsia="it-IT"/>
-        </w:rPr>
-        <w:lastRenderedPageBreak/>
-        <w:t xml:space="preserve">the system </w:t>
+        <w:t xml:space="preserve">: the third party can make a query for individual or aggregate data to the system </w:t>
       </w:r>
       <w:r>
         <w:rPr>
@@ -8109,6 +8165,7 @@
         <w:rPr>
           <w:noProof/>
         </w:rPr>
+        <w:lastRenderedPageBreak/>
         <w:drawing>
           <wp:inline distT="0" distB="0" distL="0" distR="0">
             <wp:extent cx="6116320" cy="3269615"/>
@@ -8475,7 +8532,6 @@
         <w:rPr>
           <w:lang w:val="en-US"/>
         </w:rPr>
-        <w:lastRenderedPageBreak/>
         <w:t>Now we are going to analyze some critical aspects of the application, modeling their behaviors and showing the evolution over time of their states through appropriate state diagrams, which are reported below.</w:t>
       </w:r>
     </w:p>
@@ -8489,6 +8545,7 @@
           <w:sz w:val="22"/>
           <w:lang w:eastAsia="it-IT"/>
         </w:rPr>
+        <w:lastRenderedPageBreak/>
         <w:drawing>
           <wp:inline distT="0" distB="0" distL="0" distR="0" wp14:anchorId="5AF9643F" wp14:editId="2C87B9A0">
             <wp:extent cx="6116320" cy="2764155"/>
@@ -8683,7 +8740,6 @@
           <w:sz w:val="22"/>
           <w:lang w:eastAsia="it-IT"/>
         </w:rPr>
-        <w:lastRenderedPageBreak/>
         <w:drawing>
           <wp:inline distT="0" distB="0" distL="0" distR="0" wp14:anchorId="6DE908D0" wp14:editId="2003FDAA">
             <wp:extent cx="6198326" cy="3337560"/>
@@ -8821,6 +8877,7 @@
         <w:rPr>
           <w:lang w:val="en-US"/>
         </w:rPr>
+        <w:lastRenderedPageBreak/>
         <w:t>Also in this case</w:t>
       </w:r>
       <w:r>
@@ -9250,6 +9307,7 @@
         <w:rPr>
           <w:lang w:val="en-US"/>
         </w:rPr>
+        <w:lastRenderedPageBreak/>
         <w:t>Finally, this state diagram</w:t>
       </w:r>
       <w:r>
@@ -9313,7 +9371,7 @@
       <w:pPr>
         <w:pStyle w:val="ForIndex2"/>
       </w:pPr>
-      <w:bookmarkStart w:id="14" w:name="_Toc532415237"/>
+      <w:bookmarkStart w:id="15" w:name="_Toc532415237"/>
       <w:r>
         <w:t xml:space="preserve">2.2 Product </w:t>
       </w:r>
@@ -9323,7 +9381,7 @@
       <w:r>
         <w:t>unctions</w:t>
       </w:r>
-      <w:bookmarkEnd w:id="14"/>
+      <w:bookmarkEnd w:id="15"/>
     </w:p>
     <w:p>
       <w:pPr>
@@ -9382,14 +9440,14 @@
       <w:pPr>
         <w:pStyle w:val="ForIndex3"/>
       </w:pPr>
-      <w:bookmarkStart w:id="15" w:name="_Toc532415238"/>
+      <w:bookmarkStart w:id="16" w:name="_Toc532415238"/>
       <w:r>
         <w:t xml:space="preserve">2.2.1 </w:t>
       </w:r>
       <w:r>
         <w:t>Monitoring management</w:t>
       </w:r>
-      <w:bookmarkEnd w:id="15"/>
+      <w:bookmarkEnd w:id="16"/>
     </w:p>
     <w:p>
       <w:pPr>
@@ -9482,16 +9540,7 @@
           <w:szCs w:val="22"/>
           <w:lang w:val="en-US"/>
         </w:rPr>
-        <w:t xml:space="preserve"> and </w:t>
-      </w:r>
-      <w:r>
-        <w:rPr>
-          <w:rFonts w:cs="Times New Roman"/>
-          <w:szCs w:val="22"/>
-          <w:lang w:val="en-US"/>
-        </w:rPr>
-        <w:lastRenderedPageBreak/>
-        <w:t>diet information</w:t>
+        <w:t xml:space="preserve"> and diet information</w:t>
       </w:r>
       <w:r>
         <w:rPr>
@@ -9805,14 +9854,15 @@
       <w:pPr>
         <w:pStyle w:val="ForIndex3"/>
       </w:pPr>
-      <w:bookmarkStart w:id="16" w:name="_Toc532415239"/>
-      <w:r>
+      <w:bookmarkStart w:id="17" w:name="_Toc532415239"/>
+      <w:r>
+        <w:lastRenderedPageBreak/>
         <w:t xml:space="preserve">2.2.2 </w:t>
       </w:r>
       <w:r>
         <w:t>SOS management</w:t>
       </w:r>
-      <w:bookmarkEnd w:id="16"/>
+      <w:bookmarkEnd w:id="17"/>
     </w:p>
     <w:p>
       <w:pPr>
@@ -10023,14 +10073,14 @@
       <w:pPr>
         <w:pStyle w:val="ForIndex3"/>
       </w:pPr>
-      <w:bookmarkStart w:id="17" w:name="_Toc532415240"/>
+      <w:bookmarkStart w:id="18" w:name="_Toc532415240"/>
       <w:r>
         <w:t xml:space="preserve">2.2.3 </w:t>
       </w:r>
       <w:r>
         <w:t>Run management</w:t>
       </w:r>
-      <w:bookmarkEnd w:id="17"/>
+      <w:bookmarkEnd w:id="18"/>
     </w:p>
     <w:p>
       <w:pPr>
@@ -10230,7 +10280,7 @@
           <w:szCs w:val="22"/>
           <w:lang w:val="en-US"/>
         </w:rPr>
-        <w:t xml:space="preserve">users the possibility of </w:t>
+        <w:t>users the possibility of follow</w:t>
       </w:r>
       <w:r>
         <w:rPr>
@@ -10239,8 +10289,7 @@
           <w:szCs w:val="22"/>
           <w:lang w:val="en-US"/>
         </w:rPr>
-        <w:lastRenderedPageBreak/>
-        <w:t>follow</w:t>
+        <w:t>ing</w:t>
       </w:r>
       <w:r>
         <w:rPr>
@@ -10249,7 +10298,7 @@
           <w:szCs w:val="22"/>
           <w:lang w:val="en-US"/>
         </w:rPr>
-        <w:t>ing</w:t>
+        <w:t xml:space="preserve"> the developing of a run by showing a map and the position of the runners in real time. So, the location of the runners will be </w:t>
       </w:r>
       <w:r>
         <w:rPr>
@@ -10258,7 +10307,7 @@
           <w:szCs w:val="22"/>
           <w:lang w:val="en-US"/>
         </w:rPr>
-        <w:t xml:space="preserve"> the developing of a run by showing a map and the position of the runners in real time. So, the location of the runners will be </w:t>
+        <w:t>captured by the system in real t</w:t>
       </w:r>
       <w:r>
         <w:rPr>
@@ -10267,7 +10316,7 @@
           <w:szCs w:val="22"/>
           <w:lang w:val="en-US"/>
         </w:rPr>
-        <w:t>captured by the system in real t</w:t>
+        <w:t>ime, using a mobile device provided</w:t>
       </w:r>
       <w:r>
         <w:rPr>
@@ -10276,7 +10325,7 @@
           <w:szCs w:val="22"/>
           <w:lang w:val="en-US"/>
         </w:rPr>
-        <w:t>ime, using a mobile device provided</w:t>
+        <w:t xml:space="preserve"> with GPS</w:t>
       </w:r>
       <w:r>
         <w:rPr>
@@ -10285,15 +10334,6 @@
           <w:szCs w:val="22"/>
           <w:lang w:val="en-US"/>
         </w:rPr>
-        <w:t xml:space="preserve"> with GPS</w:t>
-      </w:r>
-      <w:r>
-        <w:rPr>
-          <w:rFonts w:cstheme="minorHAnsi"/>
-          <w:color w:val="000000"/>
-          <w:szCs w:val="22"/>
-          <w:lang w:val="en-US"/>
-        </w:rPr>
         <w:t>.</w:t>
       </w:r>
     </w:p>
@@ -10301,11 +10341,11 @@
       <w:pPr>
         <w:pStyle w:val="ForIndex2"/>
       </w:pPr>
-      <w:bookmarkStart w:id="18" w:name="_Toc532415241"/>
+      <w:bookmarkStart w:id="19" w:name="_Toc532415241"/>
       <w:r>
         <w:t>2.3 User characteristics</w:t>
       </w:r>
-      <w:bookmarkEnd w:id="18"/>
+      <w:bookmarkEnd w:id="19"/>
     </w:p>
     <w:p>
       <w:pPr>
@@ -10494,6 +10534,7 @@
           <w:szCs w:val="22"/>
           <w:lang w:val="en-US"/>
         </w:rPr>
+        <w:lastRenderedPageBreak/>
         <w:t>AutomatedSOS</w:t>
       </w:r>
       <w:proofErr w:type="spellEnd"/>
@@ -10844,14 +10885,14 @@
       <w:pPr>
         <w:pStyle w:val="ForIndex2"/>
       </w:pPr>
-      <w:bookmarkStart w:id="19" w:name="_Toc532415242"/>
+      <w:bookmarkStart w:id="20" w:name="_Toc532415242"/>
       <w:r>
         <w:t xml:space="preserve">2.4 </w:t>
       </w:r>
       <w:r>
         <w:t>Assumptions, dependencies and constraints</w:t>
       </w:r>
-      <w:bookmarkEnd w:id="19"/>
+      <w:bookmarkEnd w:id="20"/>
     </w:p>
     <w:p>
       <w:pPr>
@@ -10991,7 +11032,6 @@
         <w:rPr>
           <w:lang w:val="en-US" w:eastAsia="it-IT"/>
         </w:rPr>
-        <w:lastRenderedPageBreak/>
         <w:t xml:space="preserve">D3: </w:t>
       </w:r>
       <w:r>
@@ -11275,6 +11315,7 @@
         <w:rPr>
           <w:lang w:val="en-US" w:eastAsia="it-IT"/>
         </w:rPr>
+        <w:lastRenderedPageBreak/>
         <w:t xml:space="preserve">D8: </w:t>
       </w:r>
       <w:r>
@@ -11971,9 +12012,8 @@
       <w:pPr>
         <w:pStyle w:val="ForIndex1"/>
       </w:pPr>
-      <w:bookmarkStart w:id="20" w:name="_Toc532415243"/>
-      <w:r>
-        <w:lastRenderedPageBreak/>
+      <w:bookmarkStart w:id="21" w:name="_Toc532415243"/>
+      <w:r>
         <w:t xml:space="preserve">Specific </w:t>
       </w:r>
       <w:r>
@@ -11982,27 +12022,27 @@
       <w:r>
         <w:t>equirements</w:t>
       </w:r>
-      <w:bookmarkEnd w:id="20"/>
+      <w:bookmarkEnd w:id="21"/>
     </w:p>
     <w:p>
       <w:pPr>
         <w:pStyle w:val="ForIndex2"/>
       </w:pPr>
-      <w:bookmarkStart w:id="21" w:name="_Toc532415244"/>
+      <w:bookmarkStart w:id="22" w:name="_Toc532415244"/>
       <w:r>
         <w:t>3.1 External interface requirements</w:t>
       </w:r>
-      <w:bookmarkEnd w:id="21"/>
+      <w:bookmarkEnd w:id="22"/>
     </w:p>
     <w:p>
       <w:pPr>
         <w:pStyle w:val="ForIndex3"/>
       </w:pPr>
-      <w:bookmarkStart w:id="22" w:name="_Toc532415245"/>
+      <w:bookmarkStart w:id="23" w:name="_Toc532415245"/>
       <w:r>
         <w:t>3.1.1 User Interfaces</w:t>
       </w:r>
-      <w:bookmarkEnd w:id="22"/>
+      <w:bookmarkEnd w:id="23"/>
     </w:p>
     <w:p>
       <w:pPr>
@@ -12109,6 +12149,7 @@
           <w:noProof/>
           <w:lang w:eastAsia="it-IT"/>
         </w:rPr>
+        <w:lastRenderedPageBreak/>
         <w:drawing>
           <wp:anchor distT="0" distB="0" distL="114300" distR="114300" simplePos="0" relativeHeight="251660288" behindDoc="0" locked="0" layoutInCell="1" allowOverlap="1" wp14:anchorId="5899F899" wp14:editId="25E2DFCC">
             <wp:simplePos x="0" y="0"/>
@@ -12438,14 +12479,12 @@
                               </w:rPr>
                               <w:t xml:space="preserve">- </w:t>
                             </w:r>
-                            <w:proofErr w:type="spellStart"/>
                             <w:r>
                               <w:rPr>
                                 <w:sz w:val="22"/>
                               </w:rPr>
                               <w:t>Mockup</w:t>
                             </w:r>
-                            <w:proofErr w:type="spellEnd"/>
                             <w:r>
                               <w:rPr>
                                 <w:sz w:val="22"/>
@@ -12456,21 +12495,7 @@
                               <w:rPr>
                                 <w:sz w:val="22"/>
                               </w:rPr>
-                              <w:t xml:space="preserve"> </w:t>
-                            </w:r>
-                            <w:proofErr w:type="spellStart"/>
-                            <w:r>
-                              <w:rPr>
-                                <w:sz w:val="22"/>
-                              </w:rPr>
-                              <w:t>Main</w:t>
-                            </w:r>
-                            <w:proofErr w:type="spellEnd"/>
-                            <w:r>
-                              <w:rPr>
-                                <w:sz w:val="22"/>
-                              </w:rPr>
-                              <w:t xml:space="preserve"> menu </w:t>
+                              <w:t xml:space="preserve"> Main menu </w:t>
                             </w:r>
                           </w:p>
                         </w:txbxContent>
@@ -12638,14 +12663,12 @@
                               </w:rPr>
                               <w:t xml:space="preserve"> </w:t>
                             </w:r>
-                            <w:proofErr w:type="spellStart"/>
                             <w:r>
                               <w:rPr>
                                 <w:sz w:val="22"/>
                               </w:rPr>
                               <w:t>Mockup</w:t>
                             </w:r>
-                            <w:proofErr w:type="spellEnd"/>
                             <w:r>
                               <w:rPr>
                                 <w:sz w:val="22"/>
@@ -13382,6 +13405,7 @@
           <w:szCs w:val="22"/>
           <w:lang w:eastAsia="it-IT"/>
         </w:rPr>
+        <w:lastRenderedPageBreak/>
         <w:drawing>
           <wp:anchor distT="0" distB="0" distL="114300" distR="114300" simplePos="0" relativeHeight="251670528" behindDoc="0" locked="0" layoutInCell="1" allowOverlap="1">
             <wp:simplePos x="0" y="0"/>
@@ -14696,6 +14720,7 @@
           <w:szCs w:val="22"/>
           <w:lang w:eastAsia="it-IT"/>
         </w:rPr>
+        <w:lastRenderedPageBreak/>
         <w:drawing>
           <wp:anchor distT="0" distB="0" distL="114300" distR="114300" simplePos="0" relativeHeight="251682816" behindDoc="0" locked="0" layoutInCell="1" allowOverlap="1">
             <wp:simplePos x="0" y="0"/>
@@ -15207,31 +15232,13 @@
                               </w:rPr>
                               <w:t xml:space="preserve"> TP UI </w:t>
                             </w:r>
-                            <w:proofErr w:type="spellStart"/>
                             <w:r>
                               <w:rPr>
                                 <w:sz w:val="22"/>
                                 <w:lang w:val="en-US"/>
                               </w:rPr>
-                              <w:t>AutomatedSOS</w:t>
+                              <w:t>AutomatedSOS: list of reportings</w:t>
                             </w:r>
-                            <w:proofErr w:type="spellEnd"/>
-                            <w:r>
-                              <w:rPr>
-                                <w:sz w:val="22"/>
-                                <w:lang w:val="en-US"/>
-                              </w:rPr>
-                              <w:t xml:space="preserve">: list of </w:t>
-                            </w:r>
-                            <w:proofErr w:type="spellStart"/>
-                            <w:r>
-                              <w:rPr>
-                                <w:sz w:val="22"/>
-                                <w:lang w:val="en-US"/>
-                              </w:rPr>
-                              <w:t>reportings</w:t>
-                            </w:r>
-                            <w:proofErr w:type="spellEnd"/>
                           </w:p>
                           <w:p>
                             <w:pPr>
@@ -15475,11 +15482,11 @@
       <w:pPr>
         <w:pStyle w:val="ForIndex3"/>
       </w:pPr>
-      <w:bookmarkStart w:id="23" w:name="_Toc532415246"/>
+      <w:bookmarkStart w:id="24" w:name="_Toc532415246"/>
       <w:r>
         <w:t>3.1.2 Hardware interfaces</w:t>
       </w:r>
-      <w:bookmarkEnd w:id="23"/>
+      <w:bookmarkEnd w:id="24"/>
     </w:p>
     <w:p>
       <w:pPr>
@@ -15504,11 +15511,11 @@
       <w:pPr>
         <w:pStyle w:val="ForIndex3"/>
       </w:pPr>
-      <w:bookmarkStart w:id="24" w:name="_Toc532415247"/>
+      <w:bookmarkStart w:id="25" w:name="_Toc532415247"/>
       <w:r>
         <w:t>3.1.3 Software interfaces</w:t>
       </w:r>
-      <w:bookmarkEnd w:id="24"/>
+      <w:bookmarkEnd w:id="25"/>
     </w:p>
     <w:p>
       <w:pPr>
@@ -15572,17 +15579,18 @@
       <w:pPr>
         <w:pStyle w:val="ForIndex2"/>
       </w:pPr>
-      <w:bookmarkStart w:id="25" w:name="_Toc532415248"/>
-      <w:r>
+      <w:bookmarkStart w:id="26" w:name="_Toc532415248"/>
+      <w:r>
+        <w:lastRenderedPageBreak/>
         <w:t>3.2 Functional requirements</w:t>
       </w:r>
-      <w:bookmarkEnd w:id="25"/>
+      <w:bookmarkEnd w:id="26"/>
     </w:p>
     <w:p>
       <w:pPr>
         <w:pStyle w:val="ForIndex3"/>
       </w:pPr>
-      <w:bookmarkStart w:id="26" w:name="_Toc532415249"/>
+      <w:bookmarkStart w:id="27" w:name="_Toc532415249"/>
       <w:r>
         <w:t>3.2.1</w:t>
       </w:r>
@@ -15590,7 +15598,7 @@
         <w:tab/>
         <w:t>User</w:t>
       </w:r>
-      <w:bookmarkEnd w:id="26"/>
+      <w:bookmarkEnd w:id="27"/>
     </w:p>
     <w:p>
       <w:pPr>
@@ -15661,7 +15669,6 @@
           <w:szCs w:val="20"/>
           <w:lang w:val="en-US"/>
         </w:rPr>
-        <w:lastRenderedPageBreak/>
         <w:t xml:space="preserve">Tyrion, an elderly man who lives alone, taking advantage of the sunny day, decides to fix up the yard, despite the fact that his doctor ordered him to not push himself too hard to avoid unpleasant inconveniences. </w:t>
       </w:r>
     </w:p>
@@ -16021,6 +16028,7 @@
           <w:szCs w:val="26"/>
           <w:lang w:val="en-US"/>
         </w:rPr>
+        <w:lastRenderedPageBreak/>
         <w:t>Use Case Diagram</w:t>
       </w:r>
     </w:p>
@@ -16033,7 +16041,6 @@
           <w:noProof/>
           <w:lang w:eastAsia="it-IT"/>
         </w:rPr>
-        <w:lastRenderedPageBreak/>
         <w:drawing>
           <wp:inline distT="0" distB="0" distL="0" distR="0">
             <wp:extent cx="6116320" cy="5673725"/>
@@ -16432,6 +16439,7 @@
                 <w:szCs w:val="22"/>
                 <w:lang w:val="en-US"/>
               </w:rPr>
+              <w:lastRenderedPageBreak/>
               <w:t>The user fills the optional fields with not mandatory data</w:t>
             </w:r>
             <w:r>
@@ -16463,7 +16471,6 @@
                 <w:szCs w:val="22"/>
                 <w:lang w:val="en-US"/>
               </w:rPr>
-              <w:lastRenderedPageBreak/>
               <w:t>The user chooses the confirmation option</w:t>
             </w:r>
             <w:r>
@@ -16520,6 +16527,7 @@
                 <w:szCs w:val="22"/>
                 <w:lang w:val="en-US"/>
               </w:rPr>
+              <w:lastRenderedPageBreak/>
               <w:t>Exit conditions</w:t>
             </w:r>
           </w:p>
@@ -17198,6 +17206,7 @@
                 <w:szCs w:val="22"/>
                 <w:lang w:val="en-US"/>
               </w:rPr>
+              <w:lastRenderedPageBreak/>
               <w:t>In both cases, the system warns the user and notifies him which field is wrong, suggesting to correct it.</w:t>
             </w:r>
           </w:p>
@@ -17993,6 +18002,7 @@
                 <w:szCs w:val="20"/>
                 <w:lang w:val="en-US"/>
               </w:rPr>
+              <w:lastRenderedPageBreak/>
               <w:t>Exit conditions</w:t>
             </w:r>
           </w:p>
@@ -18089,7 +18099,6 @@
                 <w:szCs w:val="20"/>
                 <w:lang w:val="en-US"/>
               </w:rPr>
-              <w:lastRenderedPageBreak/>
               <w:t>Special Requirements</w:t>
             </w:r>
           </w:p>
@@ -18865,6 +18874,7 @@
                 <w:szCs w:val="20"/>
                 <w:lang w:val="en-US"/>
               </w:rPr>
+              <w:lastRenderedPageBreak/>
               <w:t>The user sees a recap of the information about the run</w:t>
             </w:r>
             <w:r>
@@ -18896,7 +18906,6 @@
                 <w:szCs w:val="20"/>
                 <w:lang w:val="en-US"/>
               </w:rPr>
-              <w:lastRenderedPageBreak/>
               <w:t>The user confirms the participation.</w:t>
             </w:r>
           </w:p>
@@ -18953,6 +18962,7 @@
                 <w:szCs w:val="20"/>
                 <w:lang w:val="en-US"/>
               </w:rPr>
+              <w:lastRenderedPageBreak/>
               <w:t>Exit conditions</w:t>
             </w:r>
           </w:p>
@@ -19272,6 +19282,7 @@
           <w:szCs w:val="26"/>
           <w:lang w:val="en-US"/>
         </w:rPr>
+        <w:lastRenderedPageBreak/>
         <w:t>Sequence Diagrams</w:t>
       </w:r>
     </w:p>
@@ -19293,7 +19304,6 @@
           <w:noProof/>
           <w:lang w:eastAsia="it-IT"/>
         </w:rPr>
-        <w:lastRenderedPageBreak/>
         <w:drawing>
           <wp:inline distT="0" distB="0" distL="0" distR="0" wp14:anchorId="35E98AC5" wp14:editId="5B7D8680">
             <wp:extent cx="5514975" cy="5435388"/>
@@ -19390,7 +19400,7 @@
       <w:pPr>
         <w:pStyle w:val="ForIndex3"/>
       </w:pPr>
-      <w:bookmarkStart w:id="27" w:name="_Toc532415250"/>
+      <w:bookmarkStart w:id="28" w:name="_Toc532415250"/>
       <w:r>
         <w:t>3.2.2</w:t>
       </w:r>
@@ -19404,7 +19414,7 @@
       <w:r>
         <w:t>arty</w:t>
       </w:r>
-      <w:bookmarkEnd w:id="27"/>
+      <w:bookmarkEnd w:id="28"/>
     </w:p>
     <w:p>
       <w:pPr>
@@ -19513,13 +19523,21 @@
           <w:shd w:val="clear" w:color="auto" w:fill="FFFFFF"/>
           <w:lang w:val="en-US" w:eastAsia="it-IT"/>
         </w:rPr>
-        <w:t xml:space="preserve">to the service and ask Giovanni’s heartbeat by providing his </w:t>
+        <w:t xml:space="preserve">to the service and ask Giovanni’s heartbeat by </w:t>
       </w:r>
       <w:r>
         <w:rPr>
           <w:shd w:val="clear" w:color="auto" w:fill="FFFFFF"/>
           <w:lang w:val="en-US" w:eastAsia="it-IT"/>
         </w:rPr>
+        <w:lastRenderedPageBreak/>
+        <w:t xml:space="preserve">providing his </w:t>
+      </w:r>
+      <w:r>
+        <w:rPr>
+          <w:shd w:val="clear" w:color="auto" w:fill="FFFFFF"/>
+          <w:lang w:val="en-US" w:eastAsia="it-IT"/>
+        </w:rPr>
         <w:t>fiscal code</w:t>
       </w:r>
       <w:r>
@@ -19541,15 +19559,7 @@
           <w:shd w:val="clear" w:color="auto" w:fill="FFFFFF"/>
           <w:lang w:val="en-US" w:eastAsia="it-IT"/>
         </w:rPr>
-        <w:t xml:space="preserve"> to the service, will just </w:t>
-      </w:r>
-      <w:r>
-        <w:rPr>
-          <w:shd w:val="clear" w:color="auto" w:fill="FFFFFF"/>
-          <w:lang w:val="en-US" w:eastAsia="it-IT"/>
-        </w:rPr>
-        <w:lastRenderedPageBreak/>
-        <w:t xml:space="preserve">accept the request and the hospital will see his heartbeat. The hospital can also ask for a subscription in order to get new data as soon as </w:t>
+        <w:t xml:space="preserve"> to the service, will just accept the request and the hospital will see his heartbeat. The hospital can also ask for a subscription in order to get new data as soon as </w:t>
       </w:r>
       <w:r>
         <w:rPr>
@@ -20130,6 +20140,7 @@
           <w:szCs w:val="26"/>
           <w:lang w:val="en-US"/>
         </w:rPr>
+        <w:lastRenderedPageBreak/>
         <w:t>Use Case Diagram</w:t>
       </w:r>
     </w:p>
@@ -20571,6 +20582,7 @@
                 <w:szCs w:val="22"/>
                 <w:lang w:val="en-US"/>
               </w:rPr>
+              <w:lastRenderedPageBreak/>
               <w:t>The third party insert the type of data it wants to retrieve</w:t>
             </w:r>
             <w:r>
@@ -20602,7 +20614,6 @@
                 <w:szCs w:val="22"/>
                 <w:lang w:val="en-US"/>
               </w:rPr>
-              <w:lastRenderedPageBreak/>
               <w:t xml:space="preserve">The third party writes the identifier of the individual (his </w:t>
             </w:r>
             <w:r>
@@ -20830,6 +20841,7 @@
                 <w:szCs w:val="22"/>
                 <w:lang w:val="en-US"/>
               </w:rPr>
+              <w:lastRenderedPageBreak/>
               <w:t>Exit conditions</w:t>
             </w:r>
           </w:p>
@@ -21241,6 +21253,7 @@
                 <w:szCs w:val="22"/>
                 <w:lang w:val="en-US"/>
               </w:rPr>
+              <w:lastRenderedPageBreak/>
               <w:t>The third party insert</w:t>
             </w:r>
             <w:r>
@@ -21288,7 +21301,6 @@
                 <w:szCs w:val="22"/>
                 <w:lang w:val="en-US"/>
               </w:rPr>
-              <w:lastRenderedPageBreak/>
               <w:t>The third party fills the fields with the constraints of which groups of individuals the third party is looking for</w:t>
             </w:r>
             <w:r>
@@ -21407,6 +21419,7 @@
                 <w:szCs w:val="22"/>
                 <w:lang w:val="en-US"/>
               </w:rPr>
+              <w:lastRenderedPageBreak/>
               <w:t>Exit conditions</w:t>
             </w:r>
           </w:p>
@@ -21918,6 +21931,7 @@
                 <w:szCs w:val="22"/>
                 <w:lang w:val="en-US"/>
               </w:rPr>
+              <w:lastRenderedPageBreak/>
               <w:t>The systems registers that the third party is subscripted to that data</w:t>
             </w:r>
             <w:r>
@@ -21949,7 +21963,6 @@
                 <w:szCs w:val="22"/>
                 <w:lang w:val="en-US"/>
               </w:rPr>
-              <w:lastRenderedPageBreak/>
               <w:t>T</w:t>
             </w:r>
             <w:r>
@@ -22030,6 +22043,7 @@
                 <w:szCs w:val="22"/>
                 <w:lang w:val="en-US"/>
               </w:rPr>
+              <w:lastRenderedPageBreak/>
               <w:t>Exit conditions</w:t>
             </w:r>
           </w:p>
@@ -22782,7 +22796,6 @@
                 <w:szCs w:val="20"/>
                 <w:lang w:val="en-US"/>
               </w:rPr>
-              <w:lastRenderedPageBreak/>
               <w:t>Actor</w:t>
             </w:r>
           </w:p>
@@ -23445,6 +23458,7 @@
           <w:szCs w:val="26"/>
           <w:lang w:val="en-US"/>
         </w:rPr>
+        <w:lastRenderedPageBreak/>
         <w:t>Sequence Diagrams</w:t>
       </w:r>
     </w:p>
@@ -23477,7 +23491,6 @@
           <w:szCs w:val="22"/>
           <w:lang w:eastAsia="it-IT"/>
         </w:rPr>
-        <w:lastRenderedPageBreak/>
         <w:drawing>
           <wp:inline distT="0" distB="0" distL="0" distR="0" wp14:anchorId="15B7507F" wp14:editId="3497E191">
             <wp:extent cx="3653944" cy="7678222"/>
@@ -23589,7 +23602,6 @@
           <w:szCs w:val="22"/>
           <w:lang w:eastAsia="it-IT"/>
         </w:rPr>
-        <w:lastRenderedPageBreak/>
         <w:drawing>
           <wp:inline distT="0" distB="0" distL="0" distR="0" wp14:anchorId="41B551D1" wp14:editId="6410861B">
             <wp:extent cx="4182659" cy="6405245"/>
@@ -23828,12 +23840,12 @@
       <w:pPr>
         <w:pStyle w:val="ForIndex3"/>
       </w:pPr>
-      <w:bookmarkStart w:id="28" w:name="_Toc532415251"/>
+      <w:bookmarkStart w:id="29" w:name="_Toc532415251"/>
       <w:r>
         <w:lastRenderedPageBreak/>
         <w:t>3.2.3 Requirements</w:t>
       </w:r>
-      <w:bookmarkEnd w:id="28"/>
+      <w:bookmarkEnd w:id="29"/>
     </w:p>
     <w:p>
       <w:pPr>
@@ -27471,11 +27483,11 @@
       <w:pPr>
         <w:pStyle w:val="ForIndex2"/>
       </w:pPr>
-      <w:bookmarkStart w:id="29" w:name="_Toc532415252"/>
+      <w:bookmarkStart w:id="30" w:name="_Toc532415252"/>
       <w:r>
         <w:t>3.3 Performance requirements</w:t>
       </w:r>
-      <w:bookmarkEnd w:id="29"/>
+      <w:bookmarkEnd w:id="30"/>
     </w:p>
     <w:p>
       <w:pPr>
@@ -27538,25 +27550,25 @@
       <w:pPr>
         <w:pStyle w:val="ForIndex2"/>
       </w:pPr>
-      <w:bookmarkStart w:id="30" w:name="_Toc532415253"/>
+      <w:bookmarkStart w:id="31" w:name="_Toc532415253"/>
       <w:r>
         <w:lastRenderedPageBreak/>
         <w:t>3.4 Design constraints</w:t>
       </w:r>
-      <w:bookmarkEnd w:id="30"/>
+      <w:bookmarkEnd w:id="31"/>
     </w:p>
     <w:p>
       <w:pPr>
         <w:pStyle w:val="ForIndex3"/>
       </w:pPr>
-      <w:bookmarkStart w:id="31" w:name="_Toc532415254"/>
+      <w:bookmarkStart w:id="32" w:name="_Toc532415254"/>
       <w:r>
         <w:t xml:space="preserve">3.4.1 </w:t>
       </w:r>
       <w:r>
         <w:t>Standards compliance</w:t>
       </w:r>
-      <w:bookmarkEnd w:id="31"/>
+      <w:bookmarkEnd w:id="32"/>
     </w:p>
     <w:p>
       <w:pPr>
@@ -27852,14 +27864,14 @@
       <w:pPr>
         <w:pStyle w:val="ForIndex3"/>
       </w:pPr>
-      <w:bookmarkStart w:id="32" w:name="_Toc532415255"/>
+      <w:bookmarkStart w:id="33" w:name="_Toc532415255"/>
       <w:r>
         <w:t xml:space="preserve">3.4.2 </w:t>
       </w:r>
       <w:r>
         <w:t>Hardware limitations</w:t>
       </w:r>
-      <w:bookmarkEnd w:id="32"/>
+      <w:bookmarkEnd w:id="33"/>
     </w:p>
     <w:p>
       <w:pPr>
@@ -27998,7 +28010,7 @@
       <w:pPr>
         <w:pStyle w:val="ForIndex3"/>
       </w:pPr>
-      <w:bookmarkStart w:id="33" w:name="_Toc532415256"/>
+      <w:bookmarkStart w:id="34" w:name="_Toc532415256"/>
       <w:r>
         <w:t xml:space="preserve">3.4.3 </w:t>
       </w:r>
@@ -28008,7 +28020,7 @@
       <w:r>
         <w:t>ther constraint</w:t>
       </w:r>
-      <w:bookmarkEnd w:id="33"/>
+      <w:bookmarkEnd w:id="34"/>
     </w:p>
     <w:p>
       <w:pPr>
@@ -28102,21 +28114,21 @@
       <w:pPr>
         <w:pStyle w:val="ForIndex2"/>
       </w:pPr>
-      <w:bookmarkStart w:id="34" w:name="_Toc532415257"/>
+      <w:bookmarkStart w:id="35" w:name="_Toc532415257"/>
       <w:r>
         <w:t>3.5 Software system attributes</w:t>
       </w:r>
-      <w:bookmarkEnd w:id="34"/>
+      <w:bookmarkEnd w:id="35"/>
     </w:p>
     <w:p>
       <w:pPr>
         <w:pStyle w:val="ForIndex3"/>
       </w:pPr>
-      <w:bookmarkStart w:id="35" w:name="_Toc532415258"/>
+      <w:bookmarkStart w:id="36" w:name="_Toc532415258"/>
       <w:r>
         <w:t>3.5.1 Reliability</w:t>
       </w:r>
-      <w:bookmarkEnd w:id="35"/>
+      <w:bookmarkEnd w:id="36"/>
     </w:p>
     <w:p>
       <w:pPr>
@@ -28159,11 +28171,11 @@
       <w:pPr>
         <w:pStyle w:val="ForIndex3"/>
       </w:pPr>
-      <w:bookmarkStart w:id="36" w:name="_Toc532415259"/>
+      <w:bookmarkStart w:id="37" w:name="_Toc532415259"/>
       <w:r>
         <w:t>3.5.2 Availability</w:t>
       </w:r>
-      <w:bookmarkEnd w:id="36"/>
+      <w:bookmarkEnd w:id="37"/>
     </w:p>
     <w:p>
       <w:pPr>
@@ -28206,11 +28218,11 @@
       <w:pPr>
         <w:pStyle w:val="ForIndex3"/>
       </w:pPr>
-      <w:bookmarkStart w:id="37" w:name="_Toc532415260"/>
+      <w:bookmarkStart w:id="38" w:name="_Toc532415260"/>
       <w:r>
         <w:t>3.5.3 Security</w:t>
       </w:r>
-      <w:bookmarkEnd w:id="37"/>
+      <w:bookmarkEnd w:id="38"/>
     </w:p>
     <w:p>
       <w:pPr>
@@ -28235,11 +28247,11 @@
       <w:pPr>
         <w:pStyle w:val="ForIndex3"/>
       </w:pPr>
-      <w:bookmarkStart w:id="38" w:name="_Toc532415261"/>
+      <w:bookmarkStart w:id="39" w:name="_Toc532415261"/>
       <w:r>
         <w:t>3.5.4 Maintainability</w:t>
       </w:r>
-      <w:bookmarkEnd w:id="38"/>
+      <w:bookmarkEnd w:id="39"/>
     </w:p>
     <w:p>
       <w:pPr>
@@ -28280,11 +28292,11 @@
       <w:pPr>
         <w:pStyle w:val="ForIndex3"/>
       </w:pPr>
-      <w:bookmarkStart w:id="39" w:name="_Toc532415262"/>
+      <w:bookmarkStart w:id="40" w:name="_Toc532415262"/>
       <w:r>
         <w:t>3.5.5 Compatibility</w:t>
       </w:r>
-      <w:bookmarkEnd w:id="39"/>
+      <w:bookmarkEnd w:id="40"/>
     </w:p>
     <w:p>
       <w:pPr>
@@ -28350,12 +28362,12 @@
           <w:i/>
         </w:rPr>
       </w:pPr>
-      <w:bookmarkStart w:id="40" w:name="_Toc532415263"/>
+      <w:bookmarkStart w:id="41" w:name="_Toc532415263"/>
       <w:r>
         <w:lastRenderedPageBreak/>
         <w:t>Formal Analysis Using Alloy</w:t>
       </w:r>
-      <w:bookmarkEnd w:id="40"/>
+      <w:bookmarkEnd w:id="41"/>
     </w:p>
     <w:p>
       <w:pPr>
@@ -41521,8 +41533,6 @@
           <w:lang w:val="en-US"/>
         </w:rPr>
       </w:pPr>
-      <w:bookmarkStart w:id="41" w:name="_GoBack"/>
-      <w:bookmarkEnd w:id="41"/>
       <w:r>
         <w:rPr>
           <w:noProof/>
@@ -41959,19 +41969,9 @@
                             <w:r>
                               <w:t xml:space="preserve">Figure 27 </w:t>
                             </w:r>
-                            <w:proofErr w:type="spellStart"/>
                             <w:r>
-                              <w:t>Alloy</w:t>
+                              <w:t>Alloy Analyzer results</w:t>
                             </w:r>
-                            <w:proofErr w:type="spellEnd"/>
-                            <w:r>
-                              <w:t xml:space="preserve"> Analyzer </w:t>
-                            </w:r>
-                            <w:proofErr w:type="spellStart"/>
-                            <w:r>
-                              <w:t>results</w:t>
-                            </w:r>
-                            <w:proofErr w:type="spellEnd"/>
                           </w:p>
                         </w:txbxContent>
                       </wps:txbx>
@@ -48845,6 +48845,7 @@
     <w:lsdException w:name="HTML Sample" w:semiHidden="1" w:unhideWhenUsed="1"/>
     <w:lsdException w:name="HTML Typewriter" w:semiHidden="1" w:unhideWhenUsed="1"/>
     <w:lsdException w:name="HTML Variable" w:semiHidden="1" w:unhideWhenUsed="1"/>
+    <w:lsdException w:name="Normal Table" w:semiHidden="1" w:unhideWhenUsed="1"/>
     <w:lsdException w:name="annotation subject" w:semiHidden="1" w:unhideWhenUsed="1"/>
     <w:lsdException w:name="No List" w:semiHidden="1" w:unhideWhenUsed="1"/>
     <w:lsdException w:name="Outline List 1" w:semiHidden="1" w:unhideWhenUsed="1"/>
@@ -48888,8 +48889,10 @@
     <w:lsdException w:name="Table Elegant" w:semiHidden="1" w:unhideWhenUsed="1"/>
     <w:lsdException w:name="Table Professional" w:semiHidden="1" w:unhideWhenUsed="1"/>
     <w:lsdException w:name="Table Subtle 1" w:semiHidden="1" w:unhideWhenUsed="1"/>
+    <w:lsdException w:name="Table Subtle 2" w:semiHidden="1" w:unhideWhenUsed="1"/>
     <w:lsdException w:name="Table Web 1" w:semiHidden="1" w:unhideWhenUsed="1"/>
     <w:lsdException w:name="Table Web 2" w:semiHidden="1" w:unhideWhenUsed="1"/>
+    <w:lsdException w:name="Table Web 3" w:semiHidden="1" w:unhideWhenUsed="1"/>
     <w:lsdException w:name="Balloon Text" w:semiHidden="1" w:unhideWhenUsed="1"/>
     <w:lsdException w:name="Table Grid" w:uiPriority="39"/>
     <w:lsdException w:name="Table Theme" w:semiHidden="1" w:unhideWhenUsed="1"/>
@@ -49949,7 +49952,7 @@
 </file>
 
 <file path=customXml/itemProps1.xml><?xml version="1.0" encoding="utf-8"?>
-<ds:datastoreItem xmlns:ds="http://schemas.openxmlformats.org/officeDocument/2006/customXml" ds:itemID="{9A1A49AB-5CAD-6E42-BB52-CD558DA499DC}">
+<ds:datastoreItem xmlns:ds="http://schemas.openxmlformats.org/officeDocument/2006/customXml" ds:itemID="{AD422470-FDB3-3546-B569-2E72452C235F}">
   <ds:schemaRefs>
     <ds:schemaRef ds:uri="http://schemas.openxmlformats.org/officeDocument/2006/bibliography"/>
   </ds:schemaRefs>

</xml_diff>